<commit_message>
finished first pass at cleaning up intro, updated method section
</commit_message>
<xml_diff>
--- a/docs/manuscript draft/HayesGavin_wd.docx
+++ b/docs/manuscript draft/HayesGavin_wd.docx
@@ -323,50 +323,24 @@
         <w:rPr>
           <w:color w:val="000000"/>
         </w:rPr>
-        <w:t xml:space="preserve">suitable tree ring </w:t>
-      </w:r>
-      <w:proofErr w:type="gramStart"/>
+        <w:t xml:space="preserve">suitable tree ring records, but also depend on access to </w:t>
+      </w:r>
       <w:r>
         <w:rPr>
           <w:color w:val="000000"/>
         </w:rPr>
-        <w:t>records, but</w:t>
-      </w:r>
-      <w:proofErr w:type="gramEnd"/>
+        <w:t>an</w:t>
+      </w:r>
       <w:r>
         <w:rPr>
           <w:color w:val="000000"/>
         </w:rPr>
-        <w:t xml:space="preserve"> </w:t>
+        <w:t xml:space="preserve"> appropriate physical archive</w:t>
       </w:r>
       <w:r>
         <w:rPr>
           <w:color w:val="000000"/>
         </w:rPr>
-        <w:t xml:space="preserve">are </w:t>
-      </w:r>
-      <w:r>
-        <w:rPr>
-          <w:color w:val="000000"/>
-        </w:rPr>
-        <w:t xml:space="preserve">also dependent on access to </w:t>
-      </w:r>
-      <w:r>
-        <w:rPr>
-          <w:color w:val="000000"/>
-        </w:rPr>
-        <w:t>an</w:t>
-      </w:r>
-      <w:r>
-        <w:rPr>
-          <w:color w:val="000000"/>
-        </w:rPr>
-        <w:t xml:space="preserve"> appropriate physical archive</w:t>
-      </w:r>
-      <w:r>
-        <w:rPr>
-          <w:color w:val="000000"/>
-        </w:rPr>
         <w:t xml:space="preserve">. </w:t>
       </w:r>
       <w:r>
@@ -379,7 +353,7 @@
         <w:t>in</w:t>
       </w:r>
       <w:r>
-        <w:t xml:space="preserve"> millennial-scale fire patterns in ecosystems without reliable fire records, tree rings or appropriate and accessible lacustrine depositional settings will require accessing and compiling insights from novel fire proxies and archives. </w:t>
+        <w:t xml:space="preserve"> millennial-scale fire patterns in ecosystems without reliable fire records, tree rings or appropriate and accessible lacustrine depositional settings will require insight from novel fire proxies and archives. </w:t>
       </w:r>
     </w:p>
     <w:p>
@@ -418,13 +392,8 @@
         <w:t xml:space="preserve">frequent burning, yet existing tree ring records reveal 30-year intervals </w:t>
       </w:r>
       <w:r>
-        <w:t xml:space="preserve">between </w:t>
-      </w:r>
-      <w:proofErr w:type="spellStart"/>
-      <w:r>
-        <w:t xml:space="preserve">fire </w:t>
-      </w:r>
-      <w:proofErr w:type="spellEnd"/>
+        <w:t xml:space="preserve">between fire </w:t>
+      </w:r>
       <w:r>
         <w:t>prior to Euro-American settlement (</w:t>
       </w:r>
@@ -575,16 +544,7 @@
       </w:r>
       <w:proofErr w:type="gramEnd"/>
       <w:r>
-        <w:t xml:space="preserve"> reserve the term ‘charcoal’ specifically to refer to macroscopic fragments of partially combusted material (Knicker 2001, Bird et al. 2015, Schmidt and Noack 2000). </w:t>
-      </w:r>
-    </w:p>
-    <w:p>
-      <w:pPr>
-        <w:spacing w:line="480" w:lineRule="auto"/>
-        <w:ind w:firstLine="720"/>
-      </w:pPr>
-      <w:r>
-        <w:t xml:space="preserve">The presence and distribution of soil charcoal and pyrogenic carbon within local soils is a meaningful proxy of fire history (Gavin et al. 2007, Ohlson and </w:t>
+        <w:t xml:space="preserve"> reserve the term ‘charcoal’ specifically to refer to macroscopic fragments of partially combusted material (Knicker 2001, Bird et al. 2015, Schmidt and Noack 2000). The presence and distribution of soil charcoal and pyrogenic carbon within soil is a meaningful proxy of fire history (Gavin et al. 2007, Ohlson and </w:t>
       </w:r>
       <w:proofErr w:type="spellStart"/>
       <w:r>
@@ -592,7 +552,25 @@
       </w:r>
       <w:proofErr w:type="spellEnd"/>
       <w:r>
-        <w:t xml:space="preserve"> 2000). Soil charcoal is often both spatially constrained and temporally persistent: in systems without substantial soil movement, the presence of soil charcoal can indicate specific fire locations (Gavin et al. 2007, Clark 1988). Furthermore, charcoal incorporated into forest soils may reside for thousands of years (cite), allowing charcoal to serve as an archive of fire history that both overlaps and predates tree-ring and anthropogenic records (Bird et al. 2015). </w:t>
+        <w:t xml:space="preserve"> 2000). Soil charcoal is often both spatially constrained and temporally persistent</w:t>
+      </w:r>
+      <w:r>
+        <w:t xml:space="preserve"> ()</w:t>
+      </w:r>
+      <w:r>
+        <w:t xml:space="preserve">: in systems without substantial soil movement, the presence of soil charcoal </w:t>
+      </w:r>
+      <w:r>
+        <w:t xml:space="preserve">reflects the </w:t>
+      </w:r>
+      <w:r>
+        <w:t xml:space="preserve">specific </w:t>
+      </w:r>
+      <w:r>
+        <w:t xml:space="preserve">location of a </w:t>
+      </w:r>
+      <w:r>
+        <w:t xml:space="preserve">fire (Gavin et al. 2007, Clark 1988). Furthermore, charcoal incorporated into forest soils may reside for thousands of years (cite), allowing charcoal to serve as an archive of fire history that both overlaps and predates tree-ring and anthropogenic records (Bird et al. 2015). </w:t>
       </w:r>
     </w:p>
     <w:p>
@@ -2117,6 +2095,7 @@
           <w:tag w:val="goog_rdk_0"/>
           <w:id w:val="-239412477"/>
         </w:sdtPr>
+        <w:sdtEndPr/>
         <w:sdtContent>
           <w:commentRangeStart w:id="3"/>
         </w:sdtContent>
@@ -2126,6 +2105,7 @@
           <w:tag w:val="goog_rdk_1"/>
           <w:id w:val="2026429309"/>
         </w:sdtPr>
+        <w:sdtEndPr/>
         <w:sdtContent>
           <w:commentRangeStart w:id="4"/>
         </w:sdtContent>
@@ -2318,6 +2298,7 @@
           <w:tag w:val="goog_rdk_2"/>
           <w:id w:val="-1620899561"/>
         </w:sdtPr>
+        <w:sdtEndPr/>
         <w:sdtContent>
           <w:r>
             <w:rPr>

</xml_diff>

<commit_message>
finished changes prior to lab meeting
</commit_message>
<xml_diff>
--- a/docs/manuscript draft/HayesGavin_wd.docx
+++ b/docs/manuscript draft/HayesGavin_wd.docx
@@ -4,24 +4,28 @@
   <w:body>
     <w:p>
       <w:pPr>
+        <w:suppressLineNumbers/>
         <w:spacing w:line="480" w:lineRule="auto"/>
         <w:jc w:val="center"/>
       </w:pPr>
     </w:p>
     <w:p>
       <w:pPr>
+        <w:suppressLineNumbers/>
         <w:spacing w:line="480" w:lineRule="auto"/>
         <w:jc w:val="center"/>
       </w:pPr>
     </w:p>
     <w:p>
       <w:pPr>
+        <w:suppressLineNumbers/>
         <w:spacing w:line="480" w:lineRule="auto"/>
         <w:jc w:val="center"/>
       </w:pPr>
     </w:p>
     <w:p>
       <w:pPr>
+        <w:suppressLineNumbers/>
         <w:spacing w:line="480" w:lineRule="auto"/>
         <w:jc w:val="center"/>
       </w:pPr>
@@ -39,18 +43,21 @@
     </w:p>
     <w:p>
       <w:pPr>
+        <w:suppressLineNumbers/>
         <w:spacing w:line="480" w:lineRule="auto"/>
         <w:jc w:val="both"/>
       </w:pPr>
     </w:p>
     <w:p>
       <w:pPr>
+        <w:suppressLineNumbers/>
         <w:spacing w:line="480" w:lineRule="auto"/>
         <w:jc w:val="both"/>
       </w:pPr>
     </w:p>
     <w:p>
       <w:pPr>
+        <w:suppressLineNumbers/>
         <w:spacing w:line="480" w:lineRule="auto"/>
         <w:jc w:val="both"/>
         <w:rPr>
@@ -76,7 +83,13 @@
         <w:t>¶</w:t>
       </w:r>
       <w:r>
-        <w:t>, Dan Gavin</w:t>
+        <w:t xml:space="preserve">, </w:t>
+      </w:r>
+      <w:r>
+        <w:t>D</w:t>
+      </w:r>
+      <w:r>
+        <w:t>an Gavin</w:t>
       </w:r>
       <w:r>
         <w:rPr>
@@ -96,12 +109,14 @@
     </w:p>
     <w:p>
       <w:pPr>
+        <w:suppressLineNumbers/>
         <w:spacing w:line="480" w:lineRule="auto"/>
         <w:jc w:val="both"/>
       </w:pPr>
     </w:p>
     <w:p>
       <w:pPr>
+        <w:suppressLineNumbers/>
         <w:spacing w:line="480" w:lineRule="auto"/>
         <w:jc w:val="both"/>
       </w:pPr>
@@ -117,12 +132,14 @@
     </w:p>
     <w:p>
       <w:pPr>
+        <w:suppressLineNumbers/>
         <w:spacing w:line="480" w:lineRule="auto"/>
         <w:jc w:val="both"/>
       </w:pPr>
     </w:p>
     <w:p>
       <w:pPr>
+        <w:suppressLineNumbers/>
         <w:spacing w:line="480" w:lineRule="auto"/>
         <w:jc w:val="both"/>
       </w:pPr>
@@ -138,24 +155,28 @@
     </w:p>
     <w:p>
       <w:pPr>
+        <w:suppressLineNumbers/>
         <w:spacing w:line="480" w:lineRule="auto"/>
         <w:jc w:val="both"/>
       </w:pPr>
     </w:p>
     <w:p>
       <w:pPr>
+        <w:suppressLineNumbers/>
         <w:spacing w:line="480" w:lineRule="auto"/>
         <w:jc w:val="both"/>
       </w:pPr>
     </w:p>
     <w:p>
       <w:pPr>
+        <w:suppressLineNumbers/>
         <w:spacing w:line="480" w:lineRule="auto"/>
         <w:jc w:val="both"/>
       </w:pPr>
     </w:p>
     <w:p>
       <w:pPr>
+        <w:suppressLineNumbers/>
         <w:spacing w:line="480" w:lineRule="auto"/>
         <w:jc w:val="both"/>
       </w:pPr>
@@ -165,6 +186,7 @@
     </w:p>
     <w:p>
       <w:pPr>
+        <w:suppressLineNumbers/>
         <w:spacing w:line="480" w:lineRule="auto"/>
         <w:jc w:val="both"/>
       </w:pPr>
@@ -186,11 +208,15 @@
     </w:p>
     <w:p>
       <w:pPr>
+        <w:suppressLineNumbers/>
         <w:spacing w:line="480" w:lineRule="auto"/>
         <w:jc w:val="both"/>
       </w:pPr>
     </w:p>
     <w:p>
+      <w:pPr>
+        <w:suppressLineNumbers/>
+      </w:pPr>
       <w:r>
         <w:t>¶ These authors contributed equally to this work.</w:t>
       </w:r>
@@ -395,11 +421,7 @@
         <w:t xml:space="preserve">between fire </w:t>
       </w:r>
       <w:r>
-        <w:t>prior to Euro-American settlement (</w:t>
-      </w:r>
-      <w:commentRangeStart w:id="1"/>
-      <w:r>
-        <w:t xml:space="preserve">Stuart 1987, Brown and </w:t>
+        <w:t xml:space="preserve">prior to Euro-American settlement (Stuart 1987, Brown and </w:t>
       </w:r>
       <w:proofErr w:type="spellStart"/>
       <w:r>
@@ -407,17 +429,7 @@
       </w:r>
       <w:proofErr w:type="spellEnd"/>
       <w:r>
-        <w:t xml:space="preserve"> 1994, Brown et al. 1999, Brown and Baxter 2003, Stephens and Fry 2005, Norman 2007</w:t>
-      </w:r>
-      <w:commentRangeEnd w:id="1"/>
-      <w:r>
-        <w:rPr>
-          <w:rStyle w:val="CommentReference"/>
-        </w:rPr>
-        <w:commentReference w:id="1"/>
-      </w:r>
-      <w:r>
-        <w:t xml:space="preserve">). </w:t>
+        <w:t xml:space="preserve"> 1994, Brown et al. 1999, Brown and Baxter 2003, Stephens and Fry 2005, Norman 2007). </w:t>
       </w:r>
       <w:r>
         <w:t xml:space="preserve">Some studies suggest that the decadal fire intervals prior to Euro-American settlement are the result of First Nations burning habits (Sawyer et al. 2000). While native burning may certainly have contributed to frequent fire, </w:t>
@@ -466,16 +478,16 @@
       <w:r>
         <w:t xml:space="preserve"> et al. 2006, Fried at al. 2004)., but few traditional paleoecological records of fire are available: redwood tree rings can be difficult to date (cite), and few lakes exist in the region with adequate sediment deposition </w:t>
       </w:r>
-      <w:commentRangeStart w:id="2"/>
+      <w:commentRangeStart w:id="1"/>
       <w:r>
         <w:t xml:space="preserve">(citation: me). </w:t>
       </w:r>
-      <w:commentRangeEnd w:id="2"/>
+      <w:commentRangeEnd w:id="1"/>
       <w:r>
         <w:rPr>
           <w:rStyle w:val="CommentReference"/>
         </w:rPr>
-        <w:commentReference w:id="2"/>
+        <w:commentReference w:id="1"/>
       </w:r>
     </w:p>
     <w:p>
@@ -570,7 +582,13 @@
         <w:t xml:space="preserve">location of a </w:t>
       </w:r>
       <w:r>
-        <w:t xml:space="preserve">fire (Gavin et al. 2007, Clark 1988). Furthermore, charcoal incorporated into forest soils may reside for thousands of years (cite), allowing charcoal to serve as an archive of fire history that both overlaps and predates tree-ring and anthropogenic records (Bird et al. 2015). </w:t>
+        <w:t xml:space="preserve">fire (Gavin et al. 2007, Clark 1988). </w:t>
+      </w:r>
+      <w:r>
+        <w:t xml:space="preserve">Additionally, </w:t>
+      </w:r>
+      <w:r>
+        <w:t xml:space="preserve">charcoal incorporated into forest soils may reside for thousands of years (cite), allowing charcoal to serve as an archive of fire history that both overlaps and predates tree-ring and anthropogenic records (Bird et al. 2015). </w:t>
       </w:r>
     </w:p>
     <w:p>
@@ -579,51 +597,16 @@
       </w:pPr>
       <w:r>
         <w:tab/>
-        <w:t xml:space="preserve">Traditionally, using soil charcoal as a proxy of fire relies on radiocarbon dating charcoal fragments found within specific soil contexts and depths (i.e., Gavin et al. 2007). Radiocarbon dating, however, is an imperfect approach: the technique is expensive, and may overestimate the </w:t>
+      </w:r>
+      <w:r>
+        <w:t>U</w:t>
+      </w:r>
+      <w:r>
+        <w:t xml:space="preserve">sing soil charcoal as a proxy of fire relies on radiocarbon dating charcoal fragments found within specific soil contexts and depths (i.e., Gavin et al. 2007). Radiocarbon dating, however, is an imperfect approach: the technique is expensive, and may overestimate the </w:t>
       </w:r>
       <w:r>
         <w:lastRenderedPageBreak/>
-        <w:t>realistic age of a fire if the wood material itself is old enough at the time of burning (often referred to as the inbuilt age error) (Gavin et al. 2003, Harmon et al. 1986). Furthermore, relying on soil charcoal to indicate past fire activity requires assumptions about the various processes impacting soil charcoal deposition and persistence: charcoal degradation within soil may occur at different rates between systems or across depth (), subsequent fires may consume charcoal in upper soil layers () and erosion may transport particles across large distances (</w:t>
-      </w:r>
-      <w:proofErr w:type="spellStart"/>
-      <w:r>
-        <w:t>Conedera</w:t>
-      </w:r>
-      <w:proofErr w:type="spellEnd"/>
-      <w:r>
-        <w:t xml:space="preserve"> et al. 2009, </w:t>
-      </w:r>
-      <w:proofErr w:type="spellStart"/>
-      <w:r>
-        <w:t>Doetterl</w:t>
-      </w:r>
-      <w:proofErr w:type="spellEnd"/>
-      <w:r>
-        <w:t xml:space="preserve"> et al. 2016). Due to the myriad of factors that induce soil mixing and movement (erosion, cryoturbation, tree tip ups, bioturbation, </w:t>
-      </w:r>
-      <w:proofErr w:type="spellStart"/>
-      <w:r>
-        <w:t>etc</w:t>
-      </w:r>
-      <w:proofErr w:type="spellEnd"/>
-      <w:r>
-        <w:t>), few soil systems display a stratigraphy signaling an age-depth relationship, limiting our ability to extrapolate results (</w:t>
-      </w:r>
-      <w:proofErr w:type="spellStart"/>
-      <w:r>
-        <w:t>Conedera</w:t>
-      </w:r>
-      <w:proofErr w:type="spellEnd"/>
-      <w:r>
-        <w:t xml:space="preserve"> et al. 2009, </w:t>
-      </w:r>
-      <w:proofErr w:type="spellStart"/>
-      <w:r>
-        <w:t>Carcaillet</w:t>
-      </w:r>
-      <w:proofErr w:type="spellEnd"/>
-      <w:r>
-        <w:t xml:space="preserve"> et al. 2000). Even given those limitations, the use of radiocarbon dated charcoal material as a proxy of fire activity persists, particularly in systems without alternative reliable archives (Gavin et al. 2003). </w:t>
+        <w:t xml:space="preserve">realistic age of a fire if the wood material itself is old enough at the time of burning (referred to as the inbuilt age error) (Gavin et al. 2003, Harmon et al. 1986). Even given those limitations, the use of radiocarbon dated charcoal material as a proxy of fire activity persists, particularly in systems without alternative reliable archives (Gavin et al. 2003). </w:t>
       </w:r>
     </w:p>
     <w:p>
@@ -638,35 +621,24 @@
         <w:t xml:space="preserve">No previous research has evaluated either the carbon or pyrogenic carbon content of coast redwood mineral soils. Advances in charcoal and carbon quantification methods present a unique opportunity to investigate how fire has influenced characteristics of soil and carbon cycles within old growth coast redwood forests. </w:t>
       </w:r>
       <w:r>
-        <w:rPr>
-          <w:highlight w:val="yellow"/>
-        </w:rPr>
         <w:t>To establish a baseline understanding of soil carbon and charcoal dynamics within coast redwoods, we asked the following research questions: 1) Is there a charcoal stratigraphy within mineral soils in old growth coast redwood forests?</w:t>
       </w:r>
       <w:r>
         <w:rPr>
           <w:color w:val="000000"/>
-          <w:highlight w:val="yellow"/>
         </w:rPr>
         <w:t xml:space="preserve">, 2) </w:t>
       </w:r>
       <w:r>
-        <w:rPr>
-          <w:highlight w:val="yellow"/>
-        </w:rPr>
         <w:t>according to radiocarbon dates, how long can charcoal persist within old growth coast redwood soils?</w:t>
       </w:r>
       <w:r>
         <w:rPr>
           <w:color w:val="000000"/>
-          <w:highlight w:val="yellow"/>
         </w:rPr>
         <w:t xml:space="preserve"> and 3) </w:t>
       </w:r>
       <w:r>
-        <w:rPr>
-          <w:highlight w:val="yellow"/>
-        </w:rPr>
         <w:t>does pyrogenic carbon in redwood soils persist long enough to act as a record of fire history predating tree ring or historical records?</w:t>
       </w:r>
       <w:r>
@@ -693,7 +665,6 @@
         <w:spacing w:line="480" w:lineRule="auto"/>
       </w:pPr>
       <w:r>
-        <w:lastRenderedPageBreak/>
         <w:t xml:space="preserve">2. Methods </w:t>
       </w:r>
     </w:p>
@@ -727,7 +698,17 @@
       </w:r>
       <w:proofErr w:type="spellEnd"/>
       <w:r>
-        <w:t xml:space="preserve"> (BLM data, unpublished). The climate is characterized as maritime: cool and wet winters are followed by warm, cloudy summers. Sites sampled were all in old-growth stands of coast redwoods, an ecosystem dominated by coast redwood in the overstory, but with occasional Douglas-fir (</w:t>
+        <w:t xml:space="preserve"> (BLM data, unpublished). The climate is maritime: cool and wet winters are followed by warm, cloudy summers. </w:t>
+      </w:r>
+      <w:r>
+        <w:t>We sampled only</w:t>
+      </w:r>
+      <w:r>
+        <w:t xml:space="preserve"> old-growth stands of coast redwoods, an ecosystem dominated by coast redwood in the overstory, but with occasional </w:t>
+      </w:r>
+      <w:r>
+        <w:lastRenderedPageBreak/>
+        <w:t>Douglas-fir (</w:t>
       </w:r>
       <w:proofErr w:type="spellStart"/>
       <w:r>
@@ -787,7 +768,13 @@
         <w:ind w:firstLine="720"/>
       </w:pPr>
       <w:r>
-        <w:t xml:space="preserve">The Headwaters Forest Reserve has a history of disturbance: remaining old growth is protected, but edges of both second and old growth are in close proximity to timber roads and the reserve boundaries themselves. Unpublished tree ring data shows that fires occurred in the reserve between every 10-42 years since the </w:t>
+        <w:t xml:space="preserve">The Headwaters Forest Reserve has a history of disturbance: remaining old growth is protected, but edges of both second and old growth </w:t>
+      </w:r>
+      <w:r>
+        <w:t xml:space="preserve">stands </w:t>
+      </w:r>
+      <w:r>
+        <w:t xml:space="preserve">are in close proximity to timber roads and the reserve boundaries themselves. Unpublished tree ring data shows that fires occurred in the reserve between every 10-42 years since the </w:t>
       </w:r>
       <w:proofErr w:type="gramStart"/>
       <w:r>
@@ -795,16 +782,7 @@
       </w:r>
       <w:proofErr w:type="gramEnd"/>
       <w:r>
-        <w:t xml:space="preserve"> suggests fire activity increased after 1850 until 1936 when fire suppression management went into effect. </w:t>
-      </w:r>
-      <w:r>
-        <w:rPr>
-          <w:strike/>
-        </w:rPr>
-        <w:t>Levels of tree survival indicate low to moderate fire severity, strongly controlled by topography. Earlier fires occurred but were not dateable</w:t>
-      </w:r>
-      <w:r>
-        <w:t xml:space="preserve"> (Norman and Jennings, unpublished).</w:t>
+        <w:t xml:space="preserve"> suggests fire activity increased after 1850 until 1936 when fire suppression management went into effect. (Norman and Jennings, unpublished).</w:t>
       </w:r>
     </w:p>
     <w:p>
@@ -866,7 +844,6 @@
         <w:rPr>
           <w:b/>
         </w:rPr>
-        <w:lastRenderedPageBreak/>
         <w:t>Figure 1. Map of study sites within Headwaters Forest Reserve.</w:t>
       </w:r>
       <w:r>
@@ -883,7 +860,51 @@
         <w:ind w:firstLine="720"/>
       </w:pPr>
       <w:r>
-        <w:t xml:space="preserve">Sites were selected based on access to groves of old growth but at a distance from past disturbances such as logging or road construction. We established 20 sampling sites, primarily and ideally on ridgetops (n =16), excluding for the most part, steep slopes or valley bottoms (Fig 1). This exclusion was made to sample specifically for spatially constrained charcoal with minimal depositional movement via erosion, runoff or debris flows, intentionally providing a more conservative estimate of charcoal presence and abundance. One valley-bottom site (EELS_01) was sampled opportunistically for comparison. </w:t>
+        <w:t xml:space="preserve">Sites were selected based on access to </w:t>
+      </w:r>
+      <w:r>
+        <w:t>old growth stands</w:t>
+      </w:r>
+      <w:r>
+        <w:t xml:space="preserve"> but at a </w:t>
+      </w:r>
+      <w:commentRangeStart w:id="2"/>
+      <w:r>
+        <w:t xml:space="preserve">minimum 50-m </w:t>
+      </w:r>
+      <w:r>
+        <w:t xml:space="preserve">distance </w:t>
+      </w:r>
+      <w:commentRangeEnd w:id="2"/>
+      <w:r>
+        <w:rPr>
+          <w:rStyle w:val="CommentReference"/>
+        </w:rPr>
+        <w:commentReference w:id="2"/>
+      </w:r>
+      <w:r>
+        <w:t xml:space="preserve">from past disturbances such as logging or road construction. We established 20 sampling sites, primarily on ridgetops (n =16), </w:t>
+      </w:r>
+      <w:r>
+        <w:t xml:space="preserve">mostly </w:t>
+      </w:r>
+      <w:r>
+        <w:t>excluding steep slopes or valley bottoms</w:t>
+      </w:r>
+      <w:r>
+        <w:t xml:space="preserve"> </w:t>
+      </w:r>
+      <w:r>
+        <w:t>to sample specifically for spatially constrained charcoal with minimal depositional movement via erosion, runoff or debris flows</w:t>
+      </w:r>
+      <w:r>
+        <w:t xml:space="preserve"> (Fig 1). This exclusion intentionally provid</w:t>
+      </w:r>
+      <w:r>
+        <w:t xml:space="preserve">ed </w:t>
+      </w:r>
+      <w:r>
+        <w:t xml:space="preserve">a more conservative estimate of charcoal presence and abundance. One valley-bottom site (EELS_01) was sampled opportunistically for comparison. </w:t>
       </w:r>
     </w:p>
     <w:p>
@@ -892,7 +913,20 @@
         <w:ind w:firstLine="720"/>
       </w:pPr>
       <w:r>
-        <w:t xml:space="preserve">We dug soil pits at each site to sample charcoal fragments at exact depths from a clean soil profile between 0 and 45 cm deep. At two sites (GOV_01 and WORM_03), debris-flow deposits were exposed by stream or road cuts, allowing for deeper sampling. We took soil cores at debris-flow sites vertically from the face of the soil profile at 10 cm increments. Samples from these sites are displayed separately, to account for the distinct depositional nature of charcoal found within debris flows. </w:t>
+        <w:lastRenderedPageBreak/>
+        <w:t>We sample</w:t>
+      </w:r>
+      <w:r>
+        <w:t>d</w:t>
+      </w:r>
+      <w:r>
+        <w:t xml:space="preserve"> charcoal fragments at exact depths from a clean soil profile between 0 and 45 cm deep</w:t>
+      </w:r>
+      <w:r>
+        <w:t xml:space="preserve"> using soil pits dug at each site</w:t>
+      </w:r>
+      <w:r>
+        <w:t xml:space="preserve">. At two sites (GOV_01 and WORM_03), debris-flow deposits were exposed by stream or road cuts, allowing for deeper sampling. We took soil cores at debris-flow sites vertically from the face of the soil profile at 10 cm increments. Samples from these sites are displayed separately, to account for the distinct depositional nature of charcoal found within debris flows. </w:t>
       </w:r>
     </w:p>
     <w:p>
@@ -901,7 +935,13 @@
         <w:ind w:firstLine="720"/>
       </w:pPr>
       <w:r>
-        <w:t xml:space="preserve">To analyze the </w:t>
+        <w:t>To analyze t</w:t>
+      </w:r>
+      <w:r>
+        <w:t>otal</w:t>
+      </w:r>
+      <w:r>
+        <w:t xml:space="preserve"> </w:t>
       </w:r>
       <w:proofErr w:type="spellStart"/>
       <w:r>
@@ -909,7 +949,13 @@
       </w:r>
       <w:proofErr w:type="spellEnd"/>
       <w:r>
-        <w:t xml:space="preserve"> and overall carbon content of redwood mineral soils, we sampled multiple volumetric soil cores at each site in correspondence with radiocarbon sampling using a 5-cm split core sampler (volume 98.2 cm</w:t>
+        <w:t xml:space="preserve"> and overall carbon content of redwood mineral soils, we </w:t>
+      </w:r>
+      <w:r>
+        <w:t xml:space="preserve">took </w:t>
+      </w:r>
+      <w:r>
+        <w:t>multiple volumetric soil cores at each site using a 5-cm split core sampler (volume 98.2 cm</w:t>
       </w:r>
       <w:r>
         <w:rPr>
@@ -935,11 +981,25 @@
         <w:ind w:firstLine="720"/>
       </w:pPr>
       <w:r>
-        <w:t xml:space="preserve">To identify a range of dates available in charcoal in redwood soils and to establish whether charcoal in redwood mineral soils is stratified, charcoal samples with known depths at each sample site were selected for accelerator mass spectrometry (AMS) radiocarbon dating </w:t>
-      </w:r>
-      <w:r>
-        <w:lastRenderedPageBreak/>
-        <w:t xml:space="preserve">based on depth, size and quality of sample. We cleaned samples with alternating heated 10% KOH and 10% HCL rinses prior to radiocarbon dating at the Center for Accelerator Mass Spectrometry at Lawrence Livermore National Laboratory in Livermore, California (Table S1). </w:t>
+        <w:t xml:space="preserve">To identify </w:t>
+      </w:r>
+      <w:r>
+        <w:t>what</w:t>
+      </w:r>
+      <w:r>
+        <w:t xml:space="preserve"> range of dates </w:t>
+      </w:r>
+      <w:r>
+        <w:t>may be a</w:t>
+      </w:r>
+      <w:r>
+        <w:t xml:space="preserve">vailable in charcoal in redwood soils and to establish whether charcoal in redwood mineral soils is stratified, </w:t>
+      </w:r>
+      <w:r>
+        <w:t xml:space="preserve">we selected </w:t>
+      </w:r>
+      <w:r>
+        <w:t xml:space="preserve">charcoal samples with known depths at each sample site for accelerator mass spectrometry (AMS) radiocarbon dating based on depth, size and quality of sample. We cleaned samples with alternating heated 10% KOH and 10% HCL rinses prior to radiocarbon dating at the Center for Accelerator Mass Spectrometry at Lawrence Livermore National Laboratory in Livermore, California (Table S1). </w:t>
       </w:r>
     </w:p>
     <w:p>
@@ -967,7 +1027,7 @@
         </w:rPr>
       </w:pPr>
       <w:r>
-        <w:t xml:space="preserve">To quantify the proportion of carbon within redwood soils that is pyrogenic, we relied on two known methods of soil </w:t>
+        <w:t xml:space="preserve">To quantify </w:t>
       </w:r>
       <w:proofErr w:type="spellStart"/>
       <w:r>
@@ -975,13 +1035,45 @@
       </w:r>
       <w:proofErr w:type="spellEnd"/>
       <w:r>
+        <w:t xml:space="preserve"> within redwood soils, we relied on two known methods of soil </w:t>
+      </w:r>
+      <w:proofErr w:type="spellStart"/>
+      <w:r>
+        <w:t>PyC</w:t>
+      </w:r>
+      <w:proofErr w:type="spellEnd"/>
+      <w:r>
         <w:t xml:space="preserve"> and charcoal quantification methods: physical charcoal quantification and acid-peroxide digestion. </w:t>
       </w:r>
       <w:r>
         <w:rPr>
           <w:color w:val="000000"/>
         </w:rPr>
-        <w:t xml:space="preserve">Physical quantification is more traditional, but requires much more time and labor, while acid-peroxide digestion, established by </w:t>
+        <w:t xml:space="preserve">Physical quantification is </w:t>
+      </w:r>
+      <w:r>
+        <w:rPr>
+          <w:color w:val="000000"/>
+        </w:rPr>
+        <w:t>a more</w:t>
+      </w:r>
+      <w:r>
+        <w:rPr>
+          <w:color w:val="000000"/>
+        </w:rPr>
+        <w:t xml:space="preserve"> traditional</w:t>
+      </w:r>
+      <w:r>
+        <w:rPr>
+          <w:color w:val="000000"/>
+        </w:rPr>
+        <w:t xml:space="preserve"> approach</w:t>
+      </w:r>
+      <w:r>
+        <w:rPr>
+          <w:color w:val="000000"/>
+        </w:rPr>
+        <w:t xml:space="preserve">, but requires much more time and labor, while acid-peroxide digestion, established by </w:t>
       </w:r>
       <w:proofErr w:type="spellStart"/>
       <w:r>
@@ -995,7 +1087,44 @@
         <w:rPr>
           <w:color w:val="000000"/>
         </w:rPr>
-        <w:t xml:space="preserve"> et al. 2006 and others (Pingree et al. 2012), requires no physical counting of particles, thus potentially avoiding direct human sources of error. We used both methods in order to compare and report any difference in results between the two. </w:t>
+        <w:t xml:space="preserve"> et al. 2006 and others (Pingree et al. 2012), requires no physical counting of particles,</w:t>
+      </w:r>
+      <w:r>
+        <w:rPr>
+          <w:color w:val="000000"/>
+        </w:rPr>
+        <w:t xml:space="preserve"> and potentially captures a greater range of pyrogenic </w:t>
+      </w:r>
+      <w:r>
+        <w:rPr>
+          <w:color w:val="000000"/>
+        </w:rPr>
+        <w:lastRenderedPageBreak/>
+        <w:t>materials</w:t>
+      </w:r>
+      <w:r>
+        <w:rPr>
+          <w:color w:val="000000"/>
+        </w:rPr>
+        <w:t xml:space="preserve">. We used both methods in order to compare and report any difference in results between the two. </w:t>
+      </w:r>
+      <w:r>
+        <w:rPr>
+          <w:color w:val="000000"/>
+        </w:rPr>
+        <w:t xml:space="preserve">Prior to both quantification procedures, we dried bulk soil samples in an oven at </w:t>
+      </w:r>
+      <w:r>
+        <w:t>60</w:t>
+      </w:r>
+      <w:r>
+        <w:rPr>
+          <w:color w:val="000000"/>
+        </w:rPr>
+        <w:t>°</w:t>
+      </w:r>
+      <w:r>
+        <w:t xml:space="preserve">C for 24 hours. </w:t>
       </w:r>
     </w:p>
     <w:p>
@@ -1012,7 +1141,58 @@
         <w:ind w:firstLine="720"/>
       </w:pPr>
       <w:r>
-        <w:t xml:space="preserve">We soaked soil-core samples overnight in a 10% KOH solution to disperse organic clumps, and then rinsed through 2 mm and 0.5 mm test sieves. Material from both size classes were removed and treated with 3% hydrogen peroxide for over 24 hours. Once oven-dried, charcoal was identified under a microscope and weighed to obtain total mass for each soil-core section for each site. Charcoal concentration from sieved samples was calculated by dividing mass of charcoal by the dry weight of the sample. </w:t>
+        <w:t>We soaked soil-core samples overnight in a 10% KOH solution to disperse organic clumps, and then rinsed through 2 mm and 0.5 mm test sieves.</w:t>
+      </w:r>
+      <w:r>
+        <w:t xml:space="preserve"> We removed ma</w:t>
+      </w:r>
+      <w:r>
+        <w:t xml:space="preserve">terial from both size classes and treated </w:t>
+      </w:r>
+      <w:r>
+        <w:t xml:space="preserve">each </w:t>
+      </w:r>
+      <w:r>
+        <w:t xml:space="preserve">with 3% </w:t>
+      </w:r>
+      <w:r>
+        <w:t>H</w:t>
+      </w:r>
+      <w:r>
+        <w:rPr>
+          <w:vertAlign w:val="subscript"/>
+        </w:rPr>
+        <w:t>2</w:t>
+      </w:r>
+      <w:r>
+        <w:t>O</w:t>
+      </w:r>
+      <w:r>
+        <w:rPr>
+          <w:vertAlign w:val="subscript"/>
+        </w:rPr>
+        <w:t xml:space="preserve">2 </w:t>
+      </w:r>
+      <w:r>
+        <w:t xml:space="preserve">for over 24 hours. Once oven-dried, </w:t>
+      </w:r>
+      <w:r>
+        <w:t>we counted charcoal fragments under a microscope, and weighed the</w:t>
+      </w:r>
+      <w:r>
+        <w:t xml:space="preserve"> total mass</w:t>
+      </w:r>
+      <w:r>
+        <w:t xml:space="preserve"> of identifiable charcoal</w:t>
+      </w:r>
+      <w:r>
+        <w:t xml:space="preserve"> </w:t>
+      </w:r>
+      <w:r>
+        <w:t>within</w:t>
+      </w:r>
+      <w:r>
+        <w:t xml:space="preserve"> each soil-core section for each site. Charcoal concentration from sieved samples was calculated by dividing mass of charcoal by the dry weight of the sample. </w:t>
       </w:r>
     </w:p>
     <w:p>
@@ -1045,37 +1225,51 @@
       </w:r>
       <w:proofErr w:type="spellEnd"/>
       <w:r>
-        <w:t xml:space="preserve"> et al. (2006) as modified by Pingree et al. (2012). Each 5-cm soil core segment was dried for 24 hours at 60</w:t>
+        <w:t xml:space="preserve"> et al. (2006) as modified by Pingree et al. (2012). We ground samples in a ball mill to &lt;0.76</w:t>
       </w:r>
       <w:r>
         <w:rPr>
           <w:color w:val="000000"/>
         </w:rPr>
-        <w:t>°</w:t>
-      </w:r>
-      <w:r>
-        <w:t>C, weighed, and stored in plastic sample bags. We ground samples in a ball mill to &lt;0.76</w:t>
-      </w:r>
+        <w:t xml:space="preserve"> </w:t>
+      </w:r>
+      <w:proofErr w:type="spellStart"/>
       <w:r>
         <w:rPr>
           <w:color w:val="000000"/>
         </w:rPr>
-        <w:t xml:space="preserve"> </w:t>
-      </w:r>
-      <w:proofErr w:type="spellStart"/>
-      <w:r>
-        <w:rPr>
-          <w:color w:val="000000"/>
-        </w:rPr>
         <w:t>μm</w:t>
       </w:r>
       <w:proofErr w:type="spellEnd"/>
       <w:r>
-        <w:t xml:space="preserve"> before adding 1.0 gram to a 50 ml Erlenmeyer flask </w:t>
-      </w:r>
-      <w:r>
-        <w:lastRenderedPageBreak/>
-        <w:t>with 20 ml of 30% H2O2 and 10 ml of 1 M HNO3. We swirled samples by hand to promote effervescence at room temperature across a 30-minute period, before heating in a water bath to 90</w:t>
+        <w:t xml:space="preserve"> before adding 1.0 gram to a 50 ml flask with 20 ml of 30% H</w:t>
+      </w:r>
+      <w:r>
+        <w:rPr>
+          <w:vertAlign w:val="subscript"/>
+        </w:rPr>
+        <w:t>2</w:t>
+      </w:r>
+      <w:r>
+        <w:t>O</w:t>
+      </w:r>
+      <w:r>
+        <w:rPr>
+          <w:vertAlign w:val="subscript"/>
+        </w:rPr>
+        <w:t xml:space="preserve">2 </w:t>
+      </w:r>
+      <w:r>
+        <w:t>and 10 ml of 1 M HNO</w:t>
+      </w:r>
+      <w:r>
+        <w:rPr>
+          <w:vertAlign w:val="subscript"/>
+        </w:rPr>
+        <w:t>3.</w:t>
+      </w:r>
+      <w:r>
+        <w:t xml:space="preserve"> We swirled samples by hand to promote effervescence at room temperature across a 30-minute period, before heating in a water bath to 90</w:t>
       </w:r>
       <w:r>
         <w:rPr>
@@ -1100,6 +1294,9 @@
       <w:pPr>
         <w:spacing w:line="480" w:lineRule="auto"/>
         <w:ind w:firstLine="720"/>
+        <w:rPr>
+          <w:color w:val="000000"/>
+        </w:rPr>
       </w:pPr>
       <w:r>
         <w:t xml:space="preserve">To constrain </w:t>
@@ -1147,7 +1344,19 @@
         <w:rPr>
           <w:color w:val="000000"/>
         </w:rPr>
-        <w:t xml:space="preserve"> Mountain Schist from SW Oregon) to </w:t>
+        <w:t xml:space="preserve"> Mountain Schist from S</w:t>
+      </w:r>
+      <w:r>
+        <w:rPr>
+          <w:color w:val="000000"/>
+        </w:rPr>
+        <w:t>outhwestern</w:t>
+      </w:r>
+      <w:r>
+        <w:rPr>
+          <w:color w:val="000000"/>
+        </w:rPr>
+        <w:t xml:space="preserve"> Oregon) to </w:t>
       </w:r>
       <w:r>
         <w:t>&lt;0.76</w:t>
@@ -1171,14 +1380,6 @@
           <w:color w:val="000000"/>
         </w:rPr>
         <w:t xml:space="preserve"> in a ball mill, creating a 10% charcoal standard. </w:t>
-      </w:r>
-    </w:p>
-    <w:p>
-      <w:pPr>
-        <w:pStyle w:val="Heading2"/>
-      </w:pPr>
-      <w:r>
-        <w:t>2.4 Elemental Analysis</w:t>
       </w:r>
     </w:p>
     <w:p>
@@ -1187,6 +1388,7 @@
         <w:ind w:firstLine="720"/>
       </w:pPr>
       <w:r>
+        <w:lastRenderedPageBreak/>
         <w:t xml:space="preserve">We determined the percent of carbon present in soil and digested soil samples using a Mass Spectrometer at the Laboratory of Stable Isotope Ecology, University of Miami. We report Total C following digestion as charcoal C and assume that all non-charcoal organic C was consumed during peroxide-acid digestion. </w:t>
       </w:r>
     </w:p>
@@ -1204,38 +1406,37 @@
         <w:ind w:firstLine="720"/>
       </w:pPr>
       <w:r>
-        <w:t xml:space="preserve">We calibrated radiocarbon dates using the CALIB 5.0.1 program based on the INTCAL13 calibration curve (Reimer et al. 2013), and estimated modern dates using </w:t>
-      </w:r>
+        <w:t>We calibrated radiocarbon dates using the CALIB 5.0.1 program based on the INTCAL13 calibration curve (Reimer et al. 2013</w:t>
+      </w:r>
+      <w:proofErr w:type="gramStart"/>
+      <w:r>
+        <w:t>), and</w:t>
+      </w:r>
+      <w:proofErr w:type="gramEnd"/>
+      <w:r>
+        <w:t xml:space="preserve"> </w:t>
+      </w:r>
+      <w:r>
+        <w:t>produced calendar age estimates of</w:t>
+      </w:r>
+      <w:r>
+        <w:t xml:space="preserve"> modern dates using </w:t>
+      </w:r>
+      <w:commentRangeStart w:id="3"/>
       <w:proofErr w:type="spellStart"/>
       <w:r>
         <w:t>Oxcal</w:t>
       </w:r>
+      <w:commentRangeEnd w:id="3"/>
       <w:proofErr w:type="spellEnd"/>
       <w:r>
-        <w:t>. To provide an estimate of fire activity across all sites throughout the reserve, we applied a Bayesian Gaussian mixture model to the probability distributions of calibrated ages (</w:t>
-      </w:r>
-      <w:proofErr w:type="spellStart"/>
-      <w:r>
-        <w:rPr>
-          <w:color w:val="FF0000"/>
-        </w:rPr>
-        <w:t>Bchron</w:t>
-      </w:r>
-      <w:proofErr w:type="spellEnd"/>
-      <w:r>
-        <w:rPr>
-          <w:color w:val="FF0000"/>
-        </w:rPr>
-        <w:t xml:space="preserve"> R package, cite</w:t>
-      </w:r>
-      <w:r>
-        <w:t xml:space="preserve">). </w:t>
-      </w:r>
-      <w:r>
-        <w:rPr>
-          <w:color w:val="4472C4"/>
-        </w:rPr>
-        <w:t>[EXPAND]</w:t>
+        <w:rPr>
+          <w:rStyle w:val="CommentReference"/>
+        </w:rPr>
+        <w:commentReference w:id="3"/>
+      </w:r>
+      <w:r>
+        <w:t xml:space="preserve">. </w:t>
       </w:r>
     </w:p>
     <w:p>
@@ -1384,7 +1585,6 @@
         <w:rPr>
           <w:color w:val="000000"/>
         </w:rPr>
-        <w:lastRenderedPageBreak/>
         <w:t>PyC</w:t>
       </w:r>
       <w:proofErr w:type="spellEnd"/>
@@ -1573,7 +1773,29 @@
         <w:ind w:firstLine="720"/>
       </w:pPr>
       <w:r>
-        <w:t xml:space="preserve">Charcoal deposited within mineral soils on ridgetops, hillslopes and valleys had a more modern range of calibrated radiocarbon ages (modern to 3,805 calibrated median years BP) than charcoal found within debris flows (931 to 6,839 years BP). Due to the distinct difference in age between the two, results from the two site types are reported separately. Two charcoal fragments from the WORM_03 site dated at 6,666- and 6,839-year BP, though they were located a meter apart in depth (Fig 2). Due to the nature of the site and the unusual age of the samples, these dates were not included in subsequent analysis. </w:t>
+        <w:t xml:space="preserve">Charcoal deposited within mineral soils on ridgetops, hillslopes and valleys </w:t>
+      </w:r>
+      <w:r>
+        <w:t>displayed</w:t>
+      </w:r>
+      <w:r>
+        <w:t xml:space="preserve"> a </w:t>
+      </w:r>
+      <w:r>
+        <w:t xml:space="preserve">younger </w:t>
+      </w:r>
+      <w:r>
+        <w:t xml:space="preserve">range of calibrated radiocarbon ages (modern to 3,805 calibrated median years BP) than charcoal found within debris flows (931 to 6,839 years BP). Due to the distinct difference in age </w:t>
+      </w:r>
+      <w:r>
+        <w:lastRenderedPageBreak/>
+        <w:t>between the two, results from the two site types are reported separately. Two charcoal fragments from the WORM_03 site dated at 6,666- and 6,839-year BP, though they were located a meter apart in depth (Fig 2). Due to the nature of the site and the unusual age of the samples, these dates were not included in subsequent analysis</w:t>
+      </w:r>
+      <w:r>
+        <w:t>, but their presence indicates the potential longevity of charcoal within redwood soils</w:t>
+      </w:r>
+      <w:r>
+        <w:t xml:space="preserve">. </w:t>
       </w:r>
     </w:p>
     <w:p>
@@ -1585,7 +1807,6 @@
         <w:rPr>
           <w:noProof/>
         </w:rPr>
-        <w:lastRenderedPageBreak/>
         <w:drawing>
           <wp:inline distT="0" distB="0" distL="0" distR="0" wp14:anchorId="6A6510E0" wp14:editId="42455284">
             <wp:extent cx="4633376" cy="3089907"/>
@@ -1634,17 +1855,33 @@
         <w:t xml:space="preserve">. 43 dates are shown from 20 sites (average 2 dates per site), plotted according to site type and against depth within soil profile. Site type indicated with color and shape of point. </w:t>
       </w:r>
     </w:p>
+    <w:p/>
+    <w:p>
+      <w:pPr>
+        <w:pStyle w:val="Heading2"/>
+      </w:pPr>
+      <w:r>
+        <w:t>3.2 Charcoal stratigraphy</w:t>
+      </w:r>
+    </w:p>
     <w:p>
       <w:pPr>
         <w:spacing w:line="480" w:lineRule="auto"/>
       </w:pPr>
-    </w:p>
-    <w:p>
-      <w:pPr>
-        <w:pStyle w:val="Heading2"/>
-      </w:pPr>
-      <w:r>
-        <w:t>3.2 Charcoal stratigraphy</w:t>
+      <w:r>
+        <w:t xml:space="preserve">All adjacent dates were compared pairwise for a total of 21 comparisons. 13 out of the 22 </w:t>
+      </w:r>
+      <w:r>
+        <w:t xml:space="preserve">paired dates </w:t>
+      </w:r>
+      <w:r>
+        <w:t>display an age reversal</w:t>
+      </w:r>
+      <w:r>
+        <w:t xml:space="preserve"> (older samples at shallower depths)</w:t>
+      </w:r>
+      <w:r>
+        <w:t xml:space="preserve">, indicating a lack of stratigraphy within those particular sites (Fig 3). </w:t>
       </w:r>
     </w:p>
     <w:p>
@@ -1652,17 +1889,10 @@
         <w:spacing w:line="480" w:lineRule="auto"/>
       </w:pPr>
       <w:r>
-        <w:t xml:space="preserve">All adjacent dates were compared pairwise for a total of 21 comparisons. Comparisons of the difference in depth and age reveal that 13 out of the 22 comparisons display an age reversal, indicating a lack of stratigraphy within those particular sites (Fig 3). </w:t>
-      </w:r>
-    </w:p>
-    <w:p>
-      <w:pPr>
-        <w:spacing w:line="480" w:lineRule="auto"/>
-      </w:pPr>
-      <w:r>
         <w:rPr>
           <w:noProof/>
         </w:rPr>
+        <w:lastRenderedPageBreak/>
         <w:drawing>
           <wp:inline distT="0" distB="0" distL="0" distR="0" wp14:anchorId="787B766E" wp14:editId="337B4A0E">
             <wp:extent cx="3595649" cy="2568431"/>
@@ -1705,7 +1935,6 @@
         <w:rPr>
           <w:b/>
         </w:rPr>
-        <w:lastRenderedPageBreak/>
         <w:t>Fig. 3. Age-depth relationships of paired soil-charcoal radiocarbon dates</w:t>
       </w:r>
       <w:r>
@@ -1715,7 +1944,19 @@
         <w:rPr>
           <w:color w:val="4472C4"/>
         </w:rPr>
-        <w:t>[ error bars]</w:t>
+        <w:t>[</w:t>
+      </w:r>
+      <w:r>
+        <w:rPr>
+          <w:color w:val="4472C4"/>
+        </w:rPr>
+        <w:t xml:space="preserve">thinking about adding </w:t>
+      </w:r>
+      <w:r>
+        <w:rPr>
+          <w:color w:val="4472C4"/>
+        </w:rPr>
+        <w:t>error bars]</w:t>
       </w:r>
     </w:p>
     <w:p>
@@ -1733,98 +1974,13 @@
         <w:pStyle w:val="Heading2"/>
       </w:pPr>
       <w:r>
-        <w:t>3.3 Estimated Fire Activity across history</w:t>
-      </w:r>
-    </w:p>
-    <w:p>
-      <w:pPr>
-        <w:spacing w:line="480" w:lineRule="auto"/>
-        <w:rPr>
-          <w:color w:val="4472C4"/>
-        </w:rPr>
-      </w:pPr>
-      <w:r>
-        <w:t xml:space="preserve">Estimates of fire activity based on calibrated radiocarbon age show a sharp increase in fire activity around 1,500 years BP, and pulses of activity around 2,250 years BP and between 4,000-5500 years BP. These results are highly dependent on the specific fragments both found and dated but indicate a higher cumulative distribution of probability in the last 1,000 years (Fig 4). </w:t>
-      </w:r>
-      <w:r>
-        <w:rPr>
-          <w:color w:val="4472C4"/>
-        </w:rPr>
-        <w:t>[quantification of uncertainty?]</w:t>
-      </w:r>
-    </w:p>
-    <w:p>
-      <w:pPr>
-        <w:spacing w:line="480" w:lineRule="auto"/>
-        <w:rPr>
-          <w:b/>
-        </w:rPr>
-      </w:pPr>
-      <w:r>
-        <w:rPr>
-          <w:b/>
-          <w:noProof/>
-        </w:rPr>
-        <w:drawing>
-          <wp:inline distT="0" distB="0" distL="0" distR="0" wp14:anchorId="1BD4CABD" wp14:editId="4D726B5B">
-            <wp:extent cx="4399615" cy="2480424"/>
-            <wp:effectExtent l="0" t="0" r="0" b="0"/>
-            <wp:docPr id="13" name="image2.png" descr="A screenshot of a cell phone&#10;&#10;Description automatically generated"/>
-            <wp:cNvGraphicFramePr/>
-            <a:graphic xmlns:a="http://schemas.openxmlformats.org/drawingml/2006/main">
-              <a:graphicData uri="http://schemas.openxmlformats.org/drawingml/2006/picture">
-                <pic:pic xmlns:pic="http://schemas.openxmlformats.org/drawingml/2006/picture">
-                  <pic:nvPicPr>
-                    <pic:cNvPr id="0" name="image2.png" descr="A screenshot of a cell phone&#10;&#10;Description automatically generated"/>
-                    <pic:cNvPicPr preferRelativeResize="0"/>
-                  </pic:nvPicPr>
-                  <pic:blipFill>
-                    <a:blip r:embed="rId15"/>
-                    <a:srcRect/>
-                    <a:stretch>
-                      <a:fillRect/>
-                    </a:stretch>
-                  </pic:blipFill>
-                  <pic:spPr>
-                    <a:xfrm>
-                      <a:off x="0" y="0"/>
-                      <a:ext cx="4399615" cy="2480424"/>
-                    </a:xfrm>
-                    <a:prstGeom prst="rect">
-                      <a:avLst/>
-                    </a:prstGeom>
-                    <a:ln/>
-                  </pic:spPr>
-                </pic:pic>
-              </a:graphicData>
-            </a:graphic>
-          </wp:inline>
-        </w:drawing>
-      </w:r>
-    </w:p>
-    <w:p>
-      <w:r>
-        <w:rPr>
-          <w:b/>
-        </w:rPr>
-        <w:t>Fig. 4. Cumulative fire activity simulated by Bayesian Gaussian mixture model of calibrated ages.</w:t>
-      </w:r>
-      <w:r>
-        <w:t xml:space="preserve"> Black bolded line represents cumulative estimate of fire activity through age based on the proxy of probability distributions of calibrated ages.  Grey curves represent individual probability distributions of calibrated ages. </w:t>
-      </w:r>
-    </w:p>
-    <w:p>
-      <w:pPr>
-        <w:spacing w:line="480" w:lineRule="auto"/>
-      </w:pPr>
-    </w:p>
-    <w:p>
-      <w:pPr>
-        <w:pStyle w:val="Heading2"/>
-      </w:pPr>
-      <w:r>
-        <w:lastRenderedPageBreak/>
-        <w:t xml:space="preserve">3.4 </w:t>
+        <w:t>3.</w:t>
+      </w:r>
+      <w:r>
+        <w:t>3</w:t>
+      </w:r>
+      <w:r>
+        <w:t xml:space="preserve"> </w:t>
       </w:r>
       <w:proofErr w:type="spellStart"/>
       <w:r>
@@ -1841,19 +1997,55 @@
         <w:ind w:firstLine="720"/>
       </w:pPr>
       <w:r>
-        <w:t>Bulk density of soil samples increases with depth from ca. 0.3 g/cm3 at the soil surface to ca. 1 g/cm3 at 30 cm.</w:t>
+        <w:t xml:space="preserve">Bulk density of soil samples increases </w:t>
+      </w:r>
+      <w:r>
+        <w:t xml:space="preserve">on average </w:t>
+      </w:r>
+      <w:r>
+        <w:t>with depth from 0.3 g/cm3 at the soil surface to 1 g/cm3 at 30 cm</w:t>
+      </w:r>
+      <w:r>
+        <w:t xml:space="preserve"> (Appendix 1: Figure S1)</w:t>
+      </w:r>
+      <w:r>
+        <w:t>.</w:t>
       </w:r>
       <w:r>
         <w:rPr>
           <w:color w:val="000000"/>
         </w:rPr>
-        <w:t xml:space="preserve"> Charcoal concentrations determined by chemical charcoal quantification (the acid-peroxide digestion or KMD method) were greater on average than those determined by physical quantification </w:t>
-      </w:r>
-      <w:r>
-        <w:rPr>
-          <w:color w:val="4472C4"/>
-        </w:rPr>
-        <w:t>(Figure S1).</w:t>
+        <w:t xml:space="preserve"> Charcoal concentrations determined by chemical charcoal quantification (the acid-peroxide digestion or KMD method) were greater on average than those determined by physical </w:t>
+      </w:r>
+      <w:r>
+        <w:rPr>
+          <w:color w:val="000000" w:themeColor="text1"/>
+        </w:rPr>
+        <w:t>quantification (</w:t>
+      </w:r>
+      <w:r>
+        <w:rPr>
+          <w:color w:val="000000" w:themeColor="text1"/>
+        </w:rPr>
+        <w:t xml:space="preserve">Appendix 1: </w:t>
+      </w:r>
+      <w:r>
+        <w:rPr>
+          <w:color w:val="000000" w:themeColor="text1"/>
+        </w:rPr>
+        <w:t>Figure S</w:t>
+      </w:r>
+      <w:r>
+        <w:rPr>
+          <w:color w:val="000000" w:themeColor="text1"/>
+        </w:rPr>
+        <w:t>2</w:t>
+      </w:r>
+      <w:r>
+        <w:rPr>
+          <w:color w:val="000000" w:themeColor="text1"/>
+        </w:rPr>
+        <w:t>).</w:t>
       </w:r>
     </w:p>
     <w:p>
@@ -1861,110 +2053,117 @@
         <w:spacing w:line="480" w:lineRule="auto"/>
         <w:ind w:firstLine="720"/>
         <w:rPr>
-          <w:color w:val="4472C4"/>
-        </w:rPr>
-      </w:pPr>
-      <w:r>
-        <w:rPr>
-          <w:color w:val="4472C4"/>
-        </w:rPr>
-        <w:t xml:space="preserve">REWRITE ALL: Total C of undigested bulk soil samples decreases with depth (Fig 6A). The ratio of </w:t>
+          <w:color w:val="000000" w:themeColor="text1"/>
+        </w:rPr>
+      </w:pPr>
+      <w:r>
+        <w:rPr>
+          <w:color w:val="000000" w:themeColor="text1"/>
+        </w:rPr>
+        <w:t xml:space="preserve">Total C of undigested bulk soil samples decreases with depth (Fig 6A). The ratio of </w:t>
       </w:r>
       <w:proofErr w:type="spellStart"/>
       <w:r>
         <w:rPr>
-          <w:color w:val="4472C4"/>
+          <w:color w:val="000000" w:themeColor="text1"/>
         </w:rPr>
         <w:t>PyC</w:t>
       </w:r>
       <w:proofErr w:type="spellEnd"/>
       <w:r>
         <w:rPr>
-          <w:color w:val="4472C4"/>
+          <w:color w:val="000000" w:themeColor="text1"/>
         </w:rPr>
         <w:t xml:space="preserve"> to total C slightly increases with depth, indicating the effect of preservation ability (Figure 6B). Average proportions of </w:t>
       </w:r>
       <w:proofErr w:type="spellStart"/>
       <w:r>
         <w:rPr>
-          <w:color w:val="4472C4"/>
+          <w:color w:val="000000" w:themeColor="text1"/>
         </w:rPr>
         <w:t>PyC</w:t>
       </w:r>
       <w:proofErr w:type="spellEnd"/>
       <w:r>
         <w:rPr>
-          <w:color w:val="4472C4"/>
+          <w:color w:val="000000" w:themeColor="text1"/>
         </w:rPr>
         <w:t xml:space="preserve"> to total C per depth increment range from 0.089 – 0.199. The total average ratio of </w:t>
       </w:r>
       <w:proofErr w:type="spellStart"/>
       <w:r>
         <w:rPr>
-          <w:color w:val="4472C4"/>
+          <w:color w:val="000000" w:themeColor="text1"/>
         </w:rPr>
         <w:t>PyC</w:t>
       </w:r>
       <w:proofErr w:type="spellEnd"/>
       <w:r>
         <w:rPr>
-          <w:color w:val="4472C4"/>
+          <w:color w:val="000000" w:themeColor="text1"/>
         </w:rPr>
         <w:t xml:space="preserve"> was 0.159. The average mass of </w:t>
       </w:r>
       <w:proofErr w:type="spellStart"/>
       <w:r>
         <w:rPr>
-          <w:color w:val="4472C4"/>
+          <w:color w:val="000000" w:themeColor="text1"/>
         </w:rPr>
         <w:t>PyC</w:t>
       </w:r>
       <w:proofErr w:type="spellEnd"/>
       <w:r>
         <w:rPr>
-          <w:color w:val="4472C4"/>
-        </w:rPr>
-        <w:t xml:space="preserve"> was highest in hillslope sites, though not enough valley sites may have been sampled for adequate comparison. The higher levels of hillslope </w:t>
+          <w:color w:val="000000" w:themeColor="text1"/>
+        </w:rPr>
+        <w:t xml:space="preserve"> was highest in hillslope sites, though not enough valley sites may have been sampled for adequate comparison. The higher levels of </w:t>
+      </w:r>
+      <w:r>
+        <w:rPr>
+          <w:color w:val="000000" w:themeColor="text1"/>
+        </w:rPr>
+        <w:lastRenderedPageBreak/>
+        <w:t xml:space="preserve">hillslope </w:t>
       </w:r>
       <w:proofErr w:type="spellStart"/>
       <w:r>
         <w:rPr>
-          <w:color w:val="4472C4"/>
+          <w:color w:val="000000" w:themeColor="text1"/>
         </w:rPr>
         <w:t>PyC</w:t>
       </w:r>
       <w:proofErr w:type="spellEnd"/>
       <w:r>
         <w:rPr>
-          <w:color w:val="4472C4"/>
+          <w:color w:val="000000" w:themeColor="text1"/>
         </w:rPr>
         <w:t xml:space="preserve"> compared to that found on ridgetops is a strong indication of </w:t>
       </w:r>
       <w:proofErr w:type="spellStart"/>
       <w:r>
         <w:rPr>
-          <w:color w:val="4472C4"/>
+          <w:color w:val="000000" w:themeColor="text1"/>
         </w:rPr>
         <w:t>PyC</w:t>
       </w:r>
       <w:proofErr w:type="spellEnd"/>
       <w:r>
         <w:rPr>
-          <w:color w:val="4472C4"/>
+          <w:color w:val="000000" w:themeColor="text1"/>
         </w:rPr>
         <w:t xml:space="preserve"> transportation through erosion (Abney and </w:t>
       </w:r>
       <w:proofErr w:type="spellStart"/>
       <w:r>
         <w:rPr>
-          <w:color w:val="4472C4"/>
+          <w:color w:val="000000" w:themeColor="text1"/>
         </w:rPr>
         <w:t>Berhe</w:t>
       </w:r>
       <w:proofErr w:type="spellEnd"/>
       <w:r>
         <w:rPr>
-          <w:color w:val="4472C4"/>
+          <w:color w:val="000000" w:themeColor="text1"/>
         </w:rPr>
         <w:t xml:space="preserve"> 2018).</w:t>
       </w:r>
@@ -1974,35 +2173,26 @@
         <w:spacing w:line="480" w:lineRule="auto"/>
         <w:ind w:firstLine="720"/>
         <w:rPr>
-          <w:color w:val="4472C4"/>
-        </w:rPr>
-      </w:pPr>
-    </w:p>
-    <w:p>
-      <w:pPr>
-        <w:spacing w:line="480" w:lineRule="auto"/>
-        <w:ind w:firstLine="720"/>
-        <w:rPr>
-          <w:color w:val="4472C4"/>
-        </w:rPr>
-      </w:pPr>
-      <w:r>
-        <w:rPr>
-          <w:color w:val="4472C4"/>
+          <w:color w:val="000000" w:themeColor="text1"/>
+        </w:rPr>
+      </w:pPr>
+      <w:r>
+        <w:rPr>
+          <w:color w:val="000000" w:themeColor="text1"/>
         </w:rPr>
         <w:t xml:space="preserve">Total </w:t>
       </w:r>
       <w:proofErr w:type="spellStart"/>
       <w:r>
         <w:rPr>
-          <w:color w:val="4472C4"/>
+          <w:color w:val="000000" w:themeColor="text1"/>
         </w:rPr>
         <w:t>PyC</w:t>
       </w:r>
       <w:proofErr w:type="spellEnd"/>
       <w:r>
         <w:rPr>
-          <w:color w:val="4472C4"/>
+          <w:color w:val="000000" w:themeColor="text1"/>
         </w:rPr>
         <w:t xml:space="preserve"> in grams per square meter ranged from 620 to 1,488 g/m2 per site across all depths, with an average of 928 g/m2 across all sites (Fig. 7). </w:t>
       </w:r>
@@ -2033,7 +2223,7 @@
                     <pic:cNvPicPr preferRelativeResize="0"/>
                   </pic:nvPicPr>
                   <pic:blipFill>
-                    <a:blip r:embed="rId16"/>
+                    <a:blip r:embed="rId15"/>
                     <a:srcRect/>
                     <a:stretch>
                       <a:fillRect/>
@@ -2061,7 +2251,19 @@
         <w:rPr>
           <w:b/>
         </w:rPr>
-        <w:t xml:space="preserve">Fig. 6. Total soil carbon (mg) and the ratio of soil carbon to pyrogenic carbon across depth (0-35 cm) in old growth redwood soils. </w:t>
+        <w:t xml:space="preserve">Fig. </w:t>
+      </w:r>
+      <w:r>
+        <w:rPr>
+          <w:b/>
+        </w:rPr>
+        <w:t>4</w:t>
+      </w:r>
+      <w:r>
+        <w:rPr>
+          <w:b/>
+        </w:rPr>
+        <w:t xml:space="preserve">. Total soil carbon (mg) and the ratio of soil carbon to pyrogenic carbon across depth (0-35 cm) in old growth redwood soils. </w:t>
       </w:r>
       <w:r>
         <w:t xml:space="preserve">Results from elemental analysis of undigested soil and digested soil samples. A) Total C levels for undigested soil samples across depth (0-35 cm). B). Ratios of </w:t>
@@ -2081,7 +2283,6 @@
         <w:spacing w:line="480" w:lineRule="auto"/>
       </w:pPr>
       <w:r>
-        <w:lastRenderedPageBreak/>
         <w:t>4. Discussion</w:t>
       </w:r>
     </w:p>
@@ -2095,31 +2296,44 @@
           <w:tag w:val="goog_rdk_0"/>
           <w:id w:val="-239412477"/>
         </w:sdtPr>
-        <w:sdtEndPr/>
-        <w:sdtContent>
-          <w:commentRangeStart w:id="3"/>
-        </w:sdtContent>
+        <w:sdtContent/>
       </w:sdt>
       <w:sdt>
         <w:sdtPr>
           <w:tag w:val="goog_rdk_1"/>
           <w:id w:val="2026429309"/>
         </w:sdtPr>
-        <w:sdtEndPr/>
-        <w:sdtContent>
-          <w:commentRangeStart w:id="4"/>
-        </w:sdtContent>
+        <w:sdtContent/>
       </w:sdt>
       <w:r>
-        <w:t xml:space="preserve">The soil charcoal record in coast redwood mineral soils contains evidence of fire history that precede tree-ring records of fire. Radiocarbon dates show charcoal has the capacity to preserve over thousands of years across different depths, though not always within a stratigraphy. Concentrations of charcoal are most abundant in the top 10 cm of redwood soils and decline with depth, though charcoal is still found 30-35 cm deep. </w:t>
-      </w:r>
-      <w:commentRangeEnd w:id="3"/>
-      <w:r>
-        <w:commentReference w:id="3"/>
-      </w:r>
-      <w:commentRangeEnd w:id="4"/>
-      <w:r>
-        <w:commentReference w:id="4"/>
+        <w:t xml:space="preserve">The soil charcoal record in coast redwood mineral soils contains evidence of fire history that precede tree-ring records of fire. </w:t>
+      </w:r>
+      <w:r>
+        <w:t>Charcoal and carbon concentrations</w:t>
+      </w:r>
+      <w:r>
+        <w:t xml:space="preserve"> are </w:t>
+      </w:r>
+      <w:r>
+        <w:t>greatest</w:t>
+      </w:r>
+      <w:r>
+        <w:t xml:space="preserve"> in the top 10 cm of redwood soils and decline with depth, though charcoal is still found 30-35 cm deep. </w:t>
+      </w:r>
+      <w:r>
+        <w:t xml:space="preserve">Radiocarbon dates </w:t>
+      </w:r>
+      <w:r>
+        <w:t>demonstrate</w:t>
+      </w:r>
+      <w:r>
+        <w:t xml:space="preserve"> charcoal has the capacity to preserve over thousands of years across different depths</w:t>
+      </w:r>
+      <w:r>
+        <w:t xml:space="preserve"> within redwood soils</w:t>
+      </w:r>
+      <w:r>
+        <w:t xml:space="preserve">, though not always within a stratigraphy. </w:t>
       </w:r>
     </w:p>
     <w:p>
@@ -2131,13 +2345,59 @@
         </w:rPr>
       </w:pPr>
       <w:r>
-        <w:t xml:space="preserve">The age reversals of radiocarbon dated soil profiles indicate there is not a stratigraphy within mineral soils within coast redwood forests, signaling that redwood soils experience mixing to a relatively large degree. Soil mixing in redwood forests may potentially be driven by disturbance events occurring at various spatial or temporal scales, either human or natural (tree tip-ups or down-slope soil movement). Tree tip-ups in particular likely upturn large amounts of soil given the size of redwood root systems. Furthermore, the ages of charcoal fragments from the alluvial fan indicates that material in the alluvial fan sampled was likely transported by a depositional event (Fig 2). While the dates were not included in analysis because of their distinct age and source, these fragments are evidence </w:t>
+        <w:t>The age reversals of radiocarbon dated soil profiles indicate stratigraphy within mineral soils within coast redwood forests</w:t>
+      </w:r>
+      <w:r>
+        <w:t xml:space="preserve"> is relatively arbitrary, </w:t>
+      </w:r>
+      <w:r>
+        <w:t>signaling that redwood soils experience mixing</w:t>
+      </w:r>
+      <w:r>
+        <w:t xml:space="preserve"> across a variety of spatial scales. </w:t>
+      </w:r>
+      <w:r>
+        <w:t xml:space="preserve">Soil mixing in redwood forests may be driven by disturbance events occurring at various spatial or temporal scales, either human or natural (tree tip-ups or down-slope soil movement). Tree tip-ups in particular likely upturn large amounts of </w:t>
+      </w:r>
+      <w:r>
+        <w:lastRenderedPageBreak/>
+        <w:t>soi</w:t>
+      </w:r>
+      <w:r>
+        <w:t>l</w:t>
+      </w:r>
+      <w:r>
+        <w:t xml:space="preserve"> given the size of redwood root systems. </w:t>
+      </w:r>
+      <w:r>
+        <w:t>Across greater spatial scales, soil mixing may be driven by erosion or depositional events:</w:t>
+      </w:r>
+      <w:r>
+        <w:t xml:space="preserve"> the ages</w:t>
+      </w:r>
+      <w:r>
+        <w:t xml:space="preserve"> and depths</w:t>
+      </w:r>
+      <w:r>
+        <w:t xml:space="preserve"> of charcoal fragments from the alluvial fan indicates that material in the alluvial fan sampled was likely transported by a depositional event (Fig 2). While the dates were not included in analysis because of their distinct age and source, these fragments are evidence </w:t>
       </w:r>
       <w:r>
         <w:rPr>
           <w:color w:val="000000"/>
         </w:rPr>
-        <w:t xml:space="preserve">that charcoal can persist in coast redwood soils for thousands of years, perhaps especially when buried in depositional events. </w:t>
+        <w:t xml:space="preserve">that charcoal can persist in coast redwood soils for thousands of years, perhaps especially when buried </w:t>
+      </w:r>
+      <w:r>
+        <w:rPr>
+          <w:color w:val="000000"/>
+        </w:rPr>
+        <w:t xml:space="preserve">deeply </w:t>
+      </w:r>
+      <w:r>
+        <w:rPr>
+          <w:color w:val="000000"/>
+        </w:rPr>
+        <w:t xml:space="preserve">in depositional events. </w:t>
       </w:r>
     </w:p>
     <w:p>
@@ -2149,7 +2409,42 @@
         </w:rPr>
       </w:pPr>
       <w:r>
-        <w:t xml:space="preserve">The highest density of radiocarbon dates from mineral soils occurred within the last 1,000 years, suggesting a number of things: either a shift in the frequency of fire, optimized charcoal preservation or a bias in sampling. Two soil charcoal radiocarbon dates registered as “modern” (~1950 or more recent) and may be from settler/logger-induced broadcast burns that took place in the region in the 1900s and earlier in order to expose adjacent landscapes for easier harvesting (Table S1).  </w:t>
+        <w:t>The highest density of radiocarbon dates from mineral soils occurred within the last 1,000 years, suggesting a number of things: either a shift in the frequency of fire, optimized charcoal preservation or a bias in sampling. Two soil charcoal radiocarbon dates registered as “modern” (~1950 or more recent) and may be from settler/logger-induced broadcast burns that took place in the region in the 1900s and earlier in order to expose adjacent landscapes for easier harvesting (Table S1).  Overlap exists between the fire scars dated by unpublished Norman and Jennings work and the soil charcoal radiocarbon dates that occur within the last few hundred years. Specifically, fire events at ca. 100 and ca. 175 years BP registered in both the soil charcoal and tree ring records</w:t>
+      </w:r>
+      <w:r>
+        <w:t xml:space="preserve">, emphasizing </w:t>
+      </w:r>
+      <w:r>
+        <w:t>that the higher density of radiocarbon density may reflect fire frequency</w:t>
+      </w:r>
+      <w:r>
+        <w:t xml:space="preserve">. </w:t>
+      </w:r>
+      <w:r>
+        <w:t>While greater investigation is needed to fully constrain fire activity across the last millennium in coast redwood forests, d</w:t>
+      </w:r>
+      <w:r>
+        <w:t>ated fires from the Norman and Jennings project only extend back to 250 years BP, again emphasizing the value of the temporal extent of soil charcoal</w:t>
+      </w:r>
+      <w:r>
+        <w:rPr>
+          <w:color w:val="4472C4"/>
+        </w:rPr>
+        <w:t xml:space="preserve">. </w:t>
+      </w:r>
+      <w:r>
+        <w:rPr>
+          <w:color w:val="4472C4"/>
+        </w:rPr>
+        <w:t>[still figuring out how to plot this in a useful way]</w:t>
+      </w:r>
+    </w:p>
+    <w:p>
+      <w:pPr>
+        <w:pStyle w:val="Heading2"/>
+      </w:pPr>
+      <w:r>
+        <w:t>4.1 Pyrogenic Carbon</w:t>
       </w:r>
     </w:p>
     <w:p>
@@ -2158,100 +2453,45 @@
         <w:ind w:firstLine="720"/>
       </w:pPr>
       <w:r>
+        <w:t xml:space="preserve">The average proportion of </w:t>
+      </w:r>
+      <w:proofErr w:type="spellStart"/>
+      <w:r>
+        <w:t>PyC</w:t>
+      </w:r>
+      <w:proofErr w:type="spellEnd"/>
+      <w:r>
+        <w:t xml:space="preserve"> relative to total soil C in redwood ecosystems was comparable to estimates for ecosystems with frequent fire (</w:t>
+      </w:r>
+      <w:r>
+        <w:t>15%</w:t>
+      </w:r>
+      <w:r>
+        <w:t>), and proportions at deeper depths were distinctively higher (</w:t>
+      </w:r>
+      <w:r>
+        <w:t>20%</w:t>
+      </w:r>
+      <w:r>
+        <w:t xml:space="preserve">). </w:t>
+      </w:r>
+      <w:r>
+        <w:t>Specifically, t</w:t>
+      </w:r>
+      <w:r>
+        <w:t xml:space="preserve">he average g/m2 of </w:t>
+      </w:r>
+      <w:proofErr w:type="spellStart"/>
+      <w:r>
+        <w:t>PyC</w:t>
+      </w:r>
+      <w:proofErr w:type="spellEnd"/>
+      <w:r>
+        <w:t xml:space="preserve"> across sites was </w:t>
+      </w:r>
+      <w:r>
         <w:lastRenderedPageBreak/>
-        <w:t>Overlap exists between the fire scars dated by unpublished Norman and Jennings work and the soil charcoal radiocarbon dates that occur within the last few hundred years. Specifically, fire events at ca. 100 and ca. 175 years BP registered in both the soil charcoal and tree ring records. Dated fires from the Norman and Jennings project only extend back to 250 years BP, again emphasizing the value of the temporal extent of soil charcoal</w:t>
-      </w:r>
-      <w:r>
-        <w:rPr>
-          <w:color w:val="4472C4"/>
-        </w:rPr>
-        <w:t>. [figure comparing the 2?]</w:t>
-      </w:r>
-    </w:p>
-    <w:p>
-      <w:pPr>
-        <w:pStyle w:val="Heading2"/>
-      </w:pPr>
-      <w:r>
-        <w:t>4.1 Pyrogenic Carbon</w:t>
-      </w:r>
-    </w:p>
-    <w:p>
-      <w:pPr>
-        <w:spacing w:line="480" w:lineRule="auto"/>
-        <w:ind w:firstLine="720"/>
-      </w:pPr>
-      <w:r>
-        <w:t xml:space="preserve">The average proportion of </w:t>
-      </w:r>
-      <w:proofErr w:type="spellStart"/>
-      <w:r>
-        <w:t>PyC</w:t>
-      </w:r>
-      <w:proofErr w:type="spellEnd"/>
-      <w:r>
-        <w:t xml:space="preserve"> relative to total soil C in redwood ecosystems was comparable to estimates for ecosystems with frequent fire (0.15), and proportions at deeper depths were distinctively higher (0.20). This suggests that fire may have an impact on carbon cycling within coast redwood forests comparable to ecosystems with frequent fire regimes (fires occurring somewhere between 5 to 30 years). High levels of biomass in redwood forests may contribute to the large quantity of charcoal produced, and hillslope erosion and tree-tip-up bioturbation may promote the burial and preservation of charcoal. Acid digestion may underestimate </w:t>
-      </w:r>
-      <w:proofErr w:type="spellStart"/>
-      <w:r>
-        <w:t>PyC</w:t>
-      </w:r>
-      <w:proofErr w:type="spellEnd"/>
-      <w:r>
-        <w:t xml:space="preserve"> soil content, as charcoal standards lost 34% of </w:t>
-      </w:r>
-      <w:proofErr w:type="spellStart"/>
-      <w:r>
-        <w:t>PyC</w:t>
-      </w:r>
-      <w:proofErr w:type="spellEnd"/>
-      <w:r>
-        <w:t xml:space="preserve"> during digestion.  However, standards were recently created and likely have components that would have been lost by normal soil-respiration activity had the material been in a soil environment for decades. Decomposition rates for younger, artificially made charcoal are often higher and </w:t>
-      </w:r>
-      <w:proofErr w:type="spellStart"/>
-      <w:r>
-        <w:t>Kurth</w:t>
-      </w:r>
-      <w:proofErr w:type="spellEnd"/>
-      <w:r>
-        <w:t xml:space="preserve"> et al. (2006) reported </w:t>
-      </w:r>
-      <w:proofErr w:type="spellStart"/>
-      <w:r>
-        <w:t>PyC</w:t>
-      </w:r>
-      <w:proofErr w:type="spellEnd"/>
-      <w:r>
-        <w:t xml:space="preserve"> loss of less than 10% (Douglas-fir charcoal) using the same acid-peroxide digestion. Therefore, it is not clear to what degree the acid-digestion underestimates the actual </w:t>
-      </w:r>
-      <w:proofErr w:type="spellStart"/>
-      <w:r>
-        <w:t>PyC</w:t>
-      </w:r>
-      <w:proofErr w:type="spellEnd"/>
-      <w:r>
-        <w:t xml:space="preserve"> concentration, and more work is needed to clarify the effect of charcoal age on digestion estimates. </w:t>
-      </w:r>
-    </w:p>
-    <w:p>
-      <w:pPr>
-        <w:spacing w:line="480" w:lineRule="auto"/>
-        <w:ind w:firstLine="720"/>
-      </w:pPr>
-      <w:r>
-        <w:t xml:space="preserve">The average g/m2 of </w:t>
-      </w:r>
-      <w:proofErr w:type="spellStart"/>
-      <w:r>
-        <w:t>PyC</w:t>
-      </w:r>
-      <w:proofErr w:type="spellEnd"/>
-      <w:r>
-        <w:t xml:space="preserve"> across sites was higher than estimates produced for coastal Douglas-fir forests in Southwest Oregon, boreal forest soils, Sierra Nevada soils and dry </w:t>
-      </w:r>
-      <w:r>
-        <w:lastRenderedPageBreak/>
-        <w:t xml:space="preserve">Ponderosa Pine forest soils, all systems that undergo regular fire at different temporal intervals (Ball et a. 2010, </w:t>
+        <w:t xml:space="preserve">higher than estimates produced for coastal Douglas-fir forests in Southwest Oregon, boreal forest soils, Sierra Nevada soils and dry Ponderosa Pine forest soils, all systems that undergo regular fire at different temporal intervals (Ball et a. 2010, </w:t>
       </w:r>
       <w:proofErr w:type="spellStart"/>
       <w:r>
@@ -2298,7 +2538,6 @@
           <w:tag w:val="goog_rdk_2"/>
           <w:id w:val="-1620899561"/>
         </w:sdtPr>
-        <w:sdtEndPr/>
         <w:sdtContent>
           <w:r>
             <w:rPr>
@@ -2340,15 +2579,264 @@
     <w:p>
       <w:pPr>
         <w:spacing w:line="480" w:lineRule="auto"/>
-        <w:rPr>
-          <w:color w:val="FF0000"/>
-        </w:rPr>
-      </w:pPr>
-      <w:r>
-        <w:rPr>
-          <w:color w:val="FF0000"/>
-        </w:rPr>
-        <w:t>[add inbuilt age limitation sentence]</w:t>
+        <w:ind w:firstLine="720"/>
+      </w:pPr>
+      <w:r>
+        <w:t>Our results</w:t>
+      </w:r>
+      <w:r>
+        <w:t xml:space="preserve"> suggest that fire may have an impact on carbon cycling within coast redwood forests comparable to ecosystems with frequent fire regimes (fires occurring somewhere between 5 to 30 years). High levels of biomass in redwood forests may contribute to the large quantity of charcoal produced, and hillslope erosion and tree-tip-up bioturbation may promote the burial and preservation of charcoal. Acid digestion may underestimate </w:t>
+      </w:r>
+      <w:proofErr w:type="spellStart"/>
+      <w:r>
+        <w:t>PyC</w:t>
+      </w:r>
+      <w:proofErr w:type="spellEnd"/>
+      <w:r>
+        <w:t xml:space="preserve"> soil content, as charcoal standards lost 34% of </w:t>
+      </w:r>
+      <w:proofErr w:type="spellStart"/>
+      <w:r>
+        <w:t>PyC</w:t>
+      </w:r>
+      <w:proofErr w:type="spellEnd"/>
+      <w:r>
+        <w:t xml:space="preserve"> during digestion. However, </w:t>
+      </w:r>
+      <w:r>
+        <w:t>the extremely young age of standards means</w:t>
+      </w:r>
+      <w:r>
+        <w:t xml:space="preserve"> </w:t>
+      </w:r>
+      <w:r>
+        <w:t>they contain</w:t>
+      </w:r>
+      <w:r>
+        <w:t xml:space="preserve"> components that </w:t>
+      </w:r>
+      <w:r>
+        <w:t>will be lost through</w:t>
+      </w:r>
+      <w:r>
+        <w:t xml:space="preserve"> normal soil-respiration activity </w:t>
+      </w:r>
+      <w:r>
+        <w:t>while in a</w:t>
+      </w:r>
+      <w:r>
+        <w:t xml:space="preserve"> soil environment for decades</w:t>
+      </w:r>
+      <w:r>
+        <w:t xml:space="preserve"> or longer</w:t>
+      </w:r>
+      <w:r>
+        <w:t xml:space="preserve">. Decomposition rates for younger, artificially made charcoal are often higher and </w:t>
+      </w:r>
+      <w:proofErr w:type="spellStart"/>
+      <w:r>
+        <w:t>Kurth</w:t>
+      </w:r>
+      <w:proofErr w:type="spellEnd"/>
+      <w:r>
+        <w:t xml:space="preserve"> et al. (2006) reported </w:t>
+      </w:r>
+      <w:proofErr w:type="spellStart"/>
+      <w:r>
+        <w:t>PyC</w:t>
+      </w:r>
+      <w:proofErr w:type="spellEnd"/>
+      <w:r>
+        <w:t xml:space="preserve"> loss of less than 10% (Douglas-fir charcoal) using the same acid-peroxide digestion. Therefore, it is not clear to what degree the </w:t>
+      </w:r>
+      <w:r>
+        <w:lastRenderedPageBreak/>
+        <w:t xml:space="preserve">acid-digestion underestimates the actual </w:t>
+      </w:r>
+      <w:proofErr w:type="spellStart"/>
+      <w:r>
+        <w:t>PyC</w:t>
+      </w:r>
+      <w:proofErr w:type="spellEnd"/>
+      <w:r>
+        <w:t xml:space="preserve"> concentration, and more work is needed to clarify the effect of charcoal age on digestion estimates. </w:t>
+      </w:r>
+    </w:p>
+    <w:p>
+      <w:pPr>
+        <w:spacing w:line="480" w:lineRule="auto"/>
+        <w:ind w:firstLine="720"/>
+      </w:pPr>
+      <w:r>
+        <w:rPr>
+          <w:color w:val="000000" w:themeColor="text1"/>
+        </w:rPr>
+        <w:t>Furthermore, interpreting past fire activity from soil charcoal requires a series of assumptions about the various processes impacting soil charcoal deposition and persistence: charcoal degradation within soil may occur at different rates between systems or across depth (), subsequent fires may consume charcoal in upper soil layers () and erosion may transport particles across large distances (</w:t>
+      </w:r>
+      <w:proofErr w:type="spellStart"/>
+      <w:r>
+        <w:rPr>
+          <w:color w:val="000000" w:themeColor="text1"/>
+        </w:rPr>
+        <w:t>Conedera</w:t>
+      </w:r>
+      <w:proofErr w:type="spellEnd"/>
+      <w:r>
+        <w:rPr>
+          <w:color w:val="000000" w:themeColor="text1"/>
+        </w:rPr>
+        <w:t xml:space="preserve"> et al. 2009, </w:t>
+      </w:r>
+      <w:proofErr w:type="spellStart"/>
+      <w:r>
+        <w:rPr>
+          <w:color w:val="000000" w:themeColor="text1"/>
+        </w:rPr>
+        <w:t>Doetterl</w:t>
+      </w:r>
+      <w:proofErr w:type="spellEnd"/>
+      <w:r>
+        <w:rPr>
+          <w:color w:val="000000" w:themeColor="text1"/>
+        </w:rPr>
+        <w:t xml:space="preserve"> et al. 2016). Due to the myriad of factors that induce soil mixing and movement (erosion, cryoturbation, tree tip ups, bioturbation, </w:t>
+      </w:r>
+      <w:proofErr w:type="spellStart"/>
+      <w:r>
+        <w:rPr>
+          <w:color w:val="000000" w:themeColor="text1"/>
+        </w:rPr>
+        <w:t>etc</w:t>
+      </w:r>
+      <w:proofErr w:type="spellEnd"/>
+      <w:r>
+        <w:rPr>
+          <w:color w:val="000000" w:themeColor="text1"/>
+        </w:rPr>
+        <w:t xml:space="preserve">), few soil systems display a stratigraphy signaling </w:t>
+      </w:r>
+      <w:proofErr w:type="gramStart"/>
+      <w:r>
+        <w:rPr>
+          <w:color w:val="000000" w:themeColor="text1"/>
+        </w:rPr>
+        <w:t>an</w:t>
+      </w:r>
+      <w:proofErr w:type="gramEnd"/>
+      <w:r>
+        <w:rPr>
+          <w:color w:val="000000" w:themeColor="text1"/>
+        </w:rPr>
+        <w:t xml:space="preserve"> consistent age-depth relationship (older soil at deeper depths), limiting our ability to extrapolate results (</w:t>
+      </w:r>
+      <w:proofErr w:type="spellStart"/>
+      <w:r>
+        <w:rPr>
+          <w:color w:val="000000" w:themeColor="text1"/>
+        </w:rPr>
+        <w:t>Conedera</w:t>
+      </w:r>
+      <w:proofErr w:type="spellEnd"/>
+      <w:r>
+        <w:rPr>
+          <w:color w:val="000000" w:themeColor="text1"/>
+        </w:rPr>
+        <w:t xml:space="preserve"> et al. 2009, </w:t>
+      </w:r>
+      <w:proofErr w:type="spellStart"/>
+      <w:r>
+        <w:rPr>
+          <w:color w:val="000000" w:themeColor="text1"/>
+        </w:rPr>
+        <w:t>Carcaillet</w:t>
+      </w:r>
+      <w:proofErr w:type="spellEnd"/>
+      <w:r>
+        <w:rPr>
+          <w:color w:val="000000" w:themeColor="text1"/>
+        </w:rPr>
+        <w:t xml:space="preserve"> et al. 2000)</w:t>
+      </w:r>
+      <w:r>
+        <w:t>. However,</w:t>
+      </w:r>
+      <w:r>
+        <w:t xml:space="preserve"> recovering individual dates within mixed soils still allows for individual records of fire across a longer time scale than that available currently in redwood fire proxies. </w:t>
+      </w:r>
+    </w:p>
+    <w:p>
+      <w:pPr>
+        <w:spacing w:line="480" w:lineRule="auto"/>
+        <w:rPr>
+          <w:b/>
+          <w:bCs/>
+        </w:rPr>
+      </w:pPr>
+      <w:r>
+        <w:rPr>
+          <w:b/>
+          <w:bCs/>
+        </w:rPr>
+        <w:t>5.1 Conclusion</w:t>
+      </w:r>
+    </w:p>
+    <w:p>
+      <w:pPr>
+        <w:spacing w:line="480" w:lineRule="auto"/>
+        <w:ind w:firstLine="720"/>
+      </w:pPr>
+      <w:r>
+        <w:t xml:space="preserve">Soil charcoal in old growth redwood forests provide a record of fire activity </w:t>
+      </w:r>
+      <w:proofErr w:type="spellStart"/>
+      <w:r>
+        <w:t>inaccessble</w:t>
+      </w:r>
+      <w:proofErr w:type="spellEnd"/>
+      <w:r>
+        <w:t xml:space="preserve"> through </w:t>
+      </w:r>
+      <w:proofErr w:type="spellStart"/>
+      <w:r>
+        <w:t>tree</w:t>
+      </w:r>
+      <w:proofErr w:type="spellEnd"/>
+      <w:r>
+        <w:t xml:space="preserve">-ring or anthropogenic records. High levels of mixing may improve the capacity of charcoal to persist within soil, allowing for preservation of fire history records, though not in sequence. Levels of </w:t>
+      </w:r>
+      <w:proofErr w:type="spellStart"/>
+      <w:r>
+        <w:t>PyC</w:t>
+      </w:r>
+      <w:proofErr w:type="spellEnd"/>
+      <w:r>
+        <w:t xml:space="preserve"> are comparable to other fire-prone ecosystems, suggesting fire is a feature of coast redwood forests over thousand-year time scales. </w:t>
+      </w:r>
+    </w:p>
+    <w:p>
+      <w:pPr>
+        <w:spacing w:line="480" w:lineRule="auto"/>
+      </w:pPr>
+      <w:r>
+        <w:rPr>
+          <w:b/>
+          <w:bCs/>
+        </w:rPr>
+        <w:t>Data Availability:</w:t>
+      </w:r>
+      <w:r>
+        <w:t xml:space="preserve"> The data and code used in this manuscript have been made available for reproducibility purposes and are accessible at the following DOI: </w:t>
+      </w:r>
+      <w:hyperlink r:id="rId16" w:history="1">
+        <w:r>
+          <w:rPr>
+            <w:rStyle w:val="Hyperlink"/>
+          </w:rPr>
+          <w:t>10.5281/zenodo.4455777</w:t>
+        </w:r>
+      </w:hyperlink>
+      <w:r>
+        <w:t>.</w:t>
       </w:r>
     </w:p>
     <w:p>
@@ -2357,69 +2845,35 @@
         <w:spacing w:line="480" w:lineRule="auto"/>
       </w:pPr>
       <w:r>
-        <w:t>5.1 Conclusions</w:t>
+        <w:t>Acknowledgements</w:t>
       </w:r>
     </w:p>
     <w:p>
       <w:pPr>
         <w:spacing w:line="480" w:lineRule="auto"/>
-        <w:ind w:firstLine="720"/>
-      </w:pPr>
-      <w:r>
-        <w:t xml:space="preserve">Soil charcoal in old growth redwood forests provide a record of fire activity extending far beyond that accessible through </w:t>
+      </w:pPr>
+      <w:r>
+        <w:t xml:space="preserve">This research was supported by funding provided by the Bureau of Land Management </w:t>
+      </w:r>
+      <w:proofErr w:type="gramStart"/>
+      <w:r>
+        <w:t>( id</w:t>
+      </w:r>
+      <w:proofErr w:type="gramEnd"/>
+      <w:r>
+        <w:t xml:space="preserve"> number). Fieldwork was supported by the BLM Arcata field office. We thank Alexia Gee for </w:t>
+      </w:r>
+      <w:r>
+        <w:lastRenderedPageBreak/>
+        <w:t xml:space="preserve">assistance in the field and </w:t>
       </w:r>
       <w:proofErr w:type="spellStart"/>
       <w:r>
-        <w:t>tree</w:t>
+        <w:t>Kergis</w:t>
       </w:r>
       <w:proofErr w:type="spellEnd"/>
       <w:r>
-        <w:t xml:space="preserve">-ring or anthropogenic records. High levels of mixing may improve the capacity of charcoal to persist within soil, allowing for preservation of fire history records, though not in sequence. Levels of </w:t>
-      </w:r>
-      <w:proofErr w:type="spellStart"/>
-      <w:r>
-        <w:t>PyC</w:t>
-      </w:r>
-      <w:proofErr w:type="spellEnd"/>
-      <w:r>
-        <w:t xml:space="preserve"> are comparable to other fire-prone ecosystems, suggesting fire is a feature of coast redwood forests over thousand-year time scales. </w:t>
-      </w:r>
-    </w:p>
-    <w:p>
-      <w:pPr>
-        <w:pStyle w:val="Heading1"/>
-        <w:spacing w:line="480" w:lineRule="auto"/>
-      </w:pPr>
-      <w:r>
-        <w:t>Acknowledgements</w:t>
-      </w:r>
-    </w:p>
-    <w:p>
-      <w:pPr>
-        <w:spacing w:line="480" w:lineRule="auto"/>
-      </w:pPr>
-      <w:r>
-        <w:t xml:space="preserve">This research was supported by funding provided by the Bureau of Land Management </w:t>
-      </w:r>
-      <w:proofErr w:type="gramStart"/>
-      <w:r>
-        <w:t>( id</w:t>
-      </w:r>
-      <w:proofErr w:type="gramEnd"/>
-      <w:r>
-        <w:t xml:space="preserve"> number). Fieldwork was supported by the BLM Arcata field office. We thank Alexia Gee for assistance in the field and </w:t>
-      </w:r>
-      <w:proofErr w:type="spellStart"/>
-      <w:r>
-        <w:t>Kergis</w:t>
-      </w:r>
-      <w:proofErr w:type="spellEnd"/>
-      <w:r>
-        <w:t xml:space="preserve"> Hiebert for assistance in the laboratory. We thank Lukas Silva </w:t>
-      </w:r>
-      <w:r>
-        <w:lastRenderedPageBreak/>
-        <w:t xml:space="preserve">and Toby Maxwell for valuable support and advice. Finally, we thank Rosemary Sheriff for providing friendly review which significantly contributed to the quality of the paper. </w:t>
+        <w:t xml:space="preserve"> Hiebert for assistance in the laboratory. We thank Lukas Silva and Toby Maxwell for valuable support and advice. Finally, we thank Rosemary Sheriff for providing friendly review which significantly contributed to the quality of the paper. </w:t>
       </w:r>
       <w:r>
         <w:br w:type="page"/>
@@ -6915,16 +7369,153 @@
       <w:pPr>
         <w:spacing w:line="480" w:lineRule="auto"/>
       </w:pPr>
+      <w:r>
+        <w:rPr>
+          <w:noProof/>
+        </w:rPr>
+        <w:drawing>
+          <wp:inline distT="0" distB="0" distL="0" distR="0" wp14:anchorId="4C401E70" wp14:editId="6135829B">
+            <wp:extent cx="3911600" cy="3476978"/>
+            <wp:effectExtent l="0" t="0" r="0" b="3175"/>
+            <wp:docPr id="1" name="Picture 1" descr="Chart, box and whisker chart&#10;&#10;Description automatically generated"/>
+            <wp:cNvGraphicFramePr>
+              <a:graphicFrameLocks xmlns:a="http://schemas.openxmlformats.org/drawingml/2006/main" noChangeAspect="1"/>
+            </wp:cNvGraphicFramePr>
+            <a:graphic xmlns:a="http://schemas.openxmlformats.org/drawingml/2006/main">
+              <a:graphicData uri="http://schemas.openxmlformats.org/drawingml/2006/picture">
+                <pic:pic xmlns:pic="http://schemas.openxmlformats.org/drawingml/2006/picture">
+                  <pic:nvPicPr>
+                    <pic:cNvPr id="1" name="Picture 1" descr="Chart, box and whisker chart&#10;&#10;Description automatically generated"/>
+                    <pic:cNvPicPr/>
+                  </pic:nvPicPr>
+                  <pic:blipFill>
+                    <a:blip r:embed="rId17">
+                      <a:extLst>
+                        <a:ext uri="{28A0092B-C50C-407E-A947-70E740481C1C}">
+                          <a14:useLocalDpi xmlns:a14="http://schemas.microsoft.com/office/drawing/2010/main" val="0"/>
+                        </a:ext>
+                      </a:extLst>
+                    </a:blip>
+                    <a:stretch>
+                      <a:fillRect/>
+                    </a:stretch>
+                  </pic:blipFill>
+                  <pic:spPr>
+                    <a:xfrm>
+                      <a:off x="0" y="0"/>
+                      <a:ext cx="3913172" cy="3478375"/>
+                    </a:xfrm>
+                    <a:prstGeom prst="rect">
+                      <a:avLst/>
+                    </a:prstGeom>
+                  </pic:spPr>
+                </pic:pic>
+              </a:graphicData>
+            </a:graphic>
+          </wp:inline>
+        </w:drawing>
+      </w:r>
+    </w:p>
+    <w:p>
+      <w:pPr>
+        <w:spacing w:line="480" w:lineRule="auto"/>
+        <w:rPr>
+          <w:b/>
+          <w:bCs/>
+        </w:rPr>
+      </w:pPr>
+      <w:r>
+        <w:rPr>
+          <w:b/>
+          <w:bCs/>
+        </w:rPr>
+        <w:t xml:space="preserve">Figure S1: Bulk density of soil samples across depths. </w:t>
+      </w:r>
+    </w:p>
+    <w:p>
+      <w:pPr>
+        <w:spacing w:line="480" w:lineRule="auto"/>
+        <w:rPr>
+          <w:b/>
+          <w:bCs/>
+        </w:rPr>
+      </w:pPr>
+      <w:r>
+        <w:rPr>
+          <w:b/>
+          <w:bCs/>
+          <w:noProof/>
+        </w:rPr>
+        <w:lastRenderedPageBreak/>
+        <w:drawing>
+          <wp:inline distT="0" distB="0" distL="0" distR="0" wp14:anchorId="4FDAAC60" wp14:editId="1604D4CF">
+            <wp:extent cx="5943600" cy="3509645"/>
+            <wp:effectExtent l="0" t="0" r="0" b="0"/>
+            <wp:docPr id="3" name="Picture 3" descr="Chart, box and whisker chart&#10;&#10;Description automatically generated"/>
+            <wp:cNvGraphicFramePr>
+              <a:graphicFrameLocks xmlns:a="http://schemas.openxmlformats.org/drawingml/2006/main" noChangeAspect="1"/>
+            </wp:cNvGraphicFramePr>
+            <a:graphic xmlns:a="http://schemas.openxmlformats.org/drawingml/2006/main">
+              <a:graphicData uri="http://schemas.openxmlformats.org/drawingml/2006/picture">
+                <pic:pic xmlns:pic="http://schemas.openxmlformats.org/drawingml/2006/picture">
+                  <pic:nvPicPr>
+                    <pic:cNvPr id="3" name="Picture 3" descr="Chart, box and whisker chart&#10;&#10;Description automatically generated"/>
+                    <pic:cNvPicPr/>
+                  </pic:nvPicPr>
+                  <pic:blipFill>
+                    <a:blip r:embed="rId18">
+                      <a:extLst>
+                        <a:ext uri="{28A0092B-C50C-407E-A947-70E740481C1C}">
+                          <a14:useLocalDpi xmlns:a14="http://schemas.microsoft.com/office/drawing/2010/main" val="0"/>
+                        </a:ext>
+                      </a:extLst>
+                    </a:blip>
+                    <a:stretch>
+                      <a:fillRect/>
+                    </a:stretch>
+                  </pic:blipFill>
+                  <pic:spPr>
+                    <a:xfrm>
+                      <a:off x="0" y="0"/>
+                      <a:ext cx="5943600" cy="3509645"/>
+                    </a:xfrm>
+                    <a:prstGeom prst="rect">
+                      <a:avLst/>
+                    </a:prstGeom>
+                  </pic:spPr>
+                </pic:pic>
+              </a:graphicData>
+            </a:graphic>
+          </wp:inline>
+        </w:drawing>
+      </w:r>
+    </w:p>
+    <w:p>
+      <w:pPr>
+        <w:rPr>
+          <w:b/>
+          <w:bCs/>
+        </w:rPr>
+      </w:pPr>
+      <w:r>
+        <w:rPr>
+          <w:b/>
+          <w:bCs/>
+        </w:rPr>
+        <w:t xml:space="preserve">Figure S2. Comparing charcoal concentration estimates produced by physical and chemical quantification methods. </w:t>
+      </w:r>
     </w:p>
     <w:sectPr>
-      <w:headerReference w:type="even" r:id="rId17"/>
-      <w:headerReference w:type="default" r:id="rId18"/>
-      <w:footerReference w:type="default" r:id="rId19"/>
+      <w:headerReference w:type="even" r:id="rId19"/>
+      <w:headerReference w:type="default" r:id="rId20"/>
+      <w:footerReference w:type="default" r:id="rId21"/>
       <w:pgSz w:w="12240" w:h="15840"/>
       <w:pgMar w:top="1440" w:right="1440" w:bottom="1440" w:left="1440" w:header="720" w:footer="720" w:gutter="0"/>
+      <w:lnNumType w:countBy="1" w:restart="continuous"/>
       <w:pgNumType w:start="1"/>
       <w:cols w:space="720"/>
       <w:titlePg/>
+      <w:docGrid w:linePitch="326"/>
     </w:sectPr>
   </w:body>
 </w:document>
@@ -6948,7 +7539,7 @@
       </w:r>
     </w:p>
   </w:comment>
-  <w:comment w:id="1" w:author="Hayes, Katherine" w:date="2021-01-18T14:13:00Z" w:initials="HK">
+  <w:comment w:id="1" w:author="Hayes, Katherine" w:date="2021-01-18T14:19:00Z" w:initials="HK">
     <w:p>
       <w:pPr>
         <w:pStyle w:val="CommentText"/>
@@ -6960,11 +7551,11 @@
         <w:annotationRef/>
       </w:r>
       <w:r>
-        <w:t>Probably can cut these down</w:t>
+        <w:t>Remember to take this out and find a better one</w:t>
       </w:r>
     </w:p>
   </w:comment>
-  <w:comment w:id="2" w:author="Hayes, Katherine" w:date="2021-01-18T14:19:00Z" w:initials="HK">
+  <w:comment w:id="2" w:author="Hayes, Katherine" w:date="2021-01-19T08:58:00Z" w:initials="HK">
     <w:p>
       <w:pPr>
         <w:pStyle w:val="CommentText"/>
@@ -6976,65 +7567,23 @@
         <w:annotationRef/>
       </w:r>
       <w:r>
-        <w:t>Remember to take this out and find a better one</w:t>
+        <w:t>Double check in google earth, could be longer</w:t>
       </w:r>
     </w:p>
   </w:comment>
-  <w:comment w:id="3" w:author="Hayes, Katherine" w:date="2020-12-14T16:56:00Z" w:initials="">
-    <w:p>
-      <w:pPr>
-        <w:widowControl w:val="0"/>
-        <w:pBdr>
-          <w:top w:val="nil"/>
-          <w:left w:val="nil"/>
-          <w:bottom w:val="nil"/>
-          <w:right w:val="nil"/>
-          <w:between w:val="nil"/>
-        </w:pBdr>
-        <w:rPr>
-          <w:rFonts w:ascii="Arial" w:eastAsia="Arial" w:hAnsi="Arial" w:cs="Arial"/>
-          <w:color w:val="000000"/>
-          <w:sz w:val="22"/>
-          <w:szCs w:val="22"/>
-        </w:rPr>
-      </w:pPr>
-      <w:r>
-        <w:rPr>
-          <w:rFonts w:ascii="Arial" w:eastAsia="Arial" w:hAnsi="Arial" w:cs="Arial"/>
-          <w:color w:val="000000"/>
-          <w:sz w:val="22"/>
-          <w:szCs w:val="22"/>
-        </w:rPr>
-        <w:t>Double check this answers the three questions in intro</w:t>
-      </w:r>
-    </w:p>
-  </w:comment>
-  <w:comment w:id="4" w:author="Hayes, Katherine" w:date="2020-12-14T17:08:00Z" w:initials="">
-    <w:p>
-      <w:pPr>
-        <w:widowControl w:val="0"/>
-        <w:pBdr>
-          <w:top w:val="nil"/>
-          <w:left w:val="nil"/>
-          <w:bottom w:val="nil"/>
-          <w:right w:val="nil"/>
-          <w:between w:val="nil"/>
-        </w:pBdr>
-        <w:rPr>
-          <w:rFonts w:ascii="Arial" w:eastAsia="Arial" w:hAnsi="Arial" w:cs="Arial"/>
-          <w:color w:val="000000"/>
-          <w:sz w:val="22"/>
-          <w:szCs w:val="22"/>
-        </w:rPr>
-      </w:pPr>
-      <w:r>
-        <w:rPr>
-          <w:rFonts w:ascii="Arial" w:eastAsia="Arial" w:hAnsi="Arial" w:cs="Arial"/>
-          <w:color w:val="000000"/>
-          <w:sz w:val="22"/>
-          <w:szCs w:val="22"/>
-        </w:rPr>
-        <w:t>1) Is there a charcoal stratigraphy within mineral soils in old growth coast redwood forests?, 2) according to radiocarbon dates, how long can charcoal persist within old growth coast redwood soils? and 3) does pyrogenic carbon in redwood soils persist long enough to act as a record of fire history predating tree ring or historical records?</w:t>
+  <w:comment w:id="3" w:author="Hayes, Katherine" w:date="2021-01-19T09:08:00Z" w:initials="HK">
+    <w:p>
+      <w:pPr>
+        <w:pStyle w:val="CommentText"/>
+      </w:pPr>
+      <w:r>
+        <w:rPr>
+          <w:rStyle w:val="CommentReference"/>
+        </w:rPr>
+        <w:annotationRef/>
+      </w:r>
+      <w:r>
+        <w:t>Need to see if I can figure out which version / calibration curve I used, since that determines how I cite it</w:t>
       </w:r>
     </w:p>
   </w:comment>
@@ -7044,28 +7593,27 @@
 <file path=word/commentsExtended.xml><?xml version="1.0" encoding="utf-8"?>
 <w15:commentsEx xmlns:wpc="http://schemas.microsoft.com/office/word/2010/wordprocessingCanvas" xmlns:cx="http://schemas.microsoft.com/office/drawing/2014/chartex" xmlns:cx1="http://schemas.microsoft.com/office/drawing/2015/9/8/chartex" xmlns:cx2="http://schemas.microsoft.com/office/drawing/2015/10/21/chartex" xmlns:cx3="http://schemas.microsoft.com/office/drawing/2016/5/9/chartex" xmlns:cx4="http://schemas.microsoft.com/office/drawing/2016/5/10/chartex" xmlns:cx5="http://schemas.microsoft.com/office/drawing/2016/5/11/chartex" xmlns:cx6="http://schemas.microsoft.com/office/drawing/2016/5/12/chartex" xmlns:cx7="http://schemas.microsoft.com/office/drawing/2016/5/13/chartex" xmlns:cx8="http://schemas.microsoft.com/office/drawing/2016/5/14/chartex" xmlns:mc="http://schemas.openxmlformats.org/markup-compatibility/2006" xmlns:aink="http://schemas.microsoft.com/office/drawing/2016/ink" xmlns:am3d="http://schemas.microsoft.com/office/drawing/2017/model3d" xmlns:o="urn:schemas-microsoft-com:office:office" xmlns:r="http://schemas.openxmlformats.org/officeDocument/2006/relationships" xmlns:m="http://schemas.openxmlformats.org/officeDocument/2006/math" xmlns:v="urn:schemas-microsoft-com:vml" xmlns:wp14="http://schemas.microsoft.com/office/word/2010/wordprocessingDrawing" xmlns:wp="http://schemas.openxmlformats.org/drawingml/2006/wordprocessingDrawing" xmlns:w10="urn:schemas-microsoft-com:office:word" xmlns:w="http://schemas.openxmlformats.org/wordprocessingml/2006/main" xmlns:w14="http://schemas.microsoft.com/office/word/2010/wordml" xmlns:w15="http://schemas.microsoft.com/office/word/2012/wordml" xmlns:w16cex="http://schemas.microsoft.com/office/word/2018/wordml/cex" xmlns:w16cid="http://schemas.microsoft.com/office/word/2016/wordml/cid" xmlns:w16="http://schemas.microsoft.com/office/word/2018/wordml" xmlns:w16se="http://schemas.microsoft.com/office/word/2015/wordml/symex" xmlns:wpg="http://schemas.microsoft.com/office/word/2010/wordprocessingGroup" xmlns:wpi="http://schemas.microsoft.com/office/word/2010/wordprocessingInk" xmlns:wne="http://schemas.microsoft.com/office/word/2006/wordml" xmlns:wps="http://schemas.microsoft.com/office/word/2010/wordprocessingShape" mc:Ignorable="w14 w15 w16se w16cid w16 w16cex wp14">
   <w15:commentEx w15:paraId="5195A585" w15:done="0"/>
-  <w15:commentEx w15:paraId="21995063" w15:done="0"/>
   <w15:commentEx w15:paraId="5985AFC9" w15:done="0"/>
-  <w15:commentEx w15:paraId="000001BA" w15:done="0"/>
-  <w15:commentEx w15:paraId="000001BB" w15:paraIdParent="000001BA" w15:done="0"/>
+  <w15:commentEx w15:paraId="116D4181" w15:done="0"/>
+  <w15:commentEx w15:paraId="3C9F23E8" w15:done="0"/>
 </w15:commentsEx>
 </file>
 
 <file path=word/commentsExtensible.xml><?xml version="1.0" encoding="utf-8"?>
 <w16cex:commentsExtensible xmlns:wpc="http://schemas.microsoft.com/office/word/2010/wordprocessingCanvas" xmlns:cx="http://schemas.microsoft.com/office/drawing/2014/chartex" xmlns:cx1="http://schemas.microsoft.com/office/drawing/2015/9/8/chartex" xmlns:cx2="http://schemas.microsoft.com/office/drawing/2015/10/21/chartex" xmlns:cx3="http://schemas.microsoft.com/office/drawing/2016/5/9/chartex" xmlns:cx4="http://schemas.microsoft.com/office/drawing/2016/5/10/chartex" xmlns:cx5="http://schemas.microsoft.com/office/drawing/2016/5/11/chartex" xmlns:cx6="http://schemas.microsoft.com/office/drawing/2016/5/12/chartex" xmlns:cx7="http://schemas.microsoft.com/office/drawing/2016/5/13/chartex" xmlns:cx8="http://schemas.microsoft.com/office/drawing/2016/5/14/chartex" xmlns:mc="http://schemas.openxmlformats.org/markup-compatibility/2006" xmlns:aink="http://schemas.microsoft.com/office/drawing/2016/ink" xmlns:am3d="http://schemas.microsoft.com/office/drawing/2017/model3d" xmlns:o="urn:schemas-microsoft-com:office:office" xmlns:r="http://schemas.openxmlformats.org/officeDocument/2006/relationships" xmlns:m="http://schemas.openxmlformats.org/officeDocument/2006/math" xmlns:v="urn:schemas-microsoft-com:vml" xmlns:wp14="http://schemas.microsoft.com/office/word/2010/wordprocessingDrawing" xmlns:wp="http://schemas.openxmlformats.org/drawingml/2006/wordprocessingDrawing" xmlns:w10="urn:schemas-microsoft-com:office:word" xmlns:w="http://schemas.openxmlformats.org/wordprocessingml/2006/main" xmlns:w14="http://schemas.microsoft.com/office/word/2010/wordml" xmlns:w15="http://schemas.microsoft.com/office/word/2012/wordml" xmlns:w16cex="http://schemas.microsoft.com/office/word/2018/wordml/cex" xmlns:w16cid="http://schemas.microsoft.com/office/word/2016/wordml/cid" xmlns:w16="http://schemas.microsoft.com/office/word/2018/wordml" xmlns:w16se="http://schemas.microsoft.com/office/word/2015/wordml/symex" xmlns:wpg="http://schemas.microsoft.com/office/word/2010/wordprocessingGroup" xmlns:wpi="http://schemas.microsoft.com/office/word/2010/wordprocessingInk" xmlns:wne="http://schemas.microsoft.com/office/word/2006/wordml" xmlns:wps="http://schemas.microsoft.com/office/word/2010/wordprocessingShape" mc:Ignorable="w14 w15 w16se w16cid w16 w16cex wp14">
   <w16cex:commentExtensible w16cex:durableId="23B013D6" w16cex:dateUtc="2021-01-18T21:04:00Z"/>
-  <w16cex:commentExtensible w16cex:durableId="23B0160E" w16cex:dateUtc="2021-01-18T21:13:00Z"/>
   <w16cex:commentExtensible w16cex:durableId="23B01774" w16cex:dateUtc="2021-01-18T21:19:00Z"/>
+  <w16cex:commentExtensible w16cex:durableId="23B11D9C" w16cex:dateUtc="2021-01-19T15:58:00Z"/>
+  <w16cex:commentExtensible w16cex:durableId="23B12019" w16cex:dateUtc="2021-01-19T16:08:00Z"/>
 </w16cex:commentsExtensible>
 </file>
 
 <file path=word/commentsIds.xml><?xml version="1.0" encoding="utf-8"?>
 <w16cid:commentsIds xmlns:wpc="http://schemas.microsoft.com/office/word/2010/wordprocessingCanvas" xmlns:cx="http://schemas.microsoft.com/office/drawing/2014/chartex" xmlns:cx1="http://schemas.microsoft.com/office/drawing/2015/9/8/chartex" xmlns:cx2="http://schemas.microsoft.com/office/drawing/2015/10/21/chartex" xmlns:cx3="http://schemas.microsoft.com/office/drawing/2016/5/9/chartex" xmlns:cx4="http://schemas.microsoft.com/office/drawing/2016/5/10/chartex" xmlns:cx5="http://schemas.microsoft.com/office/drawing/2016/5/11/chartex" xmlns:cx6="http://schemas.microsoft.com/office/drawing/2016/5/12/chartex" xmlns:cx7="http://schemas.microsoft.com/office/drawing/2016/5/13/chartex" xmlns:cx8="http://schemas.microsoft.com/office/drawing/2016/5/14/chartex" xmlns:mc="http://schemas.openxmlformats.org/markup-compatibility/2006" xmlns:aink="http://schemas.microsoft.com/office/drawing/2016/ink" xmlns:am3d="http://schemas.microsoft.com/office/drawing/2017/model3d" xmlns:o="urn:schemas-microsoft-com:office:office" xmlns:r="http://schemas.openxmlformats.org/officeDocument/2006/relationships" xmlns:m="http://schemas.openxmlformats.org/officeDocument/2006/math" xmlns:v="urn:schemas-microsoft-com:vml" xmlns:wp14="http://schemas.microsoft.com/office/word/2010/wordprocessingDrawing" xmlns:wp="http://schemas.openxmlformats.org/drawingml/2006/wordprocessingDrawing" xmlns:w10="urn:schemas-microsoft-com:office:word" xmlns:w="http://schemas.openxmlformats.org/wordprocessingml/2006/main" xmlns:w14="http://schemas.microsoft.com/office/word/2010/wordml" xmlns:w15="http://schemas.microsoft.com/office/word/2012/wordml" xmlns:w16cex="http://schemas.microsoft.com/office/word/2018/wordml/cex" xmlns:w16cid="http://schemas.microsoft.com/office/word/2016/wordml/cid" xmlns:w16="http://schemas.microsoft.com/office/word/2018/wordml" xmlns:w16se="http://schemas.microsoft.com/office/word/2015/wordml/symex" xmlns:wpg="http://schemas.microsoft.com/office/word/2010/wordprocessingGroup" xmlns:wpi="http://schemas.microsoft.com/office/word/2010/wordprocessingInk" xmlns:wne="http://schemas.microsoft.com/office/word/2006/wordml" xmlns:wps="http://schemas.microsoft.com/office/word/2010/wordprocessingShape" mc:Ignorable="w14 w15 w16se w16cid w16 w16cex wp14">
   <w16cid:commentId w16cid:paraId="5195A585" w16cid:durableId="23B013D6"/>
-  <w16cid:commentId w16cid:paraId="21995063" w16cid:durableId="23B0160E"/>
   <w16cid:commentId w16cid:paraId="5985AFC9" w16cid:durableId="23B01774"/>
-  <w16cid:commentId w16cid:paraId="000001BA" w16cid:durableId="23B013BF"/>
-  <w16cid:commentId w16cid:paraId="000001BB" w16cid:durableId="23B013BE"/>
+  <w16cid:commentId w16cid:paraId="116D4181" w16cid:durableId="23B11D9C"/>
+  <w16cid:commentId w16cid:paraId="3C9F23E8" w16cid:durableId="23B12019"/>
 </w16cid:commentsIds>
 </file>
 

</xml_diff>

<commit_message>
including edits from lab meeting (1/26)
</commit_message>
<xml_diff>
--- a/docs/manuscript draft/HayesGavin_wd.docx
+++ b/docs/manuscript draft/HayesGavin_wd.docx
@@ -476,7 +476,7 @@
       </w:r>
       <w:proofErr w:type="spellEnd"/>
       <w:r>
-        <w:t xml:space="preserve"> et al. 2006, Fried at al. 2004)., but few traditional paleoecological records of fire are available: redwood tree rings can be difficult to date (cite), and few lakes exist in the region with adequate sediment deposition </w:t>
+        <w:t xml:space="preserve"> et al. 2006, Fried at al. 2004), but few traditional paleoecological records of fire are available: redwood tree rings can be difficult to date (cite), and few lakes exist in the region with adequate sediment deposition </w:t>
       </w:r>
       <w:commentRangeStart w:id="1"/>
       <w:r>
@@ -2296,6 +2296,7 @@
           <w:tag w:val="goog_rdk_0"/>
           <w:id w:val="-239412477"/>
         </w:sdtPr>
+        <w:sdtEndPr/>
         <w:sdtContent/>
       </w:sdt>
       <w:sdt>
@@ -2303,22 +2304,14 @@
           <w:tag w:val="goog_rdk_1"/>
           <w:id w:val="2026429309"/>
         </w:sdtPr>
+        <w:sdtEndPr/>
         <w:sdtContent/>
       </w:sdt>
       <w:r>
         <w:t xml:space="preserve">The soil charcoal record in coast redwood mineral soils contains evidence of fire history that precede tree-ring records of fire. </w:t>
       </w:r>
       <w:r>
-        <w:t>Charcoal and carbon concentrations</w:t>
-      </w:r>
-      <w:r>
-        <w:t xml:space="preserve"> are </w:t>
-      </w:r>
-      <w:r>
-        <w:t>greatest</w:t>
-      </w:r>
-      <w:r>
-        <w:t xml:space="preserve"> in the top 10 cm of redwood soils and decline with depth, though charcoal is still found 30-35 cm deep. </w:t>
+        <w:t xml:space="preserve">Charcoal and carbon concentrations are greatest in the top 10 cm of redwood soils and decline with depth, though charcoal is still found 30-35 cm deep. </w:t>
       </w:r>
       <w:r>
         <w:t xml:space="preserve">Radiocarbon dates </w:t>
@@ -2412,10 +2405,7 @@
         <w:t>The highest density of radiocarbon dates from mineral soils occurred within the last 1,000 years, suggesting a number of things: either a shift in the frequency of fire, optimized charcoal preservation or a bias in sampling. Two soil charcoal radiocarbon dates registered as “modern” (~1950 or more recent) and may be from settler/logger-induced broadcast burns that took place in the region in the 1900s and earlier in order to expose adjacent landscapes for easier harvesting (Table S1).  Overlap exists between the fire scars dated by unpublished Norman and Jennings work and the soil charcoal radiocarbon dates that occur within the last few hundred years. Specifically, fire events at ca. 100 and ca. 175 years BP registered in both the soil charcoal and tree ring records</w:t>
       </w:r>
       <w:r>
-        <w:t xml:space="preserve">, emphasizing </w:t>
-      </w:r>
-      <w:r>
-        <w:t>that the higher density of radiocarbon density may reflect fire frequency</w:t>
+        <w:t>, emphasizing that the higher density of radiocarbon density may reflect fire frequency</w:t>
       </w:r>
       <w:r>
         <w:t xml:space="preserve">. </w:t>
@@ -2476,10 +2466,7 @@
         <w:t xml:space="preserve">). </w:t>
       </w:r>
       <w:r>
-        <w:t>Specifically, t</w:t>
-      </w:r>
-      <w:r>
-        <w:t xml:space="preserve">he average g/m2 of </w:t>
+        <w:t xml:space="preserve">Specifically, the average g/m2 of </w:t>
       </w:r>
       <w:proofErr w:type="spellStart"/>
       <w:r>
@@ -2538,6 +2525,7 @@
           <w:tag w:val="goog_rdk_2"/>
           <w:id w:val="-1620899561"/>
         </w:sdtPr>
+        <w:sdtEndPr/>
         <w:sdtContent>
           <w:r>
             <w:rPr>

</xml_diff>

<commit_message>
merged edits into wd
</commit_message>
<xml_diff>
--- a/docs/manuscript draft/HayesGavin_wd.docx
+++ b/docs/manuscript draft/HayesGavin_wd.docx
@@ -193,7 +193,7 @@
       <w:r>
         <w:t xml:space="preserve"> Email: </w:t>
       </w:r>
-      <w:hyperlink r:id="rId11">
+      <w:hyperlink r:id="rId12">
         <w:r>
           <w:rPr>
             <w:color w:val="0563C1"/>
@@ -247,7 +247,138 @@
         <w:spacing w:line="480" w:lineRule="auto"/>
       </w:pPr>
       <w:r>
-        <w:t>Fire is an important ecological feature in temperate forests often best described and informed by long-term records yet determining past fire regimes may be difficult in ecosystems with limited available fire proxies or histories. We use radiocarbon dating and quantification of both soil macro-charcoal and soil and pyrogenic carbon in an old growth redwood stand to examine legacies of fire in redwood forests, an ecosystem with few fire records. We sampled charcoal fragments, soil carbon and soil pyrogenic carbon of soils in the Headwaters Forest Reserve, a protected fragment of old growth redwood in Humboldt County, California. Radiocarbon dates from macro-charcoal indicate fire events occurring a maximum of 6,840 calibrated years BP, predating existing records. Composite 14C dates show increased fire activity within the last 1,000 years in synchrony with existing dendrochronological records. Soil C averaged 928 g/m2, of which a high proportion was pyrogenic C (15-30%). Information from this multi-proxy reconstruction clarifies our understanding of the nature of coast redwood fires, contributing to ongoing discussions of coast redwood fire regimes.</w:t>
+        <w:t xml:space="preserve">Fire is an important ecological feature in temperate forests </w:t>
+      </w:r>
+      <w:del w:id="1" w:author="Trevor A. Carter" w:date="2021-01-25T15:05:00Z">
+        <w:r>
+          <w:delText xml:space="preserve">often </w:delText>
+        </w:r>
+      </w:del>
+      <w:commentRangeStart w:id="2"/>
+      <w:r>
+        <w:t xml:space="preserve">best described </w:t>
+      </w:r>
+      <w:commentRangeEnd w:id="2"/>
+      <w:r>
+        <w:rPr>
+          <w:rStyle w:val="CommentReference"/>
+        </w:rPr>
+        <w:commentReference w:id="2"/>
+      </w:r>
+      <w:r>
+        <w:t>and informed by long-term records</w:t>
+      </w:r>
+      <w:commentRangeStart w:id="3"/>
+      <w:ins w:id="4" w:author="Trevor A. Carter" w:date="2021-01-25T15:07:00Z">
+        <w:r>
+          <w:t>.</w:t>
+        </w:r>
+        <w:commentRangeEnd w:id="3"/>
+        <w:r>
+          <w:rPr>
+            <w:rStyle w:val="CommentReference"/>
+          </w:rPr>
+          <w:commentReference w:id="3"/>
+        </w:r>
+        <w:r>
+          <w:t xml:space="preserve"> Sentence on the importance of redwood forests, transition into next sentence</w:t>
+        </w:r>
+      </w:ins>
+      <w:r>
+        <w:t xml:space="preserve"> yet determining past fire regimes may be difficult in ecosystems with limited available fire proxies or histories. We use </w:t>
+      </w:r>
+      <w:commentRangeStart w:id="5"/>
+      <w:r>
+        <w:t>radiocarbon</w:t>
+      </w:r>
+      <w:commentRangeEnd w:id="5"/>
+      <w:r>
+        <w:rPr>
+          <w:rStyle w:val="CommentReference"/>
+        </w:rPr>
+        <w:commentReference w:id="5"/>
+      </w:r>
+      <w:r>
+        <w:t xml:space="preserve"> dating and quantification of both soil macro-charcoal and soil and pyrogenic carbon in an old growth redwood stand to examine </w:t>
+      </w:r>
+      <w:commentRangeStart w:id="6"/>
+      <w:r>
+        <w:t xml:space="preserve">legacies </w:t>
+      </w:r>
+      <w:commentRangeEnd w:id="6"/>
+      <w:r>
+        <w:rPr>
+          <w:rStyle w:val="CommentReference"/>
+        </w:rPr>
+        <w:commentReference w:id="6"/>
+      </w:r>
+      <w:r>
+        <w:t>of fire in redwood forests</w:t>
+      </w:r>
+      <w:del w:id="7" w:author="Trevor A. Carter" w:date="2021-01-25T15:07:00Z">
+        <w:r>
+          <w:delText>, an ecosystem with few fire records</w:delText>
+        </w:r>
+      </w:del>
+      <w:r>
+        <w:t>. We sampled charcoal fragments, soil carbon and soil pyrogenic carbon of soils in the Headwaters Forest Reserve, a protected fragment of old growth redwood in Humboldt County, California</w:t>
+      </w:r>
+      <w:commentRangeStart w:id="8"/>
+      <w:r>
+        <w:t>.</w:t>
+      </w:r>
+      <w:commentRangeEnd w:id="8"/>
+      <w:r>
+        <w:rPr>
+          <w:rStyle w:val="CommentReference"/>
+        </w:rPr>
+        <w:commentReference w:id="8"/>
+      </w:r>
+      <w:r>
+        <w:t xml:space="preserve"> Radiocarbon dates from macro-charcoal indicate fire events occurring a maximum of 6,840 calibrated years BP, predating existing records. Composite 14C dates show increased fire activity within the last 1,000 years in synchrony with existing dendrochronological records. Soil C averaged 928 g/m2, of which a high proportion was pyrogenic C (15-30%). Information from this multi-proxy reconstruction clarifies our understanding of the </w:t>
+      </w:r>
+      <w:commentRangeStart w:id="9"/>
+      <w:r>
+        <w:t>nature of coast redwood fires</w:t>
+      </w:r>
+      <w:commentRangeStart w:id="10"/>
+      <w:commentRangeEnd w:id="9"/>
+      <w:ins w:id="11" w:author="Trevor A. Carter" w:date="2021-01-28T08:09:00Z">
+        <w:r>
+          <w:t>,</w:t>
+        </w:r>
+      </w:ins>
+      <w:commentRangeEnd w:id="10"/>
+      <w:r>
+        <w:rPr>
+          <w:rStyle w:val="CommentReference"/>
+        </w:rPr>
+        <w:commentReference w:id="10"/>
+      </w:r>
+      <w:r>
+        <w:rPr>
+          <w:rStyle w:val="CommentReference"/>
+        </w:rPr>
+        <w:commentReference w:id="9"/>
+      </w:r>
+      <w:ins w:id="12" w:author="Hayes, Katherine" w:date="2021-01-28T08:09:00Z">
+        <w:r>
+          <w:t>,</w:t>
+        </w:r>
+      </w:ins>
+      <w:r>
+        <w:t xml:space="preserve"> </w:t>
+      </w:r>
+      <w:commentRangeStart w:id="13"/>
+      <w:r>
+        <w:t>contributing to ongoing discussions of coast redwood fire regimes.</w:t>
+      </w:r>
+      <w:commentRangeEnd w:id="13"/>
+      <w:r>
+        <w:rPr>
+          <w:rStyle w:val="CommentReference"/>
+        </w:rPr>
+        <w:commentReference w:id="13"/>
       </w:r>
       <w:r>
         <w:br w:type="page"/>
@@ -302,7 +433,27 @@
         <w:rPr>
           <w:color w:val="000000"/>
         </w:rPr>
-        <w:t xml:space="preserve"> (Whitlock et al. 2003, Gavin et al. 2007). </w:t>
+        <w:t xml:space="preserve"> (Whitlock et al. 2003, Gavin et al. 2007)</w:t>
+      </w:r>
+      <w:commentRangeStart w:id="14"/>
+      <w:r>
+        <w:rPr>
+          <w:color w:val="000000"/>
+        </w:rPr>
+        <w:t>.</w:t>
+      </w:r>
+      <w:commentRangeEnd w:id="14"/>
+      <w:r>
+        <w:rPr>
+          <w:rStyle w:val="CommentReference"/>
+        </w:rPr>
+        <w:commentReference w:id="14"/>
+      </w:r>
+      <w:r>
+        <w:rPr>
+          <w:color w:val="000000"/>
+        </w:rPr>
+        <w:t xml:space="preserve"> </w:t>
       </w:r>
       <w:r>
         <w:t>Paleoecological records of fire provide insights into the interactions of fire, vegetation and climate over longer time scales, enabling investigation of the functional mechanisms and relationships driving changes in fire regimes (</w:t>
@@ -313,8 +464,23 @@
       </w:r>
       <w:proofErr w:type="spellEnd"/>
       <w:r>
-        <w:t xml:space="preserve"> et al. 2009). Additionally, millennial-scale fire records clarify historic and pre-historic ranges of fire variability, contextualizing modern shifts in variability. </w:t>
-      </w:r>
+        <w:t xml:space="preserve"> et al. 2009). Additionally, millennial-scale fire records clarify historic and pre-historic ranges of fire variability, </w:t>
+      </w:r>
+      <w:commentRangeStart w:id="15"/>
+      <w:r>
+        <w:t xml:space="preserve">contextualizing </w:t>
+      </w:r>
+      <w:commentRangeEnd w:id="15"/>
+      <w:r>
+        <w:rPr>
+          <w:rStyle w:val="CommentReference"/>
+        </w:rPr>
+        <w:commentReference w:id="15"/>
+      </w:r>
+      <w:r>
+        <w:t xml:space="preserve">modern shifts in variability. </w:t>
+      </w:r>
+      <w:commentRangeStart w:id="16"/>
       <w:r>
         <w:rPr>
           <w:color w:val="000000"/>
@@ -379,7 +545,17 @@
         <w:t>in</w:t>
       </w:r>
       <w:r>
-        <w:t xml:space="preserve"> millennial-scale fire patterns in ecosystems without reliable fire records, tree rings or appropriate and accessible lacustrine depositional settings will require insight from novel fire proxies and archives. </w:t>
+        <w:t xml:space="preserve"> millennial-scale fire patterns in ecosystems without reliable fire records, tree rings or appropriate and accessible lacustrine depositional settings will require insight from novel fire proxies and archives.</w:t>
+      </w:r>
+      <w:commentRangeEnd w:id="16"/>
+      <w:r>
+        <w:rPr>
+          <w:rStyle w:val="CommentReference"/>
+        </w:rPr>
+        <w:commentReference w:id="16"/>
+      </w:r>
+      <w:r>
+        <w:t xml:space="preserve"> </w:t>
       </w:r>
     </w:p>
     <w:p>
@@ -390,16 +566,53 @@
           <w:color w:val="000000"/>
         </w:rPr>
       </w:pPr>
+      <w:commentRangeStart w:id="17"/>
       <w:r>
         <w:rPr>
           <w:color w:val="000000"/>
         </w:rPr>
-        <w:t>The characteristics and dynamics of the coast redwood fire regime across millennium remains difficult to nail down</w:t>
-      </w:r>
+        <w:t xml:space="preserve">The characteristics and dynamics of the </w:t>
+      </w:r>
+      <w:commentRangeStart w:id="18"/>
       <w:r>
         <w:rPr>
           <w:color w:val="000000"/>
         </w:rPr>
+        <w:t>coast redwood fire regime</w:t>
+      </w:r>
+      <w:commentRangeEnd w:id="18"/>
+      <w:r>
+        <w:rPr>
+          <w:rStyle w:val="CommentReference"/>
+        </w:rPr>
+        <w:commentReference w:id="18"/>
+      </w:r>
+      <w:r>
+        <w:rPr>
+          <w:color w:val="000000"/>
+        </w:rPr>
+        <w:t xml:space="preserve"> across millennium remains </w:t>
+      </w:r>
+      <w:del w:id="19" w:author="Trevor A. Carter" w:date="2021-01-25T15:16:00Z">
+        <w:r>
+          <w:rPr>
+            <w:color w:val="000000"/>
+          </w:rPr>
+          <w:delText>difficult to nail down</w:delText>
+        </w:r>
+      </w:del>
+      <w:ins w:id="20" w:author="Trevor A. Carter" w:date="2021-01-25T15:16:00Z">
+        <w:r>
+          <w:rPr>
+            <w:color w:val="000000"/>
+          </w:rPr>
+          <w:t>uncertain</w:t>
+        </w:r>
+      </w:ins>
+      <w:r>
+        <w:rPr>
+          <w:color w:val="000000"/>
+        </w:rPr>
         <w:t xml:space="preserve"> (Varner and Jules 2017).</w:t>
       </w:r>
       <w:r>
@@ -452,15 +665,16 @@
         <w:t xml:space="preserve"> sprouting and thick bark</w:t>
       </w:r>
       <w:r>
-        <w:t xml:space="preserve"> that suggest a much longer </w:t>
+        <w:t xml:space="preserve"> that suggest a much longer co-</w:t>
       </w:r>
       <w:r>
         <w:lastRenderedPageBreak/>
-        <w:t>co-existence with frequent fire</w:t>
+        <w:t>existence with frequent fire</w:t>
       </w:r>
       <w:r>
         <w:t xml:space="preserve"> (Sawyer et al. 2000). </w:t>
       </w:r>
+      <w:commentRangeStart w:id="21"/>
       <w:r>
         <w:t>C</w:t>
       </w:r>
@@ -468,7 +682,21 @@
         <w:t xml:space="preserve">urrent increases in the intensity and frequency of wildfires across the western United States </w:t>
       </w:r>
       <w:r>
-        <w:t>have sparked concern about the consequences of frequent burning in coast redwood stands (</w:t>
+        <w:t xml:space="preserve">have </w:t>
+      </w:r>
+      <w:commentRangeStart w:id="22"/>
+      <w:r>
+        <w:t>sparked</w:t>
+      </w:r>
+      <w:commentRangeEnd w:id="22"/>
+      <w:r>
+        <w:rPr>
+          <w:rStyle w:val="CommentReference"/>
+        </w:rPr>
+        <w:commentReference w:id="22"/>
+      </w:r>
+      <w:r>
+        <w:t xml:space="preserve"> concern about the consequences of frequent burning in coast redwood stands (</w:t>
       </w:r>
       <w:proofErr w:type="spellStart"/>
       <w:r>
@@ -476,18 +704,131 @@
       </w:r>
       <w:proofErr w:type="spellEnd"/>
       <w:r>
-        <w:t xml:space="preserve"> et al. 2006, Fried at al. 2004), but few traditional paleoecological records of fire are available: redwood tree rings can be difficult to date (cite), and few lakes exist in the region with adequate sediment deposition </w:t>
-      </w:r>
-      <w:commentRangeStart w:id="1"/>
-      <w:r>
-        <w:t xml:space="preserve">(citation: me). </w:t>
-      </w:r>
-      <w:commentRangeEnd w:id="1"/>
-      <w:r>
-        <w:rPr>
-          <w:rStyle w:val="CommentReference"/>
-        </w:rPr>
-        <w:commentReference w:id="1"/>
+        <w:t xml:space="preserve"> et al. 2006, Fried at al. 2004</w:t>
+      </w:r>
+      <w:ins w:id="23" w:author="Trevor A. Carter" w:date="2021-01-28T08:09:00Z">
+        <w:r>
+          <w:t>)</w:t>
+        </w:r>
+      </w:ins>
+      <w:ins w:id="24" w:author="Trevor A. Carter" w:date="2021-01-25T15:19:00Z">
+        <w:r>
+          <w:t>.</w:t>
+        </w:r>
+      </w:ins>
+      <w:del w:id="25" w:author="Trevor A. Carter" w:date="2021-01-25T15:19:00Z">
+        <w:r>
+          <w:delText>.,</w:delText>
+        </w:r>
+      </w:del>
+      <w:ins w:id="26" w:author="Trevor A. Carter" w:date="2021-01-25T15:19:00Z">
+        <w:r>
+          <w:t xml:space="preserve"> Despite their importance for XYZ</w:t>
+        </w:r>
+      </w:ins>
+      <w:del w:id="27" w:author="Hayes, Katherine" w:date="2021-01-28T08:08:00Z">
+        <w:r>
+          <w:delText>).,</w:delText>
+        </w:r>
+      </w:del>
+      <w:ins w:id="28" w:author="Hayes, Katherine" w:date="2021-01-28T08:08:00Z">
+        <w:r>
+          <w:t>),</w:t>
+        </w:r>
+      </w:ins>
+      <w:del w:id="29" w:author="Trevor A. Carter" w:date="2021-01-25T15:19:00Z">
+        <w:r>
+          <w:delText xml:space="preserve"> but</w:delText>
+        </w:r>
+      </w:del>
+      <w:ins w:id="30" w:author="Trevor A. Carter" w:date="2021-01-25T15:19:00Z">
+        <w:r>
+          <w:t>,</w:t>
+        </w:r>
+      </w:ins>
+      <w:r>
+        <w:t xml:space="preserve"> few traditional paleoecological records of fire are available</w:t>
+      </w:r>
+      <w:del w:id="31" w:author="Trevor A. Carter" w:date="2021-01-25T15:20:00Z">
+        <w:r>
+          <w:delText>:</w:delText>
+        </w:r>
+      </w:del>
+      <w:ins w:id="32" w:author="Trevor A. Carter" w:date="2021-01-25T15:20:00Z">
+        <w:r>
+          <w:t>. Additionally,</w:t>
+        </w:r>
+      </w:ins>
+      <w:r>
+        <w:t xml:space="preserve"> redwood tree rings can be difficult to date (cite), and few lakes exist in the region with adequate sediment deposition </w:t>
+      </w:r>
+      <w:commentRangeStart w:id="33"/>
+      <w:commentRangeStart w:id="34"/>
+      <w:r>
+        <w:t>(citation: me</w:t>
+      </w:r>
+      <w:ins w:id="35" w:author="Trevor A. Carter" w:date="2021-01-28T08:09:00Z">
+        <w:r>
+          <w:t>)</w:t>
+        </w:r>
+      </w:ins>
+      <w:ins w:id="36" w:author="Trevor A. Carter" w:date="2021-01-25T15:21:00Z">
+        <w:r>
+          <w:t xml:space="preserve"> highlighting the importance of using </w:t>
+        </w:r>
+      </w:ins>
+      <w:ins w:id="37" w:author="Trevor A. Carter" w:date="2021-01-25T15:22:00Z">
+        <w:r>
+          <w:t>alternative</w:t>
+        </w:r>
+      </w:ins>
+      <w:ins w:id="38" w:author="Trevor A. Carter" w:date="2021-01-25T15:21:00Z">
+        <w:r>
+          <w:t xml:space="preserve"> techniques to accurately reconstruct stand fire dynamics.</w:t>
+        </w:r>
+      </w:ins>
+      <w:del w:id="39" w:author="Trevor A. Carter" w:date="2021-01-25T15:21:00Z">
+        <w:r>
+          <w:delText>.</w:delText>
+        </w:r>
+      </w:del>
+      <w:del w:id="40" w:author="Trevor A. Carter" w:date="2021-01-28T08:09:00Z">
+        <w:r>
+          <w:delText>).</w:delText>
+        </w:r>
+      </w:del>
+      <w:del w:id="41" w:author="Trevor A. Carter" w:date="2021-01-25T15:21:00Z">
+        <w:r>
+          <w:delText xml:space="preserve"> </w:delText>
+        </w:r>
+        <w:commentRangeEnd w:id="33"/>
+        <w:r>
+          <w:rPr>
+            <w:rStyle w:val="CommentReference"/>
+          </w:rPr>
+          <w:commentReference w:id="33"/>
+        </w:r>
+        <w:commentRangeEnd w:id="17"/>
+        <w:commentRangeEnd w:id="34"/>
+        <w:r>
+          <w:rPr>
+            <w:rStyle w:val="CommentReference"/>
+          </w:rPr>
+          <w:commentReference w:id="34"/>
+        </w:r>
+      </w:del>
+      <w:commentRangeEnd w:id="21"/>
+      <w:r>
+        <w:rPr>
+          <w:rStyle w:val="CommentReference"/>
+        </w:rPr>
+        <w:commentReference w:id="17"/>
+      </w:r>
+      <w:r>
+        <w:rPr>
+          <w:rStyle w:val="CommentReference"/>
+        </w:rPr>
+        <w:commentReference w:id="21"/>
       </w:r>
     </w:p>
     <w:p>
@@ -556,7 +897,21 @@
       </w:r>
       <w:proofErr w:type="gramEnd"/>
       <w:r>
-        <w:t xml:space="preserve"> reserve the term ‘charcoal’ specifically to refer to macroscopic fragments of partially combusted material (Knicker 2001, Bird et al. 2015, Schmidt and Noack 2000). The presence and distribution of soil charcoal and pyrogenic carbon within soil is a meaningful proxy of fire history (Gavin et al. 2007, Ohlson and </w:t>
+        <w:t xml:space="preserve"> reserve the term ‘charcoal’ specifically to refer to macroscopic fragments of partially combusted material (Knicker 2001, Bird et al. 2015, Schmidt and Noack 2000). The presence and distribution of soil charcoal and pyrogenic carbon within soil is a meaningful proxy of </w:t>
+      </w:r>
+      <w:commentRangeStart w:id="42"/>
+      <w:r>
+        <w:t xml:space="preserve">fire history </w:t>
+      </w:r>
+      <w:commentRangeEnd w:id="42"/>
+      <w:r>
+        <w:rPr>
+          <w:rStyle w:val="CommentReference"/>
+        </w:rPr>
+        <w:commentReference w:id="42"/>
+      </w:r>
+      <w:r>
+        <w:t xml:space="preserve">(Gavin et al. 2007, Ohlson and </w:t>
       </w:r>
       <w:proofErr w:type="spellStart"/>
       <w:r>
@@ -588,7 +943,21 @@
         <w:t xml:space="preserve">Additionally, </w:t>
       </w:r>
       <w:r>
-        <w:t xml:space="preserve">charcoal incorporated into forest soils may reside for thousands of years (cite), allowing charcoal to serve as an archive of fire history that both overlaps and predates tree-ring and anthropogenic records (Bird et al. 2015). </w:t>
+        <w:t>charcoal incorporated into forest soils may reside for thousands of years (</w:t>
+      </w:r>
+      <w:commentRangeStart w:id="43"/>
+      <w:r>
+        <w:t>cite</w:t>
+      </w:r>
+      <w:commentRangeEnd w:id="43"/>
+      <w:r>
+        <w:rPr>
+          <w:rStyle w:val="CommentReference"/>
+        </w:rPr>
+        <w:commentReference w:id="43"/>
+      </w:r>
+      <w:r>
+        <w:t xml:space="preserve">), allowing charcoal to serve as an archive of fire history that both overlaps and predates tree-ring and anthropogenic records (Bird et al. 2015). </w:t>
       </w:r>
     </w:p>
     <w:p>
@@ -602,12 +971,39 @@
         <w:t>U</w:t>
       </w:r>
       <w:r>
-        <w:t xml:space="preserve">sing soil charcoal as a proxy of fire relies on radiocarbon dating charcoal fragments found within specific soil contexts and depths (i.e., Gavin et al. 2007). Radiocarbon dating, however, is an imperfect approach: the technique is expensive, and may overestimate the </w:t>
+        <w:t xml:space="preserve">sing soil charcoal as a proxy of fire relies on radiocarbon dating charcoal fragments found within specific soil contexts and depths (i.e., Gavin et al. 2007). Radiocarbon dating, </w:t>
       </w:r>
       <w:r>
         <w:lastRenderedPageBreak/>
-        <w:t xml:space="preserve">realistic age of a fire if the wood material itself is old enough at the time of burning (referred to as the inbuilt age error) (Gavin et al. 2003, Harmon et al. 1986). Even given those limitations, the use of radiocarbon dated charcoal material as a proxy of fire activity persists, particularly in systems without alternative reliable archives (Gavin et al. 2003). </w:t>
-      </w:r>
+        <w:t xml:space="preserve">however, is an imperfect approach: the technique is expensive, and may overestimate the realistic age of a fire if the wood material itself is old enough at the time of burning (referred to as the inbuilt age error) (Gavin et al. 2003, Harmon et al. 1986). </w:t>
+      </w:r>
+      <w:del w:id="44" w:author="Trevor A. Carter" w:date="2021-01-25T15:24:00Z">
+        <w:r>
+          <w:delText>Even given</w:delText>
+        </w:r>
+        <w:r>
+          <w:delText xml:space="preserve"> </w:delText>
+        </w:r>
+      </w:del>
+      <w:ins w:id="45" w:author="Trevor A. Carter" w:date="2021-01-25T15:24:00Z">
+        <w:r>
+          <w:t>Despite</w:t>
+        </w:r>
+        <w:r>
+          <w:t xml:space="preserve"> </w:t>
+        </w:r>
+      </w:ins>
+      <w:r>
+        <w:t xml:space="preserve">those limitations, the use of radiocarbon dated charcoal material as a proxy of fire activity persists, particularly in systems without alternative reliable archives (Gavin et al. 2003). </w:t>
+      </w:r>
+    </w:p>
+    <w:p>
+      <w:pPr>
+        <w:spacing w:line="480" w:lineRule="auto"/>
+        <w:rPr>
+          <w:ins w:id="46" w:author="Brian Buma" w:date="2021-01-28T08:08:00Z"/>
+        </w:rPr>
+      </w:pPr>
     </w:p>
     <w:p>
       <w:pPr>
@@ -617,11 +1013,23 @@
           <w:color w:val="000000"/>
         </w:rPr>
       </w:pPr>
+      <w:commentRangeStart w:id="47"/>
       <w:r>
         <w:t xml:space="preserve">No previous research has evaluated either the carbon or pyrogenic carbon content of coast redwood mineral soils. Advances in charcoal and carbon quantification methods present a unique opportunity to investigate how fire has influenced characteristics of soil and carbon cycles within old growth coast redwood forests. </w:t>
       </w:r>
-      <w:r>
-        <w:t>To establish a baseline understanding of soil carbon and charcoal dynamics within coast redwoods, we asked the following research questions: 1) Is there a charcoal stratigraphy within mineral soils in old growth coast redwood forests?</w:t>
+      <w:commentRangeEnd w:id="47"/>
+      <w:r>
+        <w:rPr>
+          <w:rStyle w:val="CommentReference"/>
+        </w:rPr>
+        <w:commentReference w:id="47"/>
+      </w:r>
+      <w:r>
+        <w:t>To establish a baseline understanding of soil carbon and charcoal dynamics within coast redwoods, we asked the following research questions: 1</w:t>
+      </w:r>
+      <w:commentRangeStart w:id="48"/>
+      <w:r>
+        <w:t>) Is there a charcoal stratigraphy within mineral soils in old growth coast redwood forests?</w:t>
       </w:r>
       <w:r>
         <w:rPr>
@@ -636,17 +1044,48 @@
         <w:rPr>
           <w:color w:val="000000"/>
         </w:rPr>
-        <w:t xml:space="preserve"> and 3) </w:t>
+        <w:t xml:space="preserve"> and 3</w:t>
+      </w:r>
+      <w:commentRangeStart w:id="49"/>
+      <w:r>
+        <w:rPr>
+          <w:color w:val="000000"/>
+        </w:rPr>
+        <w:t xml:space="preserve">) </w:t>
       </w:r>
       <w:r>
         <w:t>does pyrogenic carbon in redwood soils persist long enough to act as a record of fire history predating tree ring or historical records?</w:t>
       </w:r>
-      <w:r>
-        <w:rPr>
-          <w:color w:val="000000"/>
-        </w:rPr>
-        <w:t xml:space="preserve"> </w:t>
-      </w:r>
+      <w:commentRangeEnd w:id="48"/>
+      <w:ins w:id="50" w:author="Hayes, Katherine" w:date="2021-01-28T08:09:00Z">
+        <w:r>
+          <w:rPr>
+            <w:color w:val="000000"/>
+          </w:rPr>
+          <w:t xml:space="preserve"> </w:t>
+        </w:r>
+      </w:ins>
+      <w:commentRangeEnd w:id="49"/>
+      <w:r>
+        <w:rPr>
+          <w:rStyle w:val="CommentReference"/>
+        </w:rPr>
+        <w:commentReference w:id="48"/>
+      </w:r>
+      <w:r>
+        <w:rPr>
+          <w:rStyle w:val="CommentReference"/>
+        </w:rPr>
+        <w:commentReference w:id="49"/>
+      </w:r>
+      <w:ins w:id="51" w:author="Trevor A. Carter" w:date="2021-01-28T08:09:00Z">
+        <w:r>
+          <w:rPr>
+            <w:color w:val="000000"/>
+          </w:rPr>
+          <w:t xml:space="preserve"> </w:t>
+        </w:r>
+      </w:ins>
       <w:r>
         <w:t xml:space="preserve">To address those questions, we used radiocarbon dating and elemental analysis to evaluate the ages and distribution of soil charcoal and </w:t>
       </w:r>
@@ -682,7 +1121,21 @@
         <w:ind w:firstLine="720"/>
       </w:pPr>
       <w:r>
-        <w:t xml:space="preserve">We sampled organic and mineral soils in old growth coast redwood forests within the Elk River and Salmon Creek watersheds at the Headwaters Forest Reserve in Humboldt County, California. Elevation ranges from 100 to 2,000 feet. Soils are mostly shallow (&gt;1m) and are a mix of </w:t>
+        <w:t xml:space="preserve">We sampled organic and mineral soils in old growth coast redwood forests within the Elk River and Salmon Creek watersheds at the Headwaters Forest Reserve in Humboldt County, California. Elevation ranges from 100 to 2,000 </w:t>
+      </w:r>
+      <w:commentRangeStart w:id="52"/>
+      <w:r>
+        <w:t>feet</w:t>
+      </w:r>
+      <w:commentRangeEnd w:id="52"/>
+      <w:r>
+        <w:rPr>
+          <w:rStyle w:val="CommentReference"/>
+        </w:rPr>
+        <w:commentReference w:id="52"/>
+      </w:r>
+      <w:r>
+        <w:t xml:space="preserve">. Soils are mostly shallow (&gt;1m) and are a mix of </w:t>
       </w:r>
       <w:proofErr w:type="spellStart"/>
       <w:r>
@@ -698,17 +1151,17 @@
       </w:r>
       <w:proofErr w:type="spellEnd"/>
       <w:r>
-        <w:t xml:space="preserve"> (BLM data, unpublished). The climate is maritime: cool and wet winters are followed by warm, cloudy summers. </w:t>
+        <w:t xml:space="preserve"> (BLM data, unpublished). The climate is maritime: cool and wet </w:t>
+      </w:r>
+      <w:r>
+        <w:lastRenderedPageBreak/>
+        <w:t xml:space="preserve">winters are followed by warm, cloudy summers. </w:t>
       </w:r>
       <w:r>
         <w:t>We sampled only</w:t>
       </w:r>
       <w:r>
-        <w:t xml:space="preserve"> old-growth stands of coast redwoods, an ecosystem dominated by coast redwood in the overstory, but with occasional </w:t>
-      </w:r>
-      <w:r>
-        <w:lastRenderedPageBreak/>
-        <w:t>Douglas-fir (</w:t>
+        <w:t xml:space="preserve"> old-growth stands of coast redwoods, an ecosystem dominated by coast redwood in the overstory, but with occasional Douglas-fir (</w:t>
       </w:r>
       <w:proofErr w:type="spellStart"/>
       <w:r>
@@ -809,7 +1262,7 @@
                     <pic:cNvPicPr preferRelativeResize="0"/>
                   </pic:nvPicPr>
                   <pic:blipFill>
-                    <a:blip r:embed="rId12"/>
+                    <a:blip r:embed="rId13"/>
                     <a:srcRect/>
                     <a:stretch>
                       <a:fillRect/>
@@ -844,7 +1297,21 @@
         <w:rPr>
           <w:b/>
         </w:rPr>
-        <w:t>Figure 1. Map of study sites within Headwaters Forest Reserve.</w:t>
+        <w:t>Figure 1. Map of study sites within Headwaters Forest Reserve</w:t>
+      </w:r>
+      <w:commentRangeStart w:id="53"/>
+      <w:r>
+        <w:rPr>
+          <w:b/>
+        </w:rPr>
+        <w:t>.</w:t>
+      </w:r>
+      <w:commentRangeEnd w:id="53"/>
+      <w:r>
+        <w:rPr>
+          <w:rStyle w:val="CommentReference"/>
+        </w:rPr>
+        <w:commentReference w:id="53"/>
       </w:r>
       <w:r>
         <w:rPr>
@@ -868,22 +1335,63 @@
       <w:r>
         <w:t xml:space="preserve"> but at a </w:t>
       </w:r>
-      <w:commentRangeStart w:id="2"/>
+      <w:commentRangeStart w:id="54"/>
       <w:r>
         <w:t xml:space="preserve">minimum 50-m </w:t>
       </w:r>
       <w:r>
         <w:t xml:space="preserve">distance </w:t>
       </w:r>
-      <w:commentRangeEnd w:id="2"/>
-      <w:r>
-        <w:rPr>
-          <w:rStyle w:val="CommentReference"/>
-        </w:rPr>
-        <w:commentReference w:id="2"/>
-      </w:r>
-      <w:r>
-        <w:t xml:space="preserve">from past disturbances such as logging or road construction. We established 20 sampling sites, primarily on ridgetops (n =16), </w:t>
+      <w:commentRangeEnd w:id="54"/>
+      <w:r>
+        <w:rPr>
+          <w:rStyle w:val="CommentReference"/>
+        </w:rPr>
+        <w:commentReference w:id="54"/>
+      </w:r>
+      <w:r>
+        <w:t>from past disturbances such as logging or road construction</w:t>
+      </w:r>
+      <w:commentRangeStart w:id="55"/>
+      <w:r>
+        <w:t>.</w:t>
+      </w:r>
+      <w:commentRangeEnd w:id="55"/>
+      <w:r>
+        <w:rPr>
+          <w:rStyle w:val="CommentReference"/>
+        </w:rPr>
+        <w:commentReference w:id="55"/>
+      </w:r>
+      <w:r>
+        <w:t xml:space="preserve"> We established </w:t>
+      </w:r>
+      <w:commentRangeStart w:id="56"/>
+      <w:r>
+        <w:t>20 sampling sites, primarily on ridgetops (n =16</w:t>
+      </w:r>
+      <w:ins w:id="57" w:author="Trevor A. Carter" w:date="2021-01-28T08:09:00Z">
+        <w:r>
+          <w:t>)</w:t>
+        </w:r>
+        <w:commentRangeEnd w:id="56"/>
+        <w:r>
+          <w:rPr>
+            <w:rStyle w:val="CommentReference"/>
+          </w:rPr>
+          <w:commentReference w:id="56"/>
+        </w:r>
+        <w:r>
+          <w:t>,</w:t>
+        </w:r>
+      </w:ins>
+      <w:del w:id="58" w:author="Trevor A. Carter" w:date="2021-01-28T08:09:00Z">
+        <w:r>
+          <w:delText>),</w:delText>
+        </w:r>
+      </w:del>
+      <w:r>
+        <w:t xml:space="preserve"> </w:t>
       </w:r>
       <w:r>
         <w:t xml:space="preserve">mostly </w:t>
@@ -904,7 +1412,11 @@
         <w:t xml:space="preserve">ed </w:t>
       </w:r>
       <w:r>
-        <w:t xml:space="preserve">a more conservative estimate of charcoal presence and abundance. One valley-bottom site (EELS_01) was sampled opportunistically for comparison. </w:t>
+        <w:t xml:space="preserve">a more conservative </w:t>
+      </w:r>
+      <w:r>
+        <w:lastRenderedPageBreak/>
+        <w:t xml:space="preserve">estimate of charcoal presence and abundance. One valley-bottom site (EELS_01) was sampled opportunistically for comparison. </w:t>
       </w:r>
     </w:p>
     <w:p>
@@ -913,7 +1425,6 @@
         <w:ind w:firstLine="720"/>
       </w:pPr>
       <w:r>
-        <w:lastRenderedPageBreak/>
         <w:t>We sample</w:t>
       </w:r>
       <w:r>
@@ -934,6 +1445,7 @@
         <w:spacing w:line="480" w:lineRule="auto"/>
         <w:ind w:firstLine="720"/>
       </w:pPr>
+      <w:commentRangeStart w:id="59"/>
       <w:r>
         <w:t>To analyze t</w:t>
       </w:r>
@@ -964,7 +1476,25 @@
         <w:t>3</w:t>
       </w:r>
       <w:r>
-        <w:t xml:space="preserve">) driven into the soil up to 30 cm deep. We removed coarse litter prior to sampling, but did not distinguish between O, A, and B horizons due to a lack of distinct boundaries.  </w:t>
+        <w:t xml:space="preserve">) driven into the soil up to 30 cm deep. We removed coarse litter prior to sampling, </w:t>
+      </w:r>
+      <w:commentRangeStart w:id="60"/>
+      <w:r>
+        <w:t xml:space="preserve">but did not distinguish between O, A, and B horizons due to a lack of distinct boundaries.  </w:t>
+      </w:r>
+      <w:commentRangeEnd w:id="60"/>
+      <w:r>
+        <w:rPr>
+          <w:rStyle w:val="CommentReference"/>
+        </w:rPr>
+        <w:commentReference w:id="60"/>
+      </w:r>
+      <w:commentRangeEnd w:id="59"/>
+      <w:r>
+        <w:rPr>
+          <w:rStyle w:val="CommentReference"/>
+        </w:rPr>
+        <w:commentReference w:id="59"/>
       </w:r>
     </w:p>
     <w:p>
@@ -980,6 +1510,7 @@
         <w:spacing w:line="480" w:lineRule="auto"/>
         <w:ind w:firstLine="720"/>
       </w:pPr>
+      <w:commentRangeStart w:id="61"/>
       <w:r>
         <w:t xml:space="preserve">To identify </w:t>
       </w:r>
@@ -993,7 +1524,17 @@
         <w:t>may be a</w:t>
       </w:r>
       <w:r>
-        <w:t xml:space="preserve">vailable in charcoal in redwood soils and to establish whether charcoal in redwood mineral soils is stratified, </w:t>
+        <w:t>vailable in charcoal in redwood soils and to establish whether charcoal in redwood mineral soils is stratified</w:t>
+      </w:r>
+      <w:commentRangeEnd w:id="61"/>
+      <w:r>
+        <w:rPr>
+          <w:rStyle w:val="CommentReference"/>
+        </w:rPr>
+        <w:commentReference w:id="61"/>
+      </w:r>
+      <w:r>
+        <w:t xml:space="preserve">, </w:t>
       </w:r>
       <w:r>
         <w:t xml:space="preserve">we selected </w:t>
@@ -1006,6 +1547,7 @@
       <w:pPr>
         <w:pStyle w:val="Heading2"/>
       </w:pPr>
+      <w:commentRangeStart w:id="62"/>
       <w:r>
         <w:t xml:space="preserve">2.3 </w:t>
       </w:r>
@@ -1016,6 +1558,17 @@
       <w:proofErr w:type="spellEnd"/>
       <w:r>
         <w:t xml:space="preserve"> Quantification</w:t>
+      </w:r>
+      <w:commentRangeEnd w:id="62"/>
+      <w:r>
+        <w:rPr>
+          <w:rStyle w:val="CommentReference"/>
+          <w:rFonts w:eastAsia="Times New Roman" w:cs="Times New Roman"/>
+          <w:b w:val="0"/>
+          <w:i w:val="0"/>
+          <w:color w:val="auto"/>
+        </w:rPr>
+        <w:commentReference w:id="62"/>
       </w:r>
     </w:p>
     <w:p>
@@ -1043,7 +1596,21 @@
       </w:r>
       <w:proofErr w:type="spellEnd"/>
       <w:r>
-        <w:t xml:space="preserve"> and charcoal quantification methods: physical charcoal quantification and acid-peroxide digestion. </w:t>
+        <w:t xml:space="preserve"> and charcoal quantification methods: physical charcoal quantification and acid-peroxide digestion</w:t>
+      </w:r>
+      <w:commentRangeStart w:id="63"/>
+      <w:r>
+        <w:t>.</w:t>
+      </w:r>
+      <w:commentRangeEnd w:id="63"/>
+      <w:r>
+        <w:rPr>
+          <w:rStyle w:val="CommentReference"/>
+        </w:rPr>
+        <w:commentReference w:id="63"/>
+      </w:r>
+      <w:r>
+        <w:t xml:space="preserve"> </w:t>
       </w:r>
       <w:r>
         <w:rPr>
@@ -1073,7 +1640,14 @@
         <w:rPr>
           <w:color w:val="000000"/>
         </w:rPr>
-        <w:t xml:space="preserve">, but requires much more time and labor, while acid-peroxide digestion, established by </w:t>
+        <w:t xml:space="preserve">, but requires much more time and labor, </w:t>
+      </w:r>
+      <w:r>
+        <w:rPr>
+          <w:color w:val="000000"/>
+        </w:rPr>
+        <w:lastRenderedPageBreak/>
+        <w:t xml:space="preserve">while acid-peroxide digestion, established by </w:t>
       </w:r>
       <w:proofErr w:type="spellStart"/>
       <w:r>
@@ -1093,46 +1667,64 @@
         <w:rPr>
           <w:color w:val="000000"/>
         </w:rPr>
-        <w:t xml:space="preserve"> and potentially captures a greater range of pyrogenic </w:t>
+        <w:t xml:space="preserve"> and potentially captures a greater range of pyrogenic materials</w:t>
       </w:r>
       <w:r>
         <w:rPr>
           <w:color w:val="000000"/>
         </w:rPr>
-        <w:lastRenderedPageBreak/>
-        <w:t>materials</w:t>
+        <w:t xml:space="preserve">. We used both methods in order to compare and report any difference in results between the two. </w:t>
       </w:r>
       <w:r>
         <w:rPr>
           <w:color w:val="000000"/>
         </w:rPr>
-        <w:t xml:space="preserve">. We used both methods in order to compare and report any difference in results between the two. </w:t>
+        <w:t xml:space="preserve">Prior to both quantification procedures, we dried bulk soil samples in an oven at </w:t>
+      </w:r>
+      <w:r>
+        <w:t>60</w:t>
       </w:r>
       <w:r>
         <w:rPr>
           <w:color w:val="000000"/>
         </w:rPr>
-        <w:t xml:space="preserve">Prior to both quantification procedures, we dried bulk soil samples in an oven at </w:t>
-      </w:r>
-      <w:r>
-        <w:t>60</w:t>
-      </w:r>
-      <w:r>
-        <w:rPr>
-          <w:color w:val="000000"/>
-        </w:rPr>
         <w:t>°</w:t>
       </w:r>
       <w:r>
-        <w:t xml:space="preserve">C for 24 hours. </w:t>
+        <w:t>C for 24 hours</w:t>
+      </w:r>
+      <w:commentRangeStart w:id="64"/>
+      <w:r>
+        <w:t>.</w:t>
+      </w:r>
+      <w:commentRangeEnd w:id="64"/>
+      <w:r>
+        <w:rPr>
+          <w:rStyle w:val="CommentReference"/>
+        </w:rPr>
+        <w:commentReference w:id="64"/>
+      </w:r>
+      <w:r>
+        <w:t xml:space="preserve"> </w:t>
       </w:r>
     </w:p>
     <w:p>
       <w:pPr>
         <w:pStyle w:val="Heading3"/>
       </w:pPr>
+      <w:commentRangeStart w:id="65"/>
       <w:r>
         <w:t>2.3.1 Physical Charcoal Quantification</w:t>
+      </w:r>
+      <w:commentRangeEnd w:id="65"/>
+      <w:r>
+        <w:rPr>
+          <w:rStyle w:val="CommentReference"/>
+          <w:rFonts w:eastAsia="Times New Roman" w:cs="Times New Roman"/>
+          <w:i w:val="0"/>
+          <w:color w:val="auto"/>
+        </w:rPr>
+        <w:commentReference w:id="65"/>
       </w:r>
     </w:p>
     <w:p>
@@ -1324,7 +1916,11 @@
       </w:r>
       <w:proofErr w:type="spellEnd"/>
       <w:r>
-        <w:t>) wrapped in aluminum foil at 450</w:t>
+        <w:t xml:space="preserve">) wrapped in aluminum </w:t>
+      </w:r>
+      <w:r>
+        <w:lastRenderedPageBreak/>
+        <w:t>foil at 450</w:t>
       </w:r>
       <w:r>
         <w:rPr>
@@ -1388,7 +1984,6 @@
         <w:ind w:firstLine="720"/>
       </w:pPr>
       <w:r>
-        <w:lastRenderedPageBreak/>
         <w:t xml:space="preserve">We determined the percent of carbon present in soil and digested soil samples using a Mass Spectrometer at the Laboratory of Stable Isotope Ecology, University of Miami. We report Total C following digestion as charcoal C and assume that all non-charcoal organic C was consumed during peroxide-acid digestion. </w:t>
       </w:r>
     </w:p>
@@ -1422,18 +2017,18 @@
       <w:r>
         <w:t xml:space="preserve"> modern dates using </w:t>
       </w:r>
-      <w:commentRangeStart w:id="3"/>
+      <w:commentRangeStart w:id="66"/>
       <w:proofErr w:type="spellStart"/>
       <w:r>
         <w:t>Oxcal</w:t>
       </w:r>
-      <w:commentRangeEnd w:id="3"/>
+      <w:commentRangeEnd w:id="66"/>
       <w:proofErr w:type="spellEnd"/>
       <w:r>
         <w:rPr>
           <w:rStyle w:val="CommentReference"/>
         </w:rPr>
-        <w:commentReference w:id="3"/>
+        <w:commentReference w:id="66"/>
       </w:r>
       <w:r>
         <w:t xml:space="preserve">. </w:t>
@@ -1729,7 +2324,27 @@
         <w:rPr>
           <w:color w:val="000000"/>
         </w:rPr>
-        <w:t xml:space="preserve"> where BD = bulk density).</w:t>
+        <w:t xml:space="preserve"> where BD = </w:t>
+      </w:r>
+      <w:commentRangeStart w:id="67"/>
+      <w:r>
+        <w:rPr>
+          <w:color w:val="000000"/>
+        </w:rPr>
+        <w:t>bulk density</w:t>
+      </w:r>
+      <w:commentRangeEnd w:id="67"/>
+      <w:r>
+        <w:rPr>
+          <w:rStyle w:val="CommentReference"/>
+        </w:rPr>
+        <w:commentReference w:id="67"/>
+      </w:r>
+      <w:r>
+        <w:rPr>
+          <w:color w:val="000000"/>
+        </w:rPr>
+        <w:t>).</w:t>
       </w:r>
     </w:p>
     <w:p>
@@ -1740,11 +2355,33 @@
           <w:color w:val="000000"/>
         </w:rPr>
       </w:pPr>
+      <w:commentRangeStart w:id="68"/>
       <w:r>
         <w:rPr>
           <w:color w:val="000000"/>
         </w:rPr>
-        <w:t xml:space="preserve">To investigate the presence of a stratigraphy of charcoal dates within redwood soils, we compared radiocarbon date estimates of charcoal fragments from the same soil pit but different depths where such pairings existed (n = 21). A stratigraphy existed if the fragment from the deeper depth had an older calibrated radiocarbon age. </w:t>
+        <w:t>To investigate the presence of a stratigraphy of charcoal dates within redwood soils, we compared radiocarbon date estimates of charcoal fragments from the same soil pit but different depths where such pairings existed (n = 21). A stratigraphy existed if the fragment from the deeper depth had an older calibrated radiocarbon age</w:t>
+      </w:r>
+      <w:commentRangeStart w:id="69"/>
+      <w:r>
+        <w:rPr>
+          <w:color w:val="000000"/>
+        </w:rPr>
+        <w:t xml:space="preserve">. </w:t>
+      </w:r>
+      <w:commentRangeEnd w:id="68"/>
+      <w:r>
+        <w:rPr>
+          <w:rStyle w:val="CommentReference"/>
+        </w:rPr>
+        <w:commentReference w:id="68"/>
+      </w:r>
+      <w:commentRangeEnd w:id="69"/>
+      <w:r>
+        <w:rPr>
+          <w:rStyle w:val="CommentReference"/>
+        </w:rPr>
+        <w:commentReference w:id="69"/>
       </w:r>
     </w:p>
     <w:p>
@@ -1756,7 +2393,22 @@
         </w:rPr>
       </w:pPr>
       <w:r>
-        <w:t>3. Results</w:t>
+        <w:lastRenderedPageBreak/>
+        <w:t xml:space="preserve">3. </w:t>
+      </w:r>
+      <w:commentRangeStart w:id="70"/>
+      <w:r>
+        <w:t>Results</w:t>
+      </w:r>
+      <w:commentRangeEnd w:id="70"/>
+      <w:r>
+        <w:rPr>
+          <w:rStyle w:val="CommentReference"/>
+          <w:rFonts w:eastAsia="Times New Roman"/>
+          <w:b w:val="0"/>
+          <w:color w:val="auto"/>
+        </w:rPr>
+        <w:commentReference w:id="70"/>
       </w:r>
     </w:p>
     <w:p>
@@ -1773,7 +2425,18 @@
         <w:ind w:firstLine="720"/>
       </w:pPr>
       <w:r>
-        <w:t xml:space="preserve">Charcoal deposited within mineral soils on ridgetops, hillslopes and valleys </w:t>
+        <w:t xml:space="preserve">Charcoal deposited within mineral soils on ridgetops, hillslopes and </w:t>
+      </w:r>
+      <w:commentRangeStart w:id="71"/>
+      <w:r>
+        <w:t xml:space="preserve">valleys </w:t>
+      </w:r>
+      <w:commentRangeEnd w:id="71"/>
+      <w:r>
+        <w:rPr>
+          <w:rStyle w:val="CommentReference"/>
+        </w:rPr>
+        <w:commentReference w:id="71"/>
       </w:r>
       <w:r>
         <w:t>displayed</w:t>
@@ -1785,17 +2448,38 @@
         <w:t xml:space="preserve">younger </w:t>
       </w:r>
       <w:r>
-        <w:t xml:space="preserve">range of calibrated radiocarbon ages (modern to 3,805 calibrated median years BP) than charcoal found within debris flows (931 to 6,839 years BP). Due to the distinct difference in age </w:t>
-      </w:r>
-      <w:r>
-        <w:lastRenderedPageBreak/>
-        <w:t>between the two, results from the two site types are reported separately. Two charcoal fragments from the WORM_03 site dated at 6,666- and 6,839-year BP, though they were located a meter apart in depth (Fig 2). Due to the nature of the site and the unusual age of the samples, these dates were not included in subsequent analysis</w:t>
+        <w:t xml:space="preserve">range of calibrated radiocarbon ages (modern to 3,805 calibrated median years BP) than charcoal found within debris flows (931 to 6,839 years BP). </w:t>
+      </w:r>
+      <w:commentRangeStart w:id="72"/>
+      <w:r>
+        <w:t>Due to the distinct difference in age between the two, results from the two site types are reported separately</w:t>
+      </w:r>
+      <w:commentRangeEnd w:id="72"/>
+      <w:r>
+        <w:rPr>
+          <w:rStyle w:val="CommentReference"/>
+        </w:rPr>
+        <w:commentReference w:id="72"/>
+      </w:r>
+      <w:r>
+        <w:t xml:space="preserve">. </w:t>
+      </w:r>
+      <w:commentRangeStart w:id="73"/>
+      <w:r>
+        <w:t>Two charcoal fragments from the WORM_03 site dated at 6,666- and 6,839-year BP, though they were located a meter apart in depth (Fig 2). Due to the nature of the site and the unusual age of the samples, these dates were not included in subsequent analysis</w:t>
       </w:r>
       <w:r>
         <w:t>, but their presence indicates the potential longevity of charcoal within redwood soils</w:t>
       </w:r>
       <w:r>
         <w:t xml:space="preserve">. </w:t>
+      </w:r>
+      <w:commentRangeEnd w:id="73"/>
+      <w:r>
+        <w:rPr>
+          <w:rStyle w:val="CommentReference"/>
+        </w:rPr>
+        <w:commentReference w:id="73"/>
       </w:r>
     </w:p>
     <w:p>
@@ -1803,96 +2487,160 @@
         <w:spacing w:line="480" w:lineRule="auto"/>
         <w:ind w:firstLine="720"/>
       </w:pPr>
+      <w:commentRangeStart w:id="74"/>
+      <w:ins w:id="75" w:author="Brian Buma" w:date="2021-01-28T08:08:00Z">
+        <w:r>
+          <w:rPr>
+            <w:noProof/>
+          </w:rPr>
+          <w:drawing>
+            <wp:inline distT="0" distB="0" distL="0" distR="0" wp14:anchorId="6A6510E0" wp14:editId="13CD39F1">
+              <wp:extent cx="4972050" cy="3190875"/>
+              <wp:effectExtent l="0" t="0" r="0" b="9525"/>
+              <wp:docPr id="2" name="image5.png" descr="A close up of a map&#10;&#10;Description automatically generated"/>
+              <wp:cNvGraphicFramePr/>
+              <a:graphic xmlns:a="http://schemas.openxmlformats.org/drawingml/2006/main">
+                <a:graphicData uri="http://schemas.openxmlformats.org/drawingml/2006/picture">
+                  <pic:pic xmlns:pic="http://schemas.openxmlformats.org/drawingml/2006/picture">
+                    <pic:nvPicPr>
+                      <pic:cNvPr id="0" name="image5.png" descr="A close up of a map&#10;&#10;Description automatically generated"/>
+                      <pic:cNvPicPr preferRelativeResize="0"/>
+                    </pic:nvPicPr>
+                    <pic:blipFill>
+                      <a:blip r:embed="rId14"/>
+                      <a:srcRect/>
+                      <a:stretch>
+                        <a:fillRect/>
+                      </a:stretch>
+                    </pic:blipFill>
+                    <pic:spPr>
+                      <a:xfrm>
+                        <a:off x="0" y="0"/>
+                        <a:ext cx="4973071" cy="3191530"/>
+                      </a:xfrm>
+                      <a:prstGeom prst="rect">
+                        <a:avLst/>
+                      </a:prstGeom>
+                      <a:ln/>
+                    </pic:spPr>
+                  </pic:pic>
+                </a:graphicData>
+              </a:graphic>
+            </wp:inline>
+          </w:drawing>
+        </w:r>
+        <w:commentRangeEnd w:id="74"/>
+        <w:r>
+          <w:rPr>
+            <w:rStyle w:val="CommentReference"/>
+          </w:rPr>
+          <w:commentReference w:id="74"/>
+        </w:r>
+      </w:ins>
+      <w:del w:id="76" w:author="Brian Buma" w:date="2021-01-28T08:08:00Z">
+        <w:r>
+          <w:rPr>
+            <w:noProof/>
+          </w:rPr>
+          <w:drawing>
+            <wp:inline distT="0" distB="0" distL="0" distR="0" wp14:anchorId="6A6510E0" wp14:editId="42455284">
+              <wp:extent cx="4633376" cy="3089907"/>
+              <wp:effectExtent l="0" t="0" r="0" b="0"/>
+              <wp:docPr id="11" name="image5.png" descr="A close up of a map&#10;&#10;Description automatically generated"/>
+              <wp:cNvGraphicFramePr/>
+              <a:graphic xmlns:a="http://schemas.openxmlformats.org/drawingml/2006/main">
+                <a:graphicData uri="http://schemas.openxmlformats.org/drawingml/2006/picture">
+                  <pic:pic xmlns:pic="http://schemas.openxmlformats.org/drawingml/2006/picture">
+                    <pic:nvPicPr>
+                      <pic:cNvPr id="0" name="image5.png" descr="A close up of a map&#10;&#10;Description automatically generated"/>
+                      <pic:cNvPicPr preferRelativeResize="0"/>
+                    </pic:nvPicPr>
+                    <pic:blipFill>
+                      <a:blip r:embed="rId14"/>
+                      <a:srcRect/>
+                      <a:stretch>
+                        <a:fillRect/>
+                      </a:stretch>
+                    </pic:blipFill>
+                    <pic:spPr>
+                      <a:xfrm>
+                        <a:off x="0" y="0"/>
+                        <a:ext cx="4633376" cy="3089907"/>
+                      </a:xfrm>
+                      <a:prstGeom prst="rect">
+                        <a:avLst/>
+                      </a:prstGeom>
+                      <a:ln/>
+                    </pic:spPr>
+                  </pic:pic>
+                </a:graphicData>
+              </a:graphic>
+            </wp:inline>
+          </w:drawing>
+        </w:r>
+      </w:del>
+    </w:p>
+    <w:p>
+      <w:r>
+        <w:rPr>
+          <w:b/>
+        </w:rPr>
+        <w:t>Fig. 2. Radiocarbon dates of charcoal samples according to depth of sample</w:t>
+      </w:r>
+      <w:r>
+        <w:t xml:space="preserve">. 43 dates are shown from 20 sites (average 2 dates per site), plotted according to site type and against depth within soil profile. Site type indicated with color and shape of point. </w:t>
+      </w:r>
+    </w:p>
+    <w:p/>
+    <w:p>
+      <w:pPr>
+        <w:pStyle w:val="Heading2"/>
+      </w:pPr>
+      <w:r>
+        <w:lastRenderedPageBreak/>
+        <w:t>3.2 Charcoal stratigraphy</w:t>
+      </w:r>
+    </w:p>
+    <w:p>
+      <w:pPr>
+        <w:spacing w:line="480" w:lineRule="auto"/>
+      </w:pPr>
+      <w:r>
+        <w:t xml:space="preserve">All adjacent dates were compared pairwise for a total of 21 comparisons. 13 out of the 22 </w:t>
+      </w:r>
+      <w:r>
+        <w:t xml:space="preserve">paired dates </w:t>
+      </w:r>
+      <w:r>
+        <w:t>display an age reversal</w:t>
+      </w:r>
+      <w:r>
+        <w:t xml:space="preserve"> (older samples at shallower depths)</w:t>
+      </w:r>
+      <w:r>
+        <w:t xml:space="preserve">, </w:t>
+      </w:r>
+      <w:commentRangeStart w:id="77"/>
+      <w:r>
+        <w:t xml:space="preserve">indicating a lack of stratigraphy within those particular sites (Fig 3). </w:t>
+      </w:r>
+      <w:commentRangeEnd w:id="77"/>
+      <w:r>
+        <w:rPr>
+          <w:rStyle w:val="CommentReference"/>
+        </w:rPr>
+        <w:commentReference w:id="77"/>
+      </w:r>
+    </w:p>
+    <w:p>
+      <w:pPr>
+        <w:spacing w:line="480" w:lineRule="auto"/>
+      </w:pPr>
+      <w:commentRangeStart w:id="78"/>
       <w:r>
         <w:rPr>
           <w:noProof/>
         </w:rPr>
-        <w:drawing>
-          <wp:inline distT="0" distB="0" distL="0" distR="0" wp14:anchorId="6A6510E0" wp14:editId="42455284">
-            <wp:extent cx="4633376" cy="3089907"/>
-            <wp:effectExtent l="0" t="0" r="0" b="0"/>
-            <wp:docPr id="11" name="image5.png" descr="A close up of a map&#10;&#10;Description automatically generated"/>
-            <wp:cNvGraphicFramePr/>
-            <a:graphic xmlns:a="http://schemas.openxmlformats.org/drawingml/2006/main">
-              <a:graphicData uri="http://schemas.openxmlformats.org/drawingml/2006/picture">
-                <pic:pic xmlns:pic="http://schemas.openxmlformats.org/drawingml/2006/picture">
-                  <pic:nvPicPr>
-                    <pic:cNvPr id="0" name="image5.png" descr="A close up of a map&#10;&#10;Description automatically generated"/>
-                    <pic:cNvPicPr preferRelativeResize="0"/>
-                  </pic:nvPicPr>
-                  <pic:blipFill>
-                    <a:blip r:embed="rId13"/>
-                    <a:srcRect/>
-                    <a:stretch>
-                      <a:fillRect/>
-                    </a:stretch>
-                  </pic:blipFill>
-                  <pic:spPr>
-                    <a:xfrm>
-                      <a:off x="0" y="0"/>
-                      <a:ext cx="4633376" cy="3089907"/>
-                    </a:xfrm>
-                    <a:prstGeom prst="rect">
-                      <a:avLst/>
-                    </a:prstGeom>
-                    <a:ln/>
-                  </pic:spPr>
-                </pic:pic>
-              </a:graphicData>
-            </a:graphic>
-          </wp:inline>
-        </w:drawing>
-      </w:r>
-    </w:p>
-    <w:p>
-      <w:r>
-        <w:rPr>
-          <w:b/>
-        </w:rPr>
-        <w:t>Fig. 2. Radiocarbon dates of charcoal samples according to depth of sample</w:t>
-      </w:r>
-      <w:r>
-        <w:t xml:space="preserve">. 43 dates are shown from 20 sites (average 2 dates per site), plotted according to site type and against depth within soil profile. Site type indicated with color and shape of point. </w:t>
-      </w:r>
-    </w:p>
-    <w:p/>
-    <w:p>
-      <w:pPr>
-        <w:pStyle w:val="Heading2"/>
-      </w:pPr>
-      <w:r>
-        <w:t>3.2 Charcoal stratigraphy</w:t>
-      </w:r>
-    </w:p>
-    <w:p>
-      <w:pPr>
-        <w:spacing w:line="480" w:lineRule="auto"/>
-      </w:pPr>
-      <w:r>
-        <w:t xml:space="preserve">All adjacent dates were compared pairwise for a total of 21 comparisons. 13 out of the 22 </w:t>
-      </w:r>
-      <w:r>
-        <w:t xml:space="preserve">paired dates </w:t>
-      </w:r>
-      <w:r>
-        <w:t>display an age reversal</w:t>
-      </w:r>
-      <w:r>
-        <w:t xml:space="preserve"> (older samples at shallower depths)</w:t>
-      </w:r>
-      <w:r>
-        <w:t xml:space="preserve">, indicating a lack of stratigraphy within those particular sites (Fig 3). </w:t>
-      </w:r>
-    </w:p>
-    <w:p>
-      <w:pPr>
-        <w:spacing w:line="480" w:lineRule="auto"/>
-      </w:pPr>
-      <w:r>
-        <w:rPr>
-          <w:noProof/>
-        </w:rPr>
-        <w:lastRenderedPageBreak/>
         <w:drawing>
           <wp:inline distT="0" distB="0" distL="0" distR="0" wp14:anchorId="787B766E" wp14:editId="337B4A0E">
             <wp:extent cx="3595649" cy="2568431"/>
@@ -1907,7 +2655,7 @@
                     <pic:cNvPicPr preferRelativeResize="0"/>
                   </pic:nvPicPr>
                   <pic:blipFill>
-                    <a:blip r:embed="rId14"/>
+                    <a:blip r:embed="rId15"/>
                     <a:srcRect/>
                     <a:stretch>
                       <a:fillRect/>
@@ -1929,6 +2677,13 @@
           </wp:inline>
         </w:drawing>
       </w:r>
+      <w:commentRangeEnd w:id="78"/>
+      <w:r>
+        <w:rPr>
+          <w:rStyle w:val="CommentReference"/>
+        </w:rPr>
+        <w:commentReference w:id="78"/>
+      </w:r>
     </w:p>
     <w:p>
       <w:r>
@@ -1946,6 +2701,7 @@
         </w:rPr>
         <w:t>[</w:t>
       </w:r>
+      <w:commentRangeStart w:id="79"/>
       <w:r>
         <w:rPr>
           <w:color w:val="4472C4"/>
@@ -1956,12 +2712,36 @@
         <w:rPr>
           <w:color w:val="4472C4"/>
         </w:rPr>
-        <w:t>error bars]</w:t>
-      </w:r>
-    </w:p>
-    <w:p>
-      <w:r>
-        <w:t xml:space="preserve"> Stratigraphic relationship between calibrated radiocarbon age and depth in soil across soil-charcoal radiocarbon dates from sites with at least two radiocarbon dates. Line at y = 0 represents no difference in age between paired samples. Points above y = 0 display no age reversal, indicating charcoal samples at deeper depths produced older calibrated radiocarbon ages, while points below y = 0 indicate charcoal samples at deeper depths were found to be younger, indicating a lack of stratigraphy. </w:t>
+        <w:t>error bars</w:t>
+      </w:r>
+      <w:commentRangeEnd w:id="79"/>
+      <w:r>
+        <w:rPr>
+          <w:rStyle w:val="CommentReference"/>
+        </w:rPr>
+        <w:commentReference w:id="79"/>
+      </w:r>
+      <w:r>
+        <w:rPr>
+          <w:color w:val="4472C4"/>
+        </w:rPr>
+        <w:t>]</w:t>
+      </w:r>
+    </w:p>
+    <w:p>
+      <w:commentRangeStart w:id="80"/>
+      <w:r>
+        <w:t xml:space="preserve"> Stratigraphic relationship between calibrated radiocarbon age and depth in soil across soil-charcoal radiocarbon dates from sites with at least two radiocarbon dates. </w:t>
+      </w:r>
+      <w:commentRangeEnd w:id="80"/>
+      <w:r>
+        <w:rPr>
+          <w:rStyle w:val="CommentReference"/>
+        </w:rPr>
+        <w:commentReference w:id="80"/>
+      </w:r>
+      <w:r>
+        <w:t xml:space="preserve">Line at y = 0 represents no difference in age between paired samples. Points above y = 0 display no age reversal, indicating charcoal samples at deeper depths produced older calibrated radiocarbon ages, while points below y = 0 indicate charcoal samples at deeper depths were found to be younger, indicating a lack of stratigraphy. </w:t>
       </w:r>
     </w:p>
     <w:p>
@@ -2003,10 +2783,24 @@
         <w:t xml:space="preserve">on average </w:t>
       </w:r>
       <w:r>
-        <w:t>with depth from 0.3 g/cm3 at the soil surface to 1 g/cm3 at 30 cm</w:t>
-      </w:r>
-      <w:r>
-        <w:t xml:space="preserve"> (Appendix 1: Figure S1)</w:t>
+        <w:t xml:space="preserve">with depth from 0.3 g/cm3 at the soil surface to 1 g/cm3 at </w:t>
+      </w:r>
+      <w:commentRangeStart w:id="81"/>
+      <w:r>
+        <w:t>30 cm</w:t>
+      </w:r>
+      <w:r>
+        <w:t xml:space="preserve"> </w:t>
+      </w:r>
+      <w:commentRangeEnd w:id="81"/>
+      <w:r>
+        <w:rPr>
+          <w:rStyle w:val="CommentReference"/>
+        </w:rPr>
+        <w:commentReference w:id="81"/>
+      </w:r>
+      <w:r>
+        <w:t>(Appendix 1: Figure S1)</w:t>
       </w:r>
       <w:r>
         <w:t>.</w:t>
@@ -2015,7 +2809,14 @@
         <w:rPr>
           <w:color w:val="000000"/>
         </w:rPr>
-        <w:t xml:space="preserve"> Charcoal concentrations determined by chemical charcoal quantification (the acid-peroxide digestion or KMD method) were greater on average than those determined by physical </w:t>
+        <w:t xml:space="preserve"> </w:t>
+      </w:r>
+      <w:commentRangeStart w:id="82"/>
+      <w:r>
+        <w:rPr>
+          <w:color w:val="000000"/>
+        </w:rPr>
+        <w:t xml:space="preserve">Charcoal concentrations determined by chemical charcoal quantification (the acid-peroxide digestion or KMD method) were greater on average than those determined by physical </w:t>
       </w:r>
       <w:r>
         <w:rPr>
@@ -2046,6 +2847,13 @@
           <w:color w:val="000000" w:themeColor="text1"/>
         </w:rPr>
         <w:t>).</w:t>
+      </w:r>
+      <w:commentRangeEnd w:id="82"/>
+      <w:r>
+        <w:rPr>
+          <w:rStyle w:val="CommentReference"/>
+        </w:rPr>
+        <w:commentReference w:id="82"/>
       </w:r>
     </w:p>
     <w:p>
@@ -2074,7 +2882,14 @@
         <w:rPr>
           <w:color w:val="000000" w:themeColor="text1"/>
         </w:rPr>
-        <w:t xml:space="preserve"> to total C slightly increases with depth, indicating the effect of preservation ability (Figure 6B). Average proportions of </w:t>
+        <w:t xml:space="preserve"> to total C slightly increases with depth, indicating the effect of preservation ability (Figure 6B). </w:t>
+      </w:r>
+      <w:r>
+        <w:rPr>
+          <w:color w:val="000000" w:themeColor="text1"/>
+        </w:rPr>
+        <w:lastRenderedPageBreak/>
+        <w:t xml:space="preserve">Average proportions of </w:t>
       </w:r>
       <w:proofErr w:type="spellStart"/>
       <w:r>
@@ -2116,14 +2931,14 @@
         <w:rPr>
           <w:color w:val="000000" w:themeColor="text1"/>
         </w:rPr>
-        <w:t xml:space="preserve"> was highest in hillslope sites, though not enough valley sites may have been sampled for adequate comparison. The higher levels of </w:t>
-      </w:r>
+        <w:t xml:space="preserve"> was highest in hillslope sites, though not enough valley sites may have been sampled for adequate comparison. </w:t>
+      </w:r>
+      <w:commentRangeStart w:id="83"/>
       <w:r>
         <w:rPr>
           <w:color w:val="000000" w:themeColor="text1"/>
         </w:rPr>
-        <w:lastRenderedPageBreak/>
-        <w:t xml:space="preserve">hillslope </w:t>
+        <w:t xml:space="preserve">The higher levels of hillslope </w:t>
       </w:r>
       <w:proofErr w:type="spellStart"/>
       <w:r>
@@ -2166,6 +2981,13 @@
           <w:color w:val="000000" w:themeColor="text1"/>
         </w:rPr>
         <w:t xml:space="preserve"> 2018).</w:t>
+      </w:r>
+      <w:commentRangeEnd w:id="83"/>
+      <w:r>
+        <w:rPr>
+          <w:rStyle w:val="CommentReference"/>
+        </w:rPr>
+        <w:commentReference w:id="83"/>
       </w:r>
     </w:p>
     <w:p>
@@ -2204,6 +3026,7 @@
           <w:color w:val="4472C4"/>
         </w:rPr>
       </w:pPr>
+      <w:commentRangeStart w:id="84"/>
       <w:r>
         <w:rPr>
           <w:b/>
@@ -2223,7 +3046,7 @@
                     <pic:cNvPicPr preferRelativeResize="0"/>
                   </pic:nvPicPr>
                   <pic:blipFill>
-                    <a:blip r:embed="rId15"/>
+                    <a:blip r:embed="rId16"/>
                     <a:srcRect/>
                     <a:stretch>
                       <a:fillRect/>
@@ -2245,8 +3068,16 @@
           </wp:inline>
         </w:drawing>
       </w:r>
-    </w:p>
-    <w:p>
+      <w:commentRangeEnd w:id="84"/>
+      <w:r>
+        <w:rPr>
+          <w:rStyle w:val="CommentReference"/>
+        </w:rPr>
+        <w:commentReference w:id="84"/>
+      </w:r>
+    </w:p>
+    <w:p>
+      <w:commentRangeStart w:id="85"/>
       <w:r>
         <w:rPr>
           <w:b/>
@@ -2263,7 +3094,20 @@
         <w:rPr>
           <w:b/>
         </w:rPr>
-        <w:t xml:space="preserve">. Total soil carbon (mg) and the ratio of soil carbon to pyrogenic carbon across depth (0-35 cm) in old growth redwood soils. </w:t>
+        <w:t>.</w:t>
+      </w:r>
+      <w:commentRangeEnd w:id="85"/>
+      <w:r>
+        <w:rPr>
+          <w:rStyle w:val="CommentReference"/>
+        </w:rPr>
+        <w:commentReference w:id="85"/>
+      </w:r>
+      <w:r>
+        <w:rPr>
+          <w:b/>
+        </w:rPr>
+        <w:t xml:space="preserve"> Total soil carbon (mg) and the ratio of soil carbon to pyrogenic carbon across depth (0-35 cm) in old growth redwood soils. </w:t>
       </w:r>
       <w:r>
         <w:t xml:space="preserve">Results from elemental analysis of undigested soil and digested soil samples. A) Total C levels for undigested soil samples across depth (0-35 cm). B). Ratios of </w:t>
@@ -2307,8 +3151,23 @@
         <w:sdtEndPr/>
         <w:sdtContent/>
       </w:sdt>
-      <w:r>
-        <w:t xml:space="preserve">The soil charcoal record in coast redwood mineral soils contains evidence of fire history that precede tree-ring records of fire. </w:t>
+      <w:commentRangeStart w:id="86"/>
+      <w:r>
+        <w:t xml:space="preserve">The soil charcoal record in coast redwood mineral soils contains evidence of fire history that </w:t>
+      </w:r>
+      <w:commentRangeStart w:id="87"/>
+      <w:r>
+        <w:t>precede tree-ring records of fire</w:t>
+      </w:r>
+      <w:commentRangeEnd w:id="87"/>
+      <w:r>
+        <w:rPr>
+          <w:rStyle w:val="CommentReference"/>
+        </w:rPr>
+        <w:commentReference w:id="87"/>
+      </w:r>
+      <w:r>
+        <w:t xml:space="preserve">. </w:t>
       </w:r>
       <w:r>
         <w:t xml:space="preserve">Charcoal and carbon concentrations are greatest in the top 10 cm of redwood soils and decline with depth, though charcoal is still found 30-35 cm deep. </w:t>
@@ -2326,8 +3185,36 @@
         <w:t xml:space="preserve"> within redwood soils</w:t>
       </w:r>
       <w:r>
-        <w:t xml:space="preserve">, though not always within a stratigraphy. </w:t>
-      </w:r>
+        <w:t>, though not always within a stratigraphy</w:t>
+      </w:r>
+      <w:commentRangeStart w:id="88"/>
+      <w:r>
+        <w:t>.</w:t>
+      </w:r>
+      <w:commentRangeEnd w:id="88"/>
+      <w:ins w:id="89" w:author="Hayes, Katherine" w:date="2021-01-28T08:09:00Z">
+        <w:r>
+          <w:t xml:space="preserve"> </w:t>
+        </w:r>
+      </w:ins>
+      <w:commentRangeEnd w:id="86"/>
+      <w:r>
+        <w:rPr>
+          <w:rStyle w:val="CommentReference"/>
+        </w:rPr>
+        <w:commentReference w:id="88"/>
+      </w:r>
+      <w:r>
+        <w:rPr>
+          <w:rStyle w:val="CommentReference"/>
+        </w:rPr>
+        <w:commentReference w:id="86"/>
+      </w:r>
+      <w:ins w:id="90" w:author="Trevor A. Carter" w:date="2021-01-28T08:09:00Z">
+        <w:r>
+          <w:t xml:space="preserve"> </w:t>
+        </w:r>
+      </w:ins>
     </w:p>
     <w:p>
       <w:pPr>
@@ -2344,23 +3231,73 @@
         <w:t xml:space="preserve"> is relatively arbitrary, </w:t>
       </w:r>
       <w:r>
-        <w:t>signaling that redwood soils experience mixing</w:t>
-      </w:r>
-      <w:r>
-        <w:t xml:space="preserve"> across a variety of spatial scales. </w:t>
-      </w:r>
-      <w:r>
-        <w:t xml:space="preserve">Soil mixing in redwood forests may be driven by disturbance events occurring at various spatial or temporal scales, either human or natural (tree tip-ups or down-slope soil movement). Tree tip-ups in particular likely upturn large amounts of </w:t>
+        <w:t xml:space="preserve">signaling that redwood soils experience </w:t>
       </w:r>
       <w:r>
         <w:lastRenderedPageBreak/>
-        <w:t>soi</w:t>
+        <w:t>mixing</w:t>
+      </w:r>
+      <w:r>
+        <w:t xml:space="preserve"> across a variety of spatial scales</w:t>
+      </w:r>
+      <w:commentRangeStart w:id="91"/>
+      <w:r>
+        <w:t>.</w:t>
+      </w:r>
+      <w:commentRangeEnd w:id="91"/>
+      <w:r>
+        <w:rPr>
+          <w:rStyle w:val="CommentReference"/>
+        </w:rPr>
+        <w:commentReference w:id="91"/>
+      </w:r>
+      <w:r>
+        <w:t xml:space="preserve"> </w:t>
+      </w:r>
+      <w:commentRangeStart w:id="92"/>
+      <w:r>
+        <w:t xml:space="preserve">Soil mixing </w:t>
+      </w:r>
+      <w:commentRangeEnd w:id="92"/>
+      <w:r>
+        <w:rPr>
+          <w:rStyle w:val="CommentReference"/>
+        </w:rPr>
+        <w:commentReference w:id="92"/>
+      </w:r>
+      <w:r>
+        <w:t>in redwood forests may be driven by disturbance events occurring at various spatial or temporal scales, either human or natural (tree tip-ups or down-slope soil movement)</w:t>
+      </w:r>
+      <w:commentRangeStart w:id="93"/>
+      <w:r>
+        <w:t>.</w:t>
+      </w:r>
+      <w:commentRangeEnd w:id="93"/>
+      <w:r>
+        <w:rPr>
+          <w:rStyle w:val="CommentReference"/>
+        </w:rPr>
+        <w:commentReference w:id="93"/>
+      </w:r>
+      <w:r>
+        <w:t xml:space="preserve"> Tree tip-ups in particular likely upturn large amounts of soi</w:t>
       </w:r>
       <w:r>
         <w:t>l</w:t>
       </w:r>
       <w:r>
-        <w:t xml:space="preserve"> given the size of redwood root systems. </w:t>
+        <w:t xml:space="preserve"> given the size of redwood root system</w:t>
+      </w:r>
+      <w:commentRangeStart w:id="94"/>
+      <w:r>
+        <w:t xml:space="preserve">s. </w:t>
+      </w:r>
+      <w:commentRangeEnd w:id="94"/>
+      <w:r>
+        <w:rPr>
+          <w:rStyle w:val="CommentReference"/>
+        </w:rPr>
+        <w:commentReference w:id="94"/>
       </w:r>
       <w:r>
         <w:t>Across greater spatial scales, soil mixing may be driven by erosion or depositional events:</w:t>
@@ -2410,18 +3347,50 @@
       <w:r>
         <w:t xml:space="preserve">. </w:t>
       </w:r>
+      <w:commentRangeStart w:id="95"/>
       <w:r>
         <w:t>While greater investigation is needed to fully constrain fire activity across the last millennium in coast redwood forests, d</w:t>
       </w:r>
       <w:r>
         <w:t>ated fires from the Norman and Jennings project only extend back to 250 years BP, again emphasizing the value of the temporal extent of soil charcoal</w:t>
       </w:r>
+      <w:commentRangeStart w:id="96"/>
       <w:r>
         <w:rPr>
           <w:color w:val="4472C4"/>
         </w:rPr>
-        <w:t xml:space="preserve">. </w:t>
-      </w:r>
+        <w:t>.</w:t>
+      </w:r>
+      <w:commentRangeEnd w:id="96"/>
+      <w:ins w:id="97" w:author="Hayes, Katherine" w:date="2021-01-28T08:09:00Z">
+        <w:r>
+          <w:rPr>
+            <w:color w:val="4472C4"/>
+          </w:rPr>
+          <w:t xml:space="preserve"> </w:t>
+        </w:r>
+      </w:ins>
+      <w:commentRangeEnd w:id="95"/>
+      <w:r>
+        <w:rPr>
+          <w:rStyle w:val="CommentReference"/>
+        </w:rPr>
+        <w:commentReference w:id="96"/>
+      </w:r>
+      <w:r>
+        <w:rPr>
+          <w:rStyle w:val="CommentReference"/>
+        </w:rPr>
+        <w:commentReference w:id="95"/>
+      </w:r>
+      <w:ins w:id="98" w:author="Trevor A. Carter" w:date="2021-01-28T08:09:00Z">
+        <w:r>
+          <w:rPr>
+            <w:color w:val="4472C4"/>
+          </w:rPr>
+          <w:t xml:space="preserve"> </w:t>
+        </w:r>
+      </w:ins>
       <w:r>
         <w:rPr>
           <w:color w:val="4472C4"/>
@@ -2434,6 +3403,7 @@
         <w:pStyle w:val="Heading2"/>
       </w:pPr>
       <w:r>
+        <w:lastRenderedPageBreak/>
         <w:t>4.1 Pyrogenic Carbon</w:t>
       </w:r>
     </w:p>
@@ -2442,6 +3412,7 @@
         <w:spacing w:line="480" w:lineRule="auto"/>
         <w:ind w:firstLine="720"/>
       </w:pPr>
+      <w:commentRangeStart w:id="99"/>
       <w:r>
         <w:t xml:space="preserve">The average proportion of </w:t>
       </w:r>
@@ -2451,7 +3422,17 @@
       </w:r>
       <w:proofErr w:type="spellEnd"/>
       <w:r>
-        <w:t xml:space="preserve"> relative to total soil C in redwood ecosystems was comparable to estimates for ecosystems with frequent fire (</w:t>
+        <w:t xml:space="preserve"> relative to total soil C in redwood ecosystems was comparable to estimates for ecosystems with </w:t>
+      </w:r>
+      <w:commentRangeEnd w:id="99"/>
+      <w:r>
+        <w:rPr>
+          <w:rStyle w:val="CommentReference"/>
+        </w:rPr>
+        <w:commentReference w:id="99"/>
+      </w:r>
+      <w:r>
+        <w:t>frequent fire (</w:t>
       </w:r>
       <w:r>
         <w:t>15%</w:t>
@@ -2474,11 +3455,7 @@
       </w:r>
       <w:proofErr w:type="spellEnd"/>
       <w:r>
-        <w:t xml:space="preserve"> across sites was </w:t>
-      </w:r>
-      <w:r>
-        <w:lastRenderedPageBreak/>
-        <w:t xml:space="preserve">higher than estimates produced for coastal Douglas-fir forests in Southwest Oregon, boreal forest soils, Sierra Nevada soils and dry Ponderosa Pine forest soils, all systems that undergo regular fire at different temporal intervals (Ball et a. 2010, </w:t>
+        <w:t xml:space="preserve"> across sites was higher than estimates produced for coastal Douglas-fir forests in Southwest Oregon, boreal forest soils, Sierra Nevada soils and dry Ponderosa Pine forest soils, all systems that undergo regular fire at different temporal intervals (Ball et a. 2010, </w:t>
       </w:r>
       <w:proofErr w:type="spellStart"/>
       <w:r>
@@ -2569,11 +3546,22 @@
         <w:spacing w:line="480" w:lineRule="auto"/>
         <w:ind w:firstLine="720"/>
       </w:pPr>
+      <w:commentRangeStart w:id="100"/>
       <w:r>
         <w:t>Our results</w:t>
       </w:r>
       <w:r>
-        <w:t xml:space="preserve"> suggest that fire may have an impact on carbon cycling within coast redwood forests comparable to ecosystems with frequent fire regimes (fires occurring somewhere between 5 to 30 years). High levels of biomass in redwood forests may contribute to the large quantity of charcoal produced, and hillslope erosion and tree-tip-up bioturbation may promote the burial and preservation of charcoal. Acid digestion may underestimate </w:t>
+        <w:t xml:space="preserve"> </w:t>
+      </w:r>
+      <w:commentRangeEnd w:id="100"/>
+      <w:r>
+        <w:rPr>
+          <w:rStyle w:val="CommentReference"/>
+        </w:rPr>
+        <w:commentReference w:id="100"/>
+      </w:r>
+      <w:r>
+        <w:t xml:space="preserve">suggest that fire may have an impact on carbon cycling within coast redwood forests comparable to ecosystems with frequent fire regimes (fires occurring somewhere between 5 to 30 years). High levels of biomass in redwood forests may contribute to the large quantity of charcoal produced, and hillslope erosion and tree-tip-up bioturbation may promote the burial and preservation of charcoal. Acid digestion may underestimate </w:t>
       </w:r>
       <w:proofErr w:type="spellStart"/>
       <w:r>
@@ -2592,7 +3580,25 @@
         <w:t xml:space="preserve"> during digestion. However, </w:t>
       </w:r>
       <w:r>
-        <w:t>the extremely young age of standards means</w:t>
+        <w:t xml:space="preserve">the extremely </w:t>
+      </w:r>
+      <w:commentRangeStart w:id="101"/>
+      <w:r>
+        <w:t xml:space="preserve">young age </w:t>
+      </w:r>
+      <w:commentRangeEnd w:id="101"/>
+      <w:r>
+        <w:rPr>
+          <w:rStyle w:val="CommentReference"/>
+        </w:rPr>
+        <w:commentReference w:id="101"/>
+      </w:r>
+      <w:r>
+        <w:t xml:space="preserve">of standards </w:t>
+      </w:r>
+      <w:r>
+        <w:lastRenderedPageBreak/>
+        <w:t>means</w:t>
       </w:r>
       <w:r>
         <w:t xml:space="preserve"> </w:t>
@@ -2635,19 +3641,26 @@
       </w:r>
       <w:proofErr w:type="spellEnd"/>
       <w:r>
-        <w:t xml:space="preserve"> loss of less than 10% (Douglas-fir charcoal) using the same acid-peroxide digestion. Therefore, it is not clear to what degree the </w:t>
-      </w:r>
-      <w:r>
-        <w:lastRenderedPageBreak/>
-        <w:t xml:space="preserve">acid-digestion underestimates the actual </w:t>
-      </w:r>
+        <w:t xml:space="preserve"> loss of less than 10% (Douglas-fir charcoal) using the same acid-peroxide digestion. Therefore, it is not clear to what degree the acid-digestion underestimates the actual </w:t>
+      </w:r>
+      <w:commentRangeStart w:id="102"/>
       <w:proofErr w:type="spellStart"/>
       <w:r>
         <w:t>PyC</w:t>
       </w:r>
       <w:proofErr w:type="spellEnd"/>
       <w:r>
-        <w:t xml:space="preserve"> concentration, and more work is needed to clarify the effect of charcoal age on digestion estimates. </w:t>
+        <w:t xml:space="preserve"> </w:t>
+      </w:r>
+      <w:commentRangeEnd w:id="102"/>
+      <w:r>
+        <w:rPr>
+          <w:rStyle w:val="CommentReference"/>
+        </w:rPr>
+        <w:commentReference w:id="102"/>
+      </w:r>
+      <w:r>
+        <w:t xml:space="preserve">concentration, and more work is needed to clarify the effect of charcoal age on digestion estimates. </w:t>
       </w:r>
     </w:p>
     <w:p>
@@ -2755,6 +3768,28 @@
     <w:p>
       <w:pPr>
         <w:spacing w:line="480" w:lineRule="auto"/>
+        <w:ind w:firstLine="720"/>
+        <w:rPr>
+          <w:ins w:id="103" w:author="Brian Buma" w:date="2021-01-28T08:08:00Z"/>
+        </w:rPr>
+      </w:pPr>
+      <w:commentRangeStart w:id="104"/>
+      <w:ins w:id="105" w:author="Brian Buma" w:date="2021-01-28T08:08:00Z">
+        <w:r>
+          <w:t>X</w:t>
+        </w:r>
+        <w:commentRangeEnd w:id="104"/>
+        <w:r>
+          <w:rPr>
+            <w:rStyle w:val="CommentReference"/>
+          </w:rPr>
+          <w:commentReference w:id="104"/>
+        </w:r>
+      </w:ins>
+    </w:p>
+    <w:p>
+      <w:pPr>
+        <w:spacing w:line="480" w:lineRule="auto"/>
         <w:rPr>
           <w:b/>
           <w:bCs/>
@@ -2810,12 +3845,13 @@
           <w:b/>
           <w:bCs/>
         </w:rPr>
+        <w:lastRenderedPageBreak/>
         <w:t>Data Availability:</w:t>
       </w:r>
       <w:r>
         <w:t xml:space="preserve"> The data and code used in this manuscript have been made available for reproducibility purposes and are accessible at the following DOI: </w:t>
       </w:r>
-      <w:hyperlink r:id="rId16" w:history="1">
+      <w:hyperlink r:id="rId17" w:history="1">
         <w:r>
           <w:rPr>
             <w:rStyle w:val="Hyperlink"/>
@@ -2849,11 +3885,7 @@
       </w:r>
       <w:proofErr w:type="gramEnd"/>
       <w:r>
-        <w:t xml:space="preserve"> number). Fieldwork was supported by the BLM Arcata field office. We thank Alexia Gee for </w:t>
-      </w:r>
-      <w:r>
-        <w:lastRenderedPageBreak/>
-        <w:t xml:space="preserve">assistance in the field and </w:t>
+        <w:t xml:space="preserve"> number). Fieldwork was supported by the BLM Arcata field office. We thank Alexia Gee for assistance in the field and </w:t>
       </w:r>
       <w:proofErr w:type="spellStart"/>
       <w:r>
@@ -3574,6 +4606,19 @@
         <w:gridCol w:w="90"/>
         <w:gridCol w:w="810"/>
         <w:gridCol w:w="1535"/>
+        <w:tblGridChange w:id="106">
+          <w:tblGrid>
+            <w:gridCol w:w="1310"/>
+            <w:gridCol w:w="1205"/>
+            <w:gridCol w:w="1080"/>
+            <w:gridCol w:w="1440"/>
+            <w:gridCol w:w="1530"/>
+            <w:gridCol w:w="1080"/>
+            <w:gridCol w:w="90"/>
+            <w:gridCol w:w="810"/>
+            <w:gridCol w:w="1535"/>
+          </w:tblGrid>
+        </w:tblGridChange>
       </w:tblGrid>
       <w:tr>
         <w:tc>
@@ -7377,7 +8422,7 @@
                     <pic:cNvPicPr/>
                   </pic:nvPicPr>
                   <pic:blipFill>
-                    <a:blip r:embed="rId17">
+                    <a:blip r:embed="rId18">
                       <a:extLst>
                         <a:ext uri="{28A0092B-C50C-407E-A947-70E740481C1C}">
                           <a14:useLocalDpi xmlns:a14="http://schemas.microsoft.com/office/drawing/2010/main" val="0"/>
@@ -7451,7 +8496,7 @@
                     <pic:cNvPicPr/>
                   </pic:nvPicPr>
                   <pic:blipFill>
-                    <a:blip r:embed="rId18">
+                    <a:blip r:embed="rId19">
                       <a:extLst>
                         <a:ext uri="{28A0092B-C50C-407E-A947-70E740481C1C}">
                           <a14:useLocalDpi xmlns:a14="http://schemas.microsoft.com/office/drawing/2010/main" val="0"/>
@@ -7494,9 +8539,9 @@
       </w:r>
     </w:p>
     <w:sectPr>
-      <w:headerReference w:type="even" r:id="rId19"/>
-      <w:headerReference w:type="default" r:id="rId20"/>
-      <w:footerReference w:type="default" r:id="rId21"/>
+      <w:headerReference w:type="even" r:id="rId20"/>
+      <w:headerReference w:type="default" r:id="rId21"/>
+      <w:footerReference w:type="default" r:id="rId22"/>
       <w:pgSz w:w="12240" w:h="15840"/>
       <w:pgMar w:top="1440" w:right="1440" w:bottom="1440" w:left="1440" w:header="720" w:footer="720" w:gutter="0"/>
       <w:lnNumType w:countBy="1" w:restart="continuous"/>
@@ -7527,7 +8572,7 @@
       </w:r>
     </w:p>
   </w:comment>
-  <w:comment w:id="1" w:author="Hayes, Katherine" w:date="2021-01-18T14:19:00Z" w:initials="HK">
+  <w:comment w:id="2" w:author="Brian Buma" w:date="2021-01-25T20:07:00Z" w:initials="BB">
     <w:p>
       <w:pPr>
         <w:pStyle w:val="CommentText"/>
@@ -7539,11 +8584,235 @@
         <w:annotationRef/>
       </w:r>
       <w:r>
+        <w:t>This would depend on what aspect of fires.  Perhaps end the sentence, then “Fire regimes are often best described…”</w:t>
+      </w:r>
+    </w:p>
+  </w:comment>
+  <w:comment w:id="3" w:author="Trevor A. Carter" w:date="2021-01-25T15:07:00Z" w:initials="TAC">
+    <w:p>
+      <w:pPr>
+        <w:pStyle w:val="CommentText"/>
+      </w:pPr>
+      <w:r>
+        <w:rPr>
+          <w:rStyle w:val="CommentReference"/>
+        </w:rPr>
+        <w:annotationRef/>
+      </w:r>
+      <w:r>
+        <w:t xml:space="preserve">Establish the importance of both fire and the study system before explaining what you did. Hook the reader with an overwhelming importance to why you did what you did. </w:t>
+      </w:r>
+    </w:p>
+  </w:comment>
+  <w:comment w:id="5" w:author="Trevor A. Carter" w:date="2021-01-25T15:08:00Z" w:initials="TAC">
+    <w:p>
+      <w:pPr>
+        <w:pStyle w:val="CommentText"/>
+      </w:pPr>
+      <w:r>
+        <w:rPr>
+          <w:rStyle w:val="CommentReference"/>
+        </w:rPr>
+        <w:annotationRef/>
+      </w:r>
+      <w:r>
+        <w:t>Introduce method</w:t>
+      </w:r>
+    </w:p>
+  </w:comment>
+  <w:comment w:id="6" w:author="Brian Buma" w:date="2021-01-25T20:08:00Z" w:initials="BB">
+    <w:p>
+      <w:pPr>
+        <w:pStyle w:val="CommentText"/>
+      </w:pPr>
+      <w:r>
+        <w:rPr>
+          <w:rStyle w:val="CommentReference"/>
+        </w:rPr>
+        <w:annotationRef/>
+      </w:r>
+      <w:r>
+        <w:t>Implies patterns of survivorship (“legacies”)</w:t>
+      </w:r>
+    </w:p>
+  </w:comment>
+  <w:comment w:id="8" w:author="Brian Buma" w:date="2021-01-25T20:09:00Z" w:initials="BB">
+    <w:p>
+      <w:pPr>
+        <w:pStyle w:val="CommentText"/>
+      </w:pPr>
+      <w:r>
+        <w:rPr>
+          <w:rStyle w:val="CommentReference"/>
+        </w:rPr>
+        <w:annotationRef/>
+      </w:r>
+      <w:r>
+        <w:t xml:space="preserve">…with the goal of XXX.  </w:t>
+      </w:r>
+      <w:proofErr w:type="gramStart"/>
+      <w:r>
+        <w:t>Otherwise</w:t>
+      </w:r>
+      <w:proofErr w:type="gramEnd"/>
+      <w:r>
+        <w:t xml:space="preserve"> it’s hard to know what the point of the results reported next are.</w:t>
+      </w:r>
+    </w:p>
+  </w:comment>
+  <w:comment w:id="10" w:author="Trevor A. Carter" w:date="2021-01-25T15:11:00Z" w:initials="TAC">
+    <w:p>
+      <w:pPr>
+        <w:pStyle w:val="CommentText"/>
+      </w:pPr>
+      <w:r>
+        <w:rPr>
+          <w:rStyle w:val="CommentReference"/>
+        </w:rPr>
+        <w:annotationRef/>
+      </w:r>
+      <w:r>
+        <w:t xml:space="preserve">Is this sentence redundant to the sentence related to dendrochronological records? </w:t>
+      </w:r>
+    </w:p>
+  </w:comment>
+  <w:comment w:id="9" w:author="Brian Buma" w:date="2021-01-25T20:10:00Z" w:initials="BB">
+    <w:p>
+      <w:pPr>
+        <w:pStyle w:val="CommentText"/>
+      </w:pPr>
+      <w:r>
+        <w:rPr>
+          <w:rStyle w:val="CommentReference"/>
+        </w:rPr>
+        <w:annotationRef/>
+      </w:r>
+      <w:r>
+        <w:t xml:space="preserve">Still unclear from the abstract what about the nature of these fires you’re reporting – sounds more like testing the relationship b/w soil and </w:t>
+      </w:r>
+      <w:proofErr w:type="spellStart"/>
+      <w:r>
+        <w:t>dendro</w:t>
+      </w:r>
+      <w:proofErr w:type="spellEnd"/>
+      <w:r>
+        <w:t xml:space="preserve"> records</w:t>
+      </w:r>
+    </w:p>
+  </w:comment>
+  <w:comment w:id="13" w:author="Trevor A. Carter" w:date="2021-01-25T15:11:00Z" w:initials="TAC">
+    <w:p>
+      <w:pPr>
+        <w:pStyle w:val="CommentText"/>
+      </w:pPr>
+      <w:r>
+        <w:rPr>
+          <w:rStyle w:val="CommentReference"/>
+        </w:rPr>
+        <w:annotationRef/>
+      </w:r>
+      <w:r>
+        <w:t>How?</w:t>
+      </w:r>
+    </w:p>
+  </w:comment>
+  <w:comment w:id="14" w:author="Trevor A. Carter" w:date="2021-01-25T15:13:00Z" w:initials="TAC">
+    <w:p>
+      <w:pPr>
+        <w:pStyle w:val="CommentText"/>
+      </w:pPr>
+      <w:r>
+        <w:rPr>
+          <w:rStyle w:val="CommentReference"/>
+        </w:rPr>
+        <w:annotationRef/>
+      </w:r>
+      <w:r>
+        <w:t xml:space="preserve">Why is it important to contextualize fire in modern ecosystems?  </w:t>
+      </w:r>
+    </w:p>
+  </w:comment>
+  <w:comment w:id="15" w:author="Brian Buma" w:date="2021-01-25T20:12:00Z" w:initials="BB">
+    <w:p>
+      <w:pPr>
+        <w:pStyle w:val="CommentText"/>
+      </w:pPr>
+      <w:r>
+        <w:rPr>
+          <w:rStyle w:val="CommentReference"/>
+        </w:rPr>
+        <w:annotationRef/>
+      </w:r>
+      <w:r>
+        <w:t>Used word just prior</w:t>
+      </w:r>
+    </w:p>
+  </w:comment>
+  <w:comment w:id="16" w:author="Trevor A. Carter" w:date="2021-01-25T15:15:00Z" w:initials="TAC">
+    <w:p>
+      <w:pPr>
+        <w:pStyle w:val="CommentText"/>
+      </w:pPr>
+      <w:r>
+        <w:rPr>
+          <w:rStyle w:val="CommentReference"/>
+        </w:rPr>
+        <w:annotationRef/>
+      </w:r>
+      <w:r>
+        <w:t xml:space="preserve">A little difficult to read. </w:t>
+      </w:r>
+    </w:p>
+  </w:comment>
+  <w:comment w:id="18" w:author="Trevor A. Carter" w:date="2021-01-25T15:17:00Z" w:initials="TAC">
+    <w:p>
+      <w:pPr>
+        <w:pStyle w:val="CommentText"/>
+      </w:pPr>
+      <w:r>
+        <w:rPr>
+          <w:rStyle w:val="CommentReference"/>
+        </w:rPr>
+        <w:annotationRef/>
+      </w:r>
+      <w:r>
+        <w:t>Introduce this system. Why did you study here? What is important about understanding this system in particular?</w:t>
+      </w:r>
+    </w:p>
+  </w:comment>
+  <w:comment w:id="22" w:author="Trevor A. Carter" w:date="2021-01-25T15:19:00Z" w:initials="TAC">
+    <w:p>
+      <w:pPr>
+        <w:pStyle w:val="CommentText"/>
+      </w:pPr>
+      <w:r>
+        <w:rPr>
+          <w:rStyle w:val="CommentReference"/>
+        </w:rPr>
+        <w:annotationRef/>
+      </w:r>
+      <w:r>
+        <w:t>Good pun</w:t>
+      </w:r>
+    </w:p>
+  </w:comment>
+  <w:comment w:id="33" w:author="Hayes, Katherine" w:date="2021-01-18T14:19:00Z" w:initials="HK">
+    <w:p>
+      <w:pPr>
+        <w:pStyle w:val="CommentText"/>
+      </w:pPr>
+      <w:r>
+        <w:rPr>
+          <w:rStyle w:val="CommentReference"/>
+        </w:rPr>
+        <w:annotationRef/>
+      </w:r>
+      <w:r>
         <w:t>Remember to take this out and find a better one</w:t>
       </w:r>
     </w:p>
   </w:comment>
-  <w:comment w:id="2" w:author="Hayes, Katherine" w:date="2021-01-19T08:58:00Z" w:initials="HK">
+  <w:comment w:id="34" w:author="Trevor A. Carter" w:date="2021-01-25T15:18:00Z" w:initials="TAC">
     <w:p>
       <w:pPr>
         <w:pStyle w:val="CommentText"/>
@@ -7555,11 +8824,201 @@
         <w:annotationRef/>
       </w:r>
       <w:r>
+        <w:t>Love it</w:t>
+      </w:r>
+    </w:p>
+  </w:comment>
+  <w:comment w:id="17" w:author="Brian Buma" w:date="2021-01-25T20:16:00Z" w:initials="BB">
+    <w:p>
+      <w:pPr>
+        <w:pStyle w:val="CommentText"/>
+      </w:pPr>
+      <w:r>
+        <w:rPr>
+          <w:rStyle w:val="CommentReference"/>
+        </w:rPr>
+        <w:annotationRef/>
+      </w:r>
+      <w:r>
+        <w:t>Suggest moving below the next two paragraphs.</w:t>
+      </w:r>
+    </w:p>
+  </w:comment>
+  <w:comment w:id="21" w:author="Trevor A. Carter" w:date="2021-01-25T15:18:00Z" w:initials="TAC">
+    <w:p>
+      <w:pPr>
+        <w:pStyle w:val="CommentText"/>
+      </w:pPr>
+      <w:r>
+        <w:rPr>
+          <w:rStyle w:val="CommentReference"/>
+        </w:rPr>
+        <w:annotationRef/>
+      </w:r>
+      <w:r>
+        <w:t xml:space="preserve">Open with this, </w:t>
+      </w:r>
+      <w:proofErr w:type="spellStart"/>
+      <w:r>
+        <w:t>its</w:t>
+      </w:r>
+      <w:proofErr w:type="spellEnd"/>
+      <w:r>
+        <w:t xml:space="preserve"> great!</w:t>
+      </w:r>
+    </w:p>
+  </w:comment>
+  <w:comment w:id="42" w:author="Trevor A. Carter" w:date="2021-01-25T15:22:00Z" w:initials="TAC">
+    <w:p>
+      <w:pPr>
+        <w:pStyle w:val="CommentText"/>
+      </w:pPr>
+      <w:r>
+        <w:rPr>
+          <w:rStyle w:val="CommentReference"/>
+        </w:rPr>
+        <w:annotationRef/>
+      </w:r>
+      <w:r>
+        <w:t>How?</w:t>
+      </w:r>
+    </w:p>
+  </w:comment>
+  <w:comment w:id="43" w:author="Trevor A. Carter" w:date="2021-01-25T15:23:00Z" w:initials="TAC">
+    <w:p>
+      <w:pPr>
+        <w:pStyle w:val="CommentText"/>
+      </w:pPr>
+      <w:r>
+        <w:rPr>
+          <w:rStyle w:val="CommentReference"/>
+        </w:rPr>
+        <w:annotationRef/>
+      </w:r>
+      <w:r>
+        <w:t xml:space="preserve">Tom </w:t>
+      </w:r>
+      <w:proofErr w:type="spellStart"/>
+      <w:r>
+        <w:t>Minkley</w:t>
+      </w:r>
+      <w:proofErr w:type="spellEnd"/>
+      <w:r>
+        <w:t xml:space="preserve"> @ </w:t>
+      </w:r>
+      <w:proofErr w:type="spellStart"/>
+      <w:r>
+        <w:t>Uwyo</w:t>
+      </w:r>
+      <w:proofErr w:type="spellEnd"/>
+      <w:r>
+        <w:t xml:space="preserve"> has a lot of papers on </w:t>
+      </w:r>
+      <w:r>
+        <w:t xml:space="preserve">paleo </w:t>
+      </w:r>
+      <w:r>
+        <w:t>charcoal</w:t>
+      </w:r>
+    </w:p>
+  </w:comment>
+  <w:comment w:id="47" w:author="Brian Buma" w:date="2021-01-25T20:46:00Z" w:initials="BB">
+    <w:p>
+      <w:pPr>
+        <w:pStyle w:val="CommentText"/>
+      </w:pPr>
+      <w:r>
+        <w:rPr>
+          <w:rStyle w:val="CommentReference"/>
+        </w:rPr>
+        <w:annotationRef/>
+      </w:r>
+      <w:r>
+        <w:t xml:space="preserve">This should be rewritten to be more punchy.  What are you trying to do and why, and what will we get out of this work?  </w:t>
+      </w:r>
+    </w:p>
+  </w:comment>
+  <w:comment w:id="48" w:author="Trevor A. Carter" w:date="2021-01-25T15:26:00Z" w:initials="TAC">
+    <w:p>
+      <w:pPr>
+        <w:pStyle w:val="CommentText"/>
+      </w:pPr>
+      <w:r>
+        <w:rPr>
+          <w:rStyle w:val="CommentReference"/>
+        </w:rPr>
+        <w:annotationRef/>
+      </w:r>
+      <w:r>
+        <w:t xml:space="preserve">I don’t feel like you introduce the questions before in your introduction. There doesn’t feel like a flow from knowledge introduced to knowledge gap. </w:t>
+      </w:r>
+    </w:p>
+  </w:comment>
+  <w:comment w:id="49" w:author="Brian Buma" w:date="2021-01-25T20:26:00Z" w:initials="BB">
+    <w:p>
+      <w:pPr>
+        <w:pStyle w:val="CommentText"/>
+      </w:pPr>
+      <w:r>
+        <w:rPr>
+          <w:rStyle w:val="CommentReference"/>
+        </w:rPr>
+        <w:annotationRef/>
+      </w:r>
+      <w:r>
+        <w:t>Strikes me as the same as #2, just referenced to rings.</w:t>
+      </w:r>
+    </w:p>
+  </w:comment>
+  <w:comment w:id="52" w:author="Trevor A. Carter" w:date="2021-01-25T15:26:00Z" w:initials="TAC">
+    <w:p>
+      <w:pPr>
+        <w:pStyle w:val="CommentText"/>
+      </w:pPr>
+      <w:r>
+        <w:rPr>
+          <w:rStyle w:val="CommentReference"/>
+        </w:rPr>
+        <w:annotationRef/>
+      </w:r>
+      <w:r>
+        <w:t>What journal are you going for?</w:t>
+      </w:r>
+    </w:p>
+  </w:comment>
+  <w:comment w:id="53" w:author="Trevor A. Carter" w:date="2021-01-25T15:28:00Z" w:initials="TAC">
+    <w:p>
+      <w:pPr>
+        <w:pStyle w:val="CommentText"/>
+      </w:pPr>
+      <w:r>
+        <w:rPr>
+          <w:rStyle w:val="CommentReference"/>
+        </w:rPr>
+        <w:annotationRef/>
+      </w:r>
+      <w:r>
+        <w:t xml:space="preserve">Do these sites span the range of variability within the reserve? Is the inset the entirety of the reserve? </w:t>
+      </w:r>
+    </w:p>
+  </w:comment>
+  <w:comment w:id="54" w:author="Hayes, Katherine" w:date="2021-01-19T08:58:00Z" w:initials="HK">
+    <w:p>
+      <w:pPr>
+        <w:pStyle w:val="CommentText"/>
+      </w:pPr>
+      <w:r>
+        <w:rPr>
+          <w:rStyle w:val="CommentReference"/>
+        </w:rPr>
+        <w:annotationRef/>
+      </w:r>
+      <w:r>
         <w:t>Double check in google earth, could be longer</w:t>
       </w:r>
     </w:p>
   </w:comment>
-  <w:comment w:id="3" w:author="Hayes, Katherine" w:date="2021-01-19T09:08:00Z" w:initials="HK">
+  <w:comment w:id="55" w:author="Trevor A. Carter" w:date="2021-01-25T15:29:00Z" w:initials="TAC">
     <w:p>
       <w:pPr>
         <w:pStyle w:val="CommentText"/>
@@ -7571,7 +9030,767 @@
         <w:annotationRef/>
       </w:r>
       <w:r>
+        <w:t xml:space="preserve">Why this distance? </w:t>
+      </w:r>
+    </w:p>
+  </w:comment>
+  <w:comment w:id="56" w:author="Trevor A. Carter" w:date="2021-01-25T15:29:00Z" w:initials="TAC">
+    <w:p>
+      <w:pPr>
+        <w:pStyle w:val="CommentText"/>
+      </w:pPr>
+      <w:r>
+        <w:rPr>
+          <w:rStyle w:val="CommentReference"/>
+        </w:rPr>
+        <w:annotationRef/>
+      </w:r>
+      <w:r>
+        <w:t xml:space="preserve">If you have 20 sampling sites why is n = 16? </w:t>
+      </w:r>
+    </w:p>
+  </w:comment>
+  <w:comment w:id="60" w:author="Brian Buma" w:date="2021-01-25T20:21:00Z" w:initials="BB">
+    <w:p>
+      <w:pPr>
+        <w:pStyle w:val="CommentText"/>
+      </w:pPr>
+      <w:r>
+        <w:rPr>
+          <w:rStyle w:val="CommentReference"/>
+        </w:rPr>
+        <w:annotationRef/>
+      </w:r>
+      <w:r>
+        <w:t xml:space="preserve">Does this suggest </w:t>
+      </w:r>
+      <w:proofErr w:type="spellStart"/>
+      <w:r>
+        <w:t>turbation</w:t>
+      </w:r>
+      <w:proofErr w:type="spellEnd"/>
+      <w:r>
+        <w:t xml:space="preserve"> somehow?  Bioturbation?  Wouldn’t stable soils develop horizons?  Or not in redwoods?</w:t>
+      </w:r>
+    </w:p>
+  </w:comment>
+  <w:comment w:id="59" w:author="Brian Buma" w:date="2021-01-25T20:25:00Z" w:initials="BB">
+    <w:p>
+      <w:pPr>
+        <w:pStyle w:val="CommentText"/>
+      </w:pPr>
+      <w:r>
+        <w:rPr>
+          <w:rStyle w:val="CommentReference"/>
+        </w:rPr>
+        <w:annotationRef/>
+      </w:r>
+      <w:r>
+        <w:t>This is not in your list of question.</w:t>
+      </w:r>
+    </w:p>
+  </w:comment>
+  <w:comment w:id="61" w:author="Brian Buma" w:date="2021-01-25T20:25:00Z" w:initials="BB">
+    <w:p>
+      <w:pPr>
+        <w:pStyle w:val="CommentText"/>
+      </w:pPr>
+      <w:r>
+        <w:rPr>
+          <w:rStyle w:val="CommentReference"/>
+        </w:rPr>
+        <w:annotationRef/>
+      </w:r>
+      <w:r>
+        <w:t>Q1 and Q2; suggest swapping order.</w:t>
+      </w:r>
+    </w:p>
+  </w:comment>
+  <w:comment w:id="62" w:author="Brian Buma" w:date="2021-01-25T20:26:00Z" w:initials="BB">
+    <w:p>
+      <w:pPr>
+        <w:pStyle w:val="CommentText"/>
+      </w:pPr>
+      <w:r>
+        <w:rPr>
+          <w:rStyle w:val="CommentReference"/>
+        </w:rPr>
+        <w:annotationRef/>
+      </w:r>
+      <w:r>
+        <w:t>Unclear which Q this ties to.</w:t>
+      </w:r>
+    </w:p>
+  </w:comment>
+  <w:comment w:id="63" w:author="Trevor A. Carter" w:date="2021-01-25T15:31:00Z" w:initials="TAC">
+    <w:p>
+      <w:pPr>
+        <w:pStyle w:val="CommentText"/>
+      </w:pPr>
+      <w:r>
+        <w:rPr>
+          <w:rStyle w:val="CommentReference"/>
+        </w:rPr>
+        <w:annotationRef/>
+      </w:r>
+      <w:r>
+        <w:t>Probably want to cite these methods</w:t>
+      </w:r>
+    </w:p>
+  </w:comment>
+  <w:comment w:id="64" w:author="Trevor A. Carter" w:date="2021-01-25T15:32:00Z" w:initials="TAC">
+    <w:p>
+      <w:pPr>
+        <w:pStyle w:val="CommentText"/>
+      </w:pPr>
+      <w:r>
+        <w:rPr>
+          <w:rStyle w:val="CommentReference"/>
+        </w:rPr>
+        <w:annotationRef/>
+      </w:r>
+      <w:r>
+        <w:t xml:space="preserve">Cite? </w:t>
+      </w:r>
+    </w:p>
+  </w:comment>
+  <w:comment w:id="65" w:author="Trevor A. Carter" w:date="2021-01-25T15:32:00Z" w:initials="TAC">
+    <w:p>
+      <w:pPr>
+        <w:pStyle w:val="CommentText"/>
+      </w:pPr>
+      <w:r>
+        <w:rPr>
+          <w:rStyle w:val="CommentReference"/>
+        </w:rPr>
+        <w:annotationRef/>
+      </w:r>
+      <w:r>
+        <w:t>Cite</w:t>
+      </w:r>
+    </w:p>
+  </w:comment>
+  <w:comment w:id="66" w:author="Hayes, Katherine" w:date="2021-01-19T09:08:00Z" w:initials="HK">
+    <w:p>
+      <w:pPr>
+        <w:pStyle w:val="CommentText"/>
+      </w:pPr>
+      <w:r>
+        <w:rPr>
+          <w:rStyle w:val="CommentReference"/>
+        </w:rPr>
+        <w:annotationRef/>
+      </w:r>
+      <w:r>
         <w:t>Need to see if I can figure out which version / calibration curve I used, since that determines how I cite it</w:t>
+      </w:r>
+    </w:p>
+  </w:comment>
+  <w:comment w:id="67" w:author="Brian Buma" w:date="2021-01-25T20:28:00Z" w:initials="BB">
+    <w:p>
+      <w:pPr>
+        <w:pStyle w:val="CommentText"/>
+      </w:pPr>
+      <w:r>
+        <w:rPr>
+          <w:rStyle w:val="CommentReference"/>
+        </w:rPr>
+        <w:annotationRef/>
+      </w:r>
+      <w:r>
+        <w:t>Not explicitly stated how you got BD earlier (w/ or w/out rocks)</w:t>
+      </w:r>
+    </w:p>
+  </w:comment>
+  <w:comment w:id="68" w:author="Brian Buma" w:date="2021-01-25T20:30:00Z" w:initials="BB">
+    <w:p>
+      <w:pPr>
+        <w:pStyle w:val="CommentText"/>
+      </w:pPr>
+      <w:r>
+        <w:rPr>
+          <w:rStyle w:val="CommentReference"/>
+        </w:rPr>
+        <w:annotationRef/>
+      </w:r>
+      <w:r>
+        <w:t>Did you compare across pits?</w:t>
+      </w:r>
+    </w:p>
+  </w:comment>
+  <w:comment w:id="69" w:author="Brian Buma" w:date="2021-01-25T20:30:00Z" w:initials="BB">
+    <w:p>
+      <w:pPr>
+        <w:pStyle w:val="CommentText"/>
+      </w:pPr>
+      <w:r>
+        <w:rPr>
+          <w:rStyle w:val="CommentReference"/>
+        </w:rPr>
+        <w:annotationRef/>
+      </w:r>
+      <w:r>
+        <w:t>No mention of Q3.</w:t>
+      </w:r>
+    </w:p>
+  </w:comment>
+  <w:comment w:id="70" w:author="Brian Buma" w:date="2021-01-25T20:35:00Z" w:initials="BB">
+    <w:p>
+      <w:pPr>
+        <w:pStyle w:val="CommentText"/>
+      </w:pPr>
+      <w:r>
+        <w:rPr>
+          <w:rStyle w:val="CommentReference"/>
+        </w:rPr>
+        <w:annotationRef/>
+      </w:r>
+      <w:r>
+        <w:t>Suggest simplifying and reorganizing around the questions explicitly.</w:t>
+      </w:r>
+    </w:p>
+  </w:comment>
+  <w:comment w:id="71" w:author="Brian Buma" w:date="2021-01-25T20:31:00Z" w:initials="BB">
+    <w:p>
+      <w:pPr>
+        <w:pStyle w:val="CommentText"/>
+      </w:pPr>
+      <w:r>
+        <w:rPr>
+          <w:rStyle w:val="CommentReference"/>
+        </w:rPr>
+        <w:annotationRef/>
+      </w:r>
+      <w:r>
+        <w:t xml:space="preserve">Just one, yes?  I’m confused as to this.  If you’re lumped the data then there should be some </w:t>
+      </w:r>
+      <w:proofErr w:type="spellStart"/>
+      <w:r>
+        <w:t>justificatition</w:t>
+      </w:r>
+      <w:proofErr w:type="spellEnd"/>
+      <w:r>
+        <w:t>.</w:t>
+      </w:r>
+    </w:p>
+  </w:comment>
+  <w:comment w:id="72" w:author="Brian Buma" w:date="2021-01-25T20:32:00Z" w:initials="BB">
+    <w:p>
+      <w:pPr>
+        <w:pStyle w:val="CommentText"/>
+      </w:pPr>
+      <w:r>
+        <w:rPr>
+          <w:rStyle w:val="CommentReference"/>
+        </w:rPr>
+        <w:annotationRef/>
+      </w:r>
+      <w:r>
+        <w:t>Which two?  And I thought debris flows were separate because of depositional/erosional environments (mentioned earlier).</w:t>
+      </w:r>
+    </w:p>
+  </w:comment>
+  <w:comment w:id="73" w:author="Brian Buma" w:date="2021-01-25T20:33:00Z" w:initials="BB">
+    <w:p>
+      <w:pPr>
+        <w:pStyle w:val="CommentText"/>
+      </w:pPr>
+      <w:r>
+        <w:rPr>
+          <w:rStyle w:val="CommentReference"/>
+        </w:rPr>
+        <w:annotationRef/>
+      </w:r>
+      <w:proofErr w:type="gramStart"/>
+      <w:r>
+        <w:t>Again</w:t>
+      </w:r>
+      <w:proofErr w:type="gramEnd"/>
+      <w:r>
+        <w:t xml:space="preserve"> it’s unclear what the point of a side-slope is in relation to the stratigraphy question; this seems purely for the longevity question. </w:t>
+      </w:r>
+    </w:p>
+  </w:comment>
+  <w:comment w:id="74" w:author="Brian Buma" w:date="2021-01-25T20:44:00Z" w:initials="BB">
+    <w:p>
+      <w:pPr>
+        <w:pStyle w:val="CommentText"/>
+      </w:pPr>
+      <w:r>
+        <w:rPr>
+          <w:rStyle w:val="CommentReference"/>
+        </w:rPr>
+        <w:annotationRef/>
+      </w:r>
+      <w:r>
+        <w:t>Site type wasn’t defined earlier, suggest clarifying that or dropping it since it doesn’t seem to relate to the questions.</w:t>
+      </w:r>
+    </w:p>
+    <w:p>
+      <w:pPr>
+        <w:pStyle w:val="CommentText"/>
+      </w:pPr>
+    </w:p>
+  </w:comment>
+  <w:comment w:id="77" w:author="Brian Buma" w:date="2021-01-25T20:36:00Z" w:initials="BB">
+    <w:p>
+      <w:pPr>
+        <w:pStyle w:val="CommentText"/>
+      </w:pPr>
+      <w:r>
+        <w:rPr>
+          <w:rStyle w:val="CommentReference"/>
+        </w:rPr>
+        <w:annotationRef/>
+      </w:r>
+      <w:r>
+        <w:t xml:space="preserve">I would suggest this means the soils are not as stable as one would think (or it is from combusted roots).  </w:t>
+      </w:r>
+    </w:p>
+  </w:comment>
+  <w:comment w:id="78" w:author="Brian Buma" w:date="2021-01-25T20:37:00Z" w:initials="BB">
+    <w:p>
+      <w:pPr>
+        <w:pStyle w:val="CommentText"/>
+      </w:pPr>
+      <w:r>
+        <w:rPr>
+          <w:rStyle w:val="CommentReference"/>
+        </w:rPr>
+        <w:annotationRef/>
+      </w:r>
+      <w:r>
+        <w:t xml:space="preserve">Error bars good, potentially </w:t>
+      </w:r>
+      <w:proofErr w:type="spellStart"/>
+      <w:r>
+        <w:t>recale</w:t>
+      </w:r>
+      <w:proofErr w:type="spellEnd"/>
+      <w:r>
+        <w:t xml:space="preserve"> x axis somehow.</w:t>
+      </w:r>
+    </w:p>
+    <w:p>
+      <w:pPr>
+        <w:pStyle w:val="CommentText"/>
+      </w:pPr>
+    </w:p>
+    <w:p>
+      <w:pPr>
+        <w:pStyle w:val="CommentText"/>
+      </w:pPr>
+      <w:r>
+        <w:t>Site type wasn’t defined earlier, suggest clarifying that or dropping it since it doesn’t seem to relate to the questions.</w:t>
+      </w:r>
+    </w:p>
+  </w:comment>
+  <w:comment w:id="79" w:author="Trevor A. Carter" w:date="2021-01-25T15:40:00Z" w:initials="TAC">
+    <w:p>
+      <w:pPr>
+        <w:pStyle w:val="CommentText"/>
+      </w:pPr>
+      <w:r>
+        <w:rPr>
+          <w:rStyle w:val="CommentReference"/>
+        </w:rPr>
+        <w:annotationRef/>
+      </w:r>
+      <w:r>
+        <w:t>yes</w:t>
+      </w:r>
+    </w:p>
+  </w:comment>
+  <w:comment w:id="80" w:author="Brian Buma" w:date="2021-01-25T20:38:00Z" w:initials="BB">
+    <w:p>
+      <w:pPr>
+        <w:pStyle w:val="CommentText"/>
+      </w:pPr>
+      <w:r>
+        <w:rPr>
+          <w:rStyle w:val="CommentReference"/>
+        </w:rPr>
+        <w:annotationRef/>
+      </w:r>
+      <w:r>
+        <w:t xml:space="preserve">Is this pooled across all depths?  Or </w:t>
+      </w:r>
+      <w:proofErr w:type="spellStart"/>
+      <w:r>
+        <w:t>constrainted</w:t>
+      </w:r>
+      <w:proofErr w:type="spellEnd"/>
+      <w:r>
+        <w:t xml:space="preserve"> to only within pit differences?  That would seem to make more </w:t>
+      </w:r>
+      <w:proofErr w:type="gramStart"/>
+      <w:r>
+        <w:t>sense, but</w:t>
+      </w:r>
+      <w:proofErr w:type="gramEnd"/>
+      <w:r>
+        <w:t xml:space="preserve"> be good to be explicit.  Some phrasing earlier suggests pooled.</w:t>
+      </w:r>
+    </w:p>
+  </w:comment>
+  <w:comment w:id="81" w:author="Trevor A. Carter" w:date="2021-01-25T15:43:00Z" w:initials="TAC">
+    <w:p>
+      <w:pPr>
+        <w:pStyle w:val="CommentText"/>
+      </w:pPr>
+      <w:r>
+        <w:rPr>
+          <w:rStyle w:val="CommentReference"/>
+        </w:rPr>
+        <w:annotationRef/>
+      </w:r>
+      <w:r>
+        <w:t>does this continue to the 45 cm depth?</w:t>
+      </w:r>
+    </w:p>
+  </w:comment>
+  <w:comment w:id="82" w:author="Brian Buma" w:date="2021-01-25T20:39:00Z" w:initials="BB">
+    <w:p>
+      <w:pPr>
+        <w:pStyle w:val="CommentText"/>
+      </w:pPr>
+      <w:r>
+        <w:rPr>
+          <w:rStyle w:val="CommentReference"/>
+        </w:rPr>
+        <w:annotationRef/>
+      </w:r>
+      <w:r>
+        <w:t>Not a question.</w:t>
+      </w:r>
+    </w:p>
+  </w:comment>
+  <w:comment w:id="83" w:author="Brian Buma" w:date="2021-01-25T20:41:00Z" w:initials="BB">
+    <w:p>
+      <w:pPr>
+        <w:pStyle w:val="CommentText"/>
+      </w:pPr>
+      <w:r>
+        <w:rPr>
+          <w:rStyle w:val="CommentReference"/>
+        </w:rPr>
+        <w:annotationRef/>
+      </w:r>
+      <w:proofErr w:type="gramStart"/>
+      <w:r>
+        <w:t>Also</w:t>
+      </w:r>
+      <w:proofErr w:type="gramEnd"/>
+      <w:r>
+        <w:t xml:space="preserve"> not a question</w:t>
+      </w:r>
+    </w:p>
+  </w:comment>
+  <w:comment w:id="84" w:author="Brian Buma" w:date="2021-01-25T20:41:00Z" w:initials="BB">
+    <w:p>
+      <w:pPr>
+        <w:pStyle w:val="CommentText"/>
+      </w:pPr>
+      <w:r>
+        <w:rPr>
+          <w:rStyle w:val="CommentReference"/>
+        </w:rPr>
+        <w:annotationRef/>
+      </w:r>
+      <w:r>
+        <w:t>Here the data is pooled, which I guess works, but given different sites will have different soil accumulation rates over your time scales I wonder if this is making more problems.</w:t>
+      </w:r>
+    </w:p>
+  </w:comment>
+  <w:comment w:id="85" w:author="Trevor A. Carter" w:date="2021-01-25T15:45:00Z" w:initials="TAC">
+    <w:p>
+      <w:pPr>
+        <w:pStyle w:val="CommentText"/>
+      </w:pPr>
+      <w:r>
+        <w:rPr>
+          <w:rStyle w:val="CommentReference"/>
+        </w:rPr>
+        <w:annotationRef/>
+      </w:r>
+      <w:r>
+        <w:t xml:space="preserve">Why are the depths relegated to categories instead of keeping them continuous? </w:t>
+      </w:r>
+    </w:p>
+  </w:comment>
+  <w:comment w:id="87" w:author="Brian Buma" w:date="2021-01-25T20:42:00Z" w:initials="BB">
+    <w:p>
+      <w:pPr>
+        <w:pStyle w:val="CommentText"/>
+      </w:pPr>
+      <w:r>
+        <w:rPr>
+          <w:rStyle w:val="CommentReference"/>
+        </w:rPr>
+        <w:annotationRef/>
+      </w:r>
+      <w:r>
+        <w:t xml:space="preserve">You should say what this is in the introduction. </w:t>
+      </w:r>
+    </w:p>
+  </w:comment>
+  <w:comment w:id="88" w:author="Trevor A. Carter" w:date="2021-01-25T15:51:00Z" w:initials="TAC">
+    <w:p>
+      <w:pPr>
+        <w:pStyle w:val="CommentText"/>
+      </w:pPr>
+      <w:r>
+        <w:rPr>
+          <w:rStyle w:val="CommentReference"/>
+        </w:rPr>
+        <w:annotationRef/>
+      </w:r>
+      <w:r>
+        <w:t>This paragraph reads as an overview of all results. Consider deleting or revising.</w:t>
+      </w:r>
+    </w:p>
+  </w:comment>
+  <w:comment w:id="86" w:author="Brian Buma" w:date="2021-01-25T20:47:00Z" w:initials="BB">
+    <w:p>
+      <w:pPr>
+        <w:pStyle w:val="CommentText"/>
+      </w:pPr>
+      <w:r>
+        <w:rPr>
+          <w:rStyle w:val="CommentReference"/>
+        </w:rPr>
+        <w:annotationRef/>
+      </w:r>
+      <w:r>
+        <w:t xml:space="preserve">Good first paragraph </w:t>
+      </w:r>
+      <w:proofErr w:type="gramStart"/>
+      <w:r>
+        <w:t>in regards to</w:t>
+      </w:r>
+      <w:proofErr w:type="gramEnd"/>
+      <w:r>
+        <w:t xml:space="preserve"> tone, but organize according to your questions (and see notes on those) so that this is a direct response to the end of the introduction.</w:t>
+      </w:r>
+    </w:p>
+  </w:comment>
+  <w:comment w:id="91" w:author="Trevor A. Carter" w:date="2021-01-25T15:51:00Z" w:initials="TAC">
+    <w:p>
+      <w:pPr>
+        <w:pStyle w:val="CommentText"/>
+      </w:pPr>
+      <w:r>
+        <w:rPr>
+          <w:rStyle w:val="CommentReference"/>
+        </w:rPr>
+        <w:annotationRef/>
+      </w:r>
+      <w:r>
+        <w:t>Nice!</w:t>
+      </w:r>
+    </w:p>
+  </w:comment>
+  <w:comment w:id="92" w:author="Brian Buma" w:date="2021-01-25T20:42:00Z" w:initials="BB">
+    <w:p>
+      <w:pPr>
+        <w:pStyle w:val="CommentText"/>
+      </w:pPr>
+      <w:r>
+        <w:rPr>
+          <w:rStyle w:val="CommentReference"/>
+        </w:rPr>
+        <w:annotationRef/>
+      </w:r>
+      <w:r>
+        <w:t>What about bioturbation (e.g., earthworms).</w:t>
+      </w:r>
+    </w:p>
+  </w:comment>
+  <w:comment w:id="93" w:author="Trevor A. Carter" w:date="2021-01-25T15:52:00Z" w:initials="TAC">
+    <w:p>
+      <w:pPr>
+        <w:pStyle w:val="CommentText"/>
+      </w:pPr>
+      <w:r>
+        <w:rPr>
+          <w:rStyle w:val="CommentReference"/>
+        </w:rPr>
+        <w:annotationRef/>
+      </w:r>
+      <w:r>
+        <w:t xml:space="preserve">Citation or examples in other forests? How does this fit into our existing body of knowledge? </w:t>
+      </w:r>
+    </w:p>
+  </w:comment>
+  <w:comment w:id="94" w:author="Brian Buma" w:date="2021-01-25T20:43:00Z" w:initials="BB">
+    <w:p>
+      <w:pPr>
+        <w:pStyle w:val="CommentText"/>
+      </w:pPr>
+      <w:r>
+        <w:rPr>
+          <w:rStyle w:val="CommentReference"/>
+        </w:rPr>
+        <w:annotationRef/>
+      </w:r>
+      <w:r>
+        <w:t>Worth citing and adding a number.</w:t>
+      </w:r>
+    </w:p>
+  </w:comment>
+  <w:comment w:id="96" w:author="Trevor A. Carter" w:date="2021-01-25T15:55:00Z" w:initials="TAC">
+    <w:p>
+      <w:pPr>
+        <w:pStyle w:val="CommentText"/>
+      </w:pPr>
+      <w:r>
+        <w:rPr>
+          <w:rStyle w:val="CommentReference"/>
+        </w:rPr>
+        <w:annotationRef/>
+      </w:r>
+      <w:r>
+        <w:t>This section needs more integration of current research. How do your results span back into the field?</w:t>
+      </w:r>
+    </w:p>
+  </w:comment>
+  <w:comment w:id="95" w:author="Brian Buma" w:date="2021-01-25T20:45:00Z" w:initials="BB">
+    <w:p>
+      <w:pPr>
+        <w:pStyle w:val="CommentText"/>
+      </w:pPr>
+      <w:r>
+        <w:rPr>
+          <w:rStyle w:val="CommentReference"/>
+        </w:rPr>
+        <w:annotationRef/>
+      </w:r>
+      <w:r>
+        <w:t>If you had these data, plotting the age distributions side by side would be nice to see.</w:t>
+      </w:r>
+    </w:p>
+  </w:comment>
+  <w:comment w:id="99" w:author="Brian Buma" w:date="2021-01-25T20:49:00Z" w:initials="BB">
+    <w:p>
+      <w:pPr>
+        <w:pStyle w:val="CommentText"/>
+        <w:rPr>
+          <w:rStyle w:val="CommentReference"/>
+        </w:rPr>
+      </w:pPr>
+      <w:r>
+        <w:rPr>
+          <w:rStyle w:val="CommentReference"/>
+        </w:rPr>
+        <w:annotationRef/>
+      </w:r>
+      <w:r>
+        <w:rPr>
+          <w:rStyle w:val="CommentReference"/>
+        </w:rPr>
+        <w:t xml:space="preserve">Since currently this isn’t in the questions you’re asking this is out of place.  </w:t>
+      </w:r>
+    </w:p>
+    <w:p>
+      <w:pPr>
+        <w:pStyle w:val="CommentText"/>
+        <w:rPr>
+          <w:rStyle w:val="CommentReference"/>
+        </w:rPr>
+      </w:pPr>
+    </w:p>
+    <w:p>
+      <w:pPr>
+        <w:pStyle w:val="CommentText"/>
+      </w:pPr>
+      <w:r>
+        <w:rPr>
+          <w:rStyle w:val="CommentReference"/>
+        </w:rPr>
+        <w:t>Need one of your questions to be something along the lines of basic quantification of charcoal amount and relative percent for comparison to other ecosystems.</w:t>
+      </w:r>
+    </w:p>
+  </w:comment>
+  <w:comment w:id="100" w:author="Brian Buma" w:date="2021-01-25T20:51:00Z" w:initials="BB">
+    <w:p>
+      <w:pPr>
+        <w:pStyle w:val="CommentText"/>
+      </w:pPr>
+      <w:r>
+        <w:rPr>
+          <w:rStyle w:val="CommentReference"/>
+        </w:rPr>
+        <w:annotationRef/>
+      </w:r>
+      <w:r>
+        <w:t>Which ones?</w:t>
+      </w:r>
+    </w:p>
+  </w:comment>
+  <w:comment w:id="101" w:author="Brian Buma" w:date="2021-01-25T20:51:00Z" w:initials="BB">
+    <w:p>
+      <w:pPr>
+        <w:pStyle w:val="CommentText"/>
+      </w:pPr>
+      <w:r>
+        <w:rPr>
+          <w:rStyle w:val="CommentReference"/>
+        </w:rPr>
+        <w:annotationRef/>
+      </w:r>
+      <w:r>
+        <w:rPr>
+          <w:rStyle w:val="CommentReference"/>
+        </w:rPr>
+        <w:t>Should report this.</w:t>
+      </w:r>
+    </w:p>
+  </w:comment>
+  <w:comment w:id="102" w:author="Brian Buma" w:date="2021-01-25T20:53:00Z" w:initials="BB">
+    <w:p>
+      <w:pPr>
+        <w:pStyle w:val="CommentText"/>
+      </w:pPr>
+      <w:r>
+        <w:rPr>
+          <w:rStyle w:val="CommentReference"/>
+        </w:rPr>
+        <w:annotationRef/>
+      </w:r>
+      <w:r>
+        <w:t xml:space="preserve">Sort of a philosophical point in this context, but </w:t>
+      </w:r>
+      <w:proofErr w:type="spellStart"/>
+      <w:r>
+        <w:t>PyC</w:t>
+      </w:r>
+      <w:proofErr w:type="spellEnd"/>
+      <w:r>
+        <w:t xml:space="preserve"> is a continuum anyway so is “actual” the right word?</w:t>
+      </w:r>
+    </w:p>
+  </w:comment>
+  <w:comment w:id="104" w:author="Brian Buma" w:date="2021-01-25T20:53:00Z" w:initials="BB">
+    <w:p>
+      <w:pPr>
+        <w:pStyle w:val="CommentText"/>
+      </w:pPr>
+      <w:r>
+        <w:rPr>
+          <w:rStyle w:val="CommentReference"/>
+        </w:rPr>
+        <w:annotationRef/>
+      </w:r>
+      <w:r>
+        <w:t xml:space="preserve">Need a new paragraph here to really nail down the </w:t>
+      </w:r>
+      <w:proofErr w:type="spellStart"/>
+      <w:r>
+        <w:t>takehome</w:t>
+      </w:r>
+      <w:proofErr w:type="spellEnd"/>
+      <w:r>
+        <w:t>, end on a strong note. At the moment it just trickles through results and limitations; finish strong (not overselling results but strongly declaring what you can conclude).</w:t>
       </w:r>
     </w:p>
   </w:comment>
@@ -7581,27 +9800,189 @@
 <file path=word/commentsExtended.xml><?xml version="1.0" encoding="utf-8"?>
 <w15:commentsEx xmlns:wpc="http://schemas.microsoft.com/office/word/2010/wordprocessingCanvas" xmlns:cx="http://schemas.microsoft.com/office/drawing/2014/chartex" xmlns:cx1="http://schemas.microsoft.com/office/drawing/2015/9/8/chartex" xmlns:cx2="http://schemas.microsoft.com/office/drawing/2015/10/21/chartex" xmlns:cx3="http://schemas.microsoft.com/office/drawing/2016/5/9/chartex" xmlns:cx4="http://schemas.microsoft.com/office/drawing/2016/5/10/chartex" xmlns:cx5="http://schemas.microsoft.com/office/drawing/2016/5/11/chartex" xmlns:cx6="http://schemas.microsoft.com/office/drawing/2016/5/12/chartex" xmlns:cx7="http://schemas.microsoft.com/office/drawing/2016/5/13/chartex" xmlns:cx8="http://schemas.microsoft.com/office/drawing/2016/5/14/chartex" xmlns:mc="http://schemas.openxmlformats.org/markup-compatibility/2006" xmlns:aink="http://schemas.microsoft.com/office/drawing/2016/ink" xmlns:am3d="http://schemas.microsoft.com/office/drawing/2017/model3d" xmlns:o="urn:schemas-microsoft-com:office:office" xmlns:r="http://schemas.openxmlformats.org/officeDocument/2006/relationships" xmlns:m="http://schemas.openxmlformats.org/officeDocument/2006/math" xmlns:v="urn:schemas-microsoft-com:vml" xmlns:wp14="http://schemas.microsoft.com/office/word/2010/wordprocessingDrawing" xmlns:wp="http://schemas.openxmlformats.org/drawingml/2006/wordprocessingDrawing" xmlns:w10="urn:schemas-microsoft-com:office:word" xmlns:w="http://schemas.openxmlformats.org/wordprocessingml/2006/main" xmlns:w14="http://schemas.microsoft.com/office/word/2010/wordml" xmlns:w15="http://schemas.microsoft.com/office/word/2012/wordml" xmlns:w16cex="http://schemas.microsoft.com/office/word/2018/wordml/cex" xmlns:w16cid="http://schemas.microsoft.com/office/word/2016/wordml/cid" xmlns:w16="http://schemas.microsoft.com/office/word/2018/wordml" xmlns:w16se="http://schemas.microsoft.com/office/word/2015/wordml/symex" xmlns:wpg="http://schemas.microsoft.com/office/word/2010/wordprocessingGroup" xmlns:wpi="http://schemas.microsoft.com/office/word/2010/wordprocessingInk" xmlns:wne="http://schemas.microsoft.com/office/word/2006/wordml" xmlns:wps="http://schemas.microsoft.com/office/word/2010/wordprocessingShape" mc:Ignorable="w14 w15 w16se w16cid w16 w16cex wp14">
   <w15:commentEx w15:paraId="5195A585" w15:done="0"/>
+  <w15:commentEx w15:paraId="2867767D" w15:done="0"/>
+  <w15:commentEx w15:paraId="4F699F0C" w15:done="0"/>
+  <w15:commentEx w15:paraId="23203EE9" w15:done="0"/>
+  <w15:commentEx w15:paraId="745F8D8E" w15:done="0"/>
+  <w15:commentEx w15:paraId="1CFD8C10" w15:done="0"/>
+  <w15:commentEx w15:paraId="441F8445" w15:done="0"/>
+  <w15:commentEx w15:paraId="7F73E7E0" w15:done="0"/>
+  <w15:commentEx w15:paraId="1A379724" w15:done="0"/>
+  <w15:commentEx w15:paraId="461BA421" w15:done="0"/>
+  <w15:commentEx w15:paraId="09F44EC3" w15:done="0"/>
+  <w15:commentEx w15:paraId="09153E8E" w15:done="0"/>
+  <w15:commentEx w15:paraId="2B621823" w15:done="0"/>
+  <w15:commentEx w15:paraId="6C515A39" w15:done="0"/>
   <w15:commentEx w15:paraId="5985AFC9" w15:done="0"/>
+  <w15:commentEx w15:paraId="41CE24D9" w15:paraIdParent="5985AFC9" w15:done="0"/>
+  <w15:commentEx w15:paraId="1C936BCC" w15:done="0"/>
+  <w15:commentEx w15:paraId="5BDDF896" w15:done="0"/>
+  <w15:commentEx w15:paraId="436DBA18" w15:done="0"/>
+  <w15:commentEx w15:paraId="4FBAD16A" w15:done="0"/>
+  <w15:commentEx w15:paraId="30891020" w15:done="0"/>
+  <w15:commentEx w15:paraId="66DC3858" w15:done="0"/>
+  <w15:commentEx w15:paraId="5E9B287B" w15:done="0"/>
+  <w15:commentEx w15:paraId="4FCCAACB" w15:done="0"/>
+  <w15:commentEx w15:paraId="6E991AB6" w15:done="0"/>
   <w15:commentEx w15:paraId="116D4181" w15:done="0"/>
+  <w15:commentEx w15:paraId="6EF11B66" w15:done="0"/>
+  <w15:commentEx w15:paraId="75E2CA22" w15:done="0"/>
+  <w15:commentEx w15:paraId="1FCC673E" w15:done="0"/>
+  <w15:commentEx w15:paraId="3BC33721" w15:done="0"/>
+  <w15:commentEx w15:paraId="59610729" w15:done="0"/>
+  <w15:commentEx w15:paraId="4C08DA48" w15:done="0"/>
+  <w15:commentEx w15:paraId="1E67849C" w15:done="0"/>
+  <w15:commentEx w15:paraId="7FB9D7CE" w15:done="0"/>
+  <w15:commentEx w15:paraId="50923E8F" w15:done="0"/>
   <w15:commentEx w15:paraId="3C9F23E8" w15:done="0"/>
+  <w15:commentEx w15:paraId="775F82A5" w15:done="0"/>
+  <w15:commentEx w15:paraId="43BAEDC9" w15:done="0"/>
+  <w15:commentEx w15:paraId="4B5B4D6E" w15:done="0"/>
+  <w15:commentEx w15:paraId="626A7910" w15:done="0"/>
+  <w15:commentEx w15:paraId="4710D159" w15:done="0"/>
+  <w15:commentEx w15:paraId="0670A1BB" w15:done="0"/>
+  <w15:commentEx w15:paraId="05868B68" w15:done="0"/>
+  <w15:commentEx w15:paraId="1A924515" w15:done="0"/>
+  <w15:commentEx w15:paraId="124A6AC1" w15:done="0"/>
+  <w15:commentEx w15:paraId="7985CE1C" w15:done="0"/>
+  <w15:commentEx w15:paraId="78A8B792" w15:done="0"/>
+  <w15:commentEx w15:paraId="2E7C6283" w15:done="0"/>
+  <w15:commentEx w15:paraId="797AEFBA" w15:done="0"/>
+  <w15:commentEx w15:paraId="74449B31" w15:done="0"/>
+  <w15:commentEx w15:paraId="1ACD5043" w15:done="0"/>
+  <w15:commentEx w15:paraId="0B4E64FC" w15:done="0"/>
+  <w15:commentEx w15:paraId="139BD943" w15:done="0"/>
+  <w15:commentEx w15:paraId="03129002" w15:done="0"/>
+  <w15:commentEx w15:paraId="5A6797BF" w15:done="0"/>
+  <w15:commentEx w15:paraId="016CD971" w15:done="0"/>
+  <w15:commentEx w15:paraId="52C597B9" w15:done="0"/>
+  <w15:commentEx w15:paraId="24E5B393" w15:done="0"/>
+  <w15:commentEx w15:paraId="49972703" w15:done="0"/>
+  <w15:commentEx w15:paraId="314E137C" w15:done="0"/>
+  <w15:commentEx w15:paraId="430595FE" w15:done="0"/>
+  <w15:commentEx w15:paraId="47DE86F6" w15:done="0"/>
+  <w15:commentEx w15:paraId="6EA86455" w15:done="0"/>
+  <w15:commentEx w15:paraId="1FF7B07B" w15:done="0"/>
+  <w15:commentEx w15:paraId="4BB39C46" w15:done="0"/>
+  <w15:commentEx w15:paraId="01FB8C5E" w15:done="0"/>
+  <w15:commentEx w15:paraId="6B777E3C" w15:done="0"/>
 </w15:commentsEx>
 </file>
 
 <file path=word/commentsExtensible.xml><?xml version="1.0" encoding="utf-8"?>
 <w16cex:commentsExtensible xmlns:wpc="http://schemas.microsoft.com/office/word/2010/wordprocessingCanvas" xmlns:cx="http://schemas.microsoft.com/office/drawing/2014/chartex" xmlns:cx1="http://schemas.microsoft.com/office/drawing/2015/9/8/chartex" xmlns:cx2="http://schemas.microsoft.com/office/drawing/2015/10/21/chartex" xmlns:cx3="http://schemas.microsoft.com/office/drawing/2016/5/9/chartex" xmlns:cx4="http://schemas.microsoft.com/office/drawing/2016/5/10/chartex" xmlns:cx5="http://schemas.microsoft.com/office/drawing/2016/5/11/chartex" xmlns:cx6="http://schemas.microsoft.com/office/drawing/2016/5/12/chartex" xmlns:cx7="http://schemas.microsoft.com/office/drawing/2016/5/13/chartex" xmlns:cx8="http://schemas.microsoft.com/office/drawing/2016/5/14/chartex" xmlns:mc="http://schemas.openxmlformats.org/markup-compatibility/2006" xmlns:aink="http://schemas.microsoft.com/office/drawing/2016/ink" xmlns:am3d="http://schemas.microsoft.com/office/drawing/2017/model3d" xmlns:o="urn:schemas-microsoft-com:office:office" xmlns:r="http://schemas.openxmlformats.org/officeDocument/2006/relationships" xmlns:m="http://schemas.openxmlformats.org/officeDocument/2006/math" xmlns:v="urn:schemas-microsoft-com:vml" xmlns:wp14="http://schemas.microsoft.com/office/word/2010/wordprocessingDrawing" xmlns:wp="http://schemas.openxmlformats.org/drawingml/2006/wordprocessingDrawing" xmlns:w10="urn:schemas-microsoft-com:office:word" xmlns:w="http://schemas.openxmlformats.org/wordprocessingml/2006/main" xmlns:w14="http://schemas.microsoft.com/office/word/2010/wordml" xmlns:w15="http://schemas.microsoft.com/office/word/2012/wordml" xmlns:w16cex="http://schemas.microsoft.com/office/word/2018/wordml/cex" xmlns:w16cid="http://schemas.microsoft.com/office/word/2016/wordml/cid" xmlns:w16="http://schemas.microsoft.com/office/word/2018/wordml" xmlns:w16se="http://schemas.microsoft.com/office/word/2015/wordml/symex" xmlns:wpg="http://schemas.microsoft.com/office/word/2010/wordprocessingGroup" xmlns:wpi="http://schemas.microsoft.com/office/word/2010/wordprocessingInk" xmlns:wne="http://schemas.microsoft.com/office/word/2006/wordml" xmlns:wps="http://schemas.microsoft.com/office/word/2010/wordprocessingShape" mc:Ignorable="w14 w15 w16se w16cid w16 w16cex wp14">
   <w16cex:commentExtensible w16cex:durableId="23B013D6" w16cex:dateUtc="2021-01-18T21:04:00Z"/>
+  <w16cex:commentExtensible w16cex:durableId="23B9A385" w16cex:dateUtc="2021-01-26T03:07:00Z"/>
+  <w16cex:commentExtensible w16cex:durableId="23B9A3A2" w16cex:dateUtc="2021-01-26T03:08:00Z"/>
+  <w16cex:commentExtensible w16cex:durableId="23B9A3E2" w16cex:dateUtc="2021-01-26T03:09:00Z"/>
+  <w16cex:commentExtensible w16cex:durableId="23BCEFD7" w16cex:dateUtc="2021-01-26T03:10:00Z"/>
+  <w16cex:commentExtensible w16cex:durableId="23B9A4A1" w16cex:dateUtc="2021-01-26T03:12:00Z"/>
   <w16cex:commentExtensible w16cex:durableId="23B01774" w16cex:dateUtc="2021-01-18T21:19:00Z"/>
+  <w16cex:commentExtensible w16cex:durableId="23BCEFD8" w16cex:dateUtc="2021-01-26T03:16:00Z"/>
+  <w16cex:commentExtensible w16cex:durableId="23B9ACAD" w16cex:dateUtc="2021-01-26T03:46:00Z"/>
+  <w16cex:commentExtensible w16cex:durableId="23BCEFD9" w16cex:dateUtc="2021-01-26T03:26:00Z"/>
   <w16cex:commentExtensible w16cex:durableId="23B11D9C" w16cex:dateUtc="2021-01-19T15:58:00Z"/>
+  <w16cex:commentExtensible w16cex:durableId="23B9A6CE" w16cex:dateUtc="2021-01-26T03:21:00Z"/>
+  <w16cex:commentExtensible w16cex:durableId="23B9A7AE" w16cex:dateUtc="2021-01-26T03:25:00Z"/>
+  <w16cex:commentExtensible w16cex:durableId="23B9A7CD" w16cex:dateUtc="2021-01-26T03:25:00Z"/>
+  <w16cex:commentExtensible w16cex:durableId="23B9A807" w16cex:dateUtc="2021-01-26T03:26:00Z"/>
   <w16cex:commentExtensible w16cex:durableId="23B12019" w16cex:dateUtc="2021-01-19T16:08:00Z"/>
+  <w16cex:commentExtensible w16cex:durableId="23B9A878" w16cex:dateUtc="2021-01-26T03:28:00Z"/>
+  <w16cex:commentExtensible w16cex:durableId="23B9A8CC" w16cex:dateUtc="2021-01-26T03:30:00Z"/>
+  <w16cex:commentExtensible w16cex:durableId="23B9A8D7" w16cex:dateUtc="2021-01-26T03:30:00Z"/>
+  <w16cex:commentExtensible w16cex:durableId="23B9A9F6" w16cex:dateUtc="2021-01-26T03:35:00Z"/>
+  <w16cex:commentExtensible w16cex:durableId="23B9A926" w16cex:dateUtc="2021-01-26T03:31:00Z"/>
+  <w16cex:commentExtensible w16cex:durableId="23B9A956" w16cex:dateUtc="2021-01-26T03:32:00Z"/>
+  <w16cex:commentExtensible w16cex:durableId="23B9A9AE" w16cex:dateUtc="2021-01-26T03:33:00Z"/>
+  <w16cex:commentExtensible w16cex:durableId="23B9AC24" w16cex:dateUtc="2021-01-26T03:44:00Z"/>
+  <w16cex:commentExtensible w16cex:durableId="23B9AA43" w16cex:dateUtc="2021-01-26T03:36:00Z"/>
+  <w16cex:commentExtensible w16cex:durableId="23B9AA6C" w16cex:dateUtc="2021-01-26T03:37:00Z"/>
+  <w16cex:commentExtensible w16cex:durableId="23B9AACB" w16cex:dateUtc="2021-01-26T03:38:00Z"/>
+  <w16cex:commentExtensible w16cex:durableId="23B9AB01" w16cex:dateUtc="2021-01-26T03:39:00Z"/>
+  <w16cex:commentExtensible w16cex:durableId="23B9AB6B" w16cex:dateUtc="2021-01-26T03:41:00Z"/>
+  <w16cex:commentExtensible w16cex:durableId="23B9AB7A" w16cex:dateUtc="2021-01-26T03:41:00Z"/>
+  <w16cex:commentExtensible w16cex:durableId="23B9ABAE" w16cex:dateUtc="2021-01-26T03:42:00Z"/>
+  <w16cex:commentExtensible w16cex:durableId="23BCEFDA" w16cex:dateUtc="2021-01-26T03:47:00Z"/>
+  <w16cex:commentExtensible w16cex:durableId="23B9ABCE" w16cex:dateUtc="2021-01-26T03:42:00Z"/>
+  <w16cex:commentExtensible w16cex:durableId="23B9ABF1" w16cex:dateUtc="2021-01-26T03:43:00Z"/>
+  <w16cex:commentExtensible w16cex:durableId="23BCEFDB" w16cex:dateUtc="2021-01-26T03:45:00Z"/>
+  <w16cex:commentExtensible w16cex:durableId="23B9AD5A" w16cex:dateUtc="2021-01-26T03:49:00Z"/>
+  <w16cex:commentExtensible w16cex:durableId="23B9ADC2" w16cex:dateUtc="2021-01-26T03:51:00Z"/>
+  <w16cex:commentExtensible w16cex:durableId="23B9ADD7" w16cex:dateUtc="2021-01-26T03:51:00Z"/>
+  <w16cex:commentExtensible w16cex:durableId="23B9AE2C" w16cex:dateUtc="2021-01-26T03:53:00Z"/>
+  <w16cex:commentExtensible w16cex:durableId="23B9AE5E" w16cex:dateUtc="2021-01-26T03:53:00Z"/>
 </w16cex:commentsExtensible>
 </file>
 
 <file path=word/commentsIds.xml><?xml version="1.0" encoding="utf-8"?>
 <w16cid:commentsIds xmlns:wpc="http://schemas.microsoft.com/office/word/2010/wordprocessingCanvas" xmlns:cx="http://schemas.microsoft.com/office/drawing/2014/chartex" xmlns:cx1="http://schemas.microsoft.com/office/drawing/2015/9/8/chartex" xmlns:cx2="http://schemas.microsoft.com/office/drawing/2015/10/21/chartex" xmlns:cx3="http://schemas.microsoft.com/office/drawing/2016/5/9/chartex" xmlns:cx4="http://schemas.microsoft.com/office/drawing/2016/5/10/chartex" xmlns:cx5="http://schemas.microsoft.com/office/drawing/2016/5/11/chartex" xmlns:cx6="http://schemas.microsoft.com/office/drawing/2016/5/12/chartex" xmlns:cx7="http://schemas.microsoft.com/office/drawing/2016/5/13/chartex" xmlns:cx8="http://schemas.microsoft.com/office/drawing/2016/5/14/chartex" xmlns:mc="http://schemas.openxmlformats.org/markup-compatibility/2006" xmlns:aink="http://schemas.microsoft.com/office/drawing/2016/ink" xmlns:am3d="http://schemas.microsoft.com/office/drawing/2017/model3d" xmlns:o="urn:schemas-microsoft-com:office:office" xmlns:r="http://schemas.openxmlformats.org/officeDocument/2006/relationships" xmlns:m="http://schemas.openxmlformats.org/officeDocument/2006/math" xmlns:v="urn:schemas-microsoft-com:vml" xmlns:wp14="http://schemas.microsoft.com/office/word/2010/wordprocessingDrawing" xmlns:wp="http://schemas.openxmlformats.org/drawingml/2006/wordprocessingDrawing" xmlns:w10="urn:schemas-microsoft-com:office:word" xmlns:w="http://schemas.openxmlformats.org/wordprocessingml/2006/main" xmlns:w14="http://schemas.microsoft.com/office/word/2010/wordml" xmlns:w15="http://schemas.microsoft.com/office/word/2012/wordml" xmlns:w16cex="http://schemas.microsoft.com/office/word/2018/wordml/cex" xmlns:w16cid="http://schemas.microsoft.com/office/word/2016/wordml/cid" xmlns:w16="http://schemas.microsoft.com/office/word/2018/wordml" xmlns:w16se="http://schemas.microsoft.com/office/word/2015/wordml/symex" xmlns:wpg="http://schemas.microsoft.com/office/word/2010/wordprocessingGroup" xmlns:wpi="http://schemas.microsoft.com/office/word/2010/wordprocessingInk" xmlns:wne="http://schemas.microsoft.com/office/word/2006/wordml" xmlns:wps="http://schemas.microsoft.com/office/word/2010/wordprocessingShape" mc:Ignorable="w14 w15 w16se w16cid w16 w16cex wp14">
   <w16cid:commentId w16cid:paraId="5195A585" w16cid:durableId="23B013D6"/>
+  <w16cid:commentId w16cid:paraId="2867767D" w16cid:durableId="23B9A385"/>
+  <w16cid:commentId w16cid:paraId="4F699F0C" w16cid:durableId="23BCEFB9"/>
+  <w16cid:commentId w16cid:paraId="23203EE9" w16cid:durableId="23BCEFBA"/>
+  <w16cid:commentId w16cid:paraId="745F8D8E" w16cid:durableId="23B9A3A2"/>
+  <w16cid:commentId w16cid:paraId="1CFD8C10" w16cid:durableId="23B9A3E2"/>
+  <w16cid:commentId w16cid:paraId="441F8445" w16cid:durableId="23BCEFBB"/>
+  <w16cid:commentId w16cid:paraId="7F73E7E0" w16cid:durableId="23BCEFD7"/>
+  <w16cid:commentId w16cid:paraId="1A379724" w16cid:durableId="23BCEFBC"/>
+  <w16cid:commentId w16cid:paraId="461BA421" w16cid:durableId="23BCEFBD"/>
+  <w16cid:commentId w16cid:paraId="09F44EC3" w16cid:durableId="23B9A4A1"/>
+  <w16cid:commentId w16cid:paraId="09153E8E" w16cid:durableId="23BCEFBE"/>
+  <w16cid:commentId w16cid:paraId="2B621823" w16cid:durableId="23BCEFBF"/>
+  <w16cid:commentId w16cid:paraId="6C515A39" w16cid:durableId="23BCEFC0"/>
   <w16cid:commentId w16cid:paraId="5985AFC9" w16cid:durableId="23B01774"/>
+  <w16cid:commentId w16cid:paraId="41CE24D9" w16cid:durableId="23BCEFC2"/>
+  <w16cid:commentId w16cid:paraId="1C936BCC" w16cid:durableId="23BCEFD8"/>
+  <w16cid:commentId w16cid:paraId="5BDDF896" w16cid:durableId="23BCEFC3"/>
+  <w16cid:commentId w16cid:paraId="436DBA18" w16cid:durableId="23BCEFC4"/>
+  <w16cid:commentId w16cid:paraId="4FBAD16A" w16cid:durableId="23BCEFC5"/>
+  <w16cid:commentId w16cid:paraId="30891020" w16cid:durableId="23B9ACAD"/>
+  <w16cid:commentId w16cid:paraId="66DC3858" w16cid:durableId="23BCEFC6"/>
+  <w16cid:commentId w16cid:paraId="5E9B287B" w16cid:durableId="23BCEFD9"/>
+  <w16cid:commentId w16cid:paraId="4FCCAACB" w16cid:durableId="23BCEFC7"/>
+  <w16cid:commentId w16cid:paraId="6E991AB6" w16cid:durableId="23BCEFC8"/>
   <w16cid:commentId w16cid:paraId="116D4181" w16cid:durableId="23B11D9C"/>
+  <w16cid:commentId w16cid:paraId="6EF11B66" w16cid:durableId="23BCEFCA"/>
+  <w16cid:commentId w16cid:paraId="75E2CA22" w16cid:durableId="23BCEFCB"/>
+  <w16cid:commentId w16cid:paraId="1FCC673E" w16cid:durableId="23B9A6CE"/>
+  <w16cid:commentId w16cid:paraId="3BC33721" w16cid:durableId="23B9A7AE"/>
+  <w16cid:commentId w16cid:paraId="59610729" w16cid:durableId="23B9A7CD"/>
+  <w16cid:commentId w16cid:paraId="4C08DA48" w16cid:durableId="23B9A807"/>
+  <w16cid:commentId w16cid:paraId="1E67849C" w16cid:durableId="23BCEFCC"/>
+  <w16cid:commentId w16cid:paraId="7FB9D7CE" w16cid:durableId="23BCEFCD"/>
+  <w16cid:commentId w16cid:paraId="50923E8F" w16cid:durableId="23BCEFCE"/>
   <w16cid:commentId w16cid:paraId="3C9F23E8" w16cid:durableId="23B12019"/>
+  <w16cid:commentId w16cid:paraId="775F82A5" w16cid:durableId="23B9A878"/>
+  <w16cid:commentId w16cid:paraId="43BAEDC9" w16cid:durableId="23B9A8CC"/>
+  <w16cid:commentId w16cid:paraId="4B5B4D6E" w16cid:durableId="23B9A8D7"/>
+  <w16cid:commentId w16cid:paraId="626A7910" w16cid:durableId="23B9A9F6"/>
+  <w16cid:commentId w16cid:paraId="4710D159" w16cid:durableId="23B9A926"/>
+  <w16cid:commentId w16cid:paraId="0670A1BB" w16cid:durableId="23B9A956"/>
+  <w16cid:commentId w16cid:paraId="05868B68" w16cid:durableId="23B9A9AE"/>
+  <w16cid:commentId w16cid:paraId="1A924515" w16cid:durableId="23B9AC24"/>
+  <w16cid:commentId w16cid:paraId="124A6AC1" w16cid:durableId="23B9AA43"/>
+  <w16cid:commentId w16cid:paraId="7985CE1C" w16cid:durableId="23B9AA6C"/>
+  <w16cid:commentId w16cid:paraId="78A8B792" w16cid:durableId="23BCEFD0"/>
+  <w16cid:commentId w16cid:paraId="2E7C6283" w16cid:durableId="23B9AACB"/>
+  <w16cid:commentId w16cid:paraId="797AEFBA" w16cid:durableId="23BCEFD1"/>
+  <w16cid:commentId w16cid:paraId="74449B31" w16cid:durableId="23B9AB01"/>
+  <w16cid:commentId w16cid:paraId="1ACD5043" w16cid:durableId="23B9AB6B"/>
+  <w16cid:commentId w16cid:paraId="0B4E64FC" w16cid:durableId="23B9AB7A"/>
+  <w16cid:commentId w16cid:paraId="139BD943" w16cid:durableId="23BCEFD2"/>
+  <w16cid:commentId w16cid:paraId="03129002" w16cid:durableId="23B9ABAE"/>
+  <w16cid:commentId w16cid:paraId="5A6797BF" w16cid:durableId="23BCEFD3"/>
+  <w16cid:commentId w16cid:paraId="016CD971" w16cid:durableId="23BCEFDA"/>
+  <w16cid:commentId w16cid:paraId="52C597B9" w16cid:durableId="23BCEFD4"/>
+  <w16cid:commentId w16cid:paraId="24E5B393" w16cid:durableId="23B9ABCE"/>
+  <w16cid:commentId w16cid:paraId="49972703" w16cid:durableId="23BCEFD5"/>
+  <w16cid:commentId w16cid:paraId="314E137C" w16cid:durableId="23B9ABF1"/>
+  <w16cid:commentId w16cid:paraId="430595FE" w16cid:durableId="23BCEFD6"/>
+  <w16cid:commentId w16cid:paraId="47DE86F6" w16cid:durableId="23BCEFDB"/>
+  <w16cid:commentId w16cid:paraId="6EA86455" w16cid:durableId="23B9AD5A"/>
+  <w16cid:commentId w16cid:paraId="1FF7B07B" w16cid:durableId="23B9ADC2"/>
+  <w16cid:commentId w16cid:paraId="4BB39C46" w16cid:durableId="23B9ADD7"/>
+  <w16cid:commentId w16cid:paraId="01FB8C5E" w16cid:durableId="23B9AE2C"/>
+  <w16cid:commentId w16cid:paraId="6B777E3C" w16cid:durableId="23B9AE5E"/>
 </w16cid:commentsIds>
 </file>
 
@@ -7620,6 +10001,9 @@
         <w:continuationSeparator/>
       </w:r>
     </w:p>
+  </w:endnote>
+  <w:endnote w:type="continuationNotice" w:id="1">
+    <w:p/>
   </w:endnote>
 </w:endnotes>
 </file>
@@ -7662,6 +10046,9 @@
         <w:continuationSeparator/>
       </w:r>
     </w:p>
+  </w:footnote>
+  <w:footnote w:type="continuationNotice" w:id="1">
+    <w:p/>
   </w:footnote>
 </w:footnotes>
 </file>
@@ -7805,6 +10192,12 @@
 <w15:people xmlns:wpc="http://schemas.microsoft.com/office/word/2010/wordprocessingCanvas" xmlns:cx="http://schemas.microsoft.com/office/drawing/2014/chartex" xmlns:cx1="http://schemas.microsoft.com/office/drawing/2015/9/8/chartex" xmlns:cx2="http://schemas.microsoft.com/office/drawing/2015/10/21/chartex" xmlns:cx3="http://schemas.microsoft.com/office/drawing/2016/5/9/chartex" xmlns:cx4="http://schemas.microsoft.com/office/drawing/2016/5/10/chartex" xmlns:cx5="http://schemas.microsoft.com/office/drawing/2016/5/11/chartex" xmlns:cx6="http://schemas.microsoft.com/office/drawing/2016/5/12/chartex" xmlns:cx7="http://schemas.microsoft.com/office/drawing/2016/5/13/chartex" xmlns:cx8="http://schemas.microsoft.com/office/drawing/2016/5/14/chartex" xmlns:mc="http://schemas.openxmlformats.org/markup-compatibility/2006" xmlns:aink="http://schemas.microsoft.com/office/drawing/2016/ink" xmlns:am3d="http://schemas.microsoft.com/office/drawing/2017/model3d" xmlns:o="urn:schemas-microsoft-com:office:office" xmlns:r="http://schemas.openxmlformats.org/officeDocument/2006/relationships" xmlns:m="http://schemas.openxmlformats.org/officeDocument/2006/math" xmlns:v="urn:schemas-microsoft-com:vml" xmlns:wp14="http://schemas.microsoft.com/office/word/2010/wordprocessingDrawing" xmlns:wp="http://schemas.openxmlformats.org/drawingml/2006/wordprocessingDrawing" xmlns:w10="urn:schemas-microsoft-com:office:word" xmlns:w="http://schemas.openxmlformats.org/wordprocessingml/2006/main" xmlns:w14="http://schemas.microsoft.com/office/word/2010/wordml" xmlns:w15="http://schemas.microsoft.com/office/word/2012/wordml" xmlns:w16cex="http://schemas.microsoft.com/office/word/2018/wordml/cex" xmlns:w16cid="http://schemas.microsoft.com/office/word/2016/wordml/cid" xmlns:w16="http://schemas.microsoft.com/office/word/2018/wordml" xmlns:w16se="http://schemas.microsoft.com/office/word/2015/wordml/symex" xmlns:wpg="http://schemas.microsoft.com/office/word/2010/wordprocessingGroup" xmlns:wpi="http://schemas.microsoft.com/office/word/2010/wordprocessingInk" xmlns:wne="http://schemas.microsoft.com/office/word/2006/wordml" xmlns:wps="http://schemas.microsoft.com/office/word/2010/wordprocessingShape" mc:Ignorable="w14 w15 w16se w16cid w16 w16cex wp14">
   <w15:person w15:author="Hayes, Katherine">
     <w15:presenceInfo w15:providerId="AD" w15:userId="S::katherine.hayes@ucdenver.edu::962db613-048c-421d-a760-f8190cdc76d3"/>
+  </w15:person>
+  <w15:person w15:author="Trevor A. Carter">
+    <w15:presenceInfo w15:providerId="AD" w15:userId="S-1-5-21-358987-74476631-505227178-341071"/>
+  </w15:person>
+  <w15:person w15:author="Brian Buma">
+    <w15:presenceInfo w15:providerId="Windows Live" w15:userId="1304c90f19ec6a98"/>
   </w15:person>
 </w15:people>
 </file>
@@ -8821,6 +11214,18 @@
       <w:shd w:val="clear" w:color="auto" w:fill="FFFFFF"/>
     </w:tcPr>
   </w:style>
+  <w:style w:type="character" w:customStyle="1" w:styleId="UnresolvedMention1">
+    <w:name w:val="Unresolved Mention1"/>
+    <w:basedOn w:val="DefaultParagraphFont"/>
+    <w:uiPriority w:val="99"/>
+    <w:semiHidden/>
+    <w:unhideWhenUsed/>
+    <w:rsid w:val="00750FC6"/>
+    <w:rPr>
+      <w:color w:val="605E5C"/>
+      <w:shd w:val="clear" w:color="auto" w:fill="E1DFDD"/>
+    </w:rPr>
+  </w:style>
 </w:styles>
 </file>
 
@@ -9125,6 +11530,10 @@
 </go:gDocsCustomXmlDataStorage>
 </file>
 
+<file path=customXml/item2.xml><?xml version="1.0" encoding="utf-8"?>
+<b:Sources xmlns:b="http://schemas.openxmlformats.org/officeDocument/2006/bibliography" xmlns="http://schemas.openxmlformats.org/officeDocument/2006/bibliography" SelectedStyle="/APASixthEditionOfficeOnline.xsl" StyleName="APA" Version="6"/>
+</file>
+
 <file path=customXml/itemProps1.xml><?xml version="1.0" encoding="utf-8"?>
 <ds:datastoreItem xmlns:ds="http://schemas.openxmlformats.org/officeDocument/2006/customXml" ds:itemID="{11111111-1234-1234-1234-123412341234}">
   <ds:schemaRefs>
@@ -9132,4 +11541,12 @@
     <ds:schemaRef ds:uri="http://schemas.openxmlformats.org/officeDocument/2006/relationships"/>
   </ds:schemaRefs>
 </ds:datastoreItem>
+</file>
+
+<file path=customXml/itemProps2.xml><?xml version="1.0" encoding="utf-8"?>
+<ds:datastoreItem xmlns:ds="http://schemas.openxmlformats.org/officeDocument/2006/customXml" ds:itemID="{DBCDA3A8-FBB7-7A44-91F1-606625CA6281}">
+  <ds:schemaRefs>
+    <ds:schemaRef ds:uri="http://schemas.openxmlformats.org/officeDocument/2006/bibliography"/>
+  </ds:schemaRefs>
+</ds:datastoreItem>
 </file>
</xml_diff>

<commit_message>
first pass accepting changes
</commit_message>
<xml_diff>
--- a/docs/manuscript draft/HayesGavin_wd.docx
+++ b/docs/manuscript draft/HayesGavin_wd.docx
@@ -560,527 +560,349 @@
     </w:p>
     <w:p>
       <w:pPr>
+        <w:spacing w:line="480" w:lineRule="auto"/>
+        <w:ind w:firstLine="720"/>
+      </w:pPr>
+      <w:r>
+        <w:t xml:space="preserve">The distribution and abundance of pyrogenic carbon and charcoal stored within soil can provide insight into local long-term fire dynamics. Pyrogenic carbon (henceforth referred to as </w:t>
+      </w:r>
+      <w:proofErr w:type="spellStart"/>
+      <w:r>
+        <w:t>PyC</w:t>
+      </w:r>
+      <w:proofErr w:type="spellEnd"/>
+      <w:r>
+        <w:t xml:space="preserve">) </w:t>
+      </w:r>
+      <w:r>
+        <w:t>is</w:t>
+      </w:r>
+      <w:r>
+        <w:t xml:space="preserve"> the physical residue and productions of fire </w:t>
+      </w:r>
+      <w:r>
+        <w:t xml:space="preserve">and </w:t>
+      </w:r>
+      <w:r>
+        <w:t>includ</w:t>
+      </w:r>
+      <w:r>
+        <w:t>es</w:t>
+      </w:r>
+      <w:r>
+        <w:t xml:space="preserve"> soot, char, partially charred material and </w:t>
+      </w:r>
+      <w:r>
+        <w:t xml:space="preserve">any </w:t>
+      </w:r>
+      <w:r>
+        <w:t>individual compounds altered on a molecular level by combustion</w:t>
+      </w:r>
+      <w:r>
+        <w:t xml:space="preserve"> </w:t>
+      </w:r>
+      <w:r>
+        <w:t xml:space="preserve">(Bird et al. 2015). </w:t>
+      </w:r>
+      <w:r>
+        <w:t xml:space="preserve">Here, we use </w:t>
+      </w:r>
+      <w:proofErr w:type="spellStart"/>
+      <w:r>
+        <w:t>PyC</w:t>
+      </w:r>
+      <w:proofErr w:type="spellEnd"/>
+      <w:r>
+        <w:t xml:space="preserve"> to </w:t>
+      </w:r>
+      <w:r>
+        <w:t xml:space="preserve">capture the full spectrum of combusted material present in </w:t>
+      </w:r>
+      <w:proofErr w:type="gramStart"/>
+      <w:r>
+        <w:t>soil, and</w:t>
+      </w:r>
+      <w:proofErr w:type="gramEnd"/>
+      <w:r>
+        <w:t xml:space="preserve"> reserve the term ‘charcoal’ specifically to refer to macroscopic fragments of partially combusted material (Knicker 2001, Bird et al. 2015, Schmidt and Noack 2000). The presence and distribution of soil charcoal and pyrogenic carbon within soil is a meaningful proxy of </w:t>
+      </w:r>
+      <w:commentRangeStart w:id="17"/>
+      <w:r>
+        <w:t xml:space="preserve">fire history </w:t>
+      </w:r>
+      <w:commentRangeEnd w:id="17"/>
+      <w:r>
+        <w:rPr>
+          <w:rStyle w:val="CommentReference"/>
+        </w:rPr>
+        <w:commentReference w:id="17"/>
+      </w:r>
+      <w:r>
+        <w:t xml:space="preserve">(Gavin et al. 2007, Ohlson and </w:t>
+      </w:r>
+      <w:proofErr w:type="spellStart"/>
+      <w:r>
+        <w:t>Tryterud</w:t>
+      </w:r>
+      <w:proofErr w:type="spellEnd"/>
+      <w:r>
+        <w:t xml:space="preserve"> 2000). Soil charcoal is often both spatially </w:t>
+      </w:r>
+      <w:r>
+        <w:lastRenderedPageBreak/>
+        <w:t>constrained and temporally persistent</w:t>
+      </w:r>
+      <w:r>
+        <w:t xml:space="preserve"> ()</w:t>
+      </w:r>
+      <w:r>
+        <w:t xml:space="preserve">: in systems without substantial soil movement, the presence of soil charcoal </w:t>
+      </w:r>
+      <w:r>
+        <w:t xml:space="preserve">reflects the </w:t>
+      </w:r>
+      <w:r>
+        <w:t xml:space="preserve">specific </w:t>
+      </w:r>
+      <w:r>
+        <w:t xml:space="preserve">location of a </w:t>
+      </w:r>
+      <w:r>
+        <w:t xml:space="preserve">fire (Gavin et al. 2007, Clark 1988). </w:t>
+      </w:r>
+      <w:r>
+        <w:t xml:space="preserve">Additionally, </w:t>
+      </w:r>
+      <w:r>
+        <w:t>charcoal incorporated into forest soils may reside for thousands of years (</w:t>
+      </w:r>
+      <w:commentRangeStart w:id="18"/>
+      <w:r>
+        <w:t>cite</w:t>
+      </w:r>
+      <w:commentRangeEnd w:id="18"/>
+      <w:r>
+        <w:rPr>
+          <w:rStyle w:val="CommentReference"/>
+        </w:rPr>
+        <w:commentReference w:id="18"/>
+      </w:r>
+      <w:r>
+        <w:t xml:space="preserve">), allowing charcoal to serve as an archive of fire history that both overlaps and predates tree-ring and anthropogenic records (Bird et al. 2015). </w:t>
+      </w:r>
+    </w:p>
+    <w:p>
+      <w:pPr>
+        <w:spacing w:line="480" w:lineRule="auto"/>
+      </w:pPr>
+      <w:r>
+        <w:tab/>
+      </w:r>
+      <w:r>
+        <w:t>U</w:t>
+      </w:r>
+      <w:r>
+        <w:t xml:space="preserve">sing soil charcoal as a proxy of fire relies on radiocarbon dating charcoal fragments found within specific soil contexts and depths (i.e., Gavin et al. 2007). Radiocarbon dating, however, is an imperfect approach: the technique is expensive, and may overestimate the realistic age of a fire if the wood material itself is old enough at the time of burning (referred to as the inbuilt age error) (Gavin et al. 2003, Harmon et al. 1986). </w:t>
+      </w:r>
+      <w:r>
+        <w:t>Despite</w:t>
+      </w:r>
+      <w:r>
+        <w:t xml:space="preserve"> those limitations, the use of radiocarbon dated charcoal material as a proxy of fire activity persists, particularly in systems without alternative reliable archives (Gavin et al. 2003). </w:t>
+      </w:r>
+    </w:p>
+    <w:p>
+      <w:pPr>
         <w:spacing w:after="240" w:line="480" w:lineRule="auto"/>
         <w:ind w:firstLine="720"/>
         <w:rPr>
+          <w:ins w:id="19" w:author="Brian Buma" w:date="2021-01-28T08:08:00Z"/>
           <w:color w:val="000000"/>
         </w:rPr>
       </w:pPr>
-      <w:commentRangeStart w:id="17"/>
       <w:r>
         <w:rPr>
           <w:color w:val="000000"/>
         </w:rPr>
         <w:t xml:space="preserve">The characteristics and dynamics of the </w:t>
       </w:r>
-      <w:commentRangeStart w:id="18"/>
+      <w:commentRangeStart w:id="20"/>
       <w:r>
         <w:rPr>
           <w:color w:val="000000"/>
         </w:rPr>
         <w:t>coast redwood fire regime</w:t>
       </w:r>
-      <w:commentRangeEnd w:id="18"/>
-      <w:r>
-        <w:rPr>
-          <w:rStyle w:val="CommentReference"/>
-        </w:rPr>
-        <w:commentReference w:id="18"/>
+      <w:commentRangeEnd w:id="20"/>
+      <w:r>
+        <w:rPr>
+          <w:rStyle w:val="CommentReference"/>
+        </w:rPr>
+        <w:commentReference w:id="20"/>
       </w:r>
       <w:r>
         <w:rPr>
           <w:color w:val="000000"/>
         </w:rPr>
-        <w:t xml:space="preserve"> across millennium remains </w:t>
-      </w:r>
-      <w:del w:id="19" w:author="Trevor A. Carter" w:date="2021-01-25T15:16:00Z">
+        <w:t xml:space="preserve"> across millennium remains uncertain (Varner and Jules 2017). T</w:t>
+      </w:r>
+      <w:r>
+        <w:t xml:space="preserve">he mesic nature of redwood forest structure and the frequent precipitation in Northern California suggest infrequent burning, yet existing tree ring records reveal 30-year intervals between fire prior to Euro-American settlement (Stuart 1987, Brown and </w:t>
+      </w:r>
+      <w:proofErr w:type="spellStart"/>
+      <w:r>
+        <w:t>Swetnam</w:t>
+      </w:r>
+      <w:proofErr w:type="spellEnd"/>
+      <w:r>
+        <w:t xml:space="preserve"> 1994, Brown et al. 1999, Brown and Baxter 2003, Stephens and Fry 2005, Norman 2007). Some studies suggest that the decadal fire intervals prior to Euro-American settlement are the result of First Nations burning habits (Sawyer et al. 2000). While native burning may certainly have contributed to frequent fire, coast redwoods possess fire-adapted traits such as basal and </w:t>
+      </w:r>
+      <w:proofErr w:type="spellStart"/>
+      <w:r>
+        <w:t>epicomics</w:t>
+      </w:r>
+      <w:proofErr w:type="spellEnd"/>
+      <w:r>
+        <w:t xml:space="preserve"> sprouting and thick bark that suggest a much longer co-existence with frequent fire (Sawyer et al. 2000). </w:t>
+      </w:r>
+      <w:commentRangeStart w:id="21"/>
+      <w:r>
+        <w:t xml:space="preserve">Current increases in the intensity and frequency of wildfires across the western United States have </w:t>
+      </w:r>
+      <w:commentRangeStart w:id="22"/>
+      <w:r>
+        <w:t>sparked</w:t>
+      </w:r>
+      <w:commentRangeEnd w:id="22"/>
+      <w:r>
+        <w:rPr>
+          <w:rStyle w:val="CommentReference"/>
+        </w:rPr>
+        <w:commentReference w:id="22"/>
+      </w:r>
+      <w:r>
+        <w:t xml:space="preserve"> concern about the consequences of </w:t>
+      </w:r>
+      <w:r>
+        <w:lastRenderedPageBreak/>
+        <w:t>frequent burning in coast redwood stands (</w:t>
+      </w:r>
+      <w:proofErr w:type="spellStart"/>
+      <w:r>
+        <w:t>Westerling</w:t>
+      </w:r>
+      <w:proofErr w:type="spellEnd"/>
+      <w:r>
+        <w:t xml:space="preserve"> et al. 2006, Fried at al. 2004</w:t>
+      </w:r>
+      <w:r>
+        <w:t>)</w:t>
+      </w:r>
+      <w:r>
+        <w:t>. Despite their importance for XYZ</w:t>
+      </w:r>
+      <w:ins w:id="23" w:author="Hayes, Katherine" w:date="2021-01-28T08:08:00Z">
         <w:r>
-          <w:rPr>
-            <w:color w:val="000000"/>
-          </w:rPr>
-          <w:delText>difficult to nail down</w:delText>
-        </w:r>
-      </w:del>
-      <w:ins w:id="20" w:author="Trevor A. Carter" w:date="2021-01-25T15:16:00Z">
-        <w:r>
-          <w:rPr>
-            <w:color w:val="000000"/>
-          </w:rPr>
-          <w:t>uncertain</w:t>
-        </w:r>
-      </w:ins>
-      <w:r>
-        <w:rPr>
-          <w:color w:val="000000"/>
-        </w:rPr>
-        <w:t xml:space="preserve"> (Varner and Jules 2017).</w:t>
-      </w:r>
-      <w:r>
-        <w:rPr>
-          <w:color w:val="000000"/>
-        </w:rPr>
-        <w:t xml:space="preserve"> T</w:t>
-      </w:r>
-      <w:r>
-        <w:t xml:space="preserve">he mesic nature of redwood forest structure and the frequent precipitation in Northern California </w:t>
-      </w:r>
-      <w:r>
-        <w:t>suggest in</w:t>
-      </w:r>
-      <w:r>
-        <w:t xml:space="preserve">frequent burning, yet existing tree ring records reveal 30-year intervals </w:t>
-      </w:r>
-      <w:r>
-        <w:t xml:space="preserve">between fire </w:t>
-      </w:r>
-      <w:r>
-        <w:t xml:space="preserve">prior to Euro-American settlement (Stuart 1987, Brown and </w:t>
-      </w:r>
-      <w:proofErr w:type="spellStart"/>
-      <w:r>
-        <w:t>Swetnam</w:t>
-      </w:r>
-      <w:proofErr w:type="spellEnd"/>
-      <w:r>
-        <w:t xml:space="preserve"> 1994, Brown et al. 1999, Brown and Baxter 2003, Stephens and Fry 2005, Norman 2007). </w:t>
-      </w:r>
-      <w:r>
-        <w:t xml:space="preserve">Some studies suggest that the decadal fire intervals prior to Euro-American settlement are the result of First Nations burning habits (Sawyer et al. 2000). While native burning may certainly have contributed to frequent fire, </w:t>
-      </w:r>
-      <w:r>
-        <w:t xml:space="preserve">coast redwoods possess </w:t>
-      </w:r>
-      <w:r>
-        <w:t xml:space="preserve">fire-adapted </w:t>
-      </w:r>
-      <w:r>
-        <w:t xml:space="preserve">traits such as basal and </w:t>
-      </w:r>
-      <w:proofErr w:type="spellStart"/>
-      <w:r>
-        <w:t>epicomics</w:t>
-      </w:r>
-      <w:proofErr w:type="spellEnd"/>
-      <w:r>
-        <w:t xml:space="preserve"> sprouting and thick bark</w:t>
-      </w:r>
-      <w:r>
-        <w:t xml:space="preserve"> that suggest a much longer co-</w:t>
-      </w:r>
-      <w:r>
-        <w:lastRenderedPageBreak/>
-        <w:t>existence with frequent fire</w:t>
-      </w:r>
-      <w:r>
-        <w:t xml:space="preserve"> (Sawyer et al. 2000). </w:t>
-      </w:r>
-      <w:commentRangeStart w:id="21"/>
-      <w:r>
-        <w:t>C</w:t>
-      </w:r>
-      <w:r>
-        <w:t xml:space="preserve">urrent increases in the intensity and frequency of wildfires across the western United States </w:t>
-      </w:r>
-      <w:r>
-        <w:t xml:space="preserve">have </w:t>
-      </w:r>
-      <w:commentRangeStart w:id="22"/>
-      <w:r>
-        <w:t>sparked</w:t>
-      </w:r>
-      <w:commentRangeEnd w:id="22"/>
-      <w:r>
-        <w:rPr>
-          <w:rStyle w:val="CommentReference"/>
-        </w:rPr>
-        <w:commentReference w:id="22"/>
-      </w:r>
-      <w:r>
-        <w:t xml:space="preserve"> concern about the consequences of frequent burning in coast redwood stands (</w:t>
-      </w:r>
-      <w:proofErr w:type="spellStart"/>
-      <w:r>
-        <w:t>Westerling</w:t>
-      </w:r>
-      <w:proofErr w:type="spellEnd"/>
-      <w:r>
-        <w:t xml:space="preserve"> et al. 2006, Fried at al. 2004</w:t>
-      </w:r>
-      <w:ins w:id="23" w:author="Trevor A. Carter" w:date="2021-01-28T08:09:00Z">
-        <w:r>
-          <w:t>)</w:t>
+          <w:t>),</w:t>
         </w:r>
       </w:ins>
       <w:ins w:id="24" w:author="Trevor A. Carter" w:date="2021-01-25T15:19:00Z">
         <w:r>
-          <w:t>.</w:t>
-        </w:r>
-      </w:ins>
-      <w:del w:id="25" w:author="Trevor A. Carter" w:date="2021-01-25T15:19:00Z">
-        <w:r>
-          <w:delText>.,</w:delText>
-        </w:r>
-      </w:del>
-      <w:ins w:id="26" w:author="Trevor A. Carter" w:date="2021-01-25T15:19:00Z">
-        <w:r>
-          <w:t xml:space="preserve"> Despite their importance for XYZ</w:t>
-        </w:r>
-      </w:ins>
-      <w:del w:id="27" w:author="Hayes, Katherine" w:date="2021-01-28T08:08:00Z">
-        <w:r>
-          <w:delText>).,</w:delText>
-        </w:r>
-      </w:del>
-      <w:ins w:id="28" w:author="Hayes, Katherine" w:date="2021-01-28T08:08:00Z">
-        <w:r>
-          <w:t>),</w:t>
-        </w:r>
-      </w:ins>
-      <w:del w:id="29" w:author="Trevor A. Carter" w:date="2021-01-25T15:19:00Z">
-        <w:r>
-          <w:delText xml:space="preserve"> but</w:delText>
-        </w:r>
-      </w:del>
-      <w:ins w:id="30" w:author="Trevor A. Carter" w:date="2021-01-25T15:19:00Z">
-        <w:r>
           <w:t>,</w:t>
         </w:r>
       </w:ins>
       <w:r>
-        <w:t xml:space="preserve"> few traditional paleoecological records of fire are available</w:t>
-      </w:r>
-      <w:del w:id="31" w:author="Trevor A. Carter" w:date="2021-01-25T15:20:00Z">
-        <w:r>
-          <w:delText>:</w:delText>
-        </w:r>
-      </w:del>
-      <w:ins w:id="32" w:author="Trevor A. Carter" w:date="2021-01-25T15:20:00Z">
-        <w:r>
-          <w:t>. Additionally,</w:t>
-        </w:r>
-      </w:ins>
-      <w:r>
-        <w:t xml:space="preserve"> redwood tree rings can be difficult to date (cite), and few lakes exist in the region with adequate sediment deposition </w:t>
-      </w:r>
-      <w:commentRangeStart w:id="33"/>
-      <w:commentRangeStart w:id="34"/>
-      <w:r>
-        <w:t>(citation: me</w:t>
-      </w:r>
-      <w:ins w:id="35" w:author="Trevor A. Carter" w:date="2021-01-28T08:09:00Z">
-        <w:r>
-          <w:t>)</w:t>
-        </w:r>
-      </w:ins>
-      <w:ins w:id="36" w:author="Trevor A. Carter" w:date="2021-01-25T15:21:00Z">
-        <w:r>
-          <w:t xml:space="preserve"> highlighting the importance of using </w:t>
-        </w:r>
-      </w:ins>
-      <w:ins w:id="37" w:author="Trevor A. Carter" w:date="2021-01-25T15:22:00Z">
-        <w:r>
-          <w:t>alternative</w:t>
-        </w:r>
-      </w:ins>
-      <w:ins w:id="38" w:author="Trevor A. Carter" w:date="2021-01-25T15:21:00Z">
-        <w:r>
-          <w:t xml:space="preserve"> techniques to accurately reconstruct stand fire dynamics.</w:t>
-        </w:r>
-      </w:ins>
-      <w:del w:id="39" w:author="Trevor A. Carter" w:date="2021-01-25T15:21:00Z">
-        <w:r>
-          <w:delText>.</w:delText>
-        </w:r>
-      </w:del>
-      <w:del w:id="40" w:author="Trevor A. Carter" w:date="2021-01-28T08:09:00Z">
-        <w:r>
-          <w:delText>).</w:delText>
-        </w:r>
-      </w:del>
-      <w:del w:id="41" w:author="Trevor A. Carter" w:date="2021-01-25T15:21:00Z">
-        <w:r>
-          <w:delText xml:space="preserve"> </w:delText>
-        </w:r>
-        <w:commentRangeEnd w:id="33"/>
+        <w:t xml:space="preserve"> few traditional paleoecological records of fire are available. Additionally, redwood tree rings can be difficult to date (cite), and few lakes exist in the region with adequate sediment deposition (citation: me</w:t>
+      </w:r>
+      <w:r>
+        <w:t>)</w:t>
+      </w:r>
+      <w:r>
+        <w:t xml:space="preserve"> highlighting the importance of using alternative techniques to accurately reconstruct stand fire dynamics.</w:t>
+      </w:r>
+      <w:commentRangeEnd w:id="21"/>
+      <w:r>
+        <w:rPr>
+          <w:rStyle w:val="CommentReference"/>
+        </w:rPr>
+        <w:commentReference w:id="21"/>
+      </w:r>
+    </w:p>
+    <w:p>
+      <w:pPr>
+        <w:spacing w:after="240" w:line="480" w:lineRule="auto"/>
+        <w:ind w:firstLine="720"/>
+        <w:rPr>
+          <w:color w:val="000000"/>
+        </w:rPr>
+      </w:pPr>
+      <w:commentRangeStart w:id="25"/>
+      <w:r>
+        <w:t xml:space="preserve">No previous research has evaluated either the carbon or pyrogenic carbon content of coast redwood mineral soils. Advances in charcoal and carbon quantification methods present a unique opportunity to investigate how fire has influenced characteristics of soil and carbon cycles within old growth coast redwood forests. </w:t>
+      </w:r>
+      <w:commentRangeEnd w:id="25"/>
+      <w:r>
+        <w:rPr>
+          <w:rStyle w:val="CommentReference"/>
+        </w:rPr>
+        <w:commentReference w:id="25"/>
+      </w:r>
+      <w:r>
+        <w:t>To establish a baseline understanding of soil carbon and charcoal dynamics within coast redwoods, we asked the following research questions: 1</w:t>
+      </w:r>
+      <w:commentRangeStart w:id="26"/>
+      <w:r>
+        <w:t>) Is there a charcoal stratigraphy within mineral soils in old growth coast redwood forests?</w:t>
+      </w:r>
+      <w:r>
+        <w:rPr>
+          <w:color w:val="000000"/>
+        </w:rPr>
+        <w:t xml:space="preserve">, 2) </w:t>
+      </w:r>
+      <w:r>
+        <w:t>according to radiocarbon dates, how long can charcoal persist within old growth coast redwood soils?</w:t>
+      </w:r>
+      <w:r>
+        <w:rPr>
+          <w:color w:val="000000"/>
+        </w:rPr>
+        <w:t xml:space="preserve"> and </w:t>
+      </w:r>
+      <w:r>
+        <w:rPr>
+          <w:strike/>
+          <w:color w:val="000000"/>
+        </w:rPr>
+        <w:t xml:space="preserve">3) </w:t>
+      </w:r>
+      <w:r>
+        <w:rPr>
+          <w:strike/>
+        </w:rPr>
+        <w:t>does pyrogenic carbon in redwood soils persist long enough to act as a record of fire history predating tree ring or historical records?</w:t>
+      </w:r>
+      <w:commentRangeEnd w:id="26"/>
+      <w:ins w:id="27" w:author="Hayes, Katherine" w:date="2021-01-28T08:09:00Z">
         <w:r>
           <w:rPr>
-            <w:rStyle w:val="CommentReference"/>
-          </w:rPr>
-          <w:commentReference w:id="33"/>
-        </w:r>
-        <w:commentRangeEnd w:id="17"/>
-        <w:commentRangeEnd w:id="34"/>
-        <w:r>
-          <w:rPr>
-            <w:rStyle w:val="CommentReference"/>
-          </w:rPr>
-          <w:commentReference w:id="34"/>
-        </w:r>
-      </w:del>
-      <w:commentRangeEnd w:id="21"/>
-      <w:r>
-        <w:rPr>
-          <w:rStyle w:val="CommentReference"/>
-        </w:rPr>
-        <w:commentReference w:id="17"/>
-      </w:r>
-      <w:r>
-        <w:rPr>
-          <w:rStyle w:val="CommentReference"/>
-        </w:rPr>
-        <w:commentReference w:id="21"/>
-      </w:r>
-    </w:p>
-    <w:p>
-      <w:pPr>
-        <w:spacing w:line="480" w:lineRule="auto"/>
-        <w:ind w:firstLine="720"/>
-      </w:pPr>
-      <w:r>
-        <w:t xml:space="preserve">The distribution and abundance of pyrogenic carbon and charcoal stored within soil can provide insight into local long-term fire dynamics. Pyrogenic carbon (henceforth referred to as </w:t>
-      </w:r>
-      <w:proofErr w:type="spellStart"/>
-      <w:r>
-        <w:t>PyC</w:t>
-      </w:r>
-      <w:proofErr w:type="spellEnd"/>
-      <w:r>
-        <w:t xml:space="preserve">) </w:t>
-      </w:r>
-      <w:r>
-        <w:t>is</w:t>
-      </w:r>
-      <w:r>
-        <w:t xml:space="preserve"> the physical residue and productions of fire </w:t>
-      </w:r>
-      <w:r>
-        <w:t xml:space="preserve">and </w:t>
-      </w:r>
-      <w:r>
-        <w:t>includ</w:t>
-      </w:r>
-      <w:r>
-        <w:t>es</w:t>
-      </w:r>
-      <w:r>
-        <w:t xml:space="preserve"> soot, char, partially charred material and </w:t>
-      </w:r>
-      <w:r>
-        <w:t xml:space="preserve">any </w:t>
-      </w:r>
-      <w:r>
-        <w:t>individual compounds altered on a molecular level by combustion</w:t>
-      </w:r>
-      <w:r>
-        <w:t xml:space="preserve"> </w:t>
-      </w:r>
-      <w:r>
-        <w:t xml:space="preserve">(Bird et al. 2015). </w:t>
-      </w:r>
-      <w:r>
-        <w:t xml:space="preserve">Here, we use </w:t>
-      </w:r>
-      <w:proofErr w:type="spellStart"/>
-      <w:r>
-        <w:t>PyC</w:t>
-      </w:r>
-      <w:proofErr w:type="spellEnd"/>
-      <w:r>
-        <w:t xml:space="preserve"> to </w:t>
-      </w:r>
-      <w:r>
-        <w:t xml:space="preserve">capture the full spectrum of combusted material present in </w:t>
-      </w:r>
-      <w:proofErr w:type="gramStart"/>
-      <w:r>
-        <w:t>soil, and</w:t>
-      </w:r>
-      <w:proofErr w:type="gramEnd"/>
-      <w:r>
-        <w:t xml:space="preserve"> reserve the term ‘charcoal’ specifically to refer to macroscopic fragments of partially combusted material (Knicker 2001, Bird et al. 2015, Schmidt and Noack 2000). The presence and distribution of soil charcoal and pyrogenic carbon within soil is a meaningful proxy of </w:t>
-      </w:r>
-      <w:commentRangeStart w:id="42"/>
-      <w:r>
-        <w:t xml:space="preserve">fire history </w:t>
-      </w:r>
-      <w:commentRangeEnd w:id="42"/>
-      <w:r>
-        <w:rPr>
-          <w:rStyle w:val="CommentReference"/>
-        </w:rPr>
-        <w:commentReference w:id="42"/>
-      </w:r>
-      <w:r>
-        <w:t xml:space="preserve">(Gavin et al. 2007, Ohlson and </w:t>
-      </w:r>
-      <w:proofErr w:type="spellStart"/>
-      <w:r>
-        <w:t>Tryterud</w:t>
-      </w:r>
-      <w:proofErr w:type="spellEnd"/>
-      <w:r>
-        <w:t xml:space="preserve"> 2000). Soil charcoal is often both spatially constrained and temporally persistent</w:t>
-      </w:r>
-      <w:r>
-        <w:t xml:space="preserve"> ()</w:t>
-      </w:r>
-      <w:r>
-        <w:t xml:space="preserve">: in systems without substantial soil movement, the presence of soil charcoal </w:t>
-      </w:r>
-      <w:r>
-        <w:t xml:space="preserve">reflects the </w:t>
-      </w:r>
-      <w:r>
-        <w:t xml:space="preserve">specific </w:t>
-      </w:r>
-      <w:r>
-        <w:t xml:space="preserve">location of a </w:t>
-      </w:r>
-      <w:r>
-        <w:t xml:space="preserve">fire (Gavin et al. 2007, Clark 1988). </w:t>
-      </w:r>
-      <w:r>
-        <w:t xml:space="preserve">Additionally, </w:t>
-      </w:r>
-      <w:r>
-        <w:t>charcoal incorporated into forest soils may reside for thousands of years (</w:t>
-      </w:r>
-      <w:commentRangeStart w:id="43"/>
-      <w:r>
-        <w:t>cite</w:t>
-      </w:r>
-      <w:commentRangeEnd w:id="43"/>
-      <w:r>
-        <w:rPr>
-          <w:rStyle w:val="CommentReference"/>
-        </w:rPr>
-        <w:commentReference w:id="43"/>
-      </w:r>
-      <w:r>
-        <w:t xml:space="preserve">), allowing charcoal to serve as an archive of fire history that both overlaps and predates tree-ring and anthropogenic records (Bird et al. 2015). </w:t>
-      </w:r>
-    </w:p>
-    <w:p>
-      <w:pPr>
-        <w:spacing w:line="480" w:lineRule="auto"/>
-      </w:pPr>
-      <w:r>
-        <w:tab/>
-      </w:r>
-      <w:r>
-        <w:t>U</w:t>
-      </w:r>
-      <w:r>
-        <w:t xml:space="preserve">sing soil charcoal as a proxy of fire relies on radiocarbon dating charcoal fragments found within specific soil contexts and depths (i.e., Gavin et al. 2007). Radiocarbon dating, </w:t>
-      </w:r>
-      <w:r>
-        <w:lastRenderedPageBreak/>
-        <w:t xml:space="preserve">however, is an imperfect approach: the technique is expensive, and may overestimate the realistic age of a fire if the wood material itself is old enough at the time of burning (referred to as the inbuilt age error) (Gavin et al. 2003, Harmon et al. 1986). </w:t>
-      </w:r>
-      <w:del w:id="44" w:author="Trevor A. Carter" w:date="2021-01-25T15:24:00Z">
-        <w:r>
-          <w:delText>Even given</w:delText>
-        </w:r>
-        <w:r>
-          <w:delText xml:space="preserve"> </w:delText>
-        </w:r>
-      </w:del>
-      <w:ins w:id="45" w:author="Trevor A. Carter" w:date="2021-01-25T15:24:00Z">
-        <w:r>
-          <w:t>Despite</w:t>
-        </w:r>
-        <w:r>
-          <w:t xml:space="preserve"> </w:t>
-        </w:r>
-      </w:ins>
-      <w:r>
-        <w:t xml:space="preserve">those limitations, the use of radiocarbon dated charcoal material as a proxy of fire activity persists, particularly in systems without alternative reliable archives (Gavin et al. 2003). </w:t>
-      </w:r>
-    </w:p>
-    <w:p>
-      <w:pPr>
-        <w:spacing w:line="480" w:lineRule="auto"/>
-        <w:rPr>
-          <w:ins w:id="46" w:author="Brian Buma" w:date="2021-01-28T08:08:00Z"/>
-        </w:rPr>
-      </w:pPr>
-    </w:p>
-    <w:p>
-      <w:pPr>
-        <w:spacing w:after="240" w:line="480" w:lineRule="auto"/>
-        <w:ind w:firstLine="720"/>
-        <w:rPr>
-          <w:color w:val="000000"/>
-        </w:rPr>
-      </w:pPr>
-      <w:commentRangeStart w:id="47"/>
-      <w:r>
-        <w:t xml:space="preserve">No previous research has evaluated either the carbon or pyrogenic carbon content of coast redwood mineral soils. Advances in charcoal and carbon quantification methods present a unique opportunity to investigate how fire has influenced characteristics of soil and carbon cycles within old growth coast redwood forests. </w:t>
-      </w:r>
-      <w:commentRangeEnd w:id="47"/>
-      <w:r>
-        <w:rPr>
-          <w:rStyle w:val="CommentReference"/>
-        </w:rPr>
-        <w:commentReference w:id="47"/>
-      </w:r>
-      <w:r>
-        <w:t>To establish a baseline understanding of soil carbon and charcoal dynamics within coast redwoods, we asked the following research questions: 1</w:t>
-      </w:r>
-      <w:commentRangeStart w:id="48"/>
-      <w:r>
-        <w:t>) Is there a charcoal stratigraphy within mineral soils in old growth coast redwood forests?</w:t>
-      </w:r>
-      <w:r>
-        <w:rPr>
-          <w:color w:val="000000"/>
-        </w:rPr>
-        <w:t xml:space="preserve">, 2) </w:t>
-      </w:r>
-      <w:r>
-        <w:t>according to radiocarbon dates, how long can charcoal persist within old growth coast redwood soils?</w:t>
-      </w:r>
-      <w:r>
-        <w:rPr>
-          <w:color w:val="000000"/>
-        </w:rPr>
-        <w:t xml:space="preserve"> and 3</w:t>
-      </w:r>
-      <w:commentRangeStart w:id="49"/>
-      <w:r>
-        <w:rPr>
-          <w:color w:val="000000"/>
-        </w:rPr>
-        <w:t xml:space="preserve">) </w:t>
-      </w:r>
-      <w:r>
-        <w:t>does pyrogenic carbon in redwood soils persist long enough to act as a record of fire history predating tree ring or historical records?</w:t>
-      </w:r>
-      <w:commentRangeEnd w:id="48"/>
-      <w:ins w:id="50" w:author="Hayes, Katherine" w:date="2021-01-28T08:09:00Z">
-        <w:r>
-          <w:rPr>
+            <w:strike/>
             <w:color w:val="000000"/>
           </w:rPr>
           <w:t xml:space="preserve"> </w:t>
         </w:r>
       </w:ins>
-      <w:commentRangeEnd w:id="49"/>
-      <w:r>
-        <w:rPr>
-          <w:rStyle w:val="CommentReference"/>
-        </w:rPr>
-        <w:commentReference w:id="48"/>
-      </w:r>
-      <w:r>
-        <w:rPr>
-          <w:rStyle w:val="CommentReference"/>
-        </w:rPr>
-        <w:commentReference w:id="49"/>
-      </w:r>
-      <w:ins w:id="51" w:author="Trevor A. Carter" w:date="2021-01-28T08:09:00Z">
+      <w:r>
+        <w:rPr>
+          <w:rStyle w:val="CommentReference"/>
+          <w:strike/>
+        </w:rPr>
+        <w:commentReference w:id="26"/>
+      </w:r>
+      <w:ins w:id="28" w:author="Trevor A. Carter" w:date="2021-01-28T08:09:00Z">
         <w:r>
           <w:rPr>
+            <w:strike/>
             <w:color w:val="000000"/>
           </w:rPr>
           <w:t xml:space="preserve"> </w:t>
@@ -1123,16 +945,16 @@
       <w:r>
         <w:t xml:space="preserve">We sampled organic and mineral soils in old growth coast redwood forests within the Elk River and Salmon Creek watersheds at the Headwaters Forest Reserve in Humboldt County, California. Elevation ranges from 100 to 2,000 </w:t>
       </w:r>
-      <w:commentRangeStart w:id="52"/>
+      <w:commentRangeStart w:id="29"/>
       <w:r>
         <w:t>feet</w:t>
       </w:r>
-      <w:commentRangeEnd w:id="52"/>
-      <w:r>
-        <w:rPr>
-          <w:rStyle w:val="CommentReference"/>
-        </w:rPr>
-        <w:commentReference w:id="52"/>
+      <w:commentRangeEnd w:id="29"/>
+      <w:r>
+        <w:rPr>
+          <w:rStyle w:val="CommentReference"/>
+        </w:rPr>
+        <w:commentReference w:id="29"/>
       </w:r>
       <w:r>
         <w:t xml:space="preserve">. Soils are mostly shallow (&gt;1m) and are a mix of </w:t>
@@ -1151,17 +973,17 @@
       </w:r>
       <w:proofErr w:type="spellEnd"/>
       <w:r>
-        <w:t xml:space="preserve"> (BLM data, unpublished). The climate is maritime: cool and wet </w:t>
+        <w:t xml:space="preserve"> (BLM data, unpublished). The climate is maritime: cool and wet winters are followed by warm, cloudy summers. </w:t>
+      </w:r>
+      <w:r>
+        <w:t>We sampled only</w:t>
+      </w:r>
+      <w:r>
+        <w:t xml:space="preserve"> old-growth stands of coast </w:t>
       </w:r>
       <w:r>
         <w:lastRenderedPageBreak/>
-        <w:t xml:space="preserve">winters are followed by warm, cloudy summers. </w:t>
-      </w:r>
-      <w:r>
-        <w:t>We sampled only</w:t>
-      </w:r>
-      <w:r>
-        <w:t xml:space="preserve"> old-growth stands of coast redwoods, an ecosystem dominated by coast redwood in the overstory, but with occasional Douglas-fir (</w:t>
+        <w:t>redwoods, an ecosystem dominated by coast redwood in the overstory, but with occasional Douglas-fir (</w:t>
       </w:r>
       <w:proofErr w:type="spellStart"/>
       <w:r>
@@ -1299,19 +1121,19 @@
         </w:rPr>
         <w:t>Figure 1. Map of study sites within Headwaters Forest Reserve</w:t>
       </w:r>
-      <w:commentRangeStart w:id="53"/>
+      <w:commentRangeStart w:id="30"/>
       <w:r>
         <w:rPr>
           <w:b/>
         </w:rPr>
         <w:t>.</w:t>
       </w:r>
-      <w:commentRangeEnd w:id="53"/>
-      <w:r>
-        <w:rPr>
-          <w:rStyle w:val="CommentReference"/>
-        </w:rPr>
-        <w:commentReference w:id="53"/>
+      <w:commentRangeEnd w:id="30"/>
+      <w:r>
+        <w:rPr>
+          <w:rStyle w:val="CommentReference"/>
+        </w:rPr>
+        <w:commentReference w:id="30"/>
       </w:r>
       <w:r>
         <w:rPr>
@@ -1335,74 +1157,61 @@
       <w:r>
         <w:t xml:space="preserve"> but at a </w:t>
       </w:r>
-      <w:commentRangeStart w:id="54"/>
+      <w:commentRangeStart w:id="31"/>
       <w:r>
         <w:t xml:space="preserve">minimum 50-m </w:t>
       </w:r>
       <w:r>
         <w:t xml:space="preserve">distance </w:t>
       </w:r>
-      <w:commentRangeEnd w:id="54"/>
-      <w:r>
-        <w:rPr>
-          <w:rStyle w:val="CommentReference"/>
-        </w:rPr>
-        <w:commentReference w:id="54"/>
+      <w:commentRangeEnd w:id="31"/>
+      <w:r>
+        <w:rPr>
+          <w:rStyle w:val="CommentReference"/>
+        </w:rPr>
+        <w:commentReference w:id="31"/>
       </w:r>
       <w:r>
         <w:t>from past disturbances such as logging or road construction</w:t>
       </w:r>
-      <w:commentRangeStart w:id="55"/>
+      <w:commentRangeStart w:id="32"/>
       <w:r>
         <w:t>.</w:t>
       </w:r>
-      <w:commentRangeEnd w:id="55"/>
-      <w:r>
-        <w:rPr>
-          <w:rStyle w:val="CommentReference"/>
-        </w:rPr>
-        <w:commentReference w:id="55"/>
+      <w:commentRangeEnd w:id="32"/>
+      <w:r>
+        <w:rPr>
+          <w:rStyle w:val="CommentReference"/>
+        </w:rPr>
+        <w:commentReference w:id="32"/>
       </w:r>
       <w:r>
         <w:t xml:space="preserve"> We established </w:t>
       </w:r>
-      <w:commentRangeStart w:id="56"/>
+      <w:commentRangeStart w:id="33"/>
       <w:r>
         <w:t>20 sampling sites, primarily on ridgetops (n =16</w:t>
       </w:r>
-      <w:ins w:id="57" w:author="Trevor A. Carter" w:date="2021-01-28T08:09:00Z">
-        <w:r>
-          <w:t>)</w:t>
-        </w:r>
-        <w:commentRangeEnd w:id="56"/>
-        <w:r>
-          <w:rPr>
-            <w:rStyle w:val="CommentReference"/>
-          </w:rPr>
-          <w:commentReference w:id="56"/>
-        </w:r>
-        <w:r>
-          <w:t>,</w:t>
-        </w:r>
-      </w:ins>
-      <w:del w:id="58" w:author="Trevor A. Carter" w:date="2021-01-28T08:09:00Z">
-        <w:r>
-          <w:delText>),</w:delText>
-        </w:r>
-      </w:del>
+      <w:r>
+        <w:t>)</w:t>
+      </w:r>
+      <w:commentRangeEnd w:id="33"/>
+      <w:r>
+        <w:rPr>
+          <w:rStyle w:val="CommentReference"/>
+        </w:rPr>
+        <w:commentReference w:id="33"/>
+      </w:r>
+      <w:r>
+        <w:t>,</w:t>
+      </w:r>
+      <w:r>
+        <w:t xml:space="preserve"> excluding steep slopes or valley bottoms</w:t>
+      </w:r>
       <w:r>
         <w:t xml:space="preserve"> </w:t>
       </w:r>
       <w:r>
-        <w:t xml:space="preserve">mostly </w:t>
-      </w:r>
-      <w:r>
-        <w:t>excluding steep slopes or valley bottoms</w:t>
-      </w:r>
-      <w:r>
-        <w:t xml:space="preserve"> </w:t>
-      </w:r>
-      <w:r>
         <w:t>to sample specifically for spatially constrained charcoal with minimal depositional movement via erosion, runoff or debris flows</w:t>
       </w:r>
       <w:r>
@@ -1412,11 +1221,7 @@
         <w:t xml:space="preserve">ed </w:t>
       </w:r>
       <w:r>
-        <w:t xml:space="preserve">a more conservative </w:t>
-      </w:r>
-      <w:r>
-        <w:lastRenderedPageBreak/>
-        <w:t xml:space="preserve">estimate of charcoal presence and abundance. One valley-bottom site (EELS_01) was sampled opportunistically for comparison. </w:t>
+        <w:t xml:space="preserve">a more conservative estimate of charcoal presence and abundance. One valley-bottom site (EELS_01) was sampled opportunistically for comparison. </w:t>
       </w:r>
     </w:p>
     <w:p>
@@ -1425,6 +1230,7 @@
         <w:ind w:firstLine="720"/>
       </w:pPr>
       <w:r>
+        <w:lastRenderedPageBreak/>
         <w:t>We sample</w:t>
       </w:r>
       <w:r>
@@ -1445,7 +1251,6 @@
         <w:spacing w:line="480" w:lineRule="auto"/>
         <w:ind w:firstLine="720"/>
       </w:pPr>
-      <w:commentRangeStart w:id="59"/>
       <w:r>
         <w:t>To analyze t</w:t>
       </w:r>
@@ -1478,23 +1283,16 @@
       <w:r>
         <w:t xml:space="preserve">) driven into the soil up to 30 cm deep. We removed coarse litter prior to sampling, </w:t>
       </w:r>
-      <w:commentRangeStart w:id="60"/>
+      <w:commentRangeStart w:id="34"/>
       <w:r>
         <w:t xml:space="preserve">but did not distinguish between O, A, and B horizons due to a lack of distinct boundaries.  </w:t>
       </w:r>
-      <w:commentRangeEnd w:id="60"/>
-      <w:r>
-        <w:rPr>
-          <w:rStyle w:val="CommentReference"/>
-        </w:rPr>
-        <w:commentReference w:id="60"/>
-      </w:r>
-      <w:commentRangeEnd w:id="59"/>
-      <w:r>
-        <w:rPr>
-          <w:rStyle w:val="CommentReference"/>
-        </w:rPr>
-        <w:commentReference w:id="59"/>
+      <w:commentRangeEnd w:id="34"/>
+      <w:r>
+        <w:rPr>
+          <w:rStyle w:val="CommentReference"/>
+        </w:rPr>
+        <w:commentReference w:id="34"/>
       </w:r>
     </w:p>
     <w:p>
@@ -1510,7 +1308,7 @@
         <w:spacing w:line="480" w:lineRule="auto"/>
         <w:ind w:firstLine="720"/>
       </w:pPr>
-      <w:commentRangeStart w:id="61"/>
+      <w:commentRangeStart w:id="35"/>
       <w:r>
         <w:t xml:space="preserve">To identify </w:t>
       </w:r>
@@ -1526,12 +1324,12 @@
       <w:r>
         <w:t>vailable in charcoal in redwood soils and to establish whether charcoal in redwood mineral soils is stratified</w:t>
       </w:r>
-      <w:commentRangeEnd w:id="61"/>
-      <w:r>
-        <w:rPr>
-          <w:rStyle w:val="CommentReference"/>
-        </w:rPr>
-        <w:commentReference w:id="61"/>
+      <w:commentRangeEnd w:id="35"/>
+      <w:r>
+        <w:rPr>
+          <w:rStyle w:val="CommentReference"/>
+        </w:rPr>
+        <w:commentReference w:id="35"/>
       </w:r>
       <w:r>
         <w:t xml:space="preserve">, </w:t>
@@ -1547,7 +1345,7 @@
       <w:pPr>
         <w:pStyle w:val="Heading2"/>
       </w:pPr>
-      <w:commentRangeStart w:id="62"/>
+      <w:commentRangeStart w:id="36"/>
       <w:r>
         <w:t xml:space="preserve">2.3 </w:t>
       </w:r>
@@ -1559,7 +1357,7 @@
       <w:r>
         <w:t xml:space="preserve"> Quantification</w:t>
       </w:r>
-      <w:commentRangeEnd w:id="62"/>
+      <w:commentRangeEnd w:id="36"/>
       <w:r>
         <w:rPr>
           <w:rStyle w:val="CommentReference"/>
@@ -1568,7 +1366,7 @@
           <w:i w:val="0"/>
           <w:color w:val="auto"/>
         </w:rPr>
-        <w:commentReference w:id="62"/>
+        <w:commentReference w:id="36"/>
       </w:r>
     </w:p>
     <w:p>
@@ -1598,16 +1396,16 @@
       <w:r>
         <w:t xml:space="preserve"> and charcoal quantification methods: physical charcoal quantification and acid-peroxide digestion</w:t>
       </w:r>
-      <w:commentRangeStart w:id="63"/>
+      <w:commentRangeStart w:id="37"/>
       <w:r>
         <w:t>.</w:t>
       </w:r>
-      <w:commentRangeEnd w:id="63"/>
-      <w:r>
-        <w:rPr>
-          <w:rStyle w:val="CommentReference"/>
-        </w:rPr>
-        <w:commentReference w:id="63"/>
+      <w:commentRangeEnd w:id="37"/>
+      <w:r>
+        <w:rPr>
+          <w:rStyle w:val="CommentReference"/>
+        </w:rPr>
+        <w:commentReference w:id="37"/>
       </w:r>
       <w:r>
         <w:t xml:space="preserve"> </w:t>
@@ -1640,69 +1438,69 @@
         <w:rPr>
           <w:color w:val="000000"/>
         </w:rPr>
-        <w:t xml:space="preserve">, but requires much more time and labor, </w:t>
-      </w:r>
+        <w:t xml:space="preserve">, but requires much more time and labor, while acid-peroxide digestion, established by </w:t>
+      </w:r>
+      <w:proofErr w:type="spellStart"/>
       <w:r>
         <w:rPr>
           <w:color w:val="000000"/>
         </w:rPr>
+        <w:t>Kurth</w:t>
+      </w:r>
+      <w:proofErr w:type="spellEnd"/>
+      <w:r>
+        <w:rPr>
+          <w:color w:val="000000"/>
+        </w:rPr>
+        <w:t xml:space="preserve"> et al. 2006 and others (Pingree et al. 2012), requires no physical counting of particles,</w:t>
+      </w:r>
+      <w:r>
+        <w:rPr>
+          <w:color w:val="000000"/>
+        </w:rPr>
+        <w:t xml:space="preserve"> and potentially captures a greater range of pyrogenic </w:t>
+      </w:r>
+      <w:r>
+        <w:rPr>
+          <w:color w:val="000000"/>
+        </w:rPr>
         <w:lastRenderedPageBreak/>
-        <w:t xml:space="preserve">while acid-peroxide digestion, established by </w:t>
-      </w:r>
-      <w:proofErr w:type="spellStart"/>
+        <w:t>materials</w:t>
+      </w:r>
       <w:r>
         <w:rPr>
           <w:color w:val="000000"/>
         </w:rPr>
-        <w:t>Kurth</w:t>
-      </w:r>
-      <w:proofErr w:type="spellEnd"/>
+        <w:t xml:space="preserve">. We used both methods in order to compare and report any difference in results between the two. </w:t>
+      </w:r>
       <w:r>
         <w:rPr>
           <w:color w:val="000000"/>
         </w:rPr>
-        <w:t xml:space="preserve"> et al. 2006 and others (Pingree et al. 2012), requires no physical counting of particles,</w:t>
+        <w:t xml:space="preserve">Prior to both quantification procedures, we dried bulk soil samples in an oven at </w:t>
+      </w:r>
+      <w:r>
+        <w:t>60</w:t>
       </w:r>
       <w:r>
         <w:rPr>
           <w:color w:val="000000"/>
         </w:rPr>
-        <w:t xml:space="preserve"> and potentially captures a greater range of pyrogenic materials</w:t>
-      </w:r>
-      <w:r>
-        <w:rPr>
-          <w:color w:val="000000"/>
-        </w:rPr>
-        <w:t xml:space="preserve">. We used both methods in order to compare and report any difference in results between the two. </w:t>
-      </w:r>
-      <w:r>
-        <w:rPr>
-          <w:color w:val="000000"/>
-        </w:rPr>
-        <w:t xml:space="preserve">Prior to both quantification procedures, we dried bulk soil samples in an oven at </w:t>
-      </w:r>
-      <w:r>
-        <w:t>60</w:t>
-      </w:r>
-      <w:r>
-        <w:rPr>
-          <w:color w:val="000000"/>
-        </w:rPr>
         <w:t>°</w:t>
       </w:r>
       <w:r>
         <w:t>C for 24 hours</w:t>
       </w:r>
-      <w:commentRangeStart w:id="64"/>
+      <w:commentRangeStart w:id="38"/>
       <w:r>
         <w:t>.</w:t>
       </w:r>
-      <w:commentRangeEnd w:id="64"/>
-      <w:r>
-        <w:rPr>
-          <w:rStyle w:val="CommentReference"/>
-        </w:rPr>
-        <w:commentReference w:id="64"/>
+      <w:commentRangeEnd w:id="38"/>
+      <w:r>
+        <w:rPr>
+          <w:rStyle w:val="CommentReference"/>
+        </w:rPr>
+        <w:commentReference w:id="38"/>
       </w:r>
       <w:r>
         <w:t xml:space="preserve"> </w:t>
@@ -1712,11 +1510,11 @@
       <w:pPr>
         <w:pStyle w:val="Heading3"/>
       </w:pPr>
-      <w:commentRangeStart w:id="65"/>
+      <w:commentRangeStart w:id="39"/>
       <w:r>
         <w:t>2.3.1 Physical Charcoal Quantification</w:t>
       </w:r>
-      <w:commentRangeEnd w:id="65"/>
+      <w:commentRangeEnd w:id="39"/>
       <w:r>
         <w:rPr>
           <w:rStyle w:val="CommentReference"/>
@@ -1724,7 +1522,7 @@
           <w:i w:val="0"/>
           <w:color w:val="auto"/>
         </w:rPr>
-        <w:commentReference w:id="65"/>
+        <w:commentReference w:id="39"/>
       </w:r>
     </w:p>
     <w:p>
@@ -1916,11 +1714,7 @@
       </w:r>
       <w:proofErr w:type="spellEnd"/>
       <w:r>
-        <w:t xml:space="preserve">) wrapped in aluminum </w:t>
-      </w:r>
-      <w:r>
-        <w:lastRenderedPageBreak/>
-        <w:t>foil at 450</w:t>
+        <w:t>) wrapped in aluminum foil at 450</w:t>
       </w:r>
       <w:r>
         <w:rPr>
@@ -1984,6 +1778,7 @@
         <w:ind w:firstLine="720"/>
       </w:pPr>
       <w:r>
+        <w:lastRenderedPageBreak/>
         <w:t xml:space="preserve">We determined the percent of carbon present in soil and digested soil samples using a Mass Spectrometer at the Laboratory of Stable Isotope Ecology, University of Miami. We report Total C following digestion as charcoal C and assume that all non-charcoal organic C was consumed during peroxide-acid digestion. </w:t>
       </w:r>
     </w:p>
@@ -2017,18 +1812,18 @@
       <w:r>
         <w:t xml:space="preserve"> modern dates using </w:t>
       </w:r>
-      <w:commentRangeStart w:id="66"/>
+      <w:commentRangeStart w:id="40"/>
       <w:proofErr w:type="spellStart"/>
       <w:r>
         <w:t>Oxcal</w:t>
       </w:r>
-      <w:commentRangeEnd w:id="66"/>
+      <w:commentRangeEnd w:id="40"/>
       <w:proofErr w:type="spellEnd"/>
       <w:r>
         <w:rPr>
           <w:rStyle w:val="CommentReference"/>
         </w:rPr>
-        <w:commentReference w:id="66"/>
+        <w:commentReference w:id="40"/>
       </w:r>
       <w:r>
         <w:t xml:space="preserve">. </w:t>
@@ -2326,19 +2121,19 @@
         </w:rPr>
         <w:t xml:space="preserve"> where BD = </w:t>
       </w:r>
-      <w:commentRangeStart w:id="67"/>
+      <w:commentRangeStart w:id="41"/>
       <w:r>
         <w:rPr>
           <w:color w:val="000000"/>
         </w:rPr>
         <w:t>bulk density</w:t>
       </w:r>
-      <w:commentRangeEnd w:id="67"/>
-      <w:r>
-        <w:rPr>
-          <w:rStyle w:val="CommentReference"/>
-        </w:rPr>
-        <w:commentReference w:id="67"/>
+      <w:commentRangeEnd w:id="41"/>
+      <w:r>
+        <w:rPr>
+          <w:rStyle w:val="CommentReference"/>
+        </w:rPr>
+        <w:commentReference w:id="41"/>
       </w:r>
       <w:r>
         <w:rPr>
@@ -2355,33 +2150,33 @@
           <w:color w:val="000000"/>
         </w:rPr>
       </w:pPr>
-      <w:commentRangeStart w:id="68"/>
+      <w:commentRangeStart w:id="42"/>
       <w:r>
         <w:rPr>
           <w:color w:val="000000"/>
         </w:rPr>
         <w:t>To investigate the presence of a stratigraphy of charcoal dates within redwood soils, we compared radiocarbon date estimates of charcoal fragments from the same soil pit but different depths where such pairings existed (n = 21). A stratigraphy existed if the fragment from the deeper depth had an older calibrated radiocarbon age</w:t>
       </w:r>
-      <w:commentRangeStart w:id="69"/>
+      <w:commentRangeStart w:id="43"/>
       <w:r>
         <w:rPr>
           <w:color w:val="000000"/>
         </w:rPr>
         <w:t xml:space="preserve">. </w:t>
       </w:r>
-      <w:commentRangeEnd w:id="68"/>
-      <w:r>
-        <w:rPr>
-          <w:rStyle w:val="CommentReference"/>
-        </w:rPr>
-        <w:commentReference w:id="68"/>
-      </w:r>
-      <w:commentRangeEnd w:id="69"/>
-      <w:r>
-        <w:rPr>
-          <w:rStyle w:val="CommentReference"/>
-        </w:rPr>
-        <w:commentReference w:id="69"/>
+      <w:commentRangeEnd w:id="42"/>
+      <w:r>
+        <w:rPr>
+          <w:rStyle w:val="CommentReference"/>
+        </w:rPr>
+        <w:commentReference w:id="42"/>
+      </w:r>
+      <w:commentRangeEnd w:id="43"/>
+      <w:r>
+        <w:rPr>
+          <w:rStyle w:val="CommentReference"/>
+        </w:rPr>
+        <w:commentReference w:id="43"/>
       </w:r>
     </w:p>
     <w:p>
@@ -2393,14 +2188,13 @@
         </w:rPr>
       </w:pPr>
       <w:r>
-        <w:lastRenderedPageBreak/>
         <w:t xml:space="preserve">3. </w:t>
       </w:r>
-      <w:commentRangeStart w:id="70"/>
+      <w:commentRangeStart w:id="44"/>
       <w:r>
         <w:t>Results</w:t>
       </w:r>
-      <w:commentRangeEnd w:id="70"/>
+      <w:commentRangeEnd w:id="44"/>
       <w:r>
         <w:rPr>
           <w:rStyle w:val="CommentReference"/>
@@ -2408,7 +2202,7 @@
           <w:b w:val="0"/>
           <w:color w:val="auto"/>
         </w:rPr>
-        <w:commentReference w:id="70"/>
+        <w:commentReference w:id="44"/>
       </w:r>
     </w:p>
     <w:p>
@@ -2427,16 +2221,16 @@
       <w:r>
         <w:t xml:space="preserve">Charcoal deposited within mineral soils on ridgetops, hillslopes and </w:t>
       </w:r>
-      <w:commentRangeStart w:id="71"/>
+      <w:commentRangeStart w:id="45"/>
       <w:r>
         <w:t xml:space="preserve">valleys </w:t>
       </w:r>
-      <w:commentRangeEnd w:id="71"/>
-      <w:r>
-        <w:rPr>
-          <w:rStyle w:val="CommentReference"/>
-        </w:rPr>
-        <w:commentReference w:id="71"/>
+      <w:commentRangeEnd w:id="45"/>
+      <w:r>
+        <w:rPr>
+          <w:rStyle w:val="CommentReference"/>
+        </w:rPr>
+        <w:commentReference w:id="45"/>
       </w:r>
       <w:r>
         <w:t>displayed</w:t>
@@ -2450,21 +2244,25 @@
       <w:r>
         <w:t xml:space="preserve">range of calibrated radiocarbon ages (modern to 3,805 calibrated median years BP) than charcoal found within debris flows (931 to 6,839 years BP). </w:t>
       </w:r>
-      <w:commentRangeStart w:id="72"/>
-      <w:r>
-        <w:t>Due to the distinct difference in age between the two, results from the two site types are reported separately</w:t>
-      </w:r>
-      <w:commentRangeEnd w:id="72"/>
-      <w:r>
-        <w:rPr>
-          <w:rStyle w:val="CommentReference"/>
-        </w:rPr>
-        <w:commentReference w:id="72"/>
+      <w:commentRangeStart w:id="46"/>
+      <w:r>
+        <w:t xml:space="preserve">Due to the distinct difference in age </w:t>
+      </w:r>
+      <w:r>
+        <w:lastRenderedPageBreak/>
+        <w:t>between the two, results from the two site types are reported separately</w:t>
+      </w:r>
+      <w:commentRangeEnd w:id="46"/>
+      <w:r>
+        <w:rPr>
+          <w:rStyle w:val="CommentReference"/>
+        </w:rPr>
+        <w:commentReference w:id="46"/>
       </w:r>
       <w:r>
         <w:t xml:space="preserve">. </w:t>
       </w:r>
-      <w:commentRangeStart w:id="73"/>
+      <w:commentRangeStart w:id="47"/>
       <w:r>
         <w:t>Two charcoal fragments from the WORM_03 site dated at 6,666- and 6,839-year BP, though they were located a meter apart in depth (Fig 2). Due to the nature of the site and the unusual age of the samples, these dates were not included in subsequent analysis</w:t>
       </w:r>
@@ -2474,12 +2272,12 @@
       <w:r>
         <w:t xml:space="preserve">. </w:t>
       </w:r>
-      <w:commentRangeEnd w:id="73"/>
-      <w:r>
-        <w:rPr>
-          <w:rStyle w:val="CommentReference"/>
-        </w:rPr>
-        <w:commentReference w:id="73"/>
+      <w:commentRangeEnd w:id="47"/>
+      <w:r>
+        <w:rPr>
+          <w:rStyle w:val="CommentReference"/>
+        </w:rPr>
+        <w:commentReference w:id="47"/>
       </w:r>
     </w:p>
     <w:p>
@@ -2487,98 +2285,54 @@
         <w:spacing w:line="480" w:lineRule="auto"/>
         <w:ind w:firstLine="720"/>
       </w:pPr>
-      <w:commentRangeStart w:id="74"/>
-      <w:ins w:id="75" w:author="Brian Buma" w:date="2021-01-28T08:08:00Z">
-        <w:r>
-          <w:rPr>
-            <w:noProof/>
-          </w:rPr>
-          <w:drawing>
-            <wp:inline distT="0" distB="0" distL="0" distR="0" wp14:anchorId="6A6510E0" wp14:editId="13CD39F1">
-              <wp:extent cx="4972050" cy="3190875"/>
-              <wp:effectExtent l="0" t="0" r="0" b="9525"/>
-              <wp:docPr id="2" name="image5.png" descr="A close up of a map&#10;&#10;Description automatically generated"/>
-              <wp:cNvGraphicFramePr/>
-              <a:graphic xmlns:a="http://schemas.openxmlformats.org/drawingml/2006/main">
-                <a:graphicData uri="http://schemas.openxmlformats.org/drawingml/2006/picture">
-                  <pic:pic xmlns:pic="http://schemas.openxmlformats.org/drawingml/2006/picture">
-                    <pic:nvPicPr>
-                      <pic:cNvPr id="0" name="image5.png" descr="A close up of a map&#10;&#10;Description automatically generated"/>
-                      <pic:cNvPicPr preferRelativeResize="0"/>
-                    </pic:nvPicPr>
-                    <pic:blipFill>
-                      <a:blip r:embed="rId14"/>
-                      <a:srcRect/>
-                      <a:stretch>
-                        <a:fillRect/>
-                      </a:stretch>
-                    </pic:blipFill>
-                    <pic:spPr>
-                      <a:xfrm>
-                        <a:off x="0" y="0"/>
-                        <a:ext cx="4973071" cy="3191530"/>
-                      </a:xfrm>
-                      <a:prstGeom prst="rect">
-                        <a:avLst/>
-                      </a:prstGeom>
-                      <a:ln/>
-                    </pic:spPr>
-                  </pic:pic>
-                </a:graphicData>
-              </a:graphic>
-            </wp:inline>
-          </w:drawing>
-        </w:r>
-        <w:commentRangeEnd w:id="74"/>
-        <w:r>
-          <w:rPr>
-            <w:rStyle w:val="CommentReference"/>
-          </w:rPr>
-          <w:commentReference w:id="74"/>
-        </w:r>
-      </w:ins>
-      <w:del w:id="76" w:author="Brian Buma" w:date="2021-01-28T08:08:00Z">
-        <w:r>
-          <w:rPr>
-            <w:noProof/>
-          </w:rPr>
-          <w:drawing>
-            <wp:inline distT="0" distB="0" distL="0" distR="0" wp14:anchorId="6A6510E0" wp14:editId="42455284">
-              <wp:extent cx="4633376" cy="3089907"/>
-              <wp:effectExtent l="0" t="0" r="0" b="0"/>
-              <wp:docPr id="11" name="image5.png" descr="A close up of a map&#10;&#10;Description automatically generated"/>
-              <wp:cNvGraphicFramePr/>
-              <a:graphic xmlns:a="http://schemas.openxmlformats.org/drawingml/2006/main">
-                <a:graphicData uri="http://schemas.openxmlformats.org/drawingml/2006/picture">
-                  <pic:pic xmlns:pic="http://schemas.openxmlformats.org/drawingml/2006/picture">
-                    <pic:nvPicPr>
-                      <pic:cNvPr id="0" name="image5.png" descr="A close up of a map&#10;&#10;Description automatically generated"/>
-                      <pic:cNvPicPr preferRelativeResize="0"/>
-                    </pic:nvPicPr>
-                    <pic:blipFill>
-                      <a:blip r:embed="rId14"/>
-                      <a:srcRect/>
-                      <a:stretch>
-                        <a:fillRect/>
-                      </a:stretch>
-                    </pic:blipFill>
-                    <pic:spPr>
-                      <a:xfrm>
-                        <a:off x="0" y="0"/>
-                        <a:ext cx="4633376" cy="3089907"/>
-                      </a:xfrm>
-                      <a:prstGeom prst="rect">
-                        <a:avLst/>
-                      </a:prstGeom>
-                      <a:ln/>
-                    </pic:spPr>
-                  </pic:pic>
-                </a:graphicData>
-              </a:graphic>
-            </wp:inline>
-          </w:drawing>
-        </w:r>
-      </w:del>
+      <w:commentRangeStart w:id="48"/>
+      <w:r>
+        <w:rPr>
+          <w:noProof/>
+        </w:rPr>
+        <w:drawing>
+          <wp:inline distT="0" distB="0" distL="0" distR="0" wp14:anchorId="6A6510E0" wp14:editId="13CD39F1">
+            <wp:extent cx="4972050" cy="3190875"/>
+            <wp:effectExtent l="0" t="0" r="0" b="9525"/>
+            <wp:docPr id="2" name="image5.png" descr="A close up of a map&#10;&#10;Description automatically generated"/>
+            <wp:cNvGraphicFramePr/>
+            <a:graphic xmlns:a="http://schemas.openxmlformats.org/drawingml/2006/main">
+              <a:graphicData uri="http://schemas.openxmlformats.org/drawingml/2006/picture">
+                <pic:pic xmlns:pic="http://schemas.openxmlformats.org/drawingml/2006/picture">
+                  <pic:nvPicPr>
+                    <pic:cNvPr id="0" name="image5.png" descr="A close up of a map&#10;&#10;Description automatically generated"/>
+                    <pic:cNvPicPr preferRelativeResize="0"/>
+                  </pic:nvPicPr>
+                  <pic:blipFill>
+                    <a:blip r:embed="rId14"/>
+                    <a:srcRect/>
+                    <a:stretch>
+                      <a:fillRect/>
+                    </a:stretch>
+                  </pic:blipFill>
+                  <pic:spPr>
+                    <a:xfrm>
+                      <a:off x="0" y="0"/>
+                      <a:ext cx="4973071" cy="3191530"/>
+                    </a:xfrm>
+                    <a:prstGeom prst="rect">
+                      <a:avLst/>
+                    </a:prstGeom>
+                    <a:ln/>
+                  </pic:spPr>
+                </pic:pic>
+              </a:graphicData>
+            </a:graphic>
+          </wp:inline>
+        </w:drawing>
+      </w:r>
+      <w:commentRangeEnd w:id="48"/>
+      <w:r>
+        <w:rPr>
+          <w:rStyle w:val="CommentReference"/>
+        </w:rPr>
+        <w:commentReference w:id="48"/>
+      </w:r>
     </w:p>
     <w:p>
       <w:r>
@@ -2588,7 +2342,41 @@
         <w:t>Fig. 2. Radiocarbon dates of charcoal samples according to depth of sample</w:t>
       </w:r>
       <w:r>
-        <w:t xml:space="preserve">. 43 dates are shown from 20 sites (average 2 dates per site), plotted according to site type and against depth within soil profile. Site type indicated with color and shape of point. </w:t>
+        <w:t>.</w:t>
+      </w:r>
+      <w:r>
+        <w:t xml:space="preserve"> </w:t>
+      </w:r>
+      <w:r>
+        <w:rPr>
+          <w:color w:val="4472C4"/>
+        </w:rPr>
+        <w:t>[</w:t>
+      </w:r>
+      <w:commentRangeStart w:id="49"/>
+      <w:r>
+        <w:rPr>
+          <w:color w:val="4472C4"/>
+        </w:rPr>
+        <w:t>thinking about adding error bars</w:t>
+      </w:r>
+      <w:commentRangeEnd w:id="49"/>
+      <w:r>
+        <w:rPr>
+          <w:rStyle w:val="CommentReference"/>
+        </w:rPr>
+        <w:commentReference w:id="49"/>
+      </w:r>
+      <w:r>
+        <w:rPr>
+          <w:color w:val="4472C4"/>
+        </w:rPr>
+        <w:t>]</w:t>
+      </w:r>
+    </w:p>
+    <w:p>
+      <w:r>
+        <w:t xml:space="preserve"> 43 dates are shown from 20 sites (average 2 dates per site), plotted according to site type and against depth within soil profile. Site type indicated with color and shape of point. </w:t>
       </w:r>
     </w:p>
     <w:p/>
@@ -2597,50 +2385,50 @@
         <w:pStyle w:val="Heading2"/>
       </w:pPr>
       <w:r>
+        <w:t>3.2 Charcoal stratigraphy</w:t>
+      </w:r>
+    </w:p>
+    <w:p>
+      <w:pPr>
+        <w:spacing w:line="480" w:lineRule="auto"/>
+      </w:pPr>
+      <w:r>
+        <w:t xml:space="preserve">All adjacent dates were compared pairwise for a total of 21 comparisons. 13 out of the 22 </w:t>
+      </w:r>
+      <w:r>
+        <w:t xml:space="preserve">paired dates </w:t>
+      </w:r>
+      <w:r>
+        <w:t>display an age reversal</w:t>
+      </w:r>
+      <w:r>
+        <w:t xml:space="preserve"> (older samples at shallower depths)</w:t>
+      </w:r>
+      <w:r>
+        <w:t xml:space="preserve">, </w:t>
+      </w:r>
+      <w:commentRangeStart w:id="50"/>
+      <w:r>
+        <w:t xml:space="preserve">indicating a lack of stratigraphy within those particular sites (Fig 3). </w:t>
+      </w:r>
+      <w:commentRangeEnd w:id="50"/>
+      <w:r>
+        <w:rPr>
+          <w:rStyle w:val="CommentReference"/>
+        </w:rPr>
+        <w:commentReference w:id="50"/>
+      </w:r>
+    </w:p>
+    <w:p>
+      <w:pPr>
+        <w:spacing w:line="480" w:lineRule="auto"/>
+      </w:pPr>
+      <w:commentRangeStart w:id="51"/>
+      <w:r>
+        <w:rPr>
+          <w:noProof/>
+        </w:rPr>
         <w:lastRenderedPageBreak/>
-        <w:t>3.2 Charcoal stratigraphy</w:t>
-      </w:r>
-    </w:p>
-    <w:p>
-      <w:pPr>
-        <w:spacing w:line="480" w:lineRule="auto"/>
-      </w:pPr>
-      <w:r>
-        <w:t xml:space="preserve">All adjacent dates were compared pairwise for a total of 21 comparisons. 13 out of the 22 </w:t>
-      </w:r>
-      <w:r>
-        <w:t xml:space="preserve">paired dates </w:t>
-      </w:r>
-      <w:r>
-        <w:t>display an age reversal</w:t>
-      </w:r>
-      <w:r>
-        <w:t xml:space="preserve"> (older samples at shallower depths)</w:t>
-      </w:r>
-      <w:r>
-        <w:t xml:space="preserve">, </w:t>
-      </w:r>
-      <w:commentRangeStart w:id="77"/>
-      <w:r>
-        <w:t xml:space="preserve">indicating a lack of stratigraphy within those particular sites (Fig 3). </w:t>
-      </w:r>
-      <w:commentRangeEnd w:id="77"/>
-      <w:r>
-        <w:rPr>
-          <w:rStyle w:val="CommentReference"/>
-        </w:rPr>
-        <w:commentReference w:id="77"/>
-      </w:r>
-    </w:p>
-    <w:p>
-      <w:pPr>
-        <w:spacing w:line="480" w:lineRule="auto"/>
-      </w:pPr>
-      <w:commentRangeStart w:id="78"/>
-      <w:r>
-        <w:rPr>
-          <w:noProof/>
-        </w:rPr>
         <w:drawing>
           <wp:inline distT="0" distB="0" distL="0" distR="0" wp14:anchorId="787B766E" wp14:editId="337B4A0E">
             <wp:extent cx="3595649" cy="2568431"/>
@@ -2677,12 +2465,12 @@
           </wp:inline>
         </w:drawing>
       </w:r>
-      <w:commentRangeEnd w:id="78"/>
-      <w:r>
-        <w:rPr>
-          <w:rStyle w:val="CommentReference"/>
-        </w:rPr>
-        <w:commentReference w:id="78"/>
+      <w:commentRangeEnd w:id="51"/>
+      <w:r>
+        <w:rPr>
+          <w:rStyle w:val="CommentReference"/>
+        </w:rPr>
+        <w:commentReference w:id="51"/>
       </w:r>
     </w:p>
     <w:p>
@@ -2695,50 +2483,18 @@
       <w:r>
         <w:t xml:space="preserve">. </w:t>
       </w:r>
-      <w:r>
-        <w:rPr>
-          <w:color w:val="4472C4"/>
-        </w:rPr>
-        <w:t>[</w:t>
-      </w:r>
-      <w:commentRangeStart w:id="79"/>
-      <w:r>
-        <w:rPr>
-          <w:color w:val="4472C4"/>
-        </w:rPr>
-        <w:t xml:space="preserve">thinking about adding </w:t>
-      </w:r>
-      <w:r>
-        <w:rPr>
-          <w:color w:val="4472C4"/>
-        </w:rPr>
-        <w:t>error bars</w:t>
-      </w:r>
-      <w:commentRangeEnd w:id="79"/>
-      <w:r>
-        <w:rPr>
-          <w:rStyle w:val="CommentReference"/>
-        </w:rPr>
-        <w:commentReference w:id="79"/>
-      </w:r>
-      <w:r>
-        <w:rPr>
-          <w:color w:val="4472C4"/>
-        </w:rPr>
-        <w:t>]</w:t>
-      </w:r>
-    </w:p>
-    <w:p>
-      <w:commentRangeStart w:id="80"/>
+    </w:p>
+    <w:p>
+      <w:commentRangeStart w:id="52"/>
       <w:r>
         <w:t xml:space="preserve"> Stratigraphic relationship between calibrated radiocarbon age and depth in soil across soil-charcoal radiocarbon dates from sites with at least two radiocarbon dates. </w:t>
       </w:r>
-      <w:commentRangeEnd w:id="80"/>
-      <w:r>
-        <w:rPr>
-          <w:rStyle w:val="CommentReference"/>
-        </w:rPr>
-        <w:commentReference w:id="80"/>
+      <w:commentRangeEnd w:id="52"/>
+      <w:r>
+        <w:rPr>
+          <w:rStyle w:val="CommentReference"/>
+        </w:rPr>
+        <w:commentReference w:id="52"/>
       </w:r>
       <w:r>
         <w:t xml:space="preserve">Line at y = 0 represents no difference in age between paired samples. Points above y = 0 display no age reversal, indicating charcoal samples at deeper depths produced older calibrated radiocarbon ages, while points below y = 0 indicate charcoal samples at deeper depths were found to be younger, indicating a lack of stratigraphy. </w:t>
@@ -2785,19 +2541,19 @@
       <w:r>
         <w:t xml:space="preserve">with depth from 0.3 g/cm3 at the soil surface to 1 g/cm3 at </w:t>
       </w:r>
-      <w:commentRangeStart w:id="81"/>
+      <w:commentRangeStart w:id="53"/>
       <w:r>
         <w:t>30 cm</w:t>
       </w:r>
       <w:r>
         <w:t xml:space="preserve"> </w:t>
       </w:r>
-      <w:commentRangeEnd w:id="81"/>
-      <w:r>
-        <w:rPr>
-          <w:rStyle w:val="CommentReference"/>
-        </w:rPr>
-        <w:commentReference w:id="81"/>
+      <w:commentRangeEnd w:id="53"/>
+      <w:r>
+        <w:rPr>
+          <w:rStyle w:val="CommentReference"/>
+        </w:rPr>
+        <w:commentReference w:id="53"/>
       </w:r>
       <w:r>
         <w:t>(Appendix 1: Figure S1)</w:t>
@@ -2811,7 +2567,7 @@
         </w:rPr>
         <w:t xml:space="preserve"> </w:t>
       </w:r>
-      <w:commentRangeStart w:id="82"/>
+      <w:commentRangeStart w:id="54"/>
       <w:r>
         <w:rPr>
           <w:color w:val="000000"/>
@@ -2848,12 +2604,12 @@
         </w:rPr>
         <w:t>).</w:t>
       </w:r>
-      <w:commentRangeEnd w:id="82"/>
-      <w:r>
-        <w:rPr>
-          <w:rStyle w:val="CommentReference"/>
-        </w:rPr>
-        <w:commentReference w:id="82"/>
+      <w:commentRangeEnd w:id="54"/>
+      <w:r>
+        <w:rPr>
+          <w:rStyle w:val="CommentReference"/>
+        </w:rPr>
+        <w:commentReference w:id="54"/>
       </w:r>
     </w:p>
     <w:p>
@@ -2882,14 +2638,63 @@
         <w:rPr>
           <w:color w:val="000000" w:themeColor="text1"/>
         </w:rPr>
-        <w:t xml:space="preserve"> to total C slightly increases with depth, indicating the effect of preservation ability (Figure 6B). </w:t>
-      </w:r>
+        <w:t xml:space="preserve"> to total C slightly increases with depth, indicating the effect of preservation ability (Figure 6B). Average proportions of </w:t>
+      </w:r>
+      <w:proofErr w:type="spellStart"/>
       <w:r>
         <w:rPr>
           <w:color w:val="000000" w:themeColor="text1"/>
         </w:rPr>
+        <w:t>PyC</w:t>
+      </w:r>
+      <w:proofErr w:type="spellEnd"/>
+      <w:r>
+        <w:rPr>
+          <w:color w:val="000000" w:themeColor="text1"/>
+        </w:rPr>
+        <w:t xml:space="preserve"> to total C per depth increment range from 0.089 – 0.199. The total average ratio of </w:t>
+      </w:r>
+      <w:proofErr w:type="spellStart"/>
+      <w:r>
+        <w:rPr>
+          <w:color w:val="000000" w:themeColor="text1"/>
+        </w:rPr>
+        <w:t>PyC</w:t>
+      </w:r>
+      <w:proofErr w:type="spellEnd"/>
+      <w:r>
+        <w:rPr>
+          <w:color w:val="000000" w:themeColor="text1"/>
+        </w:rPr>
+        <w:t xml:space="preserve"> was 0.159. The average mass of </w:t>
+      </w:r>
+      <w:proofErr w:type="spellStart"/>
+      <w:r>
+        <w:rPr>
+          <w:color w:val="000000" w:themeColor="text1"/>
+        </w:rPr>
+        <w:t>PyC</w:t>
+      </w:r>
+      <w:proofErr w:type="spellEnd"/>
+      <w:r>
+        <w:rPr>
+          <w:color w:val="000000" w:themeColor="text1"/>
+        </w:rPr>
+        <w:t xml:space="preserve"> was highest in hillslope sites, though not enough valley sites may have been sampled for adequate comparison. </w:t>
+      </w:r>
+      <w:commentRangeStart w:id="55"/>
+      <w:r>
+        <w:rPr>
+          <w:color w:val="000000" w:themeColor="text1"/>
+        </w:rPr>
+        <w:t xml:space="preserve">The higher levels of </w:t>
+      </w:r>
+      <w:r>
+        <w:rPr>
+          <w:color w:val="000000" w:themeColor="text1"/>
+        </w:rPr>
         <w:lastRenderedPageBreak/>
-        <w:t xml:space="preserve">Average proportions of </w:t>
+        <w:t xml:space="preserve">hillslope </w:t>
       </w:r>
       <w:proofErr w:type="spellStart"/>
       <w:r>
@@ -2903,7 +2708,7 @@
         <w:rPr>
           <w:color w:val="000000" w:themeColor="text1"/>
         </w:rPr>
-        <w:t xml:space="preserve"> to total C per depth increment range from 0.089 – 0.199. The total average ratio of </w:t>
+        <w:t xml:space="preserve"> compared to that found on ridgetops is a strong indication of </w:t>
       </w:r>
       <w:proofErr w:type="spellStart"/>
       <w:r>
@@ -2917,77 +2722,28 @@
         <w:rPr>
           <w:color w:val="000000" w:themeColor="text1"/>
         </w:rPr>
-        <w:t xml:space="preserve"> was 0.159. The average mass of </w:t>
+        <w:t xml:space="preserve"> transportation through erosion (Abney and </w:t>
       </w:r>
       <w:proofErr w:type="spellStart"/>
       <w:r>
         <w:rPr>
           <w:color w:val="000000" w:themeColor="text1"/>
         </w:rPr>
-        <w:t>PyC</w:t>
+        <w:t>Berhe</w:t>
       </w:r>
       <w:proofErr w:type="spellEnd"/>
       <w:r>
         <w:rPr>
           <w:color w:val="000000" w:themeColor="text1"/>
         </w:rPr>
-        <w:t xml:space="preserve"> was highest in hillslope sites, though not enough valley sites may have been sampled for adequate comparison. </w:t>
-      </w:r>
-      <w:commentRangeStart w:id="83"/>
-      <w:r>
-        <w:rPr>
-          <w:color w:val="000000" w:themeColor="text1"/>
-        </w:rPr>
-        <w:t xml:space="preserve">The higher levels of hillslope </w:t>
-      </w:r>
-      <w:proofErr w:type="spellStart"/>
-      <w:r>
-        <w:rPr>
-          <w:color w:val="000000" w:themeColor="text1"/>
-        </w:rPr>
-        <w:t>PyC</w:t>
-      </w:r>
-      <w:proofErr w:type="spellEnd"/>
-      <w:r>
-        <w:rPr>
-          <w:color w:val="000000" w:themeColor="text1"/>
-        </w:rPr>
-        <w:t xml:space="preserve"> compared to that found on ridgetops is a strong indication of </w:t>
-      </w:r>
-      <w:proofErr w:type="spellStart"/>
-      <w:r>
-        <w:rPr>
-          <w:color w:val="000000" w:themeColor="text1"/>
-        </w:rPr>
-        <w:t>PyC</w:t>
-      </w:r>
-      <w:proofErr w:type="spellEnd"/>
-      <w:r>
-        <w:rPr>
-          <w:color w:val="000000" w:themeColor="text1"/>
-        </w:rPr>
-        <w:t xml:space="preserve"> transportation through erosion (Abney and </w:t>
-      </w:r>
-      <w:proofErr w:type="spellStart"/>
-      <w:r>
-        <w:rPr>
-          <w:color w:val="000000" w:themeColor="text1"/>
-        </w:rPr>
-        <w:t>Berhe</w:t>
-      </w:r>
-      <w:proofErr w:type="spellEnd"/>
-      <w:r>
-        <w:rPr>
-          <w:color w:val="000000" w:themeColor="text1"/>
-        </w:rPr>
         <w:t xml:space="preserve"> 2018).</w:t>
       </w:r>
-      <w:commentRangeEnd w:id="83"/>
-      <w:r>
-        <w:rPr>
-          <w:rStyle w:val="CommentReference"/>
-        </w:rPr>
-        <w:commentReference w:id="83"/>
+      <w:commentRangeEnd w:id="55"/>
+      <w:r>
+        <w:rPr>
+          <w:rStyle w:val="CommentReference"/>
+        </w:rPr>
+        <w:commentReference w:id="55"/>
       </w:r>
     </w:p>
     <w:p>
@@ -3026,7 +2782,7 @@
           <w:color w:val="4472C4"/>
         </w:rPr>
       </w:pPr>
-      <w:commentRangeStart w:id="84"/>
+      <w:commentRangeStart w:id="56"/>
       <w:r>
         <w:rPr>
           <w:b/>
@@ -3068,16 +2824,16 @@
           </wp:inline>
         </w:drawing>
       </w:r>
-      <w:commentRangeEnd w:id="84"/>
-      <w:r>
-        <w:rPr>
-          <w:rStyle w:val="CommentReference"/>
-        </w:rPr>
-        <w:commentReference w:id="84"/>
-      </w:r>
-    </w:p>
-    <w:p>
-      <w:commentRangeStart w:id="85"/>
+      <w:commentRangeEnd w:id="56"/>
+      <w:r>
+        <w:rPr>
+          <w:rStyle w:val="CommentReference"/>
+        </w:rPr>
+        <w:commentReference w:id="56"/>
+      </w:r>
+    </w:p>
+    <w:p>
+      <w:commentRangeStart w:id="57"/>
       <w:r>
         <w:rPr>
           <w:b/>
@@ -3096,12 +2852,12 @@
         </w:rPr>
         <w:t>.</w:t>
       </w:r>
-      <w:commentRangeEnd w:id="85"/>
-      <w:r>
-        <w:rPr>
-          <w:rStyle w:val="CommentReference"/>
-        </w:rPr>
-        <w:commentReference w:id="85"/>
+      <w:commentRangeEnd w:id="57"/>
+      <w:r>
+        <w:rPr>
+          <w:rStyle w:val="CommentReference"/>
+        </w:rPr>
+        <w:commentReference w:id="57"/>
       </w:r>
       <w:r>
         <w:rPr>
@@ -3151,20 +2907,20 @@
         <w:sdtEndPr/>
         <w:sdtContent/>
       </w:sdt>
-      <w:commentRangeStart w:id="86"/>
+      <w:commentRangeStart w:id="58"/>
       <w:r>
         <w:t xml:space="preserve">The soil charcoal record in coast redwood mineral soils contains evidence of fire history that </w:t>
       </w:r>
-      <w:commentRangeStart w:id="87"/>
+      <w:commentRangeStart w:id="59"/>
       <w:r>
         <w:t>precede tree-ring records of fire</w:t>
       </w:r>
-      <w:commentRangeEnd w:id="87"/>
-      <w:r>
-        <w:rPr>
-          <w:rStyle w:val="CommentReference"/>
-        </w:rPr>
-        <w:commentReference w:id="87"/>
+      <w:commentRangeEnd w:id="59"/>
+      <w:r>
+        <w:rPr>
+          <w:rStyle w:val="CommentReference"/>
+        </w:rPr>
+        <w:commentReference w:id="59"/>
       </w:r>
       <w:r>
         <w:t xml:space="preserve">. </w:t>
@@ -3187,30 +2943,30 @@
       <w:r>
         <w:t>, though not always within a stratigraphy</w:t>
       </w:r>
-      <w:commentRangeStart w:id="88"/>
+      <w:commentRangeStart w:id="60"/>
       <w:r>
         <w:t>.</w:t>
       </w:r>
-      <w:commentRangeEnd w:id="88"/>
-      <w:ins w:id="89" w:author="Hayes, Katherine" w:date="2021-01-28T08:09:00Z">
+      <w:commentRangeEnd w:id="60"/>
+      <w:ins w:id="61" w:author="Hayes, Katherine" w:date="2021-01-28T08:09:00Z">
         <w:r>
           <w:t xml:space="preserve"> </w:t>
         </w:r>
       </w:ins>
-      <w:commentRangeEnd w:id="86"/>
-      <w:r>
-        <w:rPr>
-          <w:rStyle w:val="CommentReference"/>
-        </w:rPr>
-        <w:commentReference w:id="88"/>
-      </w:r>
-      <w:r>
-        <w:rPr>
-          <w:rStyle w:val="CommentReference"/>
-        </w:rPr>
-        <w:commentReference w:id="86"/>
-      </w:r>
-      <w:ins w:id="90" w:author="Trevor A. Carter" w:date="2021-01-28T08:09:00Z">
+      <w:commentRangeEnd w:id="58"/>
+      <w:r>
+        <w:rPr>
+          <w:rStyle w:val="CommentReference"/>
+        </w:rPr>
+        <w:commentReference w:id="60"/>
+      </w:r>
+      <w:r>
+        <w:rPr>
+          <w:rStyle w:val="CommentReference"/>
+        </w:rPr>
+        <w:commentReference w:id="58"/>
+      </w:r>
+      <w:ins w:id="62" w:author="Trevor A. Carter" w:date="2021-01-28T08:09:00Z">
         <w:r>
           <w:t xml:space="preserve"> </w:t>
         </w:r>
@@ -3231,56 +2987,56 @@
         <w:t xml:space="preserve"> is relatively arbitrary, </w:t>
       </w:r>
       <w:r>
-        <w:t xml:space="preserve">signaling that redwood soils experience </w:t>
+        <w:t>signaling that redwood soils experience mixing</w:t>
+      </w:r>
+      <w:r>
+        <w:t xml:space="preserve"> across a variety of spatial scales</w:t>
+      </w:r>
+      <w:commentRangeStart w:id="63"/>
+      <w:r>
+        <w:t>.</w:t>
+      </w:r>
+      <w:commentRangeEnd w:id="63"/>
+      <w:r>
+        <w:rPr>
+          <w:rStyle w:val="CommentReference"/>
+        </w:rPr>
+        <w:commentReference w:id="63"/>
+      </w:r>
+      <w:r>
+        <w:t xml:space="preserve"> </w:t>
+      </w:r>
+      <w:commentRangeStart w:id="64"/>
+      <w:r>
+        <w:t xml:space="preserve">Soil mixing </w:t>
+      </w:r>
+      <w:commentRangeEnd w:id="64"/>
+      <w:r>
+        <w:rPr>
+          <w:rStyle w:val="CommentReference"/>
+        </w:rPr>
+        <w:commentReference w:id="64"/>
+      </w:r>
+      <w:r>
+        <w:t>in redwood forests may be driven by disturbance events occurring at various spatial or temporal scales, either human or natural (tree tip-ups or down-slope soil movement)</w:t>
+      </w:r>
+      <w:commentRangeStart w:id="65"/>
+      <w:r>
+        <w:t>.</w:t>
+      </w:r>
+      <w:commentRangeEnd w:id="65"/>
+      <w:r>
+        <w:rPr>
+          <w:rStyle w:val="CommentReference"/>
+        </w:rPr>
+        <w:commentReference w:id="65"/>
+      </w:r>
+      <w:r>
+        <w:t xml:space="preserve"> Tree tip-ups in particular likely upturn large amounts of </w:t>
       </w:r>
       <w:r>
         <w:lastRenderedPageBreak/>
-        <w:t>mixing</w:t>
-      </w:r>
-      <w:r>
-        <w:t xml:space="preserve"> across a variety of spatial scales</w:t>
-      </w:r>
-      <w:commentRangeStart w:id="91"/>
-      <w:r>
-        <w:t>.</w:t>
-      </w:r>
-      <w:commentRangeEnd w:id="91"/>
-      <w:r>
-        <w:rPr>
-          <w:rStyle w:val="CommentReference"/>
-        </w:rPr>
-        <w:commentReference w:id="91"/>
-      </w:r>
-      <w:r>
-        <w:t xml:space="preserve"> </w:t>
-      </w:r>
-      <w:commentRangeStart w:id="92"/>
-      <w:r>
-        <w:t xml:space="preserve">Soil mixing </w:t>
-      </w:r>
-      <w:commentRangeEnd w:id="92"/>
-      <w:r>
-        <w:rPr>
-          <w:rStyle w:val="CommentReference"/>
-        </w:rPr>
-        <w:commentReference w:id="92"/>
-      </w:r>
-      <w:r>
-        <w:t>in redwood forests may be driven by disturbance events occurring at various spatial or temporal scales, either human or natural (tree tip-ups or down-slope soil movement)</w:t>
-      </w:r>
-      <w:commentRangeStart w:id="93"/>
-      <w:r>
-        <w:t>.</w:t>
-      </w:r>
-      <w:commentRangeEnd w:id="93"/>
-      <w:r>
-        <w:rPr>
-          <w:rStyle w:val="CommentReference"/>
-        </w:rPr>
-        <w:commentReference w:id="93"/>
-      </w:r>
-      <w:r>
-        <w:t xml:space="preserve"> Tree tip-ups in particular likely upturn large amounts of soi</w:t>
+        <w:t>soi</w:t>
       </w:r>
       <w:r>
         <w:t>l</w:t>
@@ -3288,16 +3044,16 @@
       <w:r>
         <w:t xml:space="preserve"> given the size of redwood root system</w:t>
       </w:r>
-      <w:commentRangeStart w:id="94"/>
+      <w:commentRangeStart w:id="66"/>
       <w:r>
         <w:t xml:space="preserve">s. </w:t>
       </w:r>
-      <w:commentRangeEnd w:id="94"/>
-      <w:r>
-        <w:rPr>
-          <w:rStyle w:val="CommentReference"/>
-        </w:rPr>
-        <w:commentReference w:id="94"/>
+      <w:commentRangeEnd w:id="66"/>
+      <w:r>
+        <w:rPr>
+          <w:rStyle w:val="CommentReference"/>
+        </w:rPr>
+        <w:commentReference w:id="66"/>
       </w:r>
       <w:r>
         <w:t>Across greater spatial scales, soil mixing may be driven by erosion or depositional events:</w:t>
@@ -3347,22 +3103,22 @@
       <w:r>
         <w:t xml:space="preserve">. </w:t>
       </w:r>
-      <w:commentRangeStart w:id="95"/>
+      <w:commentRangeStart w:id="67"/>
       <w:r>
         <w:t>While greater investigation is needed to fully constrain fire activity across the last millennium in coast redwood forests, d</w:t>
       </w:r>
       <w:r>
         <w:t>ated fires from the Norman and Jennings project only extend back to 250 years BP, again emphasizing the value of the temporal extent of soil charcoal</w:t>
       </w:r>
-      <w:commentRangeStart w:id="96"/>
+      <w:commentRangeStart w:id="68"/>
       <w:r>
         <w:rPr>
           <w:color w:val="4472C4"/>
         </w:rPr>
         <w:t>.</w:t>
       </w:r>
-      <w:commentRangeEnd w:id="96"/>
-      <w:ins w:id="97" w:author="Hayes, Katherine" w:date="2021-01-28T08:09:00Z">
+      <w:commentRangeEnd w:id="68"/>
+      <w:ins w:id="69" w:author="Hayes, Katherine" w:date="2021-01-28T08:09:00Z">
         <w:r>
           <w:rPr>
             <w:color w:val="4472C4"/>
@@ -3370,20 +3126,20 @@
           <w:t xml:space="preserve"> </w:t>
         </w:r>
       </w:ins>
-      <w:commentRangeEnd w:id="95"/>
-      <w:r>
-        <w:rPr>
-          <w:rStyle w:val="CommentReference"/>
-        </w:rPr>
-        <w:commentReference w:id="96"/>
-      </w:r>
-      <w:r>
-        <w:rPr>
-          <w:rStyle w:val="CommentReference"/>
-        </w:rPr>
-        <w:commentReference w:id="95"/>
-      </w:r>
-      <w:ins w:id="98" w:author="Trevor A. Carter" w:date="2021-01-28T08:09:00Z">
+      <w:commentRangeEnd w:id="67"/>
+      <w:r>
+        <w:rPr>
+          <w:rStyle w:val="CommentReference"/>
+        </w:rPr>
+        <w:commentReference w:id="68"/>
+      </w:r>
+      <w:r>
+        <w:rPr>
+          <w:rStyle w:val="CommentReference"/>
+        </w:rPr>
+        <w:commentReference w:id="67"/>
+      </w:r>
+      <w:ins w:id="70" w:author="Trevor A. Carter" w:date="2021-01-28T08:09:00Z">
         <w:r>
           <w:rPr>
             <w:color w:val="4472C4"/>
@@ -3403,7 +3159,6 @@
         <w:pStyle w:val="Heading2"/>
       </w:pPr>
       <w:r>
-        <w:lastRenderedPageBreak/>
         <w:t>4.1 Pyrogenic Carbon</w:t>
       </w:r>
     </w:p>
@@ -3412,7 +3167,7 @@
         <w:spacing w:line="480" w:lineRule="auto"/>
         <w:ind w:firstLine="720"/>
       </w:pPr>
-      <w:commentRangeStart w:id="99"/>
+      <w:commentRangeStart w:id="71"/>
       <w:r>
         <w:t xml:space="preserve">The average proportion of </w:t>
       </w:r>
@@ -3424,12 +3179,12 @@
       <w:r>
         <w:t xml:space="preserve"> relative to total soil C in redwood ecosystems was comparable to estimates for ecosystems with </w:t>
       </w:r>
-      <w:commentRangeEnd w:id="99"/>
-      <w:r>
-        <w:rPr>
-          <w:rStyle w:val="CommentReference"/>
-        </w:rPr>
-        <w:commentReference w:id="99"/>
+      <w:commentRangeEnd w:id="71"/>
+      <w:r>
+        <w:rPr>
+          <w:rStyle w:val="CommentReference"/>
+        </w:rPr>
+        <w:commentReference w:id="71"/>
       </w:r>
       <w:r>
         <w:t>frequent fire (</w:t>
@@ -3455,7 +3210,11 @@
       </w:r>
       <w:proofErr w:type="spellEnd"/>
       <w:r>
-        <w:t xml:space="preserve"> across sites was higher than estimates produced for coastal Douglas-fir forests in Southwest Oregon, boreal forest soils, Sierra Nevada soils and dry Ponderosa Pine forest soils, all systems that undergo regular fire at different temporal intervals (Ball et a. 2010, </w:t>
+        <w:t xml:space="preserve"> across sites was </w:t>
+      </w:r>
+      <w:r>
+        <w:lastRenderedPageBreak/>
+        <w:t xml:space="preserve">higher than estimates produced for coastal Douglas-fir forests in Southwest Oregon, boreal forest soils, Sierra Nevada soils and dry Ponderosa Pine forest soils, all systems that undergo regular fire at different temporal intervals (Ball et a. 2010, </w:t>
       </w:r>
       <w:proofErr w:type="spellStart"/>
       <w:r>
@@ -3546,19 +3305,19 @@
         <w:spacing w:line="480" w:lineRule="auto"/>
         <w:ind w:firstLine="720"/>
       </w:pPr>
-      <w:commentRangeStart w:id="100"/>
+      <w:commentRangeStart w:id="72"/>
       <w:r>
         <w:t>Our results</w:t>
       </w:r>
       <w:r>
         <w:t xml:space="preserve"> </w:t>
       </w:r>
-      <w:commentRangeEnd w:id="100"/>
-      <w:r>
-        <w:rPr>
-          <w:rStyle w:val="CommentReference"/>
-        </w:rPr>
-        <w:commentReference w:id="100"/>
+      <w:commentRangeEnd w:id="72"/>
+      <w:r>
+        <w:rPr>
+          <w:rStyle w:val="CommentReference"/>
+        </w:rPr>
+        <w:commentReference w:id="72"/>
       </w:r>
       <w:r>
         <w:t xml:space="preserve">suggest that fire may have an impact on carbon cycling within coast redwood forests comparable to ecosystems with frequent fire regimes (fires occurring somewhere between 5 to 30 years). High levels of biomass in redwood forests may contribute to the large quantity of charcoal produced, and hillslope erosion and tree-tip-up bioturbation may promote the burial and preservation of charcoal. Acid digestion may underestimate </w:t>
@@ -3582,82 +3341,82 @@
       <w:r>
         <w:t xml:space="preserve">the extremely </w:t>
       </w:r>
-      <w:commentRangeStart w:id="101"/>
+      <w:commentRangeStart w:id="73"/>
       <w:r>
         <w:t xml:space="preserve">young age </w:t>
       </w:r>
-      <w:commentRangeEnd w:id="101"/>
-      <w:r>
-        <w:rPr>
-          <w:rStyle w:val="CommentReference"/>
-        </w:rPr>
-        <w:commentReference w:id="101"/>
-      </w:r>
-      <w:r>
-        <w:t xml:space="preserve">of standards </w:t>
+      <w:commentRangeEnd w:id="73"/>
+      <w:r>
+        <w:rPr>
+          <w:rStyle w:val="CommentReference"/>
+        </w:rPr>
+        <w:commentReference w:id="73"/>
+      </w:r>
+      <w:r>
+        <w:t>of standards means</w:t>
+      </w:r>
+      <w:r>
+        <w:t xml:space="preserve"> </w:t>
+      </w:r>
+      <w:r>
+        <w:t>they contain</w:t>
+      </w:r>
+      <w:r>
+        <w:t xml:space="preserve"> components that </w:t>
+      </w:r>
+      <w:r>
+        <w:t>will be lost through</w:t>
+      </w:r>
+      <w:r>
+        <w:t xml:space="preserve"> normal soil-respiration activity </w:t>
+      </w:r>
+      <w:r>
+        <w:t>while in a</w:t>
+      </w:r>
+      <w:r>
+        <w:t xml:space="preserve"> soil environment for decades</w:t>
+      </w:r>
+      <w:r>
+        <w:t xml:space="preserve"> or longer</w:t>
+      </w:r>
+      <w:r>
+        <w:t xml:space="preserve">. Decomposition rates for younger, artificially made charcoal are often higher and </w:t>
+      </w:r>
+      <w:proofErr w:type="spellStart"/>
+      <w:r>
+        <w:t>Kurth</w:t>
+      </w:r>
+      <w:proofErr w:type="spellEnd"/>
+      <w:r>
+        <w:t xml:space="preserve"> et al. (2006) reported </w:t>
+      </w:r>
+      <w:proofErr w:type="spellStart"/>
+      <w:r>
+        <w:t>PyC</w:t>
+      </w:r>
+      <w:proofErr w:type="spellEnd"/>
+      <w:r>
+        <w:t xml:space="preserve"> loss of less than 10% (Douglas-fir charcoal) using the same acid-peroxide digestion. Therefore, it is not clear to what degree the </w:t>
       </w:r>
       <w:r>
         <w:lastRenderedPageBreak/>
-        <w:t>means</w:t>
-      </w:r>
+        <w:t xml:space="preserve">acid-digestion underestimates the actual </w:t>
+      </w:r>
+      <w:commentRangeStart w:id="74"/>
+      <w:proofErr w:type="spellStart"/>
+      <w:r>
+        <w:t>PyC</w:t>
+      </w:r>
+      <w:proofErr w:type="spellEnd"/>
       <w:r>
         <w:t xml:space="preserve"> </w:t>
       </w:r>
-      <w:r>
-        <w:t>they contain</w:t>
-      </w:r>
-      <w:r>
-        <w:t xml:space="preserve"> components that </w:t>
-      </w:r>
-      <w:r>
-        <w:t>will be lost through</w:t>
-      </w:r>
-      <w:r>
-        <w:t xml:space="preserve"> normal soil-respiration activity </w:t>
-      </w:r>
-      <w:r>
-        <w:t>while in a</w:t>
-      </w:r>
-      <w:r>
-        <w:t xml:space="preserve"> soil environment for decades</w:t>
-      </w:r>
-      <w:r>
-        <w:t xml:space="preserve"> or longer</w:t>
-      </w:r>
-      <w:r>
-        <w:t xml:space="preserve">. Decomposition rates for younger, artificially made charcoal are often higher and </w:t>
-      </w:r>
-      <w:proofErr w:type="spellStart"/>
-      <w:r>
-        <w:t>Kurth</w:t>
-      </w:r>
-      <w:proofErr w:type="spellEnd"/>
-      <w:r>
-        <w:t xml:space="preserve"> et al. (2006) reported </w:t>
-      </w:r>
-      <w:proofErr w:type="spellStart"/>
-      <w:r>
-        <w:t>PyC</w:t>
-      </w:r>
-      <w:proofErr w:type="spellEnd"/>
-      <w:r>
-        <w:t xml:space="preserve"> loss of less than 10% (Douglas-fir charcoal) using the same acid-peroxide digestion. Therefore, it is not clear to what degree the acid-digestion underestimates the actual </w:t>
-      </w:r>
-      <w:commentRangeStart w:id="102"/>
-      <w:proofErr w:type="spellStart"/>
-      <w:r>
-        <w:t>PyC</w:t>
-      </w:r>
-      <w:proofErr w:type="spellEnd"/>
-      <w:r>
-        <w:t xml:space="preserve"> </w:t>
-      </w:r>
-      <w:commentRangeEnd w:id="102"/>
-      <w:r>
-        <w:rPr>
-          <w:rStyle w:val="CommentReference"/>
-        </w:rPr>
-        <w:commentReference w:id="102"/>
+      <w:commentRangeEnd w:id="74"/>
+      <w:r>
+        <w:rPr>
+          <w:rStyle w:val="CommentReference"/>
+        </w:rPr>
+        <w:commentReference w:id="74"/>
       </w:r>
       <w:r>
         <w:t xml:space="preserve">concentration, and more work is needed to clarify the effect of charcoal age on digestion estimates. </w:t>
@@ -3770,20 +3529,20 @@
         <w:spacing w:line="480" w:lineRule="auto"/>
         <w:ind w:firstLine="720"/>
         <w:rPr>
-          <w:ins w:id="103" w:author="Brian Buma" w:date="2021-01-28T08:08:00Z"/>
-        </w:rPr>
-      </w:pPr>
-      <w:commentRangeStart w:id="104"/>
-      <w:ins w:id="105" w:author="Brian Buma" w:date="2021-01-28T08:08:00Z">
+          <w:ins w:id="75" w:author="Brian Buma" w:date="2021-01-28T08:08:00Z"/>
+        </w:rPr>
+      </w:pPr>
+      <w:commentRangeStart w:id="76"/>
+      <w:ins w:id="77" w:author="Brian Buma" w:date="2021-01-28T08:08:00Z">
         <w:r>
           <w:t>X</w:t>
         </w:r>
-        <w:commentRangeEnd w:id="104"/>
+        <w:commentRangeEnd w:id="76"/>
         <w:r>
           <w:rPr>
             <w:rStyle w:val="CommentReference"/>
           </w:rPr>
-          <w:commentReference w:id="104"/>
+          <w:commentReference w:id="76"/>
         </w:r>
       </w:ins>
     </w:p>
@@ -3845,7 +3604,6 @@
           <w:b/>
           <w:bCs/>
         </w:rPr>
-        <w:lastRenderedPageBreak/>
         <w:t>Data Availability:</w:t>
       </w:r>
       <w:r>
@@ -3869,6 +3627,7 @@
         <w:spacing w:line="480" w:lineRule="auto"/>
       </w:pPr>
       <w:r>
+        <w:lastRenderedPageBreak/>
         <w:t>Acknowledgements</w:t>
       </w:r>
     </w:p>
@@ -4606,7 +4365,7 @@
         <w:gridCol w:w="90"/>
         <w:gridCol w:w="810"/>
         <w:gridCol w:w="1535"/>
-        <w:tblGridChange w:id="106">
+        <w:tblGridChange w:id="78">
           <w:tblGrid>
             <w:gridCol w:w="1310"/>
             <w:gridCol w:w="1205"/>
@@ -8764,7 +8523,61 @@
       </w:r>
     </w:p>
   </w:comment>
-  <w:comment w:id="18" w:author="Trevor A. Carter" w:date="2021-01-25T15:17:00Z" w:initials="TAC">
+  <w:comment w:id="17" w:author="Trevor A. Carter" w:date="2021-01-25T15:22:00Z" w:initials="TAC">
+    <w:p>
+      <w:pPr>
+        <w:pStyle w:val="CommentText"/>
+      </w:pPr>
+      <w:r>
+        <w:rPr>
+          <w:rStyle w:val="CommentReference"/>
+        </w:rPr>
+        <w:annotationRef/>
+      </w:r>
+      <w:r>
+        <w:t>How?</w:t>
+      </w:r>
+    </w:p>
+  </w:comment>
+  <w:comment w:id="18" w:author="Trevor A. Carter" w:date="2021-01-25T15:23:00Z" w:initials="TAC">
+    <w:p>
+      <w:pPr>
+        <w:pStyle w:val="CommentText"/>
+      </w:pPr>
+      <w:r>
+        <w:rPr>
+          <w:rStyle w:val="CommentReference"/>
+        </w:rPr>
+        <w:annotationRef/>
+      </w:r>
+      <w:r>
+        <w:t xml:space="preserve">Tom </w:t>
+      </w:r>
+      <w:proofErr w:type="spellStart"/>
+      <w:r>
+        <w:t>Minkley</w:t>
+      </w:r>
+      <w:proofErr w:type="spellEnd"/>
+      <w:r>
+        <w:t xml:space="preserve"> @ </w:t>
+      </w:r>
+      <w:proofErr w:type="spellStart"/>
+      <w:r>
+        <w:t>Uwyo</w:t>
+      </w:r>
+      <w:proofErr w:type="spellEnd"/>
+      <w:r>
+        <w:t xml:space="preserve"> has a lot of papers on </w:t>
+      </w:r>
+      <w:r>
+        <w:t xml:space="preserve">paleo </w:t>
+      </w:r>
+      <w:r>
+        <w:t>charcoal</w:t>
+      </w:r>
+    </w:p>
+  </w:comment>
+  <w:comment w:id="20" w:author="Trevor A. Carter" w:date="2021-01-25T15:17:00Z" w:initials="TAC">
     <w:p>
       <w:pPr>
         <w:pStyle w:val="CommentText"/>
@@ -8796,7 +8609,7 @@
       </w:r>
     </w:p>
   </w:comment>
-  <w:comment w:id="33" w:author="Hayes, Katherine" w:date="2021-01-18T14:19:00Z" w:initials="HK">
+  <w:comment w:id="21" w:author="Trevor A. Carter" w:date="2021-01-25T15:18:00Z" w:initials="TAC">
     <w:p>
       <w:pPr>
         <w:pStyle w:val="CommentText"/>
@@ -8808,11 +8621,19 @@
         <w:annotationRef/>
       </w:r>
       <w:r>
-        <w:t>Remember to take this out and find a better one</w:t>
+        <w:t xml:space="preserve">Open with this, </w:t>
+      </w:r>
+      <w:proofErr w:type="spellStart"/>
+      <w:r>
+        <w:t>its</w:t>
+      </w:r>
+      <w:proofErr w:type="spellEnd"/>
+      <w:r>
+        <w:t xml:space="preserve"> great!</w:t>
       </w:r>
     </w:p>
   </w:comment>
-  <w:comment w:id="34" w:author="Trevor A. Carter" w:date="2021-01-25T15:18:00Z" w:initials="TAC">
+  <w:comment w:id="25" w:author="Brian Buma" w:date="2021-01-25T20:46:00Z" w:initials="BB">
     <w:p>
       <w:pPr>
         <w:pStyle w:val="CommentText"/>
@@ -8824,11 +8645,11 @@
         <w:annotationRef/>
       </w:r>
       <w:r>
-        <w:t>Love it</w:t>
+        <w:t xml:space="preserve">This should be rewritten to be more punchy.  What are you trying to do and why, and what will we get out of this work?  </w:t>
       </w:r>
     </w:p>
   </w:comment>
-  <w:comment w:id="17" w:author="Brian Buma" w:date="2021-01-25T20:16:00Z" w:initials="BB">
+  <w:comment w:id="26" w:author="Trevor A. Carter" w:date="2021-01-25T15:26:00Z" w:initials="TAC">
     <w:p>
       <w:pPr>
         <w:pStyle w:val="CommentText"/>
@@ -8840,11 +8661,11 @@
         <w:annotationRef/>
       </w:r>
       <w:r>
-        <w:t>Suggest moving below the next two paragraphs.</w:t>
+        <w:t xml:space="preserve">I don’t feel like you introduce the questions before in your introduction. There doesn’t feel like a flow from knowledge introduced to knowledge gap. </w:t>
       </w:r>
     </w:p>
   </w:comment>
-  <w:comment w:id="21" w:author="Trevor A. Carter" w:date="2021-01-25T15:18:00Z" w:initials="TAC">
+  <w:comment w:id="29" w:author="Trevor A. Carter" w:date="2021-01-25T15:26:00Z" w:initials="TAC">
     <w:p>
       <w:pPr>
         <w:pStyle w:val="CommentText"/>
@@ -8856,19 +8677,99 @@
         <w:annotationRef/>
       </w:r>
       <w:r>
-        <w:t xml:space="preserve">Open with this, </w:t>
+        <w:t>What journal are you going for?</w:t>
+      </w:r>
+    </w:p>
+  </w:comment>
+  <w:comment w:id="30" w:author="Trevor A. Carter" w:date="2021-01-25T15:28:00Z" w:initials="TAC">
+    <w:p>
+      <w:pPr>
+        <w:pStyle w:val="CommentText"/>
+      </w:pPr>
+      <w:r>
+        <w:rPr>
+          <w:rStyle w:val="CommentReference"/>
+        </w:rPr>
+        <w:annotationRef/>
+      </w:r>
+      <w:r>
+        <w:t xml:space="preserve">Do these sites span the range of variability within the reserve? Is the inset the entirety of the reserve? </w:t>
+      </w:r>
+    </w:p>
+  </w:comment>
+  <w:comment w:id="31" w:author="Hayes, Katherine" w:date="2021-01-19T08:58:00Z" w:initials="HK">
+    <w:p>
+      <w:pPr>
+        <w:pStyle w:val="CommentText"/>
+      </w:pPr>
+      <w:r>
+        <w:rPr>
+          <w:rStyle w:val="CommentReference"/>
+        </w:rPr>
+        <w:annotationRef/>
+      </w:r>
+      <w:r>
+        <w:t>Double check in google earth, could be longer</w:t>
+      </w:r>
+    </w:p>
+  </w:comment>
+  <w:comment w:id="32" w:author="Trevor A. Carter" w:date="2021-01-25T15:29:00Z" w:initials="TAC">
+    <w:p>
+      <w:pPr>
+        <w:pStyle w:val="CommentText"/>
+      </w:pPr>
+      <w:r>
+        <w:rPr>
+          <w:rStyle w:val="CommentReference"/>
+        </w:rPr>
+        <w:annotationRef/>
+      </w:r>
+      <w:r>
+        <w:t xml:space="preserve">Why this distance? </w:t>
+      </w:r>
+    </w:p>
+  </w:comment>
+  <w:comment w:id="33" w:author="Trevor A. Carter" w:date="2021-01-25T15:29:00Z" w:initials="TAC">
+    <w:p>
+      <w:pPr>
+        <w:pStyle w:val="CommentText"/>
+      </w:pPr>
+      <w:r>
+        <w:rPr>
+          <w:rStyle w:val="CommentReference"/>
+        </w:rPr>
+        <w:annotationRef/>
+      </w:r>
+      <w:r>
+        <w:t xml:space="preserve">If you have 20 sampling sites why is n = 16? </w:t>
+      </w:r>
+    </w:p>
+  </w:comment>
+  <w:comment w:id="34" w:author="Brian Buma" w:date="2021-01-25T20:21:00Z" w:initials="BB">
+    <w:p>
+      <w:pPr>
+        <w:pStyle w:val="CommentText"/>
+      </w:pPr>
+      <w:r>
+        <w:rPr>
+          <w:rStyle w:val="CommentReference"/>
+        </w:rPr>
+        <w:annotationRef/>
+      </w:r>
+      <w:r>
+        <w:t xml:space="preserve">Does this suggest </w:t>
       </w:r>
       <w:proofErr w:type="spellStart"/>
       <w:r>
-        <w:t>its</w:t>
+        <w:t>turbation</w:t>
       </w:r>
       <w:proofErr w:type="spellEnd"/>
       <w:r>
-        <w:t xml:space="preserve"> great!</w:t>
+        <w:t xml:space="preserve"> somehow?  Bioturbation?  Wouldn’t stable soils develop horizons?  Or not in redwoods?</w:t>
       </w:r>
     </w:p>
   </w:comment>
-  <w:comment w:id="42" w:author="Trevor A. Carter" w:date="2021-01-25T15:22:00Z" w:initials="TAC">
+  <w:comment w:id="35" w:author="Brian Buma" w:date="2021-01-25T20:25:00Z" w:initials="BB">
     <w:p>
       <w:pPr>
         <w:pStyle w:val="CommentText"/>
@@ -8880,11 +8781,11 @@
         <w:annotationRef/>
       </w:r>
       <w:r>
-        <w:t>How?</w:t>
+        <w:t>Q1 and Q2; suggest swapping order.</w:t>
       </w:r>
     </w:p>
   </w:comment>
-  <w:comment w:id="43" w:author="Trevor A. Carter" w:date="2021-01-25T15:23:00Z" w:initials="TAC">
+  <w:comment w:id="36" w:author="Brian Buma" w:date="2021-01-25T20:26:00Z" w:initials="BB">
     <w:p>
       <w:pPr>
         <w:pStyle w:val="CommentText"/>
@@ -8896,33 +8797,290 @@
         <w:annotationRef/>
       </w:r>
       <w:r>
-        <w:t xml:space="preserve">Tom </w:t>
+        <w:t>Unclear which Q this ties to.</w:t>
+      </w:r>
+    </w:p>
+  </w:comment>
+  <w:comment w:id="37" w:author="Trevor A. Carter" w:date="2021-01-25T15:31:00Z" w:initials="TAC">
+    <w:p>
+      <w:pPr>
+        <w:pStyle w:val="CommentText"/>
+      </w:pPr>
+      <w:r>
+        <w:rPr>
+          <w:rStyle w:val="CommentReference"/>
+        </w:rPr>
+        <w:annotationRef/>
+      </w:r>
+      <w:r>
+        <w:t>Probably want to cite these methods</w:t>
+      </w:r>
+    </w:p>
+  </w:comment>
+  <w:comment w:id="38" w:author="Trevor A. Carter" w:date="2021-01-25T15:32:00Z" w:initials="TAC">
+    <w:p>
+      <w:pPr>
+        <w:pStyle w:val="CommentText"/>
+      </w:pPr>
+      <w:r>
+        <w:rPr>
+          <w:rStyle w:val="CommentReference"/>
+        </w:rPr>
+        <w:annotationRef/>
+      </w:r>
+      <w:r>
+        <w:t xml:space="preserve">Cite? </w:t>
+      </w:r>
+    </w:p>
+  </w:comment>
+  <w:comment w:id="39" w:author="Trevor A. Carter" w:date="2021-01-25T15:32:00Z" w:initials="TAC">
+    <w:p>
+      <w:pPr>
+        <w:pStyle w:val="CommentText"/>
+      </w:pPr>
+      <w:r>
+        <w:rPr>
+          <w:rStyle w:val="CommentReference"/>
+        </w:rPr>
+        <w:annotationRef/>
+      </w:r>
+      <w:r>
+        <w:t>Cite</w:t>
+      </w:r>
+    </w:p>
+  </w:comment>
+  <w:comment w:id="40" w:author="Hayes, Katherine" w:date="2021-01-19T09:08:00Z" w:initials="HK">
+    <w:p>
+      <w:pPr>
+        <w:pStyle w:val="CommentText"/>
+      </w:pPr>
+      <w:r>
+        <w:rPr>
+          <w:rStyle w:val="CommentReference"/>
+        </w:rPr>
+        <w:annotationRef/>
+      </w:r>
+      <w:r>
+        <w:t>Need to see if I can figure out which version / calibration curve I used, since that determines how I cite it</w:t>
+      </w:r>
+    </w:p>
+  </w:comment>
+  <w:comment w:id="41" w:author="Brian Buma" w:date="2021-01-25T20:28:00Z" w:initials="BB">
+    <w:p>
+      <w:pPr>
+        <w:pStyle w:val="CommentText"/>
+      </w:pPr>
+      <w:r>
+        <w:rPr>
+          <w:rStyle w:val="CommentReference"/>
+        </w:rPr>
+        <w:annotationRef/>
+      </w:r>
+      <w:r>
+        <w:t>Not explicitly stated how you got BD earlier (w/ or w/out rocks)</w:t>
+      </w:r>
+    </w:p>
+  </w:comment>
+  <w:comment w:id="42" w:author="Brian Buma" w:date="2021-01-25T20:30:00Z" w:initials="BB">
+    <w:p>
+      <w:pPr>
+        <w:pStyle w:val="CommentText"/>
+      </w:pPr>
+      <w:r>
+        <w:rPr>
+          <w:rStyle w:val="CommentReference"/>
+        </w:rPr>
+        <w:annotationRef/>
+      </w:r>
+      <w:r>
+        <w:t>Did you compare across pits?</w:t>
+      </w:r>
+    </w:p>
+  </w:comment>
+  <w:comment w:id="43" w:author="Brian Buma" w:date="2021-01-25T20:30:00Z" w:initials="BB">
+    <w:p>
+      <w:pPr>
+        <w:pStyle w:val="CommentText"/>
+      </w:pPr>
+      <w:r>
+        <w:rPr>
+          <w:rStyle w:val="CommentReference"/>
+        </w:rPr>
+        <w:annotationRef/>
+      </w:r>
+      <w:r>
+        <w:t>No mention of Q3.</w:t>
+      </w:r>
+    </w:p>
+  </w:comment>
+  <w:comment w:id="44" w:author="Brian Buma" w:date="2021-01-25T20:35:00Z" w:initials="BB">
+    <w:p>
+      <w:pPr>
+        <w:pStyle w:val="CommentText"/>
+      </w:pPr>
+      <w:r>
+        <w:rPr>
+          <w:rStyle w:val="CommentReference"/>
+        </w:rPr>
+        <w:annotationRef/>
+      </w:r>
+      <w:r>
+        <w:t>Suggest simplifying and reorganizing around the questions explicitly.</w:t>
+      </w:r>
+    </w:p>
+  </w:comment>
+  <w:comment w:id="45" w:author="Brian Buma" w:date="2021-01-25T20:31:00Z" w:initials="BB">
+    <w:p>
+      <w:pPr>
+        <w:pStyle w:val="CommentText"/>
+      </w:pPr>
+      <w:r>
+        <w:rPr>
+          <w:rStyle w:val="CommentReference"/>
+        </w:rPr>
+        <w:annotationRef/>
+      </w:r>
+      <w:r>
+        <w:t xml:space="preserve">Just one, yes?  I’m confused as to this.  If you’re lumped the data then there should be some </w:t>
       </w:r>
       <w:proofErr w:type="spellStart"/>
       <w:r>
-        <w:t>Minkley</w:t>
+        <w:t>justificatition</w:t>
       </w:r>
       <w:proofErr w:type="spellEnd"/>
       <w:r>
-        <w:t xml:space="preserve"> @ </w:t>
+        <w:t>.</w:t>
+      </w:r>
+    </w:p>
+  </w:comment>
+  <w:comment w:id="46" w:author="Brian Buma" w:date="2021-01-25T20:32:00Z" w:initials="BB">
+    <w:p>
+      <w:pPr>
+        <w:pStyle w:val="CommentText"/>
+      </w:pPr>
+      <w:r>
+        <w:rPr>
+          <w:rStyle w:val="CommentReference"/>
+        </w:rPr>
+        <w:annotationRef/>
+      </w:r>
+      <w:r>
+        <w:t>Which two?  And I thought debris flows were separate because of depositional/erosional environments (mentioned earlier).</w:t>
+      </w:r>
+    </w:p>
+  </w:comment>
+  <w:comment w:id="47" w:author="Brian Buma" w:date="2021-01-25T20:33:00Z" w:initials="BB">
+    <w:p>
+      <w:pPr>
+        <w:pStyle w:val="CommentText"/>
+      </w:pPr>
+      <w:r>
+        <w:rPr>
+          <w:rStyle w:val="CommentReference"/>
+        </w:rPr>
+        <w:annotationRef/>
+      </w:r>
+      <w:proofErr w:type="gramStart"/>
+      <w:r>
+        <w:t>Again</w:t>
+      </w:r>
+      <w:proofErr w:type="gramEnd"/>
+      <w:r>
+        <w:t xml:space="preserve"> it’s unclear what the point of a side-slope is in relation to the stratigraphy question; this seems purely for the longevity question. </w:t>
+      </w:r>
+    </w:p>
+  </w:comment>
+  <w:comment w:id="48" w:author="Brian Buma" w:date="2021-01-25T20:44:00Z" w:initials="BB">
+    <w:p>
+      <w:pPr>
+        <w:pStyle w:val="CommentText"/>
+      </w:pPr>
+      <w:r>
+        <w:rPr>
+          <w:rStyle w:val="CommentReference"/>
+        </w:rPr>
+        <w:annotationRef/>
+      </w:r>
+      <w:r>
+        <w:t>Site type wasn’t defined earlier, suggest clarifying that or dropping it since it doesn’t seem to relate to the questions.</w:t>
+      </w:r>
+    </w:p>
+    <w:p>
+      <w:pPr>
+        <w:pStyle w:val="CommentText"/>
+      </w:pPr>
+    </w:p>
+  </w:comment>
+  <w:comment w:id="49" w:author="Trevor A. Carter" w:date="2021-01-25T15:40:00Z" w:initials="TAC">
+    <w:p>
+      <w:pPr>
+        <w:pStyle w:val="CommentText"/>
+      </w:pPr>
+      <w:r>
+        <w:rPr>
+          <w:rStyle w:val="CommentReference"/>
+        </w:rPr>
+        <w:annotationRef/>
+      </w:r>
+      <w:r>
+        <w:t>yes</w:t>
+      </w:r>
+    </w:p>
+  </w:comment>
+  <w:comment w:id="50" w:author="Brian Buma" w:date="2021-01-25T20:36:00Z" w:initials="BB">
+    <w:p>
+      <w:pPr>
+        <w:pStyle w:val="CommentText"/>
+      </w:pPr>
+      <w:r>
+        <w:rPr>
+          <w:rStyle w:val="CommentReference"/>
+        </w:rPr>
+        <w:annotationRef/>
+      </w:r>
+      <w:r>
+        <w:t xml:space="preserve">I would suggest this means the soils are not as stable as one would think (or it is from combusted roots).  </w:t>
+      </w:r>
+    </w:p>
+  </w:comment>
+  <w:comment w:id="51" w:author="Brian Buma" w:date="2021-01-25T20:37:00Z" w:initials="BB">
+    <w:p>
+      <w:pPr>
+        <w:pStyle w:val="CommentText"/>
+      </w:pPr>
+      <w:r>
+        <w:rPr>
+          <w:rStyle w:val="CommentReference"/>
+        </w:rPr>
+        <w:annotationRef/>
+      </w:r>
+      <w:r>
+        <w:t xml:space="preserve">Error bars good, potentially </w:t>
       </w:r>
       <w:proofErr w:type="spellStart"/>
       <w:r>
-        <w:t>Uwyo</w:t>
+        <w:t>recale</w:t>
       </w:r>
       <w:proofErr w:type="spellEnd"/>
       <w:r>
-        <w:t xml:space="preserve"> has a lot of papers on </w:t>
-      </w:r>
-      <w:r>
-        <w:t xml:space="preserve">paleo </w:t>
-      </w:r>
-      <w:r>
-        <w:t>charcoal</w:t>
+        <w:t xml:space="preserve"> x axis somehow.</w:t>
+      </w:r>
+    </w:p>
+    <w:p>
+      <w:pPr>
+        <w:pStyle w:val="CommentText"/>
+      </w:pPr>
+    </w:p>
+    <w:p>
+      <w:pPr>
+        <w:pStyle w:val="CommentText"/>
+      </w:pPr>
+      <w:r>
+        <w:t>Site type wasn’t defined earlier, suggest clarifying that or dropping it since it doesn’t seem to relate to the questions.</w:t>
       </w:r>
     </w:p>
   </w:comment>
-  <w:comment w:id="47" w:author="Brian Buma" w:date="2021-01-25T20:46:00Z" w:initials="BB">
+  <w:comment w:id="52" w:author="Brian Buma" w:date="2021-01-25T20:38:00Z" w:initials="BB">
     <w:p>
       <w:pPr>
         <w:pStyle w:val="CommentText"/>
@@ -8934,11 +9092,27 @@
         <w:annotationRef/>
       </w:r>
       <w:r>
-        <w:t xml:space="preserve">This should be rewritten to be more punchy.  What are you trying to do and why, and what will we get out of this work?  </w:t>
+        <w:t xml:space="preserve">Is this pooled across all depths?  Or </w:t>
+      </w:r>
+      <w:proofErr w:type="spellStart"/>
+      <w:r>
+        <w:t>constrainted</w:t>
+      </w:r>
+      <w:proofErr w:type="spellEnd"/>
+      <w:r>
+        <w:t xml:space="preserve"> to only within pit differences?  That would seem to make more </w:t>
+      </w:r>
+      <w:proofErr w:type="gramStart"/>
+      <w:r>
+        <w:t>sense, but</w:t>
+      </w:r>
+      <w:proofErr w:type="gramEnd"/>
+      <w:r>
+        <w:t xml:space="preserve"> be good to be explicit.  Some phrasing earlier suggests pooled.</w:t>
       </w:r>
     </w:p>
   </w:comment>
-  <w:comment w:id="48" w:author="Trevor A. Carter" w:date="2021-01-25T15:26:00Z" w:initials="TAC">
+  <w:comment w:id="53" w:author="Trevor A. Carter" w:date="2021-01-25T15:43:00Z" w:initials="TAC">
     <w:p>
       <w:pPr>
         <w:pStyle w:val="CommentText"/>
@@ -8950,11 +9124,11 @@
         <w:annotationRef/>
       </w:r>
       <w:r>
-        <w:t xml:space="preserve">I don’t feel like you introduce the questions before in your introduction. There doesn’t feel like a flow from knowledge introduced to knowledge gap. </w:t>
+        <w:t>does this continue to the 45 cm depth?</w:t>
       </w:r>
     </w:p>
   </w:comment>
-  <w:comment w:id="49" w:author="Brian Buma" w:date="2021-01-25T20:26:00Z" w:initials="BB">
+  <w:comment w:id="54" w:author="Brian Buma" w:date="2021-01-25T20:39:00Z" w:initials="BB">
     <w:p>
       <w:pPr>
         <w:pStyle w:val="CommentText"/>
@@ -8966,11 +9140,11 @@
         <w:annotationRef/>
       </w:r>
       <w:r>
-        <w:t>Strikes me as the same as #2, just referenced to rings.</w:t>
+        <w:t>Not a question.</w:t>
       </w:r>
     </w:p>
   </w:comment>
-  <w:comment w:id="52" w:author="Trevor A. Carter" w:date="2021-01-25T15:26:00Z" w:initials="TAC">
+  <w:comment w:id="55" w:author="Brian Buma" w:date="2021-01-25T20:41:00Z" w:initials="BB">
     <w:p>
       <w:pPr>
         <w:pStyle w:val="CommentText"/>
@@ -8981,12 +9155,17 @@
         </w:rPr>
         <w:annotationRef/>
       </w:r>
-      <w:r>
-        <w:t>What journal are you going for?</w:t>
+      <w:proofErr w:type="gramStart"/>
+      <w:r>
+        <w:t>Also</w:t>
+      </w:r>
+      <w:proofErr w:type="gramEnd"/>
+      <w:r>
+        <w:t xml:space="preserve"> not a question</w:t>
       </w:r>
     </w:p>
   </w:comment>
-  <w:comment w:id="53" w:author="Trevor A. Carter" w:date="2021-01-25T15:28:00Z" w:initials="TAC">
+  <w:comment w:id="56" w:author="Brian Buma" w:date="2021-01-25T20:41:00Z" w:initials="BB">
     <w:p>
       <w:pPr>
         <w:pStyle w:val="CommentText"/>
@@ -8998,11 +9177,11 @@
         <w:annotationRef/>
       </w:r>
       <w:r>
-        <w:t xml:space="preserve">Do these sites span the range of variability within the reserve? Is the inset the entirety of the reserve? </w:t>
+        <w:t>Here the data is pooled, which I guess works, but given different sites will have different soil accumulation rates over your time scales I wonder if this is making more problems.</w:t>
       </w:r>
     </w:p>
   </w:comment>
-  <w:comment w:id="54" w:author="Hayes, Katherine" w:date="2021-01-19T08:58:00Z" w:initials="HK">
+  <w:comment w:id="57" w:author="Trevor A. Carter" w:date="2021-01-25T15:45:00Z" w:initials="TAC">
     <w:p>
       <w:pPr>
         <w:pStyle w:val="CommentText"/>
@@ -9014,11 +9193,11 @@
         <w:annotationRef/>
       </w:r>
       <w:r>
-        <w:t>Double check in google earth, could be longer</w:t>
+        <w:t xml:space="preserve">Why are the depths relegated to categories instead of keeping them continuous? </w:t>
       </w:r>
     </w:p>
   </w:comment>
-  <w:comment w:id="55" w:author="Trevor A. Carter" w:date="2021-01-25T15:29:00Z" w:initials="TAC">
+  <w:comment w:id="59" w:author="Brian Buma" w:date="2021-01-25T20:42:00Z" w:initials="BB">
     <w:p>
       <w:pPr>
         <w:pStyle w:val="CommentText"/>
@@ -9030,11 +9209,11 @@
         <w:annotationRef/>
       </w:r>
       <w:r>
-        <w:t xml:space="preserve">Why this distance? </w:t>
+        <w:t xml:space="preserve">You should say what this is in the introduction. </w:t>
       </w:r>
     </w:p>
   </w:comment>
-  <w:comment w:id="56" w:author="Trevor A. Carter" w:date="2021-01-25T15:29:00Z" w:initials="TAC">
+  <w:comment w:id="60" w:author="Trevor A. Carter" w:date="2021-01-25T15:51:00Z" w:initials="TAC">
     <w:p>
       <w:pPr>
         <w:pStyle w:val="CommentText"/>
@@ -9046,11 +9225,11 @@
         <w:annotationRef/>
       </w:r>
       <w:r>
-        <w:t xml:space="preserve">If you have 20 sampling sites why is n = 16? </w:t>
+        <w:t>This paragraph reads as an overview of all results. Consider deleting or revising.</w:t>
       </w:r>
     </w:p>
   </w:comment>
-  <w:comment w:id="60" w:author="Brian Buma" w:date="2021-01-25T20:21:00Z" w:initials="BB">
+  <w:comment w:id="58" w:author="Brian Buma" w:date="2021-01-25T20:47:00Z" w:initials="BB">
     <w:p>
       <w:pPr>
         <w:pStyle w:val="CommentText"/>
@@ -9062,715 +9241,215 @@
         <w:annotationRef/>
       </w:r>
       <w:r>
-        <w:t xml:space="preserve">Does this suggest </w:t>
+        <w:t xml:space="preserve">Good first paragraph </w:t>
+      </w:r>
+      <w:proofErr w:type="gramStart"/>
+      <w:r>
+        <w:t>in regards to</w:t>
+      </w:r>
+      <w:proofErr w:type="gramEnd"/>
+      <w:r>
+        <w:t xml:space="preserve"> tone, but organize according to your questions (and see notes on those) so that this is a direct response to the end of the introduction.</w:t>
+      </w:r>
+    </w:p>
+  </w:comment>
+  <w:comment w:id="63" w:author="Trevor A. Carter" w:date="2021-01-25T15:51:00Z" w:initials="TAC">
+    <w:p>
+      <w:pPr>
+        <w:pStyle w:val="CommentText"/>
+      </w:pPr>
+      <w:r>
+        <w:rPr>
+          <w:rStyle w:val="CommentReference"/>
+        </w:rPr>
+        <w:annotationRef/>
+      </w:r>
+      <w:r>
+        <w:t>Nice!</w:t>
+      </w:r>
+    </w:p>
+  </w:comment>
+  <w:comment w:id="64" w:author="Brian Buma" w:date="2021-01-25T20:42:00Z" w:initials="BB">
+    <w:p>
+      <w:pPr>
+        <w:pStyle w:val="CommentText"/>
+      </w:pPr>
+      <w:r>
+        <w:rPr>
+          <w:rStyle w:val="CommentReference"/>
+        </w:rPr>
+        <w:annotationRef/>
+      </w:r>
+      <w:r>
+        <w:t>What about bioturbation (e.g., earthworms).</w:t>
+      </w:r>
+    </w:p>
+  </w:comment>
+  <w:comment w:id="65" w:author="Trevor A. Carter" w:date="2021-01-25T15:52:00Z" w:initials="TAC">
+    <w:p>
+      <w:pPr>
+        <w:pStyle w:val="CommentText"/>
+      </w:pPr>
+      <w:r>
+        <w:rPr>
+          <w:rStyle w:val="CommentReference"/>
+        </w:rPr>
+        <w:annotationRef/>
+      </w:r>
+      <w:r>
+        <w:t xml:space="preserve">Citation or examples in other forests? How does this fit into our existing body of knowledge? </w:t>
+      </w:r>
+    </w:p>
+  </w:comment>
+  <w:comment w:id="66" w:author="Brian Buma" w:date="2021-01-25T20:43:00Z" w:initials="BB">
+    <w:p>
+      <w:pPr>
+        <w:pStyle w:val="CommentText"/>
+      </w:pPr>
+      <w:r>
+        <w:rPr>
+          <w:rStyle w:val="CommentReference"/>
+        </w:rPr>
+        <w:annotationRef/>
+      </w:r>
+      <w:r>
+        <w:t>Worth citing and adding a number.</w:t>
+      </w:r>
+    </w:p>
+  </w:comment>
+  <w:comment w:id="68" w:author="Trevor A. Carter" w:date="2021-01-25T15:55:00Z" w:initials="TAC">
+    <w:p>
+      <w:pPr>
+        <w:pStyle w:val="CommentText"/>
+      </w:pPr>
+      <w:r>
+        <w:rPr>
+          <w:rStyle w:val="CommentReference"/>
+        </w:rPr>
+        <w:annotationRef/>
+      </w:r>
+      <w:r>
+        <w:t>This section needs more integration of current research. How do your results span back into the field?</w:t>
+      </w:r>
+    </w:p>
+  </w:comment>
+  <w:comment w:id="67" w:author="Brian Buma" w:date="2021-01-25T20:45:00Z" w:initials="BB">
+    <w:p>
+      <w:pPr>
+        <w:pStyle w:val="CommentText"/>
+      </w:pPr>
+      <w:r>
+        <w:rPr>
+          <w:rStyle w:val="CommentReference"/>
+        </w:rPr>
+        <w:annotationRef/>
+      </w:r>
+      <w:r>
+        <w:t>If you had these data, plotting the age distributions side by side would be nice to see.</w:t>
+      </w:r>
+    </w:p>
+  </w:comment>
+  <w:comment w:id="71" w:author="Brian Buma" w:date="2021-01-25T20:49:00Z" w:initials="BB">
+    <w:p>
+      <w:pPr>
+        <w:pStyle w:val="CommentText"/>
+        <w:rPr>
+          <w:rStyle w:val="CommentReference"/>
+        </w:rPr>
+      </w:pPr>
+      <w:r>
+        <w:rPr>
+          <w:rStyle w:val="CommentReference"/>
+        </w:rPr>
+        <w:annotationRef/>
+      </w:r>
+      <w:r>
+        <w:rPr>
+          <w:rStyle w:val="CommentReference"/>
+        </w:rPr>
+        <w:t xml:space="preserve">Since currently this isn’t in the questions you’re asking this is out of place.  </w:t>
+      </w:r>
+    </w:p>
+    <w:p>
+      <w:pPr>
+        <w:pStyle w:val="CommentText"/>
+        <w:rPr>
+          <w:rStyle w:val="CommentReference"/>
+        </w:rPr>
+      </w:pPr>
+    </w:p>
+    <w:p>
+      <w:pPr>
+        <w:pStyle w:val="CommentText"/>
+      </w:pPr>
+      <w:r>
+        <w:rPr>
+          <w:rStyle w:val="CommentReference"/>
+        </w:rPr>
+        <w:t>Need one of your questions to be something along the lines of basic quantification of charcoal amount and relative percent for comparison to other ecosystems.</w:t>
+      </w:r>
+    </w:p>
+  </w:comment>
+  <w:comment w:id="72" w:author="Brian Buma" w:date="2021-01-25T20:51:00Z" w:initials="BB">
+    <w:p>
+      <w:pPr>
+        <w:pStyle w:val="CommentText"/>
+      </w:pPr>
+      <w:r>
+        <w:rPr>
+          <w:rStyle w:val="CommentReference"/>
+        </w:rPr>
+        <w:annotationRef/>
+      </w:r>
+      <w:r>
+        <w:t>Which ones?</w:t>
+      </w:r>
+    </w:p>
+  </w:comment>
+  <w:comment w:id="73" w:author="Brian Buma" w:date="2021-01-25T20:51:00Z" w:initials="BB">
+    <w:p>
+      <w:pPr>
+        <w:pStyle w:val="CommentText"/>
+      </w:pPr>
+      <w:r>
+        <w:rPr>
+          <w:rStyle w:val="CommentReference"/>
+        </w:rPr>
+        <w:annotationRef/>
+      </w:r>
+      <w:r>
+        <w:rPr>
+          <w:rStyle w:val="CommentReference"/>
+        </w:rPr>
+        <w:t>Should report this.</w:t>
+      </w:r>
+    </w:p>
+  </w:comment>
+  <w:comment w:id="74" w:author="Brian Buma" w:date="2021-01-25T20:53:00Z" w:initials="BB">
+    <w:p>
+      <w:pPr>
+        <w:pStyle w:val="CommentText"/>
+      </w:pPr>
+      <w:r>
+        <w:rPr>
+          <w:rStyle w:val="CommentReference"/>
+        </w:rPr>
+        <w:annotationRef/>
+      </w:r>
+      <w:r>
+        <w:t xml:space="preserve">Sort of a philosophical point in this context, but </w:t>
       </w:r>
       <w:proofErr w:type="spellStart"/>
       <w:r>
-        <w:t>turbation</w:t>
+        <w:t>PyC</w:t>
       </w:r>
       <w:proofErr w:type="spellEnd"/>
       <w:r>
-        <w:t xml:space="preserve"> somehow?  Bioturbation?  Wouldn’t stable soils develop horizons?  Or not in redwoods?</w:t>
+        <w:t xml:space="preserve"> is a continuum anyway so is “actual” the right word?</w:t>
       </w:r>
     </w:p>
   </w:comment>
-  <w:comment w:id="59" w:author="Brian Buma" w:date="2021-01-25T20:25:00Z" w:initials="BB">
-    <w:p>
-      <w:pPr>
-        <w:pStyle w:val="CommentText"/>
-      </w:pPr>
-      <w:r>
-        <w:rPr>
-          <w:rStyle w:val="CommentReference"/>
-        </w:rPr>
-        <w:annotationRef/>
-      </w:r>
-      <w:r>
-        <w:t>This is not in your list of question.</w:t>
-      </w:r>
-    </w:p>
-  </w:comment>
-  <w:comment w:id="61" w:author="Brian Buma" w:date="2021-01-25T20:25:00Z" w:initials="BB">
-    <w:p>
-      <w:pPr>
-        <w:pStyle w:val="CommentText"/>
-      </w:pPr>
-      <w:r>
-        <w:rPr>
-          <w:rStyle w:val="CommentReference"/>
-        </w:rPr>
-        <w:annotationRef/>
-      </w:r>
-      <w:r>
-        <w:t>Q1 and Q2; suggest swapping order.</w:t>
-      </w:r>
-    </w:p>
-  </w:comment>
-  <w:comment w:id="62" w:author="Brian Buma" w:date="2021-01-25T20:26:00Z" w:initials="BB">
-    <w:p>
-      <w:pPr>
-        <w:pStyle w:val="CommentText"/>
-      </w:pPr>
-      <w:r>
-        <w:rPr>
-          <w:rStyle w:val="CommentReference"/>
-        </w:rPr>
-        <w:annotationRef/>
-      </w:r>
-      <w:r>
-        <w:t>Unclear which Q this ties to.</w:t>
-      </w:r>
-    </w:p>
-  </w:comment>
-  <w:comment w:id="63" w:author="Trevor A. Carter" w:date="2021-01-25T15:31:00Z" w:initials="TAC">
-    <w:p>
-      <w:pPr>
-        <w:pStyle w:val="CommentText"/>
-      </w:pPr>
-      <w:r>
-        <w:rPr>
-          <w:rStyle w:val="CommentReference"/>
-        </w:rPr>
-        <w:annotationRef/>
-      </w:r>
-      <w:r>
-        <w:t>Probably want to cite these methods</w:t>
-      </w:r>
-    </w:p>
-  </w:comment>
-  <w:comment w:id="64" w:author="Trevor A. Carter" w:date="2021-01-25T15:32:00Z" w:initials="TAC">
-    <w:p>
-      <w:pPr>
-        <w:pStyle w:val="CommentText"/>
-      </w:pPr>
-      <w:r>
-        <w:rPr>
-          <w:rStyle w:val="CommentReference"/>
-        </w:rPr>
-        <w:annotationRef/>
-      </w:r>
-      <w:r>
-        <w:t xml:space="preserve">Cite? </w:t>
-      </w:r>
-    </w:p>
-  </w:comment>
-  <w:comment w:id="65" w:author="Trevor A. Carter" w:date="2021-01-25T15:32:00Z" w:initials="TAC">
-    <w:p>
-      <w:pPr>
-        <w:pStyle w:val="CommentText"/>
-      </w:pPr>
-      <w:r>
-        <w:rPr>
-          <w:rStyle w:val="CommentReference"/>
-        </w:rPr>
-        <w:annotationRef/>
-      </w:r>
-      <w:r>
-        <w:t>Cite</w:t>
-      </w:r>
-    </w:p>
-  </w:comment>
-  <w:comment w:id="66" w:author="Hayes, Katherine" w:date="2021-01-19T09:08:00Z" w:initials="HK">
-    <w:p>
-      <w:pPr>
-        <w:pStyle w:val="CommentText"/>
-      </w:pPr>
-      <w:r>
-        <w:rPr>
-          <w:rStyle w:val="CommentReference"/>
-        </w:rPr>
-        <w:annotationRef/>
-      </w:r>
-      <w:r>
-        <w:t>Need to see if I can figure out which version / calibration curve I used, since that determines how I cite it</w:t>
-      </w:r>
-    </w:p>
-  </w:comment>
-  <w:comment w:id="67" w:author="Brian Buma" w:date="2021-01-25T20:28:00Z" w:initials="BB">
-    <w:p>
-      <w:pPr>
-        <w:pStyle w:val="CommentText"/>
-      </w:pPr>
-      <w:r>
-        <w:rPr>
-          <w:rStyle w:val="CommentReference"/>
-        </w:rPr>
-        <w:annotationRef/>
-      </w:r>
-      <w:r>
-        <w:t>Not explicitly stated how you got BD earlier (w/ or w/out rocks)</w:t>
-      </w:r>
-    </w:p>
-  </w:comment>
-  <w:comment w:id="68" w:author="Brian Buma" w:date="2021-01-25T20:30:00Z" w:initials="BB">
-    <w:p>
-      <w:pPr>
-        <w:pStyle w:val="CommentText"/>
-      </w:pPr>
-      <w:r>
-        <w:rPr>
-          <w:rStyle w:val="CommentReference"/>
-        </w:rPr>
-        <w:annotationRef/>
-      </w:r>
-      <w:r>
-        <w:t>Did you compare across pits?</w:t>
-      </w:r>
-    </w:p>
-  </w:comment>
-  <w:comment w:id="69" w:author="Brian Buma" w:date="2021-01-25T20:30:00Z" w:initials="BB">
-    <w:p>
-      <w:pPr>
-        <w:pStyle w:val="CommentText"/>
-      </w:pPr>
-      <w:r>
-        <w:rPr>
-          <w:rStyle w:val="CommentReference"/>
-        </w:rPr>
-        <w:annotationRef/>
-      </w:r>
-      <w:r>
-        <w:t>No mention of Q3.</w:t>
-      </w:r>
-    </w:p>
-  </w:comment>
-  <w:comment w:id="70" w:author="Brian Buma" w:date="2021-01-25T20:35:00Z" w:initials="BB">
-    <w:p>
-      <w:pPr>
-        <w:pStyle w:val="CommentText"/>
-      </w:pPr>
-      <w:r>
-        <w:rPr>
-          <w:rStyle w:val="CommentReference"/>
-        </w:rPr>
-        <w:annotationRef/>
-      </w:r>
-      <w:r>
-        <w:t>Suggest simplifying and reorganizing around the questions explicitly.</w:t>
-      </w:r>
-    </w:p>
-  </w:comment>
-  <w:comment w:id="71" w:author="Brian Buma" w:date="2021-01-25T20:31:00Z" w:initials="BB">
-    <w:p>
-      <w:pPr>
-        <w:pStyle w:val="CommentText"/>
-      </w:pPr>
-      <w:r>
-        <w:rPr>
-          <w:rStyle w:val="CommentReference"/>
-        </w:rPr>
-        <w:annotationRef/>
-      </w:r>
-      <w:r>
-        <w:t xml:space="preserve">Just one, yes?  I’m confused as to this.  If you’re lumped the data then there should be some </w:t>
-      </w:r>
-      <w:proofErr w:type="spellStart"/>
-      <w:r>
-        <w:t>justificatition</w:t>
-      </w:r>
-      <w:proofErr w:type="spellEnd"/>
-      <w:r>
-        <w:t>.</w:t>
-      </w:r>
-    </w:p>
-  </w:comment>
-  <w:comment w:id="72" w:author="Brian Buma" w:date="2021-01-25T20:32:00Z" w:initials="BB">
-    <w:p>
-      <w:pPr>
-        <w:pStyle w:val="CommentText"/>
-      </w:pPr>
-      <w:r>
-        <w:rPr>
-          <w:rStyle w:val="CommentReference"/>
-        </w:rPr>
-        <w:annotationRef/>
-      </w:r>
-      <w:r>
-        <w:t>Which two?  And I thought debris flows were separate because of depositional/erosional environments (mentioned earlier).</w:t>
-      </w:r>
-    </w:p>
-  </w:comment>
-  <w:comment w:id="73" w:author="Brian Buma" w:date="2021-01-25T20:33:00Z" w:initials="BB">
-    <w:p>
-      <w:pPr>
-        <w:pStyle w:val="CommentText"/>
-      </w:pPr>
-      <w:r>
-        <w:rPr>
-          <w:rStyle w:val="CommentReference"/>
-        </w:rPr>
-        <w:annotationRef/>
-      </w:r>
-      <w:proofErr w:type="gramStart"/>
-      <w:r>
-        <w:t>Again</w:t>
-      </w:r>
-      <w:proofErr w:type="gramEnd"/>
-      <w:r>
-        <w:t xml:space="preserve"> it’s unclear what the point of a side-slope is in relation to the stratigraphy question; this seems purely for the longevity question. </w:t>
-      </w:r>
-    </w:p>
-  </w:comment>
-  <w:comment w:id="74" w:author="Brian Buma" w:date="2021-01-25T20:44:00Z" w:initials="BB">
-    <w:p>
-      <w:pPr>
-        <w:pStyle w:val="CommentText"/>
-      </w:pPr>
-      <w:r>
-        <w:rPr>
-          <w:rStyle w:val="CommentReference"/>
-        </w:rPr>
-        <w:annotationRef/>
-      </w:r>
-      <w:r>
-        <w:t>Site type wasn’t defined earlier, suggest clarifying that or dropping it since it doesn’t seem to relate to the questions.</w:t>
-      </w:r>
-    </w:p>
-    <w:p>
-      <w:pPr>
-        <w:pStyle w:val="CommentText"/>
-      </w:pPr>
-    </w:p>
-  </w:comment>
-  <w:comment w:id="77" w:author="Brian Buma" w:date="2021-01-25T20:36:00Z" w:initials="BB">
-    <w:p>
-      <w:pPr>
-        <w:pStyle w:val="CommentText"/>
-      </w:pPr>
-      <w:r>
-        <w:rPr>
-          <w:rStyle w:val="CommentReference"/>
-        </w:rPr>
-        <w:annotationRef/>
-      </w:r>
-      <w:r>
-        <w:t xml:space="preserve">I would suggest this means the soils are not as stable as one would think (or it is from combusted roots).  </w:t>
-      </w:r>
-    </w:p>
-  </w:comment>
-  <w:comment w:id="78" w:author="Brian Buma" w:date="2021-01-25T20:37:00Z" w:initials="BB">
-    <w:p>
-      <w:pPr>
-        <w:pStyle w:val="CommentText"/>
-      </w:pPr>
-      <w:r>
-        <w:rPr>
-          <w:rStyle w:val="CommentReference"/>
-        </w:rPr>
-        <w:annotationRef/>
-      </w:r>
-      <w:r>
-        <w:t xml:space="preserve">Error bars good, potentially </w:t>
-      </w:r>
-      <w:proofErr w:type="spellStart"/>
-      <w:r>
-        <w:t>recale</w:t>
-      </w:r>
-      <w:proofErr w:type="spellEnd"/>
-      <w:r>
-        <w:t xml:space="preserve"> x axis somehow.</w:t>
-      </w:r>
-    </w:p>
-    <w:p>
-      <w:pPr>
-        <w:pStyle w:val="CommentText"/>
-      </w:pPr>
-    </w:p>
-    <w:p>
-      <w:pPr>
-        <w:pStyle w:val="CommentText"/>
-      </w:pPr>
-      <w:r>
-        <w:t>Site type wasn’t defined earlier, suggest clarifying that or dropping it since it doesn’t seem to relate to the questions.</w:t>
-      </w:r>
-    </w:p>
-  </w:comment>
-  <w:comment w:id="79" w:author="Trevor A. Carter" w:date="2021-01-25T15:40:00Z" w:initials="TAC">
-    <w:p>
-      <w:pPr>
-        <w:pStyle w:val="CommentText"/>
-      </w:pPr>
-      <w:r>
-        <w:rPr>
-          <w:rStyle w:val="CommentReference"/>
-        </w:rPr>
-        <w:annotationRef/>
-      </w:r>
-      <w:r>
-        <w:t>yes</w:t>
-      </w:r>
-    </w:p>
-  </w:comment>
-  <w:comment w:id="80" w:author="Brian Buma" w:date="2021-01-25T20:38:00Z" w:initials="BB">
-    <w:p>
-      <w:pPr>
-        <w:pStyle w:val="CommentText"/>
-      </w:pPr>
-      <w:r>
-        <w:rPr>
-          <w:rStyle w:val="CommentReference"/>
-        </w:rPr>
-        <w:annotationRef/>
-      </w:r>
-      <w:r>
-        <w:t xml:space="preserve">Is this pooled across all depths?  Or </w:t>
-      </w:r>
-      <w:proofErr w:type="spellStart"/>
-      <w:r>
-        <w:t>constrainted</w:t>
-      </w:r>
-      <w:proofErr w:type="spellEnd"/>
-      <w:r>
-        <w:t xml:space="preserve"> to only within pit differences?  That would seem to make more </w:t>
-      </w:r>
-      <w:proofErr w:type="gramStart"/>
-      <w:r>
-        <w:t>sense, but</w:t>
-      </w:r>
-      <w:proofErr w:type="gramEnd"/>
-      <w:r>
-        <w:t xml:space="preserve"> be good to be explicit.  Some phrasing earlier suggests pooled.</w:t>
-      </w:r>
-    </w:p>
-  </w:comment>
-  <w:comment w:id="81" w:author="Trevor A. Carter" w:date="2021-01-25T15:43:00Z" w:initials="TAC">
-    <w:p>
-      <w:pPr>
-        <w:pStyle w:val="CommentText"/>
-      </w:pPr>
-      <w:r>
-        <w:rPr>
-          <w:rStyle w:val="CommentReference"/>
-        </w:rPr>
-        <w:annotationRef/>
-      </w:r>
-      <w:r>
-        <w:t>does this continue to the 45 cm depth?</w:t>
-      </w:r>
-    </w:p>
-  </w:comment>
-  <w:comment w:id="82" w:author="Brian Buma" w:date="2021-01-25T20:39:00Z" w:initials="BB">
-    <w:p>
-      <w:pPr>
-        <w:pStyle w:val="CommentText"/>
-      </w:pPr>
-      <w:r>
-        <w:rPr>
-          <w:rStyle w:val="CommentReference"/>
-        </w:rPr>
-        <w:annotationRef/>
-      </w:r>
-      <w:r>
-        <w:t>Not a question.</w:t>
-      </w:r>
-    </w:p>
-  </w:comment>
-  <w:comment w:id="83" w:author="Brian Buma" w:date="2021-01-25T20:41:00Z" w:initials="BB">
-    <w:p>
-      <w:pPr>
-        <w:pStyle w:val="CommentText"/>
-      </w:pPr>
-      <w:r>
-        <w:rPr>
-          <w:rStyle w:val="CommentReference"/>
-        </w:rPr>
-        <w:annotationRef/>
-      </w:r>
-      <w:proofErr w:type="gramStart"/>
-      <w:r>
-        <w:t>Also</w:t>
-      </w:r>
-      <w:proofErr w:type="gramEnd"/>
-      <w:r>
-        <w:t xml:space="preserve"> not a question</w:t>
-      </w:r>
-    </w:p>
-  </w:comment>
-  <w:comment w:id="84" w:author="Brian Buma" w:date="2021-01-25T20:41:00Z" w:initials="BB">
-    <w:p>
-      <w:pPr>
-        <w:pStyle w:val="CommentText"/>
-      </w:pPr>
-      <w:r>
-        <w:rPr>
-          <w:rStyle w:val="CommentReference"/>
-        </w:rPr>
-        <w:annotationRef/>
-      </w:r>
-      <w:r>
-        <w:t>Here the data is pooled, which I guess works, but given different sites will have different soil accumulation rates over your time scales I wonder if this is making more problems.</w:t>
-      </w:r>
-    </w:p>
-  </w:comment>
-  <w:comment w:id="85" w:author="Trevor A. Carter" w:date="2021-01-25T15:45:00Z" w:initials="TAC">
-    <w:p>
-      <w:pPr>
-        <w:pStyle w:val="CommentText"/>
-      </w:pPr>
-      <w:r>
-        <w:rPr>
-          <w:rStyle w:val="CommentReference"/>
-        </w:rPr>
-        <w:annotationRef/>
-      </w:r>
-      <w:r>
-        <w:t xml:space="preserve">Why are the depths relegated to categories instead of keeping them continuous? </w:t>
-      </w:r>
-    </w:p>
-  </w:comment>
-  <w:comment w:id="87" w:author="Brian Buma" w:date="2021-01-25T20:42:00Z" w:initials="BB">
-    <w:p>
-      <w:pPr>
-        <w:pStyle w:val="CommentText"/>
-      </w:pPr>
-      <w:r>
-        <w:rPr>
-          <w:rStyle w:val="CommentReference"/>
-        </w:rPr>
-        <w:annotationRef/>
-      </w:r>
-      <w:r>
-        <w:t xml:space="preserve">You should say what this is in the introduction. </w:t>
-      </w:r>
-    </w:p>
-  </w:comment>
-  <w:comment w:id="88" w:author="Trevor A. Carter" w:date="2021-01-25T15:51:00Z" w:initials="TAC">
-    <w:p>
-      <w:pPr>
-        <w:pStyle w:val="CommentText"/>
-      </w:pPr>
-      <w:r>
-        <w:rPr>
-          <w:rStyle w:val="CommentReference"/>
-        </w:rPr>
-        <w:annotationRef/>
-      </w:r>
-      <w:r>
-        <w:t>This paragraph reads as an overview of all results. Consider deleting or revising.</w:t>
-      </w:r>
-    </w:p>
-  </w:comment>
-  <w:comment w:id="86" w:author="Brian Buma" w:date="2021-01-25T20:47:00Z" w:initials="BB">
-    <w:p>
-      <w:pPr>
-        <w:pStyle w:val="CommentText"/>
-      </w:pPr>
-      <w:r>
-        <w:rPr>
-          <w:rStyle w:val="CommentReference"/>
-        </w:rPr>
-        <w:annotationRef/>
-      </w:r>
-      <w:r>
-        <w:t xml:space="preserve">Good first paragraph </w:t>
-      </w:r>
-      <w:proofErr w:type="gramStart"/>
-      <w:r>
-        <w:t>in regards to</w:t>
-      </w:r>
-      <w:proofErr w:type="gramEnd"/>
-      <w:r>
-        <w:t xml:space="preserve"> tone, but organize according to your questions (and see notes on those) so that this is a direct response to the end of the introduction.</w:t>
-      </w:r>
-    </w:p>
-  </w:comment>
-  <w:comment w:id="91" w:author="Trevor A. Carter" w:date="2021-01-25T15:51:00Z" w:initials="TAC">
-    <w:p>
-      <w:pPr>
-        <w:pStyle w:val="CommentText"/>
-      </w:pPr>
-      <w:r>
-        <w:rPr>
-          <w:rStyle w:val="CommentReference"/>
-        </w:rPr>
-        <w:annotationRef/>
-      </w:r>
-      <w:r>
-        <w:t>Nice!</w:t>
-      </w:r>
-    </w:p>
-  </w:comment>
-  <w:comment w:id="92" w:author="Brian Buma" w:date="2021-01-25T20:42:00Z" w:initials="BB">
-    <w:p>
-      <w:pPr>
-        <w:pStyle w:val="CommentText"/>
-      </w:pPr>
-      <w:r>
-        <w:rPr>
-          <w:rStyle w:val="CommentReference"/>
-        </w:rPr>
-        <w:annotationRef/>
-      </w:r>
-      <w:r>
-        <w:t>What about bioturbation (e.g., earthworms).</w:t>
-      </w:r>
-    </w:p>
-  </w:comment>
-  <w:comment w:id="93" w:author="Trevor A. Carter" w:date="2021-01-25T15:52:00Z" w:initials="TAC">
-    <w:p>
-      <w:pPr>
-        <w:pStyle w:val="CommentText"/>
-      </w:pPr>
-      <w:r>
-        <w:rPr>
-          <w:rStyle w:val="CommentReference"/>
-        </w:rPr>
-        <w:annotationRef/>
-      </w:r>
-      <w:r>
-        <w:t xml:space="preserve">Citation or examples in other forests? How does this fit into our existing body of knowledge? </w:t>
-      </w:r>
-    </w:p>
-  </w:comment>
-  <w:comment w:id="94" w:author="Brian Buma" w:date="2021-01-25T20:43:00Z" w:initials="BB">
-    <w:p>
-      <w:pPr>
-        <w:pStyle w:val="CommentText"/>
-      </w:pPr>
-      <w:r>
-        <w:rPr>
-          <w:rStyle w:val="CommentReference"/>
-        </w:rPr>
-        <w:annotationRef/>
-      </w:r>
-      <w:r>
-        <w:t>Worth citing and adding a number.</w:t>
-      </w:r>
-    </w:p>
-  </w:comment>
-  <w:comment w:id="96" w:author="Trevor A. Carter" w:date="2021-01-25T15:55:00Z" w:initials="TAC">
-    <w:p>
-      <w:pPr>
-        <w:pStyle w:val="CommentText"/>
-      </w:pPr>
-      <w:r>
-        <w:rPr>
-          <w:rStyle w:val="CommentReference"/>
-        </w:rPr>
-        <w:annotationRef/>
-      </w:r>
-      <w:r>
-        <w:t>This section needs more integration of current research. How do your results span back into the field?</w:t>
-      </w:r>
-    </w:p>
-  </w:comment>
-  <w:comment w:id="95" w:author="Brian Buma" w:date="2021-01-25T20:45:00Z" w:initials="BB">
-    <w:p>
-      <w:pPr>
-        <w:pStyle w:val="CommentText"/>
-      </w:pPr>
-      <w:r>
-        <w:rPr>
-          <w:rStyle w:val="CommentReference"/>
-        </w:rPr>
-        <w:annotationRef/>
-      </w:r>
-      <w:r>
-        <w:t>If you had these data, plotting the age distributions side by side would be nice to see.</w:t>
-      </w:r>
-    </w:p>
-  </w:comment>
-  <w:comment w:id="99" w:author="Brian Buma" w:date="2021-01-25T20:49:00Z" w:initials="BB">
-    <w:p>
-      <w:pPr>
-        <w:pStyle w:val="CommentText"/>
-        <w:rPr>
-          <w:rStyle w:val="CommentReference"/>
-        </w:rPr>
-      </w:pPr>
-      <w:r>
-        <w:rPr>
-          <w:rStyle w:val="CommentReference"/>
-        </w:rPr>
-        <w:annotationRef/>
-      </w:r>
-      <w:r>
-        <w:rPr>
-          <w:rStyle w:val="CommentReference"/>
-        </w:rPr>
-        <w:t xml:space="preserve">Since currently this isn’t in the questions you’re asking this is out of place.  </w:t>
-      </w:r>
-    </w:p>
-    <w:p>
-      <w:pPr>
-        <w:pStyle w:val="CommentText"/>
-        <w:rPr>
-          <w:rStyle w:val="CommentReference"/>
-        </w:rPr>
-      </w:pPr>
-    </w:p>
-    <w:p>
-      <w:pPr>
-        <w:pStyle w:val="CommentText"/>
-      </w:pPr>
-      <w:r>
-        <w:rPr>
-          <w:rStyle w:val="CommentReference"/>
-        </w:rPr>
-        <w:t>Need one of your questions to be something along the lines of basic quantification of charcoal amount and relative percent for comparison to other ecosystems.</w:t>
-      </w:r>
-    </w:p>
-  </w:comment>
-  <w:comment w:id="100" w:author="Brian Buma" w:date="2021-01-25T20:51:00Z" w:initials="BB">
-    <w:p>
-      <w:pPr>
-        <w:pStyle w:val="CommentText"/>
-      </w:pPr>
-      <w:r>
-        <w:rPr>
-          <w:rStyle w:val="CommentReference"/>
-        </w:rPr>
-        <w:annotationRef/>
-      </w:r>
-      <w:r>
-        <w:t>Which ones?</w:t>
-      </w:r>
-    </w:p>
-  </w:comment>
-  <w:comment w:id="101" w:author="Brian Buma" w:date="2021-01-25T20:51:00Z" w:initials="BB">
-    <w:p>
-      <w:pPr>
-        <w:pStyle w:val="CommentText"/>
-      </w:pPr>
-      <w:r>
-        <w:rPr>
-          <w:rStyle w:val="CommentReference"/>
-        </w:rPr>
-        <w:annotationRef/>
-      </w:r>
-      <w:r>
-        <w:rPr>
-          <w:rStyle w:val="CommentReference"/>
-        </w:rPr>
-        <w:t>Should report this.</w:t>
-      </w:r>
-    </w:p>
-  </w:comment>
-  <w:comment w:id="102" w:author="Brian Buma" w:date="2021-01-25T20:53:00Z" w:initials="BB">
-    <w:p>
-      <w:pPr>
-        <w:pStyle w:val="CommentText"/>
-      </w:pPr>
-      <w:r>
-        <w:rPr>
-          <w:rStyle w:val="CommentReference"/>
-        </w:rPr>
-        <w:annotationRef/>
-      </w:r>
-      <w:r>
-        <w:t xml:space="preserve">Sort of a philosophical point in this context, but </w:t>
-      </w:r>
-      <w:proofErr w:type="spellStart"/>
-      <w:r>
-        <w:t>PyC</w:t>
-      </w:r>
-      <w:proofErr w:type="spellEnd"/>
-      <w:r>
-        <w:t xml:space="preserve"> is a continuum anyway so is “actual” the right word?</w:t>
-      </w:r>
-    </w:p>
-  </w:comment>
-  <w:comment w:id="104" w:author="Brian Buma" w:date="2021-01-25T20:53:00Z" w:initials="BB">
+  <w:comment w:id="76" w:author="Brian Buma" w:date="2021-01-25T20:53:00Z" w:initials="BB">
     <w:p>
       <w:pPr>
         <w:pStyle w:val="CommentText"/>
@@ -9811,24 +9490,19 @@
   <w15:commentEx w15:paraId="461BA421" w15:done="0"/>
   <w15:commentEx w15:paraId="09F44EC3" w15:done="0"/>
   <w15:commentEx w15:paraId="09153E8E" w15:done="0"/>
-  <w15:commentEx w15:paraId="2B621823" w15:done="0"/>
-  <w15:commentEx w15:paraId="6C515A39" w15:done="0"/>
-  <w15:commentEx w15:paraId="5985AFC9" w15:done="0"/>
-  <w15:commentEx w15:paraId="41CE24D9" w15:paraIdParent="5985AFC9" w15:done="0"/>
-  <w15:commentEx w15:paraId="1C936BCC" w15:done="0"/>
-  <w15:commentEx w15:paraId="5BDDF896" w15:done="0"/>
   <w15:commentEx w15:paraId="436DBA18" w15:done="0"/>
   <w15:commentEx w15:paraId="4FBAD16A" w15:done="0"/>
+  <w15:commentEx w15:paraId="32D70E64" w15:done="0"/>
+  <w15:commentEx w15:paraId="7F4FEC9D" w15:done="1"/>
+  <w15:commentEx w15:paraId="033E772C" w15:done="0"/>
   <w15:commentEx w15:paraId="30891020" w15:done="0"/>
   <w15:commentEx w15:paraId="66DC3858" w15:done="0"/>
-  <w15:commentEx w15:paraId="5E9B287B" w15:done="0"/>
   <w15:commentEx w15:paraId="4FCCAACB" w15:done="0"/>
   <w15:commentEx w15:paraId="6E991AB6" w15:done="0"/>
   <w15:commentEx w15:paraId="116D4181" w15:done="0"/>
   <w15:commentEx w15:paraId="6EF11B66" w15:done="0"/>
   <w15:commentEx w15:paraId="75E2CA22" w15:done="0"/>
   <w15:commentEx w15:paraId="1FCC673E" w15:done="0"/>
-  <w15:commentEx w15:paraId="3BC33721" w15:done="0"/>
   <w15:commentEx w15:paraId="59610729" w15:done="0"/>
   <w15:commentEx w15:paraId="4C08DA48" w15:done="0"/>
   <w15:commentEx w15:paraId="1E67849C" w15:done="0"/>
@@ -9843,9 +9517,9 @@
   <w15:commentEx w15:paraId="0670A1BB" w15:done="0"/>
   <w15:commentEx w15:paraId="05868B68" w15:done="0"/>
   <w15:commentEx w15:paraId="1A924515" w15:done="0"/>
+  <w15:commentEx w15:paraId="6802F1D2" w15:done="0"/>
   <w15:commentEx w15:paraId="124A6AC1" w15:done="0"/>
   <w15:commentEx w15:paraId="7985CE1C" w15:done="0"/>
-  <w15:commentEx w15:paraId="78A8B792" w15:done="0"/>
   <w15:commentEx w15:paraId="2E7C6283" w15:done="0"/>
   <w15:commentEx w15:paraId="797AEFBA" w15:done="0"/>
   <w15:commentEx w15:paraId="74449B31" w15:done="0"/>
@@ -9877,13 +9551,9 @@
   <w16cex:commentExtensible w16cex:durableId="23B9A3E2" w16cex:dateUtc="2021-01-26T03:09:00Z"/>
   <w16cex:commentExtensible w16cex:durableId="23BCEFD7" w16cex:dateUtc="2021-01-26T03:10:00Z"/>
   <w16cex:commentExtensible w16cex:durableId="23B9A4A1" w16cex:dateUtc="2021-01-26T03:12:00Z"/>
-  <w16cex:commentExtensible w16cex:durableId="23B01774" w16cex:dateUtc="2021-01-18T21:19:00Z"/>
-  <w16cex:commentExtensible w16cex:durableId="23BCEFD8" w16cex:dateUtc="2021-01-26T03:16:00Z"/>
   <w16cex:commentExtensible w16cex:durableId="23B9ACAD" w16cex:dateUtc="2021-01-26T03:46:00Z"/>
-  <w16cex:commentExtensible w16cex:durableId="23BCEFD9" w16cex:dateUtc="2021-01-26T03:26:00Z"/>
   <w16cex:commentExtensible w16cex:durableId="23B11D9C" w16cex:dateUtc="2021-01-19T15:58:00Z"/>
   <w16cex:commentExtensible w16cex:durableId="23B9A6CE" w16cex:dateUtc="2021-01-26T03:21:00Z"/>
-  <w16cex:commentExtensible w16cex:durableId="23B9A7AE" w16cex:dateUtc="2021-01-26T03:25:00Z"/>
   <w16cex:commentExtensible w16cex:durableId="23B9A7CD" w16cex:dateUtc="2021-01-26T03:25:00Z"/>
   <w16cex:commentExtensible w16cex:durableId="23B9A807" w16cex:dateUtc="2021-01-26T03:26:00Z"/>
   <w16cex:commentExtensible w16cex:durableId="23B12019" w16cex:dateUtc="2021-01-19T16:08:00Z"/>
@@ -9928,24 +9598,19 @@
   <w16cid:commentId w16cid:paraId="461BA421" w16cid:durableId="23BCEFBD"/>
   <w16cid:commentId w16cid:paraId="09F44EC3" w16cid:durableId="23B9A4A1"/>
   <w16cid:commentId w16cid:paraId="09153E8E" w16cid:durableId="23BCEFBE"/>
-  <w16cid:commentId w16cid:paraId="2B621823" w16cid:durableId="23BCEFBF"/>
-  <w16cid:commentId w16cid:paraId="6C515A39" w16cid:durableId="23BCEFC0"/>
-  <w16cid:commentId w16cid:paraId="5985AFC9" w16cid:durableId="23B01774"/>
-  <w16cid:commentId w16cid:paraId="41CE24D9" w16cid:durableId="23BCEFC2"/>
-  <w16cid:commentId w16cid:paraId="1C936BCC" w16cid:durableId="23BCEFD8"/>
-  <w16cid:commentId w16cid:paraId="5BDDF896" w16cid:durableId="23BCEFC3"/>
   <w16cid:commentId w16cid:paraId="436DBA18" w16cid:durableId="23BCEFC4"/>
   <w16cid:commentId w16cid:paraId="4FBAD16A" w16cid:durableId="23BCEFC5"/>
+  <w16cid:commentId w16cid:paraId="32D70E64" w16cid:durableId="23BCEFBF"/>
+  <w16cid:commentId w16cid:paraId="7F4FEC9D" w16cid:durableId="23BCEFC0"/>
+  <w16cid:commentId w16cid:paraId="033E772C" w16cid:durableId="23BCEFC3"/>
   <w16cid:commentId w16cid:paraId="30891020" w16cid:durableId="23B9ACAD"/>
   <w16cid:commentId w16cid:paraId="66DC3858" w16cid:durableId="23BCEFC6"/>
-  <w16cid:commentId w16cid:paraId="5E9B287B" w16cid:durableId="23BCEFD9"/>
   <w16cid:commentId w16cid:paraId="4FCCAACB" w16cid:durableId="23BCEFC7"/>
   <w16cid:commentId w16cid:paraId="6E991AB6" w16cid:durableId="23BCEFC8"/>
   <w16cid:commentId w16cid:paraId="116D4181" w16cid:durableId="23B11D9C"/>
   <w16cid:commentId w16cid:paraId="6EF11B66" w16cid:durableId="23BCEFCA"/>
   <w16cid:commentId w16cid:paraId="75E2CA22" w16cid:durableId="23BCEFCB"/>
   <w16cid:commentId w16cid:paraId="1FCC673E" w16cid:durableId="23B9A6CE"/>
-  <w16cid:commentId w16cid:paraId="3BC33721" w16cid:durableId="23B9A7AE"/>
   <w16cid:commentId w16cid:paraId="59610729" w16cid:durableId="23B9A7CD"/>
   <w16cid:commentId w16cid:paraId="4C08DA48" w16cid:durableId="23B9A807"/>
   <w16cid:commentId w16cid:paraId="1E67849C" w16cid:durableId="23BCEFCC"/>
@@ -9960,9 +9625,9 @@
   <w16cid:commentId w16cid:paraId="0670A1BB" w16cid:durableId="23B9A956"/>
   <w16cid:commentId w16cid:paraId="05868B68" w16cid:durableId="23B9A9AE"/>
   <w16cid:commentId w16cid:paraId="1A924515" w16cid:durableId="23B9AC24"/>
+  <w16cid:commentId w16cid:paraId="6802F1D2" w16cid:durableId="23BCEFD0"/>
   <w16cid:commentId w16cid:paraId="124A6AC1" w16cid:durableId="23B9AA43"/>
   <w16cid:commentId w16cid:paraId="7985CE1C" w16cid:durableId="23B9AA6C"/>
-  <w16cid:commentId w16cid:paraId="78A8B792" w16cid:durableId="23BCEFD0"/>
   <w16cid:commentId w16cid:paraId="2E7C6283" w16cid:durableId="23B9AACB"/>
   <w16cid:commentId w16cid:paraId="797AEFBA" w16cid:durableId="23BCEFD1"/>
   <w16cid:commentId w16cid:paraId="74449B31" w16cid:durableId="23B9AB01"/>

</xml_diff>

<commit_message>
added some clark 1988 citation for physical counting
</commit_message>
<xml_diff>
--- a/docs/manuscript draft/HayesGavin_wd.docx
+++ b/docs/manuscript draft/HayesGavin_wd.docx
@@ -261,56 +261,37 @@
         <w:commentReference w:id="1"/>
       </w:r>
       <w:r>
-        <w:t>and informed by long-term records</w:t>
+        <w:t xml:space="preserve">and informed by long-term records yet determining past fire regimes may be difficult in ecosystems with limited available fire proxies or histories. We use </w:t>
       </w:r>
       <w:commentRangeStart w:id="2"/>
-      <w:ins w:id="3" w:author="Trevor A. Carter" w:date="2021-01-25T15:07:00Z">
-        <w:r>
-          <w:t>.</w:t>
-        </w:r>
-        <w:commentRangeEnd w:id="2"/>
-        <w:r>
-          <w:rPr>
-            <w:rStyle w:val="CommentReference"/>
-          </w:rPr>
-          <w:commentReference w:id="2"/>
-        </w:r>
-        <w:r>
-          <w:t xml:space="preserve"> Sentence on the importance of redwood forests, transition into next sentence</w:t>
-        </w:r>
-      </w:ins>
-      <w:r>
-        <w:t xml:space="preserve"> yet determining past fire regimes may be difficult in ecosystems with limited available fire proxies or histories. We use </w:t>
-      </w:r>
-      <w:commentRangeStart w:id="4"/>
       <w:r>
         <w:t>radiocarbon</w:t>
       </w:r>
-      <w:commentRangeEnd w:id="4"/>
-      <w:r>
-        <w:rPr>
-          <w:rStyle w:val="CommentReference"/>
-        </w:rPr>
-        <w:commentReference w:id="4"/>
+      <w:commentRangeEnd w:id="2"/>
+      <w:r>
+        <w:rPr>
+          <w:rStyle w:val="CommentReference"/>
+        </w:rPr>
+        <w:commentReference w:id="2"/>
       </w:r>
       <w:r>
         <w:t xml:space="preserve"> dating and quantification of both soil macro-charcoal and soil and pyrogenic carbon in an old growth redwood stand to examine </w:t>
       </w:r>
-      <w:commentRangeStart w:id="5"/>
+      <w:commentRangeStart w:id="3"/>
       <w:r>
         <w:t xml:space="preserve">legacies </w:t>
       </w:r>
-      <w:commentRangeEnd w:id="5"/>
-      <w:r>
-        <w:rPr>
-          <w:rStyle w:val="CommentReference"/>
-        </w:rPr>
-        <w:commentReference w:id="5"/>
+      <w:commentRangeEnd w:id="3"/>
+      <w:r>
+        <w:rPr>
+          <w:rStyle w:val="CommentReference"/>
+        </w:rPr>
+        <w:commentReference w:id="3"/>
       </w:r>
       <w:r>
         <w:t>of fire in redwood forests</w:t>
       </w:r>
-      <w:del w:id="6" w:author="Trevor A. Carter" w:date="2021-01-25T15:07:00Z">
+      <w:del w:id="4" w:author="Trevor A. Carter" w:date="2021-01-25T15:07:00Z">
         <w:r>
           <w:delText>, an ecosystem with few fire records</w:delText>
         </w:r>
@@ -318,45 +299,45 @@
       <w:r>
         <w:t>. We sampled charcoal fragments, soil carbon and soil pyrogenic carbon of soils in the Headwaters Forest Reserve, a protected fragment of old growth redwood in Humboldt County, California</w:t>
       </w:r>
+      <w:commentRangeStart w:id="5"/>
+      <w:r>
+        <w:t>.</w:t>
+      </w:r>
+      <w:commentRangeEnd w:id="5"/>
+      <w:r>
+        <w:rPr>
+          <w:rStyle w:val="CommentReference"/>
+        </w:rPr>
+        <w:commentReference w:id="5"/>
+      </w:r>
+      <w:r>
+        <w:t xml:space="preserve"> Radiocarbon dates from macro-charcoal indicate fire events occurring a maximum of 6,840 calibrated years BP, predating existing records. Composite 14C dates show increased fire activity within the last 1,000 years in synchrony with existing dendrochronological records. Soil C averaged 928 g/m2, of which a high proportion was pyrogenic C (15-30%). Information from this multi-proxy reconstruction clarifies our understanding of the </w:t>
+      </w:r>
+      <w:commentRangeStart w:id="6"/>
+      <w:r>
+        <w:t>nature of coast redwood fires</w:t>
+      </w:r>
       <w:commentRangeStart w:id="7"/>
-      <w:r>
-        <w:t>.</w:t>
-      </w:r>
-      <w:commentRangeEnd w:id="7"/>
-      <w:r>
-        <w:rPr>
-          <w:rStyle w:val="CommentReference"/>
-        </w:rPr>
-        <w:commentReference w:id="7"/>
-      </w:r>
-      <w:r>
-        <w:t xml:space="preserve"> Radiocarbon dates from macro-charcoal indicate fire events occurring a maximum of 6,840 calibrated years BP, predating existing records. Composite 14C dates show increased fire activity within the last 1,000 years in synchrony with existing dendrochronological records. Soil C averaged 928 g/m2, of which a high proportion was pyrogenic C (15-30%). Information from this multi-proxy reconstruction clarifies our understanding of the </w:t>
-      </w:r>
-      <w:commentRangeStart w:id="8"/>
-      <w:r>
-        <w:t>nature of coast redwood fires</w:t>
-      </w:r>
-      <w:commentRangeStart w:id="9"/>
-      <w:commentRangeEnd w:id="8"/>
-      <w:ins w:id="10" w:author="Trevor A. Carter" w:date="2021-01-28T08:09:00Z">
+      <w:commentRangeEnd w:id="6"/>
+      <w:ins w:id="8" w:author="Trevor A. Carter" w:date="2021-01-28T08:09:00Z">
         <w:r>
           <w:t>,</w:t>
         </w:r>
       </w:ins>
-      <w:commentRangeEnd w:id="9"/>
-      <w:r>
-        <w:rPr>
-          <w:rStyle w:val="CommentReference"/>
-        </w:rPr>
-        <w:commentReference w:id="9"/>
-      </w:r>
-      <w:r>
-        <w:rPr>
-          <w:rStyle w:val="CommentReference"/>
-        </w:rPr>
-        <w:commentReference w:id="8"/>
-      </w:r>
-      <w:ins w:id="11" w:author="Hayes, Katherine" w:date="2021-01-28T08:09:00Z">
+      <w:commentRangeEnd w:id="7"/>
+      <w:r>
+        <w:rPr>
+          <w:rStyle w:val="CommentReference"/>
+        </w:rPr>
+        <w:commentReference w:id="7"/>
+      </w:r>
+      <w:r>
+        <w:rPr>
+          <w:rStyle w:val="CommentReference"/>
+        </w:rPr>
+        <w:commentReference w:id="6"/>
+      </w:r>
+      <w:ins w:id="9" w:author="Hayes, Katherine" w:date="2021-01-28T08:09:00Z">
         <w:r>
           <w:t>,</w:t>
         </w:r>
@@ -364,16 +345,16 @@
       <w:r>
         <w:t xml:space="preserve"> </w:t>
       </w:r>
-      <w:commentRangeStart w:id="12"/>
+      <w:commentRangeStart w:id="10"/>
       <w:r>
         <w:t>contributing to ongoing discussions of coast redwood fire regimes.</w:t>
       </w:r>
-      <w:commentRangeEnd w:id="12"/>
-      <w:r>
-        <w:rPr>
-          <w:rStyle w:val="CommentReference"/>
-        </w:rPr>
-        <w:commentReference w:id="12"/>
+      <w:commentRangeEnd w:id="10"/>
+      <w:r>
+        <w:rPr>
+          <w:rStyle w:val="CommentReference"/>
+        </w:rPr>
+        <w:commentReference w:id="10"/>
       </w:r>
       <w:r>
         <w:br w:type="page"/>
@@ -384,12 +365,12 @@
         <w:pStyle w:val="Heading1"/>
         <w:spacing w:line="480" w:lineRule="auto"/>
       </w:pPr>
-      <w:commentRangeStart w:id="13"/>
+      <w:commentRangeStart w:id="11"/>
       <w:r>
         <w:lastRenderedPageBreak/>
         <w:t>1. Introduction</w:t>
       </w:r>
-      <w:commentRangeEnd w:id="13"/>
+      <w:commentRangeEnd w:id="11"/>
       <w:r>
         <w:rPr>
           <w:rStyle w:val="CommentReference"/>
@@ -397,7 +378,7 @@
           <w:b w:val="0"/>
           <w:color w:val="auto"/>
         </w:rPr>
-        <w:commentReference w:id="13"/>
+        <w:commentReference w:id="11"/>
       </w:r>
     </w:p>
     <w:p>
@@ -441,12 +422,123 @@
         </w:rPr>
         <w:t xml:space="preserve"> (Whitlock et al. 2003, Gavin et al. 2007)</w:t>
       </w:r>
+      <w:commentRangeStart w:id="12"/>
+      <w:r>
+        <w:rPr>
+          <w:color w:val="000000"/>
+        </w:rPr>
+        <w:t>.</w:t>
+      </w:r>
+      <w:commentRangeEnd w:id="12"/>
+      <w:r>
+        <w:rPr>
+          <w:rStyle w:val="CommentReference"/>
+        </w:rPr>
+        <w:commentReference w:id="12"/>
+      </w:r>
+      <w:r>
+        <w:rPr>
+          <w:color w:val="000000"/>
+        </w:rPr>
+        <w:t xml:space="preserve"> </w:t>
+      </w:r>
+      <w:r>
+        <w:t>Paleoecological records of fire provide insights into the interactions of fire, vegetation and climate over longer time scales, enabling investigation of the functional mechanisms and relationships driving changes in fire regimes (</w:t>
+      </w:r>
+      <w:proofErr w:type="spellStart"/>
+      <w:r>
+        <w:t>Conedera</w:t>
+      </w:r>
+      <w:proofErr w:type="spellEnd"/>
+      <w:r>
+        <w:t xml:space="preserve"> et al. 2009). Additionally, millennial-scale fire records clarify historic and pre-historic ranges of fire variability, </w:t>
+      </w:r>
+      <w:commentRangeStart w:id="13"/>
+      <w:r>
+        <w:t xml:space="preserve">contextualizing </w:t>
+      </w:r>
+      <w:commentRangeEnd w:id="13"/>
+      <w:r>
+        <w:rPr>
+          <w:rStyle w:val="CommentReference"/>
+        </w:rPr>
+        <w:commentReference w:id="13"/>
+      </w:r>
+      <w:r>
+        <w:t xml:space="preserve">modern shifts in variability. </w:t>
+      </w:r>
       <w:commentRangeStart w:id="14"/>
       <w:r>
         <w:rPr>
           <w:color w:val="000000"/>
         </w:rPr>
-        <w:t>.</w:t>
+        <w:t xml:space="preserve">Methods such as radiocarbon dating and pyrogenic carbon estimates may </w:t>
+      </w:r>
+      <w:r>
+        <w:rPr>
+          <w:color w:val="000000"/>
+        </w:rPr>
+        <w:t>enable</w:t>
+      </w:r>
+      <w:r>
+        <w:rPr>
+          <w:color w:val="000000"/>
+        </w:rPr>
+        <w:t xml:space="preserve"> </w:t>
+      </w:r>
+      <w:r>
+        <w:rPr>
+          <w:color w:val="000000"/>
+        </w:rPr>
+        <w:t>reconstructing</w:t>
+      </w:r>
+      <w:r>
+        <w:rPr>
+          <w:color w:val="000000"/>
+        </w:rPr>
+        <w:t xml:space="preserve"> fire activity in locations without reliable lacustrine depositional environments or </w:t>
+      </w:r>
+      <w:r>
+        <w:rPr>
+          <w:color w:val="000000"/>
+        </w:rPr>
+        <w:t xml:space="preserve">suitable tree ring records, but also depend on access to </w:t>
+      </w:r>
+      <w:r>
+        <w:rPr>
+          <w:color w:val="000000"/>
+        </w:rPr>
+        <w:t>an</w:t>
+      </w:r>
+      <w:r>
+        <w:rPr>
+          <w:color w:val="000000"/>
+        </w:rPr>
+        <w:t xml:space="preserve"> appropriate physical archive</w:t>
+      </w:r>
+      <w:r>
+        <w:rPr>
+          <w:color w:val="000000"/>
+        </w:rPr>
+        <w:t xml:space="preserve"> of soil charcoal</w:t>
+      </w:r>
+      <w:r>
+        <w:rPr>
+          <w:color w:val="000000"/>
+        </w:rPr>
+        <w:t xml:space="preserve">. </w:t>
+      </w:r>
+      <w:r>
+        <w:t>Clarifying</w:t>
+      </w:r>
+      <w:r>
+        <w:t xml:space="preserve"> uncertainties </w:t>
+      </w:r>
+      <w:r>
+        <w:t>in</w:t>
+      </w:r>
+      <w:r>
+        <w:t xml:space="preserve"> millennial-scale fire patterns in ecosystems without reliable fire records, tree rings or appropriate and accessible lacustrine depositional settings will require insight from novel fire proxies and archives.</w:t>
       </w:r>
       <w:commentRangeEnd w:id="14"/>
       <w:r>
@@ -454,117 +546,6 @@
           <w:rStyle w:val="CommentReference"/>
         </w:rPr>
         <w:commentReference w:id="14"/>
-      </w:r>
-      <w:r>
-        <w:rPr>
-          <w:color w:val="000000"/>
-        </w:rPr>
-        <w:t xml:space="preserve"> </w:t>
-      </w:r>
-      <w:r>
-        <w:t>Paleoecological records of fire provide insights into the interactions of fire, vegetation and climate over longer time scales, enabling investigation of the functional mechanisms and relationships driving changes in fire regimes (</w:t>
-      </w:r>
-      <w:proofErr w:type="spellStart"/>
-      <w:r>
-        <w:t>Conedera</w:t>
-      </w:r>
-      <w:proofErr w:type="spellEnd"/>
-      <w:r>
-        <w:t xml:space="preserve"> et al. 2009). Additionally, millennial-scale fire records clarify historic and pre-historic ranges of fire variability, </w:t>
-      </w:r>
-      <w:commentRangeStart w:id="15"/>
-      <w:r>
-        <w:t xml:space="preserve">contextualizing </w:t>
-      </w:r>
-      <w:commentRangeEnd w:id="15"/>
-      <w:r>
-        <w:rPr>
-          <w:rStyle w:val="CommentReference"/>
-        </w:rPr>
-        <w:commentReference w:id="15"/>
-      </w:r>
-      <w:r>
-        <w:t xml:space="preserve">modern shifts in variability. </w:t>
-      </w:r>
-      <w:commentRangeStart w:id="16"/>
-      <w:r>
-        <w:rPr>
-          <w:color w:val="000000"/>
-        </w:rPr>
-        <w:t xml:space="preserve">Methods such as radiocarbon dating and pyrogenic carbon estimates may </w:t>
-      </w:r>
-      <w:r>
-        <w:rPr>
-          <w:color w:val="000000"/>
-        </w:rPr>
-        <w:t>enable</w:t>
-      </w:r>
-      <w:r>
-        <w:rPr>
-          <w:color w:val="000000"/>
-        </w:rPr>
-        <w:t xml:space="preserve"> </w:t>
-      </w:r>
-      <w:r>
-        <w:rPr>
-          <w:color w:val="000000"/>
-        </w:rPr>
-        <w:t>reconstructing</w:t>
-      </w:r>
-      <w:r>
-        <w:rPr>
-          <w:color w:val="000000"/>
-        </w:rPr>
-        <w:t xml:space="preserve"> fire activity in locations without reliable lacustrine depositional environments or </w:t>
-      </w:r>
-      <w:r>
-        <w:rPr>
-          <w:color w:val="000000"/>
-        </w:rPr>
-        <w:t xml:space="preserve">suitable tree ring records, but also depend on access to </w:t>
-      </w:r>
-      <w:r>
-        <w:rPr>
-          <w:color w:val="000000"/>
-        </w:rPr>
-        <w:t>an</w:t>
-      </w:r>
-      <w:r>
-        <w:rPr>
-          <w:color w:val="000000"/>
-        </w:rPr>
-        <w:t xml:space="preserve"> appropriate physical archive</w:t>
-      </w:r>
-      <w:r>
-        <w:rPr>
-          <w:color w:val="000000"/>
-        </w:rPr>
-        <w:t xml:space="preserve"> of soil charcoal</w:t>
-      </w:r>
-      <w:r>
-        <w:rPr>
-          <w:color w:val="000000"/>
-        </w:rPr>
-        <w:t xml:space="preserve">. </w:t>
-      </w:r>
-      <w:r>
-        <w:t>Clarifying</w:t>
-      </w:r>
-      <w:r>
-        <w:t xml:space="preserve"> uncertainties </w:t>
-      </w:r>
-      <w:r>
-        <w:t>in</w:t>
-      </w:r>
-      <w:r>
-        <w:t xml:space="preserve"> millennial-scale fire patterns in ecosystems without reliable fire records, tree rings or appropriate and accessible lacustrine depositional settings will require insight from novel fire proxies and archives.</w:t>
-      </w:r>
-      <w:commentRangeEnd w:id="16"/>
-      <w:r>
-        <w:rPr>
-          <w:rStyle w:val="CommentReference"/>
-        </w:rPr>
-        <w:commentReference w:id="16"/>
       </w:r>
       <w:r>
         <w:t xml:space="preserve"> </w:t>
@@ -638,16 +619,16 @@
       <w:r>
         <w:t xml:space="preserve"> reserve the term ‘charcoal’ specifically to refer to macroscopic fragments of partially combusted material (Knicker 2001, Bird et al. 2015, Schmidt and Noack 2000). The presence and distribution of soil charcoal and pyrogenic carbon within soil is a meaningful proxy of </w:t>
       </w:r>
-      <w:commentRangeStart w:id="17"/>
+      <w:commentRangeStart w:id="15"/>
       <w:r>
         <w:t xml:space="preserve">fire history </w:t>
       </w:r>
-      <w:commentRangeEnd w:id="17"/>
-      <w:r>
-        <w:rPr>
-          <w:rStyle w:val="CommentReference"/>
-        </w:rPr>
-        <w:commentReference w:id="17"/>
+      <w:commentRangeEnd w:id="15"/>
+      <w:r>
+        <w:rPr>
+          <w:rStyle w:val="CommentReference"/>
+        </w:rPr>
+        <w:commentReference w:id="15"/>
       </w:r>
       <w:r>
         <w:t xml:space="preserve">(Gavin et al. 2007, Ohlson and </w:t>
@@ -688,16 +669,16 @@
       <w:r>
         <w:t>charcoal incorporated into forest soils may reside for thousands of years (</w:t>
       </w:r>
-      <w:commentRangeStart w:id="18"/>
+      <w:commentRangeStart w:id="16"/>
       <w:r>
         <w:t>cite</w:t>
       </w:r>
-      <w:commentRangeEnd w:id="18"/>
-      <w:r>
-        <w:rPr>
-          <w:rStyle w:val="CommentReference"/>
-        </w:rPr>
-        <w:commentReference w:id="18"/>
+      <w:commentRangeEnd w:id="16"/>
+      <w:r>
+        <w:rPr>
+          <w:rStyle w:val="CommentReference"/>
+        </w:rPr>
+        <w:commentReference w:id="16"/>
       </w:r>
       <w:r>
         <w:t xml:space="preserve">), allowing charcoal to serve as an archive of fire history that both overlaps and predates tree-ring and anthropogenic records (Bird et al. 2015). </w:t>
@@ -728,7 +709,7 @@
         <w:spacing w:after="240" w:line="480" w:lineRule="auto"/>
         <w:ind w:firstLine="720"/>
         <w:rPr>
-          <w:ins w:id="19" w:author="Brian Buma" w:date="2021-01-28T08:08:00Z"/>
+          <w:ins w:id="17" w:author="Brian Buma" w:date="2021-01-28T08:08:00Z"/>
           <w:color w:val="000000"/>
         </w:rPr>
       </w:pPr>
@@ -738,12 +719,52 @@
         </w:rPr>
         <w:t xml:space="preserve">The characteristics and dynamics of the </w:t>
       </w:r>
+      <w:commentRangeStart w:id="18"/>
+      <w:r>
+        <w:rPr>
+          <w:color w:val="000000"/>
+        </w:rPr>
+        <w:t>coast redwood fire regime</w:t>
+      </w:r>
+      <w:commentRangeEnd w:id="18"/>
+      <w:r>
+        <w:rPr>
+          <w:rStyle w:val="CommentReference"/>
+        </w:rPr>
+        <w:commentReference w:id="18"/>
+      </w:r>
+      <w:r>
+        <w:rPr>
+          <w:color w:val="000000"/>
+        </w:rPr>
+        <w:t xml:space="preserve"> across millennium remains uncertain (Varner and Jules 2017). T</w:t>
+      </w:r>
+      <w:r>
+        <w:t xml:space="preserve">he mesic nature of redwood forest structure and the frequent precipitation in Northern California suggest infrequent burning, yet existing tree ring records reveal 30-year intervals between fire prior to Euro-American settlement (Stuart 1987, Brown and </w:t>
+      </w:r>
+      <w:proofErr w:type="spellStart"/>
+      <w:r>
+        <w:t>Swetnam</w:t>
+      </w:r>
+      <w:proofErr w:type="spellEnd"/>
+      <w:r>
+        <w:t xml:space="preserve"> 1994, Brown et al. 1999, Brown and Baxter 2003, Stephens and Fry 2005, Norman 2007). Some studies suggest that the decadal fire intervals prior to Euro-American settlement are the result of First Nations burning habits (Sawyer et al. 2000). While native burning may certainly have contributed to frequent fire, coast redwoods possess fire-adapted traits such as basal and </w:t>
+      </w:r>
+      <w:proofErr w:type="spellStart"/>
+      <w:r>
+        <w:t>epicomics</w:t>
+      </w:r>
+      <w:proofErr w:type="spellEnd"/>
+      <w:r>
+        <w:t xml:space="preserve"> sprouting and thick bark that suggest a much longer co-existence with frequent fire (Sawyer et al. 2000). </w:t>
+      </w:r>
+      <w:commentRangeStart w:id="19"/>
+      <w:r>
+        <w:t xml:space="preserve">Current increases in the intensity and frequency of wildfires across the western United States have </w:t>
+      </w:r>
       <w:commentRangeStart w:id="20"/>
       <w:r>
-        <w:rPr>
-          <w:color w:val="000000"/>
-        </w:rPr>
-        <w:t>coast redwood fire regime</w:t>
+        <w:t>sparked</w:t>
       </w:r>
       <w:commentRangeEnd w:id="20"/>
       <w:r>
@@ -751,46 +772,6 @@
           <w:rStyle w:val="CommentReference"/>
         </w:rPr>
         <w:commentReference w:id="20"/>
-      </w:r>
-      <w:r>
-        <w:rPr>
-          <w:color w:val="000000"/>
-        </w:rPr>
-        <w:t xml:space="preserve"> across millennium remains uncertain (Varner and Jules 2017). T</w:t>
-      </w:r>
-      <w:r>
-        <w:t xml:space="preserve">he mesic nature of redwood forest structure and the frequent precipitation in Northern California suggest infrequent burning, yet existing tree ring records reveal 30-year intervals between fire prior to Euro-American settlement (Stuart 1987, Brown and </w:t>
-      </w:r>
-      <w:proofErr w:type="spellStart"/>
-      <w:r>
-        <w:t>Swetnam</w:t>
-      </w:r>
-      <w:proofErr w:type="spellEnd"/>
-      <w:r>
-        <w:t xml:space="preserve"> 1994, Brown et al. 1999, Brown and Baxter 2003, Stephens and Fry 2005, Norman 2007). Some studies suggest that the decadal fire intervals prior to Euro-American settlement are the result of First Nations burning habits (Sawyer et al. 2000). While native burning may certainly have contributed to frequent fire, coast redwoods possess fire-adapted traits such as basal and </w:t>
-      </w:r>
-      <w:proofErr w:type="spellStart"/>
-      <w:r>
-        <w:t>epicomics</w:t>
-      </w:r>
-      <w:proofErr w:type="spellEnd"/>
-      <w:r>
-        <w:t xml:space="preserve"> sprouting and thick bark that suggest a much longer co-existence with frequent fire (Sawyer et al. 2000). </w:t>
-      </w:r>
-      <w:commentRangeStart w:id="21"/>
-      <w:r>
-        <w:t xml:space="preserve">Current increases in the intensity and frequency of wildfires across the western United States have </w:t>
-      </w:r>
-      <w:commentRangeStart w:id="22"/>
-      <w:r>
-        <w:t>sparked</w:t>
-      </w:r>
-      <w:commentRangeEnd w:id="22"/>
-      <w:r>
-        <w:rPr>
-          <w:rStyle w:val="CommentReference"/>
-        </w:rPr>
-        <w:commentReference w:id="22"/>
       </w:r>
       <w:r>
         <w:t xml:space="preserve"> concern about the consequences of </w:t>
@@ -807,12 +788,12 @@
       <w:r>
         <w:t xml:space="preserve"> et al. 2006, Fried at al. 2004). Despite their importance for XYZ), few traditional paleoecological records of fire are available. Additionally, redwood tree rings can be difficult to date (cite), and few lakes exist in the region with adequate sediment deposition (citation: me) highlighting the importance of using alternative techniques to accurately reconstruct stand fire dynamics.</w:t>
       </w:r>
-      <w:commentRangeEnd w:id="21"/>
-      <w:r>
-        <w:rPr>
-          <w:rStyle w:val="CommentReference"/>
-        </w:rPr>
-        <w:commentReference w:id="21"/>
+      <w:commentRangeEnd w:id="19"/>
+      <w:r>
+        <w:rPr>
+          <w:rStyle w:val="CommentReference"/>
+        </w:rPr>
+        <w:commentReference w:id="19"/>
       </w:r>
     </w:p>
     <w:p>
@@ -823,21 +804,21 @@
           <w:color w:val="000000"/>
         </w:rPr>
       </w:pPr>
-      <w:commentRangeStart w:id="23"/>
+      <w:commentRangeStart w:id="21"/>
       <w:r>
         <w:t xml:space="preserve">No previous research has evaluated either the carbon or pyrogenic carbon content of coast redwood mineral soils. Advances in charcoal and carbon quantification methods present a unique opportunity to investigate how fire has influenced characteristics of soil and carbon cycles within old growth coast redwood forests. </w:t>
       </w:r>
-      <w:commentRangeEnd w:id="23"/>
-      <w:r>
-        <w:rPr>
-          <w:rStyle w:val="CommentReference"/>
-        </w:rPr>
-        <w:commentReference w:id="23"/>
+      <w:commentRangeEnd w:id="21"/>
+      <w:r>
+        <w:rPr>
+          <w:rStyle w:val="CommentReference"/>
+        </w:rPr>
+        <w:commentReference w:id="21"/>
       </w:r>
       <w:r>
         <w:t>To establish a baseline understanding of soil carbon and charcoal dynamics within coast redwoods, we asked the following research questions: 1</w:t>
       </w:r>
-      <w:commentRangeStart w:id="24"/>
+      <w:commentRangeStart w:id="22"/>
       <w:r>
         <w:t>) Is there a charcoal stratigraphy within mineral soils in old growth coast redwood forests?</w:t>
       </w:r>
@@ -869,7 +850,7 @@
         </w:rPr>
         <w:t>does pyrogenic carbon in redwood soils persist long enough to act as a record of fire history predating tree ring or historical records?</w:t>
       </w:r>
-      <w:commentRangeEnd w:id="24"/>
+      <w:commentRangeEnd w:id="22"/>
       <w:r>
         <w:rPr>
           <w:strike/>
@@ -882,7 +863,7 @@
           <w:rStyle w:val="CommentReference"/>
           <w:strike/>
         </w:rPr>
-        <w:commentReference w:id="24"/>
+        <w:commentReference w:id="22"/>
       </w:r>
       <w:r>
         <w:rPr>
@@ -928,16 +909,16 @@
       <w:r>
         <w:t xml:space="preserve">We sampled organic and mineral soils in old growth coast redwood forests within the Elk River and Salmon Creek watersheds at the Headwaters Forest Reserve in Humboldt County, California. Elevation ranges from 100 to 2,000 </w:t>
       </w:r>
-      <w:commentRangeStart w:id="25"/>
+      <w:commentRangeStart w:id="23"/>
       <w:r>
         <w:t>feet</w:t>
       </w:r>
-      <w:commentRangeEnd w:id="25"/>
-      <w:r>
-        <w:rPr>
-          <w:rStyle w:val="CommentReference"/>
-        </w:rPr>
-        <w:commentReference w:id="25"/>
+      <w:commentRangeEnd w:id="23"/>
+      <w:r>
+        <w:rPr>
+          <w:rStyle w:val="CommentReference"/>
+        </w:rPr>
+        <w:commentReference w:id="23"/>
       </w:r>
       <w:r>
         <w:t xml:space="preserve">. Soils are mostly shallow (&gt;1m) and are a mix of </w:t>
@@ -1104,19 +1085,19 @@
         </w:rPr>
         <w:t>Figure 1. Map of study sites within Headwaters Forest Reserve</w:t>
       </w:r>
-      <w:commentRangeStart w:id="26"/>
+      <w:commentRangeStart w:id="24"/>
       <w:r>
         <w:rPr>
           <w:b/>
         </w:rPr>
         <w:t>.</w:t>
       </w:r>
-      <w:commentRangeEnd w:id="26"/>
-      <w:r>
-        <w:rPr>
-          <w:rStyle w:val="CommentReference"/>
-        </w:rPr>
-        <w:commentReference w:id="26"/>
+      <w:commentRangeEnd w:id="24"/>
+      <w:r>
+        <w:rPr>
+          <w:rStyle w:val="CommentReference"/>
+        </w:rPr>
+        <w:commentReference w:id="24"/>
       </w:r>
       <w:r>
         <w:rPr>
@@ -1140,12 +1121,49 @@
       <w:r>
         <w:t xml:space="preserve"> but at a </w:t>
       </w:r>
+      <w:commentRangeStart w:id="25"/>
+      <w:r>
+        <w:t xml:space="preserve">minimum 50-m </w:t>
+      </w:r>
+      <w:r>
+        <w:t xml:space="preserve">distance </w:t>
+      </w:r>
+      <w:commentRangeEnd w:id="25"/>
+      <w:r>
+        <w:rPr>
+          <w:rStyle w:val="CommentReference"/>
+        </w:rPr>
+        <w:commentReference w:id="25"/>
+      </w:r>
+      <w:r>
+        <w:t>from past disturbances such as logging or road construction</w:t>
+      </w:r>
+      <w:r>
+        <w:t xml:space="preserve"> </w:t>
+      </w:r>
+      <w:r>
+        <w:rPr>
+          <w:color w:val="4472C4" w:themeColor="accent1"/>
+        </w:rPr>
+        <w:t xml:space="preserve">to avoid …. </w:t>
+      </w:r>
+      <w:commentRangeStart w:id="26"/>
+      <w:r>
+        <w:t>.</w:t>
+      </w:r>
+      <w:commentRangeEnd w:id="26"/>
+      <w:r>
+        <w:rPr>
+          <w:rStyle w:val="CommentReference"/>
+        </w:rPr>
+        <w:commentReference w:id="26"/>
+      </w:r>
+      <w:r>
+        <w:t xml:space="preserve"> We established </w:t>
+      </w:r>
       <w:commentRangeStart w:id="27"/>
       <w:r>
-        <w:t xml:space="preserve">minimum 50-m </w:t>
-      </w:r>
-      <w:r>
-        <w:t xml:space="preserve">distance </w:t>
+        <w:t>20 sampling sites, primarily on ridgetops (n =16)</w:t>
       </w:r>
       <w:commentRangeEnd w:id="27"/>
       <w:r>
@@ -1153,43 +1171,6 @@
           <w:rStyle w:val="CommentReference"/>
         </w:rPr>
         <w:commentReference w:id="27"/>
-      </w:r>
-      <w:r>
-        <w:t>from past disturbances such as logging or road construction</w:t>
-      </w:r>
-      <w:r>
-        <w:t xml:space="preserve"> </w:t>
-      </w:r>
-      <w:r>
-        <w:rPr>
-          <w:color w:val="4472C4" w:themeColor="accent1"/>
-        </w:rPr>
-        <w:t xml:space="preserve">to avoid …. </w:t>
-      </w:r>
-      <w:commentRangeStart w:id="28"/>
-      <w:r>
-        <w:t>.</w:t>
-      </w:r>
-      <w:commentRangeEnd w:id="28"/>
-      <w:r>
-        <w:rPr>
-          <w:rStyle w:val="CommentReference"/>
-        </w:rPr>
-        <w:commentReference w:id="28"/>
-      </w:r>
-      <w:r>
-        <w:t xml:space="preserve"> We established </w:t>
-      </w:r>
-      <w:commentRangeStart w:id="29"/>
-      <w:r>
-        <w:t>20 sampling sites, primarily on ridgetops (n =16)</w:t>
-      </w:r>
-      <w:commentRangeEnd w:id="29"/>
-      <w:r>
-        <w:rPr>
-          <w:rStyle w:val="CommentReference"/>
-        </w:rPr>
-        <w:commentReference w:id="29"/>
       </w:r>
       <w:r>
         <w:t>, excluding steep slopes or valley bottoms</w:t>
@@ -1269,16 +1250,16 @@
       <w:r>
         <w:t xml:space="preserve">) driven into the soil up to 30 cm deep. We removed coarse litter prior to sampling, </w:t>
       </w:r>
-      <w:commentRangeStart w:id="30"/>
+      <w:commentRangeStart w:id="28"/>
       <w:r>
         <w:t xml:space="preserve">but did not distinguish between O, A, and B horizons due to a lack of distinct boundaries.  </w:t>
       </w:r>
-      <w:commentRangeEnd w:id="30"/>
-      <w:r>
-        <w:rPr>
-          <w:rStyle w:val="CommentReference"/>
-        </w:rPr>
-        <w:commentReference w:id="30"/>
+      <w:commentRangeEnd w:id="28"/>
+      <w:r>
+        <w:rPr>
+          <w:rStyle w:val="CommentReference"/>
+        </w:rPr>
+        <w:commentReference w:id="28"/>
       </w:r>
     </w:p>
     <w:p>
@@ -1294,7 +1275,7 @@
         <w:spacing w:line="480" w:lineRule="auto"/>
         <w:ind w:firstLine="720"/>
       </w:pPr>
-      <w:commentRangeStart w:id="31"/>
+      <w:commentRangeStart w:id="29"/>
       <w:r>
         <w:t xml:space="preserve">To identify </w:t>
       </w:r>
@@ -1310,12 +1291,12 @@
       <w:r>
         <w:t>vailable in charcoal in redwood soils and to establish whether charcoal in redwood mineral soils is stratified</w:t>
       </w:r>
-      <w:commentRangeEnd w:id="31"/>
-      <w:r>
-        <w:rPr>
-          <w:rStyle w:val="CommentReference"/>
-        </w:rPr>
-        <w:commentReference w:id="31"/>
+      <w:commentRangeEnd w:id="29"/>
+      <w:r>
+        <w:rPr>
+          <w:rStyle w:val="CommentReference"/>
+        </w:rPr>
+        <w:commentReference w:id="29"/>
       </w:r>
       <w:r>
         <w:t xml:space="preserve">, </w:t>
@@ -1331,7 +1312,7 @@
       <w:pPr>
         <w:pStyle w:val="Heading2"/>
       </w:pPr>
-      <w:commentRangeStart w:id="32"/>
+      <w:commentRangeStart w:id="30"/>
       <w:r>
         <w:t xml:space="preserve">2.3 </w:t>
       </w:r>
@@ -1343,7 +1324,7 @@
       <w:r>
         <w:t xml:space="preserve"> Quantification</w:t>
       </w:r>
-      <w:commentRangeEnd w:id="32"/>
+      <w:commentRangeEnd w:id="30"/>
       <w:r>
         <w:rPr>
           <w:rStyle w:val="CommentReference"/>
@@ -1352,7 +1333,7 @@
           <w:i w:val="0"/>
           <w:color w:val="auto"/>
         </w:rPr>
-        <w:commentReference w:id="32"/>
+        <w:commentReference w:id="30"/>
       </w:r>
     </w:p>
     <w:p>
@@ -1380,51 +1361,69 @@
       </w:r>
       <w:proofErr w:type="spellEnd"/>
       <w:r>
-        <w:t xml:space="preserve"> and charcoal quantification methods: physical charcoal quantification and acid-peroxide digestion</w:t>
-      </w:r>
-      <w:commentRangeStart w:id="33"/>
-      <w:r>
-        <w:t>.</w:t>
-      </w:r>
-      <w:commentRangeEnd w:id="33"/>
-      <w:r>
-        <w:rPr>
-          <w:rStyle w:val="CommentReference"/>
-        </w:rPr>
-        <w:commentReference w:id="33"/>
-      </w:r>
-      <w:r>
+        <w:t xml:space="preserve"> and charcoal quantification methods: physical charcoal quantification </w:t>
+      </w:r>
+      <w:r>
+        <w:t xml:space="preserve">(Clark 1988) </w:t>
+      </w:r>
+      <w:r>
+        <w:t xml:space="preserve">and acid-peroxide digestion. </w:t>
+      </w:r>
+      <w:r>
+        <w:rPr>
+          <w:color w:val="000000"/>
+        </w:rPr>
+        <w:t xml:space="preserve">Physical quantification is </w:t>
+      </w:r>
+      <w:r>
+        <w:rPr>
+          <w:color w:val="000000"/>
+        </w:rPr>
+        <w:t>a more</w:t>
+      </w:r>
+      <w:r>
+        <w:rPr>
+          <w:color w:val="000000"/>
+        </w:rPr>
+        <w:t xml:space="preserve"> traditional</w:t>
+      </w:r>
+      <w:r>
+        <w:rPr>
+          <w:color w:val="000000"/>
+        </w:rPr>
         <w:t xml:space="preserve"> </w:t>
       </w:r>
+      <w:proofErr w:type="gramStart"/>
       <w:r>
         <w:rPr>
           <w:color w:val="000000"/>
         </w:rPr>
-        <w:t xml:space="preserve">Physical quantification is </w:t>
+        <w:t>approach</w:t>
       </w:r>
       <w:r>
         <w:rPr>
           <w:color w:val="000000"/>
         </w:rPr>
-        <w:t>a more</w:t>
-      </w:r>
+        <w:t>, but</w:t>
+      </w:r>
+      <w:proofErr w:type="gramEnd"/>
       <w:r>
         <w:rPr>
           <w:color w:val="000000"/>
         </w:rPr>
-        <w:t xml:space="preserve"> traditional</w:t>
+        <w:t xml:space="preserve"> requires much more time and labor</w:t>
       </w:r>
       <w:r>
         <w:rPr>
           <w:color w:val="000000"/>
         </w:rPr>
-        <w:t xml:space="preserve"> approach</w:t>
+        <w:t xml:space="preserve"> (Clark 1988, probably a better one too)</w:t>
       </w:r>
       <w:r>
         <w:rPr>
           <w:color w:val="000000"/>
         </w:rPr>
-        <w:t xml:space="preserve">, but requires much more time and labor, while acid-peroxide digestion, established by </w:t>
+        <w:t xml:space="preserve">, while acid-peroxide digestion, established by </w:t>
       </w:r>
       <w:proofErr w:type="spellStart"/>
       <w:r>
@@ -1444,14 +1443,14 @@
         <w:rPr>
           <w:color w:val="000000"/>
         </w:rPr>
-        <w:t xml:space="preserve"> and potentially captures a greater range of pyrogenic </w:t>
+        <w:t xml:space="preserve"> and </w:t>
       </w:r>
       <w:r>
         <w:rPr>
           <w:color w:val="000000"/>
         </w:rPr>
         <w:lastRenderedPageBreak/>
-        <w:t>materials</w:t>
+        <w:t>potentially captures a greater range of pyrogenic materials</w:t>
       </w:r>
       <w:r>
         <w:rPr>
@@ -1477,30 +1476,22 @@
       <w:r>
         <w:t>C for 24 hours</w:t>
       </w:r>
-      <w:commentRangeStart w:id="34"/>
-      <w:r>
-        <w:t>.</w:t>
-      </w:r>
-      <w:commentRangeEnd w:id="34"/>
-      <w:r>
-        <w:rPr>
-          <w:rStyle w:val="CommentReference"/>
-        </w:rPr>
-        <w:commentReference w:id="34"/>
-      </w:r>
-      <w:r>
-        <w:t xml:space="preserve"> </w:t>
+      <w:r>
+        <w:t xml:space="preserve"> (Pingree et al. 2012)</w:t>
+      </w:r>
+      <w:r>
+        <w:t xml:space="preserve">. </w:t>
       </w:r>
     </w:p>
     <w:p>
       <w:pPr>
         <w:pStyle w:val="Heading3"/>
       </w:pPr>
-      <w:commentRangeStart w:id="35"/>
+      <w:commentRangeStart w:id="31"/>
       <w:r>
         <w:t>2.3.1 Physical Charcoal Quantification</w:t>
       </w:r>
-      <w:commentRangeEnd w:id="35"/>
+      <w:commentRangeEnd w:id="31"/>
       <w:r>
         <w:rPr>
           <w:rStyle w:val="CommentReference"/>
@@ -1508,7 +1499,7 @@
           <w:i w:val="0"/>
           <w:color w:val="auto"/>
         </w:rPr>
-        <w:commentReference w:id="35"/>
+        <w:commentReference w:id="31"/>
       </w:r>
     </w:p>
     <w:p>
@@ -1798,18 +1789,18 @@
       <w:r>
         <w:t xml:space="preserve"> modern dates using </w:t>
       </w:r>
-      <w:commentRangeStart w:id="36"/>
+      <w:commentRangeStart w:id="32"/>
       <w:proofErr w:type="spellStart"/>
       <w:r>
         <w:t>Oxcal</w:t>
       </w:r>
-      <w:commentRangeEnd w:id="36"/>
+      <w:commentRangeEnd w:id="32"/>
       <w:proofErr w:type="spellEnd"/>
       <w:r>
         <w:rPr>
           <w:rStyle w:val="CommentReference"/>
         </w:rPr>
-        <w:commentReference w:id="36"/>
+        <w:commentReference w:id="32"/>
       </w:r>
       <w:r>
         <w:t xml:space="preserve">. </w:t>
@@ -2107,19 +2098,19 @@
         </w:rPr>
         <w:t xml:space="preserve"> where BD = </w:t>
       </w:r>
-      <w:commentRangeStart w:id="37"/>
+      <w:commentRangeStart w:id="33"/>
       <w:r>
         <w:rPr>
           <w:color w:val="000000"/>
         </w:rPr>
         <w:t>bulk density</w:t>
       </w:r>
-      <w:commentRangeEnd w:id="37"/>
-      <w:r>
-        <w:rPr>
-          <w:rStyle w:val="CommentReference"/>
-        </w:rPr>
-        <w:commentReference w:id="37"/>
+      <w:commentRangeEnd w:id="33"/>
+      <w:r>
+        <w:rPr>
+          <w:rStyle w:val="CommentReference"/>
+        </w:rPr>
+        <w:commentReference w:id="33"/>
       </w:r>
       <w:r>
         <w:rPr>
@@ -2136,33 +2127,33 @@
           <w:color w:val="000000"/>
         </w:rPr>
       </w:pPr>
-      <w:commentRangeStart w:id="38"/>
+      <w:commentRangeStart w:id="34"/>
       <w:r>
         <w:rPr>
           <w:color w:val="000000"/>
         </w:rPr>
         <w:t>To investigate the presence of a stratigraphy of charcoal dates within redwood soils, we compared radiocarbon date estimates of charcoal fragments from the same soil pit but different depths where such pairings existed (n = 21). A stratigraphy existed if the fragment from the deeper depth had an older calibrated radiocarbon age</w:t>
       </w:r>
-      <w:commentRangeStart w:id="39"/>
+      <w:commentRangeStart w:id="35"/>
       <w:r>
         <w:rPr>
           <w:color w:val="000000"/>
         </w:rPr>
         <w:t xml:space="preserve">. </w:t>
       </w:r>
-      <w:commentRangeEnd w:id="38"/>
-      <w:r>
-        <w:rPr>
-          <w:rStyle w:val="CommentReference"/>
-        </w:rPr>
-        <w:commentReference w:id="38"/>
-      </w:r>
-      <w:commentRangeEnd w:id="39"/>
-      <w:r>
-        <w:rPr>
-          <w:rStyle w:val="CommentReference"/>
-        </w:rPr>
-        <w:commentReference w:id="39"/>
+      <w:commentRangeEnd w:id="34"/>
+      <w:r>
+        <w:rPr>
+          <w:rStyle w:val="CommentReference"/>
+        </w:rPr>
+        <w:commentReference w:id="34"/>
+      </w:r>
+      <w:commentRangeEnd w:id="35"/>
+      <w:r>
+        <w:rPr>
+          <w:rStyle w:val="CommentReference"/>
+        </w:rPr>
+        <w:commentReference w:id="35"/>
       </w:r>
     </w:p>
     <w:p>
@@ -2176,11 +2167,11 @@
       <w:r>
         <w:t xml:space="preserve">3. </w:t>
       </w:r>
-      <w:commentRangeStart w:id="40"/>
+      <w:commentRangeStart w:id="36"/>
       <w:r>
         <w:t>Results</w:t>
       </w:r>
-      <w:commentRangeEnd w:id="40"/>
+      <w:commentRangeEnd w:id="36"/>
       <w:r>
         <w:rPr>
           <w:rStyle w:val="CommentReference"/>
@@ -2188,7 +2179,7 @@
           <w:b w:val="0"/>
           <w:color w:val="auto"/>
         </w:rPr>
-        <w:commentReference w:id="40"/>
+        <w:commentReference w:id="36"/>
       </w:r>
     </w:p>
     <w:p>
@@ -2207,16 +2198,16 @@
       <w:r>
         <w:t xml:space="preserve">Charcoal deposited within mineral soils on ridgetops, hillslopes and </w:t>
       </w:r>
-      <w:commentRangeStart w:id="41"/>
+      <w:commentRangeStart w:id="37"/>
       <w:r>
         <w:t xml:space="preserve">valleys </w:t>
       </w:r>
-      <w:commentRangeEnd w:id="41"/>
-      <w:r>
-        <w:rPr>
-          <w:rStyle w:val="CommentReference"/>
-        </w:rPr>
-        <w:commentReference w:id="41"/>
+      <w:commentRangeEnd w:id="37"/>
+      <w:r>
+        <w:rPr>
+          <w:rStyle w:val="CommentReference"/>
+        </w:rPr>
+        <w:commentReference w:id="37"/>
       </w:r>
       <w:r>
         <w:t>displayed</w:t>
@@ -2230,7 +2221,7 @@
       <w:r>
         <w:t xml:space="preserve">range of calibrated radiocarbon ages (modern to 3,805 calibrated median years BP) than charcoal found within debris flows (931 to 6,839 years BP). </w:t>
       </w:r>
-      <w:commentRangeStart w:id="42"/>
+      <w:commentRangeStart w:id="38"/>
       <w:r>
         <w:t xml:space="preserve">Due to the distinct difference in age </w:t>
       </w:r>
@@ -2238,17 +2229,17 @@
         <w:lastRenderedPageBreak/>
         <w:t>between the two, results from the two site types are reported separately</w:t>
       </w:r>
-      <w:commentRangeEnd w:id="42"/>
-      <w:r>
-        <w:rPr>
-          <w:rStyle w:val="CommentReference"/>
-        </w:rPr>
-        <w:commentReference w:id="42"/>
+      <w:commentRangeEnd w:id="38"/>
+      <w:r>
+        <w:rPr>
+          <w:rStyle w:val="CommentReference"/>
+        </w:rPr>
+        <w:commentReference w:id="38"/>
       </w:r>
       <w:r>
         <w:t xml:space="preserve">. </w:t>
       </w:r>
-      <w:commentRangeStart w:id="43"/>
+      <w:commentRangeStart w:id="39"/>
       <w:r>
         <w:t>Two charcoal fragments from the WORM_03 site dated at 6,666- and 6,839-year BP, though they were located a meter apart in depth (Fig 2). Due to the nature of the site and the unusual age of the samples, these dates were not included in subsequent analysis</w:t>
       </w:r>
@@ -2258,12 +2249,12 @@
       <w:r>
         <w:t xml:space="preserve">. </w:t>
       </w:r>
-      <w:commentRangeEnd w:id="43"/>
-      <w:r>
-        <w:rPr>
-          <w:rStyle w:val="CommentReference"/>
-        </w:rPr>
-        <w:commentReference w:id="43"/>
+      <w:commentRangeEnd w:id="39"/>
+      <w:r>
+        <w:rPr>
+          <w:rStyle w:val="CommentReference"/>
+        </w:rPr>
+        <w:commentReference w:id="39"/>
       </w:r>
     </w:p>
     <w:p>
@@ -2271,7 +2262,7 @@
         <w:spacing w:line="480" w:lineRule="auto"/>
         <w:ind w:firstLine="720"/>
       </w:pPr>
-      <w:commentRangeStart w:id="44"/>
+      <w:commentRangeStart w:id="40"/>
       <w:r>
         <w:rPr>
           <w:noProof/>
@@ -2312,12 +2303,12 @@
           </wp:inline>
         </w:drawing>
       </w:r>
-      <w:commentRangeEnd w:id="44"/>
-      <w:r>
-        <w:rPr>
-          <w:rStyle w:val="CommentReference"/>
-        </w:rPr>
-        <w:commentReference w:id="44"/>
+      <w:commentRangeEnd w:id="40"/>
+      <w:r>
+        <w:rPr>
+          <w:rStyle w:val="CommentReference"/>
+        </w:rPr>
+        <w:commentReference w:id="40"/>
       </w:r>
     </w:p>
     <w:p>
@@ -2339,19 +2330,19 @@
         </w:rPr>
         <w:t>[</w:t>
       </w:r>
-      <w:commentRangeStart w:id="45"/>
+      <w:commentRangeStart w:id="41"/>
       <w:r>
         <w:rPr>
           <w:color w:val="4472C4"/>
         </w:rPr>
         <w:t>thinking about adding error bars</w:t>
       </w:r>
-      <w:commentRangeEnd w:id="45"/>
-      <w:r>
-        <w:rPr>
-          <w:rStyle w:val="CommentReference"/>
-        </w:rPr>
-        <w:commentReference w:id="45"/>
+      <w:commentRangeEnd w:id="41"/>
+      <w:r>
+        <w:rPr>
+          <w:rStyle w:val="CommentReference"/>
+        </w:rPr>
+        <w:commentReference w:id="41"/>
       </w:r>
       <w:r>
         <w:rPr>
@@ -2393,23 +2384,23 @@
       <w:r>
         <w:t xml:space="preserve">, </w:t>
       </w:r>
-      <w:commentRangeStart w:id="46"/>
+      <w:commentRangeStart w:id="42"/>
       <w:r>
         <w:t xml:space="preserve">indicating a lack of stratigraphy within those particular sites (Fig 3). </w:t>
       </w:r>
-      <w:commentRangeEnd w:id="46"/>
-      <w:r>
-        <w:rPr>
-          <w:rStyle w:val="CommentReference"/>
-        </w:rPr>
-        <w:commentReference w:id="46"/>
+      <w:commentRangeEnd w:id="42"/>
+      <w:r>
+        <w:rPr>
+          <w:rStyle w:val="CommentReference"/>
+        </w:rPr>
+        <w:commentReference w:id="42"/>
       </w:r>
     </w:p>
     <w:p>
       <w:pPr>
         <w:spacing w:line="480" w:lineRule="auto"/>
       </w:pPr>
-      <w:commentRangeStart w:id="47"/>
+      <w:commentRangeStart w:id="43"/>
       <w:r>
         <w:rPr>
           <w:noProof/>
@@ -2451,12 +2442,12 @@
           </wp:inline>
         </w:drawing>
       </w:r>
-      <w:commentRangeEnd w:id="47"/>
-      <w:r>
-        <w:rPr>
-          <w:rStyle w:val="CommentReference"/>
-        </w:rPr>
-        <w:commentReference w:id="47"/>
+      <w:commentRangeEnd w:id="43"/>
+      <w:r>
+        <w:rPr>
+          <w:rStyle w:val="CommentReference"/>
+        </w:rPr>
+        <w:commentReference w:id="43"/>
       </w:r>
     </w:p>
     <w:p>
@@ -2471,16 +2462,16 @@
       </w:r>
     </w:p>
     <w:p>
-      <w:commentRangeStart w:id="48"/>
+      <w:commentRangeStart w:id="44"/>
       <w:r>
         <w:t xml:space="preserve"> Stratigraphic relationship between calibrated radiocarbon age and depth in soil across soil-charcoal radiocarbon dates from sites with at least two radiocarbon dates. </w:t>
       </w:r>
-      <w:commentRangeEnd w:id="48"/>
-      <w:r>
-        <w:rPr>
-          <w:rStyle w:val="CommentReference"/>
-        </w:rPr>
-        <w:commentReference w:id="48"/>
+      <w:commentRangeEnd w:id="44"/>
+      <w:r>
+        <w:rPr>
+          <w:rStyle w:val="CommentReference"/>
+        </w:rPr>
+        <w:commentReference w:id="44"/>
       </w:r>
       <w:r>
         <w:t xml:space="preserve">Line at y = 0 represents no difference in age between paired samples. Points above y = 0 display no age reversal, indicating charcoal samples at deeper depths produced older calibrated radiocarbon ages, while points below y = 0 indicate charcoal samples at deeper depths were found to be younger, indicating a lack of stratigraphy. </w:t>
@@ -2527,19 +2518,19 @@
       <w:r>
         <w:t xml:space="preserve">with depth from 0.3 g/cm3 at the soil surface to 1 g/cm3 at </w:t>
       </w:r>
-      <w:commentRangeStart w:id="49"/>
+      <w:commentRangeStart w:id="45"/>
       <w:r>
         <w:t>30 cm</w:t>
       </w:r>
       <w:r>
         <w:t xml:space="preserve"> </w:t>
       </w:r>
-      <w:commentRangeEnd w:id="49"/>
-      <w:r>
-        <w:rPr>
-          <w:rStyle w:val="CommentReference"/>
-        </w:rPr>
-        <w:commentReference w:id="49"/>
+      <w:commentRangeEnd w:id="45"/>
+      <w:r>
+        <w:rPr>
+          <w:rStyle w:val="CommentReference"/>
+        </w:rPr>
+        <w:commentReference w:id="45"/>
       </w:r>
       <w:r>
         <w:t>(Appendix 1: Figure S1)</w:t>
@@ -2553,7 +2544,7 @@
         </w:rPr>
         <w:t xml:space="preserve"> </w:t>
       </w:r>
-      <w:commentRangeStart w:id="50"/>
+      <w:commentRangeStart w:id="46"/>
       <w:r>
         <w:rPr>
           <w:color w:val="000000"/>
@@ -2590,12 +2581,12 @@
         </w:rPr>
         <w:t>).</w:t>
       </w:r>
-      <w:commentRangeEnd w:id="50"/>
-      <w:r>
-        <w:rPr>
-          <w:rStyle w:val="CommentReference"/>
-        </w:rPr>
-        <w:commentReference w:id="50"/>
+      <w:commentRangeEnd w:id="46"/>
+      <w:r>
+        <w:rPr>
+          <w:rStyle w:val="CommentReference"/>
+        </w:rPr>
+        <w:commentReference w:id="46"/>
       </w:r>
     </w:p>
     <w:p>
@@ -2668,7 +2659,7 @@
         </w:rPr>
         <w:t xml:space="preserve"> was highest in hillslope sites, though not enough valley sites may have been sampled for adequate comparison. </w:t>
       </w:r>
-      <w:commentRangeStart w:id="51"/>
+      <w:commentRangeStart w:id="47"/>
       <w:r>
         <w:rPr>
           <w:color w:val="000000" w:themeColor="text1"/>
@@ -2724,12 +2715,12 @@
         </w:rPr>
         <w:t xml:space="preserve"> 2018).</w:t>
       </w:r>
-      <w:commentRangeEnd w:id="51"/>
-      <w:r>
-        <w:rPr>
-          <w:rStyle w:val="CommentReference"/>
-        </w:rPr>
-        <w:commentReference w:id="51"/>
+      <w:commentRangeEnd w:id="47"/>
+      <w:r>
+        <w:rPr>
+          <w:rStyle w:val="CommentReference"/>
+        </w:rPr>
+        <w:commentReference w:id="47"/>
       </w:r>
     </w:p>
     <w:p>
@@ -2768,7 +2759,7 @@
           <w:color w:val="4472C4"/>
         </w:rPr>
       </w:pPr>
-      <w:commentRangeStart w:id="52"/>
+      <w:commentRangeStart w:id="48"/>
       <w:r>
         <w:rPr>
           <w:b/>
@@ -2810,16 +2801,16 @@
           </wp:inline>
         </w:drawing>
       </w:r>
-      <w:commentRangeEnd w:id="52"/>
-      <w:r>
-        <w:rPr>
-          <w:rStyle w:val="CommentReference"/>
-        </w:rPr>
-        <w:commentReference w:id="52"/>
-      </w:r>
-    </w:p>
-    <w:p>
-      <w:commentRangeStart w:id="53"/>
+      <w:commentRangeEnd w:id="48"/>
+      <w:r>
+        <w:rPr>
+          <w:rStyle w:val="CommentReference"/>
+        </w:rPr>
+        <w:commentReference w:id="48"/>
+      </w:r>
+    </w:p>
+    <w:p>
+      <w:commentRangeStart w:id="49"/>
       <w:r>
         <w:rPr>
           <w:b/>
@@ -2838,12 +2829,12 @@
         </w:rPr>
         <w:t>.</w:t>
       </w:r>
-      <w:commentRangeEnd w:id="53"/>
-      <w:r>
-        <w:rPr>
-          <w:rStyle w:val="CommentReference"/>
-        </w:rPr>
-        <w:commentReference w:id="53"/>
+      <w:commentRangeEnd w:id="49"/>
+      <w:r>
+        <w:rPr>
+          <w:rStyle w:val="CommentReference"/>
+        </w:rPr>
+        <w:commentReference w:id="49"/>
       </w:r>
       <w:r>
         <w:rPr>
@@ -2891,20 +2882,20 @@
         </w:sdtPr>
         <w:sdtContent/>
       </w:sdt>
-      <w:commentRangeStart w:id="54"/>
+      <w:commentRangeStart w:id="50"/>
       <w:r>
         <w:t xml:space="preserve">The soil charcoal record in coast redwood mineral soils contains evidence of fire history that </w:t>
       </w:r>
-      <w:commentRangeStart w:id="55"/>
+      <w:commentRangeStart w:id="51"/>
       <w:r>
         <w:t>precede tree-ring records of fire</w:t>
       </w:r>
-      <w:commentRangeEnd w:id="55"/>
-      <w:r>
-        <w:rPr>
-          <w:rStyle w:val="CommentReference"/>
-        </w:rPr>
-        <w:commentReference w:id="55"/>
+      <w:commentRangeEnd w:id="51"/>
+      <w:r>
+        <w:rPr>
+          <w:rStyle w:val="CommentReference"/>
+        </w:rPr>
+        <w:commentReference w:id="51"/>
       </w:r>
       <w:r>
         <w:t xml:space="preserve">. </w:t>
@@ -2927,30 +2918,30 @@
       <w:r>
         <w:t>, though not always within a stratigraphy</w:t>
       </w:r>
-      <w:commentRangeStart w:id="56"/>
+      <w:commentRangeStart w:id="52"/>
       <w:r>
         <w:t>.</w:t>
       </w:r>
-      <w:commentRangeEnd w:id="56"/>
-      <w:ins w:id="57" w:author="Hayes, Katherine" w:date="2021-01-28T08:09:00Z">
+      <w:commentRangeEnd w:id="52"/>
+      <w:ins w:id="53" w:author="Hayes, Katherine" w:date="2021-01-28T08:09:00Z">
         <w:r>
           <w:t xml:space="preserve"> </w:t>
         </w:r>
       </w:ins>
-      <w:commentRangeEnd w:id="54"/>
-      <w:r>
-        <w:rPr>
-          <w:rStyle w:val="CommentReference"/>
-        </w:rPr>
-        <w:commentReference w:id="56"/>
-      </w:r>
-      <w:r>
-        <w:rPr>
-          <w:rStyle w:val="CommentReference"/>
-        </w:rPr>
-        <w:commentReference w:id="54"/>
-      </w:r>
-      <w:ins w:id="58" w:author="Trevor A. Carter" w:date="2021-01-28T08:09:00Z">
+      <w:commentRangeEnd w:id="50"/>
+      <w:r>
+        <w:rPr>
+          <w:rStyle w:val="CommentReference"/>
+        </w:rPr>
+        <w:commentReference w:id="52"/>
+      </w:r>
+      <w:r>
+        <w:rPr>
+          <w:rStyle w:val="CommentReference"/>
+        </w:rPr>
+        <w:commentReference w:id="50"/>
+      </w:r>
+      <w:ins w:id="54" w:author="Trevor A. Carter" w:date="2021-01-28T08:09:00Z">
         <w:r>
           <w:t xml:space="preserve"> </w:t>
         </w:r>
@@ -2976,44 +2967,44 @@
       <w:r>
         <w:t xml:space="preserve"> across a variety of spatial scales</w:t>
       </w:r>
-      <w:commentRangeStart w:id="59"/>
+      <w:commentRangeStart w:id="55"/>
       <w:r>
         <w:t>.</w:t>
       </w:r>
-      <w:commentRangeEnd w:id="59"/>
-      <w:r>
-        <w:rPr>
-          <w:rStyle w:val="CommentReference"/>
-        </w:rPr>
-        <w:commentReference w:id="59"/>
+      <w:commentRangeEnd w:id="55"/>
+      <w:r>
+        <w:rPr>
+          <w:rStyle w:val="CommentReference"/>
+        </w:rPr>
+        <w:commentReference w:id="55"/>
       </w:r>
       <w:r>
         <w:t xml:space="preserve"> </w:t>
       </w:r>
-      <w:commentRangeStart w:id="60"/>
+      <w:commentRangeStart w:id="56"/>
       <w:r>
         <w:t xml:space="preserve">Soil mixing </w:t>
       </w:r>
-      <w:commentRangeEnd w:id="60"/>
-      <w:r>
-        <w:rPr>
-          <w:rStyle w:val="CommentReference"/>
-        </w:rPr>
-        <w:commentReference w:id="60"/>
+      <w:commentRangeEnd w:id="56"/>
+      <w:r>
+        <w:rPr>
+          <w:rStyle w:val="CommentReference"/>
+        </w:rPr>
+        <w:commentReference w:id="56"/>
       </w:r>
       <w:r>
         <w:t>in redwood forests may be driven by disturbance events occurring at various spatial or temporal scales, either human or natural (tree tip-ups or down-slope soil movement)</w:t>
       </w:r>
-      <w:commentRangeStart w:id="61"/>
+      <w:commentRangeStart w:id="57"/>
       <w:r>
         <w:t>.</w:t>
       </w:r>
-      <w:commentRangeEnd w:id="61"/>
-      <w:r>
-        <w:rPr>
-          <w:rStyle w:val="CommentReference"/>
-        </w:rPr>
-        <w:commentReference w:id="61"/>
+      <w:commentRangeEnd w:id="57"/>
+      <w:r>
+        <w:rPr>
+          <w:rStyle w:val="CommentReference"/>
+        </w:rPr>
+        <w:commentReference w:id="57"/>
       </w:r>
       <w:r>
         <w:t xml:space="preserve"> Tree tip-ups in particular likely upturn large amounts of </w:t>
@@ -3028,16 +3019,16 @@
       <w:r>
         <w:t xml:space="preserve"> given the size of redwood root system</w:t>
       </w:r>
-      <w:commentRangeStart w:id="62"/>
+      <w:commentRangeStart w:id="58"/>
       <w:r>
         <w:t xml:space="preserve">s. </w:t>
       </w:r>
-      <w:commentRangeEnd w:id="62"/>
-      <w:r>
-        <w:rPr>
-          <w:rStyle w:val="CommentReference"/>
-        </w:rPr>
-        <w:commentReference w:id="62"/>
+      <w:commentRangeEnd w:id="58"/>
+      <w:r>
+        <w:rPr>
+          <w:rStyle w:val="CommentReference"/>
+        </w:rPr>
+        <w:commentReference w:id="58"/>
       </w:r>
       <w:r>
         <w:t>Across greater spatial scales, soil mixing may be driven by erosion or depositional events:</w:t>
@@ -3087,22 +3078,22 @@
       <w:r>
         <w:t xml:space="preserve">. </w:t>
       </w:r>
-      <w:commentRangeStart w:id="63"/>
+      <w:commentRangeStart w:id="59"/>
       <w:r>
         <w:t>While greater investigation is needed to fully constrain fire activity across the last millennium in coast redwood forests, d</w:t>
       </w:r>
       <w:r>
         <w:t>ated fires from the Norman and Jennings project only extend back to 250 years BP, again emphasizing the value of the temporal extent of soil charcoal</w:t>
       </w:r>
-      <w:commentRangeStart w:id="64"/>
+      <w:commentRangeStart w:id="60"/>
       <w:r>
         <w:rPr>
           <w:color w:val="4472C4"/>
         </w:rPr>
         <w:t>.</w:t>
       </w:r>
-      <w:commentRangeEnd w:id="64"/>
-      <w:ins w:id="65" w:author="Hayes, Katherine" w:date="2021-01-28T08:09:00Z">
+      <w:commentRangeEnd w:id="60"/>
+      <w:ins w:id="61" w:author="Hayes, Katherine" w:date="2021-01-28T08:09:00Z">
         <w:r>
           <w:rPr>
             <w:color w:val="4472C4"/>
@@ -3110,20 +3101,20 @@
           <w:t xml:space="preserve"> </w:t>
         </w:r>
       </w:ins>
-      <w:commentRangeEnd w:id="63"/>
-      <w:r>
-        <w:rPr>
-          <w:rStyle w:val="CommentReference"/>
-        </w:rPr>
-        <w:commentReference w:id="64"/>
-      </w:r>
-      <w:r>
-        <w:rPr>
-          <w:rStyle w:val="CommentReference"/>
-        </w:rPr>
-        <w:commentReference w:id="63"/>
-      </w:r>
-      <w:ins w:id="66" w:author="Trevor A. Carter" w:date="2021-01-28T08:09:00Z">
+      <w:commentRangeEnd w:id="59"/>
+      <w:r>
+        <w:rPr>
+          <w:rStyle w:val="CommentReference"/>
+        </w:rPr>
+        <w:commentReference w:id="60"/>
+      </w:r>
+      <w:r>
+        <w:rPr>
+          <w:rStyle w:val="CommentReference"/>
+        </w:rPr>
+        <w:commentReference w:id="59"/>
+      </w:r>
+      <w:ins w:id="62" w:author="Trevor A. Carter" w:date="2021-01-28T08:09:00Z">
         <w:r>
           <w:rPr>
             <w:color w:val="4472C4"/>
@@ -3151,7 +3142,7 @@
         <w:spacing w:line="480" w:lineRule="auto"/>
         <w:ind w:firstLine="720"/>
       </w:pPr>
-      <w:commentRangeStart w:id="67"/>
+      <w:commentRangeStart w:id="63"/>
       <w:r>
         <w:t xml:space="preserve">The average proportion of </w:t>
       </w:r>
@@ -3163,12 +3154,12 @@
       <w:r>
         <w:t xml:space="preserve"> relative to total soil C in redwood ecosystems was comparable to estimates for ecosystems with </w:t>
       </w:r>
-      <w:commentRangeEnd w:id="67"/>
-      <w:r>
-        <w:rPr>
-          <w:rStyle w:val="CommentReference"/>
-        </w:rPr>
-        <w:commentReference w:id="67"/>
+      <w:commentRangeEnd w:id="63"/>
+      <w:r>
+        <w:rPr>
+          <w:rStyle w:val="CommentReference"/>
+        </w:rPr>
+        <w:commentReference w:id="63"/>
       </w:r>
       <w:r>
         <w:t>frequent fire (</w:t>
@@ -3288,19 +3279,19 @@
         <w:spacing w:line="480" w:lineRule="auto"/>
         <w:ind w:firstLine="720"/>
       </w:pPr>
-      <w:commentRangeStart w:id="68"/>
+      <w:commentRangeStart w:id="64"/>
       <w:r>
         <w:t>Our results</w:t>
       </w:r>
       <w:r>
         <w:t xml:space="preserve"> </w:t>
       </w:r>
-      <w:commentRangeEnd w:id="68"/>
-      <w:r>
-        <w:rPr>
-          <w:rStyle w:val="CommentReference"/>
-        </w:rPr>
-        <w:commentReference w:id="68"/>
+      <w:commentRangeEnd w:id="64"/>
+      <w:r>
+        <w:rPr>
+          <w:rStyle w:val="CommentReference"/>
+        </w:rPr>
+        <w:commentReference w:id="64"/>
       </w:r>
       <w:r>
         <w:t xml:space="preserve">suggest that fire may have an impact on carbon cycling within coast redwood forests comparable to ecosystems with frequent fire regimes (fires occurring somewhere between 5 to 30 years). High levels of biomass in redwood forests may contribute to the large quantity of charcoal produced, and hillslope erosion and tree-tip-up bioturbation may promote the burial and preservation of charcoal. Acid digestion may underestimate </w:t>
@@ -3324,16 +3315,16 @@
       <w:r>
         <w:t xml:space="preserve">the extremely </w:t>
       </w:r>
-      <w:commentRangeStart w:id="69"/>
+      <w:commentRangeStart w:id="65"/>
       <w:r>
         <w:t xml:space="preserve">young age </w:t>
       </w:r>
-      <w:commentRangeEnd w:id="69"/>
-      <w:r>
-        <w:rPr>
-          <w:rStyle w:val="CommentReference"/>
-        </w:rPr>
-        <w:commentReference w:id="69"/>
+      <w:commentRangeEnd w:id="65"/>
+      <w:r>
+        <w:rPr>
+          <w:rStyle w:val="CommentReference"/>
+        </w:rPr>
+        <w:commentReference w:id="65"/>
       </w:r>
       <w:r>
         <w:t>of standards means</w:t>
@@ -3385,7 +3376,7 @@
         <w:lastRenderedPageBreak/>
         <w:t xml:space="preserve">acid-digestion underestimates the actual </w:t>
       </w:r>
-      <w:commentRangeStart w:id="70"/>
+      <w:commentRangeStart w:id="66"/>
       <w:proofErr w:type="spellStart"/>
       <w:r>
         <w:t>PyC</w:t>
@@ -3394,12 +3385,12 @@
       <w:r>
         <w:t xml:space="preserve"> </w:t>
       </w:r>
-      <w:commentRangeEnd w:id="70"/>
-      <w:r>
-        <w:rPr>
-          <w:rStyle w:val="CommentReference"/>
-        </w:rPr>
-        <w:commentReference w:id="70"/>
+      <w:commentRangeEnd w:id="66"/>
+      <w:r>
+        <w:rPr>
+          <w:rStyle w:val="CommentReference"/>
+        </w:rPr>
+        <w:commentReference w:id="66"/>
       </w:r>
       <w:r>
         <w:t xml:space="preserve">concentration, and more work is needed to clarify the effect of charcoal age on digestion estimates. </w:t>
@@ -3512,20 +3503,20 @@
         <w:spacing w:line="480" w:lineRule="auto"/>
         <w:ind w:firstLine="720"/>
         <w:rPr>
-          <w:ins w:id="71" w:author="Brian Buma" w:date="2021-01-28T08:08:00Z"/>
-        </w:rPr>
-      </w:pPr>
-      <w:commentRangeStart w:id="72"/>
-      <w:ins w:id="73" w:author="Brian Buma" w:date="2021-01-28T08:08:00Z">
+          <w:ins w:id="67" w:author="Brian Buma" w:date="2021-01-28T08:08:00Z"/>
+        </w:rPr>
+      </w:pPr>
+      <w:commentRangeStart w:id="68"/>
+      <w:ins w:id="69" w:author="Brian Buma" w:date="2021-01-28T08:08:00Z">
         <w:r>
           <w:t>X</w:t>
         </w:r>
-        <w:commentRangeEnd w:id="72"/>
+        <w:commentRangeEnd w:id="68"/>
         <w:r>
           <w:rPr>
             <w:rStyle w:val="CommentReference"/>
           </w:rPr>
-          <w:commentReference w:id="72"/>
+          <w:commentReference w:id="68"/>
         </w:r>
       </w:ins>
     </w:p>
@@ -3798,6 +3789,14 @@
         <w:ind w:left="720" w:hanging="720"/>
       </w:pPr>
       <w:r>
+        <w:t>Clark, J.S. 1988. “Particle motion and theory of charcoal analysis: source area, transport, deposition and sampling.” Quaternary Research 30, 67-80.</w:t>
+      </w:r>
+    </w:p>
+    <w:p>
+      <w:pPr>
+        <w:ind w:left="720" w:hanging="720"/>
+      </w:pPr>
+      <w:r>
         <w:t xml:space="preserve">DeLuca, Thomas H., and Gregory H. </w:t>
       </w:r>
       <w:proofErr w:type="spellStart"/>
@@ -3983,6 +3982,7 @@
       </w:pPr>
       <w:proofErr w:type="spellStart"/>
       <w:r>
+        <w:lastRenderedPageBreak/>
         <w:t>MacKenzie</w:t>
       </w:r>
       <w:proofErr w:type="spellEnd"/>
@@ -4004,7 +4004,6 @@
         <w:ind w:left="720" w:hanging="720"/>
       </w:pPr>
       <w:r>
-        <w:lastRenderedPageBreak/>
         <w:t>Norman, Steven P. "A 500-year record of fire from a humid coast redwood forest." </w:t>
       </w:r>
       <w:r>
@@ -4348,7 +4347,7 @@
         <w:gridCol w:w="90"/>
         <w:gridCol w:w="810"/>
         <w:gridCol w:w="1535"/>
-        <w:tblGridChange w:id="74">
+        <w:tblGridChange w:id="70">
           <w:tblGrid>
             <w:gridCol w:w="1310"/>
             <w:gridCol w:w="1205"/>
@@ -8330,7 +8329,7 @@
       </w:r>
     </w:p>
   </w:comment>
-  <w:comment w:id="2" w:author="Trevor A. Carter" w:date="2021-01-25T15:07:00Z" w:initials="TAC">
+  <w:comment w:id="2" w:author="Trevor A. Carter" w:date="2021-01-25T15:08:00Z" w:initials="TAC">
     <w:p>
       <w:pPr>
         <w:pStyle w:val="CommentText"/>
@@ -8342,11 +8341,11 @@
         <w:annotationRef/>
       </w:r>
       <w:r>
-        <w:t xml:space="preserve">Establish the importance of both fire and the study system before explaining what you did. Hook the reader with an overwhelming importance to why you did what you did. </w:t>
+        <w:t>Introduce method</w:t>
       </w:r>
     </w:p>
   </w:comment>
-  <w:comment w:id="4" w:author="Trevor A. Carter" w:date="2021-01-25T15:08:00Z" w:initials="TAC">
+  <w:comment w:id="3" w:author="Brian Buma" w:date="2021-01-25T20:08:00Z" w:initials="BB">
     <w:p>
       <w:pPr>
         <w:pStyle w:val="CommentText"/>
@@ -8358,11 +8357,11 @@
         <w:annotationRef/>
       </w:r>
       <w:r>
-        <w:t>Introduce method</w:t>
+        <w:t>Implies patterns of survivorship (“legacies”)</w:t>
       </w:r>
     </w:p>
   </w:comment>
-  <w:comment w:id="5" w:author="Brian Buma" w:date="2021-01-25T20:08:00Z" w:initials="BB">
+  <w:comment w:id="5" w:author="Brian Buma" w:date="2021-01-25T20:09:00Z" w:initials="BB">
     <w:p>
       <w:pPr>
         <w:pStyle w:val="CommentText"/>
@@ -8374,11 +8373,19 @@
         <w:annotationRef/>
       </w:r>
       <w:r>
-        <w:t>Implies patterns of survivorship (“legacies”)</w:t>
+        <w:t xml:space="preserve">…with the goal of XXX.  </w:t>
+      </w:r>
+      <w:proofErr w:type="gramStart"/>
+      <w:r>
+        <w:t>Otherwise</w:t>
+      </w:r>
+      <w:proofErr w:type="gramEnd"/>
+      <w:r>
+        <w:t xml:space="preserve"> it’s hard to know what the point of the results reported next are.</w:t>
       </w:r>
     </w:p>
   </w:comment>
-  <w:comment w:id="7" w:author="Brian Buma" w:date="2021-01-25T20:09:00Z" w:initials="BB">
+  <w:comment w:id="7" w:author="Trevor A. Carter" w:date="2021-01-25T15:11:00Z" w:initials="TAC">
     <w:p>
       <w:pPr>
         <w:pStyle w:val="CommentText"/>
@@ -8390,19 +8397,150 @@
         <w:annotationRef/>
       </w:r>
       <w:r>
-        <w:t xml:space="preserve">…with the goal of XXX.  </w:t>
+        <w:t xml:space="preserve">Is this sentence redundant to the sentence related to dendrochronological records? </w:t>
+      </w:r>
+    </w:p>
+  </w:comment>
+  <w:comment w:id="6" w:author="Brian Buma" w:date="2021-01-25T20:10:00Z" w:initials="BB">
+    <w:p>
+      <w:pPr>
+        <w:pStyle w:val="CommentText"/>
+      </w:pPr>
+      <w:r>
+        <w:rPr>
+          <w:rStyle w:val="CommentReference"/>
+        </w:rPr>
+        <w:annotationRef/>
+      </w:r>
+      <w:r>
+        <w:t xml:space="preserve">Still unclear from the abstract what about the nature of these fires you’re reporting – sounds more like testing the relationship b/w soil and </w:t>
+      </w:r>
+      <w:proofErr w:type="spellStart"/>
+      <w:r>
+        <w:t>dendro</w:t>
+      </w:r>
+      <w:proofErr w:type="spellEnd"/>
+      <w:r>
+        <w:t xml:space="preserve"> records</w:t>
+      </w:r>
+    </w:p>
+  </w:comment>
+  <w:comment w:id="10" w:author="Trevor A. Carter" w:date="2021-01-25T15:11:00Z" w:initials="TAC">
+    <w:p>
+      <w:pPr>
+        <w:pStyle w:val="CommentText"/>
+      </w:pPr>
+      <w:r>
+        <w:rPr>
+          <w:rStyle w:val="CommentReference"/>
+        </w:rPr>
+        <w:annotationRef/>
+      </w:r>
+      <w:r>
+        <w:t>How?</w:t>
+      </w:r>
+    </w:p>
+  </w:comment>
+  <w:comment w:id="11" w:author="Hayes, Katherine" w:date="2021-01-28T08:19:00Z" w:initials="HK">
+    <w:p>
+      <w:pPr>
+        <w:pStyle w:val="CommentText"/>
+      </w:pPr>
+      <w:r>
+        <w:rPr>
+          <w:rStyle w:val="CommentReference"/>
+        </w:rPr>
+        <w:annotationRef/>
+      </w:r>
+      <w:r>
+        <w:t>Comments I wrote down:</w:t>
+      </w:r>
+    </w:p>
+    <w:p>
+      <w:pPr>
+        <w:pStyle w:val="CommentText"/>
+      </w:pPr>
+      <w:r>
+        <w:t>- bit confused RE goals of paper</w:t>
+      </w:r>
+    </w:p>
+    <w:p>
+      <w:pPr>
+        <w:pStyle w:val="CommentText"/>
+      </w:pPr>
+      <w:r>
+        <w:t xml:space="preserve">- breakup of site types </w:t>
       </w:r>
       <w:proofErr w:type="gramStart"/>
       <w:r>
-        <w:t>Otherwise</w:t>
+        <w:t>was</w:t>
       </w:r>
       <w:proofErr w:type="gramEnd"/>
       <w:r>
-        <w:t xml:space="preserve"> it’s hard to know what the point of the results reported next are.</w:t>
+        <w:t xml:space="preserve"> confusing (leave it out or bring it in earlier)</w:t>
+      </w:r>
+    </w:p>
+    <w:p>
+      <w:pPr>
+        <w:pStyle w:val="CommentText"/>
+      </w:pPr>
+      <w:r>
+        <w:t>- why keep c concentrations within depths?</w:t>
+      </w:r>
+    </w:p>
+    <w:p>
+      <w:pPr>
+        <w:pStyle w:val="CommentText"/>
+      </w:pPr>
+      <w:r>
+        <w:t>- no sense of how well charcoal does as a fire record</w:t>
+      </w:r>
+    </w:p>
+    <w:p>
+      <w:pPr>
+        <w:pStyle w:val="CommentText"/>
+      </w:pPr>
+      <w:r>
+        <w:t xml:space="preserve">- integrate more </w:t>
+      </w:r>
+      <w:proofErr w:type="spellStart"/>
+      <w:r>
+        <w:t>paleofire</w:t>
+      </w:r>
+      <w:proofErr w:type="spellEnd"/>
+      <w:r>
+        <w:t xml:space="preserve"> in discussion (how has char been used elsewhere?)</w:t>
+      </w:r>
+    </w:p>
+    <w:p>
+      <w:pPr>
+        <w:pStyle w:val="CommentText"/>
+      </w:pPr>
+      <w:r>
+        <w:t>- even with soil c as a question, soil c still comes sort of out of nowhere</w:t>
+      </w:r>
+    </w:p>
+    <w:p>
+      <w:pPr>
+        <w:pStyle w:val="CommentText"/>
+      </w:pPr>
+      <w:r>
+        <w:t xml:space="preserve">- </w:t>
+      </w:r>
+      <w:r>
+        <w:t>can soil c get at the question of age as a function of depth? Is it persisting lower down?</w:t>
+      </w:r>
+    </w:p>
+    <w:p>
+      <w:pPr>
+        <w:pStyle w:val="CommentText"/>
+      </w:pPr>
+      <w:r>
+        <w:t>- add more discussion of bioturbation</w:t>
       </w:r>
     </w:p>
   </w:comment>
-  <w:comment w:id="9" w:author="Trevor A. Carter" w:date="2021-01-25T15:11:00Z" w:initials="TAC">
+  <w:comment w:id="12" w:author="Trevor A. Carter" w:date="2021-01-25T15:13:00Z" w:initials="TAC">
     <w:p>
       <w:pPr>
         <w:pStyle w:val="CommentText"/>
@@ -8414,11 +8552,11 @@
         <w:annotationRef/>
       </w:r>
       <w:r>
-        <w:t xml:space="preserve">Is this sentence redundant to the sentence related to dendrochronological records? </w:t>
+        <w:t xml:space="preserve">Why is it important to contextualize fire in modern ecosystems?  </w:t>
       </w:r>
     </w:p>
   </w:comment>
-  <w:comment w:id="8" w:author="Brian Buma" w:date="2021-01-25T20:10:00Z" w:initials="BB">
+  <w:comment w:id="13" w:author="Brian Buma" w:date="2021-01-25T20:12:00Z" w:initials="BB">
     <w:p>
       <w:pPr>
         <w:pStyle w:val="CommentText"/>
@@ -8430,19 +8568,75 @@
         <w:annotationRef/>
       </w:r>
       <w:r>
-        <w:t xml:space="preserve">Still unclear from the abstract what about the nature of these fires you’re reporting – sounds more like testing the relationship b/w soil and </w:t>
+        <w:t>Used word just prior</w:t>
+      </w:r>
+    </w:p>
+  </w:comment>
+  <w:comment w:id="14" w:author="Trevor A. Carter" w:date="2021-01-25T15:15:00Z" w:initials="TAC">
+    <w:p>
+      <w:pPr>
+        <w:pStyle w:val="CommentText"/>
+      </w:pPr>
+      <w:r>
+        <w:rPr>
+          <w:rStyle w:val="CommentReference"/>
+        </w:rPr>
+        <w:annotationRef/>
+      </w:r>
+      <w:r>
+        <w:t xml:space="preserve">A little difficult to read. </w:t>
+      </w:r>
+    </w:p>
+  </w:comment>
+  <w:comment w:id="15" w:author="Trevor A. Carter" w:date="2021-01-25T15:22:00Z" w:initials="TAC">
+    <w:p>
+      <w:pPr>
+        <w:pStyle w:val="CommentText"/>
+      </w:pPr>
+      <w:r>
+        <w:rPr>
+          <w:rStyle w:val="CommentReference"/>
+        </w:rPr>
+        <w:annotationRef/>
+      </w:r>
+      <w:r>
+        <w:t>How?</w:t>
+      </w:r>
+    </w:p>
+  </w:comment>
+  <w:comment w:id="16" w:author="Trevor A. Carter" w:date="2021-01-25T15:23:00Z" w:initials="TAC">
+    <w:p>
+      <w:pPr>
+        <w:pStyle w:val="CommentText"/>
+      </w:pPr>
+      <w:r>
+        <w:rPr>
+          <w:rStyle w:val="CommentReference"/>
+        </w:rPr>
+        <w:annotationRef/>
+      </w:r>
+      <w:r>
+        <w:t xml:space="preserve">Tom </w:t>
       </w:r>
       <w:proofErr w:type="spellStart"/>
       <w:r>
-        <w:t>dendro</w:t>
+        <w:t>Minkley</w:t>
       </w:r>
       <w:proofErr w:type="spellEnd"/>
       <w:r>
-        <w:t xml:space="preserve"> records</w:t>
+        <w:t xml:space="preserve"> @ </w:t>
+      </w:r>
+      <w:proofErr w:type="spellStart"/>
+      <w:r>
+        <w:t>Uwyo</w:t>
+      </w:r>
+      <w:proofErr w:type="spellEnd"/>
+      <w:r>
+        <w:t xml:space="preserve"> has a lot of papers on paleo charcoal</w:t>
       </w:r>
     </w:p>
   </w:comment>
-  <w:comment w:id="12" w:author="Trevor A. Carter" w:date="2021-01-25T15:11:00Z" w:initials="TAC">
+  <w:comment w:id="18" w:author="Trevor A. Carter" w:date="2021-01-25T15:17:00Z" w:initials="TAC">
     <w:p>
       <w:pPr>
         <w:pStyle w:val="CommentText"/>
@@ -8454,11 +8648,11 @@
         <w:annotationRef/>
       </w:r>
       <w:r>
-        <w:t>How?</w:t>
+        <w:t>Introduce this system. Why did you study here? What is important about understanding this system in particular?</w:t>
       </w:r>
     </w:p>
   </w:comment>
-  <w:comment w:id="13" w:author="Hayes, Katherine" w:date="2021-01-28T08:19:00Z" w:initials="HK">
+  <w:comment w:id="20" w:author="Trevor A. Carter" w:date="2021-01-25T15:19:00Z" w:initials="TAC">
     <w:p>
       <w:pPr>
         <w:pStyle w:val="CommentText"/>
@@ -8470,94 +8664,482 @@
         <w:annotationRef/>
       </w:r>
       <w:r>
-        <w:t>Comments I wrote down:</w:t>
-      </w:r>
-    </w:p>
+        <w:t>Good pun</w:t>
+      </w:r>
+    </w:p>
+  </w:comment>
+  <w:comment w:id="19" w:author="Trevor A. Carter" w:date="2021-01-25T15:18:00Z" w:initials="TAC">
     <w:p>
       <w:pPr>
         <w:pStyle w:val="CommentText"/>
       </w:pPr>
       <w:r>
-        <w:t>- bit confused RE goals of paper</w:t>
-      </w:r>
-    </w:p>
+        <w:rPr>
+          <w:rStyle w:val="CommentReference"/>
+        </w:rPr>
+        <w:annotationRef/>
+      </w:r>
+      <w:r>
+        <w:t xml:space="preserve">Open with this, </w:t>
+      </w:r>
+      <w:proofErr w:type="spellStart"/>
+      <w:r>
+        <w:t>its</w:t>
+      </w:r>
+      <w:proofErr w:type="spellEnd"/>
+      <w:r>
+        <w:t xml:space="preserve"> great!</w:t>
+      </w:r>
+    </w:p>
+  </w:comment>
+  <w:comment w:id="21" w:author="Brian Buma" w:date="2021-01-25T20:46:00Z" w:initials="BB">
     <w:p>
       <w:pPr>
         <w:pStyle w:val="CommentText"/>
       </w:pPr>
       <w:r>
-        <w:t xml:space="preserve">- breakup of site types </w:t>
+        <w:rPr>
+          <w:rStyle w:val="CommentReference"/>
+        </w:rPr>
+        <w:annotationRef/>
+      </w:r>
+      <w:r>
+        <w:t xml:space="preserve">This should be rewritten to be more punchy.  What are you trying to do and why, and what will we get out of this work?  </w:t>
+      </w:r>
+    </w:p>
+  </w:comment>
+  <w:comment w:id="22" w:author="Trevor A. Carter" w:date="2021-01-25T15:26:00Z" w:initials="TAC">
+    <w:p>
+      <w:pPr>
+        <w:pStyle w:val="CommentText"/>
+      </w:pPr>
+      <w:r>
+        <w:rPr>
+          <w:rStyle w:val="CommentReference"/>
+        </w:rPr>
+        <w:annotationRef/>
+      </w:r>
+      <w:r>
+        <w:t xml:space="preserve">I don’t feel like you introduce the questions before in your introduction. There doesn’t feel like a flow from knowledge introduced to knowledge gap. </w:t>
+      </w:r>
+    </w:p>
+  </w:comment>
+  <w:comment w:id="23" w:author="Trevor A. Carter" w:date="2021-01-25T15:26:00Z" w:initials="TAC">
+    <w:p>
+      <w:pPr>
+        <w:pStyle w:val="CommentText"/>
+      </w:pPr>
+      <w:r>
+        <w:rPr>
+          <w:rStyle w:val="CommentReference"/>
+        </w:rPr>
+        <w:annotationRef/>
+      </w:r>
+      <w:r>
+        <w:t>What journal are you going for?</w:t>
+      </w:r>
+    </w:p>
+  </w:comment>
+  <w:comment w:id="24" w:author="Trevor A. Carter" w:date="2021-01-25T15:28:00Z" w:initials="TAC">
+    <w:p>
+      <w:pPr>
+        <w:pStyle w:val="CommentText"/>
+      </w:pPr>
+      <w:r>
+        <w:rPr>
+          <w:rStyle w:val="CommentReference"/>
+        </w:rPr>
+        <w:annotationRef/>
+      </w:r>
+      <w:r>
+        <w:t xml:space="preserve">Do these sites span the range of variability within the reserve? Is the inset the entirety of the reserve? </w:t>
+      </w:r>
+    </w:p>
+  </w:comment>
+  <w:comment w:id="25" w:author="Hayes, Katherine" w:date="2021-01-19T08:58:00Z" w:initials="HK">
+    <w:p>
+      <w:pPr>
+        <w:pStyle w:val="CommentText"/>
+      </w:pPr>
+      <w:r>
+        <w:rPr>
+          <w:rStyle w:val="CommentReference"/>
+        </w:rPr>
+        <w:annotationRef/>
+      </w:r>
+      <w:r>
+        <w:t>Double check in google earth, could be longer</w:t>
+      </w:r>
+    </w:p>
+  </w:comment>
+  <w:comment w:id="26" w:author="Trevor A. Carter" w:date="2021-01-25T15:29:00Z" w:initials="TAC">
+    <w:p>
+      <w:pPr>
+        <w:pStyle w:val="CommentText"/>
+      </w:pPr>
+      <w:r>
+        <w:rPr>
+          <w:rStyle w:val="CommentReference"/>
+        </w:rPr>
+        <w:annotationRef/>
+      </w:r>
+      <w:r>
+        <w:t xml:space="preserve">Why this distance? </w:t>
+      </w:r>
+    </w:p>
+  </w:comment>
+  <w:comment w:id="27" w:author="Trevor A. Carter" w:date="2021-01-25T15:29:00Z" w:initials="TAC">
+    <w:p>
+      <w:pPr>
+        <w:pStyle w:val="CommentText"/>
+      </w:pPr>
+      <w:r>
+        <w:rPr>
+          <w:rStyle w:val="CommentReference"/>
+        </w:rPr>
+        <w:annotationRef/>
+      </w:r>
+      <w:r>
+        <w:t xml:space="preserve">If you have 20 sampling sites why is n = 16? </w:t>
+      </w:r>
+    </w:p>
+  </w:comment>
+  <w:comment w:id="28" w:author="Brian Buma" w:date="2021-01-25T20:21:00Z" w:initials="BB">
+    <w:p>
+      <w:pPr>
+        <w:pStyle w:val="CommentText"/>
+      </w:pPr>
+      <w:r>
+        <w:rPr>
+          <w:rStyle w:val="CommentReference"/>
+        </w:rPr>
+        <w:annotationRef/>
+      </w:r>
+      <w:r>
+        <w:t xml:space="preserve">Does this suggest </w:t>
+      </w:r>
+      <w:proofErr w:type="spellStart"/>
+      <w:r>
+        <w:t>turbation</w:t>
+      </w:r>
+      <w:proofErr w:type="spellEnd"/>
+      <w:r>
+        <w:t xml:space="preserve"> somehow?  Bioturbation?  Wouldn’t stable soils develop horizons?  Or not in redwoods?</w:t>
+      </w:r>
+    </w:p>
+  </w:comment>
+  <w:comment w:id="29" w:author="Brian Buma" w:date="2021-01-25T20:25:00Z" w:initials="BB">
+    <w:p>
+      <w:pPr>
+        <w:pStyle w:val="CommentText"/>
+      </w:pPr>
+      <w:r>
+        <w:rPr>
+          <w:rStyle w:val="CommentReference"/>
+        </w:rPr>
+        <w:annotationRef/>
+      </w:r>
+      <w:r>
+        <w:t>Q1 and Q2; suggest swapping order.</w:t>
+      </w:r>
+    </w:p>
+  </w:comment>
+  <w:comment w:id="30" w:author="Brian Buma" w:date="2021-01-25T20:26:00Z" w:initials="BB">
+    <w:p>
+      <w:pPr>
+        <w:pStyle w:val="CommentText"/>
+      </w:pPr>
+      <w:r>
+        <w:rPr>
+          <w:rStyle w:val="CommentReference"/>
+        </w:rPr>
+        <w:annotationRef/>
+      </w:r>
+      <w:r>
+        <w:t>Unclear which Q this ties to.</w:t>
+      </w:r>
+    </w:p>
+  </w:comment>
+  <w:comment w:id="31" w:author="Trevor A. Carter" w:date="2021-01-25T15:32:00Z" w:initials="TAC">
+    <w:p>
+      <w:pPr>
+        <w:pStyle w:val="CommentText"/>
+      </w:pPr>
+      <w:r>
+        <w:rPr>
+          <w:rStyle w:val="CommentReference"/>
+        </w:rPr>
+        <w:annotationRef/>
+      </w:r>
+      <w:r>
+        <w:t>Cite</w:t>
+      </w:r>
+    </w:p>
+  </w:comment>
+  <w:comment w:id="32" w:author="Hayes, Katherine" w:date="2021-01-19T09:08:00Z" w:initials="HK">
+    <w:p>
+      <w:pPr>
+        <w:pStyle w:val="CommentText"/>
+      </w:pPr>
+      <w:r>
+        <w:rPr>
+          <w:rStyle w:val="CommentReference"/>
+        </w:rPr>
+        <w:annotationRef/>
+      </w:r>
+      <w:r>
+        <w:t>Need to see if I can figure out which version / calibration curve I used, since that determines how I cite it</w:t>
+      </w:r>
+    </w:p>
+  </w:comment>
+  <w:comment w:id="33" w:author="Brian Buma" w:date="2021-01-25T20:28:00Z" w:initials="BB">
+    <w:p>
+      <w:pPr>
+        <w:pStyle w:val="CommentText"/>
+      </w:pPr>
+      <w:r>
+        <w:rPr>
+          <w:rStyle w:val="CommentReference"/>
+        </w:rPr>
+        <w:annotationRef/>
+      </w:r>
+      <w:r>
+        <w:t>Not explicitly stated how you got BD earlier (w/ or w/out rocks)</w:t>
+      </w:r>
+    </w:p>
+  </w:comment>
+  <w:comment w:id="34" w:author="Brian Buma" w:date="2021-01-25T20:30:00Z" w:initials="BB">
+    <w:p>
+      <w:pPr>
+        <w:pStyle w:val="CommentText"/>
+      </w:pPr>
+      <w:r>
+        <w:rPr>
+          <w:rStyle w:val="CommentReference"/>
+        </w:rPr>
+        <w:annotationRef/>
+      </w:r>
+      <w:r>
+        <w:t>Did you compare across pits?</w:t>
+      </w:r>
+    </w:p>
+  </w:comment>
+  <w:comment w:id="35" w:author="Brian Buma" w:date="2021-01-25T20:30:00Z" w:initials="BB">
+    <w:p>
+      <w:pPr>
+        <w:pStyle w:val="CommentText"/>
+      </w:pPr>
+      <w:r>
+        <w:rPr>
+          <w:rStyle w:val="CommentReference"/>
+        </w:rPr>
+        <w:annotationRef/>
+      </w:r>
+      <w:r>
+        <w:t>No mention of Q3.</w:t>
+      </w:r>
+    </w:p>
+  </w:comment>
+  <w:comment w:id="36" w:author="Brian Buma" w:date="2021-01-25T20:35:00Z" w:initials="BB">
+    <w:p>
+      <w:pPr>
+        <w:pStyle w:val="CommentText"/>
+      </w:pPr>
+      <w:r>
+        <w:rPr>
+          <w:rStyle w:val="CommentReference"/>
+        </w:rPr>
+        <w:annotationRef/>
+      </w:r>
+      <w:r>
+        <w:t>Suggest simplifying and reorganizing around the questions explicitly.</w:t>
+      </w:r>
+    </w:p>
+  </w:comment>
+  <w:comment w:id="37" w:author="Brian Buma" w:date="2021-01-25T20:31:00Z" w:initials="BB">
+    <w:p>
+      <w:pPr>
+        <w:pStyle w:val="CommentText"/>
+      </w:pPr>
+      <w:r>
+        <w:rPr>
+          <w:rStyle w:val="CommentReference"/>
+        </w:rPr>
+        <w:annotationRef/>
+      </w:r>
+      <w:r>
+        <w:t xml:space="preserve">Just one, yes?  I’m confused as to this.  If you’re lumped the data then there should be some </w:t>
+      </w:r>
+      <w:proofErr w:type="spellStart"/>
+      <w:r>
+        <w:t>justificatition</w:t>
+      </w:r>
+      <w:proofErr w:type="spellEnd"/>
+      <w:r>
+        <w:t>.</w:t>
+      </w:r>
+    </w:p>
+  </w:comment>
+  <w:comment w:id="38" w:author="Brian Buma" w:date="2021-01-25T20:32:00Z" w:initials="BB">
+    <w:p>
+      <w:pPr>
+        <w:pStyle w:val="CommentText"/>
+      </w:pPr>
+      <w:r>
+        <w:rPr>
+          <w:rStyle w:val="CommentReference"/>
+        </w:rPr>
+        <w:annotationRef/>
+      </w:r>
+      <w:r>
+        <w:t>Which two?  And I thought debris flows were separate because of depositional/erosional environments (mentioned earlier).</w:t>
+      </w:r>
+    </w:p>
+  </w:comment>
+  <w:comment w:id="39" w:author="Brian Buma" w:date="2021-01-25T20:33:00Z" w:initials="BB">
+    <w:p>
+      <w:pPr>
+        <w:pStyle w:val="CommentText"/>
+      </w:pPr>
+      <w:r>
+        <w:rPr>
+          <w:rStyle w:val="CommentReference"/>
+        </w:rPr>
+        <w:annotationRef/>
       </w:r>
       <w:proofErr w:type="gramStart"/>
       <w:r>
-        <w:t>was</w:t>
+        <w:t>Again</w:t>
       </w:r>
       <w:proofErr w:type="gramEnd"/>
       <w:r>
-        <w:t xml:space="preserve"> confusing (leave it out or bring it in earlier)</w:t>
-      </w:r>
-    </w:p>
+        <w:t xml:space="preserve"> it’s unclear what the point of a side-slope is in relation to the stratigraphy question; this seems purely for the longevity question. </w:t>
+      </w:r>
+    </w:p>
+  </w:comment>
+  <w:comment w:id="40" w:author="Brian Buma" w:date="2021-01-25T20:44:00Z" w:initials="BB">
     <w:p>
       <w:pPr>
         <w:pStyle w:val="CommentText"/>
       </w:pPr>
       <w:r>
-        <w:t>- why keep c concentrations within depths?</w:t>
+        <w:rPr>
+          <w:rStyle w:val="CommentReference"/>
+        </w:rPr>
+        <w:annotationRef/>
+      </w:r>
+      <w:r>
+        <w:t>Site type wasn’t defined earlier, suggest clarifying that or dropping it since it doesn’t seem to relate to the questions.</w:t>
       </w:r>
     </w:p>
     <w:p>
       <w:pPr>
         <w:pStyle w:val="CommentText"/>
       </w:pPr>
-      <w:r>
-        <w:t>- no sense of how well charcoal does as a fire record</w:t>
-      </w:r>
-    </w:p>
+    </w:p>
+  </w:comment>
+  <w:comment w:id="41" w:author="Trevor A. Carter" w:date="2021-01-25T15:40:00Z" w:initials="TAC">
     <w:p>
       <w:pPr>
         <w:pStyle w:val="CommentText"/>
       </w:pPr>
       <w:r>
-        <w:t xml:space="preserve">- integrate more </w:t>
+        <w:rPr>
+          <w:rStyle w:val="CommentReference"/>
+        </w:rPr>
+        <w:annotationRef/>
+      </w:r>
+      <w:r>
+        <w:t>yes</w:t>
+      </w:r>
+    </w:p>
+  </w:comment>
+  <w:comment w:id="42" w:author="Brian Buma" w:date="2021-01-25T20:36:00Z" w:initials="BB">
+    <w:p>
+      <w:pPr>
+        <w:pStyle w:val="CommentText"/>
+      </w:pPr>
+      <w:r>
+        <w:rPr>
+          <w:rStyle w:val="CommentReference"/>
+        </w:rPr>
+        <w:annotationRef/>
+      </w:r>
+      <w:r>
+        <w:t xml:space="preserve">I would suggest this means the soils are not as stable as one would think (or it is from combusted roots).  </w:t>
+      </w:r>
+    </w:p>
+  </w:comment>
+  <w:comment w:id="43" w:author="Brian Buma" w:date="2021-01-25T20:37:00Z" w:initials="BB">
+    <w:p>
+      <w:pPr>
+        <w:pStyle w:val="CommentText"/>
+      </w:pPr>
+      <w:r>
+        <w:rPr>
+          <w:rStyle w:val="CommentReference"/>
+        </w:rPr>
+        <w:annotationRef/>
+      </w:r>
+      <w:r>
+        <w:t xml:space="preserve">Error bars good, potentially </w:t>
       </w:r>
       <w:proofErr w:type="spellStart"/>
       <w:r>
-        <w:t>paleofire</w:t>
+        <w:t>recale</w:t>
       </w:r>
       <w:proofErr w:type="spellEnd"/>
       <w:r>
-        <w:t xml:space="preserve"> in discussion (how has char been used elsewhere?)</w:t>
+        <w:t xml:space="preserve"> x axis somehow.</w:t>
       </w:r>
     </w:p>
     <w:p>
       <w:pPr>
         <w:pStyle w:val="CommentText"/>
       </w:pPr>
-      <w:r>
-        <w:t>- even with soil c as a question, soil c still comes sort of out of nowhere</w:t>
-      </w:r>
     </w:p>
     <w:p>
       <w:pPr>
         <w:pStyle w:val="CommentText"/>
       </w:pPr>
       <w:r>
-        <w:t xml:space="preserve">- </w:t>
-      </w:r>
-      <w:r>
-        <w:t>can soil c get at the question of age as a function of depth? Is it persisting lower down?</w:t>
-      </w:r>
-    </w:p>
+        <w:t>Site type wasn’t defined earlier, suggest clarifying that or dropping it since it doesn’t seem to relate to the questions.</w:t>
+      </w:r>
+    </w:p>
+  </w:comment>
+  <w:comment w:id="44" w:author="Brian Buma" w:date="2021-01-25T20:38:00Z" w:initials="BB">
     <w:p>
       <w:pPr>
         <w:pStyle w:val="CommentText"/>
       </w:pPr>
       <w:r>
-        <w:t>- add more discussion of bioturbation</w:t>
+        <w:rPr>
+          <w:rStyle w:val="CommentReference"/>
+        </w:rPr>
+        <w:annotationRef/>
+      </w:r>
+      <w:r>
+        <w:t xml:space="preserve">Is this pooled across all depths?  Or </w:t>
+      </w:r>
+      <w:proofErr w:type="spellStart"/>
+      <w:r>
+        <w:t>constrainted</w:t>
+      </w:r>
+      <w:proofErr w:type="spellEnd"/>
+      <w:r>
+        <w:t xml:space="preserve"> to only within pit differences?  That would seem to make more </w:t>
+      </w:r>
+      <w:proofErr w:type="gramStart"/>
+      <w:r>
+        <w:t>sense, but</w:t>
+      </w:r>
+      <w:proofErr w:type="gramEnd"/>
+      <w:r>
+        <w:t xml:space="preserve"> be good to be explicit.  Some phrasing earlier suggests pooled.</w:t>
       </w:r>
     </w:p>
   </w:comment>
-  <w:comment w:id="14" w:author="Trevor A. Carter" w:date="2021-01-25T15:13:00Z" w:initials="TAC">
+  <w:comment w:id="45" w:author="Trevor A. Carter" w:date="2021-01-25T15:43:00Z" w:initials="TAC">
     <w:p>
       <w:pPr>
         <w:pStyle w:val="CommentText"/>
@@ -8569,11 +9151,11 @@
         <w:annotationRef/>
       </w:r>
       <w:r>
-        <w:t xml:space="preserve">Why is it important to contextualize fire in modern ecosystems?  </w:t>
+        <w:t>does this continue to the 45 cm depth?</w:t>
       </w:r>
     </w:p>
   </w:comment>
-  <w:comment w:id="15" w:author="Brian Buma" w:date="2021-01-25T20:12:00Z" w:initials="BB">
+  <w:comment w:id="46" w:author="Brian Buma" w:date="2021-01-25T20:39:00Z" w:initials="BB">
     <w:p>
       <w:pPr>
         <w:pStyle w:val="CommentText"/>
@@ -8585,11 +9167,11 @@
         <w:annotationRef/>
       </w:r>
       <w:r>
-        <w:t>Used word just prior</w:t>
+        <w:t>Not a question.</w:t>
       </w:r>
     </w:p>
   </w:comment>
-  <w:comment w:id="16" w:author="Trevor A. Carter" w:date="2021-01-25T15:15:00Z" w:initials="TAC">
+  <w:comment w:id="47" w:author="Brian Buma" w:date="2021-01-25T20:41:00Z" w:initials="BB">
     <w:p>
       <w:pPr>
         <w:pStyle w:val="CommentText"/>
@@ -8600,12 +9182,17 @@
         </w:rPr>
         <w:annotationRef/>
       </w:r>
-      <w:r>
-        <w:t xml:space="preserve">A little difficult to read. </w:t>
+      <w:proofErr w:type="gramStart"/>
+      <w:r>
+        <w:t>Also</w:t>
+      </w:r>
+      <w:proofErr w:type="gramEnd"/>
+      <w:r>
+        <w:t xml:space="preserve"> not a question</w:t>
       </w:r>
     </w:p>
   </w:comment>
-  <w:comment w:id="17" w:author="Trevor A. Carter" w:date="2021-01-25T15:22:00Z" w:initials="TAC">
+  <w:comment w:id="48" w:author="Brian Buma" w:date="2021-01-25T20:41:00Z" w:initials="BB">
     <w:p>
       <w:pPr>
         <w:pStyle w:val="CommentText"/>
@@ -8617,11 +9204,11 @@
         <w:annotationRef/>
       </w:r>
       <w:r>
-        <w:t>How?</w:t>
+        <w:t>Here the data is pooled, which I guess works, but given different sites will have different soil accumulation rates over your time scales I wonder if this is making more problems.</w:t>
       </w:r>
     </w:p>
   </w:comment>
-  <w:comment w:id="18" w:author="Trevor A. Carter" w:date="2021-01-25T15:23:00Z" w:initials="TAC">
+  <w:comment w:id="49" w:author="Trevor A. Carter" w:date="2021-01-25T15:45:00Z" w:initials="TAC">
     <w:p>
       <w:pPr>
         <w:pStyle w:val="CommentText"/>
@@ -8633,899 +9220,263 @@
         <w:annotationRef/>
       </w:r>
       <w:r>
-        <w:t xml:space="preserve">Tom </w:t>
+        <w:t xml:space="preserve">Why are the depths relegated to categories instead of keeping them continuous? </w:t>
+      </w:r>
+    </w:p>
+  </w:comment>
+  <w:comment w:id="51" w:author="Brian Buma" w:date="2021-01-25T20:42:00Z" w:initials="BB">
+    <w:p>
+      <w:pPr>
+        <w:pStyle w:val="CommentText"/>
+      </w:pPr>
+      <w:r>
+        <w:rPr>
+          <w:rStyle w:val="CommentReference"/>
+        </w:rPr>
+        <w:annotationRef/>
+      </w:r>
+      <w:r>
+        <w:t xml:space="preserve">You should say what this is in the introduction. </w:t>
+      </w:r>
+    </w:p>
+  </w:comment>
+  <w:comment w:id="52" w:author="Trevor A. Carter" w:date="2021-01-25T15:51:00Z" w:initials="TAC">
+    <w:p>
+      <w:pPr>
+        <w:pStyle w:val="CommentText"/>
+      </w:pPr>
+      <w:r>
+        <w:rPr>
+          <w:rStyle w:val="CommentReference"/>
+        </w:rPr>
+        <w:annotationRef/>
+      </w:r>
+      <w:r>
+        <w:t>This paragraph reads as an overview of all results. Consider deleting or revising.</w:t>
+      </w:r>
+    </w:p>
+  </w:comment>
+  <w:comment w:id="50" w:author="Brian Buma" w:date="2021-01-25T20:47:00Z" w:initials="BB">
+    <w:p>
+      <w:pPr>
+        <w:pStyle w:val="CommentText"/>
+      </w:pPr>
+      <w:r>
+        <w:rPr>
+          <w:rStyle w:val="CommentReference"/>
+        </w:rPr>
+        <w:annotationRef/>
+      </w:r>
+      <w:r>
+        <w:t xml:space="preserve">Good first paragraph </w:t>
+      </w:r>
+      <w:proofErr w:type="gramStart"/>
+      <w:r>
+        <w:t>in regards to</w:t>
+      </w:r>
+      <w:proofErr w:type="gramEnd"/>
+      <w:r>
+        <w:t xml:space="preserve"> tone, but organize according to your questions (and see notes on those) so that this is a direct response to the end of the introduction.</w:t>
+      </w:r>
+    </w:p>
+  </w:comment>
+  <w:comment w:id="55" w:author="Trevor A. Carter" w:date="2021-01-25T15:51:00Z" w:initials="TAC">
+    <w:p>
+      <w:pPr>
+        <w:pStyle w:val="CommentText"/>
+      </w:pPr>
+      <w:r>
+        <w:rPr>
+          <w:rStyle w:val="CommentReference"/>
+        </w:rPr>
+        <w:annotationRef/>
+      </w:r>
+      <w:r>
+        <w:t>Nice!</w:t>
+      </w:r>
+    </w:p>
+  </w:comment>
+  <w:comment w:id="56" w:author="Brian Buma" w:date="2021-01-25T20:42:00Z" w:initials="BB">
+    <w:p>
+      <w:pPr>
+        <w:pStyle w:val="CommentText"/>
+      </w:pPr>
+      <w:r>
+        <w:rPr>
+          <w:rStyle w:val="CommentReference"/>
+        </w:rPr>
+        <w:annotationRef/>
+      </w:r>
+      <w:r>
+        <w:t>What about bioturbation (e.g., earthworms).</w:t>
+      </w:r>
+    </w:p>
+  </w:comment>
+  <w:comment w:id="57" w:author="Trevor A. Carter" w:date="2021-01-25T15:52:00Z" w:initials="TAC">
+    <w:p>
+      <w:pPr>
+        <w:pStyle w:val="CommentText"/>
+      </w:pPr>
+      <w:r>
+        <w:rPr>
+          <w:rStyle w:val="CommentReference"/>
+        </w:rPr>
+        <w:annotationRef/>
+      </w:r>
+      <w:r>
+        <w:t xml:space="preserve">Citation or examples in other forests? How does this fit into our existing body of knowledge? </w:t>
+      </w:r>
+    </w:p>
+  </w:comment>
+  <w:comment w:id="58" w:author="Brian Buma" w:date="2021-01-25T20:43:00Z" w:initials="BB">
+    <w:p>
+      <w:pPr>
+        <w:pStyle w:val="CommentText"/>
+      </w:pPr>
+      <w:r>
+        <w:rPr>
+          <w:rStyle w:val="CommentReference"/>
+        </w:rPr>
+        <w:annotationRef/>
+      </w:r>
+      <w:r>
+        <w:t>Worth citing and adding a number.</w:t>
+      </w:r>
+    </w:p>
+  </w:comment>
+  <w:comment w:id="60" w:author="Trevor A. Carter" w:date="2021-01-25T15:55:00Z" w:initials="TAC">
+    <w:p>
+      <w:pPr>
+        <w:pStyle w:val="CommentText"/>
+      </w:pPr>
+      <w:r>
+        <w:rPr>
+          <w:rStyle w:val="CommentReference"/>
+        </w:rPr>
+        <w:annotationRef/>
+      </w:r>
+      <w:r>
+        <w:t>This section needs more integration of current research. How do your results span back into the field?</w:t>
+      </w:r>
+    </w:p>
+  </w:comment>
+  <w:comment w:id="59" w:author="Brian Buma" w:date="2021-01-25T20:45:00Z" w:initials="BB">
+    <w:p>
+      <w:pPr>
+        <w:pStyle w:val="CommentText"/>
+      </w:pPr>
+      <w:r>
+        <w:rPr>
+          <w:rStyle w:val="CommentReference"/>
+        </w:rPr>
+        <w:annotationRef/>
+      </w:r>
+      <w:r>
+        <w:t>If you had these data, plotting the age distributions side by side would be nice to see.</w:t>
+      </w:r>
+    </w:p>
+  </w:comment>
+  <w:comment w:id="63" w:author="Brian Buma" w:date="2021-01-25T20:49:00Z" w:initials="BB">
+    <w:p>
+      <w:pPr>
+        <w:pStyle w:val="CommentText"/>
+        <w:rPr>
+          <w:rStyle w:val="CommentReference"/>
+        </w:rPr>
+      </w:pPr>
+      <w:r>
+        <w:rPr>
+          <w:rStyle w:val="CommentReference"/>
+        </w:rPr>
+        <w:annotationRef/>
+      </w:r>
+      <w:r>
+        <w:rPr>
+          <w:rStyle w:val="CommentReference"/>
+        </w:rPr>
+        <w:t xml:space="preserve">Since currently this isn’t in the questions you’re asking this is out of place.  </w:t>
+      </w:r>
+    </w:p>
+    <w:p>
+      <w:pPr>
+        <w:pStyle w:val="CommentText"/>
+        <w:rPr>
+          <w:rStyle w:val="CommentReference"/>
+        </w:rPr>
+      </w:pPr>
+    </w:p>
+    <w:p>
+      <w:pPr>
+        <w:pStyle w:val="CommentText"/>
+      </w:pPr>
+      <w:r>
+        <w:rPr>
+          <w:rStyle w:val="CommentReference"/>
+        </w:rPr>
+        <w:t>Need one of your questions to be something along the lines of basic quantification of charcoal amount and relative percent for comparison to other ecosystems.</w:t>
+      </w:r>
+    </w:p>
+  </w:comment>
+  <w:comment w:id="64" w:author="Brian Buma" w:date="2021-01-25T20:51:00Z" w:initials="BB">
+    <w:p>
+      <w:pPr>
+        <w:pStyle w:val="CommentText"/>
+      </w:pPr>
+      <w:r>
+        <w:rPr>
+          <w:rStyle w:val="CommentReference"/>
+        </w:rPr>
+        <w:annotationRef/>
+      </w:r>
+      <w:r>
+        <w:t>Which ones?</w:t>
+      </w:r>
+    </w:p>
+  </w:comment>
+  <w:comment w:id="65" w:author="Brian Buma" w:date="2021-01-25T20:51:00Z" w:initials="BB">
+    <w:p>
+      <w:pPr>
+        <w:pStyle w:val="CommentText"/>
+      </w:pPr>
+      <w:r>
+        <w:rPr>
+          <w:rStyle w:val="CommentReference"/>
+        </w:rPr>
+        <w:annotationRef/>
+      </w:r>
+      <w:r>
+        <w:rPr>
+          <w:rStyle w:val="CommentReference"/>
+        </w:rPr>
+        <w:t>Should report this.</w:t>
+      </w:r>
+    </w:p>
+  </w:comment>
+  <w:comment w:id="66" w:author="Brian Buma" w:date="2021-01-25T20:53:00Z" w:initials="BB">
+    <w:p>
+      <w:pPr>
+        <w:pStyle w:val="CommentText"/>
+      </w:pPr>
+      <w:r>
+        <w:rPr>
+          <w:rStyle w:val="CommentReference"/>
+        </w:rPr>
+        <w:annotationRef/>
+      </w:r>
+      <w:r>
+        <w:t xml:space="preserve">Sort of a philosophical point in this context, but </w:t>
       </w:r>
       <w:proofErr w:type="spellStart"/>
       <w:r>
-        <w:t>Minkley</w:t>
+        <w:t>PyC</w:t>
       </w:r>
       <w:proofErr w:type="spellEnd"/>
       <w:r>
-        <w:t xml:space="preserve"> @ </w:t>
-      </w:r>
-      <w:proofErr w:type="spellStart"/>
-      <w:r>
-        <w:t>Uwyo</w:t>
-      </w:r>
-      <w:proofErr w:type="spellEnd"/>
-      <w:r>
-        <w:t xml:space="preserve"> has a lot of papers on paleo charcoal</w:t>
+        <w:t xml:space="preserve"> is a continuum anyway so is “actual” the right word?</w:t>
       </w:r>
     </w:p>
   </w:comment>
-  <w:comment w:id="20" w:author="Trevor A. Carter" w:date="2021-01-25T15:17:00Z" w:initials="TAC">
-    <w:p>
-      <w:pPr>
-        <w:pStyle w:val="CommentText"/>
-      </w:pPr>
-      <w:r>
-        <w:rPr>
-          <w:rStyle w:val="CommentReference"/>
-        </w:rPr>
-        <w:annotationRef/>
-      </w:r>
-      <w:r>
-        <w:t>Introduce this system. Why did you study here? What is important about understanding this system in particular?</w:t>
-      </w:r>
-    </w:p>
-  </w:comment>
-  <w:comment w:id="22" w:author="Trevor A. Carter" w:date="2021-01-25T15:19:00Z" w:initials="TAC">
-    <w:p>
-      <w:pPr>
-        <w:pStyle w:val="CommentText"/>
-      </w:pPr>
-      <w:r>
-        <w:rPr>
-          <w:rStyle w:val="CommentReference"/>
-        </w:rPr>
-        <w:annotationRef/>
-      </w:r>
-      <w:r>
-        <w:t>Good pun</w:t>
-      </w:r>
-    </w:p>
-  </w:comment>
-  <w:comment w:id="21" w:author="Trevor A. Carter" w:date="2021-01-25T15:18:00Z" w:initials="TAC">
-    <w:p>
-      <w:pPr>
-        <w:pStyle w:val="CommentText"/>
-      </w:pPr>
-      <w:r>
-        <w:rPr>
-          <w:rStyle w:val="CommentReference"/>
-        </w:rPr>
-        <w:annotationRef/>
-      </w:r>
-      <w:r>
-        <w:t xml:space="preserve">Open with this, </w:t>
-      </w:r>
-      <w:proofErr w:type="spellStart"/>
-      <w:r>
-        <w:t>its</w:t>
-      </w:r>
-      <w:proofErr w:type="spellEnd"/>
-      <w:r>
-        <w:t xml:space="preserve"> great!</w:t>
-      </w:r>
-    </w:p>
-  </w:comment>
-  <w:comment w:id="23" w:author="Brian Buma" w:date="2021-01-25T20:46:00Z" w:initials="BB">
-    <w:p>
-      <w:pPr>
-        <w:pStyle w:val="CommentText"/>
-      </w:pPr>
-      <w:r>
-        <w:rPr>
-          <w:rStyle w:val="CommentReference"/>
-        </w:rPr>
-        <w:annotationRef/>
-      </w:r>
-      <w:r>
-        <w:t xml:space="preserve">This should be rewritten to be more punchy.  What are you trying to do and why, and what will we get out of this work?  </w:t>
-      </w:r>
-    </w:p>
-  </w:comment>
-  <w:comment w:id="24" w:author="Trevor A. Carter" w:date="2021-01-25T15:26:00Z" w:initials="TAC">
-    <w:p>
-      <w:pPr>
-        <w:pStyle w:val="CommentText"/>
-      </w:pPr>
-      <w:r>
-        <w:rPr>
-          <w:rStyle w:val="CommentReference"/>
-        </w:rPr>
-        <w:annotationRef/>
-      </w:r>
-      <w:r>
-        <w:t xml:space="preserve">I don’t feel like you introduce the questions before in your introduction. There doesn’t feel like a flow from knowledge introduced to knowledge gap. </w:t>
-      </w:r>
-    </w:p>
-  </w:comment>
-  <w:comment w:id="25" w:author="Trevor A. Carter" w:date="2021-01-25T15:26:00Z" w:initials="TAC">
-    <w:p>
-      <w:pPr>
-        <w:pStyle w:val="CommentText"/>
-      </w:pPr>
-      <w:r>
-        <w:rPr>
-          <w:rStyle w:val="CommentReference"/>
-        </w:rPr>
-        <w:annotationRef/>
-      </w:r>
-      <w:r>
-        <w:t>What journal are you going for?</w:t>
-      </w:r>
-    </w:p>
-  </w:comment>
-  <w:comment w:id="26" w:author="Trevor A. Carter" w:date="2021-01-25T15:28:00Z" w:initials="TAC">
-    <w:p>
-      <w:pPr>
-        <w:pStyle w:val="CommentText"/>
-      </w:pPr>
-      <w:r>
-        <w:rPr>
-          <w:rStyle w:val="CommentReference"/>
-        </w:rPr>
-        <w:annotationRef/>
-      </w:r>
-      <w:r>
-        <w:t xml:space="preserve">Do these sites span the range of variability within the reserve? Is the inset the entirety of the reserve? </w:t>
-      </w:r>
-    </w:p>
-  </w:comment>
-  <w:comment w:id="27" w:author="Hayes, Katherine" w:date="2021-01-19T08:58:00Z" w:initials="HK">
-    <w:p>
-      <w:pPr>
-        <w:pStyle w:val="CommentText"/>
-      </w:pPr>
-      <w:r>
-        <w:rPr>
-          <w:rStyle w:val="CommentReference"/>
-        </w:rPr>
-        <w:annotationRef/>
-      </w:r>
-      <w:r>
-        <w:t>Double check in google earth, could be longer</w:t>
-      </w:r>
-    </w:p>
-  </w:comment>
-  <w:comment w:id="28" w:author="Trevor A. Carter" w:date="2021-01-25T15:29:00Z" w:initials="TAC">
-    <w:p>
-      <w:pPr>
-        <w:pStyle w:val="CommentText"/>
-      </w:pPr>
-      <w:r>
-        <w:rPr>
-          <w:rStyle w:val="CommentReference"/>
-        </w:rPr>
-        <w:annotationRef/>
-      </w:r>
-      <w:r>
-        <w:t xml:space="preserve">Why this distance? </w:t>
-      </w:r>
-    </w:p>
-  </w:comment>
-  <w:comment w:id="29" w:author="Trevor A. Carter" w:date="2021-01-25T15:29:00Z" w:initials="TAC">
-    <w:p>
-      <w:pPr>
-        <w:pStyle w:val="CommentText"/>
-      </w:pPr>
-      <w:r>
-        <w:rPr>
-          <w:rStyle w:val="CommentReference"/>
-        </w:rPr>
-        <w:annotationRef/>
-      </w:r>
-      <w:r>
-        <w:t xml:space="preserve">If you have 20 sampling sites why is n = 16? </w:t>
-      </w:r>
-    </w:p>
-  </w:comment>
-  <w:comment w:id="30" w:author="Brian Buma" w:date="2021-01-25T20:21:00Z" w:initials="BB">
-    <w:p>
-      <w:pPr>
-        <w:pStyle w:val="CommentText"/>
-      </w:pPr>
-      <w:r>
-        <w:rPr>
-          <w:rStyle w:val="CommentReference"/>
-        </w:rPr>
-        <w:annotationRef/>
-      </w:r>
-      <w:r>
-        <w:t xml:space="preserve">Does this suggest </w:t>
-      </w:r>
-      <w:proofErr w:type="spellStart"/>
-      <w:r>
-        <w:t>turbation</w:t>
-      </w:r>
-      <w:proofErr w:type="spellEnd"/>
-      <w:r>
-        <w:t xml:space="preserve"> somehow?  Bioturbation?  Wouldn’t stable soils develop horizons?  Or not in redwoods?</w:t>
-      </w:r>
-    </w:p>
-  </w:comment>
-  <w:comment w:id="31" w:author="Brian Buma" w:date="2021-01-25T20:25:00Z" w:initials="BB">
-    <w:p>
-      <w:pPr>
-        <w:pStyle w:val="CommentText"/>
-      </w:pPr>
-      <w:r>
-        <w:rPr>
-          <w:rStyle w:val="CommentReference"/>
-        </w:rPr>
-        <w:annotationRef/>
-      </w:r>
-      <w:r>
-        <w:t>Q1 and Q2; suggest swapping order.</w:t>
-      </w:r>
-    </w:p>
-  </w:comment>
-  <w:comment w:id="32" w:author="Brian Buma" w:date="2021-01-25T20:26:00Z" w:initials="BB">
-    <w:p>
-      <w:pPr>
-        <w:pStyle w:val="CommentText"/>
-      </w:pPr>
-      <w:r>
-        <w:rPr>
-          <w:rStyle w:val="CommentReference"/>
-        </w:rPr>
-        <w:annotationRef/>
-      </w:r>
-      <w:r>
-        <w:t>Unclear which Q this ties to.</w:t>
-      </w:r>
-    </w:p>
-  </w:comment>
-  <w:comment w:id="33" w:author="Trevor A. Carter" w:date="2021-01-25T15:31:00Z" w:initials="TAC">
-    <w:p>
-      <w:pPr>
-        <w:pStyle w:val="CommentText"/>
-      </w:pPr>
-      <w:r>
-        <w:rPr>
-          <w:rStyle w:val="CommentReference"/>
-        </w:rPr>
-        <w:annotationRef/>
-      </w:r>
-      <w:r>
-        <w:t>Probably want to cite these methods</w:t>
-      </w:r>
-    </w:p>
-  </w:comment>
-  <w:comment w:id="34" w:author="Trevor A. Carter" w:date="2021-01-25T15:32:00Z" w:initials="TAC">
-    <w:p>
-      <w:pPr>
-        <w:pStyle w:val="CommentText"/>
-      </w:pPr>
-      <w:r>
-        <w:rPr>
-          <w:rStyle w:val="CommentReference"/>
-        </w:rPr>
-        <w:annotationRef/>
-      </w:r>
-      <w:r>
-        <w:t xml:space="preserve">Cite? </w:t>
-      </w:r>
-    </w:p>
-  </w:comment>
-  <w:comment w:id="35" w:author="Trevor A. Carter" w:date="2021-01-25T15:32:00Z" w:initials="TAC">
-    <w:p>
-      <w:pPr>
-        <w:pStyle w:val="CommentText"/>
-      </w:pPr>
-      <w:r>
-        <w:rPr>
-          <w:rStyle w:val="CommentReference"/>
-        </w:rPr>
-        <w:annotationRef/>
-      </w:r>
-      <w:r>
-        <w:t>Cite</w:t>
-      </w:r>
-    </w:p>
-  </w:comment>
-  <w:comment w:id="36" w:author="Hayes, Katherine" w:date="2021-01-19T09:08:00Z" w:initials="HK">
-    <w:p>
-      <w:pPr>
-        <w:pStyle w:val="CommentText"/>
-      </w:pPr>
-      <w:r>
-        <w:rPr>
-          <w:rStyle w:val="CommentReference"/>
-        </w:rPr>
-        <w:annotationRef/>
-      </w:r>
-      <w:r>
-        <w:t>Need to see if I can figure out which version / calibration curve I used, since that determines how I cite it</w:t>
-      </w:r>
-    </w:p>
-  </w:comment>
-  <w:comment w:id="37" w:author="Brian Buma" w:date="2021-01-25T20:28:00Z" w:initials="BB">
-    <w:p>
-      <w:pPr>
-        <w:pStyle w:val="CommentText"/>
-      </w:pPr>
-      <w:r>
-        <w:rPr>
-          <w:rStyle w:val="CommentReference"/>
-        </w:rPr>
-        <w:annotationRef/>
-      </w:r>
-      <w:r>
-        <w:t>Not explicitly stated how you got BD earlier (w/ or w/out rocks)</w:t>
-      </w:r>
-    </w:p>
-  </w:comment>
-  <w:comment w:id="38" w:author="Brian Buma" w:date="2021-01-25T20:30:00Z" w:initials="BB">
-    <w:p>
-      <w:pPr>
-        <w:pStyle w:val="CommentText"/>
-      </w:pPr>
-      <w:r>
-        <w:rPr>
-          <w:rStyle w:val="CommentReference"/>
-        </w:rPr>
-        <w:annotationRef/>
-      </w:r>
-      <w:r>
-        <w:t>Did you compare across pits?</w:t>
-      </w:r>
-    </w:p>
-  </w:comment>
-  <w:comment w:id="39" w:author="Brian Buma" w:date="2021-01-25T20:30:00Z" w:initials="BB">
-    <w:p>
-      <w:pPr>
-        <w:pStyle w:val="CommentText"/>
-      </w:pPr>
-      <w:r>
-        <w:rPr>
-          <w:rStyle w:val="CommentReference"/>
-        </w:rPr>
-        <w:annotationRef/>
-      </w:r>
-      <w:r>
-        <w:t>No mention of Q3.</w:t>
-      </w:r>
-    </w:p>
-  </w:comment>
-  <w:comment w:id="40" w:author="Brian Buma" w:date="2021-01-25T20:35:00Z" w:initials="BB">
-    <w:p>
-      <w:pPr>
-        <w:pStyle w:val="CommentText"/>
-      </w:pPr>
-      <w:r>
-        <w:rPr>
-          <w:rStyle w:val="CommentReference"/>
-        </w:rPr>
-        <w:annotationRef/>
-      </w:r>
-      <w:r>
-        <w:t>Suggest simplifying and reorganizing around the questions explicitly.</w:t>
-      </w:r>
-    </w:p>
-  </w:comment>
-  <w:comment w:id="41" w:author="Brian Buma" w:date="2021-01-25T20:31:00Z" w:initials="BB">
-    <w:p>
-      <w:pPr>
-        <w:pStyle w:val="CommentText"/>
-      </w:pPr>
-      <w:r>
-        <w:rPr>
-          <w:rStyle w:val="CommentReference"/>
-        </w:rPr>
-        <w:annotationRef/>
-      </w:r>
-      <w:r>
-        <w:t xml:space="preserve">Just one, yes?  I’m confused as to this.  If you’re lumped the data then there should be some </w:t>
-      </w:r>
-      <w:proofErr w:type="spellStart"/>
-      <w:r>
-        <w:t>justificatition</w:t>
-      </w:r>
-      <w:proofErr w:type="spellEnd"/>
-      <w:r>
-        <w:t>.</w:t>
-      </w:r>
-    </w:p>
-  </w:comment>
-  <w:comment w:id="42" w:author="Brian Buma" w:date="2021-01-25T20:32:00Z" w:initials="BB">
-    <w:p>
-      <w:pPr>
-        <w:pStyle w:val="CommentText"/>
-      </w:pPr>
-      <w:r>
-        <w:rPr>
-          <w:rStyle w:val="CommentReference"/>
-        </w:rPr>
-        <w:annotationRef/>
-      </w:r>
-      <w:r>
-        <w:t>Which two?  And I thought debris flows were separate because of depositional/erosional environments (mentioned earlier).</w:t>
-      </w:r>
-    </w:p>
-  </w:comment>
-  <w:comment w:id="43" w:author="Brian Buma" w:date="2021-01-25T20:33:00Z" w:initials="BB">
-    <w:p>
-      <w:pPr>
-        <w:pStyle w:val="CommentText"/>
-      </w:pPr>
-      <w:r>
-        <w:rPr>
-          <w:rStyle w:val="CommentReference"/>
-        </w:rPr>
-        <w:annotationRef/>
-      </w:r>
-      <w:proofErr w:type="gramStart"/>
-      <w:r>
-        <w:t>Again</w:t>
-      </w:r>
-      <w:proofErr w:type="gramEnd"/>
-      <w:r>
-        <w:t xml:space="preserve"> it’s unclear what the point of a side-slope is in relation to the stratigraphy question; this seems purely for the longevity question. </w:t>
-      </w:r>
-    </w:p>
-  </w:comment>
-  <w:comment w:id="44" w:author="Brian Buma" w:date="2021-01-25T20:44:00Z" w:initials="BB">
-    <w:p>
-      <w:pPr>
-        <w:pStyle w:val="CommentText"/>
-      </w:pPr>
-      <w:r>
-        <w:rPr>
-          <w:rStyle w:val="CommentReference"/>
-        </w:rPr>
-        <w:annotationRef/>
-      </w:r>
-      <w:r>
-        <w:t>Site type wasn’t defined earlier, suggest clarifying that or dropping it since it doesn’t seem to relate to the questions.</w:t>
-      </w:r>
-    </w:p>
-    <w:p>
-      <w:pPr>
-        <w:pStyle w:val="CommentText"/>
-      </w:pPr>
-    </w:p>
-  </w:comment>
-  <w:comment w:id="45" w:author="Trevor A. Carter" w:date="2021-01-25T15:40:00Z" w:initials="TAC">
-    <w:p>
-      <w:pPr>
-        <w:pStyle w:val="CommentText"/>
-      </w:pPr>
-      <w:r>
-        <w:rPr>
-          <w:rStyle w:val="CommentReference"/>
-        </w:rPr>
-        <w:annotationRef/>
-      </w:r>
-      <w:r>
-        <w:t>yes</w:t>
-      </w:r>
-    </w:p>
-  </w:comment>
-  <w:comment w:id="46" w:author="Brian Buma" w:date="2021-01-25T20:36:00Z" w:initials="BB">
-    <w:p>
-      <w:pPr>
-        <w:pStyle w:val="CommentText"/>
-      </w:pPr>
-      <w:r>
-        <w:rPr>
-          <w:rStyle w:val="CommentReference"/>
-        </w:rPr>
-        <w:annotationRef/>
-      </w:r>
-      <w:r>
-        <w:t xml:space="preserve">I would suggest this means the soils are not as stable as one would think (or it is from combusted roots).  </w:t>
-      </w:r>
-    </w:p>
-  </w:comment>
-  <w:comment w:id="47" w:author="Brian Buma" w:date="2021-01-25T20:37:00Z" w:initials="BB">
-    <w:p>
-      <w:pPr>
-        <w:pStyle w:val="CommentText"/>
-      </w:pPr>
-      <w:r>
-        <w:rPr>
-          <w:rStyle w:val="CommentReference"/>
-        </w:rPr>
-        <w:annotationRef/>
-      </w:r>
-      <w:r>
-        <w:t xml:space="preserve">Error bars good, potentially </w:t>
-      </w:r>
-      <w:proofErr w:type="spellStart"/>
-      <w:r>
-        <w:t>recale</w:t>
-      </w:r>
-      <w:proofErr w:type="spellEnd"/>
-      <w:r>
-        <w:t xml:space="preserve"> x axis somehow.</w:t>
-      </w:r>
-    </w:p>
-    <w:p>
-      <w:pPr>
-        <w:pStyle w:val="CommentText"/>
-      </w:pPr>
-    </w:p>
-    <w:p>
-      <w:pPr>
-        <w:pStyle w:val="CommentText"/>
-      </w:pPr>
-      <w:r>
-        <w:t>Site type wasn’t defined earlier, suggest clarifying that or dropping it since it doesn’t seem to relate to the questions.</w:t>
-      </w:r>
-    </w:p>
-  </w:comment>
-  <w:comment w:id="48" w:author="Brian Buma" w:date="2021-01-25T20:38:00Z" w:initials="BB">
-    <w:p>
-      <w:pPr>
-        <w:pStyle w:val="CommentText"/>
-      </w:pPr>
-      <w:r>
-        <w:rPr>
-          <w:rStyle w:val="CommentReference"/>
-        </w:rPr>
-        <w:annotationRef/>
-      </w:r>
-      <w:r>
-        <w:t xml:space="preserve">Is this pooled across all depths?  Or </w:t>
-      </w:r>
-      <w:proofErr w:type="spellStart"/>
-      <w:r>
-        <w:t>constrainted</w:t>
-      </w:r>
-      <w:proofErr w:type="spellEnd"/>
-      <w:r>
-        <w:t xml:space="preserve"> to only within pit differences?  That would seem to make more </w:t>
-      </w:r>
-      <w:proofErr w:type="gramStart"/>
-      <w:r>
-        <w:t>sense, but</w:t>
-      </w:r>
-      <w:proofErr w:type="gramEnd"/>
-      <w:r>
-        <w:t xml:space="preserve"> be good to be explicit.  Some phrasing earlier suggests pooled.</w:t>
-      </w:r>
-    </w:p>
-  </w:comment>
-  <w:comment w:id="49" w:author="Trevor A. Carter" w:date="2021-01-25T15:43:00Z" w:initials="TAC">
-    <w:p>
-      <w:pPr>
-        <w:pStyle w:val="CommentText"/>
-      </w:pPr>
-      <w:r>
-        <w:rPr>
-          <w:rStyle w:val="CommentReference"/>
-        </w:rPr>
-        <w:annotationRef/>
-      </w:r>
-      <w:r>
-        <w:t>does this continue to the 45 cm depth?</w:t>
-      </w:r>
-    </w:p>
-  </w:comment>
-  <w:comment w:id="50" w:author="Brian Buma" w:date="2021-01-25T20:39:00Z" w:initials="BB">
-    <w:p>
-      <w:pPr>
-        <w:pStyle w:val="CommentText"/>
-      </w:pPr>
-      <w:r>
-        <w:rPr>
-          <w:rStyle w:val="CommentReference"/>
-        </w:rPr>
-        <w:annotationRef/>
-      </w:r>
-      <w:r>
-        <w:t>Not a question.</w:t>
-      </w:r>
-    </w:p>
-  </w:comment>
-  <w:comment w:id="51" w:author="Brian Buma" w:date="2021-01-25T20:41:00Z" w:initials="BB">
-    <w:p>
-      <w:pPr>
-        <w:pStyle w:val="CommentText"/>
-      </w:pPr>
-      <w:r>
-        <w:rPr>
-          <w:rStyle w:val="CommentReference"/>
-        </w:rPr>
-        <w:annotationRef/>
-      </w:r>
-      <w:proofErr w:type="gramStart"/>
-      <w:r>
-        <w:t>Also</w:t>
-      </w:r>
-      <w:proofErr w:type="gramEnd"/>
-      <w:r>
-        <w:t xml:space="preserve"> not a question</w:t>
-      </w:r>
-    </w:p>
-  </w:comment>
-  <w:comment w:id="52" w:author="Brian Buma" w:date="2021-01-25T20:41:00Z" w:initials="BB">
-    <w:p>
-      <w:pPr>
-        <w:pStyle w:val="CommentText"/>
-      </w:pPr>
-      <w:r>
-        <w:rPr>
-          <w:rStyle w:val="CommentReference"/>
-        </w:rPr>
-        <w:annotationRef/>
-      </w:r>
-      <w:r>
-        <w:t>Here the data is pooled, which I guess works, but given different sites will have different soil accumulation rates over your time scales I wonder if this is making more problems.</w:t>
-      </w:r>
-    </w:p>
-  </w:comment>
-  <w:comment w:id="53" w:author="Trevor A. Carter" w:date="2021-01-25T15:45:00Z" w:initials="TAC">
-    <w:p>
-      <w:pPr>
-        <w:pStyle w:val="CommentText"/>
-      </w:pPr>
-      <w:r>
-        <w:rPr>
-          <w:rStyle w:val="CommentReference"/>
-        </w:rPr>
-        <w:annotationRef/>
-      </w:r>
-      <w:r>
-        <w:t xml:space="preserve">Why are the depths relegated to categories instead of keeping them continuous? </w:t>
-      </w:r>
-    </w:p>
-  </w:comment>
-  <w:comment w:id="55" w:author="Brian Buma" w:date="2021-01-25T20:42:00Z" w:initials="BB">
-    <w:p>
-      <w:pPr>
-        <w:pStyle w:val="CommentText"/>
-      </w:pPr>
-      <w:r>
-        <w:rPr>
-          <w:rStyle w:val="CommentReference"/>
-        </w:rPr>
-        <w:annotationRef/>
-      </w:r>
-      <w:r>
-        <w:t xml:space="preserve">You should say what this is in the introduction. </w:t>
-      </w:r>
-    </w:p>
-  </w:comment>
-  <w:comment w:id="56" w:author="Trevor A. Carter" w:date="2021-01-25T15:51:00Z" w:initials="TAC">
-    <w:p>
-      <w:pPr>
-        <w:pStyle w:val="CommentText"/>
-      </w:pPr>
-      <w:r>
-        <w:rPr>
-          <w:rStyle w:val="CommentReference"/>
-        </w:rPr>
-        <w:annotationRef/>
-      </w:r>
-      <w:r>
-        <w:t>This paragraph reads as an overview of all results. Consider deleting or revising.</w:t>
-      </w:r>
-    </w:p>
-  </w:comment>
-  <w:comment w:id="54" w:author="Brian Buma" w:date="2021-01-25T20:47:00Z" w:initials="BB">
-    <w:p>
-      <w:pPr>
-        <w:pStyle w:val="CommentText"/>
-      </w:pPr>
-      <w:r>
-        <w:rPr>
-          <w:rStyle w:val="CommentReference"/>
-        </w:rPr>
-        <w:annotationRef/>
-      </w:r>
-      <w:r>
-        <w:t xml:space="preserve">Good first paragraph </w:t>
-      </w:r>
-      <w:proofErr w:type="gramStart"/>
-      <w:r>
-        <w:t>in regards to</w:t>
-      </w:r>
-      <w:proofErr w:type="gramEnd"/>
-      <w:r>
-        <w:t xml:space="preserve"> tone, but organize according to your questions (and see notes on those) so that this is a direct response to the end of the introduction.</w:t>
-      </w:r>
-    </w:p>
-  </w:comment>
-  <w:comment w:id="59" w:author="Trevor A. Carter" w:date="2021-01-25T15:51:00Z" w:initials="TAC">
-    <w:p>
-      <w:pPr>
-        <w:pStyle w:val="CommentText"/>
-      </w:pPr>
-      <w:r>
-        <w:rPr>
-          <w:rStyle w:val="CommentReference"/>
-        </w:rPr>
-        <w:annotationRef/>
-      </w:r>
-      <w:r>
-        <w:t>Nice!</w:t>
-      </w:r>
-    </w:p>
-  </w:comment>
-  <w:comment w:id="60" w:author="Brian Buma" w:date="2021-01-25T20:42:00Z" w:initials="BB">
-    <w:p>
-      <w:pPr>
-        <w:pStyle w:val="CommentText"/>
-      </w:pPr>
-      <w:r>
-        <w:rPr>
-          <w:rStyle w:val="CommentReference"/>
-        </w:rPr>
-        <w:annotationRef/>
-      </w:r>
-      <w:r>
-        <w:t>What about bioturbation (e.g., earthworms).</w:t>
-      </w:r>
-    </w:p>
-  </w:comment>
-  <w:comment w:id="61" w:author="Trevor A. Carter" w:date="2021-01-25T15:52:00Z" w:initials="TAC">
-    <w:p>
-      <w:pPr>
-        <w:pStyle w:val="CommentText"/>
-      </w:pPr>
-      <w:r>
-        <w:rPr>
-          <w:rStyle w:val="CommentReference"/>
-        </w:rPr>
-        <w:annotationRef/>
-      </w:r>
-      <w:r>
-        <w:t xml:space="preserve">Citation or examples in other forests? How does this fit into our existing body of knowledge? </w:t>
-      </w:r>
-    </w:p>
-  </w:comment>
-  <w:comment w:id="62" w:author="Brian Buma" w:date="2021-01-25T20:43:00Z" w:initials="BB">
-    <w:p>
-      <w:pPr>
-        <w:pStyle w:val="CommentText"/>
-      </w:pPr>
-      <w:r>
-        <w:rPr>
-          <w:rStyle w:val="CommentReference"/>
-        </w:rPr>
-        <w:annotationRef/>
-      </w:r>
-      <w:r>
-        <w:t>Worth citing and adding a number.</w:t>
-      </w:r>
-    </w:p>
-  </w:comment>
-  <w:comment w:id="64" w:author="Trevor A. Carter" w:date="2021-01-25T15:55:00Z" w:initials="TAC">
-    <w:p>
-      <w:pPr>
-        <w:pStyle w:val="CommentText"/>
-      </w:pPr>
-      <w:r>
-        <w:rPr>
-          <w:rStyle w:val="CommentReference"/>
-        </w:rPr>
-        <w:annotationRef/>
-      </w:r>
-      <w:r>
-        <w:t>This section needs more integration of current research. How do your results span back into the field?</w:t>
-      </w:r>
-    </w:p>
-  </w:comment>
-  <w:comment w:id="63" w:author="Brian Buma" w:date="2021-01-25T20:45:00Z" w:initials="BB">
-    <w:p>
-      <w:pPr>
-        <w:pStyle w:val="CommentText"/>
-      </w:pPr>
-      <w:r>
-        <w:rPr>
-          <w:rStyle w:val="CommentReference"/>
-        </w:rPr>
-        <w:annotationRef/>
-      </w:r>
-      <w:r>
-        <w:t>If you had these data, plotting the age distributions side by side would be nice to see.</w:t>
-      </w:r>
-    </w:p>
-  </w:comment>
-  <w:comment w:id="67" w:author="Brian Buma" w:date="2021-01-25T20:49:00Z" w:initials="BB">
-    <w:p>
-      <w:pPr>
-        <w:pStyle w:val="CommentText"/>
-        <w:rPr>
-          <w:rStyle w:val="CommentReference"/>
-        </w:rPr>
-      </w:pPr>
-      <w:r>
-        <w:rPr>
-          <w:rStyle w:val="CommentReference"/>
-        </w:rPr>
-        <w:annotationRef/>
-      </w:r>
-      <w:r>
-        <w:rPr>
-          <w:rStyle w:val="CommentReference"/>
-        </w:rPr>
-        <w:t xml:space="preserve">Since currently this isn’t in the questions you’re asking this is out of place.  </w:t>
-      </w:r>
-    </w:p>
-    <w:p>
-      <w:pPr>
-        <w:pStyle w:val="CommentText"/>
-        <w:rPr>
-          <w:rStyle w:val="CommentReference"/>
-        </w:rPr>
-      </w:pPr>
-    </w:p>
-    <w:p>
-      <w:pPr>
-        <w:pStyle w:val="CommentText"/>
-      </w:pPr>
-      <w:r>
-        <w:rPr>
-          <w:rStyle w:val="CommentReference"/>
-        </w:rPr>
-        <w:t>Need one of your questions to be something along the lines of basic quantification of charcoal amount and relative percent for comparison to other ecosystems.</w:t>
-      </w:r>
-    </w:p>
-  </w:comment>
-  <w:comment w:id="68" w:author="Brian Buma" w:date="2021-01-25T20:51:00Z" w:initials="BB">
-    <w:p>
-      <w:pPr>
-        <w:pStyle w:val="CommentText"/>
-      </w:pPr>
-      <w:r>
-        <w:rPr>
-          <w:rStyle w:val="CommentReference"/>
-        </w:rPr>
-        <w:annotationRef/>
-      </w:r>
-      <w:r>
-        <w:t>Which ones?</w:t>
-      </w:r>
-    </w:p>
-  </w:comment>
-  <w:comment w:id="69" w:author="Brian Buma" w:date="2021-01-25T20:51:00Z" w:initials="BB">
-    <w:p>
-      <w:pPr>
-        <w:pStyle w:val="CommentText"/>
-      </w:pPr>
-      <w:r>
-        <w:rPr>
-          <w:rStyle w:val="CommentReference"/>
-        </w:rPr>
-        <w:annotationRef/>
-      </w:r>
-      <w:r>
-        <w:rPr>
-          <w:rStyle w:val="CommentReference"/>
-        </w:rPr>
-        <w:t>Should report this.</w:t>
-      </w:r>
-    </w:p>
-  </w:comment>
-  <w:comment w:id="70" w:author="Brian Buma" w:date="2021-01-25T20:53:00Z" w:initials="BB">
-    <w:p>
-      <w:pPr>
-        <w:pStyle w:val="CommentText"/>
-      </w:pPr>
-      <w:r>
-        <w:rPr>
-          <w:rStyle w:val="CommentReference"/>
-        </w:rPr>
-        <w:annotationRef/>
-      </w:r>
-      <w:r>
-        <w:t xml:space="preserve">Sort of a philosophical point in this context, but </w:t>
-      </w:r>
-      <w:proofErr w:type="spellStart"/>
-      <w:r>
-        <w:t>PyC</w:t>
-      </w:r>
-      <w:proofErr w:type="spellEnd"/>
-      <w:r>
-        <w:t xml:space="preserve"> is a continuum anyway so is “actual” the right word?</w:t>
-      </w:r>
-    </w:p>
-  </w:comment>
-  <w:comment w:id="72" w:author="Brian Buma" w:date="2021-01-25T20:53:00Z" w:initials="BB">
+  <w:comment w:id="68" w:author="Brian Buma" w:date="2021-01-25T20:53:00Z" w:initials="BB">
     <w:p>
       <w:pPr>
         <w:pStyle w:val="CommentText"/>
@@ -9556,7 +9507,6 @@
 <w15:commentsEx xmlns:wpc="http://schemas.microsoft.com/office/word/2010/wordprocessingCanvas" xmlns:cx="http://schemas.microsoft.com/office/drawing/2014/chartex" xmlns:cx1="http://schemas.microsoft.com/office/drawing/2015/9/8/chartex" xmlns:cx2="http://schemas.microsoft.com/office/drawing/2015/10/21/chartex" xmlns:cx3="http://schemas.microsoft.com/office/drawing/2016/5/9/chartex" xmlns:cx4="http://schemas.microsoft.com/office/drawing/2016/5/10/chartex" xmlns:cx5="http://schemas.microsoft.com/office/drawing/2016/5/11/chartex" xmlns:cx6="http://schemas.microsoft.com/office/drawing/2016/5/12/chartex" xmlns:cx7="http://schemas.microsoft.com/office/drawing/2016/5/13/chartex" xmlns:cx8="http://schemas.microsoft.com/office/drawing/2016/5/14/chartex" xmlns:mc="http://schemas.openxmlformats.org/markup-compatibility/2006" xmlns:aink="http://schemas.microsoft.com/office/drawing/2016/ink" xmlns:am3d="http://schemas.microsoft.com/office/drawing/2017/model3d" xmlns:o="urn:schemas-microsoft-com:office:office" xmlns:r="http://schemas.openxmlformats.org/officeDocument/2006/relationships" xmlns:m="http://schemas.openxmlformats.org/officeDocument/2006/math" xmlns:v="urn:schemas-microsoft-com:vml" xmlns:wp14="http://schemas.microsoft.com/office/word/2010/wordprocessingDrawing" xmlns:wp="http://schemas.openxmlformats.org/drawingml/2006/wordprocessingDrawing" xmlns:w10="urn:schemas-microsoft-com:office:word" xmlns:w="http://schemas.openxmlformats.org/wordprocessingml/2006/main" xmlns:w14="http://schemas.microsoft.com/office/word/2010/wordml" xmlns:w15="http://schemas.microsoft.com/office/word/2012/wordml" xmlns:w16cex="http://schemas.microsoft.com/office/word/2018/wordml/cex" xmlns:w16cid="http://schemas.microsoft.com/office/word/2016/wordml/cid" xmlns:w16="http://schemas.microsoft.com/office/word/2018/wordml" xmlns:w16se="http://schemas.microsoft.com/office/word/2015/wordml/symex" xmlns:wpg="http://schemas.microsoft.com/office/word/2010/wordprocessingGroup" xmlns:wpi="http://schemas.microsoft.com/office/word/2010/wordprocessingInk" xmlns:wne="http://schemas.microsoft.com/office/word/2006/wordml" xmlns:wps="http://schemas.microsoft.com/office/word/2010/wordprocessingShape" mc:Ignorable="w14 w15 w16se w16cid w16 w16cex wp14">
   <w15:commentEx w15:paraId="5195A585" w15:done="0"/>
   <w15:commentEx w15:paraId="2867767D" w15:done="0"/>
-  <w15:commentEx w15:paraId="4F699F0C" w15:done="0"/>
   <w15:commentEx w15:paraId="23203EE9" w15:done="1"/>
   <w15:commentEx w15:paraId="745F8D8E" w15:done="0"/>
   <w15:commentEx w15:paraId="1CFD8C10" w15:done="0"/>
@@ -9582,9 +9532,7 @@
   <w15:commentEx w15:paraId="1FCC673E" w15:done="0"/>
   <w15:commentEx w15:paraId="59610729" w15:done="0"/>
   <w15:commentEx w15:paraId="4C08DA48" w15:done="0"/>
-  <w15:commentEx w15:paraId="1E67849C" w15:done="0"/>
-  <w15:commentEx w15:paraId="7FB9D7CE" w15:done="0"/>
-  <w15:commentEx w15:paraId="50923E8F" w15:done="0"/>
+  <w15:commentEx w15:paraId="50923E8F" w15:done="1"/>
   <w15:commentEx w15:paraId="3C9F23E8" w15:done="0"/>
   <w15:commentEx w15:paraId="775F82A5" w15:done="0"/>
   <w15:commentEx w15:paraId="43BAEDC9" w15:done="0"/>
@@ -9666,7 +9614,6 @@
 <w16cid:commentsIds xmlns:wpc="http://schemas.microsoft.com/office/word/2010/wordprocessingCanvas" xmlns:cx="http://schemas.microsoft.com/office/drawing/2014/chartex" xmlns:cx1="http://schemas.microsoft.com/office/drawing/2015/9/8/chartex" xmlns:cx2="http://schemas.microsoft.com/office/drawing/2015/10/21/chartex" xmlns:cx3="http://schemas.microsoft.com/office/drawing/2016/5/9/chartex" xmlns:cx4="http://schemas.microsoft.com/office/drawing/2016/5/10/chartex" xmlns:cx5="http://schemas.microsoft.com/office/drawing/2016/5/11/chartex" xmlns:cx6="http://schemas.microsoft.com/office/drawing/2016/5/12/chartex" xmlns:cx7="http://schemas.microsoft.com/office/drawing/2016/5/13/chartex" xmlns:cx8="http://schemas.microsoft.com/office/drawing/2016/5/14/chartex" xmlns:mc="http://schemas.openxmlformats.org/markup-compatibility/2006" xmlns:aink="http://schemas.microsoft.com/office/drawing/2016/ink" xmlns:am3d="http://schemas.microsoft.com/office/drawing/2017/model3d" xmlns:o="urn:schemas-microsoft-com:office:office" xmlns:r="http://schemas.openxmlformats.org/officeDocument/2006/relationships" xmlns:m="http://schemas.openxmlformats.org/officeDocument/2006/math" xmlns:v="urn:schemas-microsoft-com:vml" xmlns:wp14="http://schemas.microsoft.com/office/word/2010/wordprocessingDrawing" xmlns:wp="http://schemas.openxmlformats.org/drawingml/2006/wordprocessingDrawing" xmlns:w10="urn:schemas-microsoft-com:office:word" xmlns:w="http://schemas.openxmlformats.org/wordprocessingml/2006/main" xmlns:w14="http://schemas.microsoft.com/office/word/2010/wordml" xmlns:w15="http://schemas.microsoft.com/office/word/2012/wordml" xmlns:w16cex="http://schemas.microsoft.com/office/word/2018/wordml/cex" xmlns:w16cid="http://schemas.microsoft.com/office/word/2016/wordml/cid" xmlns:w16="http://schemas.microsoft.com/office/word/2018/wordml" xmlns:w16se="http://schemas.microsoft.com/office/word/2015/wordml/symex" xmlns:wpg="http://schemas.microsoft.com/office/word/2010/wordprocessingGroup" xmlns:wpi="http://schemas.microsoft.com/office/word/2010/wordprocessingInk" xmlns:wne="http://schemas.microsoft.com/office/word/2006/wordml" xmlns:wps="http://schemas.microsoft.com/office/word/2010/wordprocessingShape" mc:Ignorable="w14 w15 w16se w16cid w16 w16cex wp14">
   <w16cid:commentId w16cid:paraId="5195A585" w16cid:durableId="23B013D6"/>
   <w16cid:commentId w16cid:paraId="2867767D" w16cid:durableId="23B9A385"/>
-  <w16cid:commentId w16cid:paraId="4F699F0C" w16cid:durableId="23BCEFB9"/>
   <w16cid:commentId w16cid:paraId="23203EE9" w16cid:durableId="23BCEFBA"/>
   <w16cid:commentId w16cid:paraId="745F8D8E" w16cid:durableId="23B9A3A2"/>
   <w16cid:commentId w16cid:paraId="1CFD8C10" w16cid:durableId="23B9A3E2"/>
@@ -9692,8 +9639,6 @@
   <w16cid:commentId w16cid:paraId="1FCC673E" w16cid:durableId="23B9A6CE"/>
   <w16cid:commentId w16cid:paraId="59610729" w16cid:durableId="23B9A7CD"/>
   <w16cid:commentId w16cid:paraId="4C08DA48" w16cid:durableId="23B9A807"/>
-  <w16cid:commentId w16cid:paraId="1E67849C" w16cid:durableId="23BCEFCC"/>
-  <w16cid:commentId w16cid:paraId="7FB9D7CE" w16cid:durableId="23BCEFCD"/>
   <w16cid:commentId w16cid:paraId="50923E8F" w16cid:durableId="23BCEFCE"/>
   <w16cid:commentId w16cid:paraId="3C9F23E8" w16cid:durableId="23B12019"/>
   <w16cid:commentId w16cid:paraId="775F82A5" w16cid:durableId="23B9A878"/>

</xml_diff>

<commit_message>
another pass at addressing lab comments
</commit_message>
<xml_diff>
--- a/docs/manuscript draft/HayesGavin_wd.docx
+++ b/docs/manuscript draft/HayesGavin_wd.docx
@@ -247,11 +247,17 @@
         <w:spacing w:line="480" w:lineRule="auto"/>
       </w:pPr>
       <w:r>
-        <w:t xml:space="preserve">Fire is an important ecological feature in temperate forests </w:t>
+        <w:t>Fire is an important ecological feature in temperate forests</w:t>
+      </w:r>
+      <w:r>
+        <w:t>. Fire regimes are often</w:t>
+      </w:r>
+      <w:r>
+        <w:t xml:space="preserve"> best described and informed by long-term records yet determining past fire regimes may be difficult in ecosystems with limited available fire proxies or histories. We use </w:t>
       </w:r>
       <w:commentRangeStart w:id="1"/>
       <w:r>
-        <w:t xml:space="preserve">best described </w:t>
+        <w:t>radiocarbon</w:t>
       </w:r>
       <w:commentRangeEnd w:id="1"/>
       <w:r>
@@ -261,11 +267,26 @@
         <w:commentReference w:id="1"/>
       </w:r>
       <w:r>
-        <w:t xml:space="preserve">and informed by long-term records yet determining past fire regimes may be difficult in ecosystems with limited available fire proxies or histories. We use </w:t>
+        <w:t xml:space="preserve"> dating and quantification of both soil macro-charcoal and soil and pyrogenic carbon in an old growth redwood stand to examine fire </w:t>
+      </w:r>
+      <w:r>
+        <w:t xml:space="preserve">events </w:t>
+      </w:r>
+      <w:r>
+        <w:t>in redwood forests, an ecosystem with few fire records. We sampled charcoal fragments, soil carbon and soil pyrogenic carbon of soils in the Headwaters Forest Reserve, a protected fragment of old growth redwood in Humboldt County, California</w:t>
+      </w:r>
+      <w:r>
+        <w:t xml:space="preserve"> with the goal of</w:t>
+      </w:r>
+      <w:r>
+        <w:rPr>
+          <w:color w:val="4472C4" w:themeColor="accent1"/>
+        </w:rPr>
+        <w:t xml:space="preserve"> XXX</w:t>
       </w:r>
       <w:commentRangeStart w:id="2"/>
       <w:r>
-        <w:t>radiocarbon</w:t>
+        <w:t>.</w:t>
       </w:r>
       <w:commentRangeEnd w:id="2"/>
       <w:r>
@@ -275,86 +296,35 @@
         <w:commentReference w:id="2"/>
       </w:r>
       <w:r>
-        <w:t xml:space="preserve"> dating and quantification of both soil macro-charcoal and soil and pyrogenic carbon in an old growth redwood stand to examine </w:t>
+        <w:t xml:space="preserve"> Radiocarbon dates from macro-charcoal indicate fire events occurring a maximum of 6,840 calibrated years BP, predating existing records. Composite 14C dates show increased fire activity within the last 1,000 years in synchrony with existing dendrochronological records. Soil C averaged 928 g/m2, of which a high proportion was pyrogenic C (15-30%). Information from this multi-proxy reconstruction clarifies our understanding of the </w:t>
       </w:r>
       <w:commentRangeStart w:id="3"/>
       <w:r>
-        <w:t xml:space="preserve">legacies </w:t>
+        <w:t>nature of coast redwood fires</w:t>
       </w:r>
       <w:commentRangeEnd w:id="3"/>
       <w:r>
+        <w:t>,</w:t>
+      </w:r>
+      <w:r>
         <w:rPr>
           <w:rStyle w:val="CommentReference"/>
         </w:rPr>
         <w:commentReference w:id="3"/>
       </w:r>
       <w:r>
-        <w:t>of fire in redwood forests</w:t>
-      </w:r>
-      <w:del w:id="4" w:author="Trevor A. Carter" w:date="2021-01-25T15:07:00Z">
-        <w:r>
-          <w:delText>, an ecosystem with few fire records</w:delText>
-        </w:r>
-      </w:del>
-      <w:r>
-        <w:t>. We sampled charcoal fragments, soil carbon and soil pyrogenic carbon of soils in the Headwaters Forest Reserve, a protected fragment of old growth redwood in Humboldt County, California</w:t>
-      </w:r>
-      <w:commentRangeStart w:id="5"/>
-      <w:r>
-        <w:t>.</w:t>
-      </w:r>
-      <w:commentRangeEnd w:id="5"/>
+        <w:t xml:space="preserve">, </w:t>
+      </w:r>
+      <w:commentRangeStart w:id="4"/>
+      <w:r>
+        <w:t>contributing to ongoing discussions of coast redwood fire regimes.</w:t>
+      </w:r>
+      <w:commentRangeEnd w:id="4"/>
       <w:r>
         <w:rPr>
           <w:rStyle w:val="CommentReference"/>
         </w:rPr>
-        <w:commentReference w:id="5"/>
-      </w:r>
-      <w:r>
-        <w:t xml:space="preserve"> Radiocarbon dates from macro-charcoal indicate fire events occurring a maximum of 6,840 calibrated years BP, predating existing records. Composite 14C dates show increased fire activity within the last 1,000 years in synchrony with existing dendrochronological records. Soil C averaged 928 g/m2, of which a high proportion was pyrogenic C (15-30%). Information from this multi-proxy reconstruction clarifies our understanding of the </w:t>
-      </w:r>
-      <w:commentRangeStart w:id="6"/>
-      <w:r>
-        <w:t>nature of coast redwood fires</w:t>
-      </w:r>
-      <w:commentRangeStart w:id="7"/>
-      <w:commentRangeEnd w:id="6"/>
-      <w:ins w:id="8" w:author="Trevor A. Carter" w:date="2021-01-28T08:09:00Z">
-        <w:r>
-          <w:t>,</w:t>
-        </w:r>
-      </w:ins>
-      <w:commentRangeEnd w:id="7"/>
-      <w:r>
-        <w:rPr>
-          <w:rStyle w:val="CommentReference"/>
-        </w:rPr>
-        <w:commentReference w:id="7"/>
-      </w:r>
-      <w:r>
-        <w:rPr>
-          <w:rStyle w:val="CommentReference"/>
-        </w:rPr>
-        <w:commentReference w:id="6"/>
-      </w:r>
-      <w:ins w:id="9" w:author="Hayes, Katherine" w:date="2021-01-28T08:09:00Z">
-        <w:r>
-          <w:t>,</w:t>
-        </w:r>
-      </w:ins>
-      <w:r>
-        <w:t xml:space="preserve"> </w:t>
-      </w:r>
-      <w:commentRangeStart w:id="10"/>
-      <w:r>
-        <w:t>contributing to ongoing discussions of coast redwood fire regimes.</w:t>
-      </w:r>
-      <w:commentRangeEnd w:id="10"/>
-      <w:r>
-        <w:rPr>
-          <w:rStyle w:val="CommentReference"/>
-        </w:rPr>
-        <w:commentReference w:id="10"/>
+        <w:commentReference w:id="4"/>
       </w:r>
       <w:r>
         <w:br w:type="page"/>
@@ -365,12 +335,12 @@
         <w:pStyle w:val="Heading1"/>
         <w:spacing w:line="480" w:lineRule="auto"/>
       </w:pPr>
-      <w:commentRangeStart w:id="11"/>
+      <w:commentRangeStart w:id="5"/>
       <w:r>
         <w:lastRenderedPageBreak/>
         <w:t>1. Introduction</w:t>
       </w:r>
-      <w:commentRangeEnd w:id="11"/>
+      <w:commentRangeEnd w:id="5"/>
       <w:r>
         <w:rPr>
           <w:rStyle w:val="CommentReference"/>
@@ -378,7 +348,7 @@
           <w:b w:val="0"/>
           <w:color w:val="auto"/>
         </w:rPr>
-        <w:commentReference w:id="11"/>
+        <w:commentReference w:id="5"/>
       </w:r>
     </w:p>
     <w:p>
@@ -422,19 +392,19 @@
         </w:rPr>
         <w:t xml:space="preserve"> (Whitlock et al. 2003, Gavin et al. 2007)</w:t>
       </w:r>
-      <w:commentRangeStart w:id="12"/>
+      <w:commentRangeStart w:id="6"/>
       <w:r>
         <w:rPr>
           <w:color w:val="000000"/>
         </w:rPr>
         <w:t>.</w:t>
       </w:r>
-      <w:commentRangeEnd w:id="12"/>
+      <w:commentRangeEnd w:id="6"/>
       <w:r>
         <w:rPr>
           <w:rStyle w:val="CommentReference"/>
         </w:rPr>
-        <w:commentReference w:id="12"/>
+        <w:commentReference w:id="6"/>
       </w:r>
       <w:r>
         <w:rPr>
@@ -453,21 +423,21 @@
       <w:r>
         <w:t xml:space="preserve"> et al. 2009). Additionally, millennial-scale fire records clarify historic and pre-historic ranges of fire variability, </w:t>
       </w:r>
-      <w:commentRangeStart w:id="13"/>
+      <w:commentRangeStart w:id="7"/>
       <w:r>
         <w:t xml:space="preserve">contextualizing </w:t>
       </w:r>
-      <w:commentRangeEnd w:id="13"/>
+      <w:commentRangeEnd w:id="7"/>
       <w:r>
         <w:rPr>
           <w:rStyle w:val="CommentReference"/>
         </w:rPr>
-        <w:commentReference w:id="13"/>
+        <w:commentReference w:id="7"/>
       </w:r>
       <w:r>
         <w:t xml:space="preserve">modern shifts in variability. </w:t>
       </w:r>
-      <w:commentRangeStart w:id="14"/>
+      <w:commentRangeStart w:id="8"/>
       <w:r>
         <w:rPr>
           <w:color w:val="000000"/>
@@ -540,12 +510,12 @@
       <w:r>
         <w:t xml:space="preserve"> millennial-scale fire patterns in ecosystems without reliable fire records, tree rings or appropriate and accessible lacustrine depositional settings will require insight from novel fire proxies and archives.</w:t>
       </w:r>
-      <w:commentRangeEnd w:id="14"/>
+      <w:commentRangeEnd w:id="8"/>
       <w:r>
         <w:rPr>
           <w:rStyle w:val="CommentReference"/>
         </w:rPr>
-        <w:commentReference w:id="14"/>
+        <w:commentReference w:id="8"/>
       </w:r>
       <w:r>
         <w:t xml:space="preserve"> </w:t>
@@ -617,68 +587,60 @@
       </w:r>
       <w:proofErr w:type="gramEnd"/>
       <w:r>
-        <w:t xml:space="preserve"> reserve the term ‘charcoal’ specifically to refer to macroscopic fragments of partially combusted material (Knicker 2001, Bird et al. 2015, Schmidt and Noack 2000). The presence and distribution of soil charcoal and pyrogenic carbon within soil is a meaningful proxy of </w:t>
-      </w:r>
-      <w:commentRangeStart w:id="15"/>
-      <w:r>
-        <w:t xml:space="preserve">fire history </w:t>
-      </w:r>
-      <w:commentRangeEnd w:id="15"/>
+        <w:t xml:space="preserve"> reserve the term ‘charcoal’ specifically to refer to macroscopic fragments of partially combusted material (Knicker 2001, Bird et al. 2015, Schmidt and Noack 2000). The presence and distribution of soil charcoal and pyrogenic carbon within soil is a meaningful proxy of fire history </w:t>
+      </w:r>
+      <w:r>
+        <w:t xml:space="preserve">since it can potentially communicate information about the age and spatial location of </w:t>
+      </w:r>
+      <w:r>
+        <w:lastRenderedPageBreak/>
+        <w:t xml:space="preserve">past fires </w:t>
+      </w:r>
+      <w:r>
+        <w:t xml:space="preserve">(Gavin et al. 2007, Ohlson and </w:t>
+      </w:r>
+      <w:proofErr w:type="spellStart"/>
+      <w:r>
+        <w:t>Tryterud</w:t>
+      </w:r>
+      <w:proofErr w:type="spellEnd"/>
+      <w:r>
+        <w:t xml:space="preserve"> 2000). Soil charcoal is often both spatially constrained and temporally persistent</w:t>
+      </w:r>
+      <w:r>
+        <w:t xml:space="preserve"> ()</w:t>
+      </w:r>
+      <w:r>
+        <w:t xml:space="preserve">: in systems without substantial soil movement, the presence of soil charcoal </w:t>
+      </w:r>
+      <w:r>
+        <w:t xml:space="preserve">reflects the </w:t>
+      </w:r>
+      <w:r>
+        <w:t xml:space="preserve">specific </w:t>
+      </w:r>
+      <w:r>
+        <w:t xml:space="preserve">location of a </w:t>
+      </w:r>
+      <w:r>
+        <w:t xml:space="preserve">fire (Gavin et al. 2007, Clark 1988). </w:t>
+      </w:r>
+      <w:r>
+        <w:t xml:space="preserve">Additionally, </w:t>
+      </w:r>
+      <w:r>
+        <w:t>charcoal incorporated into forest soils may reside for thousands of years (</w:t>
+      </w:r>
+      <w:commentRangeStart w:id="9"/>
+      <w:r>
+        <w:t>cite</w:t>
+      </w:r>
+      <w:commentRangeEnd w:id="9"/>
       <w:r>
         <w:rPr>
           <w:rStyle w:val="CommentReference"/>
         </w:rPr>
-        <w:commentReference w:id="15"/>
-      </w:r>
-      <w:r>
-        <w:t xml:space="preserve">(Gavin et al. 2007, Ohlson and </w:t>
-      </w:r>
-      <w:proofErr w:type="spellStart"/>
-      <w:r>
-        <w:t>Tryterud</w:t>
-      </w:r>
-      <w:proofErr w:type="spellEnd"/>
-      <w:r>
-        <w:t xml:space="preserve"> 2000). Soil charcoal is often both spatially </w:t>
-      </w:r>
-      <w:r>
-        <w:lastRenderedPageBreak/>
-        <w:t>constrained and temporally persistent</w:t>
-      </w:r>
-      <w:r>
-        <w:t xml:space="preserve"> ()</w:t>
-      </w:r>
-      <w:r>
-        <w:t xml:space="preserve">: in systems without substantial soil movement, the presence of soil charcoal </w:t>
-      </w:r>
-      <w:r>
-        <w:t xml:space="preserve">reflects the </w:t>
-      </w:r>
-      <w:r>
-        <w:t xml:space="preserve">specific </w:t>
-      </w:r>
-      <w:r>
-        <w:t xml:space="preserve">location of a </w:t>
-      </w:r>
-      <w:r>
-        <w:t xml:space="preserve">fire (Gavin et al. 2007, Clark 1988). </w:t>
-      </w:r>
-      <w:r>
-        <w:t xml:space="preserve">Additionally, </w:t>
-      </w:r>
-      <w:r>
-        <w:t>charcoal incorporated into forest soils may reside for thousands of years (</w:t>
-      </w:r>
-      <w:commentRangeStart w:id="16"/>
-      <w:r>
-        <w:t>cite</w:t>
-      </w:r>
-      <w:commentRangeEnd w:id="16"/>
-      <w:r>
-        <w:rPr>
-          <w:rStyle w:val="CommentReference"/>
-        </w:rPr>
-        <w:commentReference w:id="16"/>
+        <w:commentReference w:id="9"/>
       </w:r>
       <w:r>
         <w:t xml:space="preserve">), allowing charcoal to serve as an archive of fire history that both overlaps and predates tree-ring and anthropogenic records (Bird et al. 2015). </w:t>
@@ -709,7 +671,6 @@
         <w:spacing w:after="240" w:line="480" w:lineRule="auto"/>
         <w:ind w:firstLine="720"/>
         <w:rPr>
-          <w:ins w:id="17" w:author="Brian Buma" w:date="2021-01-28T08:08:00Z"/>
           <w:color w:val="000000"/>
         </w:rPr>
       </w:pPr>
@@ -719,19 +680,19 @@
         </w:rPr>
         <w:t xml:space="preserve">The characteristics and dynamics of the </w:t>
       </w:r>
-      <w:commentRangeStart w:id="18"/>
+      <w:commentRangeStart w:id="10"/>
       <w:r>
         <w:rPr>
           <w:color w:val="000000"/>
         </w:rPr>
         <w:t>coast redwood fire regime</w:t>
       </w:r>
-      <w:commentRangeEnd w:id="18"/>
+      <w:commentRangeEnd w:id="10"/>
       <w:r>
         <w:rPr>
           <w:rStyle w:val="CommentReference"/>
         </w:rPr>
-        <w:commentReference w:id="18"/>
+        <w:commentReference w:id="10"/>
       </w:r>
       <w:r>
         <w:rPr>
@@ -756,29 +717,11 @@
       </w:r>
       <w:proofErr w:type="spellEnd"/>
       <w:r>
-        <w:t xml:space="preserve"> sprouting and thick bark that suggest a much longer co-existence with frequent fire (Sawyer et al. 2000). </w:t>
-      </w:r>
-      <w:commentRangeStart w:id="19"/>
-      <w:r>
-        <w:t xml:space="preserve">Current increases in the intensity and frequency of wildfires across the western United States have </w:t>
-      </w:r>
-      <w:commentRangeStart w:id="20"/>
-      <w:r>
-        <w:t>sparked</w:t>
-      </w:r>
-      <w:commentRangeEnd w:id="20"/>
-      <w:r>
-        <w:rPr>
-          <w:rStyle w:val="CommentReference"/>
-        </w:rPr>
-        <w:commentReference w:id="20"/>
-      </w:r>
-      <w:r>
-        <w:t xml:space="preserve"> concern about the consequences of </w:t>
+        <w:t xml:space="preserve"> sprouting and thick bark that suggest a much longer co-existence with frequent fire (Sawyer et al. 2000). Current increases in the intensity and frequency </w:t>
       </w:r>
       <w:r>
         <w:lastRenderedPageBreak/>
-        <w:t>frequent burning in coast redwood stands (</w:t>
+        <w:t>of wildfires across the western United States have sparked concern about the consequences of frequent burning in coast redwood stands (</w:t>
       </w:r>
       <w:proofErr w:type="spellStart"/>
       <w:r>
@@ -787,13 +730,6 @@
       <w:proofErr w:type="spellEnd"/>
       <w:r>
         <w:t xml:space="preserve"> et al. 2006, Fried at al. 2004). Despite their importance for XYZ), few traditional paleoecological records of fire are available. Additionally, redwood tree rings can be difficult to date (cite), and few lakes exist in the region with adequate sediment deposition (citation: me) highlighting the importance of using alternative techniques to accurately reconstruct stand fire dynamics.</w:t>
-      </w:r>
-      <w:commentRangeEnd w:id="19"/>
-      <w:r>
-        <w:rPr>
-          <w:rStyle w:val="CommentReference"/>
-        </w:rPr>
-        <w:commentReference w:id="19"/>
       </w:r>
     </w:p>
     <w:p>
@@ -804,21 +740,21 @@
           <w:color w:val="000000"/>
         </w:rPr>
       </w:pPr>
-      <w:commentRangeStart w:id="21"/>
+      <w:commentRangeStart w:id="11"/>
       <w:r>
         <w:t xml:space="preserve">No previous research has evaluated either the carbon or pyrogenic carbon content of coast redwood mineral soils. Advances in charcoal and carbon quantification methods present a unique opportunity to investigate how fire has influenced characteristics of soil and carbon cycles within old growth coast redwood forests. </w:t>
       </w:r>
-      <w:commentRangeEnd w:id="21"/>
+      <w:commentRangeEnd w:id="11"/>
       <w:r>
         <w:rPr>
           <w:rStyle w:val="CommentReference"/>
         </w:rPr>
-        <w:commentReference w:id="21"/>
+        <w:commentReference w:id="11"/>
       </w:r>
       <w:r>
         <w:t>To establish a baseline understanding of soil carbon and charcoal dynamics within coast redwoods, we asked the following research questions: 1</w:t>
       </w:r>
-      <w:commentRangeStart w:id="22"/>
+      <w:commentRangeStart w:id="12"/>
       <w:r>
         <w:t>) Is there a charcoal stratigraphy within mineral soils in old growth coast redwood forests?</w:t>
       </w:r>
@@ -850,7 +786,7 @@
         </w:rPr>
         <w:t>does pyrogenic carbon in redwood soils persist long enough to act as a record of fire history predating tree ring or historical records?</w:t>
       </w:r>
-      <w:commentRangeEnd w:id="22"/>
+      <w:commentRangeEnd w:id="12"/>
       <w:r>
         <w:rPr>
           <w:strike/>
@@ -863,7 +799,7 @@
           <w:rStyle w:val="CommentReference"/>
           <w:strike/>
         </w:rPr>
-        <w:commentReference w:id="22"/>
+        <w:commentReference w:id="12"/>
       </w:r>
       <w:r>
         <w:rPr>
@@ -907,21 +843,7 @@
         <w:ind w:firstLine="720"/>
       </w:pPr>
       <w:r>
-        <w:t xml:space="preserve">We sampled organic and mineral soils in old growth coast redwood forests within the Elk River and Salmon Creek watersheds at the Headwaters Forest Reserve in Humboldt County, California. Elevation ranges from 100 to 2,000 </w:t>
-      </w:r>
-      <w:commentRangeStart w:id="23"/>
-      <w:r>
-        <w:t>feet</w:t>
-      </w:r>
-      <w:commentRangeEnd w:id="23"/>
-      <w:r>
-        <w:rPr>
-          <w:rStyle w:val="CommentReference"/>
-        </w:rPr>
-        <w:commentReference w:id="23"/>
-      </w:r>
-      <w:r>
-        <w:t xml:space="preserve">. Soils are mostly shallow (&gt;1m) and are a mix of </w:t>
+        <w:t xml:space="preserve">We sampled organic and mineral soils in old growth coast redwood forests within the Elk River and Salmon Creek watersheds at the Headwaters Forest Reserve in Humboldt County, California. Elevation ranges from 100 to 2,000 feet. Soils are mostly shallow (&gt;1m) and are a mix of </w:t>
       </w:r>
       <w:proofErr w:type="spellStart"/>
       <w:r>
@@ -937,17 +859,17 @@
       </w:r>
       <w:proofErr w:type="spellEnd"/>
       <w:r>
-        <w:t xml:space="preserve"> (BLM data, unpublished). The climate is maritime: cool and wet winters are followed by warm, cloudy summers. </w:t>
+        <w:t xml:space="preserve"> (BLM data, unpublished). The climate is maritime: cool and wet </w:t>
+      </w:r>
+      <w:r>
+        <w:lastRenderedPageBreak/>
+        <w:t xml:space="preserve">winters are followed by warm, cloudy summers. </w:t>
       </w:r>
       <w:r>
         <w:t>We sampled only</w:t>
       </w:r>
       <w:r>
-        <w:t xml:space="preserve"> old-growth stands of coast </w:t>
-      </w:r>
-      <w:r>
-        <w:lastRenderedPageBreak/>
-        <w:t>redwoods, an ecosystem dominated by coast redwood in the overstory, but with occasional Douglas-fir (</w:t>
+        <w:t xml:space="preserve"> old-growth stands of coast redwoods, an ecosystem dominated by coast redwood in the overstory, but with occasional Douglas-fir (</w:t>
       </w:r>
       <w:proofErr w:type="spellStart"/>
       <w:r>
@@ -1085,19 +1007,19 @@
         </w:rPr>
         <w:t>Figure 1. Map of study sites within Headwaters Forest Reserve</w:t>
       </w:r>
-      <w:commentRangeStart w:id="24"/>
+      <w:commentRangeStart w:id="13"/>
       <w:r>
         <w:rPr>
           <w:b/>
         </w:rPr>
         <w:t>.</w:t>
       </w:r>
-      <w:commentRangeEnd w:id="24"/>
+      <w:commentRangeEnd w:id="13"/>
       <w:r>
         <w:rPr>
           <w:rStyle w:val="CommentReference"/>
         </w:rPr>
-        <w:commentReference w:id="24"/>
+        <w:commentReference w:id="13"/>
       </w:r>
       <w:r>
         <w:rPr>
@@ -1121,19 +1043,19 @@
       <w:r>
         <w:t xml:space="preserve"> but at a </w:t>
       </w:r>
-      <w:commentRangeStart w:id="25"/>
+      <w:commentRangeStart w:id="14"/>
       <w:r>
         <w:t xml:space="preserve">minimum 50-m </w:t>
       </w:r>
       <w:r>
         <w:t xml:space="preserve">distance </w:t>
       </w:r>
-      <w:commentRangeEnd w:id="25"/>
+      <w:commentRangeEnd w:id="14"/>
       <w:r>
         <w:rPr>
           <w:rStyle w:val="CommentReference"/>
         </w:rPr>
-        <w:commentReference w:id="25"/>
+        <w:commentReference w:id="14"/>
       </w:r>
       <w:r>
         <w:t>from past disturbances such as logging or road construction</w:t>
@@ -1145,32 +1067,32 @@
         <w:rPr>
           <w:color w:val="4472C4" w:themeColor="accent1"/>
         </w:rPr>
-        <w:t xml:space="preserve">to avoid …. </w:t>
-      </w:r>
-      <w:commentRangeStart w:id="26"/>
+        <w:t>to avoid …</w:t>
+      </w:r>
+      <w:proofErr w:type="gramStart"/>
+      <w:r>
+        <w:rPr>
+          <w:color w:val="4472C4" w:themeColor="accent1"/>
+        </w:rPr>
+        <w:t xml:space="preserve">. </w:t>
+      </w:r>
       <w:r>
         <w:t>.</w:t>
       </w:r>
-      <w:commentRangeEnd w:id="26"/>
+      <w:proofErr w:type="gramEnd"/>
+      <w:r>
+        <w:t xml:space="preserve"> We established </w:t>
+      </w:r>
+      <w:commentRangeStart w:id="15"/>
+      <w:r>
+        <w:t>20 sampling sites, primarily on ridgetops (n =16)</w:t>
+      </w:r>
+      <w:commentRangeEnd w:id="15"/>
       <w:r>
         <w:rPr>
           <w:rStyle w:val="CommentReference"/>
         </w:rPr>
-        <w:commentReference w:id="26"/>
-      </w:r>
-      <w:r>
-        <w:t xml:space="preserve"> We established </w:t>
-      </w:r>
-      <w:commentRangeStart w:id="27"/>
-      <w:r>
-        <w:t>20 sampling sites, primarily on ridgetops (n =16)</w:t>
-      </w:r>
-      <w:commentRangeEnd w:id="27"/>
-      <w:r>
-        <w:rPr>
-          <w:rStyle w:val="CommentReference"/>
-        </w:rPr>
-        <w:commentReference w:id="27"/>
+        <w:commentReference w:id="15"/>
       </w:r>
       <w:r>
         <w:t>, excluding steep slopes or valley bottoms</w:t>
@@ -1188,7 +1110,11 @@
         <w:t xml:space="preserve">ed </w:t>
       </w:r>
       <w:r>
-        <w:t xml:space="preserve">a more conservative estimate of charcoal presence and abundance. One valley-bottom site (EELS_01) was sampled opportunistically for comparison. </w:t>
+        <w:t xml:space="preserve">a more conservative </w:t>
+      </w:r>
+      <w:r>
+        <w:lastRenderedPageBreak/>
+        <w:t xml:space="preserve">estimate of charcoal presence and abundance. One valley-bottom site (EELS_01) was sampled opportunistically for comparison. </w:t>
       </w:r>
     </w:p>
     <w:p>
@@ -1197,7 +1123,6 @@
         <w:ind w:firstLine="720"/>
       </w:pPr>
       <w:r>
-        <w:lastRenderedPageBreak/>
         <w:t>We sample</w:t>
       </w:r>
       <w:r>
@@ -1250,16 +1175,16 @@
       <w:r>
         <w:t xml:space="preserve">) driven into the soil up to 30 cm deep. We removed coarse litter prior to sampling, </w:t>
       </w:r>
-      <w:commentRangeStart w:id="28"/>
+      <w:commentRangeStart w:id="16"/>
       <w:r>
         <w:t xml:space="preserve">but did not distinguish between O, A, and B horizons due to a lack of distinct boundaries.  </w:t>
       </w:r>
-      <w:commentRangeEnd w:id="28"/>
+      <w:commentRangeEnd w:id="16"/>
       <w:r>
         <w:rPr>
           <w:rStyle w:val="CommentReference"/>
         </w:rPr>
-        <w:commentReference w:id="28"/>
+        <w:commentReference w:id="16"/>
       </w:r>
     </w:p>
     <w:p>
@@ -1275,7 +1200,7 @@
         <w:spacing w:line="480" w:lineRule="auto"/>
         <w:ind w:firstLine="720"/>
       </w:pPr>
-      <w:commentRangeStart w:id="29"/>
+      <w:commentRangeStart w:id="17"/>
       <w:r>
         <w:t xml:space="preserve">To identify </w:t>
       </w:r>
@@ -1291,12 +1216,12 @@
       <w:r>
         <w:t>vailable in charcoal in redwood soils and to establish whether charcoal in redwood mineral soils is stratified</w:t>
       </w:r>
-      <w:commentRangeEnd w:id="29"/>
+      <w:commentRangeEnd w:id="17"/>
       <w:r>
         <w:rPr>
           <w:rStyle w:val="CommentReference"/>
         </w:rPr>
-        <w:commentReference w:id="29"/>
+        <w:commentReference w:id="17"/>
       </w:r>
       <w:r>
         <w:t xml:space="preserve">, </w:t>
@@ -1312,7 +1237,7 @@
       <w:pPr>
         <w:pStyle w:val="Heading2"/>
       </w:pPr>
-      <w:commentRangeStart w:id="30"/>
+      <w:commentRangeStart w:id="18"/>
       <w:r>
         <w:t xml:space="preserve">2.3 </w:t>
       </w:r>
@@ -1324,7 +1249,7 @@
       <w:r>
         <w:t xml:space="preserve"> Quantification</w:t>
       </w:r>
-      <w:commentRangeEnd w:id="30"/>
+      <w:commentRangeEnd w:id="18"/>
       <w:r>
         <w:rPr>
           <w:rStyle w:val="CommentReference"/>
@@ -1333,7 +1258,7 @@
           <w:i w:val="0"/>
           <w:color w:val="auto"/>
         </w:rPr>
-        <w:commentReference w:id="30"/>
+        <w:commentReference w:id="18"/>
       </w:r>
     </w:p>
     <w:p>
@@ -1341,136 +1266,136 @@
         <w:spacing w:line="480" w:lineRule="auto"/>
         <w:ind w:firstLine="720"/>
         <w:rPr>
+          <w:color w:val="4472C4" w:themeColor="accent1"/>
+        </w:rPr>
+      </w:pPr>
+      <w:r>
+        <w:t xml:space="preserve">To quantify </w:t>
+      </w:r>
+      <w:proofErr w:type="spellStart"/>
+      <w:r>
+        <w:t>PyC</w:t>
+      </w:r>
+      <w:proofErr w:type="spellEnd"/>
+      <w:r>
+        <w:t xml:space="preserve"> within redwood soils, we relied on two known methods of soil </w:t>
+      </w:r>
+      <w:proofErr w:type="spellStart"/>
+      <w:r>
+        <w:t>PyC</w:t>
+      </w:r>
+      <w:proofErr w:type="spellEnd"/>
+      <w:r>
+        <w:t xml:space="preserve"> and charcoal quantification methods: physical charcoal quantification </w:t>
+      </w:r>
+      <w:r>
+        <w:t xml:space="preserve">(Clark 1988) </w:t>
+      </w:r>
+      <w:r>
+        <w:t xml:space="preserve">and acid-peroxide digestion. </w:t>
+      </w:r>
+      <w:r>
+        <w:rPr>
           <w:color w:val="000000"/>
         </w:rPr>
-      </w:pPr>
-      <w:r>
-        <w:t xml:space="preserve">To quantify </w:t>
+        <w:t xml:space="preserve">Physical quantification is </w:t>
+      </w:r>
+      <w:r>
+        <w:rPr>
+          <w:color w:val="000000"/>
+        </w:rPr>
+        <w:t>a more</w:t>
+      </w:r>
+      <w:r>
+        <w:rPr>
+          <w:color w:val="000000"/>
+        </w:rPr>
+        <w:t xml:space="preserve"> traditional</w:t>
+      </w:r>
+      <w:r>
+        <w:rPr>
+          <w:color w:val="000000"/>
+        </w:rPr>
+        <w:t xml:space="preserve"> </w:t>
+      </w:r>
+      <w:proofErr w:type="gramStart"/>
+      <w:r>
+        <w:rPr>
+          <w:color w:val="000000"/>
+        </w:rPr>
+        <w:t>approach</w:t>
+      </w:r>
+      <w:r>
+        <w:rPr>
+          <w:color w:val="000000"/>
+        </w:rPr>
+        <w:t>, but</w:t>
+      </w:r>
+      <w:proofErr w:type="gramEnd"/>
+      <w:r>
+        <w:rPr>
+          <w:color w:val="000000"/>
+        </w:rPr>
+        <w:t xml:space="preserve"> requires much more time </w:t>
+      </w:r>
+      <w:r>
+        <w:rPr>
+          <w:color w:val="000000"/>
+        </w:rPr>
+        <w:lastRenderedPageBreak/>
+        <w:t>and labor</w:t>
+      </w:r>
+      <w:r>
+        <w:rPr>
+          <w:color w:val="000000"/>
+        </w:rPr>
+        <w:t xml:space="preserve"> (Clark 1988, probably a better one too)</w:t>
+      </w:r>
+      <w:r>
+        <w:rPr>
+          <w:color w:val="000000"/>
+        </w:rPr>
+        <w:t xml:space="preserve">, while acid-peroxide digestion, established by </w:t>
       </w:r>
       <w:proofErr w:type="spellStart"/>
       <w:r>
-        <w:t>PyC</w:t>
+        <w:rPr>
+          <w:color w:val="000000"/>
+        </w:rPr>
+        <w:t>Kurth</w:t>
       </w:r>
       <w:proofErr w:type="spellEnd"/>
       <w:r>
-        <w:t xml:space="preserve"> within redwood soils, we relied on two known methods of soil </w:t>
-      </w:r>
-      <w:proofErr w:type="spellStart"/>
-      <w:r>
-        <w:t>PyC</w:t>
-      </w:r>
-      <w:proofErr w:type="spellEnd"/>
-      <w:r>
-        <w:t xml:space="preserve"> and charcoal quantification methods: physical charcoal quantification </w:t>
-      </w:r>
-      <w:r>
-        <w:t xml:space="preserve">(Clark 1988) </w:t>
-      </w:r>
-      <w:r>
-        <w:t xml:space="preserve">and acid-peroxide digestion. </w:t>
-      </w:r>
-      <w:r>
         <w:rPr>
           <w:color w:val="000000"/>
         </w:rPr>
-        <w:t xml:space="preserve">Physical quantification is </w:t>
+        <w:t xml:space="preserve"> et al. 2006 and others (Pingree et al. 2012), requires no physical counting of particles,</w:t>
       </w:r>
       <w:r>
         <w:rPr>
           <w:color w:val="000000"/>
         </w:rPr>
-        <w:t>a more</w:t>
+        <w:t xml:space="preserve"> and potentially captures a greater range of pyrogenic materials</w:t>
       </w:r>
       <w:r>
         <w:rPr>
           <w:color w:val="000000"/>
         </w:rPr>
-        <w:t xml:space="preserve"> traditional</w:t>
+        <w:t xml:space="preserve">. We used both methods in order to compare and report any difference in results between the two. </w:t>
       </w:r>
       <w:r>
         <w:rPr>
           <w:color w:val="000000"/>
         </w:rPr>
-        <w:t xml:space="preserve"> </w:t>
-      </w:r>
-      <w:proofErr w:type="gramStart"/>
+        <w:t xml:space="preserve">Prior to both quantification procedures, we dried bulk soil samples in an oven at </w:t>
+      </w:r>
+      <w:r>
+        <w:t>60</w:t>
+      </w:r>
       <w:r>
         <w:rPr>
           <w:color w:val="000000"/>
         </w:rPr>
-        <w:t>approach</w:t>
-      </w:r>
-      <w:r>
-        <w:rPr>
-          <w:color w:val="000000"/>
-        </w:rPr>
-        <w:t>, but</w:t>
-      </w:r>
-      <w:proofErr w:type="gramEnd"/>
-      <w:r>
-        <w:rPr>
-          <w:color w:val="000000"/>
-        </w:rPr>
-        <w:t xml:space="preserve"> requires much more time and labor</w:t>
-      </w:r>
-      <w:r>
-        <w:rPr>
-          <w:color w:val="000000"/>
-        </w:rPr>
-        <w:t xml:space="preserve"> (Clark 1988, probably a better one too)</w:t>
-      </w:r>
-      <w:r>
-        <w:rPr>
-          <w:color w:val="000000"/>
-        </w:rPr>
-        <w:t xml:space="preserve">, while acid-peroxide digestion, established by </w:t>
-      </w:r>
-      <w:proofErr w:type="spellStart"/>
-      <w:r>
-        <w:rPr>
-          <w:color w:val="000000"/>
-        </w:rPr>
-        <w:t>Kurth</w:t>
-      </w:r>
-      <w:proofErr w:type="spellEnd"/>
-      <w:r>
-        <w:rPr>
-          <w:color w:val="000000"/>
-        </w:rPr>
-        <w:t xml:space="preserve"> et al. 2006 and others (Pingree et al. 2012), requires no physical counting of particles,</w:t>
-      </w:r>
-      <w:r>
-        <w:rPr>
-          <w:color w:val="000000"/>
-        </w:rPr>
-        <w:t xml:space="preserve"> and </w:t>
-      </w:r>
-      <w:r>
-        <w:rPr>
-          <w:color w:val="000000"/>
-        </w:rPr>
-        <w:lastRenderedPageBreak/>
-        <w:t>potentially captures a greater range of pyrogenic materials</w:t>
-      </w:r>
-      <w:r>
-        <w:rPr>
-          <w:color w:val="000000"/>
-        </w:rPr>
-        <w:t xml:space="preserve">. We used both methods in order to compare and report any difference in results between the two. </w:t>
-      </w:r>
-      <w:r>
-        <w:rPr>
-          <w:color w:val="000000"/>
-        </w:rPr>
-        <w:t xml:space="preserve">Prior to both quantification procedures, we dried bulk soil samples in an oven at </w:t>
-      </w:r>
-      <w:r>
-        <w:t>60</w:t>
-      </w:r>
-      <w:r>
-        <w:rPr>
-          <w:color w:val="000000"/>
-        </w:rPr>
         <w:t>°</w:t>
       </w:r>
       <w:r>
@@ -1482,24 +1407,19 @@
       <w:r>
         <w:t xml:space="preserve">. </w:t>
       </w:r>
+      <w:r>
+        <w:rPr>
+          <w:color w:val="4472C4" w:themeColor="accent1"/>
+        </w:rPr>
+        <w:t xml:space="preserve">Bulk density was estimated by … </w:t>
+      </w:r>
     </w:p>
     <w:p>
       <w:pPr>
         <w:pStyle w:val="Heading3"/>
       </w:pPr>
-      <w:commentRangeStart w:id="31"/>
       <w:r>
         <w:t>2.3.1 Physical Charcoal Quantification</w:t>
-      </w:r>
-      <w:commentRangeEnd w:id="31"/>
-      <w:r>
-        <w:rPr>
-          <w:rStyle w:val="CommentReference"/>
-          <w:rFonts w:eastAsia="Times New Roman" w:cs="Times New Roman"/>
-          <w:i w:val="0"/>
-          <w:color w:val="auto"/>
-        </w:rPr>
-        <w:commentReference w:id="31"/>
       </w:r>
     </w:p>
     <w:p>
@@ -1691,7 +1611,11 @@
       </w:r>
       <w:proofErr w:type="spellEnd"/>
       <w:r>
-        <w:t>) wrapped in aluminum foil at 450</w:t>
+        <w:t xml:space="preserve">) wrapped in aluminum </w:t>
+      </w:r>
+      <w:r>
+        <w:lastRenderedPageBreak/>
+        <w:t>foil at 450</w:t>
       </w:r>
       <w:r>
         <w:rPr>
@@ -1755,7 +1679,6 @@
         <w:ind w:firstLine="720"/>
       </w:pPr>
       <w:r>
-        <w:lastRenderedPageBreak/>
         <w:t xml:space="preserve">We determined the percent of carbon present in soil and digested soil samples using a Mass Spectrometer at the Laboratory of Stable Isotope Ecology, University of Miami. We report Total C following digestion as charcoal C and assume that all non-charcoal organic C was consumed during peroxide-acid digestion. </w:t>
       </w:r>
     </w:p>
@@ -1775,11 +1698,9 @@
       <w:r>
         <w:t>We calibrated radiocarbon dates using the CALIB 5.0.1 program based on the INTCAL13 calibration curve (Reimer et al. 2013</w:t>
       </w:r>
-      <w:proofErr w:type="gramStart"/>
-      <w:r>
-        <w:t>), and</w:t>
-      </w:r>
-      <w:proofErr w:type="gramEnd"/>
+      <w:r>
+        <w:t>) and</w:t>
+      </w:r>
       <w:r>
         <w:t xml:space="preserve"> </w:t>
       </w:r>
@@ -1789,18 +1710,18 @@
       <w:r>
         <w:t xml:space="preserve"> modern dates using </w:t>
       </w:r>
-      <w:commentRangeStart w:id="32"/>
+      <w:commentRangeStart w:id="19"/>
       <w:proofErr w:type="spellStart"/>
       <w:r>
         <w:t>Oxcal</w:t>
       </w:r>
-      <w:commentRangeEnd w:id="32"/>
+      <w:commentRangeEnd w:id="19"/>
       <w:proofErr w:type="spellEnd"/>
       <w:r>
         <w:rPr>
           <w:rStyle w:val="CommentReference"/>
         </w:rPr>
-        <w:commentReference w:id="32"/>
+        <w:commentReference w:id="19"/>
       </w:r>
       <w:r>
         <w:t xml:space="preserve">. </w:t>
@@ -2096,27 +2017,7 @@
         <w:rPr>
           <w:color w:val="000000"/>
         </w:rPr>
-        <w:t xml:space="preserve"> where BD = </w:t>
-      </w:r>
-      <w:commentRangeStart w:id="33"/>
-      <w:r>
-        <w:rPr>
-          <w:color w:val="000000"/>
-        </w:rPr>
-        <w:t>bulk density</w:t>
-      </w:r>
-      <w:commentRangeEnd w:id="33"/>
-      <w:r>
-        <w:rPr>
-          <w:rStyle w:val="CommentReference"/>
-        </w:rPr>
-        <w:commentReference w:id="33"/>
-      </w:r>
-      <w:r>
-        <w:rPr>
-          <w:color w:val="000000"/>
-        </w:rPr>
-        <w:t>).</w:t>
+        <w:t xml:space="preserve"> where BD = bulk density).</w:t>
       </w:r>
     </w:p>
     <w:p>
@@ -2127,33 +2028,33 @@
           <w:color w:val="000000"/>
         </w:rPr>
       </w:pPr>
-      <w:commentRangeStart w:id="34"/>
+      <w:commentRangeStart w:id="20"/>
       <w:r>
         <w:rPr>
           <w:color w:val="000000"/>
         </w:rPr>
         <w:t>To investigate the presence of a stratigraphy of charcoal dates within redwood soils, we compared radiocarbon date estimates of charcoal fragments from the same soil pit but different depths where such pairings existed (n = 21). A stratigraphy existed if the fragment from the deeper depth had an older calibrated radiocarbon age</w:t>
       </w:r>
-      <w:commentRangeStart w:id="35"/>
+      <w:commentRangeStart w:id="21"/>
       <w:r>
         <w:rPr>
           <w:color w:val="000000"/>
         </w:rPr>
         <w:t xml:space="preserve">. </w:t>
       </w:r>
-      <w:commentRangeEnd w:id="34"/>
+      <w:commentRangeEnd w:id="20"/>
       <w:r>
         <w:rPr>
           <w:rStyle w:val="CommentReference"/>
         </w:rPr>
-        <w:commentReference w:id="34"/>
-      </w:r>
-      <w:commentRangeEnd w:id="35"/>
+        <w:commentReference w:id="20"/>
+      </w:r>
+      <w:commentRangeEnd w:id="21"/>
       <w:r>
         <w:rPr>
           <w:rStyle w:val="CommentReference"/>
         </w:rPr>
-        <w:commentReference w:id="35"/>
+        <w:commentReference w:id="21"/>
       </w:r>
     </w:p>
     <w:p>
@@ -2165,13 +2066,14 @@
         </w:rPr>
       </w:pPr>
       <w:r>
+        <w:lastRenderedPageBreak/>
         <w:t xml:space="preserve">3. </w:t>
       </w:r>
-      <w:commentRangeStart w:id="36"/>
+      <w:commentRangeStart w:id="22"/>
       <w:r>
         <w:t>Results</w:t>
       </w:r>
-      <w:commentRangeEnd w:id="36"/>
+      <w:commentRangeEnd w:id="22"/>
       <w:r>
         <w:rPr>
           <w:rStyle w:val="CommentReference"/>
@@ -2179,7 +2081,7 @@
           <w:b w:val="0"/>
           <w:color w:val="auto"/>
         </w:rPr>
-        <w:commentReference w:id="36"/>
+        <w:commentReference w:id="22"/>
       </w:r>
     </w:p>
     <w:p>
@@ -2198,16 +2100,16 @@
       <w:r>
         <w:t xml:space="preserve">Charcoal deposited within mineral soils on ridgetops, hillslopes and </w:t>
       </w:r>
-      <w:commentRangeStart w:id="37"/>
+      <w:commentRangeStart w:id="23"/>
       <w:r>
         <w:t xml:space="preserve">valleys </w:t>
       </w:r>
-      <w:commentRangeEnd w:id="37"/>
+      <w:commentRangeEnd w:id="23"/>
       <w:r>
         <w:rPr>
           <w:rStyle w:val="CommentReference"/>
         </w:rPr>
-        <w:commentReference w:id="37"/>
+        <w:commentReference w:id="23"/>
       </w:r>
       <w:r>
         <w:t>displayed</w:t>
@@ -2221,25 +2123,21 @@
       <w:r>
         <w:t xml:space="preserve">range of calibrated radiocarbon ages (modern to 3,805 calibrated median years BP) than charcoal found within debris flows (931 to 6,839 years BP). </w:t>
       </w:r>
-      <w:commentRangeStart w:id="38"/>
-      <w:r>
-        <w:t xml:space="preserve">Due to the distinct difference in age </w:t>
-      </w:r>
-      <w:r>
-        <w:lastRenderedPageBreak/>
-        <w:t>between the two, results from the two site types are reported separately</w:t>
-      </w:r>
-      <w:commentRangeEnd w:id="38"/>
+      <w:commentRangeStart w:id="24"/>
+      <w:r>
+        <w:t>Due to the distinct difference in age between the two, results from the two site types are reported separately</w:t>
+      </w:r>
+      <w:commentRangeEnd w:id="24"/>
       <w:r>
         <w:rPr>
           <w:rStyle w:val="CommentReference"/>
         </w:rPr>
-        <w:commentReference w:id="38"/>
+        <w:commentReference w:id="24"/>
       </w:r>
       <w:r>
         <w:t xml:space="preserve">. </w:t>
       </w:r>
-      <w:commentRangeStart w:id="39"/>
+      <w:commentRangeStart w:id="25"/>
       <w:r>
         <w:t>Two charcoal fragments from the WORM_03 site dated at 6,666- and 6,839-year BP, though they were located a meter apart in depth (Fig 2). Due to the nature of the site and the unusual age of the samples, these dates were not included in subsequent analysis</w:t>
       </w:r>
@@ -2249,12 +2147,12 @@
       <w:r>
         <w:t xml:space="preserve">. </w:t>
       </w:r>
-      <w:commentRangeEnd w:id="39"/>
+      <w:commentRangeEnd w:id="25"/>
       <w:r>
         <w:rPr>
           <w:rStyle w:val="CommentReference"/>
         </w:rPr>
-        <w:commentReference w:id="39"/>
+        <w:commentReference w:id="25"/>
       </w:r>
     </w:p>
     <w:p>
@@ -2262,7 +2160,7 @@
         <w:spacing w:line="480" w:lineRule="auto"/>
         <w:ind w:firstLine="720"/>
       </w:pPr>
-      <w:commentRangeStart w:id="40"/>
+      <w:commentRangeStart w:id="26"/>
       <w:r>
         <w:rPr>
           <w:noProof/>
@@ -2303,12 +2201,12 @@
           </wp:inline>
         </w:drawing>
       </w:r>
-      <w:commentRangeEnd w:id="40"/>
+      <w:commentRangeEnd w:id="26"/>
       <w:r>
         <w:rPr>
           <w:rStyle w:val="CommentReference"/>
         </w:rPr>
-        <w:commentReference w:id="40"/>
+        <w:commentReference w:id="26"/>
       </w:r>
     </w:p>
     <w:p>
@@ -2328,84 +2226,64 @@
         <w:rPr>
           <w:color w:val="4472C4"/>
         </w:rPr>
-        <w:t>[</w:t>
-      </w:r>
-      <w:commentRangeStart w:id="41"/>
-      <w:r>
-        <w:rPr>
-          <w:color w:val="4472C4"/>
-        </w:rPr>
-        <w:t>thinking about adding error bars</w:t>
-      </w:r>
-      <w:commentRangeEnd w:id="41"/>
+        <w:t>[add error bars]</w:t>
+      </w:r>
+    </w:p>
+    <w:p>
+      <w:r>
+        <w:t xml:space="preserve"> 43 dates are shown from 20 sites (average 2 dates per site), plotted according to site type and against depth within soil profile. Site type indicated with color and shape of point. </w:t>
+      </w:r>
+    </w:p>
+    <w:p/>
+    <w:p>
+      <w:pPr>
+        <w:pStyle w:val="Heading2"/>
+      </w:pPr>
+      <w:r>
+        <w:lastRenderedPageBreak/>
+        <w:t>3.2 Charcoal stratigraphy</w:t>
+      </w:r>
+    </w:p>
+    <w:p>
+      <w:pPr>
+        <w:spacing w:line="480" w:lineRule="auto"/>
+      </w:pPr>
+      <w:r>
+        <w:t xml:space="preserve">All adjacent dates were compared pairwise for a total of 21 comparisons. 13 out of the 22 </w:t>
+      </w:r>
+      <w:r>
+        <w:t xml:space="preserve">paired dates </w:t>
+      </w:r>
+      <w:r>
+        <w:t>display an age reversal</w:t>
+      </w:r>
+      <w:r>
+        <w:t xml:space="preserve"> (older samples at shallower depths)</w:t>
+      </w:r>
+      <w:r>
+        <w:t xml:space="preserve">, </w:t>
+      </w:r>
+      <w:commentRangeStart w:id="27"/>
+      <w:r>
+        <w:t xml:space="preserve">indicating a lack of stratigraphy within those particular sites (Fig 3). </w:t>
+      </w:r>
+      <w:commentRangeEnd w:id="27"/>
       <w:r>
         <w:rPr>
           <w:rStyle w:val="CommentReference"/>
         </w:rPr>
-        <w:commentReference w:id="41"/>
-      </w:r>
-      <w:r>
-        <w:rPr>
-          <w:color w:val="4472C4"/>
-        </w:rPr>
-        <w:t>]</w:t>
-      </w:r>
-    </w:p>
-    <w:p>
-      <w:r>
-        <w:t xml:space="preserve"> 43 dates are shown from 20 sites (average 2 dates per site), plotted according to site type and against depth within soil profile. Site type indicated with color and shape of point. </w:t>
-      </w:r>
-    </w:p>
-    <w:p/>
-    <w:p>
-      <w:pPr>
-        <w:pStyle w:val="Heading2"/>
-      </w:pPr>
-      <w:r>
-        <w:t>3.2 Charcoal stratigraphy</w:t>
+        <w:commentReference w:id="27"/>
       </w:r>
     </w:p>
     <w:p>
       <w:pPr>
         <w:spacing w:line="480" w:lineRule="auto"/>
       </w:pPr>
-      <w:r>
-        <w:t xml:space="preserve">All adjacent dates were compared pairwise for a total of 21 comparisons. 13 out of the 22 </w:t>
-      </w:r>
-      <w:r>
-        <w:t xml:space="preserve">paired dates </w:t>
-      </w:r>
-      <w:r>
-        <w:t>display an age reversal</w:t>
-      </w:r>
-      <w:r>
-        <w:t xml:space="preserve"> (older samples at shallower depths)</w:t>
-      </w:r>
-      <w:r>
-        <w:t xml:space="preserve">, </w:t>
-      </w:r>
-      <w:commentRangeStart w:id="42"/>
-      <w:r>
-        <w:t xml:space="preserve">indicating a lack of stratigraphy within those particular sites (Fig 3). </w:t>
-      </w:r>
-      <w:commentRangeEnd w:id="42"/>
-      <w:r>
-        <w:rPr>
-          <w:rStyle w:val="CommentReference"/>
-        </w:rPr>
-        <w:commentReference w:id="42"/>
-      </w:r>
-    </w:p>
-    <w:p>
-      <w:pPr>
-        <w:spacing w:line="480" w:lineRule="auto"/>
-      </w:pPr>
-      <w:commentRangeStart w:id="43"/>
+      <w:commentRangeStart w:id="28"/>
       <w:r>
         <w:rPr>
           <w:noProof/>
         </w:rPr>
-        <w:lastRenderedPageBreak/>
         <w:drawing>
           <wp:inline distT="0" distB="0" distL="0" distR="0" wp14:anchorId="787B766E" wp14:editId="337B4A0E">
             <wp:extent cx="3595649" cy="2568431"/>
@@ -2442,12 +2320,12 @@
           </wp:inline>
         </w:drawing>
       </w:r>
-      <w:commentRangeEnd w:id="43"/>
+      <w:commentRangeEnd w:id="28"/>
       <w:r>
         <w:rPr>
           <w:rStyle w:val="CommentReference"/>
         </w:rPr>
-        <w:commentReference w:id="43"/>
+        <w:commentReference w:id="28"/>
       </w:r>
     </w:p>
     <w:p>
@@ -2462,16 +2340,16 @@
       </w:r>
     </w:p>
     <w:p>
-      <w:commentRangeStart w:id="44"/>
+      <w:commentRangeStart w:id="29"/>
       <w:r>
         <w:t xml:space="preserve"> Stratigraphic relationship between calibrated radiocarbon age and depth in soil across soil-charcoal radiocarbon dates from sites with at least two radiocarbon dates. </w:t>
       </w:r>
-      <w:commentRangeEnd w:id="44"/>
+      <w:commentRangeEnd w:id="29"/>
       <w:r>
         <w:rPr>
           <w:rStyle w:val="CommentReference"/>
         </w:rPr>
-        <w:commentReference w:id="44"/>
+        <w:commentReference w:id="29"/>
       </w:r>
       <w:r>
         <w:t xml:space="preserve">Line at y = 0 represents no difference in age between paired samples. Points above y = 0 display no age reversal, indicating charcoal samples at deeper depths produced older calibrated radiocarbon ages, while points below y = 0 indicate charcoal samples at deeper depths were found to be younger, indicating a lack of stratigraphy. </w:t>
@@ -2516,77 +2394,63 @@
         <w:t xml:space="preserve">on average </w:t>
       </w:r>
       <w:r>
-        <w:t xml:space="preserve">with depth from 0.3 g/cm3 at the soil surface to 1 g/cm3 at </w:t>
-      </w:r>
-      <w:commentRangeStart w:id="45"/>
-      <w:r>
-        <w:t>30 cm</w:t>
-      </w:r>
-      <w:r>
+        <w:t>with depth from 0.3 g/cm3 at the soil surface to 1 g/cm3 at 30 cm</w:t>
+      </w:r>
+      <w:r>
+        <w:t xml:space="preserve"> (Appendix 1: Figure S1)</w:t>
+      </w:r>
+      <w:r>
+        <w:t>.</w:t>
+      </w:r>
+      <w:r>
+        <w:rPr>
+          <w:color w:val="000000"/>
+        </w:rPr>
         <w:t xml:space="preserve"> </w:t>
       </w:r>
-      <w:commentRangeEnd w:id="45"/>
+      <w:commentRangeStart w:id="30"/>
+      <w:r>
+        <w:rPr>
+          <w:color w:val="000000"/>
+        </w:rPr>
+        <w:t xml:space="preserve">Charcoal concentrations determined by chemical charcoal quantification (the acid-peroxide digestion or KMD method) were greater on average than those determined by physical </w:t>
+      </w:r>
+      <w:r>
+        <w:rPr>
+          <w:color w:val="000000" w:themeColor="text1"/>
+        </w:rPr>
+        <w:t>quantification (</w:t>
+      </w:r>
+      <w:r>
+        <w:rPr>
+          <w:color w:val="000000" w:themeColor="text1"/>
+        </w:rPr>
+        <w:t xml:space="preserve">Appendix 1: </w:t>
+      </w:r>
+      <w:r>
+        <w:rPr>
+          <w:color w:val="000000" w:themeColor="text1"/>
+        </w:rPr>
+        <w:t>Figure S</w:t>
+      </w:r>
+      <w:r>
+        <w:rPr>
+          <w:color w:val="000000" w:themeColor="text1"/>
+        </w:rPr>
+        <w:t>2</w:t>
+      </w:r>
+      <w:r>
+        <w:rPr>
+          <w:color w:val="000000" w:themeColor="text1"/>
+        </w:rPr>
+        <w:t>).</w:t>
+      </w:r>
+      <w:commentRangeEnd w:id="30"/>
       <w:r>
         <w:rPr>
           <w:rStyle w:val="CommentReference"/>
         </w:rPr>
-        <w:commentReference w:id="45"/>
-      </w:r>
-      <w:r>
-        <w:t>(Appendix 1: Figure S1)</w:t>
-      </w:r>
-      <w:r>
-        <w:t>.</w:t>
-      </w:r>
-      <w:r>
-        <w:rPr>
-          <w:color w:val="000000"/>
-        </w:rPr>
-        <w:t xml:space="preserve"> </w:t>
-      </w:r>
-      <w:commentRangeStart w:id="46"/>
-      <w:r>
-        <w:rPr>
-          <w:color w:val="000000"/>
-        </w:rPr>
-        <w:t xml:space="preserve">Charcoal concentrations determined by chemical charcoal quantification (the acid-peroxide digestion or KMD method) were greater on average than those determined by physical </w:t>
-      </w:r>
-      <w:r>
-        <w:rPr>
-          <w:color w:val="000000" w:themeColor="text1"/>
-        </w:rPr>
-        <w:t>quantification (</w:t>
-      </w:r>
-      <w:r>
-        <w:rPr>
-          <w:color w:val="000000" w:themeColor="text1"/>
-        </w:rPr>
-        <w:t xml:space="preserve">Appendix 1: </w:t>
-      </w:r>
-      <w:r>
-        <w:rPr>
-          <w:color w:val="000000" w:themeColor="text1"/>
-        </w:rPr>
-        <w:t>Figure S</w:t>
-      </w:r>
-      <w:r>
-        <w:rPr>
-          <w:color w:val="000000" w:themeColor="text1"/>
-        </w:rPr>
-        <w:t>2</w:t>
-      </w:r>
-      <w:r>
-        <w:rPr>
-          <w:color w:val="000000" w:themeColor="text1"/>
-        </w:rPr>
-        <w:t>).</w:t>
-      </w:r>
-      <w:commentRangeEnd w:id="46"/>
-      <w:r>
-        <w:rPr>
-          <w:rStyle w:val="CommentReference"/>
-        </w:rPr>
-        <w:commentReference w:id="46"/>
+        <w:commentReference w:id="30"/>
       </w:r>
     </w:p>
     <w:p>
@@ -2615,7 +2479,14 @@
         <w:rPr>
           <w:color w:val="000000" w:themeColor="text1"/>
         </w:rPr>
-        <w:t xml:space="preserve"> to total C slightly increases with depth, indicating the effect of preservation ability (Figure 6B). Average proportions of </w:t>
+        <w:t xml:space="preserve"> to total C slightly increases with depth, indicating the effect of preservation ability (Figure 6B). </w:t>
+      </w:r>
+      <w:r>
+        <w:rPr>
+          <w:color w:val="000000" w:themeColor="text1"/>
+        </w:rPr>
+        <w:lastRenderedPageBreak/>
+        <w:t xml:space="preserve">Average proportions of </w:t>
       </w:r>
       <w:proofErr w:type="spellStart"/>
       <w:r>
@@ -2659,19 +2530,26 @@
         </w:rPr>
         <w:t xml:space="preserve"> was highest in hillslope sites, though not enough valley sites may have been sampled for adequate comparison. </w:t>
       </w:r>
-      <w:commentRangeStart w:id="47"/>
+      <w:commentRangeStart w:id="31"/>
       <w:r>
         <w:rPr>
           <w:color w:val="000000" w:themeColor="text1"/>
         </w:rPr>
-        <w:t xml:space="preserve">The higher levels of </w:t>
-      </w:r>
+        <w:t xml:space="preserve">The higher levels of hillslope </w:t>
+      </w:r>
+      <w:proofErr w:type="spellStart"/>
       <w:r>
         <w:rPr>
           <w:color w:val="000000" w:themeColor="text1"/>
         </w:rPr>
-        <w:lastRenderedPageBreak/>
-        <w:t xml:space="preserve">hillslope </w:t>
+        <w:t>PyC</w:t>
+      </w:r>
+      <w:proofErr w:type="spellEnd"/>
+      <w:r>
+        <w:rPr>
+          <w:color w:val="000000" w:themeColor="text1"/>
+        </w:rPr>
+        <w:t xml:space="preserve"> compared to that found on ridgetops is a strong indication of </w:t>
       </w:r>
       <w:proofErr w:type="spellStart"/>
       <w:r>
@@ -2685,42 +2563,28 @@
         <w:rPr>
           <w:color w:val="000000" w:themeColor="text1"/>
         </w:rPr>
-        <w:t xml:space="preserve"> compared to that found on ridgetops is a strong indication of </w:t>
+        <w:t xml:space="preserve"> transportation through erosion (Abney and </w:t>
       </w:r>
       <w:proofErr w:type="spellStart"/>
       <w:r>
         <w:rPr>
           <w:color w:val="000000" w:themeColor="text1"/>
         </w:rPr>
-        <w:t>PyC</w:t>
+        <w:t>Berhe</w:t>
       </w:r>
       <w:proofErr w:type="spellEnd"/>
       <w:r>
         <w:rPr>
           <w:color w:val="000000" w:themeColor="text1"/>
         </w:rPr>
-        <w:t xml:space="preserve"> transportation through erosion (Abney and </w:t>
-      </w:r>
-      <w:proofErr w:type="spellStart"/>
-      <w:r>
-        <w:rPr>
-          <w:color w:val="000000" w:themeColor="text1"/>
-        </w:rPr>
-        <w:t>Berhe</w:t>
-      </w:r>
-      <w:proofErr w:type="spellEnd"/>
-      <w:r>
-        <w:rPr>
-          <w:color w:val="000000" w:themeColor="text1"/>
-        </w:rPr>
         <w:t xml:space="preserve"> 2018).</w:t>
       </w:r>
-      <w:commentRangeEnd w:id="47"/>
+      <w:commentRangeEnd w:id="31"/>
       <w:r>
         <w:rPr>
           <w:rStyle w:val="CommentReference"/>
         </w:rPr>
-        <w:commentReference w:id="47"/>
+        <w:commentReference w:id="31"/>
       </w:r>
     </w:p>
     <w:p>
@@ -2759,7 +2623,7 @@
           <w:color w:val="4472C4"/>
         </w:rPr>
       </w:pPr>
-      <w:commentRangeStart w:id="48"/>
+      <w:commentRangeStart w:id="32"/>
       <w:r>
         <w:rPr>
           <w:b/>
@@ -2801,16 +2665,16 @@
           </wp:inline>
         </w:drawing>
       </w:r>
-      <w:commentRangeEnd w:id="48"/>
+      <w:commentRangeEnd w:id="32"/>
       <w:r>
         <w:rPr>
           <w:rStyle w:val="CommentReference"/>
         </w:rPr>
-        <w:commentReference w:id="48"/>
-      </w:r>
-    </w:p>
-    <w:p>
-      <w:commentRangeStart w:id="49"/>
+        <w:commentReference w:id="32"/>
+      </w:r>
+    </w:p>
+    <w:p>
+      <w:commentRangeStart w:id="33"/>
       <w:r>
         <w:rPr>
           <w:b/>
@@ -2829,12 +2693,12 @@
         </w:rPr>
         <w:t>.</w:t>
       </w:r>
-      <w:commentRangeEnd w:id="49"/>
+      <w:commentRangeEnd w:id="33"/>
       <w:r>
         <w:rPr>
           <w:rStyle w:val="CommentReference"/>
         </w:rPr>
-        <w:commentReference w:id="49"/>
+        <w:commentReference w:id="33"/>
       </w:r>
       <w:r>
         <w:rPr>
@@ -2882,20 +2746,20 @@
         </w:sdtPr>
         <w:sdtContent/>
       </w:sdt>
-      <w:commentRangeStart w:id="50"/>
+      <w:commentRangeStart w:id="34"/>
       <w:r>
         <w:t xml:space="preserve">The soil charcoal record in coast redwood mineral soils contains evidence of fire history that </w:t>
       </w:r>
-      <w:commentRangeStart w:id="51"/>
+      <w:commentRangeStart w:id="35"/>
       <w:r>
         <w:t>precede tree-ring records of fire</w:t>
       </w:r>
-      <w:commentRangeEnd w:id="51"/>
+      <w:commentRangeEnd w:id="35"/>
       <w:r>
         <w:rPr>
           <w:rStyle w:val="CommentReference"/>
         </w:rPr>
-        <w:commentReference w:id="51"/>
+        <w:commentReference w:id="35"/>
       </w:r>
       <w:r>
         <w:t xml:space="preserve">. </w:t>
@@ -2916,32 +2780,21 @@
         <w:t xml:space="preserve"> within redwood soils</w:t>
       </w:r>
       <w:r>
-        <w:t>, though not always within a stratigraphy</w:t>
-      </w:r>
-      <w:commentRangeStart w:id="52"/>
-      <w:r>
-        <w:t>.</w:t>
-      </w:r>
-      <w:commentRangeEnd w:id="52"/>
-      <w:ins w:id="53" w:author="Hayes, Katherine" w:date="2021-01-28T08:09:00Z">
+        <w:t>, though not always within a stratigraphy.</w:t>
+      </w:r>
+      <w:ins w:id="36" w:author="Hayes, Katherine" w:date="2021-01-28T08:09:00Z">
         <w:r>
           <w:t xml:space="preserve"> </w:t>
         </w:r>
       </w:ins>
-      <w:commentRangeEnd w:id="50"/>
+      <w:commentRangeEnd w:id="34"/>
       <w:r>
         <w:rPr>
           <w:rStyle w:val="CommentReference"/>
         </w:rPr>
-        <w:commentReference w:id="52"/>
-      </w:r>
-      <w:r>
-        <w:rPr>
-          <w:rStyle w:val="CommentReference"/>
-        </w:rPr>
-        <w:commentReference w:id="50"/>
-      </w:r>
-      <w:ins w:id="54" w:author="Trevor A. Carter" w:date="2021-01-28T08:09:00Z">
+        <w:commentReference w:id="34"/>
+      </w:r>
+      <w:ins w:id="37" w:author="Trevor A. Carter" w:date="2021-01-28T08:09:00Z">
         <w:r>
           <w:t xml:space="preserve"> </w:t>
         </w:r>
@@ -2962,73 +2815,86 @@
         <w:t xml:space="preserve"> is relatively arbitrary, </w:t>
       </w:r>
       <w:r>
-        <w:t>signaling that redwood soils experience mixing</w:t>
-      </w:r>
-      <w:r>
-        <w:t xml:space="preserve"> across a variety of spatial scales</w:t>
-      </w:r>
-      <w:commentRangeStart w:id="55"/>
-      <w:r>
-        <w:t>.</w:t>
-      </w:r>
-      <w:commentRangeEnd w:id="55"/>
-      <w:r>
-        <w:rPr>
-          <w:rStyle w:val="CommentReference"/>
-        </w:rPr>
-        <w:commentReference w:id="55"/>
+        <w:t xml:space="preserve">signaling that redwood soils experience </w:t>
+      </w:r>
+      <w:r>
+        <w:lastRenderedPageBreak/>
+        <w:t>mixing</w:t>
+      </w:r>
+      <w:r>
+        <w:t xml:space="preserve"> across a variety of spatial scales. </w:t>
+      </w:r>
+      <w:r>
+        <w:rPr>
+          <w:color w:val="4472C4" w:themeColor="accent1"/>
+        </w:rPr>
+        <w:t>On a fine-scale (), bioturbation driven by earthworms and other creatures may mix soils ().</w:t>
+      </w:r>
+      <w:r>
+        <w:t xml:space="preserve"> Across several meters or more, t</w:t>
+      </w:r>
+      <w:r>
+        <w:t xml:space="preserve">ree tip-ups </w:t>
+      </w:r>
+      <w:r>
+        <w:t>may</w:t>
+      </w:r>
+      <w:r>
+        <w:t xml:space="preserve"> upturn large amounts of soi</w:t>
+      </w:r>
+      <w:r>
+        <w:t>l</w:t>
       </w:r>
       <w:r>
         <w:t xml:space="preserve"> </w:t>
       </w:r>
-      <w:commentRangeStart w:id="56"/>
-      <w:r>
-        <w:t xml:space="preserve">Soil mixing </w:t>
-      </w:r>
-      <w:commentRangeEnd w:id="56"/>
-      <w:r>
-        <w:rPr>
-          <w:rStyle w:val="CommentReference"/>
-        </w:rPr>
-        <w:commentReference w:id="56"/>
-      </w:r>
-      <w:r>
-        <w:t>in redwood forests may be driven by disturbance events occurring at various spatial or temporal scales, either human or natural (tree tip-ups or down-slope soil movement)</w:t>
-      </w:r>
-      <w:commentRangeStart w:id="57"/>
-      <w:r>
-        <w:t>.</w:t>
-      </w:r>
-      <w:commentRangeEnd w:id="57"/>
-      <w:r>
-        <w:rPr>
-          <w:rStyle w:val="CommentReference"/>
-        </w:rPr>
-        <w:commentReference w:id="57"/>
-      </w:r>
-      <w:r>
-        <w:t xml:space="preserve"> Tree tip-ups in particular likely upturn large amounts of </w:t>
-      </w:r>
-      <w:r>
-        <w:lastRenderedPageBreak/>
-        <w:t>soi</w:t>
-      </w:r>
-      <w:r>
-        <w:t>l</w:t>
-      </w:r>
-      <w:r>
-        <w:t xml:space="preserve"> given the size of redwood root system</w:t>
-      </w:r>
-      <w:commentRangeStart w:id="58"/>
-      <w:r>
-        <w:t xml:space="preserve">s. </w:t>
-      </w:r>
-      <w:commentRangeEnd w:id="58"/>
-      <w:r>
-        <w:rPr>
-          <w:rStyle w:val="CommentReference"/>
-        </w:rPr>
-        <w:commentReference w:id="58"/>
+      <w:r>
+        <w:rPr>
+          <w:color w:val="4472C4" w:themeColor="accent1"/>
+        </w:rPr>
+        <w:t>(</w:t>
+      </w:r>
+      <w:r>
+        <w:rPr>
+          <w:color w:val="4472C4" w:themeColor="accent1"/>
+        </w:rPr>
+        <w:t>add a number</w:t>
+      </w:r>
+      <w:r>
+        <w:rPr>
+          <w:color w:val="4472C4" w:themeColor="accent1"/>
+        </w:rPr>
+        <w:t>)</w:t>
+      </w:r>
+      <w:r>
+        <w:t xml:space="preserve"> </w:t>
+      </w:r>
+      <w:r>
+        <w:t>given the size of redwood root systems</w:t>
+      </w:r>
+      <w:r>
+        <w:rPr>
+          <w:color w:val="4472C4" w:themeColor="accent1"/>
+        </w:rPr>
+        <w:t xml:space="preserve"> (</w:t>
+      </w:r>
+      <w:r>
+        <w:rPr>
+          <w:color w:val="4472C4" w:themeColor="accent1"/>
+        </w:rPr>
+        <w:t>add a number</w:t>
+      </w:r>
+      <w:r>
+        <w:rPr>
+          <w:color w:val="4472C4" w:themeColor="accent1"/>
+        </w:rPr>
+        <w:t>)</w:t>
+      </w:r>
+      <w:r>
+        <w:rPr>
+          <w:color w:val="4472C4" w:themeColor="accent1"/>
+        </w:rPr>
+        <w:t xml:space="preserve">. </w:t>
       </w:r>
       <w:r>
         <w:t>Across greater spatial scales, soil mixing may be driven by erosion or depositional events:</w:t>
@@ -3040,7 +2906,13 @@
         <w:t xml:space="preserve"> and depths</w:t>
       </w:r>
       <w:r>
-        <w:t xml:space="preserve"> of charcoal fragments from the alluvial fan indicates that material in the alluvial fan sampled was likely transported by a depositional event (Fig 2). While the dates were not included in analysis because of their distinct age and source, these fragments are evidence </w:t>
+        <w:t xml:space="preserve"> of charcoal fragments from the alluvial fan indicates that material in the alluvial fan sampled was likely transported by a depositional event (Fig 2). While </w:t>
+      </w:r>
+      <w:r>
+        <w:t xml:space="preserve">alluvial fan </w:t>
+      </w:r>
+      <w:r>
+        <w:t xml:space="preserve">dates were not included in analysis because of their distinct age and source, these fragments are evidence </w:t>
       </w:r>
       <w:r>
         <w:rPr>
@@ -3078,54 +2950,39 @@
       <w:r>
         <w:t xml:space="preserve">. </w:t>
       </w:r>
-      <w:commentRangeStart w:id="59"/>
-      <w:r>
-        <w:t>While greater investigation is needed to fully constrain fire activity across the last millennium in coast redwood forests, d</w:t>
+      <w:commentRangeStart w:id="38"/>
+      <w:r>
+        <w:t xml:space="preserve">While greater investigation is needed to fully constrain fire activity across the last </w:t>
+      </w:r>
+      <w:r>
+        <w:t>millennium in coast redwood forests, d</w:t>
       </w:r>
       <w:r>
         <w:t>ated fires from the Norman and Jennings project only extend back to 250 years BP, again emphasizing the value of the temporal extent of soil charcoal</w:t>
       </w:r>
-      <w:commentRangeStart w:id="60"/>
       <w:r>
         <w:rPr>
           <w:color w:val="4472C4"/>
         </w:rPr>
-        <w:t>.</w:t>
-      </w:r>
-      <w:commentRangeEnd w:id="60"/>
-      <w:ins w:id="61" w:author="Hayes, Katherine" w:date="2021-01-28T08:09:00Z">
-        <w:r>
-          <w:rPr>
-            <w:color w:val="4472C4"/>
-          </w:rPr>
-          <w:t xml:space="preserve"> </w:t>
-        </w:r>
-      </w:ins>
-      <w:commentRangeEnd w:id="59"/>
+        <w:t xml:space="preserve">. </w:t>
+      </w:r>
+      <w:commentRangeEnd w:id="38"/>
       <w:r>
         <w:rPr>
           <w:rStyle w:val="CommentReference"/>
         </w:rPr>
-        <w:commentReference w:id="60"/>
-      </w:r>
-      <w:r>
-        <w:rPr>
-          <w:rStyle w:val="CommentReference"/>
-        </w:rPr>
-        <w:commentReference w:id="59"/>
-      </w:r>
-      <w:ins w:id="62" w:author="Trevor A. Carter" w:date="2021-01-28T08:09:00Z">
-        <w:r>
-          <w:rPr>
-            <w:color w:val="4472C4"/>
-          </w:rPr>
-          <w:t xml:space="preserve"> </w:t>
-        </w:r>
-      </w:ins>
+        <w:commentReference w:id="38"/>
+      </w:r>
       <w:r>
         <w:rPr>
           <w:color w:val="4472C4"/>
         </w:rPr>
+        <w:t xml:space="preserve"> </w:t>
+      </w:r>
+      <w:r>
+        <w:rPr>
+          <w:color w:val="4472C4"/>
+        </w:rPr>
         <w:t>[still figuring out how to plot this in a useful way]</w:t>
       </w:r>
     </w:p>
@@ -3134,6 +2991,7 @@
         <w:pStyle w:val="Heading2"/>
       </w:pPr>
       <w:r>
+        <w:lastRenderedPageBreak/>
         <w:t>4.1 Pyrogenic Carbon</w:t>
       </w:r>
     </w:p>
@@ -3142,7 +3000,7 @@
         <w:spacing w:line="480" w:lineRule="auto"/>
         <w:ind w:firstLine="720"/>
       </w:pPr>
-      <w:commentRangeStart w:id="63"/>
+      <w:commentRangeStart w:id="39"/>
       <w:r>
         <w:t xml:space="preserve">The average proportion of </w:t>
       </w:r>
@@ -3154,12 +3012,12 @@
       <w:r>
         <w:t xml:space="preserve"> relative to total soil C in redwood ecosystems was comparable to estimates for ecosystems with </w:t>
       </w:r>
-      <w:commentRangeEnd w:id="63"/>
+      <w:commentRangeEnd w:id="39"/>
       <w:r>
         <w:rPr>
           <w:rStyle w:val="CommentReference"/>
         </w:rPr>
-        <w:commentReference w:id="63"/>
+        <w:commentReference w:id="39"/>
       </w:r>
       <w:r>
         <w:t>frequent fire (</w:t>
@@ -3185,11 +3043,7 @@
       </w:r>
       <w:proofErr w:type="spellEnd"/>
       <w:r>
-        <w:t xml:space="preserve"> across sites was </w:t>
-      </w:r>
-      <w:r>
-        <w:lastRenderedPageBreak/>
-        <w:t xml:space="preserve">higher than estimates produced for coastal Douglas-fir forests in Southwest Oregon, boreal forest soils, Sierra Nevada soils and dry Ponderosa Pine forest soils, all systems that undergo regular fire at different temporal intervals (Ball et a. 2010, </w:t>
+        <w:t xml:space="preserve"> across sites was higher than estimates produced for coastal Douglas-fir forests in Southwest Oregon, boreal forest soils, Sierra Nevada soils and dry Ponderosa Pine forest soils, all systems that undergo regular fire at different temporal intervals (Ball et a. 2010, </w:t>
       </w:r>
       <w:proofErr w:type="spellStart"/>
       <w:r>
@@ -3279,19 +3133,19 @@
         <w:spacing w:line="480" w:lineRule="auto"/>
         <w:ind w:firstLine="720"/>
       </w:pPr>
-      <w:commentRangeStart w:id="64"/>
+      <w:commentRangeStart w:id="40"/>
       <w:r>
         <w:t>Our results</w:t>
       </w:r>
       <w:r>
         <w:t xml:space="preserve"> </w:t>
       </w:r>
-      <w:commentRangeEnd w:id="64"/>
+      <w:commentRangeEnd w:id="40"/>
       <w:r>
         <w:rPr>
           <w:rStyle w:val="CommentReference"/>
         </w:rPr>
-        <w:commentReference w:id="64"/>
+        <w:commentReference w:id="40"/>
       </w:r>
       <w:r>
         <w:t xml:space="preserve">suggest that fire may have an impact on carbon cycling within coast redwood forests comparable to ecosystems with frequent fire regimes (fires occurring somewhere between 5 to 30 years). High levels of biomass in redwood forests may contribute to the large quantity of charcoal produced, and hillslope erosion and tree-tip-up bioturbation may promote the burial and preservation of charcoal. Acid digestion may underestimate </w:t>
@@ -3313,20 +3167,19 @@
         <w:t xml:space="preserve"> during digestion. However, </w:t>
       </w:r>
       <w:r>
-        <w:t xml:space="preserve">the extremely </w:t>
-      </w:r>
-      <w:commentRangeStart w:id="65"/>
-      <w:r>
-        <w:t xml:space="preserve">young age </w:t>
-      </w:r>
-      <w:commentRangeEnd w:id="65"/>
-      <w:r>
-        <w:rPr>
-          <w:rStyle w:val="CommentReference"/>
-        </w:rPr>
-        <w:commentReference w:id="65"/>
-      </w:r>
-      <w:r>
+        <w:t>the extremely young age</w:t>
+      </w:r>
+      <w:r>
+        <w:t xml:space="preserve"> (</w:t>
+      </w:r>
+      <w:r>
+        <w:t>weeks-months)</w:t>
+      </w:r>
+      <w:r>
+        <w:t xml:space="preserve"> </w:t>
+      </w:r>
+      <w:r>
+        <w:lastRenderedPageBreak/>
         <w:t>of standards means</w:t>
       </w:r>
       <w:r>
@@ -3370,30 +3223,27 @@
       </w:r>
       <w:proofErr w:type="spellEnd"/>
       <w:r>
-        <w:t xml:space="preserve"> loss of less than 10% (Douglas-fir charcoal) using the same acid-peroxide digestion. Therefore, it is not clear to what degree the </w:t>
-      </w:r>
-      <w:r>
-        <w:lastRenderedPageBreak/>
-        <w:t xml:space="preserve">acid-digestion underestimates the actual </w:t>
-      </w:r>
-      <w:commentRangeStart w:id="66"/>
+        <w:t xml:space="preserve"> loss of less than 10% (Douglas-fir charcoal) using the same acid-peroxide digestion. Therefore, it is not clear to what degree the acid-digestion underestimates </w:t>
+      </w:r>
       <w:proofErr w:type="spellStart"/>
       <w:r>
         <w:t>PyC</w:t>
       </w:r>
       <w:proofErr w:type="spellEnd"/>
       <w:r>
-        <w:t xml:space="preserve"> </w:t>
-      </w:r>
-      <w:commentRangeEnd w:id="66"/>
-      <w:r>
-        <w:rPr>
-          <w:rStyle w:val="CommentReference"/>
-        </w:rPr>
-        <w:commentReference w:id="66"/>
-      </w:r>
-      <w:r>
-        <w:t xml:space="preserve">concentration, and more work is needed to clarify the effect of charcoal age on digestion estimates. </w:t>
+        <w:t xml:space="preserve"> concentration</w:t>
+      </w:r>
+      <w:r>
+        <w:t>s</w:t>
+      </w:r>
+      <w:r>
+        <w:t xml:space="preserve">, </w:t>
+      </w:r>
+      <w:r>
+        <w:t xml:space="preserve">meaning </w:t>
+      </w:r>
+      <w:r>
+        <w:t xml:space="preserve">more work is needed to clarify the effect of charcoal age on digestion estimates. </w:t>
       </w:r>
     </w:p>
     <w:p>
@@ -3503,20 +3353,20 @@
         <w:spacing w:line="480" w:lineRule="auto"/>
         <w:ind w:firstLine="720"/>
         <w:rPr>
-          <w:ins w:id="67" w:author="Brian Buma" w:date="2021-01-28T08:08:00Z"/>
-        </w:rPr>
-      </w:pPr>
-      <w:commentRangeStart w:id="68"/>
-      <w:ins w:id="69" w:author="Brian Buma" w:date="2021-01-28T08:08:00Z">
+          <w:ins w:id="41" w:author="Brian Buma" w:date="2021-01-28T08:08:00Z"/>
+        </w:rPr>
+      </w:pPr>
+      <w:commentRangeStart w:id="42"/>
+      <w:ins w:id="43" w:author="Brian Buma" w:date="2021-01-28T08:08:00Z">
         <w:r>
           <w:t>X</w:t>
         </w:r>
-        <w:commentRangeEnd w:id="68"/>
+        <w:commentRangeEnd w:id="42"/>
         <w:r>
           <w:rPr>
             <w:rStyle w:val="CommentReference"/>
           </w:rPr>
-          <w:commentReference w:id="68"/>
+          <w:commentReference w:id="42"/>
         </w:r>
       </w:ins>
     </w:p>
@@ -3544,11 +3394,9 @@
       <w:r>
         <w:t xml:space="preserve">Soil charcoal in old growth redwood forests provide a record of fire activity </w:t>
       </w:r>
-      <w:proofErr w:type="spellStart"/>
-      <w:r>
-        <w:t>inaccessble</w:t>
-      </w:r>
-      <w:proofErr w:type="spellEnd"/>
+      <w:r>
+        <w:t>inaccessible</w:t>
+      </w:r>
       <w:r>
         <w:t xml:space="preserve"> through </w:t>
       </w:r>
@@ -3578,6 +3426,7 @@
           <w:b/>
           <w:bCs/>
         </w:rPr>
+        <w:lastRenderedPageBreak/>
         <w:t>Data Availability:</w:t>
       </w:r>
       <w:r>
@@ -3601,7 +3450,6 @@
         <w:spacing w:line="480" w:lineRule="auto"/>
       </w:pPr>
       <w:r>
-        <w:lastRenderedPageBreak/>
         <w:t>Acknowledgements</w:t>
       </w:r>
     </w:p>
@@ -4347,19 +4195,6 @@
         <w:gridCol w:w="90"/>
         <w:gridCol w:w="810"/>
         <w:gridCol w:w="1535"/>
-        <w:tblGridChange w:id="70">
-          <w:tblGrid>
-            <w:gridCol w:w="1310"/>
-            <w:gridCol w:w="1205"/>
-            <w:gridCol w:w="1080"/>
-            <w:gridCol w:w="1440"/>
-            <w:gridCol w:w="1530"/>
-            <w:gridCol w:w="1080"/>
-            <w:gridCol w:w="90"/>
-            <w:gridCol w:w="810"/>
-            <w:gridCol w:w="1535"/>
-          </w:tblGrid>
-        </w:tblGridChange>
       </w:tblGrid>
       <w:tr>
         <w:tc>
@@ -8198,12 +8033,20 @@
           <w:bCs/>
         </w:rPr>
       </w:pPr>
+      <w:commentRangeStart w:id="44"/>
       <w:r>
         <w:rPr>
           <w:b/>
           <w:bCs/>
         </w:rPr>
         <w:t xml:space="preserve">Figure S1: Bulk density of soil samples across depths. </w:t>
+      </w:r>
+      <w:commentRangeEnd w:id="44"/>
+      <w:r>
+        <w:rPr>
+          <w:rStyle w:val="CommentReference"/>
+        </w:rPr>
+        <w:commentReference w:id="44"/>
       </w:r>
     </w:p>
     <w:p>
@@ -8313,7 +8156,7 @@
       </w:r>
     </w:p>
   </w:comment>
-  <w:comment w:id="1" w:author="Brian Buma" w:date="2021-01-25T20:07:00Z" w:initials="BB">
+  <w:comment w:id="1" w:author="Trevor A. Carter" w:date="2021-01-25T15:08:00Z" w:initials="TAC">
     <w:p>
       <w:pPr>
         <w:pStyle w:val="CommentText"/>
@@ -8325,11 +8168,11 @@
         <w:annotationRef/>
       </w:r>
       <w:r>
-        <w:t>This would depend on what aspect of fires.  Perhaps end the sentence, then “Fire regimes are often best described…”</w:t>
+        <w:t>Introduce method</w:t>
       </w:r>
     </w:p>
   </w:comment>
-  <w:comment w:id="2" w:author="Trevor A. Carter" w:date="2021-01-25T15:08:00Z" w:initials="TAC">
+  <w:comment w:id="2" w:author="Brian Buma" w:date="2021-01-25T20:09:00Z" w:initials="BB">
     <w:p>
       <w:pPr>
         <w:pStyle w:val="CommentText"/>
@@ -8341,11 +8184,19 @@
         <w:annotationRef/>
       </w:r>
       <w:r>
-        <w:t>Introduce method</w:t>
+        <w:t xml:space="preserve">…with the goal of XXX.  </w:t>
+      </w:r>
+      <w:proofErr w:type="gramStart"/>
+      <w:r>
+        <w:t>Otherwise</w:t>
+      </w:r>
+      <w:proofErr w:type="gramEnd"/>
+      <w:r>
+        <w:t xml:space="preserve"> it’s hard to know what the point of the results reported next are.</w:t>
       </w:r>
     </w:p>
   </w:comment>
-  <w:comment w:id="3" w:author="Brian Buma" w:date="2021-01-25T20:08:00Z" w:initials="BB">
+  <w:comment w:id="3" w:author="Brian Buma" w:date="2021-01-25T20:10:00Z" w:initials="BB">
     <w:p>
       <w:pPr>
         <w:pStyle w:val="CommentText"/>
@@ -8357,11 +8208,19 @@
         <w:annotationRef/>
       </w:r>
       <w:r>
-        <w:t>Implies patterns of survivorship (“legacies”)</w:t>
+        <w:t xml:space="preserve">Still unclear from the abstract what about the nature of these fires you’re reporting – sounds more like testing the relationship b/w soil and </w:t>
+      </w:r>
+      <w:proofErr w:type="spellStart"/>
+      <w:r>
+        <w:t>dendro</w:t>
+      </w:r>
+      <w:proofErr w:type="spellEnd"/>
+      <w:r>
+        <w:t xml:space="preserve"> records</w:t>
       </w:r>
     </w:p>
   </w:comment>
-  <w:comment w:id="5" w:author="Brian Buma" w:date="2021-01-25T20:09:00Z" w:initials="BB">
+  <w:comment w:id="4" w:author="Trevor A. Carter" w:date="2021-01-25T15:11:00Z" w:initials="TAC">
     <w:p>
       <w:pPr>
         <w:pStyle w:val="CommentText"/>
@@ -8373,19 +8232,107 @@
         <w:annotationRef/>
       </w:r>
       <w:r>
-        <w:t xml:space="preserve">…with the goal of XXX.  </w:t>
+        <w:t>How?</w:t>
+      </w:r>
+    </w:p>
+  </w:comment>
+  <w:comment w:id="5" w:author="Hayes, Katherine" w:date="2021-01-28T08:19:00Z" w:initials="HK">
+    <w:p>
+      <w:pPr>
+        <w:pStyle w:val="CommentText"/>
+      </w:pPr>
+      <w:r>
+        <w:rPr>
+          <w:rStyle w:val="CommentReference"/>
+        </w:rPr>
+        <w:annotationRef/>
+      </w:r>
+      <w:r>
+        <w:t>Comments I wrote down:</w:t>
+      </w:r>
+    </w:p>
+    <w:p>
+      <w:pPr>
+        <w:pStyle w:val="CommentText"/>
+      </w:pPr>
+      <w:r>
+        <w:t>- bit confused RE goals of paper</w:t>
+      </w:r>
+    </w:p>
+    <w:p>
+      <w:pPr>
+        <w:pStyle w:val="CommentText"/>
+      </w:pPr>
+      <w:r>
+        <w:t xml:space="preserve">- breakup of site types </w:t>
       </w:r>
       <w:proofErr w:type="gramStart"/>
       <w:r>
-        <w:t>Otherwise</w:t>
+        <w:t>was</w:t>
       </w:r>
       <w:proofErr w:type="gramEnd"/>
       <w:r>
-        <w:t xml:space="preserve"> it’s hard to know what the point of the results reported next are.</w:t>
+        <w:t xml:space="preserve"> confusing (leave it out or bring it in earlier)</w:t>
+      </w:r>
+    </w:p>
+    <w:p>
+      <w:pPr>
+        <w:pStyle w:val="CommentText"/>
+      </w:pPr>
+      <w:r>
+        <w:t>- why keep c concentrations within depths?</w:t>
+      </w:r>
+    </w:p>
+    <w:p>
+      <w:pPr>
+        <w:pStyle w:val="CommentText"/>
+      </w:pPr>
+      <w:r>
+        <w:t>- no sense of how well charcoal does as a fire record</w:t>
+      </w:r>
+    </w:p>
+    <w:p>
+      <w:pPr>
+        <w:pStyle w:val="CommentText"/>
+      </w:pPr>
+      <w:r>
+        <w:t xml:space="preserve">- integrate more </w:t>
+      </w:r>
+      <w:proofErr w:type="spellStart"/>
+      <w:r>
+        <w:t>paleofire</w:t>
+      </w:r>
+      <w:proofErr w:type="spellEnd"/>
+      <w:r>
+        <w:t xml:space="preserve"> in discussion (how has char been used elsewhere?)</w:t>
+      </w:r>
+    </w:p>
+    <w:p>
+      <w:pPr>
+        <w:pStyle w:val="CommentText"/>
+      </w:pPr>
+      <w:r>
+        <w:t>- even with soil c as a question, soil c still comes sort of out of nowhere</w:t>
+      </w:r>
+    </w:p>
+    <w:p>
+      <w:pPr>
+        <w:pStyle w:val="CommentText"/>
+      </w:pPr>
+      <w:r>
+        <w:t>- can soil c get at the question of age as a function of depth? Is it persisting lower down?</w:t>
+      </w:r>
+    </w:p>
+    <w:p>
+      <w:pPr>
+        <w:pStyle w:val="CommentText"/>
+      </w:pPr>
+      <w:r>
+        <w:t>- add more discussion of bioturbation</w:t>
       </w:r>
     </w:p>
   </w:comment>
-  <w:comment w:id="7" w:author="Trevor A. Carter" w:date="2021-01-25T15:11:00Z" w:initials="TAC">
+  <w:comment w:id="6" w:author="Trevor A. Carter" w:date="2021-01-25T15:13:00Z" w:initials="TAC">
     <w:p>
       <w:pPr>
         <w:pStyle w:val="CommentText"/>
@@ -8397,11 +8344,11 @@
         <w:annotationRef/>
       </w:r>
       <w:r>
-        <w:t xml:space="preserve">Is this sentence redundant to the sentence related to dendrochronological records? </w:t>
+        <w:t xml:space="preserve">Why is it important to contextualize fire in modern ecosystems?  </w:t>
       </w:r>
     </w:p>
   </w:comment>
-  <w:comment w:id="6" w:author="Brian Buma" w:date="2021-01-25T20:10:00Z" w:initials="BB">
+  <w:comment w:id="7" w:author="Brian Buma" w:date="2021-01-25T20:12:00Z" w:initials="BB">
     <w:p>
       <w:pPr>
         <w:pStyle w:val="CommentText"/>
@@ -8413,19 +8360,59 @@
         <w:annotationRef/>
       </w:r>
       <w:r>
-        <w:t xml:space="preserve">Still unclear from the abstract what about the nature of these fires you’re reporting – sounds more like testing the relationship b/w soil and </w:t>
+        <w:t>Used word just prior</w:t>
+      </w:r>
+    </w:p>
+  </w:comment>
+  <w:comment w:id="8" w:author="Trevor A. Carter" w:date="2021-01-25T15:15:00Z" w:initials="TAC">
+    <w:p>
+      <w:pPr>
+        <w:pStyle w:val="CommentText"/>
+      </w:pPr>
+      <w:r>
+        <w:rPr>
+          <w:rStyle w:val="CommentReference"/>
+        </w:rPr>
+        <w:annotationRef/>
+      </w:r>
+      <w:r>
+        <w:t xml:space="preserve">A little difficult to read. </w:t>
+      </w:r>
+    </w:p>
+  </w:comment>
+  <w:comment w:id="9" w:author="Trevor A. Carter" w:date="2021-01-25T15:23:00Z" w:initials="TAC">
+    <w:p>
+      <w:pPr>
+        <w:pStyle w:val="CommentText"/>
+      </w:pPr>
+      <w:r>
+        <w:rPr>
+          <w:rStyle w:val="CommentReference"/>
+        </w:rPr>
+        <w:annotationRef/>
+      </w:r>
+      <w:r>
+        <w:t xml:space="preserve">Tom </w:t>
       </w:r>
       <w:proofErr w:type="spellStart"/>
       <w:r>
-        <w:t>dendro</w:t>
+        <w:t>Minkley</w:t>
       </w:r>
       <w:proofErr w:type="spellEnd"/>
       <w:r>
-        <w:t xml:space="preserve"> records</w:t>
+        <w:t xml:space="preserve"> @ </w:t>
+      </w:r>
+      <w:proofErr w:type="spellStart"/>
+      <w:r>
+        <w:t>Uwyo</w:t>
+      </w:r>
+      <w:proofErr w:type="spellEnd"/>
+      <w:r>
+        <w:t xml:space="preserve"> has a lot of papers on paleo charcoal</w:t>
       </w:r>
     </w:p>
   </w:comment>
-  <w:comment w:id="10" w:author="Trevor A. Carter" w:date="2021-01-25T15:11:00Z" w:initials="TAC">
+  <w:comment w:id="10" w:author="Trevor A. Carter" w:date="2021-01-25T15:17:00Z" w:initials="TAC">
     <w:p>
       <w:pPr>
         <w:pStyle w:val="CommentText"/>
@@ -8437,11 +8424,11 @@
         <w:annotationRef/>
       </w:r>
       <w:r>
-        <w:t>How?</w:t>
+        <w:t>Introduce this system. Why did you study here? What is important about understanding this system in particular?</w:t>
       </w:r>
     </w:p>
   </w:comment>
-  <w:comment w:id="11" w:author="Hayes, Katherine" w:date="2021-01-28T08:19:00Z" w:initials="HK">
+  <w:comment w:id="11" w:author="Brian Buma" w:date="2021-01-25T20:46:00Z" w:initials="BB">
     <w:p>
       <w:pPr>
         <w:pStyle w:val="CommentText"/>
@@ -8453,94 +8440,362 @@
         <w:annotationRef/>
       </w:r>
       <w:r>
-        <w:t>Comments I wrote down:</w:t>
-      </w:r>
-    </w:p>
+        <w:t xml:space="preserve">This should be rewritten to be more punchy.  What are you trying to do and why, and what will we get out of this work?  </w:t>
+      </w:r>
+    </w:p>
+  </w:comment>
+  <w:comment w:id="12" w:author="Trevor A. Carter" w:date="2021-01-25T15:26:00Z" w:initials="TAC">
     <w:p>
       <w:pPr>
         <w:pStyle w:val="CommentText"/>
       </w:pPr>
       <w:r>
-        <w:t>- bit confused RE goals of paper</w:t>
-      </w:r>
-    </w:p>
+        <w:rPr>
+          <w:rStyle w:val="CommentReference"/>
+        </w:rPr>
+        <w:annotationRef/>
+      </w:r>
+      <w:r>
+        <w:t xml:space="preserve">I don’t feel like you introduce the questions before in your introduction. There doesn’t feel like a flow from knowledge introduced to knowledge gap. </w:t>
+      </w:r>
+    </w:p>
+  </w:comment>
+  <w:comment w:id="13" w:author="Trevor A. Carter" w:date="2021-01-25T15:28:00Z" w:initials="TAC">
     <w:p>
       <w:pPr>
         <w:pStyle w:val="CommentText"/>
       </w:pPr>
       <w:r>
-        <w:t xml:space="preserve">- breakup of site types </w:t>
+        <w:rPr>
+          <w:rStyle w:val="CommentReference"/>
+        </w:rPr>
+        <w:annotationRef/>
+      </w:r>
+      <w:r>
+        <w:t xml:space="preserve">Do these sites span the range of variability within the reserve? Is the inset the entirety of the reserve? </w:t>
+      </w:r>
+    </w:p>
+  </w:comment>
+  <w:comment w:id="14" w:author="Hayes, Katherine" w:date="2021-01-19T08:58:00Z" w:initials="HK">
+    <w:p>
+      <w:pPr>
+        <w:pStyle w:val="CommentText"/>
+      </w:pPr>
+      <w:r>
+        <w:rPr>
+          <w:rStyle w:val="CommentReference"/>
+        </w:rPr>
+        <w:annotationRef/>
+      </w:r>
+      <w:r>
+        <w:t>Double check in google earth, could be longer</w:t>
+      </w:r>
+    </w:p>
+  </w:comment>
+  <w:comment w:id="15" w:author="Trevor A. Carter" w:date="2021-01-25T15:29:00Z" w:initials="TAC">
+    <w:p>
+      <w:pPr>
+        <w:pStyle w:val="CommentText"/>
+      </w:pPr>
+      <w:r>
+        <w:rPr>
+          <w:rStyle w:val="CommentReference"/>
+        </w:rPr>
+        <w:annotationRef/>
+      </w:r>
+      <w:r>
+        <w:t xml:space="preserve">If you have 20 sampling sites why is n = 16? </w:t>
+      </w:r>
+    </w:p>
+  </w:comment>
+  <w:comment w:id="16" w:author="Brian Buma" w:date="2021-01-25T20:21:00Z" w:initials="BB">
+    <w:p>
+      <w:pPr>
+        <w:pStyle w:val="CommentText"/>
+      </w:pPr>
+      <w:r>
+        <w:rPr>
+          <w:rStyle w:val="CommentReference"/>
+        </w:rPr>
+        <w:annotationRef/>
+      </w:r>
+      <w:r>
+        <w:t xml:space="preserve">Does this suggest </w:t>
+      </w:r>
+      <w:proofErr w:type="spellStart"/>
+      <w:r>
+        <w:t>turbation</w:t>
+      </w:r>
+      <w:proofErr w:type="spellEnd"/>
+      <w:r>
+        <w:t xml:space="preserve"> somehow?  Bioturbation?  Wouldn’t stable soils develop horizons?  Or not in redwoods?</w:t>
+      </w:r>
+    </w:p>
+  </w:comment>
+  <w:comment w:id="17" w:author="Brian Buma" w:date="2021-01-25T20:25:00Z" w:initials="BB">
+    <w:p>
+      <w:pPr>
+        <w:pStyle w:val="CommentText"/>
+      </w:pPr>
+      <w:r>
+        <w:rPr>
+          <w:rStyle w:val="CommentReference"/>
+        </w:rPr>
+        <w:annotationRef/>
+      </w:r>
+      <w:r>
+        <w:t>Q1 and Q2; suggest swapping order.</w:t>
+      </w:r>
+    </w:p>
+  </w:comment>
+  <w:comment w:id="18" w:author="Brian Buma" w:date="2021-01-25T20:26:00Z" w:initials="BB">
+    <w:p>
+      <w:pPr>
+        <w:pStyle w:val="CommentText"/>
+      </w:pPr>
+      <w:r>
+        <w:rPr>
+          <w:rStyle w:val="CommentReference"/>
+        </w:rPr>
+        <w:annotationRef/>
+      </w:r>
+      <w:r>
+        <w:t>Unclear which Q this ties to.</w:t>
+      </w:r>
+    </w:p>
+  </w:comment>
+  <w:comment w:id="19" w:author="Hayes, Katherine" w:date="2021-01-19T09:08:00Z" w:initials="HK">
+    <w:p>
+      <w:pPr>
+        <w:pStyle w:val="CommentText"/>
+      </w:pPr>
+      <w:r>
+        <w:rPr>
+          <w:rStyle w:val="CommentReference"/>
+        </w:rPr>
+        <w:annotationRef/>
+      </w:r>
+      <w:r>
+        <w:t>Need to see if I can figure out which version / calibration curve I used, since that determines how I cite it</w:t>
+      </w:r>
+    </w:p>
+  </w:comment>
+  <w:comment w:id="20" w:author="Brian Buma" w:date="2021-01-25T20:30:00Z" w:initials="BB">
+    <w:p>
+      <w:pPr>
+        <w:pStyle w:val="CommentText"/>
+      </w:pPr>
+      <w:r>
+        <w:rPr>
+          <w:rStyle w:val="CommentReference"/>
+        </w:rPr>
+        <w:annotationRef/>
+      </w:r>
+      <w:r>
+        <w:t>Did you compare across pits?</w:t>
+      </w:r>
+    </w:p>
+  </w:comment>
+  <w:comment w:id="21" w:author="Brian Buma" w:date="2021-01-25T20:30:00Z" w:initials="BB">
+    <w:p>
+      <w:pPr>
+        <w:pStyle w:val="CommentText"/>
+      </w:pPr>
+      <w:r>
+        <w:rPr>
+          <w:rStyle w:val="CommentReference"/>
+        </w:rPr>
+        <w:annotationRef/>
+      </w:r>
+      <w:r>
+        <w:t>No mention of Q3.</w:t>
+      </w:r>
+    </w:p>
+  </w:comment>
+  <w:comment w:id="22" w:author="Brian Buma" w:date="2021-01-25T20:35:00Z" w:initials="BB">
+    <w:p>
+      <w:pPr>
+        <w:pStyle w:val="CommentText"/>
+      </w:pPr>
+      <w:r>
+        <w:rPr>
+          <w:rStyle w:val="CommentReference"/>
+        </w:rPr>
+        <w:annotationRef/>
+      </w:r>
+      <w:r>
+        <w:t>Suggest simplifying and reorganizing around the questions explicitly.</w:t>
+      </w:r>
+    </w:p>
+  </w:comment>
+  <w:comment w:id="23" w:author="Brian Buma" w:date="2021-01-25T20:31:00Z" w:initials="BB">
+    <w:p>
+      <w:pPr>
+        <w:pStyle w:val="CommentText"/>
+      </w:pPr>
+      <w:r>
+        <w:rPr>
+          <w:rStyle w:val="CommentReference"/>
+        </w:rPr>
+        <w:annotationRef/>
+      </w:r>
+      <w:r>
+        <w:t xml:space="preserve">Just one, yes?  I’m confused as to this.  If you’re lumped the data then there should be some </w:t>
+      </w:r>
+      <w:proofErr w:type="spellStart"/>
+      <w:r>
+        <w:t>justificatition</w:t>
+      </w:r>
+      <w:proofErr w:type="spellEnd"/>
+      <w:r>
+        <w:t>.</w:t>
+      </w:r>
+    </w:p>
+  </w:comment>
+  <w:comment w:id="24" w:author="Brian Buma" w:date="2021-01-25T20:32:00Z" w:initials="BB">
+    <w:p>
+      <w:pPr>
+        <w:pStyle w:val="CommentText"/>
+      </w:pPr>
+      <w:r>
+        <w:rPr>
+          <w:rStyle w:val="CommentReference"/>
+        </w:rPr>
+        <w:annotationRef/>
+      </w:r>
+      <w:r>
+        <w:t>Which two?  And I thought debris flows were separate because of depositional/erosional environments (mentioned earlier).</w:t>
+      </w:r>
+    </w:p>
+  </w:comment>
+  <w:comment w:id="25" w:author="Brian Buma" w:date="2021-01-25T20:33:00Z" w:initials="BB">
+    <w:p>
+      <w:pPr>
+        <w:pStyle w:val="CommentText"/>
+      </w:pPr>
+      <w:r>
+        <w:rPr>
+          <w:rStyle w:val="CommentReference"/>
+        </w:rPr>
+        <w:annotationRef/>
       </w:r>
       <w:proofErr w:type="gramStart"/>
       <w:r>
-        <w:t>was</w:t>
+        <w:t>Again</w:t>
       </w:r>
       <w:proofErr w:type="gramEnd"/>
       <w:r>
-        <w:t xml:space="preserve"> confusing (leave it out or bring it in earlier)</w:t>
-      </w:r>
-    </w:p>
+        <w:t xml:space="preserve"> it’s unclear what the point of a side-slope is in relation to the stratigraphy question; this seems purely for the longevity question. </w:t>
+      </w:r>
+    </w:p>
+  </w:comment>
+  <w:comment w:id="26" w:author="Brian Buma" w:date="2021-01-25T20:44:00Z" w:initials="BB">
     <w:p>
       <w:pPr>
         <w:pStyle w:val="CommentText"/>
       </w:pPr>
       <w:r>
-        <w:t>- why keep c concentrations within depths?</w:t>
+        <w:rPr>
+          <w:rStyle w:val="CommentReference"/>
+        </w:rPr>
+        <w:annotationRef/>
+      </w:r>
+      <w:r>
+        <w:t>Site type wasn’t defined earlier, suggest clarifying that or dropping it since it doesn’t seem to relate to the questions.</w:t>
       </w:r>
     </w:p>
     <w:p>
       <w:pPr>
         <w:pStyle w:val="CommentText"/>
       </w:pPr>
-      <w:r>
-        <w:t>- no sense of how well charcoal does as a fire record</w:t>
-      </w:r>
-    </w:p>
+    </w:p>
+  </w:comment>
+  <w:comment w:id="27" w:author="Brian Buma" w:date="2021-01-25T20:36:00Z" w:initials="BB">
     <w:p>
       <w:pPr>
         <w:pStyle w:val="CommentText"/>
       </w:pPr>
       <w:r>
-        <w:t xml:space="preserve">- integrate more </w:t>
+        <w:rPr>
+          <w:rStyle w:val="CommentReference"/>
+        </w:rPr>
+        <w:annotationRef/>
+      </w:r>
+      <w:r>
+        <w:t xml:space="preserve">I would suggest this means the soils are not as stable as one would think (or it is from combusted roots).  </w:t>
+      </w:r>
+    </w:p>
+  </w:comment>
+  <w:comment w:id="28" w:author="Brian Buma" w:date="2021-01-25T20:37:00Z" w:initials="BB">
+    <w:p>
+      <w:pPr>
+        <w:pStyle w:val="CommentText"/>
+      </w:pPr>
+      <w:r>
+        <w:rPr>
+          <w:rStyle w:val="CommentReference"/>
+        </w:rPr>
+        <w:annotationRef/>
+      </w:r>
+      <w:r>
+        <w:t xml:space="preserve">Error bars good, potentially </w:t>
       </w:r>
       <w:proofErr w:type="spellStart"/>
       <w:r>
-        <w:t>paleofire</w:t>
+        <w:t>recale</w:t>
       </w:r>
       <w:proofErr w:type="spellEnd"/>
       <w:r>
-        <w:t xml:space="preserve"> in discussion (how has char been used elsewhere?)</w:t>
+        <w:t xml:space="preserve"> x axis somehow.</w:t>
       </w:r>
     </w:p>
     <w:p>
       <w:pPr>
         <w:pStyle w:val="CommentText"/>
       </w:pPr>
-      <w:r>
-        <w:t>- even with soil c as a question, soil c still comes sort of out of nowhere</w:t>
-      </w:r>
     </w:p>
     <w:p>
       <w:pPr>
         <w:pStyle w:val="CommentText"/>
       </w:pPr>
       <w:r>
-        <w:t xml:space="preserve">- </w:t>
-      </w:r>
-      <w:r>
-        <w:t>can soil c get at the question of age as a function of depth? Is it persisting lower down?</w:t>
-      </w:r>
-    </w:p>
+        <w:t>Site type wasn’t defined earlier, suggest clarifying that or dropping it since it doesn’t seem to relate to the questions.</w:t>
+      </w:r>
+    </w:p>
+  </w:comment>
+  <w:comment w:id="29" w:author="Brian Buma" w:date="2021-01-25T20:38:00Z" w:initials="BB">
     <w:p>
       <w:pPr>
         <w:pStyle w:val="CommentText"/>
       </w:pPr>
       <w:r>
-        <w:t>- add more discussion of bioturbation</w:t>
+        <w:rPr>
+          <w:rStyle w:val="CommentReference"/>
+        </w:rPr>
+        <w:annotationRef/>
+      </w:r>
+      <w:r>
+        <w:t xml:space="preserve">Is this pooled across all depths?  Or </w:t>
+      </w:r>
+      <w:proofErr w:type="spellStart"/>
+      <w:r>
+        <w:t>constrainted</w:t>
+      </w:r>
+      <w:proofErr w:type="spellEnd"/>
+      <w:r>
+        <w:t xml:space="preserve"> to only within pit differences?  That would seem to make more </w:t>
+      </w:r>
+      <w:proofErr w:type="gramStart"/>
+      <w:r>
+        <w:t>sense, but</w:t>
+      </w:r>
+      <w:proofErr w:type="gramEnd"/>
+      <w:r>
+        <w:t xml:space="preserve"> be good to be explicit.  Some phrasing earlier suggests pooled.</w:t>
       </w:r>
     </w:p>
   </w:comment>
-  <w:comment w:id="12" w:author="Trevor A. Carter" w:date="2021-01-25T15:13:00Z" w:initials="TAC">
+  <w:comment w:id="30" w:author="Brian Buma" w:date="2021-01-25T20:39:00Z" w:initials="BB">
     <w:p>
       <w:pPr>
         <w:pStyle w:val="CommentText"/>
@@ -8552,11 +8807,11 @@
         <w:annotationRef/>
       </w:r>
       <w:r>
-        <w:t xml:space="preserve">Why is it important to contextualize fire in modern ecosystems?  </w:t>
+        <w:t>Not a question.</w:t>
       </w:r>
     </w:p>
   </w:comment>
-  <w:comment w:id="13" w:author="Brian Buma" w:date="2021-01-25T20:12:00Z" w:initials="BB">
+  <w:comment w:id="31" w:author="Brian Buma" w:date="2021-01-25T20:41:00Z" w:initials="BB">
     <w:p>
       <w:pPr>
         <w:pStyle w:val="CommentText"/>
@@ -8567,12 +8822,17 @@
         </w:rPr>
         <w:annotationRef/>
       </w:r>
-      <w:r>
-        <w:t>Used word just prior</w:t>
+      <w:proofErr w:type="gramStart"/>
+      <w:r>
+        <w:t>Also</w:t>
+      </w:r>
+      <w:proofErr w:type="gramEnd"/>
+      <w:r>
+        <w:t xml:space="preserve"> not a question</w:t>
       </w:r>
     </w:p>
   </w:comment>
-  <w:comment w:id="14" w:author="Trevor A. Carter" w:date="2021-01-25T15:15:00Z" w:initials="TAC">
+  <w:comment w:id="32" w:author="Brian Buma" w:date="2021-01-25T20:41:00Z" w:initials="BB">
     <w:p>
       <w:pPr>
         <w:pStyle w:val="CommentText"/>
@@ -8584,11 +8844,11 @@
         <w:annotationRef/>
       </w:r>
       <w:r>
-        <w:t xml:space="preserve">A little difficult to read. </w:t>
+        <w:t>Here the data is pooled, which I guess works, but given different sites will have different soil accumulation rates over your time scales I wonder if this is making more problems.</w:t>
       </w:r>
     </w:p>
   </w:comment>
-  <w:comment w:id="15" w:author="Trevor A. Carter" w:date="2021-01-25T15:22:00Z" w:initials="TAC">
+  <w:comment w:id="33" w:author="Trevor A. Carter" w:date="2021-01-25T15:45:00Z" w:initials="TAC">
     <w:p>
       <w:pPr>
         <w:pStyle w:val="CommentText"/>
@@ -8600,11 +8860,11 @@
         <w:annotationRef/>
       </w:r>
       <w:r>
-        <w:t>How?</w:t>
+        <w:t xml:space="preserve">Why are the depths relegated to categories instead of keeping them continuous? </w:t>
       </w:r>
     </w:p>
   </w:comment>
-  <w:comment w:id="16" w:author="Trevor A. Carter" w:date="2021-01-25T15:23:00Z" w:initials="TAC">
+  <w:comment w:id="35" w:author="Brian Buma" w:date="2021-01-25T20:42:00Z" w:initials="BB">
     <w:p>
       <w:pPr>
         <w:pStyle w:val="CommentText"/>
@@ -8616,27 +8876,132 @@
         <w:annotationRef/>
       </w:r>
       <w:r>
-        <w:t xml:space="preserve">Tom </w:t>
+        <w:t xml:space="preserve">You should say what this is in the introduction. </w:t>
+      </w:r>
+    </w:p>
+  </w:comment>
+  <w:comment w:id="34" w:author="Brian Buma" w:date="2021-01-25T20:47:00Z" w:initials="BB">
+    <w:p>
+      <w:pPr>
+        <w:pStyle w:val="CommentText"/>
+      </w:pPr>
+      <w:r>
+        <w:rPr>
+          <w:rStyle w:val="CommentReference"/>
+        </w:rPr>
+        <w:annotationRef/>
+      </w:r>
+      <w:r>
+        <w:t xml:space="preserve">Good first paragraph </w:t>
+      </w:r>
+      <w:proofErr w:type="gramStart"/>
+      <w:r>
+        <w:t>in regards to</w:t>
+      </w:r>
+      <w:proofErr w:type="gramEnd"/>
+      <w:r>
+        <w:t xml:space="preserve"> tone, but organize according to your questions (and see notes on those) so that this is a direct response to the end of the introduction.</w:t>
+      </w:r>
+    </w:p>
+  </w:comment>
+  <w:comment w:id="38" w:author="Brian Buma" w:date="2021-01-25T20:45:00Z" w:initials="BB">
+    <w:p>
+      <w:pPr>
+        <w:pStyle w:val="CommentText"/>
+      </w:pPr>
+      <w:r>
+        <w:rPr>
+          <w:rStyle w:val="CommentReference"/>
+        </w:rPr>
+        <w:annotationRef/>
+      </w:r>
+      <w:r>
+        <w:t>If you had these data, plotting the age distributions side by side would be nice to see.</w:t>
+      </w:r>
+    </w:p>
+  </w:comment>
+  <w:comment w:id="39" w:author="Brian Buma" w:date="2021-01-25T20:49:00Z" w:initials="BB">
+    <w:p>
+      <w:pPr>
+        <w:pStyle w:val="CommentText"/>
+        <w:rPr>
+          <w:rStyle w:val="CommentReference"/>
+        </w:rPr>
+      </w:pPr>
+      <w:r>
+        <w:rPr>
+          <w:rStyle w:val="CommentReference"/>
+        </w:rPr>
+        <w:annotationRef/>
+      </w:r>
+      <w:r>
+        <w:rPr>
+          <w:rStyle w:val="CommentReference"/>
+        </w:rPr>
+        <w:t xml:space="preserve">Since currently this isn’t in the questions you’re asking this is out of place.  </w:t>
+      </w:r>
+    </w:p>
+    <w:p>
+      <w:pPr>
+        <w:pStyle w:val="CommentText"/>
+        <w:rPr>
+          <w:rStyle w:val="CommentReference"/>
+        </w:rPr>
+      </w:pPr>
+    </w:p>
+    <w:p>
+      <w:pPr>
+        <w:pStyle w:val="CommentText"/>
+      </w:pPr>
+      <w:r>
+        <w:rPr>
+          <w:rStyle w:val="CommentReference"/>
+        </w:rPr>
+        <w:t>Need one of your questions to be something along the lines of basic quantification of charcoal amount and relative percent for comparison to other ecosystems.</w:t>
+      </w:r>
+    </w:p>
+  </w:comment>
+  <w:comment w:id="40" w:author="Brian Buma" w:date="2021-01-25T20:51:00Z" w:initials="BB">
+    <w:p>
+      <w:pPr>
+        <w:pStyle w:val="CommentText"/>
+      </w:pPr>
+      <w:r>
+        <w:rPr>
+          <w:rStyle w:val="CommentReference"/>
+        </w:rPr>
+        <w:annotationRef/>
+      </w:r>
+      <w:r>
+        <w:t>Which ones?</w:t>
+      </w:r>
+    </w:p>
+  </w:comment>
+  <w:comment w:id="42" w:author="Brian Buma" w:date="2021-01-25T20:53:00Z" w:initials="BB">
+    <w:p>
+      <w:pPr>
+        <w:pStyle w:val="CommentText"/>
+      </w:pPr>
+      <w:r>
+        <w:rPr>
+          <w:rStyle w:val="CommentReference"/>
+        </w:rPr>
+        <w:annotationRef/>
+      </w:r>
+      <w:r>
+        <w:t xml:space="preserve">Need a new paragraph here to really nail down the </w:t>
       </w:r>
       <w:proofErr w:type="spellStart"/>
       <w:r>
-        <w:t>Minkley</w:t>
+        <w:t>takehome</w:t>
       </w:r>
       <w:proofErr w:type="spellEnd"/>
       <w:r>
-        <w:t xml:space="preserve"> @ </w:t>
-      </w:r>
-      <w:proofErr w:type="spellStart"/>
-      <w:r>
-        <w:t>Uwyo</w:t>
-      </w:r>
-      <w:proofErr w:type="spellEnd"/>
-      <w:r>
-        <w:t xml:space="preserve"> has a lot of papers on paleo charcoal</w:t>
+        <w:t>, end on a strong note. At the moment it just trickles through results and limitations; finish strong (not overselling results but strongly declaring what you can conclude).</w:t>
       </w:r>
     </w:p>
   </w:comment>
-  <w:comment w:id="18" w:author="Trevor A. Carter" w:date="2021-01-25T15:17:00Z" w:initials="TAC">
+  <w:comment w:id="44" w:author="Hayes, Katherine" w:date="2021-01-29T08:46:00Z" w:initials="HK">
     <w:p>
       <w:pPr>
         <w:pStyle w:val="CommentText"/>
@@ -8648,855 +9013,7 @@
         <w:annotationRef/>
       </w:r>
       <w:r>
-        <w:t>Introduce this system. Why did you study here? What is important about understanding this system in particular?</w:t>
-      </w:r>
-    </w:p>
-  </w:comment>
-  <w:comment w:id="20" w:author="Trevor A. Carter" w:date="2021-01-25T15:19:00Z" w:initials="TAC">
-    <w:p>
-      <w:pPr>
-        <w:pStyle w:val="CommentText"/>
-      </w:pPr>
-      <w:r>
-        <w:rPr>
-          <w:rStyle w:val="CommentReference"/>
-        </w:rPr>
-        <w:annotationRef/>
-      </w:r>
-      <w:r>
-        <w:t>Good pun</w:t>
-      </w:r>
-    </w:p>
-  </w:comment>
-  <w:comment w:id="19" w:author="Trevor A. Carter" w:date="2021-01-25T15:18:00Z" w:initials="TAC">
-    <w:p>
-      <w:pPr>
-        <w:pStyle w:val="CommentText"/>
-      </w:pPr>
-      <w:r>
-        <w:rPr>
-          <w:rStyle w:val="CommentReference"/>
-        </w:rPr>
-        <w:annotationRef/>
-      </w:r>
-      <w:r>
-        <w:t xml:space="preserve">Open with this, </w:t>
-      </w:r>
-      <w:proofErr w:type="spellStart"/>
-      <w:r>
-        <w:t>its</w:t>
-      </w:r>
-      <w:proofErr w:type="spellEnd"/>
-      <w:r>
-        <w:t xml:space="preserve"> great!</w:t>
-      </w:r>
-    </w:p>
-  </w:comment>
-  <w:comment w:id="21" w:author="Brian Buma" w:date="2021-01-25T20:46:00Z" w:initials="BB">
-    <w:p>
-      <w:pPr>
-        <w:pStyle w:val="CommentText"/>
-      </w:pPr>
-      <w:r>
-        <w:rPr>
-          <w:rStyle w:val="CommentReference"/>
-        </w:rPr>
-        <w:annotationRef/>
-      </w:r>
-      <w:r>
-        <w:t xml:space="preserve">This should be rewritten to be more punchy.  What are you trying to do and why, and what will we get out of this work?  </w:t>
-      </w:r>
-    </w:p>
-  </w:comment>
-  <w:comment w:id="22" w:author="Trevor A. Carter" w:date="2021-01-25T15:26:00Z" w:initials="TAC">
-    <w:p>
-      <w:pPr>
-        <w:pStyle w:val="CommentText"/>
-      </w:pPr>
-      <w:r>
-        <w:rPr>
-          <w:rStyle w:val="CommentReference"/>
-        </w:rPr>
-        <w:annotationRef/>
-      </w:r>
-      <w:r>
-        <w:t xml:space="preserve">I don’t feel like you introduce the questions before in your introduction. There doesn’t feel like a flow from knowledge introduced to knowledge gap. </w:t>
-      </w:r>
-    </w:p>
-  </w:comment>
-  <w:comment w:id="23" w:author="Trevor A. Carter" w:date="2021-01-25T15:26:00Z" w:initials="TAC">
-    <w:p>
-      <w:pPr>
-        <w:pStyle w:val="CommentText"/>
-      </w:pPr>
-      <w:r>
-        <w:rPr>
-          <w:rStyle w:val="CommentReference"/>
-        </w:rPr>
-        <w:annotationRef/>
-      </w:r>
-      <w:r>
-        <w:t>What journal are you going for?</w:t>
-      </w:r>
-    </w:p>
-  </w:comment>
-  <w:comment w:id="24" w:author="Trevor A. Carter" w:date="2021-01-25T15:28:00Z" w:initials="TAC">
-    <w:p>
-      <w:pPr>
-        <w:pStyle w:val="CommentText"/>
-      </w:pPr>
-      <w:r>
-        <w:rPr>
-          <w:rStyle w:val="CommentReference"/>
-        </w:rPr>
-        <w:annotationRef/>
-      </w:r>
-      <w:r>
-        <w:t xml:space="preserve">Do these sites span the range of variability within the reserve? Is the inset the entirety of the reserve? </w:t>
-      </w:r>
-    </w:p>
-  </w:comment>
-  <w:comment w:id="25" w:author="Hayes, Katherine" w:date="2021-01-19T08:58:00Z" w:initials="HK">
-    <w:p>
-      <w:pPr>
-        <w:pStyle w:val="CommentText"/>
-      </w:pPr>
-      <w:r>
-        <w:rPr>
-          <w:rStyle w:val="CommentReference"/>
-        </w:rPr>
-        <w:annotationRef/>
-      </w:r>
-      <w:r>
-        <w:t>Double check in google earth, could be longer</w:t>
-      </w:r>
-    </w:p>
-  </w:comment>
-  <w:comment w:id="26" w:author="Trevor A. Carter" w:date="2021-01-25T15:29:00Z" w:initials="TAC">
-    <w:p>
-      <w:pPr>
-        <w:pStyle w:val="CommentText"/>
-      </w:pPr>
-      <w:r>
-        <w:rPr>
-          <w:rStyle w:val="CommentReference"/>
-        </w:rPr>
-        <w:annotationRef/>
-      </w:r>
-      <w:r>
-        <w:t xml:space="preserve">Why this distance? </w:t>
-      </w:r>
-    </w:p>
-  </w:comment>
-  <w:comment w:id="27" w:author="Trevor A. Carter" w:date="2021-01-25T15:29:00Z" w:initials="TAC">
-    <w:p>
-      <w:pPr>
-        <w:pStyle w:val="CommentText"/>
-      </w:pPr>
-      <w:r>
-        <w:rPr>
-          <w:rStyle w:val="CommentReference"/>
-        </w:rPr>
-        <w:annotationRef/>
-      </w:r>
-      <w:r>
-        <w:t xml:space="preserve">If you have 20 sampling sites why is n = 16? </w:t>
-      </w:r>
-    </w:p>
-  </w:comment>
-  <w:comment w:id="28" w:author="Brian Buma" w:date="2021-01-25T20:21:00Z" w:initials="BB">
-    <w:p>
-      <w:pPr>
-        <w:pStyle w:val="CommentText"/>
-      </w:pPr>
-      <w:r>
-        <w:rPr>
-          <w:rStyle w:val="CommentReference"/>
-        </w:rPr>
-        <w:annotationRef/>
-      </w:r>
-      <w:r>
-        <w:t xml:space="preserve">Does this suggest </w:t>
-      </w:r>
-      <w:proofErr w:type="spellStart"/>
-      <w:r>
-        <w:t>turbation</w:t>
-      </w:r>
-      <w:proofErr w:type="spellEnd"/>
-      <w:r>
-        <w:t xml:space="preserve"> somehow?  Bioturbation?  Wouldn’t stable soils develop horizons?  Or not in redwoods?</w:t>
-      </w:r>
-    </w:p>
-  </w:comment>
-  <w:comment w:id="29" w:author="Brian Buma" w:date="2021-01-25T20:25:00Z" w:initials="BB">
-    <w:p>
-      <w:pPr>
-        <w:pStyle w:val="CommentText"/>
-      </w:pPr>
-      <w:r>
-        <w:rPr>
-          <w:rStyle w:val="CommentReference"/>
-        </w:rPr>
-        <w:annotationRef/>
-      </w:r>
-      <w:r>
-        <w:t>Q1 and Q2; suggest swapping order.</w:t>
-      </w:r>
-    </w:p>
-  </w:comment>
-  <w:comment w:id="30" w:author="Brian Buma" w:date="2021-01-25T20:26:00Z" w:initials="BB">
-    <w:p>
-      <w:pPr>
-        <w:pStyle w:val="CommentText"/>
-      </w:pPr>
-      <w:r>
-        <w:rPr>
-          <w:rStyle w:val="CommentReference"/>
-        </w:rPr>
-        <w:annotationRef/>
-      </w:r>
-      <w:r>
-        <w:t>Unclear which Q this ties to.</w:t>
-      </w:r>
-    </w:p>
-  </w:comment>
-  <w:comment w:id="31" w:author="Trevor A. Carter" w:date="2021-01-25T15:32:00Z" w:initials="TAC">
-    <w:p>
-      <w:pPr>
-        <w:pStyle w:val="CommentText"/>
-      </w:pPr>
-      <w:r>
-        <w:rPr>
-          <w:rStyle w:val="CommentReference"/>
-        </w:rPr>
-        <w:annotationRef/>
-      </w:r>
-      <w:r>
-        <w:t>Cite</w:t>
-      </w:r>
-    </w:p>
-  </w:comment>
-  <w:comment w:id="32" w:author="Hayes, Katherine" w:date="2021-01-19T09:08:00Z" w:initials="HK">
-    <w:p>
-      <w:pPr>
-        <w:pStyle w:val="CommentText"/>
-      </w:pPr>
-      <w:r>
-        <w:rPr>
-          <w:rStyle w:val="CommentReference"/>
-        </w:rPr>
-        <w:annotationRef/>
-      </w:r>
-      <w:r>
-        <w:t>Need to see if I can figure out which version / calibration curve I used, since that determines how I cite it</w:t>
-      </w:r>
-    </w:p>
-  </w:comment>
-  <w:comment w:id="33" w:author="Brian Buma" w:date="2021-01-25T20:28:00Z" w:initials="BB">
-    <w:p>
-      <w:pPr>
-        <w:pStyle w:val="CommentText"/>
-      </w:pPr>
-      <w:r>
-        <w:rPr>
-          <w:rStyle w:val="CommentReference"/>
-        </w:rPr>
-        <w:annotationRef/>
-      </w:r>
-      <w:r>
-        <w:t>Not explicitly stated how you got BD earlier (w/ or w/out rocks)</w:t>
-      </w:r>
-    </w:p>
-  </w:comment>
-  <w:comment w:id="34" w:author="Brian Buma" w:date="2021-01-25T20:30:00Z" w:initials="BB">
-    <w:p>
-      <w:pPr>
-        <w:pStyle w:val="CommentText"/>
-      </w:pPr>
-      <w:r>
-        <w:rPr>
-          <w:rStyle w:val="CommentReference"/>
-        </w:rPr>
-        <w:annotationRef/>
-      </w:r>
-      <w:r>
-        <w:t>Did you compare across pits?</w:t>
-      </w:r>
-    </w:p>
-  </w:comment>
-  <w:comment w:id="35" w:author="Brian Buma" w:date="2021-01-25T20:30:00Z" w:initials="BB">
-    <w:p>
-      <w:pPr>
-        <w:pStyle w:val="CommentText"/>
-      </w:pPr>
-      <w:r>
-        <w:rPr>
-          <w:rStyle w:val="CommentReference"/>
-        </w:rPr>
-        <w:annotationRef/>
-      </w:r>
-      <w:r>
-        <w:t>No mention of Q3.</w:t>
-      </w:r>
-    </w:p>
-  </w:comment>
-  <w:comment w:id="36" w:author="Brian Buma" w:date="2021-01-25T20:35:00Z" w:initials="BB">
-    <w:p>
-      <w:pPr>
-        <w:pStyle w:val="CommentText"/>
-      </w:pPr>
-      <w:r>
-        <w:rPr>
-          <w:rStyle w:val="CommentReference"/>
-        </w:rPr>
-        <w:annotationRef/>
-      </w:r>
-      <w:r>
-        <w:t>Suggest simplifying and reorganizing around the questions explicitly.</w:t>
-      </w:r>
-    </w:p>
-  </w:comment>
-  <w:comment w:id="37" w:author="Brian Buma" w:date="2021-01-25T20:31:00Z" w:initials="BB">
-    <w:p>
-      <w:pPr>
-        <w:pStyle w:val="CommentText"/>
-      </w:pPr>
-      <w:r>
-        <w:rPr>
-          <w:rStyle w:val="CommentReference"/>
-        </w:rPr>
-        <w:annotationRef/>
-      </w:r>
-      <w:r>
-        <w:t xml:space="preserve">Just one, yes?  I’m confused as to this.  If you’re lumped the data then there should be some </w:t>
-      </w:r>
-      <w:proofErr w:type="spellStart"/>
-      <w:r>
-        <w:t>justificatition</w:t>
-      </w:r>
-      <w:proofErr w:type="spellEnd"/>
-      <w:r>
-        <w:t>.</w:t>
-      </w:r>
-    </w:p>
-  </w:comment>
-  <w:comment w:id="38" w:author="Brian Buma" w:date="2021-01-25T20:32:00Z" w:initials="BB">
-    <w:p>
-      <w:pPr>
-        <w:pStyle w:val="CommentText"/>
-      </w:pPr>
-      <w:r>
-        <w:rPr>
-          <w:rStyle w:val="CommentReference"/>
-        </w:rPr>
-        <w:annotationRef/>
-      </w:r>
-      <w:r>
-        <w:t>Which two?  And I thought debris flows were separate because of depositional/erosional environments (mentioned earlier).</w:t>
-      </w:r>
-    </w:p>
-  </w:comment>
-  <w:comment w:id="39" w:author="Brian Buma" w:date="2021-01-25T20:33:00Z" w:initials="BB">
-    <w:p>
-      <w:pPr>
-        <w:pStyle w:val="CommentText"/>
-      </w:pPr>
-      <w:r>
-        <w:rPr>
-          <w:rStyle w:val="CommentReference"/>
-        </w:rPr>
-        <w:annotationRef/>
-      </w:r>
-      <w:proofErr w:type="gramStart"/>
-      <w:r>
-        <w:t>Again</w:t>
-      </w:r>
-      <w:proofErr w:type="gramEnd"/>
-      <w:r>
-        <w:t xml:space="preserve"> it’s unclear what the point of a side-slope is in relation to the stratigraphy question; this seems purely for the longevity question. </w:t>
-      </w:r>
-    </w:p>
-  </w:comment>
-  <w:comment w:id="40" w:author="Brian Buma" w:date="2021-01-25T20:44:00Z" w:initials="BB">
-    <w:p>
-      <w:pPr>
-        <w:pStyle w:val="CommentText"/>
-      </w:pPr>
-      <w:r>
-        <w:rPr>
-          <w:rStyle w:val="CommentReference"/>
-        </w:rPr>
-        <w:annotationRef/>
-      </w:r>
-      <w:r>
-        <w:t>Site type wasn’t defined earlier, suggest clarifying that or dropping it since it doesn’t seem to relate to the questions.</w:t>
-      </w:r>
-    </w:p>
-    <w:p>
-      <w:pPr>
-        <w:pStyle w:val="CommentText"/>
-      </w:pPr>
-    </w:p>
-  </w:comment>
-  <w:comment w:id="41" w:author="Trevor A. Carter" w:date="2021-01-25T15:40:00Z" w:initials="TAC">
-    <w:p>
-      <w:pPr>
-        <w:pStyle w:val="CommentText"/>
-      </w:pPr>
-      <w:r>
-        <w:rPr>
-          <w:rStyle w:val="CommentReference"/>
-        </w:rPr>
-        <w:annotationRef/>
-      </w:r>
-      <w:r>
-        <w:t>yes</w:t>
-      </w:r>
-    </w:p>
-  </w:comment>
-  <w:comment w:id="42" w:author="Brian Buma" w:date="2021-01-25T20:36:00Z" w:initials="BB">
-    <w:p>
-      <w:pPr>
-        <w:pStyle w:val="CommentText"/>
-      </w:pPr>
-      <w:r>
-        <w:rPr>
-          <w:rStyle w:val="CommentReference"/>
-        </w:rPr>
-        <w:annotationRef/>
-      </w:r>
-      <w:r>
-        <w:t xml:space="preserve">I would suggest this means the soils are not as stable as one would think (or it is from combusted roots).  </w:t>
-      </w:r>
-    </w:p>
-  </w:comment>
-  <w:comment w:id="43" w:author="Brian Buma" w:date="2021-01-25T20:37:00Z" w:initials="BB">
-    <w:p>
-      <w:pPr>
-        <w:pStyle w:val="CommentText"/>
-      </w:pPr>
-      <w:r>
-        <w:rPr>
-          <w:rStyle w:val="CommentReference"/>
-        </w:rPr>
-        <w:annotationRef/>
-      </w:r>
-      <w:r>
-        <w:t xml:space="preserve">Error bars good, potentially </w:t>
-      </w:r>
-      <w:proofErr w:type="spellStart"/>
-      <w:r>
-        <w:t>recale</w:t>
-      </w:r>
-      <w:proofErr w:type="spellEnd"/>
-      <w:r>
-        <w:t xml:space="preserve"> x axis somehow.</w:t>
-      </w:r>
-    </w:p>
-    <w:p>
-      <w:pPr>
-        <w:pStyle w:val="CommentText"/>
-      </w:pPr>
-    </w:p>
-    <w:p>
-      <w:pPr>
-        <w:pStyle w:val="CommentText"/>
-      </w:pPr>
-      <w:r>
-        <w:t>Site type wasn’t defined earlier, suggest clarifying that or dropping it since it doesn’t seem to relate to the questions.</w:t>
-      </w:r>
-    </w:p>
-  </w:comment>
-  <w:comment w:id="44" w:author="Brian Buma" w:date="2021-01-25T20:38:00Z" w:initials="BB">
-    <w:p>
-      <w:pPr>
-        <w:pStyle w:val="CommentText"/>
-      </w:pPr>
-      <w:r>
-        <w:rPr>
-          <w:rStyle w:val="CommentReference"/>
-        </w:rPr>
-        <w:annotationRef/>
-      </w:r>
-      <w:r>
-        <w:t xml:space="preserve">Is this pooled across all depths?  Or </w:t>
-      </w:r>
-      <w:proofErr w:type="spellStart"/>
-      <w:r>
-        <w:t>constrainted</w:t>
-      </w:r>
-      <w:proofErr w:type="spellEnd"/>
-      <w:r>
-        <w:t xml:space="preserve"> to only within pit differences?  That would seem to make more </w:t>
-      </w:r>
-      <w:proofErr w:type="gramStart"/>
-      <w:r>
-        <w:t>sense, but</w:t>
-      </w:r>
-      <w:proofErr w:type="gramEnd"/>
-      <w:r>
-        <w:t xml:space="preserve"> be good to be explicit.  Some phrasing earlier suggests pooled.</w:t>
-      </w:r>
-    </w:p>
-  </w:comment>
-  <w:comment w:id="45" w:author="Trevor A. Carter" w:date="2021-01-25T15:43:00Z" w:initials="TAC">
-    <w:p>
-      <w:pPr>
-        <w:pStyle w:val="CommentText"/>
-      </w:pPr>
-      <w:r>
-        <w:rPr>
-          <w:rStyle w:val="CommentReference"/>
-        </w:rPr>
-        <w:annotationRef/>
-      </w:r>
-      <w:r>
-        <w:t>does this continue to the 45 cm depth?</w:t>
-      </w:r>
-    </w:p>
-  </w:comment>
-  <w:comment w:id="46" w:author="Brian Buma" w:date="2021-01-25T20:39:00Z" w:initials="BB">
-    <w:p>
-      <w:pPr>
-        <w:pStyle w:val="CommentText"/>
-      </w:pPr>
-      <w:r>
-        <w:rPr>
-          <w:rStyle w:val="CommentReference"/>
-        </w:rPr>
-        <w:annotationRef/>
-      </w:r>
-      <w:r>
-        <w:t>Not a question.</w:t>
-      </w:r>
-    </w:p>
-  </w:comment>
-  <w:comment w:id="47" w:author="Brian Buma" w:date="2021-01-25T20:41:00Z" w:initials="BB">
-    <w:p>
-      <w:pPr>
-        <w:pStyle w:val="CommentText"/>
-      </w:pPr>
-      <w:r>
-        <w:rPr>
-          <w:rStyle w:val="CommentReference"/>
-        </w:rPr>
-        <w:annotationRef/>
-      </w:r>
-      <w:proofErr w:type="gramStart"/>
-      <w:r>
-        <w:t>Also</w:t>
-      </w:r>
-      <w:proofErr w:type="gramEnd"/>
-      <w:r>
-        <w:t xml:space="preserve"> not a question</w:t>
-      </w:r>
-    </w:p>
-  </w:comment>
-  <w:comment w:id="48" w:author="Brian Buma" w:date="2021-01-25T20:41:00Z" w:initials="BB">
-    <w:p>
-      <w:pPr>
-        <w:pStyle w:val="CommentText"/>
-      </w:pPr>
-      <w:r>
-        <w:rPr>
-          <w:rStyle w:val="CommentReference"/>
-        </w:rPr>
-        <w:annotationRef/>
-      </w:r>
-      <w:r>
-        <w:t>Here the data is pooled, which I guess works, but given different sites will have different soil accumulation rates over your time scales I wonder if this is making more problems.</w:t>
-      </w:r>
-    </w:p>
-  </w:comment>
-  <w:comment w:id="49" w:author="Trevor A. Carter" w:date="2021-01-25T15:45:00Z" w:initials="TAC">
-    <w:p>
-      <w:pPr>
-        <w:pStyle w:val="CommentText"/>
-      </w:pPr>
-      <w:r>
-        <w:rPr>
-          <w:rStyle w:val="CommentReference"/>
-        </w:rPr>
-        <w:annotationRef/>
-      </w:r>
-      <w:r>
-        <w:t xml:space="preserve">Why are the depths relegated to categories instead of keeping them continuous? </w:t>
-      </w:r>
-    </w:p>
-  </w:comment>
-  <w:comment w:id="51" w:author="Brian Buma" w:date="2021-01-25T20:42:00Z" w:initials="BB">
-    <w:p>
-      <w:pPr>
-        <w:pStyle w:val="CommentText"/>
-      </w:pPr>
-      <w:r>
-        <w:rPr>
-          <w:rStyle w:val="CommentReference"/>
-        </w:rPr>
-        <w:annotationRef/>
-      </w:r>
-      <w:r>
-        <w:t xml:space="preserve">You should say what this is in the introduction. </w:t>
-      </w:r>
-    </w:p>
-  </w:comment>
-  <w:comment w:id="52" w:author="Trevor A. Carter" w:date="2021-01-25T15:51:00Z" w:initials="TAC">
-    <w:p>
-      <w:pPr>
-        <w:pStyle w:val="CommentText"/>
-      </w:pPr>
-      <w:r>
-        <w:rPr>
-          <w:rStyle w:val="CommentReference"/>
-        </w:rPr>
-        <w:annotationRef/>
-      </w:r>
-      <w:r>
-        <w:t>This paragraph reads as an overview of all results. Consider deleting or revising.</w:t>
-      </w:r>
-    </w:p>
-  </w:comment>
-  <w:comment w:id="50" w:author="Brian Buma" w:date="2021-01-25T20:47:00Z" w:initials="BB">
-    <w:p>
-      <w:pPr>
-        <w:pStyle w:val="CommentText"/>
-      </w:pPr>
-      <w:r>
-        <w:rPr>
-          <w:rStyle w:val="CommentReference"/>
-        </w:rPr>
-        <w:annotationRef/>
-      </w:r>
-      <w:r>
-        <w:t xml:space="preserve">Good first paragraph </w:t>
-      </w:r>
-      <w:proofErr w:type="gramStart"/>
-      <w:r>
-        <w:t>in regards to</w:t>
-      </w:r>
-      <w:proofErr w:type="gramEnd"/>
-      <w:r>
-        <w:t xml:space="preserve"> tone, but organize according to your questions (and see notes on those) so that this is a direct response to the end of the introduction.</w:t>
-      </w:r>
-    </w:p>
-  </w:comment>
-  <w:comment w:id="55" w:author="Trevor A. Carter" w:date="2021-01-25T15:51:00Z" w:initials="TAC">
-    <w:p>
-      <w:pPr>
-        <w:pStyle w:val="CommentText"/>
-      </w:pPr>
-      <w:r>
-        <w:rPr>
-          <w:rStyle w:val="CommentReference"/>
-        </w:rPr>
-        <w:annotationRef/>
-      </w:r>
-      <w:r>
-        <w:t>Nice!</w:t>
-      </w:r>
-    </w:p>
-  </w:comment>
-  <w:comment w:id="56" w:author="Brian Buma" w:date="2021-01-25T20:42:00Z" w:initials="BB">
-    <w:p>
-      <w:pPr>
-        <w:pStyle w:val="CommentText"/>
-      </w:pPr>
-      <w:r>
-        <w:rPr>
-          <w:rStyle w:val="CommentReference"/>
-        </w:rPr>
-        <w:annotationRef/>
-      </w:r>
-      <w:r>
-        <w:t>What about bioturbation (e.g., earthworms).</w:t>
-      </w:r>
-    </w:p>
-  </w:comment>
-  <w:comment w:id="57" w:author="Trevor A. Carter" w:date="2021-01-25T15:52:00Z" w:initials="TAC">
-    <w:p>
-      <w:pPr>
-        <w:pStyle w:val="CommentText"/>
-      </w:pPr>
-      <w:r>
-        <w:rPr>
-          <w:rStyle w:val="CommentReference"/>
-        </w:rPr>
-        <w:annotationRef/>
-      </w:r>
-      <w:r>
-        <w:t xml:space="preserve">Citation or examples in other forests? How does this fit into our existing body of knowledge? </w:t>
-      </w:r>
-    </w:p>
-  </w:comment>
-  <w:comment w:id="58" w:author="Brian Buma" w:date="2021-01-25T20:43:00Z" w:initials="BB">
-    <w:p>
-      <w:pPr>
-        <w:pStyle w:val="CommentText"/>
-      </w:pPr>
-      <w:r>
-        <w:rPr>
-          <w:rStyle w:val="CommentReference"/>
-        </w:rPr>
-        <w:annotationRef/>
-      </w:r>
-      <w:r>
-        <w:t>Worth citing and adding a number.</w:t>
-      </w:r>
-    </w:p>
-  </w:comment>
-  <w:comment w:id="60" w:author="Trevor A. Carter" w:date="2021-01-25T15:55:00Z" w:initials="TAC">
-    <w:p>
-      <w:pPr>
-        <w:pStyle w:val="CommentText"/>
-      </w:pPr>
-      <w:r>
-        <w:rPr>
-          <w:rStyle w:val="CommentReference"/>
-        </w:rPr>
-        <w:annotationRef/>
-      </w:r>
-      <w:r>
-        <w:t>This section needs more integration of current research. How do your results span back into the field?</w:t>
-      </w:r>
-    </w:p>
-  </w:comment>
-  <w:comment w:id="59" w:author="Brian Buma" w:date="2021-01-25T20:45:00Z" w:initials="BB">
-    <w:p>
-      <w:pPr>
-        <w:pStyle w:val="CommentText"/>
-      </w:pPr>
-      <w:r>
-        <w:rPr>
-          <w:rStyle w:val="CommentReference"/>
-        </w:rPr>
-        <w:annotationRef/>
-      </w:r>
-      <w:r>
-        <w:t>If you had these data, plotting the age distributions side by side would be nice to see.</w:t>
-      </w:r>
-    </w:p>
-  </w:comment>
-  <w:comment w:id="63" w:author="Brian Buma" w:date="2021-01-25T20:49:00Z" w:initials="BB">
-    <w:p>
-      <w:pPr>
-        <w:pStyle w:val="CommentText"/>
-        <w:rPr>
-          <w:rStyle w:val="CommentReference"/>
-        </w:rPr>
-      </w:pPr>
-      <w:r>
-        <w:rPr>
-          <w:rStyle w:val="CommentReference"/>
-        </w:rPr>
-        <w:annotationRef/>
-      </w:r>
-      <w:r>
-        <w:rPr>
-          <w:rStyle w:val="CommentReference"/>
-        </w:rPr>
-        <w:t xml:space="preserve">Since currently this isn’t in the questions you’re asking this is out of place.  </w:t>
-      </w:r>
-    </w:p>
-    <w:p>
-      <w:pPr>
-        <w:pStyle w:val="CommentText"/>
-        <w:rPr>
-          <w:rStyle w:val="CommentReference"/>
-        </w:rPr>
-      </w:pPr>
-    </w:p>
-    <w:p>
-      <w:pPr>
-        <w:pStyle w:val="CommentText"/>
-      </w:pPr>
-      <w:r>
-        <w:rPr>
-          <w:rStyle w:val="CommentReference"/>
-        </w:rPr>
-        <w:t>Need one of your questions to be something along the lines of basic quantification of charcoal amount and relative percent for comparison to other ecosystems.</w:t>
-      </w:r>
-    </w:p>
-  </w:comment>
-  <w:comment w:id="64" w:author="Brian Buma" w:date="2021-01-25T20:51:00Z" w:initials="BB">
-    <w:p>
-      <w:pPr>
-        <w:pStyle w:val="CommentText"/>
-      </w:pPr>
-      <w:r>
-        <w:rPr>
-          <w:rStyle w:val="CommentReference"/>
-        </w:rPr>
-        <w:annotationRef/>
-      </w:r>
-      <w:r>
-        <w:t>Which ones?</w:t>
-      </w:r>
-    </w:p>
-  </w:comment>
-  <w:comment w:id="65" w:author="Brian Buma" w:date="2021-01-25T20:51:00Z" w:initials="BB">
-    <w:p>
-      <w:pPr>
-        <w:pStyle w:val="CommentText"/>
-      </w:pPr>
-      <w:r>
-        <w:rPr>
-          <w:rStyle w:val="CommentReference"/>
-        </w:rPr>
-        <w:annotationRef/>
-      </w:r>
-      <w:r>
-        <w:rPr>
-          <w:rStyle w:val="CommentReference"/>
-        </w:rPr>
-        <w:t>Should report this.</w:t>
-      </w:r>
-    </w:p>
-  </w:comment>
-  <w:comment w:id="66" w:author="Brian Buma" w:date="2021-01-25T20:53:00Z" w:initials="BB">
-    <w:p>
-      <w:pPr>
-        <w:pStyle w:val="CommentText"/>
-      </w:pPr>
-      <w:r>
-        <w:rPr>
-          <w:rStyle w:val="CommentReference"/>
-        </w:rPr>
-        <w:annotationRef/>
-      </w:r>
-      <w:r>
-        <w:t xml:space="preserve">Sort of a philosophical point in this context, but </w:t>
-      </w:r>
-      <w:proofErr w:type="spellStart"/>
-      <w:r>
-        <w:t>PyC</w:t>
-      </w:r>
-      <w:proofErr w:type="spellEnd"/>
-      <w:r>
-        <w:t xml:space="preserve"> is a continuum anyway so is “actual” the right word?</w:t>
-      </w:r>
-    </w:p>
-  </w:comment>
-  <w:comment w:id="68" w:author="Brian Buma" w:date="2021-01-25T20:53:00Z" w:initials="BB">
-    <w:p>
-      <w:pPr>
-        <w:pStyle w:val="CommentText"/>
-      </w:pPr>
-      <w:r>
-        <w:rPr>
-          <w:rStyle w:val="CommentReference"/>
-        </w:rPr>
-        <w:annotationRef/>
-      </w:r>
-      <w:r>
-        <w:t xml:space="preserve">Need a new paragraph here to really nail down the </w:t>
-      </w:r>
-      <w:proofErr w:type="spellStart"/>
-      <w:r>
-        <w:t>takehome</w:t>
-      </w:r>
-      <w:proofErr w:type="spellEnd"/>
-      <w:r>
-        <w:t>, end on a strong note. At the moment it just trickles through results and limitations; finish strong (not overselling results but strongly declaring what you can conclude).</w:t>
+        <w:t>Drop 30-35 range</w:t>
       </w:r>
     </w:p>
   </w:comment>
@@ -9506,35 +9023,25 @@
 <file path=word/commentsExtended.xml><?xml version="1.0" encoding="utf-8"?>
 <w15:commentsEx xmlns:wpc="http://schemas.microsoft.com/office/word/2010/wordprocessingCanvas" xmlns:cx="http://schemas.microsoft.com/office/drawing/2014/chartex" xmlns:cx1="http://schemas.microsoft.com/office/drawing/2015/9/8/chartex" xmlns:cx2="http://schemas.microsoft.com/office/drawing/2015/10/21/chartex" xmlns:cx3="http://schemas.microsoft.com/office/drawing/2016/5/9/chartex" xmlns:cx4="http://schemas.microsoft.com/office/drawing/2016/5/10/chartex" xmlns:cx5="http://schemas.microsoft.com/office/drawing/2016/5/11/chartex" xmlns:cx6="http://schemas.microsoft.com/office/drawing/2016/5/12/chartex" xmlns:cx7="http://schemas.microsoft.com/office/drawing/2016/5/13/chartex" xmlns:cx8="http://schemas.microsoft.com/office/drawing/2016/5/14/chartex" xmlns:mc="http://schemas.openxmlformats.org/markup-compatibility/2006" xmlns:aink="http://schemas.microsoft.com/office/drawing/2016/ink" xmlns:am3d="http://schemas.microsoft.com/office/drawing/2017/model3d" xmlns:o="urn:schemas-microsoft-com:office:office" xmlns:r="http://schemas.openxmlformats.org/officeDocument/2006/relationships" xmlns:m="http://schemas.openxmlformats.org/officeDocument/2006/math" xmlns:v="urn:schemas-microsoft-com:vml" xmlns:wp14="http://schemas.microsoft.com/office/word/2010/wordprocessingDrawing" xmlns:wp="http://schemas.openxmlformats.org/drawingml/2006/wordprocessingDrawing" xmlns:w10="urn:schemas-microsoft-com:office:word" xmlns:w="http://schemas.openxmlformats.org/wordprocessingml/2006/main" xmlns:w14="http://schemas.microsoft.com/office/word/2010/wordml" xmlns:w15="http://schemas.microsoft.com/office/word/2012/wordml" xmlns:w16cex="http://schemas.microsoft.com/office/word/2018/wordml/cex" xmlns:w16cid="http://schemas.microsoft.com/office/word/2016/wordml/cid" xmlns:w16="http://schemas.microsoft.com/office/word/2018/wordml" xmlns:w16se="http://schemas.microsoft.com/office/word/2015/wordml/symex" xmlns:wpg="http://schemas.microsoft.com/office/word/2010/wordprocessingGroup" xmlns:wpi="http://schemas.microsoft.com/office/word/2010/wordprocessingInk" xmlns:wne="http://schemas.microsoft.com/office/word/2006/wordml" xmlns:wps="http://schemas.microsoft.com/office/word/2010/wordprocessingShape" mc:Ignorable="w14 w15 w16se w16cid w16 w16cex wp14">
   <w15:commentEx w15:paraId="5195A585" w15:done="0"/>
-  <w15:commentEx w15:paraId="2867767D" w15:done="0"/>
   <w15:commentEx w15:paraId="23203EE9" w15:done="1"/>
-  <w15:commentEx w15:paraId="745F8D8E" w15:done="0"/>
-  <w15:commentEx w15:paraId="1CFD8C10" w15:done="0"/>
-  <w15:commentEx w15:paraId="441F8445" w15:done="0"/>
+  <w15:commentEx w15:paraId="1CFD8C10" w15:done="1"/>
   <w15:commentEx w15:paraId="7F73E7E0" w15:done="0"/>
   <w15:commentEx w15:paraId="1A379724" w15:done="0"/>
   <w15:commentEx w15:paraId="223AD877" w15:done="0"/>
   <w15:commentEx w15:paraId="461BA421" w15:done="0"/>
   <w15:commentEx w15:paraId="09F44EC3" w15:done="1"/>
   <w15:commentEx w15:paraId="09153E8E" w15:done="1"/>
-  <w15:commentEx w15:paraId="436DBA18" w15:done="0"/>
   <w15:commentEx w15:paraId="4FBAD16A" w15:done="0"/>
   <w15:commentEx w15:paraId="32D70E64" w15:done="0"/>
-  <w15:commentEx w15:paraId="7F4FEC9D" w15:done="1"/>
-  <w15:commentEx w15:paraId="033E772C" w15:done="1"/>
   <w15:commentEx w15:paraId="30891020" w15:done="0"/>
   <w15:commentEx w15:paraId="66DC3858" w15:done="0"/>
-  <w15:commentEx w15:paraId="4FCCAACB" w15:done="0"/>
   <w15:commentEx w15:paraId="6E991AB6" w15:done="0"/>
   <w15:commentEx w15:paraId="116D4181" w15:done="0"/>
-  <w15:commentEx w15:paraId="6EF11B66" w15:done="0"/>
   <w15:commentEx w15:paraId="75E2CA22" w15:done="0"/>
   <w15:commentEx w15:paraId="1FCC673E" w15:done="0"/>
   <w15:commentEx w15:paraId="59610729" w15:done="0"/>
   <w15:commentEx w15:paraId="4C08DA48" w15:done="0"/>
-  <w15:commentEx w15:paraId="50923E8F" w15:done="1"/>
   <w15:commentEx w15:paraId="3C9F23E8" w15:done="0"/>
-  <w15:commentEx w15:paraId="775F82A5" w15:done="0"/>
   <w15:commentEx w15:paraId="43BAEDC9" w15:done="0"/>
   <w15:commentEx w15:paraId="4B5B4D6E" w15:done="0"/>
   <w15:commentEx w15:paraId="626A7910" w15:done="0"/>
@@ -9542,37 +9049,26 @@
   <w15:commentEx w15:paraId="0670A1BB" w15:done="0"/>
   <w15:commentEx w15:paraId="05868B68" w15:done="0"/>
   <w15:commentEx w15:paraId="1A924515" w15:done="0"/>
-  <w15:commentEx w15:paraId="6802F1D2" w15:done="0"/>
   <w15:commentEx w15:paraId="124A6AC1" w15:done="0"/>
   <w15:commentEx w15:paraId="7985CE1C" w15:done="0"/>
   <w15:commentEx w15:paraId="2E7C6283" w15:done="0"/>
-  <w15:commentEx w15:paraId="797AEFBA" w15:done="0"/>
   <w15:commentEx w15:paraId="74449B31" w15:done="0"/>
   <w15:commentEx w15:paraId="1ACD5043" w15:done="0"/>
   <w15:commentEx w15:paraId="0B4E64FC" w15:done="0"/>
   <w15:commentEx w15:paraId="139BD943" w15:done="0"/>
   <w15:commentEx w15:paraId="03129002" w15:done="0"/>
-  <w15:commentEx w15:paraId="5A6797BF" w15:done="0"/>
   <w15:commentEx w15:paraId="016CD971" w15:done="0"/>
-  <w15:commentEx w15:paraId="52C597B9" w15:done="0"/>
-  <w15:commentEx w15:paraId="24E5B393" w15:done="0"/>
-  <w15:commentEx w15:paraId="49972703" w15:done="0"/>
-  <w15:commentEx w15:paraId="314E137C" w15:done="0"/>
-  <w15:commentEx w15:paraId="430595FE" w15:done="0"/>
   <w15:commentEx w15:paraId="47DE86F6" w15:done="0"/>
   <w15:commentEx w15:paraId="6EA86455" w15:done="0"/>
   <w15:commentEx w15:paraId="1FF7B07B" w15:done="0"/>
-  <w15:commentEx w15:paraId="4BB39C46" w15:done="0"/>
-  <w15:commentEx w15:paraId="01FB8C5E" w15:done="0"/>
   <w15:commentEx w15:paraId="6B777E3C" w15:done="0"/>
+  <w15:commentEx w15:paraId="72F7A406" w15:done="0"/>
 </w15:commentsEx>
 </file>
 
 <file path=word/commentsExtensible.xml><?xml version="1.0" encoding="utf-8"?>
 <w16cex:commentsExtensible xmlns:wpc="http://schemas.microsoft.com/office/word/2010/wordprocessingCanvas" xmlns:cx="http://schemas.microsoft.com/office/drawing/2014/chartex" xmlns:cx1="http://schemas.microsoft.com/office/drawing/2015/9/8/chartex" xmlns:cx2="http://schemas.microsoft.com/office/drawing/2015/10/21/chartex" xmlns:cx3="http://schemas.microsoft.com/office/drawing/2016/5/9/chartex" xmlns:cx4="http://schemas.microsoft.com/office/drawing/2016/5/10/chartex" xmlns:cx5="http://schemas.microsoft.com/office/drawing/2016/5/11/chartex" xmlns:cx6="http://schemas.microsoft.com/office/drawing/2016/5/12/chartex" xmlns:cx7="http://schemas.microsoft.com/office/drawing/2016/5/13/chartex" xmlns:cx8="http://schemas.microsoft.com/office/drawing/2016/5/14/chartex" xmlns:mc="http://schemas.openxmlformats.org/markup-compatibility/2006" xmlns:aink="http://schemas.microsoft.com/office/drawing/2016/ink" xmlns:am3d="http://schemas.microsoft.com/office/drawing/2017/model3d" xmlns:o="urn:schemas-microsoft-com:office:office" xmlns:r="http://schemas.openxmlformats.org/officeDocument/2006/relationships" xmlns:m="http://schemas.openxmlformats.org/officeDocument/2006/math" xmlns:v="urn:schemas-microsoft-com:vml" xmlns:wp14="http://schemas.microsoft.com/office/word/2010/wordprocessingDrawing" xmlns:wp="http://schemas.openxmlformats.org/drawingml/2006/wordprocessingDrawing" xmlns:w10="urn:schemas-microsoft-com:office:word" xmlns:w="http://schemas.openxmlformats.org/wordprocessingml/2006/main" xmlns:w14="http://schemas.microsoft.com/office/word/2010/wordml" xmlns:w15="http://schemas.microsoft.com/office/word/2012/wordml" xmlns:w16cex="http://schemas.microsoft.com/office/word/2018/wordml/cex" xmlns:w16cid="http://schemas.microsoft.com/office/word/2016/wordml/cid" xmlns:w16="http://schemas.microsoft.com/office/word/2018/wordml" xmlns:w16se="http://schemas.microsoft.com/office/word/2015/wordml/symex" xmlns:wpg="http://schemas.microsoft.com/office/word/2010/wordprocessingGroup" xmlns:wpi="http://schemas.microsoft.com/office/word/2010/wordprocessingInk" xmlns:wne="http://schemas.microsoft.com/office/word/2006/wordml" xmlns:wps="http://schemas.microsoft.com/office/word/2010/wordprocessingShape" mc:Ignorable="w14 w15 w16se w16cid w16 w16cex wp14">
   <w16cex:commentExtensible w16cex:durableId="23B013D6" w16cex:dateUtc="2021-01-18T21:04:00Z"/>
-  <w16cex:commentExtensible w16cex:durableId="23B9A385" w16cex:dateUtc="2021-01-26T03:07:00Z"/>
-  <w16cex:commentExtensible w16cex:durableId="23B9A3A2" w16cex:dateUtc="2021-01-26T03:08:00Z"/>
   <w16cex:commentExtensible w16cex:durableId="23B9A3E2" w16cex:dateUtc="2021-01-26T03:09:00Z"/>
   <w16cex:commentExtensible w16cex:durableId="23BCEFD7" w16cex:dateUtc="2021-01-26T03:10:00Z"/>
   <w16cex:commentExtensible w16cex:durableId="23BCF201" w16cex:dateUtc="2021-01-28T15:19:00Z"/>
@@ -9583,7 +9079,6 @@
   <w16cex:commentExtensible w16cex:durableId="23B9A7CD" w16cex:dateUtc="2021-01-26T03:25:00Z"/>
   <w16cex:commentExtensible w16cex:durableId="23B9A807" w16cex:dateUtc="2021-01-26T03:26:00Z"/>
   <w16cex:commentExtensible w16cex:durableId="23B12019" w16cex:dateUtc="2021-01-19T16:08:00Z"/>
-  <w16cex:commentExtensible w16cex:durableId="23B9A878" w16cex:dateUtc="2021-01-26T03:28:00Z"/>
   <w16cex:commentExtensible w16cex:durableId="23B9A8CC" w16cex:dateUtc="2021-01-26T03:30:00Z"/>
   <w16cex:commentExtensible w16cex:durableId="23B9A8D7" w16cex:dateUtc="2021-01-26T03:30:00Z"/>
   <w16cex:commentExtensible w16cex:durableId="23B9A9F6" w16cex:dateUtc="2021-01-26T03:35:00Z"/>
@@ -9599,49 +9094,36 @@
   <w16cex:commentExtensible w16cex:durableId="23B9AB7A" w16cex:dateUtc="2021-01-26T03:41:00Z"/>
   <w16cex:commentExtensible w16cex:durableId="23B9ABAE" w16cex:dateUtc="2021-01-26T03:42:00Z"/>
   <w16cex:commentExtensible w16cex:durableId="23BCEFDA" w16cex:dateUtc="2021-01-26T03:47:00Z"/>
-  <w16cex:commentExtensible w16cex:durableId="23B9ABCE" w16cex:dateUtc="2021-01-26T03:42:00Z"/>
-  <w16cex:commentExtensible w16cex:durableId="23B9ABF1" w16cex:dateUtc="2021-01-26T03:43:00Z"/>
   <w16cex:commentExtensible w16cex:durableId="23BCEFDB" w16cex:dateUtc="2021-01-26T03:45:00Z"/>
   <w16cex:commentExtensible w16cex:durableId="23B9AD5A" w16cex:dateUtc="2021-01-26T03:49:00Z"/>
   <w16cex:commentExtensible w16cex:durableId="23B9ADC2" w16cex:dateUtc="2021-01-26T03:51:00Z"/>
-  <w16cex:commentExtensible w16cex:durableId="23B9ADD7" w16cex:dateUtc="2021-01-26T03:51:00Z"/>
-  <w16cex:commentExtensible w16cex:durableId="23B9AE2C" w16cex:dateUtc="2021-01-26T03:53:00Z"/>
   <w16cex:commentExtensible w16cex:durableId="23B9AE5E" w16cex:dateUtc="2021-01-26T03:53:00Z"/>
+  <w16cex:commentExtensible w16cex:durableId="23BE49CA" w16cex:dateUtc="2021-01-29T15:46:00Z"/>
 </w16cex:commentsExtensible>
 </file>
 
 <file path=word/commentsIds.xml><?xml version="1.0" encoding="utf-8"?>
 <w16cid:commentsIds xmlns:wpc="http://schemas.microsoft.com/office/word/2010/wordprocessingCanvas" xmlns:cx="http://schemas.microsoft.com/office/drawing/2014/chartex" xmlns:cx1="http://schemas.microsoft.com/office/drawing/2015/9/8/chartex" xmlns:cx2="http://schemas.microsoft.com/office/drawing/2015/10/21/chartex" xmlns:cx3="http://schemas.microsoft.com/office/drawing/2016/5/9/chartex" xmlns:cx4="http://schemas.microsoft.com/office/drawing/2016/5/10/chartex" xmlns:cx5="http://schemas.microsoft.com/office/drawing/2016/5/11/chartex" xmlns:cx6="http://schemas.microsoft.com/office/drawing/2016/5/12/chartex" xmlns:cx7="http://schemas.microsoft.com/office/drawing/2016/5/13/chartex" xmlns:cx8="http://schemas.microsoft.com/office/drawing/2016/5/14/chartex" xmlns:mc="http://schemas.openxmlformats.org/markup-compatibility/2006" xmlns:aink="http://schemas.microsoft.com/office/drawing/2016/ink" xmlns:am3d="http://schemas.microsoft.com/office/drawing/2017/model3d" xmlns:o="urn:schemas-microsoft-com:office:office" xmlns:r="http://schemas.openxmlformats.org/officeDocument/2006/relationships" xmlns:m="http://schemas.openxmlformats.org/officeDocument/2006/math" xmlns:v="urn:schemas-microsoft-com:vml" xmlns:wp14="http://schemas.microsoft.com/office/word/2010/wordprocessingDrawing" xmlns:wp="http://schemas.openxmlformats.org/drawingml/2006/wordprocessingDrawing" xmlns:w10="urn:schemas-microsoft-com:office:word" xmlns:w="http://schemas.openxmlformats.org/wordprocessingml/2006/main" xmlns:w14="http://schemas.microsoft.com/office/word/2010/wordml" xmlns:w15="http://schemas.microsoft.com/office/word/2012/wordml" xmlns:w16cex="http://schemas.microsoft.com/office/word/2018/wordml/cex" xmlns:w16cid="http://schemas.microsoft.com/office/word/2016/wordml/cid" xmlns:w16="http://schemas.microsoft.com/office/word/2018/wordml" xmlns:w16se="http://schemas.microsoft.com/office/word/2015/wordml/symex" xmlns:wpg="http://schemas.microsoft.com/office/word/2010/wordprocessingGroup" xmlns:wpi="http://schemas.microsoft.com/office/word/2010/wordprocessingInk" xmlns:wne="http://schemas.microsoft.com/office/word/2006/wordml" xmlns:wps="http://schemas.microsoft.com/office/word/2010/wordprocessingShape" mc:Ignorable="w14 w15 w16se w16cid w16 w16cex wp14">
   <w16cid:commentId w16cid:paraId="5195A585" w16cid:durableId="23B013D6"/>
-  <w16cid:commentId w16cid:paraId="2867767D" w16cid:durableId="23B9A385"/>
   <w16cid:commentId w16cid:paraId="23203EE9" w16cid:durableId="23BCEFBA"/>
-  <w16cid:commentId w16cid:paraId="745F8D8E" w16cid:durableId="23B9A3A2"/>
   <w16cid:commentId w16cid:paraId="1CFD8C10" w16cid:durableId="23B9A3E2"/>
-  <w16cid:commentId w16cid:paraId="441F8445" w16cid:durableId="23BCEFBB"/>
   <w16cid:commentId w16cid:paraId="7F73E7E0" w16cid:durableId="23BCEFD7"/>
   <w16cid:commentId w16cid:paraId="1A379724" w16cid:durableId="23BCEFBC"/>
   <w16cid:commentId w16cid:paraId="223AD877" w16cid:durableId="23BCF201"/>
   <w16cid:commentId w16cid:paraId="461BA421" w16cid:durableId="23BCEFBD"/>
   <w16cid:commentId w16cid:paraId="09F44EC3" w16cid:durableId="23B9A4A1"/>
   <w16cid:commentId w16cid:paraId="09153E8E" w16cid:durableId="23BCEFBE"/>
-  <w16cid:commentId w16cid:paraId="436DBA18" w16cid:durableId="23BCEFC4"/>
   <w16cid:commentId w16cid:paraId="4FBAD16A" w16cid:durableId="23BCEFC5"/>
   <w16cid:commentId w16cid:paraId="32D70E64" w16cid:durableId="23BCEFBF"/>
-  <w16cid:commentId w16cid:paraId="7F4FEC9D" w16cid:durableId="23BCEFC0"/>
-  <w16cid:commentId w16cid:paraId="033E772C" w16cid:durableId="23BCEFC3"/>
   <w16cid:commentId w16cid:paraId="30891020" w16cid:durableId="23B9ACAD"/>
   <w16cid:commentId w16cid:paraId="66DC3858" w16cid:durableId="23BCEFC6"/>
-  <w16cid:commentId w16cid:paraId="4FCCAACB" w16cid:durableId="23BCEFC7"/>
   <w16cid:commentId w16cid:paraId="6E991AB6" w16cid:durableId="23BCEFC8"/>
   <w16cid:commentId w16cid:paraId="116D4181" w16cid:durableId="23B11D9C"/>
-  <w16cid:commentId w16cid:paraId="6EF11B66" w16cid:durableId="23BCEFCA"/>
   <w16cid:commentId w16cid:paraId="75E2CA22" w16cid:durableId="23BCEFCB"/>
   <w16cid:commentId w16cid:paraId="1FCC673E" w16cid:durableId="23B9A6CE"/>
   <w16cid:commentId w16cid:paraId="59610729" w16cid:durableId="23B9A7CD"/>
   <w16cid:commentId w16cid:paraId="4C08DA48" w16cid:durableId="23B9A807"/>
-  <w16cid:commentId w16cid:paraId="50923E8F" w16cid:durableId="23BCEFCE"/>
   <w16cid:commentId w16cid:paraId="3C9F23E8" w16cid:durableId="23B12019"/>
-  <w16cid:commentId w16cid:paraId="775F82A5" w16cid:durableId="23B9A878"/>
   <w16cid:commentId w16cid:paraId="43BAEDC9" w16cid:durableId="23B9A8CC"/>
   <w16cid:commentId w16cid:paraId="4B5B4D6E" w16cid:durableId="23B9A8D7"/>
   <w16cid:commentId w16cid:paraId="626A7910" w16cid:durableId="23B9A9F6"/>
@@ -9649,29 +9131,20 @@
   <w16cid:commentId w16cid:paraId="0670A1BB" w16cid:durableId="23B9A956"/>
   <w16cid:commentId w16cid:paraId="05868B68" w16cid:durableId="23B9A9AE"/>
   <w16cid:commentId w16cid:paraId="1A924515" w16cid:durableId="23B9AC24"/>
-  <w16cid:commentId w16cid:paraId="6802F1D2" w16cid:durableId="23BCEFD0"/>
   <w16cid:commentId w16cid:paraId="124A6AC1" w16cid:durableId="23B9AA43"/>
   <w16cid:commentId w16cid:paraId="7985CE1C" w16cid:durableId="23B9AA6C"/>
   <w16cid:commentId w16cid:paraId="2E7C6283" w16cid:durableId="23B9AACB"/>
-  <w16cid:commentId w16cid:paraId="797AEFBA" w16cid:durableId="23BCEFD1"/>
   <w16cid:commentId w16cid:paraId="74449B31" w16cid:durableId="23B9AB01"/>
   <w16cid:commentId w16cid:paraId="1ACD5043" w16cid:durableId="23B9AB6B"/>
   <w16cid:commentId w16cid:paraId="0B4E64FC" w16cid:durableId="23B9AB7A"/>
   <w16cid:commentId w16cid:paraId="139BD943" w16cid:durableId="23BCEFD2"/>
   <w16cid:commentId w16cid:paraId="03129002" w16cid:durableId="23B9ABAE"/>
-  <w16cid:commentId w16cid:paraId="5A6797BF" w16cid:durableId="23BCEFD3"/>
   <w16cid:commentId w16cid:paraId="016CD971" w16cid:durableId="23BCEFDA"/>
-  <w16cid:commentId w16cid:paraId="52C597B9" w16cid:durableId="23BCEFD4"/>
-  <w16cid:commentId w16cid:paraId="24E5B393" w16cid:durableId="23B9ABCE"/>
-  <w16cid:commentId w16cid:paraId="49972703" w16cid:durableId="23BCEFD5"/>
-  <w16cid:commentId w16cid:paraId="314E137C" w16cid:durableId="23B9ABF1"/>
-  <w16cid:commentId w16cid:paraId="430595FE" w16cid:durableId="23BCEFD6"/>
   <w16cid:commentId w16cid:paraId="47DE86F6" w16cid:durableId="23BCEFDB"/>
   <w16cid:commentId w16cid:paraId="6EA86455" w16cid:durableId="23B9AD5A"/>
   <w16cid:commentId w16cid:paraId="1FF7B07B" w16cid:durableId="23B9ADC2"/>
-  <w16cid:commentId w16cid:paraId="4BB39C46" w16cid:durableId="23B9ADD7"/>
-  <w16cid:commentId w16cid:paraId="01FB8C5E" w16cid:durableId="23B9AE2C"/>
   <w16cid:commentId w16cid:paraId="6B777E3C" w16cid:durableId="23B9AE5E"/>
+  <w16cid:commentId w16cid:paraId="72F7A406" w16cid:durableId="23BE49CA"/>
 </w16cid:commentsIds>
 </file>
 
@@ -9882,11 +9355,11 @@
   <w15:person w15:author="Hayes, Katherine">
     <w15:presenceInfo w15:providerId="AD" w15:userId="S::katherine.hayes@ucdenver.edu::962db613-048c-421d-a760-f8190cdc76d3"/>
   </w15:person>
+  <w15:person w15:author="Trevor A. Carter">
+    <w15:presenceInfo w15:providerId="AD" w15:userId="S-1-5-21-358987-74476631-505227178-341071"/>
+  </w15:person>
   <w15:person w15:author="Brian Buma">
     <w15:presenceInfo w15:providerId="Windows Live" w15:userId="1304c90f19ec6a98"/>
-  </w15:person>
-  <w15:person w15:author="Trevor A. Carter">
-    <w15:presenceInfo w15:providerId="AD" w15:userId="S-1-5-21-358987-74476631-505227178-341071"/>
   </w15:person>
 </w15:people>
 </file>
@@ -11214,28 +10687,28 @@
 </file>
 
 <file path=customXml/item1.xml><?xml version="1.0" encoding="utf-8"?>
+<b:Sources xmlns:b="http://schemas.openxmlformats.org/officeDocument/2006/bibliography" xmlns="http://schemas.openxmlformats.org/officeDocument/2006/bibliography" SelectedStyle="/APASixthEditionOfficeOnline.xsl" StyleName="APA" Version="6"/>
+</file>
+
+<file path=customXml/item2.xml><?xml version="1.0" encoding="utf-8"?>
 <go:gDocsCustomXmlDataStorage xmlns:go="http://customooxmlschemas.google.com/" xmlns:r="http://schemas.openxmlformats.org/officeDocument/2006/relationships">
   <go:docsCustomData xmlns:go="http://customooxmlschemas.google.com/" roundtripDataSignature="AMtx7mgKcbgXRvdd+dDg7SQPAl9AJ6hH3g==">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</go:docsCustomData>
 </go:gDocsCustomXmlDataStorage>
 </file>
 
-<file path=customXml/item2.xml><?xml version="1.0" encoding="utf-8"?>
-<b:Sources xmlns:b="http://schemas.openxmlformats.org/officeDocument/2006/bibliography" xmlns="http://schemas.openxmlformats.org/officeDocument/2006/bibliography" SelectedStyle="/APASixthEditionOfficeOnline.xsl" StyleName="APA" Version="6"/>
+<file path=customXml/itemProps1.xml><?xml version="1.0" encoding="utf-8"?>
+<ds:datastoreItem xmlns:ds="http://schemas.openxmlformats.org/officeDocument/2006/customXml" ds:itemID="{DBCDA3A8-FBB7-7A44-91F1-606625CA6281}">
+  <ds:schemaRefs>
+    <ds:schemaRef ds:uri="http://schemas.openxmlformats.org/officeDocument/2006/bibliography"/>
+  </ds:schemaRefs>
+</ds:datastoreItem>
 </file>
 
-<file path=customXml/itemProps1.xml><?xml version="1.0" encoding="utf-8"?>
+<file path=customXml/itemProps2.xml><?xml version="1.0" encoding="utf-8"?>
 <ds:datastoreItem xmlns:ds="http://schemas.openxmlformats.org/officeDocument/2006/customXml" ds:itemID="{11111111-1234-1234-1234-123412341234}">
   <ds:schemaRefs>
     <ds:schemaRef ds:uri="http://customooxmlschemas.google.com/"/>
     <ds:schemaRef ds:uri="http://schemas.openxmlformats.org/officeDocument/2006/relationships"/>
   </ds:schemaRefs>
 </ds:datastoreItem>
-</file>
-
-<file path=customXml/itemProps2.xml><?xml version="1.0" encoding="utf-8"?>
-<ds:datastoreItem xmlns:ds="http://schemas.openxmlformats.org/officeDocument/2006/customXml" ds:itemID="{DBCDA3A8-FBB7-7A44-91F1-606625CA6281}">
-  <ds:schemaRefs>
-    <ds:schemaRef ds:uri="http://schemas.openxmlformats.org/officeDocument/2006/bibliography"/>
-  </ds:schemaRefs>
-</ds:datastoreItem>
 </file>
</xml_diff>

<commit_message>
took out some short communication text
</commit_message>
<xml_diff>
--- a/docs/manuscript draft/HayesGavin_wd.docx
+++ b/docs/manuscript draft/HayesGavin_wd.docx
@@ -1445,26 +1445,6 @@
         </w:rPr>
         <w:t xml:space="preserve"> </w:t>
       </w:r>
-      <w:commentRangeStart w:id="1"/>
-      <w:r>
-        <w:rPr>
-          <w:color w:val="000000"/>
-        </w:rPr>
-        <w:t xml:space="preserve">Charcoal concentrations determined by chemical charcoal quantification (the acid-peroxide digestion or KMD method) were greater on average than those determined by physical </w:t>
-      </w:r>
-      <w:r>
-        <w:rPr>
-          <w:color w:val="000000" w:themeColor="text1"/>
-        </w:rPr>
-        <w:t>quantification (Appendix 1: Figure S2).</w:t>
-      </w:r>
-      <w:commentRangeEnd w:id="1"/>
-      <w:r>
-        <w:rPr>
-          <w:rStyle w:val="CommentReference"/>
-        </w:rPr>
-        <w:commentReference w:id="1"/>
-      </w:r>
     </w:p>
     <w:p>
       <w:pPr>
@@ -1503,7 +1483,7 @@
           <w:color w:val="4472C4"/>
         </w:rPr>
       </w:pPr>
-      <w:commentRangeStart w:id="2"/>
+      <w:commentRangeStart w:id="1"/>
       <w:r>
         <w:rPr>
           <w:b/>
@@ -1545,12 +1525,12 @@
           </wp:inline>
         </w:drawing>
       </w:r>
-      <w:commentRangeEnd w:id="2"/>
+      <w:commentRangeEnd w:id="1"/>
       <w:r>
         <w:rPr>
           <w:rStyle w:val="CommentReference"/>
         </w:rPr>
-        <w:commentReference w:id="2"/>
+        <w:commentReference w:id="1"/>
       </w:r>
     </w:p>
     <w:p>
@@ -1585,7 +1565,7 @@
       <w:pPr>
         <w:spacing w:line="480" w:lineRule="auto"/>
       </w:pPr>
-      <w:commentRangeStart w:id="3"/>
+      <w:commentRangeStart w:id="2"/>
       <w:r>
         <w:rPr>
           <w:noProof/>
@@ -1626,12 +1606,12 @@
           </wp:inline>
         </w:drawing>
       </w:r>
-      <w:commentRangeEnd w:id="3"/>
+      <w:commentRangeEnd w:id="2"/>
       <w:r>
         <w:rPr>
           <w:rStyle w:val="CommentReference"/>
         </w:rPr>
-        <w:commentReference w:id="3"/>
+        <w:commentReference w:id="2"/>
       </w:r>
     </w:p>
     <w:p>
@@ -2046,7 +2026,7 @@
       <w:r>
         <w:t xml:space="preserve">. </w:t>
       </w:r>
-      <w:commentRangeStart w:id="4"/>
+      <w:commentRangeStart w:id="3"/>
       <w:r>
         <w:t xml:space="preserve">While greater investigation is needed to fully constrain fire activity across the last </w:t>
       </w:r>
@@ -2063,12 +2043,12 @@
         </w:rPr>
         <w:t xml:space="preserve">. </w:t>
       </w:r>
-      <w:commentRangeEnd w:id="4"/>
+      <w:commentRangeEnd w:id="3"/>
       <w:r>
         <w:rPr>
           <w:rStyle w:val="CommentReference"/>
         </w:rPr>
-        <w:commentReference w:id="4"/>
+        <w:commentReference w:id="3"/>
       </w:r>
       <w:r>
         <w:rPr>
@@ -2310,16 +2290,16 @@
       <w:r>
         <w:t xml:space="preserve">National Landscape Conservation System research support program </w:t>
       </w:r>
-      <w:commentRangeStart w:id="5"/>
+      <w:commentRangeStart w:id="4"/>
       <w:r>
         <w:t>()</w:t>
       </w:r>
-      <w:commentRangeEnd w:id="5"/>
+      <w:commentRangeEnd w:id="4"/>
       <w:r>
         <w:rPr>
           <w:rStyle w:val="CommentReference"/>
         </w:rPr>
-        <w:commentReference w:id="5"/>
+        <w:commentReference w:id="4"/>
       </w:r>
       <w:r>
         <w:t xml:space="preserve">. Fieldwork was supported by the BLM Arcata field office. We thank Alexia Gee for assistance in the field and Kergis Hiebert for assistance in the laboratory. We thank Lukas Silva and Toby Maxwell for valuable support and advice. Finally, we thank Rosemary Sheriff for providing friendly review which significantly contributed to the quality of the paper. </w:t>
@@ -6848,7 +6828,7 @@
           <w:bCs/>
         </w:rPr>
       </w:pPr>
-      <w:commentRangeStart w:id="6"/>
+      <w:commentRangeStart w:id="5"/>
       <w:r>
         <w:rPr>
           <w:b/>
@@ -6856,12 +6836,12 @@
         </w:rPr>
         <w:t xml:space="preserve">Figure S1: Bulk density of soil samples across depths. </w:t>
       </w:r>
-      <w:commentRangeEnd w:id="6"/>
+      <w:commentRangeEnd w:id="5"/>
       <w:r>
         <w:rPr>
           <w:rStyle w:val="CommentReference"/>
         </w:rPr>
-        <w:commentReference w:id="6"/>
+        <w:commentReference w:id="5"/>
       </w:r>
     </w:p>
     <w:p>
@@ -6971,7 +6951,7 @@
       </w:r>
     </w:p>
   </w:comment>
-  <w:comment w:id="1" w:author="Hayes, Katherine" w:date="2021-09-07T11:15:00Z" w:initials="HK">
+  <w:comment w:id="1" w:author="Brian Buma" w:date="2021-01-25T20:41:00Z" w:initials="BB">
     <w:p>
       <w:pPr>
         <w:pStyle w:val="CommentText"/>
@@ -6983,27 +6963,49 @@
         <w:annotationRef/>
       </w:r>
       <w:r>
-        <w:t>I’ve thought about pulling this piece out, since it doesn’t relate to the questions as written</w:t>
-      </w:r>
-    </w:p>
+        <w:t>Here the data is pooled, which I guess works, but given different sites will have different soil accumulation rates over your time scales I wonder if this is making more problems.</w:t>
+      </w:r>
+    </w:p>
+  </w:comment>
+  <w:comment w:id="2" w:author="Brian Buma" w:date="2021-01-25T20:37:00Z" w:initials="BB">
     <w:p>
       <w:pPr>
         <w:pStyle w:val="CommentText"/>
       </w:pPr>
-    </w:p>
+      <w:r>
+        <w:rPr>
+          <w:rStyle w:val="CommentReference"/>
+        </w:rPr>
+        <w:annotationRef/>
+      </w:r>
+      <w:r>
+        <w:t xml:space="preserve">Error bars good, potentially </w:t>
+      </w:r>
+      <w:r>
+        <w:t>rescale</w:t>
+      </w:r>
+      <w:r>
+        <w:t xml:space="preserve"> x axis somehow.</w:t>
+      </w:r>
+    </w:p>
+  </w:comment>
+  <w:comment w:id="3" w:author="Brian Buma" w:date="2021-01-25T20:45:00Z" w:initials="BB">
     <w:p>
       <w:pPr>
         <w:pStyle w:val="CommentText"/>
       </w:pPr>
       <w:r>
-        <w:t xml:space="preserve">Maybe there’s enough there for a short </w:t>
-      </w:r>
-      <w:r>
-        <w:t>communication?</w:t>
+        <w:rPr>
+          <w:rStyle w:val="CommentReference"/>
+        </w:rPr>
+        <w:annotationRef/>
+      </w:r>
+      <w:r>
+        <w:t>If you had these data, plotting the age distributions side by side would be nice to see.</w:t>
       </w:r>
     </w:p>
   </w:comment>
-  <w:comment w:id="2" w:author="Brian Buma" w:date="2021-01-25T20:41:00Z" w:initials="BB">
+  <w:comment w:id="4" w:author="Hayes, Katherine" w:date="2021-09-07T11:06:00Z" w:initials="HK">
     <w:p>
       <w:pPr>
         <w:pStyle w:val="CommentText"/>
@@ -7015,65 +7017,11 @@
         <w:annotationRef/>
       </w:r>
       <w:r>
-        <w:t>Here the data is pooled, which I guess works, but given different sites will have different soil accumulation rates over your time scales I wonder if this is making more problems.</w:t>
+        <w:t>Is there a proposal ID number?</w:t>
       </w:r>
     </w:p>
   </w:comment>
-  <w:comment w:id="3" w:author="Brian Buma" w:date="2021-01-25T20:37:00Z" w:initials="BB">
-    <w:p>
-      <w:pPr>
-        <w:pStyle w:val="CommentText"/>
-      </w:pPr>
-      <w:r>
-        <w:rPr>
-          <w:rStyle w:val="CommentReference"/>
-        </w:rPr>
-        <w:annotationRef/>
-      </w:r>
-      <w:r>
-        <w:t xml:space="preserve">Error bars good, potentially </w:t>
-      </w:r>
-      <w:r>
-        <w:t>rescale</w:t>
-      </w:r>
-      <w:r>
-        <w:t xml:space="preserve"> x axis somehow.</w:t>
-      </w:r>
-    </w:p>
-  </w:comment>
-  <w:comment w:id="4" w:author="Brian Buma" w:date="2021-01-25T20:45:00Z" w:initials="BB">
-    <w:p>
-      <w:pPr>
-        <w:pStyle w:val="CommentText"/>
-      </w:pPr>
-      <w:r>
-        <w:rPr>
-          <w:rStyle w:val="CommentReference"/>
-        </w:rPr>
-        <w:annotationRef/>
-      </w:r>
-      <w:r>
-        <w:t>If you had these data, plotting the age distributions side by side would be nice to see.</w:t>
-      </w:r>
-    </w:p>
-  </w:comment>
-  <w:comment w:id="5" w:author="Hayes, Katherine" w:date="2021-09-07T11:06:00Z" w:initials="HK">
-    <w:p>
-      <w:pPr>
-        <w:pStyle w:val="CommentText"/>
-      </w:pPr>
-      <w:r>
-        <w:rPr>
-          <w:rStyle w:val="CommentReference"/>
-        </w:rPr>
-        <w:annotationRef/>
-      </w:r>
-      <w:r>
-        <w:t>Is there a proposal ID number?</w:t>
-      </w:r>
-    </w:p>
-  </w:comment>
-  <w:comment w:id="6" w:author="Hayes, Katherine" w:date="2021-01-29T08:46:00Z" w:initials="HK">
+  <w:comment w:id="5" w:author="Hayes, Katherine" w:date="2021-01-29T08:46:00Z" w:initials="HK">
     <w:p>
       <w:pPr>
         <w:pStyle w:val="CommentText"/>
@@ -7095,7 +7043,6 @@
 <file path=word/commentsExtended.xml><?xml version="1.0" encoding="utf-8"?>
 <w15:commentsEx xmlns:wpc="http://schemas.microsoft.com/office/word/2010/wordprocessingCanvas" xmlns:cx="http://schemas.microsoft.com/office/drawing/2014/chartex" xmlns:cx1="http://schemas.microsoft.com/office/drawing/2015/9/8/chartex" xmlns:cx2="http://schemas.microsoft.com/office/drawing/2015/10/21/chartex" xmlns:cx3="http://schemas.microsoft.com/office/drawing/2016/5/9/chartex" xmlns:cx4="http://schemas.microsoft.com/office/drawing/2016/5/10/chartex" xmlns:cx5="http://schemas.microsoft.com/office/drawing/2016/5/11/chartex" xmlns:cx6="http://schemas.microsoft.com/office/drawing/2016/5/12/chartex" xmlns:cx7="http://schemas.microsoft.com/office/drawing/2016/5/13/chartex" xmlns:cx8="http://schemas.microsoft.com/office/drawing/2016/5/14/chartex" xmlns:mc="http://schemas.openxmlformats.org/markup-compatibility/2006" xmlns:aink="http://schemas.microsoft.com/office/drawing/2016/ink" xmlns:am3d="http://schemas.microsoft.com/office/drawing/2017/model3d" xmlns:o="urn:schemas-microsoft-com:office:office" xmlns:r="http://schemas.openxmlformats.org/officeDocument/2006/relationships" xmlns:m="http://schemas.openxmlformats.org/officeDocument/2006/math" xmlns:v="urn:schemas-microsoft-com:vml" xmlns:wp14="http://schemas.microsoft.com/office/word/2010/wordprocessingDrawing" xmlns:wp="http://schemas.openxmlformats.org/drawingml/2006/wordprocessingDrawing" xmlns:w10="urn:schemas-microsoft-com:office:word" xmlns:w="http://schemas.openxmlformats.org/wordprocessingml/2006/main" xmlns:w14="http://schemas.microsoft.com/office/word/2010/wordml" xmlns:w15="http://schemas.microsoft.com/office/word/2012/wordml" xmlns:w16cex="http://schemas.microsoft.com/office/word/2018/wordml/cex" xmlns:w16cid="http://schemas.microsoft.com/office/word/2016/wordml/cid" xmlns:w16="http://schemas.microsoft.com/office/word/2018/wordml" xmlns:w16sdtdh="http://schemas.microsoft.com/office/word/2020/wordml/sdtdatahash" xmlns:w16se="http://schemas.microsoft.com/office/word/2015/wordml/symex" xmlns:wpg="http://schemas.microsoft.com/office/word/2010/wordprocessingGroup" xmlns:wpi="http://schemas.microsoft.com/office/word/2010/wordprocessingInk" xmlns:wne="http://schemas.microsoft.com/office/word/2006/wordml" xmlns:wps="http://schemas.microsoft.com/office/word/2010/wordprocessingShape" mc:Ignorable="w14 w15 w16se w16cid w16 w16cex w16sdtdh wp14">
   <w15:commentEx w15:paraId="116D4181" w15:done="0"/>
-  <w15:commentEx w15:paraId="25AD0D13" w15:done="0"/>
   <w15:commentEx w15:paraId="1A0FCADE" w15:done="0"/>
   <w15:commentEx w15:paraId="14560B02" w15:done="0"/>
   <w15:commentEx w15:paraId="47DE86F6" w15:done="0"/>
@@ -7107,7 +7054,6 @@
 <file path=word/commentsExtensible.xml><?xml version="1.0" encoding="utf-8"?>
 <w16cex:commentsExtensible xmlns:wpc="http://schemas.microsoft.com/office/word/2010/wordprocessingCanvas" xmlns:cx="http://schemas.microsoft.com/office/drawing/2014/chartex" xmlns:cx1="http://schemas.microsoft.com/office/drawing/2015/9/8/chartex" xmlns:cx2="http://schemas.microsoft.com/office/drawing/2015/10/21/chartex" xmlns:cx3="http://schemas.microsoft.com/office/drawing/2016/5/9/chartex" xmlns:cx4="http://schemas.microsoft.com/office/drawing/2016/5/10/chartex" xmlns:cx5="http://schemas.microsoft.com/office/drawing/2016/5/11/chartex" xmlns:cx6="http://schemas.microsoft.com/office/drawing/2016/5/12/chartex" xmlns:cx7="http://schemas.microsoft.com/office/drawing/2016/5/13/chartex" xmlns:cx8="http://schemas.microsoft.com/office/drawing/2016/5/14/chartex" xmlns:mc="http://schemas.openxmlformats.org/markup-compatibility/2006" xmlns:aink="http://schemas.microsoft.com/office/drawing/2016/ink" xmlns:am3d="http://schemas.microsoft.com/office/drawing/2017/model3d" xmlns:o="urn:schemas-microsoft-com:office:office" xmlns:r="http://schemas.openxmlformats.org/officeDocument/2006/relationships" xmlns:m="http://schemas.openxmlformats.org/officeDocument/2006/math" xmlns:v="urn:schemas-microsoft-com:vml" xmlns:wp14="http://schemas.microsoft.com/office/word/2010/wordprocessingDrawing" xmlns:wp="http://schemas.openxmlformats.org/drawingml/2006/wordprocessingDrawing" xmlns:w10="urn:schemas-microsoft-com:office:word" xmlns:w="http://schemas.openxmlformats.org/wordprocessingml/2006/main" xmlns:w14="http://schemas.microsoft.com/office/word/2010/wordml" xmlns:w15="http://schemas.microsoft.com/office/word/2012/wordml" xmlns:w16cex="http://schemas.microsoft.com/office/word/2018/wordml/cex" xmlns:w16cid="http://schemas.microsoft.com/office/word/2016/wordml/cid" xmlns:w16="http://schemas.microsoft.com/office/word/2018/wordml" xmlns:w16sdtdh="http://schemas.microsoft.com/office/word/2020/wordml/sdtdatahash" xmlns:w16se="http://schemas.microsoft.com/office/word/2015/wordml/symex" xmlns:wpg="http://schemas.microsoft.com/office/word/2010/wordprocessingGroup" xmlns:wpi="http://schemas.microsoft.com/office/word/2010/wordprocessingInk" xmlns:wne="http://schemas.microsoft.com/office/word/2006/wordml" xmlns:wps="http://schemas.microsoft.com/office/word/2010/wordprocessingShape" mc:Ignorable="w14 w15 w16se w16cid w16 w16cex w16sdtdh wp14">
   <w16cex:commentExtensible w16cex:durableId="23B11D9C" w16cex:dateUtc="2021-01-19T15:58:00Z"/>
-  <w16cex:commentExtensible w16cex:durableId="24E1C845" w16cex:dateUtc="2021-09-07T17:15:00Z"/>
   <w16cex:commentExtensible w16cex:durableId="23B9AB7A" w16cex:dateUtc="2021-01-26T03:41:00Z"/>
   <w16cex:commentExtensible w16cex:durableId="23B9AA6C" w16cex:dateUtc="2021-01-26T03:37:00Z"/>
   <w16cex:commentExtensible w16cex:durableId="23BCEFDB" w16cex:dateUtc="2021-01-26T03:45:00Z"/>
@@ -7119,7 +7065,6 @@
 <file path=word/commentsIds.xml><?xml version="1.0" encoding="utf-8"?>
 <w16cid:commentsIds xmlns:wpc="http://schemas.microsoft.com/office/word/2010/wordprocessingCanvas" xmlns:cx="http://schemas.microsoft.com/office/drawing/2014/chartex" xmlns:cx1="http://schemas.microsoft.com/office/drawing/2015/9/8/chartex" xmlns:cx2="http://schemas.microsoft.com/office/drawing/2015/10/21/chartex" xmlns:cx3="http://schemas.microsoft.com/office/drawing/2016/5/9/chartex" xmlns:cx4="http://schemas.microsoft.com/office/drawing/2016/5/10/chartex" xmlns:cx5="http://schemas.microsoft.com/office/drawing/2016/5/11/chartex" xmlns:cx6="http://schemas.microsoft.com/office/drawing/2016/5/12/chartex" xmlns:cx7="http://schemas.microsoft.com/office/drawing/2016/5/13/chartex" xmlns:cx8="http://schemas.microsoft.com/office/drawing/2016/5/14/chartex" xmlns:mc="http://schemas.openxmlformats.org/markup-compatibility/2006" xmlns:aink="http://schemas.microsoft.com/office/drawing/2016/ink" xmlns:am3d="http://schemas.microsoft.com/office/drawing/2017/model3d" xmlns:o="urn:schemas-microsoft-com:office:office" xmlns:r="http://schemas.openxmlformats.org/officeDocument/2006/relationships" xmlns:m="http://schemas.openxmlformats.org/officeDocument/2006/math" xmlns:v="urn:schemas-microsoft-com:vml" xmlns:wp14="http://schemas.microsoft.com/office/word/2010/wordprocessingDrawing" xmlns:wp="http://schemas.openxmlformats.org/drawingml/2006/wordprocessingDrawing" xmlns:w10="urn:schemas-microsoft-com:office:word" xmlns:w="http://schemas.openxmlformats.org/wordprocessingml/2006/main" xmlns:w14="http://schemas.microsoft.com/office/word/2010/wordml" xmlns:w15="http://schemas.microsoft.com/office/word/2012/wordml" xmlns:w16cex="http://schemas.microsoft.com/office/word/2018/wordml/cex" xmlns:w16cid="http://schemas.microsoft.com/office/word/2016/wordml/cid" xmlns:w16="http://schemas.microsoft.com/office/word/2018/wordml" xmlns:w16sdtdh="http://schemas.microsoft.com/office/word/2020/wordml/sdtdatahash" xmlns:w16se="http://schemas.microsoft.com/office/word/2015/wordml/symex" xmlns:wpg="http://schemas.microsoft.com/office/word/2010/wordprocessingGroup" xmlns:wpi="http://schemas.microsoft.com/office/word/2010/wordprocessingInk" xmlns:wne="http://schemas.microsoft.com/office/word/2006/wordml" xmlns:wps="http://schemas.microsoft.com/office/word/2010/wordprocessingShape" mc:Ignorable="w14 w15 w16se w16cid w16 w16cex w16sdtdh wp14">
   <w16cid:commentId w16cid:paraId="116D4181" w16cid:durableId="23B11D9C"/>
-  <w16cid:commentId w16cid:paraId="25AD0D13" w16cid:durableId="24E1C845"/>
   <w16cid:commentId w16cid:paraId="1A0FCADE" w16cid:durableId="23B9AB7A"/>
   <w16cid:commentId w16cid:paraId="14560B02" w16cid:durableId="23B9AA6C"/>
   <w16cid:commentId w16cid:paraId="47DE86F6" w16cid:durableId="23BCEFDB"/>
@@ -8671,28 +8616,28 @@
 </file>
 
 <file path=customXml/item1.xml><?xml version="1.0" encoding="utf-8"?>
-<b:Sources xmlns:b="http://schemas.openxmlformats.org/officeDocument/2006/bibliography" xmlns="http://schemas.openxmlformats.org/officeDocument/2006/bibliography" SelectedStyle="/APASixthEditionOfficeOnline.xsl" StyleName="APA" Version="6"/>
-</file>
-
-<file path=customXml/item2.xml><?xml version="1.0" encoding="utf-8"?>
 <go:gDocsCustomXmlDataStorage xmlns:go="http://customooxmlschemas.google.com/" xmlns:r="http://schemas.openxmlformats.org/officeDocument/2006/relationships">
   <go:docsCustomData xmlns:go="http://customooxmlschemas.google.com/" roundtripDataSignature="AMtx7mgKcbgXRvdd+dDg7SQPAl9AJ6hH3g==">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</go:docsCustomData>
 </go:gDocsCustomXmlDataStorage>
 </file>
 
-<file path=customXml/itemProps1.xml><?xml version="1.0" encoding="utf-8"?>
-<ds:datastoreItem xmlns:ds="http://schemas.openxmlformats.org/officeDocument/2006/customXml" ds:itemID="{DBCDA3A8-FBB7-7A44-91F1-606625CA6281}">
-  <ds:schemaRefs>
-    <ds:schemaRef ds:uri="http://schemas.openxmlformats.org/officeDocument/2006/bibliography"/>
-  </ds:schemaRefs>
-</ds:datastoreItem>
+<file path=customXml/item2.xml><?xml version="1.0" encoding="utf-8"?>
+<b:Sources xmlns:b="http://schemas.openxmlformats.org/officeDocument/2006/bibliography" xmlns="http://schemas.openxmlformats.org/officeDocument/2006/bibliography" SelectedStyle="/APASixthEditionOfficeOnline.xsl" StyleName="APA" Version="6"/>
 </file>
 
-<file path=customXml/itemProps2.xml><?xml version="1.0" encoding="utf-8"?>
+<file path=customXml/itemProps1.xml><?xml version="1.0" encoding="utf-8"?>
 <ds:datastoreItem xmlns:ds="http://schemas.openxmlformats.org/officeDocument/2006/customXml" ds:itemID="{11111111-1234-1234-1234-123412341234}">
   <ds:schemaRefs>
     <ds:schemaRef ds:uri="http://customooxmlschemas.google.com/"/>
     <ds:schemaRef ds:uri="http://schemas.openxmlformats.org/officeDocument/2006/relationships"/>
   </ds:schemaRefs>
 </ds:datastoreItem>
+</file>
+
+<file path=customXml/itemProps2.xml><?xml version="1.0" encoding="utf-8"?>
+<ds:datastoreItem xmlns:ds="http://schemas.openxmlformats.org/officeDocument/2006/customXml" ds:itemID="{DBCDA3A8-FBB7-7A44-91F1-606625CA6281}">
+  <ds:schemaRefs>
+    <ds:schemaRef ds:uri="http://schemas.openxmlformats.org/officeDocument/2006/bibliography"/>
+  </ds:schemaRefs>
+</ds:datastoreItem>
 </file>
</xml_diff>